<commit_message>
Student declaration in doc
</commit_message>
<xml_diff>
--- a/documents/final_defence.docx
+++ b/documents/final_defence.docx
@@ -1280,9 +1280,15 @@
     </w:p>
     <w:p>
       <w:pPr>
-        <w:rPr>
-          <w:sz w:val="24"/>
-          <w:szCs w:val="24"/>
+        <w:pStyle w:val="Heading1"/>
+        <w:numPr>
+          <w:ilvl w:val="0"/>
+          <w:numId w:val="0"/>
+        </w:numPr>
+        <w:spacing w:line="360" w:lineRule="auto"/>
+        <w:jc w:val="center"/>
+        <w:rPr>
+          <w:lang w:val="en-GB"/>
         </w:rPr>
       </w:pPr>
       <w:r>
@@ -1292,6 +1298,416 @@
         </w:rPr>
         <w:br w:type="page"/>
       </w:r>
+      <w:bookmarkStart w:id="3" w:name="_Toc169941496"/>
+      <w:bookmarkStart w:id="4" w:name="_Toc170403921"/>
+      <w:bookmarkStart w:id="5" w:name="_Toc170836592"/>
+      <w:r>
+        <w:lastRenderedPageBreak/>
+        <w:t>S</w:t>
+      </w:r>
+      <w:bookmarkEnd w:id="3"/>
+      <w:r>
+        <w:t>tudent's Declarations</w:t>
+      </w:r>
+      <w:bookmarkEnd w:id="4"/>
+      <w:bookmarkEnd w:id="5"/>
+    </w:p>
+    <w:p>
+      <w:pPr>
+        <w:spacing w:before="120" w:after="120" w:line="360" w:lineRule="auto"/>
+        <w:jc w:val="center"/>
+        <w:rPr>
+          <w:rFonts w:ascii="Times New Roman" w:hAnsi="Times New Roman" w:cs="Times New Roman"/>
+          <w:b/>
+          <w:sz w:val="32"/>
+          <w:szCs w:val="32"/>
+        </w:rPr>
+      </w:pPr>
+      <w:r>
+        <w:rPr>
+          <w:rFonts w:ascii="Times New Roman" w:hAnsi="Times New Roman" w:cs="Times New Roman"/>
+          <w:b/>
+          <w:sz w:val="32"/>
+          <w:szCs w:val="32"/>
+        </w:rPr>
+        <w:t>"</w:t>
+      </w:r>
+      <w:r>
+        <w:rPr>
+          <w:rFonts w:ascii="Times New Roman" w:hAnsi="Times New Roman" w:cs="Times New Roman"/>
+          <w:b/>
+          <w:sz w:val="32"/>
+          <w:szCs w:val="32"/>
+        </w:rPr>
+        <w:t>Electromart</w:t>
+      </w:r>
+      <w:r>
+        <w:rPr>
+          <w:rFonts w:ascii="Times New Roman" w:hAnsi="Times New Roman" w:cs="Times New Roman"/>
+          <w:b/>
+          <w:sz w:val="32"/>
+          <w:szCs w:val="32"/>
+        </w:rPr>
+        <w:t>"</w:t>
+      </w:r>
+    </w:p>
+    <w:p>
+      <w:pPr>
+        <w:spacing w:before="120" w:after="120" w:line="360" w:lineRule="auto"/>
+        <w:jc w:val="both"/>
+        <w:rPr>
+          <w:rFonts w:ascii="Times New Roman" w:hAnsi="Times New Roman" w:cs="Times New Roman"/>
+          <w:sz w:val="24"/>
+          <w:szCs w:val="24"/>
+        </w:rPr>
+      </w:pPr>
+      <w:r>
+        <w:rPr>
+          <w:rFonts w:ascii="Times New Roman" w:hAnsi="Times New Roman" w:cs="Times New Roman"/>
+          <w:sz w:val="24"/>
+          <w:szCs w:val="24"/>
+        </w:rPr>
+        <w:t>We hereby declare that we are the only authors of this work and that no sources other than the mentioned here we have been used in this. We assure you that the work we present here is unique to ourselves and resemblances to another similar project are purely coincidental.</w:t>
+      </w:r>
+    </w:p>
+    <w:p>
+      <w:pPr>
+        <w:spacing w:before="120" w:after="120" w:line="360" w:lineRule="auto"/>
+        <w:jc w:val="both"/>
+        <w:rPr>
+          <w:rFonts w:ascii="Times New Roman" w:hAnsi="Times New Roman" w:cs="Times New Roman"/>
+          <w:sz w:val="24"/>
+          <w:szCs w:val="24"/>
+        </w:rPr>
+      </w:pPr>
+      <w:r>
+        <w:rPr>
+          <w:rFonts w:ascii="Times New Roman" w:hAnsi="Times New Roman" w:cs="Times New Roman"/>
+          <w:sz w:val="24"/>
+          <w:szCs w:val="24"/>
+        </w:rPr>
+        <w:t xml:space="preserve">………………………. </w:t>
+      </w:r>
+    </w:p>
+    <w:p>
+      <w:pPr>
+        <w:spacing w:before="120" w:after="120" w:line="360" w:lineRule="auto"/>
+        <w:jc w:val="both"/>
+        <w:rPr>
+          <w:rFonts w:ascii="Times New Roman" w:hAnsi="Times New Roman" w:cs="Times New Roman"/>
+          <w:b/>
+          <w:bCs/>
+          <w:sz w:val="24"/>
+          <w:szCs w:val="24"/>
+        </w:rPr>
+      </w:pPr>
+      <w:r>
+        <w:rPr>
+          <w:rFonts w:ascii="Times New Roman" w:hAnsi="Times New Roman" w:cs="Times New Roman"/>
+          <w:b/>
+          <w:bCs/>
+          <w:sz w:val="24"/>
+          <w:szCs w:val="24"/>
+        </w:rPr>
+        <w:t xml:space="preserve">Ganesh Tiwari </w:t>
+      </w:r>
+      <w:r>
+        <w:rPr>
+          <w:rFonts w:ascii="Times New Roman" w:hAnsi="Times New Roman" w:cs="Times New Roman"/>
+          <w:b/>
+          <w:bCs/>
+          <w:sz w:val="24"/>
+          <w:szCs w:val="24"/>
+        </w:rPr>
+        <w:t>(2021-1-53-005</w:t>
+      </w:r>
+      <w:r>
+        <w:rPr>
+          <w:rFonts w:ascii="Times New Roman" w:hAnsi="Times New Roman" w:cs="Times New Roman"/>
+          <w:b/>
+          <w:bCs/>
+          <w:sz w:val="24"/>
+          <w:szCs w:val="24"/>
+        </w:rPr>
+        <w:t>5</w:t>
+      </w:r>
+      <w:r>
+        <w:rPr>
+          <w:rFonts w:ascii="Times New Roman" w:hAnsi="Times New Roman" w:cs="Times New Roman"/>
+          <w:b/>
+          <w:bCs/>
+          <w:sz w:val="24"/>
+          <w:szCs w:val="24"/>
+        </w:rPr>
+        <w:t>)</w:t>
+      </w:r>
+    </w:p>
+    <w:p>
+      <w:pPr>
+        <w:spacing w:before="120" w:after="120" w:line="360" w:lineRule="auto"/>
+        <w:jc w:val="both"/>
+        <w:rPr>
+          <w:rFonts w:ascii="Times New Roman" w:hAnsi="Times New Roman" w:cs="Times New Roman"/>
+          <w:sz w:val="24"/>
+          <w:szCs w:val="24"/>
+        </w:rPr>
+      </w:pPr>
+      <w:r>
+        <w:rPr>
+          <w:rFonts w:ascii="Times New Roman" w:hAnsi="Times New Roman" w:cs="Times New Roman"/>
+          <w:sz w:val="24"/>
+          <w:szCs w:val="24"/>
+        </w:rPr>
+        <w:t xml:space="preserve">………………………. </w:t>
+      </w:r>
+    </w:p>
+    <w:p>
+      <w:pPr>
+        <w:spacing w:before="120" w:after="120" w:line="360" w:lineRule="auto"/>
+        <w:jc w:val="both"/>
+        <w:rPr>
+          <w:rFonts w:ascii="Times New Roman" w:hAnsi="Times New Roman" w:cs="Times New Roman"/>
+          <w:b/>
+          <w:bCs/>
+          <w:sz w:val="24"/>
+          <w:szCs w:val="24"/>
+        </w:rPr>
+      </w:pPr>
+      <w:r>
+        <w:rPr>
+          <w:rFonts w:ascii="Times New Roman" w:hAnsi="Times New Roman" w:cs="Times New Roman"/>
+          <w:b/>
+          <w:bCs/>
+          <w:sz w:val="24"/>
+          <w:szCs w:val="24"/>
+        </w:rPr>
+        <w:t xml:space="preserve">Kapil Tiwari </w:t>
+      </w:r>
+      <w:r>
+        <w:rPr>
+          <w:rFonts w:ascii="Times New Roman" w:hAnsi="Times New Roman" w:cs="Times New Roman"/>
+          <w:b/>
+          <w:bCs/>
+          <w:sz w:val="24"/>
+          <w:szCs w:val="24"/>
+        </w:rPr>
+        <w:t>(2021-01-53-00</w:t>
+      </w:r>
+      <w:r>
+        <w:rPr>
+          <w:rFonts w:ascii="Times New Roman" w:hAnsi="Times New Roman" w:cs="Times New Roman"/>
+          <w:b/>
+          <w:bCs/>
+          <w:sz w:val="24"/>
+          <w:szCs w:val="24"/>
+        </w:rPr>
+        <w:t>59</w:t>
+      </w:r>
+      <w:r>
+        <w:rPr>
+          <w:rFonts w:ascii="Times New Roman" w:hAnsi="Times New Roman" w:cs="Times New Roman"/>
+          <w:b/>
+          <w:bCs/>
+          <w:sz w:val="24"/>
+          <w:szCs w:val="24"/>
+        </w:rPr>
+        <w:t>)</w:t>
+      </w:r>
+    </w:p>
+    <w:p>
+      <w:pPr>
+        <w:spacing w:before="120" w:after="120" w:line="360" w:lineRule="auto"/>
+        <w:jc w:val="both"/>
+        <w:rPr>
+          <w:rFonts w:ascii="Times New Roman" w:hAnsi="Times New Roman" w:cs="Times New Roman"/>
+          <w:sz w:val="24"/>
+          <w:szCs w:val="24"/>
+        </w:rPr>
+      </w:pPr>
+      <w:r>
+        <w:rPr>
+          <w:rFonts w:ascii="Times New Roman" w:hAnsi="Times New Roman" w:cs="Times New Roman"/>
+          <w:sz w:val="24"/>
+          <w:szCs w:val="24"/>
+        </w:rPr>
+        <w:t xml:space="preserve">……………………….. </w:t>
+      </w:r>
+    </w:p>
+    <w:p>
+      <w:pPr>
+        <w:spacing w:before="120" w:after="120" w:line="360" w:lineRule="auto"/>
+        <w:jc w:val="both"/>
+        <w:rPr>
+          <w:rFonts w:ascii="Times New Roman" w:hAnsi="Times New Roman" w:cs="Times New Roman"/>
+          <w:b/>
+          <w:bCs/>
+          <w:sz w:val="24"/>
+          <w:szCs w:val="24"/>
+        </w:rPr>
+      </w:pPr>
+      <w:r>
+        <w:rPr>
+          <w:rFonts w:ascii="Times New Roman" w:hAnsi="Times New Roman" w:cs="Times New Roman"/>
+          <w:b/>
+          <w:bCs/>
+          <w:sz w:val="24"/>
+          <w:szCs w:val="24"/>
+        </w:rPr>
+        <w:t>Prabhat Raj Poudel</w:t>
+      </w:r>
+      <w:r>
+        <w:rPr>
+          <w:rFonts w:ascii="Times New Roman" w:hAnsi="Times New Roman" w:cs="Times New Roman"/>
+          <w:b/>
+          <w:bCs/>
+          <w:sz w:val="24"/>
+          <w:szCs w:val="24"/>
+        </w:rPr>
+        <w:t xml:space="preserve"> (2021-1-53-00</w:t>
+      </w:r>
+      <w:r>
+        <w:rPr>
+          <w:rFonts w:ascii="Times New Roman" w:hAnsi="Times New Roman" w:cs="Times New Roman"/>
+          <w:b/>
+          <w:bCs/>
+          <w:sz w:val="24"/>
+          <w:szCs w:val="24"/>
+        </w:rPr>
+        <w:t>66</w:t>
+      </w:r>
+      <w:r>
+        <w:rPr>
+          <w:rFonts w:ascii="Times New Roman" w:hAnsi="Times New Roman" w:cs="Times New Roman"/>
+          <w:b/>
+          <w:bCs/>
+          <w:sz w:val="24"/>
+          <w:szCs w:val="24"/>
+        </w:rPr>
+        <w:t>)</w:t>
+      </w:r>
+    </w:p>
+    <w:p>
+      <w:pPr>
+        <w:pStyle w:val="TableParagraph"/>
+        <w:spacing w:before="176" w:line="360" w:lineRule="auto"/>
+        <w:jc w:val="both"/>
+        <w:rPr>
+          <w:sz w:val="24"/>
+          <w:szCs w:val="24"/>
+        </w:rPr>
+      </w:pPr>
+      <w:r>
+        <w:rPr>
+          <w:sz w:val="24"/>
+          <w:szCs w:val="24"/>
+        </w:rPr>
+        <w:t xml:space="preserve">Program: BCA </w:t>
+      </w:r>
+      <w:r>
+        <w:rPr>
+          <w:sz w:val="24"/>
+          <w:szCs w:val="24"/>
+        </w:rPr>
+        <w:t>8</w:t>
+      </w:r>
+      <w:r>
+        <w:rPr>
+          <w:sz w:val="24"/>
+          <w:szCs w:val="24"/>
+          <w:vertAlign w:val="superscript"/>
+        </w:rPr>
+        <w:t xml:space="preserve">th </w:t>
+      </w:r>
+      <w:r>
+        <w:rPr>
+          <w:sz w:val="24"/>
+          <w:szCs w:val="24"/>
+        </w:rPr>
+        <w:t>Semester</w:t>
+      </w:r>
+    </w:p>
+    <w:p>
+      <w:pPr>
+        <w:spacing w:before="120" w:after="120" w:line="360" w:lineRule="auto"/>
+        <w:jc w:val="both"/>
+        <w:rPr>
+          <w:rFonts w:ascii="Times New Roman" w:hAnsi="Times New Roman" w:cs="Times New Roman"/>
+          <w:sz w:val="24"/>
+          <w:szCs w:val="24"/>
+        </w:rPr>
+      </w:pPr>
+      <w:r>
+        <w:rPr>
+          <w:rFonts w:ascii="Times New Roman" w:hAnsi="Times New Roman" w:cs="Times New Roman"/>
+          <w:sz w:val="24"/>
+          <w:szCs w:val="24"/>
+        </w:rPr>
+        <w:t xml:space="preserve">Date: </w:t>
+      </w:r>
+      <w:r>
+        <w:rPr>
+          <w:rFonts w:ascii="Times New Roman" w:hAnsi="Times New Roman" w:cs="Times New Roman"/>
+          <w:sz w:val="24"/>
+          <w:szCs w:val="24"/>
+        </w:rPr>
+        <w:fldChar w:fldCharType="begin"/>
+      </w:r>
+      <w:r>
+        <w:rPr>
+          <w:rFonts w:ascii="Times New Roman" w:hAnsi="Times New Roman" w:cs="Times New Roman"/>
+          <w:sz w:val="24"/>
+          <w:szCs w:val="24"/>
+        </w:rPr>
+        <w:instrText xml:space="preserve"> DATE \@ "yyyy-MM-dd" </w:instrText>
+      </w:r>
+      <w:r>
+        <w:rPr>
+          <w:rFonts w:ascii="Times New Roman" w:hAnsi="Times New Roman" w:cs="Times New Roman"/>
+          <w:sz w:val="24"/>
+          <w:szCs w:val="24"/>
+        </w:rPr>
+        <w:fldChar w:fldCharType="separate"/>
+      </w:r>
+      <w:r>
+        <w:rPr>
+          <w:rFonts w:ascii="Times New Roman" w:hAnsi="Times New Roman" w:cs="Times New Roman"/>
+          <w:noProof/>
+          <w:sz w:val="24"/>
+          <w:szCs w:val="24"/>
+        </w:rPr>
+        <w:t>2025-06-23</w:t>
+      </w:r>
+      <w:r>
+        <w:rPr>
+          <w:rFonts w:ascii="Times New Roman" w:hAnsi="Times New Roman" w:cs="Times New Roman"/>
+          <w:sz w:val="24"/>
+          <w:szCs w:val="24"/>
+        </w:rPr>
+        <w:fldChar w:fldCharType="end"/>
+      </w:r>
+    </w:p>
+    <w:p>
+      <w:pPr>
+        <w:rPr>
+          <w:sz w:val="24"/>
+          <w:szCs w:val="24"/>
+        </w:rPr>
+      </w:pPr>
+      <w:r>
+        <w:rPr>
+          <w:sz w:val="24"/>
+          <w:szCs w:val="24"/>
+        </w:rPr>
+        <w:br w:type="page"/>
+      </w:r>
+    </w:p>
+    <w:p>
+      <w:pPr>
+        <w:rPr>
+          <w:sz w:val="24"/>
+          <w:szCs w:val="24"/>
+        </w:rPr>
+      </w:pPr>
     </w:p>
     <w:sdt>
       <w:sdtPr>
@@ -2378,12 +2794,12 @@
         <w:pStyle w:val="Heading1"/>
         <w:spacing w:line="360" w:lineRule="auto"/>
       </w:pPr>
-      <w:bookmarkStart w:id="3" w:name="_Toc135113573"/>
+      <w:bookmarkStart w:id="6" w:name="_Toc135113573"/>
       <w:r>
         <w:lastRenderedPageBreak/>
         <w:t>Introduction</w:t>
       </w:r>
-      <w:bookmarkEnd w:id="3"/>
+      <w:bookmarkEnd w:id="6"/>
     </w:p>
     <w:p>
       <w:pPr>
@@ -2502,12 +2918,12 @@
         <w:pStyle w:val="Heading1"/>
         <w:spacing w:line="360" w:lineRule="auto"/>
       </w:pPr>
-      <w:bookmarkStart w:id="4" w:name="_Toc135113574"/>
+      <w:bookmarkStart w:id="7" w:name="_Toc135113574"/>
       <w:r>
         <w:lastRenderedPageBreak/>
         <w:t>Problem Statement</w:t>
       </w:r>
-      <w:bookmarkEnd w:id="4"/>
+      <w:bookmarkEnd w:id="7"/>
     </w:p>
     <w:p>
       <w:pPr>
@@ -2653,12 +3069,12 @@
           <w:szCs w:val="24"/>
         </w:rPr>
       </w:pPr>
-      <w:bookmarkStart w:id="5" w:name="_Toc135113575"/>
+      <w:bookmarkStart w:id="8" w:name="_Toc135113575"/>
       <w:r>
         <w:lastRenderedPageBreak/>
         <w:t>Objective</w:t>
       </w:r>
-      <w:bookmarkEnd w:id="5"/>
+      <w:bookmarkEnd w:id="8"/>
     </w:p>
     <w:p>
       <w:pPr>
@@ -2752,12 +3168,12 @@
         <w:pStyle w:val="Heading1"/>
         <w:spacing w:line="360" w:lineRule="auto"/>
       </w:pPr>
-      <w:bookmarkStart w:id="6" w:name="_Toc135113576"/>
+      <w:bookmarkStart w:id="9" w:name="_Toc135113576"/>
       <w:r>
         <w:lastRenderedPageBreak/>
         <w:t>Background Study</w:t>
       </w:r>
-      <w:bookmarkEnd w:id="6"/>
+      <w:bookmarkEnd w:id="9"/>
     </w:p>
     <w:p>
       <w:pPr>
@@ -3421,11 +3837,11 @@
         <w:pStyle w:val="Heading1"/>
         <w:spacing w:line="360" w:lineRule="auto"/>
       </w:pPr>
-      <w:bookmarkStart w:id="7" w:name="_Toc135113577"/>
+      <w:bookmarkStart w:id="10" w:name="_Toc135113577"/>
       <w:r>
         <w:t>Methodology</w:t>
       </w:r>
-      <w:bookmarkEnd w:id="7"/>
+      <w:bookmarkEnd w:id="10"/>
     </w:p>
     <w:p>
       <w:pPr>
@@ -3752,12 +4168,12 @@
                             <w:pPr>
                               <w:pStyle w:val="Heading3"/>
                             </w:pPr>
-                            <w:bookmarkStart w:id="8" w:name="_Toc134637581"/>
-                            <w:bookmarkStart w:id="9" w:name="_Toc134638670"/>
-                            <w:bookmarkStart w:id="10" w:name="_Toc134639799"/>
-                            <w:bookmarkStart w:id="11" w:name="_Toc134640096"/>
-                            <w:bookmarkStart w:id="12" w:name="_Toc134643006"/>
-                            <w:bookmarkStart w:id="13" w:name="_Toc135113578"/>
+                            <w:bookmarkStart w:id="11" w:name="_Toc134637581"/>
+                            <w:bookmarkStart w:id="12" w:name="_Toc134638670"/>
+                            <w:bookmarkStart w:id="13" w:name="_Toc134639799"/>
+                            <w:bookmarkStart w:id="14" w:name="_Toc134640096"/>
+                            <w:bookmarkStart w:id="15" w:name="_Toc134643006"/>
+                            <w:bookmarkStart w:id="16" w:name="_Toc135113578"/>
                             <w:r>
                               <w:t xml:space="preserve">Fig </w:t>
                             </w:r>
@@ -3767,12 +4183,12 @@
                             <w:r>
                               <w:t>: Block Diagram</w:t>
                             </w:r>
-                            <w:bookmarkEnd w:id="8"/>
-                            <w:bookmarkEnd w:id="9"/>
-                            <w:bookmarkEnd w:id="10"/>
                             <w:bookmarkEnd w:id="11"/>
                             <w:bookmarkEnd w:id="12"/>
                             <w:bookmarkEnd w:id="13"/>
+                            <w:bookmarkEnd w:id="14"/>
+                            <w:bookmarkEnd w:id="15"/>
+                            <w:bookmarkEnd w:id="16"/>
                           </w:p>
                           <w:p>
                             <w:pPr>
@@ -3796,7 +4212,7 @@
               </wp:anchor>
             </w:drawing>
           </mc:Choice>
-          <mc:Fallback xmlns:w16sdtfl="http://schemas.microsoft.com/office/word/2024/wordml/sdtformatlock" xmlns:w16du="http://schemas.microsoft.com/office/word/2023/wordml/word16du">
+          <mc:Fallback>
             <w:pict>
               <v:shapetype w14:anchorId="6014D77E" id="_x0000_t202" coordsize="21600,21600" o:spt="202" path="m,l,21600r21600,l21600,xe">
                 <v:stroke joinstyle="miter"/>
@@ -3809,12 +4225,12 @@
                       <w:pPr>
                         <w:pStyle w:val="Heading3"/>
                       </w:pPr>
-                      <w:bookmarkStart w:id="11" w:name="_Toc134637581"/>
-                      <w:bookmarkStart w:id="12" w:name="_Toc134638670"/>
-                      <w:bookmarkStart w:id="13" w:name="_Toc134639799"/>
-                      <w:bookmarkStart w:id="14" w:name="_Toc134640096"/>
-                      <w:bookmarkStart w:id="15" w:name="_Toc134643006"/>
-                      <w:bookmarkStart w:id="16" w:name="_Toc135113578"/>
+                      <w:bookmarkStart w:id="17" w:name="_Toc134637581"/>
+                      <w:bookmarkStart w:id="18" w:name="_Toc134638670"/>
+                      <w:bookmarkStart w:id="19" w:name="_Toc134639799"/>
+                      <w:bookmarkStart w:id="20" w:name="_Toc134640096"/>
+                      <w:bookmarkStart w:id="21" w:name="_Toc134643006"/>
+                      <w:bookmarkStart w:id="22" w:name="_Toc135113578"/>
                       <w:r>
                         <w:t xml:space="preserve">Fig </w:t>
                       </w:r>
@@ -3824,12 +4240,12 @@
                       <w:r>
                         <w:t>: Block Diagram</w:t>
                       </w:r>
-                      <w:bookmarkEnd w:id="11"/>
-                      <w:bookmarkEnd w:id="12"/>
-                      <w:bookmarkEnd w:id="13"/>
-                      <w:bookmarkEnd w:id="14"/>
-                      <w:bookmarkEnd w:id="15"/>
-                      <w:bookmarkEnd w:id="16"/>
+                      <w:bookmarkEnd w:id="17"/>
+                      <w:bookmarkEnd w:id="18"/>
+                      <w:bookmarkEnd w:id="19"/>
+                      <w:bookmarkEnd w:id="20"/>
+                      <w:bookmarkEnd w:id="21"/>
+                      <w:bookmarkEnd w:id="22"/>
                     </w:p>
                     <w:p>
                       <w:pPr>
@@ -4010,7 +4426,7 @@
               </wp:anchor>
             </w:drawing>
           </mc:Choice>
-          <mc:Fallback xmlns:w16sdtfl="http://schemas.microsoft.com/office/word/2024/wordml/sdtformatlock" xmlns:w16du="http://schemas.microsoft.com/office/word/2023/wordml/word16du">
+          <mc:Fallback>
             <w:pict>
               <v:shape w14:anchorId="6914A4BB" id="_x0000_s1027" type="#_x0000_t202" style="position:absolute;margin-left:23.35pt;margin-top:2.9pt;width:87.05pt;height:22pt;z-index:-251578368;visibility:visible;mso-wrap-style:square;mso-width-percent:0;mso-height-percent:0;mso-wrap-distance-left:9pt;mso-wrap-distance-top:3.6pt;mso-wrap-distance-right:9pt;mso-wrap-distance-bottom:3.6pt;mso-position-horizontal:absolute;mso-position-horizontal-relative:text;mso-position-vertical:absolute;mso-position-vertical-relative:text;mso-width-percent:0;mso-height-percent:0;mso-width-relative:margin;mso-height-relative:margin;v-text-anchor:top" o:gfxdata="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" strokecolor="white [3212]">
                 <v:textbox>
@@ -4041,7 +4457,7 @@
                                     </pic:cNvPicPr>
                                   </pic:nvPicPr>
                                   <pic:blipFill>
-                                    <a:blip r:embed="rId12">
+                                    <a:blip r:embed="rId11">
                                       <a:extLst>
                                         <a:ext uri="{28A0092B-C50C-407E-A947-70E740481C1C}">
                                           <a14:useLocalDpi xmlns:a14="http://schemas.microsoft.com/office/drawing/2010/main" val="0"/>
@@ -4248,7 +4664,7 @@
               </wp:anchor>
             </w:drawing>
           </mc:Choice>
-          <mc:Fallback xmlns:w16sdtfl="http://schemas.microsoft.com/office/word/2024/wordml/sdtformatlock" xmlns:w16du="http://schemas.microsoft.com/office/word/2023/wordml/word16du">
+          <mc:Fallback>
             <w:pict>
               <v:rect w14:anchorId="7C794458" id="Rectangle 1" o:spid="_x0000_s1028" style="position:absolute;margin-left:10.65pt;margin-top:1.1pt;width:88.3pt;height:21.9pt;z-index:251668480;visibility:visible;mso-wrap-style:square;mso-width-percent:0;mso-height-percent:0;mso-wrap-distance-left:9pt;mso-wrap-distance-top:0;mso-wrap-distance-right:9pt;mso-wrap-distance-bottom:0;mso-position-horizontal:absolute;mso-position-horizontal-relative:text;mso-position-vertical:absolute;mso-position-vertical-relative:text;mso-width-percent:0;mso-height-percent:0;mso-width-relative:margin;mso-height-relative:margin;v-text-anchor:middle" o:gfxdata="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" fillcolor="white [3201]" strokecolor="black [3213]" strokeweight="1pt">
                 <v:textbox>
@@ -4332,12 +4748,12 @@
                             <w:pPr>
                               <w:pStyle w:val="Heading3"/>
                             </w:pPr>
-                            <w:bookmarkStart w:id="14" w:name="_Toc134643004"/>
-                            <w:bookmarkStart w:id="15" w:name="_Toc135113579"/>
-                            <w:bookmarkStart w:id="16" w:name="_Toc134637579"/>
-                            <w:bookmarkStart w:id="17" w:name="_Toc134638668"/>
-                            <w:bookmarkStart w:id="18" w:name="_Toc134639797"/>
-                            <w:bookmarkStart w:id="19" w:name="_Toc134640094"/>
+                            <w:bookmarkStart w:id="23" w:name="_Toc134643004"/>
+                            <w:bookmarkStart w:id="24" w:name="_Toc135113579"/>
+                            <w:bookmarkStart w:id="25" w:name="_Toc134637579"/>
+                            <w:bookmarkStart w:id="26" w:name="_Toc134638668"/>
+                            <w:bookmarkStart w:id="27" w:name="_Toc134639797"/>
+                            <w:bookmarkStart w:id="28" w:name="_Toc134640094"/>
                             <w:r>
                               <w:t>Fig</w:t>
                             </w:r>
@@ -4356,15 +4772,15 @@
                             <w:r>
                               <w:t>Iterative model</w:t>
                             </w:r>
-                            <w:bookmarkEnd w:id="14"/>
-                            <w:bookmarkEnd w:id="15"/>
+                            <w:bookmarkEnd w:id="23"/>
+                            <w:bookmarkEnd w:id="24"/>
                             <w:r>
                               <w:t xml:space="preserve"> </w:t>
                             </w:r>
-                            <w:bookmarkEnd w:id="16"/>
-                            <w:bookmarkEnd w:id="17"/>
-                            <w:bookmarkEnd w:id="18"/>
-                            <w:bookmarkEnd w:id="19"/>
+                            <w:bookmarkEnd w:id="25"/>
+                            <w:bookmarkEnd w:id="26"/>
+                            <w:bookmarkEnd w:id="27"/>
+                            <w:bookmarkEnd w:id="28"/>
                           </w:p>
                           <w:p>
                             <w:pPr>
@@ -4395,7 +4811,7 @@
               </wp:anchor>
             </w:drawing>
           </mc:Choice>
-          <mc:Fallback xmlns:w16sdtfl="http://schemas.microsoft.com/office/word/2024/wordml/sdtformatlock" xmlns:w16du="http://schemas.microsoft.com/office/word/2023/wordml/word16du">
+          <mc:Fallback>
             <w:pict>
               <v:shape w14:anchorId="54F62DFB" id="_x0000_s1029" type="#_x0000_t202" style="position:absolute;margin-left:121.7pt;margin-top:341.85pt;width:183pt;height:48.55pt;z-index:251744256;visibility:visible;mso-wrap-style:square;mso-width-percent:0;mso-height-percent:0;mso-wrap-distance-left:9pt;mso-wrap-distance-top:3.6pt;mso-wrap-distance-right:9pt;mso-wrap-distance-bottom:3.6pt;mso-position-horizontal:absolute;mso-position-horizontal-relative:text;mso-position-vertical:absolute;mso-position-vertical-relative:text;mso-width-percent:0;mso-height-percent:0;mso-width-relative:margin;mso-height-relative:margin;v-text-anchor:top" o:gfxdata="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" strokecolor="white [3212]">
                 <v:textbox>
@@ -4404,12 +4820,12 @@
                       <w:pPr>
                         <w:pStyle w:val="Heading3"/>
                       </w:pPr>
-                      <w:bookmarkStart w:id="23" w:name="_Toc134643004"/>
-                      <w:bookmarkStart w:id="24" w:name="_Toc135113579"/>
-                      <w:bookmarkStart w:id="25" w:name="_Toc134637579"/>
-                      <w:bookmarkStart w:id="26" w:name="_Toc134638668"/>
-                      <w:bookmarkStart w:id="27" w:name="_Toc134639797"/>
-                      <w:bookmarkStart w:id="28" w:name="_Toc134640094"/>
+                      <w:bookmarkStart w:id="29" w:name="_Toc134643004"/>
+                      <w:bookmarkStart w:id="30" w:name="_Toc135113579"/>
+                      <w:bookmarkStart w:id="31" w:name="_Toc134637579"/>
+                      <w:bookmarkStart w:id="32" w:name="_Toc134638668"/>
+                      <w:bookmarkStart w:id="33" w:name="_Toc134639797"/>
+                      <w:bookmarkStart w:id="34" w:name="_Toc134640094"/>
                       <w:r>
                         <w:t>Fig</w:t>
                       </w:r>
@@ -4428,15 +4844,15 @@
                       <w:r>
                         <w:t>Iterative model</w:t>
                       </w:r>
-                      <w:bookmarkEnd w:id="23"/>
-                      <w:bookmarkEnd w:id="24"/>
+                      <w:bookmarkEnd w:id="29"/>
+                      <w:bookmarkEnd w:id="30"/>
                       <w:r>
                         <w:t xml:space="preserve"> </w:t>
                       </w:r>
-                      <w:bookmarkEnd w:id="25"/>
-                      <w:bookmarkEnd w:id="26"/>
-                      <w:bookmarkEnd w:id="27"/>
-                      <w:bookmarkEnd w:id="28"/>
+                      <w:bookmarkEnd w:id="31"/>
+                      <w:bookmarkEnd w:id="32"/>
+                      <w:bookmarkEnd w:id="33"/>
+                      <w:bookmarkEnd w:id="34"/>
                     </w:p>
                     <w:p>
                       <w:pPr>
@@ -5273,7 +5689,7 @@
               </wp:anchor>
             </w:drawing>
           </mc:Choice>
-          <mc:Fallback xmlns:w16sdtfl="http://schemas.microsoft.com/office/word/2024/wordml/sdtformatlock" xmlns:w16du="http://schemas.microsoft.com/office/word/2023/wordml/word16du">
+          <mc:Fallback>
             <w:pict>
               <v:shape w14:anchorId="1EB4ECA8" id="_x0000_s1030" type="#_x0000_t202" style="position:absolute;margin-left:357.45pt;margin-top:41.8pt;width:87.05pt;height:25.9pt;z-index:-251574272;visibility:visible;mso-wrap-style:square;mso-width-percent:0;mso-height-percent:0;mso-wrap-distance-left:9pt;mso-wrap-distance-top:3.6pt;mso-wrap-distance-right:9pt;mso-wrap-distance-bottom:3.6pt;mso-position-horizontal:absolute;mso-position-horizontal-relative:text;mso-position-vertical:absolute;mso-position-vertical-relative:text;mso-width-percent:0;mso-height-percent:0;mso-width-relative:margin;mso-height-relative:margin;v-text-anchor:top" o:gfxdata="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" strokecolor="white [3212]">
                 <v:textbox>
@@ -5304,7 +5720,7 @@
                                     </pic:cNvPicPr>
                                   </pic:nvPicPr>
                                   <pic:blipFill>
-                                    <a:blip r:embed="rId12">
+                                    <a:blip r:embed="rId11">
                                       <a:extLst>
                                         <a:ext uri="{28A0092B-C50C-407E-A947-70E740481C1C}">
                                           <a14:useLocalDpi xmlns:a14="http://schemas.microsoft.com/office/drawing/2010/main" val="0"/>
@@ -5472,7 +5888,7 @@
               </wp:anchor>
             </w:drawing>
           </mc:Choice>
-          <mc:Fallback xmlns:w16sdtfl="http://schemas.microsoft.com/office/word/2024/wordml/sdtformatlock" xmlns:w16du="http://schemas.microsoft.com/office/word/2023/wordml/word16du">
+          <mc:Fallback>
             <w:pict>
               <v:shape w14:anchorId="5DB61E7F" id="_x0000_s1031" type="#_x0000_t202" style="position:absolute;margin-left:198.8pt;margin-top:42.4pt;width:87.05pt;height:19.85pt;z-index:251740160;visibility:visible;mso-wrap-style:square;mso-width-percent:0;mso-height-percent:0;mso-wrap-distance-left:9pt;mso-wrap-distance-top:3.6pt;mso-wrap-distance-right:9pt;mso-wrap-distance-bottom:3.6pt;mso-position-horizontal:absolute;mso-position-horizontal-relative:text;mso-position-vertical:absolute;mso-position-vertical-relative:text;mso-width-percent:0;mso-height-percent:0;mso-width-relative:margin;mso-height-relative:margin;v-text-anchor:top" o:gfxdata="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" strokecolor="white [3212]">
                 <v:textbox>
@@ -5503,7 +5919,7 @@
                                     </pic:cNvPicPr>
                                   </pic:nvPicPr>
                                   <pic:blipFill>
-                                    <a:blip r:embed="rId12">
+                                    <a:blip r:embed="rId11">
                                       <a:extLst>
                                         <a:ext uri="{28A0092B-C50C-407E-A947-70E740481C1C}">
                                           <a14:useLocalDpi xmlns:a14="http://schemas.microsoft.com/office/drawing/2010/main" val="0"/>
@@ -6302,7 +6718,7 @@
               </wp:anchor>
             </w:drawing>
           </mc:Choice>
-          <mc:Fallback xmlns:w16sdtfl="http://schemas.microsoft.com/office/word/2024/wordml/sdtformatlock" xmlns:w16du="http://schemas.microsoft.com/office/word/2023/wordml/word16du">
+          <mc:Fallback>
             <w:pict>
               <v:rect w14:anchorId="0C1EDD68" id="_x0000_s1032" style="position:absolute;margin-left:189.45pt;margin-top:64.2pt;width:88.3pt;height:21.9pt;z-index:251686912;visibility:visible;mso-wrap-style:square;mso-width-percent:0;mso-height-percent:0;mso-wrap-distance-left:9pt;mso-wrap-distance-top:0;mso-wrap-distance-right:9pt;mso-wrap-distance-bottom:0;mso-position-horizontal:absolute;mso-position-horizontal-relative:text;mso-position-vertical:absolute;mso-position-vertical-relative:text;mso-width-percent:0;mso-height-percent:0;mso-width-relative:margin;mso-height-relative:margin;v-text-anchor:middle" o:gfxdata="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" fillcolor="white [3201]" strokecolor="black [3213]" strokeweight="1pt">
                 <v:textbox>
@@ -6631,7 +7047,7 @@
               </wp:anchor>
             </w:drawing>
           </mc:Choice>
-          <mc:Fallback xmlns:w16sdtfl="http://schemas.microsoft.com/office/word/2024/wordml/sdtformatlock" xmlns:w16du="http://schemas.microsoft.com/office/word/2023/wordml/word16du">
+          <mc:Fallback>
             <w:pict>
               <v:rect w14:anchorId="17294D53" id="_x0000_s1033" style="position:absolute;margin-left:348pt;margin-top:257.35pt;width:90.2pt;height:21.9pt;z-index:251696128;visibility:visible;mso-wrap-style:square;mso-width-percent:0;mso-height-percent:0;mso-wrap-distance-left:9pt;mso-wrap-distance-top:0;mso-wrap-distance-right:9pt;mso-wrap-distance-bottom:0;mso-position-horizontal:absolute;mso-position-horizontal-relative:text;mso-position-vertical:absolute;mso-position-vertical-relative:text;mso-width-percent:0;mso-height-percent:0;mso-width-relative:margin;mso-height-relative:margin;v-text-anchor:middle" o:gfxdata="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" fillcolor="white [3201]" strokecolor="black [3213]" strokeweight="1pt">
                 <v:textbox>
@@ -6735,7 +7151,7 @@
               </wp:anchor>
             </w:drawing>
           </mc:Choice>
-          <mc:Fallback xmlns:w16sdtfl="http://schemas.microsoft.com/office/word/2024/wordml/sdtformatlock" xmlns:w16du="http://schemas.microsoft.com/office/word/2023/wordml/word16du">
+          <mc:Fallback>
             <w:pict>
               <v:rect w14:anchorId="52AA5106" id="_x0000_s1034" style="position:absolute;margin-left:348.05pt;margin-top:295.55pt;width:90.2pt;height:21.9pt;z-index:251695104;visibility:visible;mso-wrap-style:square;mso-width-percent:0;mso-height-percent:0;mso-wrap-distance-left:9pt;mso-wrap-distance-top:0;mso-wrap-distance-right:9pt;mso-wrap-distance-bottom:0;mso-position-horizontal:absolute;mso-position-horizontal-relative:text;mso-position-vertical:absolute;mso-position-vertical-relative:text;mso-width-percent:0;mso-height-percent:0;mso-width-relative:margin;mso-height-relative:margin;v-text-anchor:middle" o:gfxdata="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" fillcolor="white [3201]" strokecolor="black [3213]" strokeweight="1pt">
                 <v:textbox>
@@ -6839,7 +7255,7 @@
               </wp:anchor>
             </w:drawing>
           </mc:Choice>
-          <mc:Fallback xmlns:w16sdtfl="http://schemas.microsoft.com/office/word/2024/wordml/sdtformatlock" xmlns:w16du="http://schemas.microsoft.com/office/word/2023/wordml/word16du">
+          <mc:Fallback>
             <w:pict>
               <v:rect w14:anchorId="10EFE983" id="_x0000_s1035" style="position:absolute;margin-left:347.45pt;margin-top:62.05pt;width:88.3pt;height:21.9pt;z-index:251693056;visibility:visible;mso-wrap-style:square;mso-width-percent:0;mso-height-percent:0;mso-wrap-distance-left:9pt;mso-wrap-distance-top:0;mso-wrap-distance-right:9pt;mso-wrap-distance-bottom:0;mso-position-horizontal:absolute;mso-position-horizontal-relative:text;mso-position-vertical:absolute;mso-position-vertical-relative:text;mso-width-percent:0;mso-height-percent:0;mso-width-relative:margin;mso-height-relative:margin;v-text-anchor:middle" o:gfxdata="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" fillcolor="white [3201]" strokecolor="black [3213]" strokeweight="1pt">
                 <v:textbox>
@@ -6943,7 +7359,7 @@
               </wp:anchor>
             </w:drawing>
           </mc:Choice>
-          <mc:Fallback xmlns:w16sdtfl="http://schemas.microsoft.com/office/word/2024/wordml/sdtformatlock" xmlns:w16du="http://schemas.microsoft.com/office/word/2023/wordml/word16du">
+          <mc:Fallback>
             <w:pict>
               <v:rect w14:anchorId="083EC847" id="_x0000_s1036" style="position:absolute;margin-left:348.7pt;margin-top:105.85pt;width:87.05pt;height:21.9pt;z-index:251692032;visibility:visible;mso-wrap-style:square;mso-width-percent:0;mso-height-percent:0;mso-wrap-distance-left:9pt;mso-wrap-distance-top:0;mso-wrap-distance-right:9pt;mso-wrap-distance-bottom:0;mso-position-horizontal:absolute;mso-position-horizontal-relative:text;mso-position-vertical:absolute;mso-position-vertical-relative:text;mso-width-percent:0;mso-height-percent:0;mso-width-relative:margin;mso-height-relative:margin;v-text-anchor:middle" o:gfxdata="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" fillcolor="white [3201]" strokecolor="black [3213]" strokeweight="1pt">
                 <v:textbox>
@@ -7047,7 +7463,7 @@
               </wp:anchor>
             </w:drawing>
           </mc:Choice>
-          <mc:Fallback xmlns:w16sdtfl="http://schemas.microsoft.com/office/word/2024/wordml/sdtformatlock" xmlns:w16du="http://schemas.microsoft.com/office/word/2023/wordml/word16du">
+          <mc:Fallback>
             <w:pict>
               <v:rect w14:anchorId="751B43FA" id="_x0000_s1037" style="position:absolute;margin-left:348.7pt;margin-top:143.4pt;width:87.05pt;height:21.9pt;z-index:251691008;visibility:visible;mso-wrap-style:square;mso-width-percent:0;mso-height-percent:0;mso-wrap-distance-left:9pt;mso-wrap-distance-top:0;mso-wrap-distance-right:9pt;mso-wrap-distance-bottom:0;mso-position-horizontal:absolute;mso-position-horizontal-relative:text;mso-position-vertical:absolute;mso-position-vertical-relative:text;mso-width-percent:0;mso-height-percent:0;mso-width-relative:margin;mso-height-relative:margin;v-text-anchor:middle" o:gfxdata="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" fillcolor="white [3201]" strokecolor="black [3213]" strokeweight="1pt">
                 <v:textbox>
@@ -7151,7 +7567,7 @@
               </wp:anchor>
             </w:drawing>
           </mc:Choice>
-          <mc:Fallback xmlns:w16sdtfl="http://schemas.microsoft.com/office/word/2024/wordml/sdtformatlock" xmlns:w16du="http://schemas.microsoft.com/office/word/2023/wordml/word16du">
+          <mc:Fallback>
             <w:pict>
               <v:rect w14:anchorId="0750ABEF" id="_x0000_s1038" style="position:absolute;margin-left:345.6pt;margin-top:179.1pt;width:90.2pt;height:21.9pt;z-index:251689984;visibility:visible;mso-wrap-style:square;mso-width-percent:0;mso-height-percent:0;mso-wrap-distance-left:9pt;mso-wrap-distance-top:0;mso-wrap-distance-right:9pt;mso-wrap-distance-bottom:0;mso-position-horizontal:absolute;mso-position-horizontal-relative:text;mso-position-vertical:absolute;mso-position-vertical-relative:text;mso-width-percent:0;mso-height-percent:0;mso-width-relative:margin;mso-height-relative:margin;v-text-anchor:middle" o:gfxdata="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" fillcolor="white [3201]" strokecolor="black [3213]" strokeweight="1pt">
                 <v:textbox>
@@ -7255,7 +7671,7 @@
               </wp:anchor>
             </w:drawing>
           </mc:Choice>
-          <mc:Fallback xmlns:w16sdtfl="http://schemas.microsoft.com/office/word/2024/wordml/sdtformatlock" xmlns:w16du="http://schemas.microsoft.com/office/word/2023/wordml/word16du">
+          <mc:Fallback>
             <w:pict>
               <v:rect w14:anchorId="116CAC92" id="_x0000_s1039" style="position:absolute;margin-left:345.6pt;margin-top:217.3pt;width:90.2pt;height:21.9pt;z-index:251688960;visibility:visible;mso-wrap-style:square;mso-width-percent:0;mso-height-percent:0;mso-wrap-distance-left:9pt;mso-wrap-distance-top:0;mso-wrap-distance-right:9pt;mso-wrap-distance-bottom:0;mso-position-horizontal:absolute;mso-position-horizontal-relative:text;mso-position-vertical:absolute;mso-position-vertical-relative:text;mso-width-percent:0;mso-height-percent:0;mso-width-relative:margin;mso-height-relative:margin;v-text-anchor:middle" o:gfxdata="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" fillcolor="white [3201]" strokecolor="black [3213]" strokeweight="1pt">
                 <v:textbox>
@@ -7359,7 +7775,7 @@
               </wp:anchor>
             </w:drawing>
           </mc:Choice>
-          <mc:Fallback xmlns:w16sdtfl="http://schemas.microsoft.com/office/word/2024/wordml/sdtformatlock" xmlns:w16du="http://schemas.microsoft.com/office/word/2023/wordml/word16du">
+          <mc:Fallback>
             <w:pict>
               <v:rect w14:anchorId="559E4DA2" id="_x0000_s1040" style="position:absolute;margin-left:190.7pt;margin-top:104.85pt;width:87.05pt;height:21.9pt;z-index:251685888;visibility:visible;mso-wrap-style:square;mso-width-percent:0;mso-height-percent:0;mso-wrap-distance-left:9pt;mso-wrap-distance-top:0;mso-wrap-distance-right:9pt;mso-wrap-distance-bottom:0;mso-position-horizontal:absolute;mso-position-horizontal-relative:text;mso-position-vertical:absolute;mso-position-vertical-relative:text;mso-width-percent:0;mso-height-percent:0;mso-width-relative:margin;mso-height-relative:margin;v-text-anchor:middle" o:gfxdata="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" fillcolor="white [3201]" strokecolor="black [3213]" strokeweight="1pt">
                 <v:textbox>
@@ -7463,7 +7879,7 @@
               </wp:anchor>
             </w:drawing>
           </mc:Choice>
-          <mc:Fallback xmlns:w16sdtfl="http://schemas.microsoft.com/office/word/2024/wordml/sdtformatlock" xmlns:w16du="http://schemas.microsoft.com/office/word/2023/wordml/word16du">
+          <mc:Fallback>
             <w:pict>
               <v:rect w14:anchorId="075BF7E5" id="_x0000_s1041" style="position:absolute;margin-left:190.7pt;margin-top:142.4pt;width:87.05pt;height:21.9pt;z-index:251684864;visibility:visible;mso-wrap-style:square;mso-width-percent:0;mso-height-percent:0;mso-wrap-distance-left:9pt;mso-wrap-distance-top:0;mso-wrap-distance-right:9pt;mso-wrap-distance-bottom:0;mso-position-horizontal:absolute;mso-position-horizontal-relative:text;mso-position-vertical:absolute;mso-position-vertical-relative:text;mso-width-percent:0;mso-height-percent:0;mso-width-relative:margin;mso-height-relative:margin;v-text-anchor:middle" o:gfxdata="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" fillcolor="white [3201]" strokecolor="black [3213]" strokeweight="1pt">
                 <v:textbox>
@@ -7567,7 +7983,7 @@
               </wp:anchor>
             </w:drawing>
           </mc:Choice>
-          <mc:Fallback xmlns:w16sdtfl="http://schemas.microsoft.com/office/word/2024/wordml/sdtformatlock" xmlns:w16du="http://schemas.microsoft.com/office/word/2023/wordml/word16du">
+          <mc:Fallback>
             <w:pict>
               <v:rect w14:anchorId="6E23151B" id="_x0000_s1042" style="position:absolute;margin-left:187.6pt;margin-top:178.1pt;width:90.2pt;height:21.9pt;z-index:251683840;visibility:visible;mso-wrap-style:square;mso-width-percent:0;mso-height-percent:0;mso-wrap-distance-left:9pt;mso-wrap-distance-top:0;mso-wrap-distance-right:9pt;mso-wrap-distance-bottom:0;mso-position-horizontal:absolute;mso-position-horizontal-relative:text;mso-position-vertical:absolute;mso-position-vertical-relative:text;mso-width-percent:0;mso-height-percent:0;mso-width-relative:margin;mso-height-relative:margin;v-text-anchor:middle" o:gfxdata="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" fillcolor="white [3201]" strokecolor="black [3213]" strokeweight="1pt">
                 <v:textbox>
@@ -7671,7 +8087,7 @@
               </wp:anchor>
             </w:drawing>
           </mc:Choice>
-          <mc:Fallback xmlns:w16sdtfl="http://schemas.microsoft.com/office/word/2024/wordml/sdtformatlock" xmlns:w16du="http://schemas.microsoft.com/office/word/2023/wordml/word16du">
+          <mc:Fallback>
             <w:pict>
               <v:rect w14:anchorId="01303391" id="_x0000_s1043" style="position:absolute;margin-left:187.6pt;margin-top:216.3pt;width:90.25pt;height:21.9pt;z-index:251682816;visibility:visible;mso-wrap-style:square;mso-width-percent:0;mso-height-percent:0;mso-wrap-distance-left:9pt;mso-wrap-distance-top:0;mso-wrap-distance-right:9pt;mso-wrap-distance-bottom:0;mso-position-horizontal:absolute;mso-position-horizontal-relative:text;mso-position-vertical:absolute;mso-position-vertical-relative:text;mso-width-percent:0;mso-height-percent:0;mso-width-relative:margin;mso-height-relative:margin;v-text-anchor:middle" o:gfxdata="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" fillcolor="white [3201]" strokecolor="black [3213]" strokeweight="1pt">
                 <v:textbox>
@@ -7775,7 +8191,7 @@
               </wp:anchor>
             </w:drawing>
           </mc:Choice>
-          <mc:Fallback xmlns:w16sdtfl="http://schemas.microsoft.com/office/word/2024/wordml/sdtformatlock" xmlns:w16du="http://schemas.microsoft.com/office/word/2023/wordml/word16du">
+          <mc:Fallback>
             <w:pict>
               <v:rect w14:anchorId="25A6BC7D" id="_x0000_s1044" style="position:absolute;margin-left:8.75pt;margin-top:216.3pt;width:90.25pt;height:21.9pt;z-index:251672576;visibility:visible;mso-wrap-style:square;mso-width-percent:0;mso-height-percent:0;mso-wrap-distance-left:9pt;mso-wrap-distance-top:0;mso-wrap-distance-right:9pt;mso-wrap-distance-bottom:0;mso-position-horizontal:absolute;mso-position-horizontal-relative:text;mso-position-vertical:absolute;mso-position-vertical-relative:text;mso-width-percent:0;mso-height-percent:0;mso-width-relative:margin;mso-height-relative:margin;v-text-anchor:middle" o:gfxdata="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" fillcolor="white [3201]" strokecolor="black [3213]" strokeweight="1pt">
                 <v:textbox>
@@ -7879,7 +8295,7 @@
               </wp:anchor>
             </w:drawing>
           </mc:Choice>
-          <mc:Fallback xmlns:w16sdtfl="http://schemas.microsoft.com/office/word/2024/wordml/sdtformatlock" xmlns:w16du="http://schemas.microsoft.com/office/word/2023/wordml/word16du">
+          <mc:Fallback>
             <w:pict>
               <v:rect w14:anchorId="0EBB8005" id="_x0000_s1045" style="position:absolute;margin-left:10.65pt;margin-top:20.35pt;width:88.35pt;height:21.9pt;z-index:251670528;visibility:visible;mso-wrap-style:square;mso-width-percent:0;mso-height-percent:0;mso-wrap-distance-left:9pt;mso-wrap-distance-top:0;mso-wrap-distance-right:9pt;mso-wrap-distance-bottom:0;mso-position-horizontal:absolute;mso-position-horizontal-relative:text;mso-position-vertical:absolute;mso-position-vertical-relative:text;mso-width-percent:0;mso-height-percent:0;mso-width-relative:margin;mso-height-relative:margin;v-text-anchor:middle" o:gfxdata="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" fillcolor="white [3201]" strokecolor="black [3213]" strokeweight="1pt">
                 <v:textbox>
@@ -7983,7 +8399,7 @@
               </wp:anchor>
             </w:drawing>
           </mc:Choice>
-          <mc:Fallback xmlns:w16sdtfl="http://schemas.microsoft.com/office/word/2024/wordml/sdtformatlock" xmlns:w16du="http://schemas.microsoft.com/office/word/2023/wordml/word16du">
+          <mc:Fallback>
             <w:pict>
               <v:rect w14:anchorId="6F60A7D9" id="_x0000_s1046" style="position:absolute;margin-left:10.65pt;margin-top:61.05pt;width:88.3pt;height:21.9pt;z-index:251680768;visibility:visible;mso-wrap-style:square;mso-width-percent:0;mso-height-percent:0;mso-wrap-distance-left:9pt;mso-wrap-distance-top:0;mso-wrap-distance-right:9pt;mso-wrap-distance-bottom:0;mso-position-horizontal:absolute;mso-position-horizontal-relative:text;mso-position-vertical:absolute;mso-position-vertical-relative:text;mso-width-percent:0;mso-height-percent:0;mso-width-relative:margin;mso-height-relative:margin;v-text-anchor:middle" o:gfxdata="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" fillcolor="white [3201]" strokecolor="black [3213]" strokeweight="1pt">
                 <v:textbox>
@@ -8087,7 +8503,7 @@
               </wp:anchor>
             </w:drawing>
           </mc:Choice>
-          <mc:Fallback xmlns:w16sdtfl="http://schemas.microsoft.com/office/word/2024/wordml/sdtformatlock" xmlns:w16du="http://schemas.microsoft.com/office/word/2023/wordml/word16du">
+          <mc:Fallback>
             <w:pict>
               <v:rect w14:anchorId="20B7DB4C" id="_x0000_s1047" style="position:absolute;margin-left:11.9pt;margin-top:104.9pt;width:87.05pt;height:21.9pt;z-index:251678720;visibility:visible;mso-wrap-style:square;mso-width-percent:0;mso-height-percent:0;mso-wrap-distance-left:9pt;mso-wrap-distance-top:0;mso-wrap-distance-right:9pt;mso-wrap-distance-bottom:0;mso-position-horizontal:absolute;mso-position-horizontal-relative:text;mso-position-vertical:absolute;mso-position-vertical-relative:text;mso-width-percent:0;mso-height-percent:0;mso-width-relative:margin;mso-height-relative:margin;v-text-anchor:middle" o:gfxdata="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" fillcolor="white [3201]" strokecolor="black [3213]" strokeweight="1pt">
                 <v:textbox>
@@ -8191,7 +8607,7 @@
               </wp:anchor>
             </w:drawing>
           </mc:Choice>
-          <mc:Fallback xmlns:w16sdtfl="http://schemas.microsoft.com/office/word/2024/wordml/sdtformatlock" xmlns:w16du="http://schemas.microsoft.com/office/word/2023/wordml/word16du">
+          <mc:Fallback>
             <w:pict>
               <v:rect w14:anchorId="58D70511" id="_x0000_s1048" style="position:absolute;margin-left:11.9pt;margin-top:142.45pt;width:87.05pt;height:21.9pt;z-index:251676672;visibility:visible;mso-wrap-style:square;mso-width-percent:0;mso-height-percent:0;mso-wrap-distance-left:9pt;mso-wrap-distance-top:0;mso-wrap-distance-right:9pt;mso-wrap-distance-bottom:0;mso-position-horizontal:absolute;mso-position-horizontal-relative:text;mso-position-vertical:absolute;mso-position-vertical-relative:text;mso-width-percent:0;mso-height-percent:0;mso-width-relative:margin;mso-height-relative:margin;v-text-anchor:middle" o:gfxdata="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" fillcolor="white [3201]" strokecolor="black [3213]" strokeweight="1pt">
                 <v:textbox>
@@ -8295,7 +8711,7 @@
               </wp:anchor>
             </w:drawing>
           </mc:Choice>
-          <mc:Fallback xmlns:w16sdtfl="http://schemas.microsoft.com/office/word/2024/wordml/sdtformatlock" xmlns:w16du="http://schemas.microsoft.com/office/word/2023/wordml/word16du">
+          <mc:Fallback>
             <w:pict>
               <v:rect w14:anchorId="763BA45E" id="_x0000_s1049" style="position:absolute;margin-left:8.75pt;margin-top:178.15pt;width:90.25pt;height:21.9pt;z-index:251674624;visibility:visible;mso-wrap-style:square;mso-width-percent:0;mso-height-percent:0;mso-wrap-distance-left:9pt;mso-wrap-distance-top:0;mso-wrap-distance-right:9pt;mso-wrap-distance-bottom:0;mso-position-horizontal:absolute;mso-position-horizontal-relative:text;mso-position-vertical:absolute;mso-position-vertical-relative:text;mso-width-percent:0;mso-height-percent:0;mso-width-relative:margin;mso-height-relative:margin;v-text-anchor:middle" o:gfxdata="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" fillcolor="white [3201]" strokecolor="black [3213]" strokeweight="1pt">
                 <v:textbox>
@@ -8573,12 +8989,12 @@
       <w:pPr>
         <w:pStyle w:val="Heading1"/>
       </w:pPr>
-      <w:bookmarkStart w:id="20" w:name="_Toc135113580"/>
+      <w:bookmarkStart w:id="35" w:name="_Toc135113580"/>
       <w:r>
         <w:lastRenderedPageBreak/>
         <w:t>Gantt Chart</w:t>
       </w:r>
-      <w:bookmarkEnd w:id="20"/>
+      <w:bookmarkEnd w:id="35"/>
     </w:p>
     <w:p/>
     <w:p/>
@@ -9771,11 +10187,11 @@
                             <w:pPr>
                               <w:pStyle w:val="Heading3"/>
                             </w:pPr>
-                            <w:bookmarkStart w:id="21" w:name="_Toc134638672"/>
-                            <w:bookmarkStart w:id="22" w:name="_Toc134639801"/>
-                            <w:bookmarkStart w:id="23" w:name="_Toc134640098"/>
-                            <w:bookmarkStart w:id="24" w:name="_Toc134643008"/>
-                            <w:bookmarkStart w:id="25" w:name="_Toc135113581"/>
+                            <w:bookmarkStart w:id="36" w:name="_Toc134638672"/>
+                            <w:bookmarkStart w:id="37" w:name="_Toc134639801"/>
+                            <w:bookmarkStart w:id="38" w:name="_Toc134640098"/>
+                            <w:bookmarkStart w:id="39" w:name="_Toc134643008"/>
+                            <w:bookmarkStart w:id="40" w:name="_Toc135113581"/>
                             <w:r>
                               <w:t>Fig</w:t>
                             </w:r>
@@ -9788,11 +10204,11 @@
                             <w:r>
                               <w:t>: Gantt Chart</w:t>
                             </w:r>
-                            <w:bookmarkEnd w:id="21"/>
-                            <w:bookmarkEnd w:id="22"/>
-                            <w:bookmarkEnd w:id="23"/>
-                            <w:bookmarkEnd w:id="24"/>
-                            <w:bookmarkEnd w:id="25"/>
+                            <w:bookmarkEnd w:id="36"/>
+                            <w:bookmarkEnd w:id="37"/>
+                            <w:bookmarkEnd w:id="38"/>
+                            <w:bookmarkEnd w:id="39"/>
+                            <w:bookmarkEnd w:id="40"/>
                           </w:p>
                         </w:txbxContent>
                       </wps:txbx>
@@ -9811,7 +10227,7 @@
               </wp:anchor>
             </w:drawing>
           </mc:Choice>
-          <mc:Fallback xmlns:w16sdtfl="http://schemas.microsoft.com/office/word/2024/wordml/sdtformatlock" xmlns:w16du="http://schemas.microsoft.com/office/word/2023/wordml/word16du">
+          <mc:Fallback>
             <w:pict>
               <v:shape w14:anchorId="151B0198" id="_x0000_s1050" type="#_x0000_t202" style="position:absolute;margin-left:109.65pt;margin-top:275pt;width:183pt;height:38.5pt;z-index:251750400;visibility:visible;mso-wrap-style:square;mso-width-percent:0;mso-height-percent:0;mso-wrap-distance-left:9pt;mso-wrap-distance-top:3.6pt;mso-wrap-distance-right:9pt;mso-wrap-distance-bottom:3.6pt;mso-position-horizontal:absolute;mso-position-horizontal-relative:text;mso-position-vertical:absolute;mso-position-vertical-relative:text;mso-width-percent:0;mso-height-percent:0;mso-width-relative:margin;mso-height-relative:margin;v-text-anchor:top" o:gfxdata="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" strokecolor="white [3212]">
                 <v:textbox>
@@ -9820,11 +10236,11 @@
                       <w:pPr>
                         <w:pStyle w:val="Heading3"/>
                       </w:pPr>
-                      <w:bookmarkStart w:id="35" w:name="_Toc134638672"/>
-                      <w:bookmarkStart w:id="36" w:name="_Toc134639801"/>
-                      <w:bookmarkStart w:id="37" w:name="_Toc134640098"/>
-                      <w:bookmarkStart w:id="38" w:name="_Toc134643008"/>
-                      <w:bookmarkStart w:id="39" w:name="_Toc135113581"/>
+                      <w:bookmarkStart w:id="41" w:name="_Toc134638672"/>
+                      <w:bookmarkStart w:id="42" w:name="_Toc134639801"/>
+                      <w:bookmarkStart w:id="43" w:name="_Toc134640098"/>
+                      <w:bookmarkStart w:id="44" w:name="_Toc134643008"/>
+                      <w:bookmarkStart w:id="45" w:name="_Toc135113581"/>
                       <w:r>
                         <w:t>Fig</w:t>
                       </w:r>
@@ -9837,11 +10253,11 @@
                       <w:r>
                         <w:t>: Gantt Chart</w:t>
                       </w:r>
-                      <w:bookmarkEnd w:id="35"/>
-                      <w:bookmarkEnd w:id="36"/>
-                      <w:bookmarkEnd w:id="37"/>
-                      <w:bookmarkEnd w:id="38"/>
-                      <w:bookmarkEnd w:id="39"/>
+                      <w:bookmarkEnd w:id="41"/>
+                      <w:bookmarkEnd w:id="42"/>
+                      <w:bookmarkEnd w:id="43"/>
+                      <w:bookmarkEnd w:id="44"/>
+                      <w:bookmarkEnd w:id="45"/>
                     </w:p>
                   </w:txbxContent>
                 </v:textbox>
@@ -9882,12 +10298,12 @@
         <w:pStyle w:val="Heading1"/>
         <w:spacing w:line="360" w:lineRule="auto"/>
       </w:pPr>
-      <w:bookmarkStart w:id="26" w:name="_Toc135113582"/>
+      <w:bookmarkStart w:id="46" w:name="_Toc135113582"/>
       <w:r>
         <w:lastRenderedPageBreak/>
         <w:t>Deliverables</w:t>
       </w:r>
-      <w:bookmarkEnd w:id="26"/>
+      <w:bookmarkEnd w:id="46"/>
     </w:p>
     <w:p>
       <w:pPr>
@@ -10151,12 +10567,12 @@
           <w:szCs w:val="24"/>
         </w:rPr>
       </w:pPr>
-      <w:bookmarkStart w:id="27" w:name="_Toc135113583"/>
+      <w:bookmarkStart w:id="47" w:name="_Toc135113583"/>
       <w:r>
         <w:lastRenderedPageBreak/>
         <w:t>Conclusion</w:t>
       </w:r>
-      <w:bookmarkEnd w:id="27"/>
+      <w:bookmarkEnd w:id="47"/>
     </w:p>
     <w:p>
       <w:pPr>
@@ -10215,12 +10631,12 @@
         <w:pStyle w:val="Heading1"/>
         <w:spacing w:line="360" w:lineRule="auto"/>
       </w:pPr>
-      <w:bookmarkStart w:id="28" w:name="_Toc135113584"/>
+      <w:bookmarkStart w:id="48" w:name="_Toc135113584"/>
       <w:r>
         <w:lastRenderedPageBreak/>
         <w:t>Reference</w:t>
       </w:r>
-      <w:bookmarkEnd w:id="28"/>
+      <w:bookmarkEnd w:id="48"/>
     </w:p>
     <w:p>
       <w:pPr>
@@ -10257,7 +10673,7 @@
         </w:rPr>
         <w:t xml:space="preserve">. TechTarget. </w:t>
       </w:r>
-      <w:hyperlink r:id="rId13" w:history="1">
+      <w:hyperlink r:id="rId12" w:history="1">
         <w:r>
           <w:rPr>
             <w:rStyle w:val="Hyperlink"/>
@@ -10304,7 +10720,7 @@
         </w:rPr>
         <w:t xml:space="preserve">. Retrieved May 7, 2025, from </w:t>
       </w:r>
-      <w:hyperlink r:id="rId14" w:tgtFrame="_new" w:history="1">
+      <w:hyperlink r:id="rId13" w:tgtFrame="_new" w:history="1">
         <w:r>
           <w:rPr>
             <w:rStyle w:val="Hyperlink"/>
@@ -10351,7 +10767,7 @@
         </w:rPr>
         <w:t xml:space="preserve">. Retrieved May 7, 2025, from </w:t>
       </w:r>
-      <w:hyperlink r:id="rId15" w:tgtFrame="_new" w:history="1">
+      <w:hyperlink r:id="rId14" w:tgtFrame="_new" w:history="1">
         <w:r>
           <w:rPr>
             <w:rStyle w:val="Hyperlink"/>
@@ -10364,7 +10780,7 @@
       </w:hyperlink>
     </w:p>
     <w:sectPr>
-      <w:footerReference w:type="default" r:id="rId16"/>
+      <w:footerReference w:type="default" r:id="rId15"/>
       <w:pgSz w:w="11906" w:h="16838" w:code="9"/>
       <w:pgMar w:top="2160" w:right="1440" w:bottom="1440" w:left="2160" w:header="720" w:footer="720" w:gutter="0"/>
       <w:pgNumType w:start="1"/>
@@ -10414,7 +10830,7 @@
       <w:jc w:val="center"/>
     </w:pPr>
     <w:r>
-      <w:t>iii</w:t>
+      <w:t>ii</w:t>
     </w:r>
   </w:p>
 </w:ftr>
@@ -14243,6 +14659,24 @@
       <w:bCs/>
     </w:rPr>
   </w:style>
+  <w:style w:type="paragraph" w:customStyle="1" w:styleId="TableParagraph">
+    <w:name w:val="Table Paragraph"/>
+    <w:basedOn w:val="Normal"/>
+    <w:uiPriority w:val="1"/>
+    <w:qFormat/>
+    <w:rsid w:val="00635A72"/>
+    <w:pPr>
+      <w:widowControl w:val="0"/>
+      <w:autoSpaceDE w:val="0"/>
+      <w:autoSpaceDN w:val="0"/>
+      <w:spacing w:after="0" w:line="240" w:lineRule="auto"/>
+    </w:pPr>
+    <w:rPr>
+      <w:rFonts w:ascii="Times New Roman" w:eastAsia="Times New Roman" w:hAnsi="Times New Roman" w:cs="Times New Roman"/>
+      <w:kern w:val="0"/>
+      <w14:ligatures w14:val="none"/>
+    </w:rPr>
+  </w:style>
 </w:styles>
 </file>
 

</xml_diff>

<commit_message>
adding study of existing system
</commit_message>
<xml_diff>
--- a/documents/final_defence.docx
+++ b/documents/final_defence.docx
@@ -1,6 +1,6 @@
 
 <file path=word/document.xml><?xml version="1.0" encoding="utf-8"?>
-<w:document xmlns:wpc="http://schemas.microsoft.com/office/word/2010/wordprocessingCanvas" xmlns:cx="http://schemas.microsoft.com/office/drawing/2014/chartex" xmlns:cx1="http://schemas.microsoft.com/office/drawing/2015/9/8/chartex" xmlns:cx2="http://schemas.microsoft.com/office/drawing/2015/10/21/chartex" xmlns:cx3="http://schemas.microsoft.com/office/drawing/2016/5/9/chartex" xmlns:cx4="http://schemas.microsoft.com/office/drawing/2016/5/10/chartex" xmlns:cx5="http://schemas.microsoft.com/office/drawing/2016/5/11/chartex" xmlns:cx6="http://schemas.microsoft.com/office/drawing/2016/5/12/chartex" xmlns:cx7="http://schemas.microsoft.com/office/drawing/2016/5/13/chartex" xmlns:cx8="http://schemas.microsoft.com/office/drawing/2016/5/14/chartex" xmlns:mc="http://schemas.openxmlformats.org/markup-compatibility/2006" xmlns:aink="http://schemas.microsoft.com/office/drawing/2016/ink" xmlns:am3d="http://schemas.microsoft.com/office/drawing/2017/model3d" xmlns:o="urn:schemas-microsoft-com:office:office" xmlns:oel="http://schemas.microsoft.com/office/2019/extlst" xmlns:r="http://schemas.openxmlformats.org/officeDocument/2006/relationships" xmlns:m="http://schemas.openxmlformats.org/officeDocument/2006/math" xmlns:v="urn:schemas-microsoft-com:vml" xmlns:wp14="http://schemas.microsoft.com/office/word/2010/wordprocessingDrawing" xmlns:wp="http://schemas.openxmlformats.org/drawingml/2006/wordprocessingDrawing" xmlns:w10="urn:schemas-microsoft-com:office:word" xmlns:w="http://schemas.openxmlformats.org/wordprocessingml/2006/main" xmlns:w14="http://schemas.microsoft.com/office/word/2010/wordml" xmlns:w15="http://schemas.microsoft.com/office/word/2012/wordml" xmlns:w16cex="http://schemas.microsoft.com/office/word/2018/wordml/cex" xmlns:w16cid="http://schemas.microsoft.com/office/word/2016/wordml/cid" xmlns:w16="http://schemas.microsoft.com/office/word/2018/wordml" xmlns:w16sdtdh="http://schemas.microsoft.com/office/word/2020/wordml/sdtdatahash" xmlns:w16se="http://schemas.microsoft.com/office/word/2015/wordml/symex" xmlns:wpg="http://schemas.microsoft.com/office/word/2010/wordprocessingGroup" xmlns:wpi="http://schemas.microsoft.com/office/word/2010/wordprocessingInk" xmlns:wne="http://schemas.microsoft.com/office/word/2006/wordml" xmlns:wps="http://schemas.microsoft.com/office/word/2010/wordprocessingShape" mc:Ignorable="w14 w15 w16se w16cid w16 w16cex w16sdtdh wp14">
+<w:document xmlns:wpc="http://schemas.microsoft.com/office/word/2010/wordprocessingCanvas" xmlns:cx="http://schemas.microsoft.com/office/drawing/2014/chartex" xmlns:cx1="http://schemas.microsoft.com/office/drawing/2015/9/8/chartex" xmlns:cx2="http://schemas.microsoft.com/office/drawing/2015/10/21/chartex" xmlns:cx3="http://schemas.microsoft.com/office/drawing/2016/5/9/chartex" xmlns:cx4="http://schemas.microsoft.com/office/drawing/2016/5/10/chartex" xmlns:cx5="http://schemas.microsoft.com/office/drawing/2016/5/11/chartex" xmlns:cx6="http://schemas.microsoft.com/office/drawing/2016/5/12/chartex" xmlns:cx7="http://schemas.microsoft.com/office/drawing/2016/5/13/chartex" xmlns:cx8="http://schemas.microsoft.com/office/drawing/2016/5/14/chartex" xmlns:mc="http://schemas.openxmlformats.org/markup-compatibility/2006" xmlns:aink="http://schemas.microsoft.com/office/drawing/2016/ink" xmlns:am3d="http://schemas.microsoft.com/office/drawing/2017/model3d" xmlns:o="urn:schemas-microsoft-com:office:office" xmlns:oel="http://schemas.microsoft.com/office/2019/extlst" xmlns:r="http://schemas.openxmlformats.org/officeDocument/2006/relationships" xmlns:m="http://schemas.openxmlformats.org/officeDocument/2006/math" xmlns:v="urn:schemas-microsoft-com:vml" xmlns:wp14="http://schemas.microsoft.com/office/word/2010/wordprocessingDrawing" xmlns:wp="http://schemas.openxmlformats.org/drawingml/2006/wordprocessingDrawing" xmlns:w10="urn:schemas-microsoft-com:office:word" xmlns:w="http://schemas.openxmlformats.org/wordprocessingml/2006/main" xmlns:w14="http://schemas.microsoft.com/office/word/2010/wordml" xmlns:w15="http://schemas.microsoft.com/office/word/2012/wordml" xmlns:w16cex="http://schemas.microsoft.com/office/word/2018/wordml/cex" xmlns:w16cid="http://schemas.microsoft.com/office/word/2016/wordml/cid" xmlns:w16="http://schemas.microsoft.com/office/word/2018/wordml" xmlns:w16du="http://schemas.microsoft.com/office/word/2023/wordml/word16du" xmlns:w16sdtdh="http://schemas.microsoft.com/office/word/2020/wordml/sdtdatahash" xmlns:w16sdtfl="http://schemas.microsoft.com/office/word/2024/wordml/sdtformatlock" xmlns:w16se="http://schemas.microsoft.com/office/word/2015/wordml/symex" xmlns:wpg="http://schemas.microsoft.com/office/word/2010/wordprocessingGroup" xmlns:wpi="http://schemas.microsoft.com/office/word/2010/wordprocessingInk" xmlns:wne="http://schemas.microsoft.com/office/word/2006/wordml" xmlns:wps="http://schemas.microsoft.com/office/word/2010/wordprocessingShape" mc:Ignorable="w14 w15 w16se w16cid w16 w16cex w16sdtdh w16sdtfl w16du wp14">
   <w:body>
     <w:p>
       <w:pPr>
@@ -244,7 +244,7 @@
               </wp:anchor>
             </w:drawing>
           </mc:Choice>
-          <mc:Fallback xmlns:w16sdtfl="http://schemas.microsoft.com/office/word/2024/wordml/sdtformatlock" xmlns:w16du="http://schemas.microsoft.com/office/word/2023/wordml/word16du">
+          <mc:Fallback>
             <w:pict>
               <v:line w14:anchorId="3D2D3E71" id="Straight Connector 3" o:spid="_x0000_s1026" style="position:absolute;z-index:251661312;visibility:visible;mso-wrap-style:square;mso-wrap-distance-left:9pt;mso-wrap-distance-top:0;mso-wrap-distance-right:9pt;mso-wrap-distance-bottom:0;mso-position-horizontal:absolute;mso-position-horizontal-relative:text;mso-position-vertical:absolute;mso-position-vertical-relative:text" from="198.7pt,13.45pt" to="198.7pt,97.3pt" o:gfxdata="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" strokecolor="black [3200]" strokeweight="1pt">
                 <v:stroke joinstyle="miter"/>
@@ -309,7 +309,7 @@
               </wp:anchor>
             </w:drawing>
           </mc:Choice>
-          <mc:Fallback xmlns:w16sdtfl="http://schemas.microsoft.com/office/word/2024/wordml/sdtformatlock" xmlns:w16du="http://schemas.microsoft.com/office/word/2023/wordml/word16du">
+          <mc:Fallback>
             <w:pict>
               <v:line w14:anchorId="0D653222" id="Straight Connector 2" o:spid="_x0000_s1026" style="position:absolute;z-index:251660288;visibility:visible;mso-wrap-style:square;mso-wrap-distance-left:9pt;mso-wrap-distance-top:0;mso-wrap-distance-right:9pt;mso-wrap-distance-bottom:0;mso-position-horizontal:absolute;mso-position-horizontal-relative:text;mso-position-vertical:absolute;mso-position-vertical-relative:text" from="228.2pt,13.45pt" to="228.2pt,97.35pt" o:gfxdata="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" strokecolor="black [3200]" strokeweight="1pt">
                 <v:stroke joinstyle="miter"/>
@@ -379,7 +379,7 @@
               </wp:anchor>
             </w:drawing>
           </mc:Choice>
-          <mc:Fallback xmlns:w16sdtfl="http://schemas.microsoft.com/office/word/2024/wordml/sdtformatlock" xmlns:w16du="http://schemas.microsoft.com/office/word/2023/wordml/word16du">
+          <mc:Fallback>
             <w:pict>
               <v:line w14:anchorId="282E249C" id="Straight Connector 1" o:spid="_x0000_s1026" style="position:absolute;z-index:251659264;visibility:visible;mso-wrap-style:square;mso-wrap-distance-left:9pt;mso-wrap-distance-top:0;mso-wrap-distance-right:9pt;mso-wrap-distance-bottom:0;mso-position-horizontal:absolute;mso-position-horizontal-relative:text;mso-position-vertical:absolute;mso-position-vertical-relative:text" from="213.8pt,3.45pt" to="213.8pt,110.5pt" o:gfxdata="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" strokecolor="black [3213]" strokeweight="1pt">
                 <v:stroke joinstyle="miter"/>
@@ -1107,27 +1107,7 @@
           <w:sz w:val="24"/>
           <w:szCs w:val="24"/>
         </w:rPr>
-        <w:t>“</w:t>
-      </w:r>
-      <w:r>
-        <w:rPr>
-          <w:rFonts w:ascii="Times New Roman" w:hAnsi="Times New Roman" w:cs="Times New Roman"/>
-          <w:b/>
-          <w:bCs/>
-          <w:sz w:val="24"/>
-          <w:szCs w:val="24"/>
-        </w:rPr>
-        <w:t>Electromart</w:t>
-      </w:r>
-      <w:r>
-        <w:rPr>
-          <w:rFonts w:ascii="Times New Roman" w:hAnsi="Times New Roman" w:cs="Times New Roman"/>
-          <w:b/>
-          <w:bCs/>
-          <w:sz w:val="24"/>
-          <w:szCs w:val="24"/>
-        </w:rPr>
-        <w:t>”</w:t>
+        <w:t>“Electromart”</w:t>
       </w:r>
       <w:r>
         <w:rPr>
@@ -1675,7 +1655,7 @@
           <w:sz w:val="24"/>
           <w:szCs w:val="24"/>
         </w:rPr>
-        <w:t>2025-06-23</w:t>
+        <w:t>2025-06-24</w:t>
       </w:r>
       <w:r>
         <w:rPr>
@@ -3585,11 +3565,7 @@
         </w:rPr>
         <w:br w:type="page"/>
       </w:r>
-    </w:p>
-    <w:p>
-      <w:pPr>
-        <w:spacing w:line="480" w:lineRule="auto"/>
-        <w:jc w:val="both"/>
+      <w:r>
         <w:rPr>
           <w:rFonts w:ascii="Times New Roman" w:hAnsi="Times New Roman" w:cs="Times New Roman"/>
           <w:b/>
@@ -3597,26 +3573,188 @@
           <w:sz w:val="32"/>
           <w:szCs w:val="32"/>
         </w:rPr>
-      </w:pPr>
-      <w:r>
-        <w:rPr>
-          <w:rFonts w:ascii="Times New Roman" w:hAnsi="Times New Roman" w:cs="Times New Roman"/>
-          <w:sz w:val="24"/>
-          <w:szCs w:val="24"/>
-        </w:rPr>
         <w:lastRenderedPageBreak/>
+        <w:t>Literature Review</w:t>
+      </w:r>
+    </w:p>
+    <w:p>
+      <w:pPr>
+        <w:spacing w:line="360" w:lineRule="auto"/>
+        <w:jc w:val="both"/>
+        <w:rPr>
+          <w:rFonts w:ascii="Times New Roman" w:hAnsi="Times New Roman" w:cs="Times New Roman"/>
+          <w:sz w:val="24"/>
+          <w:szCs w:val="24"/>
+        </w:rPr>
+      </w:pPr>
+      <w:r>
+        <w:rPr>
+          <w:rFonts w:ascii="Times New Roman" w:hAnsi="Times New Roman" w:cs="Times New Roman"/>
+          <w:sz w:val="24"/>
+          <w:szCs w:val="24"/>
+        </w:rPr>
+        <w:t>The days of building native applications</w:t>
+      </w:r>
+      <w:r>
+        <w:rPr>
+          <w:rFonts w:ascii="Times New Roman" w:hAnsi="Times New Roman" w:cs="Times New Roman"/>
+          <w:sz w:val="24"/>
+          <w:szCs w:val="24"/>
+        </w:rPr>
+        <w:t xml:space="preserve"> </w:t>
+      </w:r>
+      <w:r>
+        <w:rPr>
+          <w:rFonts w:ascii="Times New Roman" w:hAnsi="Times New Roman" w:cs="Times New Roman"/>
+          <w:sz w:val="24"/>
+          <w:szCs w:val="24"/>
+        </w:rPr>
+        <w:t>separately for each mobile platform are fading. React Native has emerged as a powerful cross-platform development framework, allowing developers to build apps for both iOS and Android using a single codebase. This significantly reduces development time and cost while ensuring a consistent user experience. React Native is increasingly being adopted in various domains, including gadget-related mobile applications that offer users information about tech devices, specifications, comparisons, reviews, and shopping options.</w:t>
+      </w:r>
+    </w:p>
+    <w:p>
+      <w:pPr>
+        <w:spacing w:line="360" w:lineRule="auto"/>
+        <w:jc w:val="both"/>
+        <w:rPr>
+          <w:rFonts w:ascii="Times New Roman" w:hAnsi="Times New Roman" w:cs="Times New Roman"/>
+          <w:sz w:val="24"/>
+          <w:szCs w:val="24"/>
+        </w:rPr>
+      </w:pPr>
+      <w:r>
+        <w:rPr>
+          <w:rFonts w:ascii="Times New Roman" w:hAnsi="Times New Roman" w:cs="Times New Roman"/>
+          <w:sz w:val="24"/>
+          <w:szCs w:val="24"/>
+        </w:rPr>
+        <w:t>In Nepal and other countries, there is a growing trend of mobile apps that provide comprehensive information on electronic gadgets, such as smartphones, laptops, wearables, and accessories. These apps enable users to explore products, compare features, and make informed buying decisions. Many of these apps are developed using React Native because of its ability to deliver smooth UI, native performance, and rapid deployment. These applications also often include notification features, product reviews, and real-time pricing updates, making them valuable for tech-savvy users.</w:t>
+      </w:r>
+    </w:p>
+    <w:p>
+      <w:pPr>
+        <w:spacing w:line="360" w:lineRule="auto"/>
+        <w:jc w:val="both"/>
+        <w:rPr>
+          <w:rFonts w:ascii="Times New Roman" w:hAnsi="Times New Roman" w:cs="Times New Roman"/>
+          <w:sz w:val="24"/>
+          <w:szCs w:val="24"/>
+        </w:rPr>
+      </w:pPr>
+      <w:r>
+        <w:rPr>
+          <w:rFonts w:ascii="Times New Roman" w:hAnsi="Times New Roman" w:cs="Times New Roman"/>
+          <w:sz w:val="24"/>
+          <w:szCs w:val="24"/>
+        </w:rPr>
+        <w:t>The primary objective of such apps is to bridge the gap between consumers and technology by offering accurate and up-to-date gadget-related content. React Native plays a key role in ensuring that both Android and iOS users receive the same quality experience. Through features like component-based architecture and reusable code, developers can update and maintain apps efficiently.</w:t>
+      </w:r>
+    </w:p>
+    <w:p>
+      <w:pPr>
+        <w:spacing w:line="360" w:lineRule="auto"/>
+        <w:jc w:val="both"/>
+        <w:rPr>
+          <w:rFonts w:ascii="Times New Roman" w:hAnsi="Times New Roman" w:cs="Times New Roman"/>
+          <w:sz w:val="24"/>
+          <w:szCs w:val="24"/>
+        </w:rPr>
+      </w:pPr>
+      <w:r>
+        <w:rPr>
+          <w:rFonts w:ascii="Times New Roman" w:hAnsi="Times New Roman" w:cs="Times New Roman"/>
+          <w:sz w:val="24"/>
+          <w:szCs w:val="24"/>
+        </w:rPr>
+        <w:t>Research has shown that React Native apps improve development portability, making it easier for teams to build and maintain applications across platforms. For instance, developers can manage gadget-related product databases, display device specifications, and handle user interactions within a unified environment.</w:t>
+      </w:r>
+    </w:p>
+    <w:p>
+      <w:pPr>
+        <w:spacing w:line="360" w:lineRule="auto"/>
+        <w:jc w:val="both"/>
+        <w:rPr>
+          <w:rFonts w:ascii="Times New Roman" w:hAnsi="Times New Roman" w:cs="Times New Roman"/>
+          <w:sz w:val="24"/>
+          <w:szCs w:val="24"/>
+        </w:rPr>
+      </w:pPr>
+      <w:r>
+        <w:rPr>
+          <w:rFonts w:ascii="Times New Roman" w:hAnsi="Times New Roman" w:cs="Times New Roman"/>
+          <w:sz w:val="24"/>
+          <w:szCs w:val="24"/>
+        </w:rPr>
+        <w:t xml:space="preserve">One of the main benefits of using React Native in this context is the centralization of gadget data, which allows users to browse products, view specs, and receive news and alerts in one place. This enhances the user experience and encourages engagement. Studies indicate that consumers prefer apps that are responsive, lightweight, and frequently updated—features that React Native supports well. Additionally, frameworks like React Native reduce the learning curve and development effort, </w:t>
+      </w:r>
+      <w:r>
+        <w:rPr>
+          <w:rFonts w:ascii="Times New Roman" w:hAnsi="Times New Roman" w:cs="Times New Roman"/>
+          <w:sz w:val="24"/>
+          <w:szCs w:val="24"/>
+        </w:rPr>
+        <w:lastRenderedPageBreak/>
+        <w:t>making it easier for startups and small teams to launch and scale gadget-focused apps. Dorn and Naz also suggest that many users remain unaware of the latest gadgets due to fragmented information sources. React Native apps that aggregate this information into a user-friendly interface can solve this issue.</w:t>
+      </w:r>
+    </w:p>
+    <w:p>
+      <w:pPr>
+        <w:spacing w:line="360" w:lineRule="auto"/>
+        <w:jc w:val="both"/>
+        <w:rPr>
+          <w:rFonts w:ascii="Times New Roman" w:hAnsi="Times New Roman" w:cs="Times New Roman"/>
+          <w:sz w:val="24"/>
+          <w:szCs w:val="24"/>
+        </w:rPr>
+      </w:pPr>
+      <w:r>
+        <w:rPr>
+          <w:rFonts w:ascii="Times New Roman" w:hAnsi="Times New Roman" w:cs="Times New Roman"/>
+          <w:sz w:val="24"/>
+          <w:szCs w:val="24"/>
+        </w:rPr>
+        <w:t xml:space="preserve">Ultimately, the ability to search, compare, and stay informed about gadgets in one unified mobile platform makes React Native an ideal choice for building gadget comparison and shopping apps. These applications not only serve as informational tools but also play a crucial role in influencing purchasing decisions. </w:t>
+      </w:r>
+    </w:p>
+    <w:p>
+      <w:pPr>
+        <w:rPr>
+          <w:rFonts w:ascii="Times New Roman" w:hAnsi="Times New Roman" w:cs="Times New Roman"/>
+          <w:sz w:val="24"/>
+          <w:szCs w:val="24"/>
+        </w:rPr>
+      </w:pPr>
+      <w:r>
+        <w:rPr>
+          <w:rFonts w:ascii="Times New Roman" w:hAnsi="Times New Roman" w:cs="Times New Roman"/>
+          <w:sz w:val="24"/>
+          <w:szCs w:val="24"/>
+        </w:rPr>
         <w:br w:type="page"/>
       </w:r>
-      <w:r>
+    </w:p>
+    <w:p>
+      <w:pPr>
+        <w:spacing w:line="480" w:lineRule="auto"/>
+        <w:jc w:val="both"/>
         <w:rPr>
           <w:rFonts w:ascii="Times New Roman" w:hAnsi="Times New Roman" w:cs="Times New Roman"/>
           <w:b/>
           <w:bCs/>
-          <w:sz w:val="32"/>
-          <w:szCs w:val="32"/>
+          <w:sz w:val="28"/>
+          <w:szCs w:val="28"/>
+        </w:rPr>
+      </w:pPr>
+      <w:r>
+        <w:rPr>
+          <w:rFonts w:ascii="Times New Roman" w:hAnsi="Times New Roman" w:cs="Times New Roman"/>
+          <w:b/>
+          <w:bCs/>
+          <w:sz w:val="28"/>
+          <w:szCs w:val="28"/>
         </w:rPr>
         <w:lastRenderedPageBreak/>
-        <w:t>Literature Review</w:t>
+        <w:t>Study of Existing Systems</w:t>
       </w:r>
     </w:p>
     <w:p>
@@ -3635,27 +3773,15 @@
           <w:sz w:val="24"/>
           <w:szCs w:val="24"/>
         </w:rPr>
-        <w:t>The days of building native applications</w:t>
-      </w:r>
-      <w:r>
-        <w:rPr>
-          <w:rFonts w:ascii="Times New Roman" w:hAnsi="Times New Roman" w:cs="Times New Roman"/>
-          <w:sz w:val="24"/>
-          <w:szCs w:val="24"/>
-        </w:rPr>
-        <w:t xml:space="preserve"> </w:t>
-      </w:r>
-      <w:r>
-        <w:rPr>
-          <w:rFonts w:ascii="Times New Roman" w:hAnsi="Times New Roman" w:cs="Times New Roman"/>
-          <w:sz w:val="24"/>
-          <w:szCs w:val="24"/>
-        </w:rPr>
-        <w:t>separately for each mobile platform are fading. React Native has emerged as a powerful cross-platform development framework, allowing developers to build apps for both iOS and Android using a single codebase. This significantly reduces development time and cost while ensuring a consistent user experience. React Native is increasingly being adopted in various domains, including gadget-related mobile applications that offer users information about tech devices, specifications, comparisons, reviews, and shopping options.</w:t>
-      </w:r>
-    </w:p>
-    <w:p>
-      <w:pPr>
+        <w:t>Nepal’s e-commerce sector has been rapidly growing, particularly in the field of electronics and gadgets. Consumers are increasingly turning to online platforms for convenience, variety, and better pricing. Despite this progress, the sector faces several challenges:</w:t>
+      </w:r>
+    </w:p>
+    <w:p>
+      <w:pPr>
+        <w:numPr>
+          <w:ilvl w:val="0"/>
+          <w:numId w:val="29"/>
+        </w:numPr>
         <w:spacing w:line="360" w:lineRule="auto"/>
         <w:jc w:val="both"/>
         <w:rPr>
@@ -3667,14 +3793,28 @@
       <w:r>
         <w:rPr>
           <w:rFonts w:ascii="Times New Roman" w:hAnsi="Times New Roman" w:cs="Times New Roman"/>
-          <w:sz w:val="24"/>
-          <w:szCs w:val="24"/>
-        </w:rPr>
-        <w:t>In Nepal and other countries, there is a growing trend of mobile apps that provide comprehensive information on electronic gadgets, such as smartphones, laptops, wearables, and accessories. These apps enable users to explore products, compare features, and make informed buying decisions. Many of these apps are developed using React Native because of its ability to deliver smooth UI, native performance, and rapid deployment. These applications also often include notification features, product reviews, and real-time pricing updates, making them valuable for tech-savvy users.</w:t>
-      </w:r>
-    </w:p>
-    <w:p>
-      <w:pPr>
+          <w:b/>
+          <w:bCs/>
+          <w:sz w:val="24"/>
+          <w:szCs w:val="24"/>
+        </w:rPr>
+        <w:t>Limited Digital Literacy</w:t>
+      </w:r>
+      <w:r>
+        <w:rPr>
+          <w:rFonts w:ascii="Times New Roman" w:hAnsi="Times New Roman" w:cs="Times New Roman"/>
+          <w:sz w:val="24"/>
+          <w:szCs w:val="24"/>
+        </w:rPr>
+        <w:t>: A large portion of the population, especially in rural areas, lacks the digital literacy needed to comfortably use e-commerce platforms.</w:t>
+      </w:r>
+    </w:p>
+    <w:p>
+      <w:pPr>
+        <w:numPr>
+          <w:ilvl w:val="0"/>
+          <w:numId w:val="29"/>
+        </w:numPr>
         <w:spacing w:line="360" w:lineRule="auto"/>
         <w:jc w:val="both"/>
         <w:rPr>
@@ -3686,14 +3826,28 @@
       <w:r>
         <w:rPr>
           <w:rFonts w:ascii="Times New Roman" w:hAnsi="Times New Roman" w:cs="Times New Roman"/>
-          <w:sz w:val="24"/>
-          <w:szCs w:val="24"/>
-        </w:rPr>
-        <w:t>The primary objective of such apps is to bridge the gap between consumers and technology by offering accurate and up-to-date gadget-related content. React Native plays a key role in ensuring that both Android and iOS users receive the same quality experience. Through features like component-based architecture and reusable code, developers can update and maintain apps efficiently.</w:t>
-      </w:r>
-    </w:p>
-    <w:p>
-      <w:pPr>
+          <w:b/>
+          <w:bCs/>
+          <w:sz w:val="24"/>
+          <w:szCs w:val="24"/>
+        </w:rPr>
+        <w:t>Logistics and Delivery Issues</w:t>
+      </w:r>
+      <w:r>
+        <w:rPr>
+          <w:rFonts w:ascii="Times New Roman" w:hAnsi="Times New Roman" w:cs="Times New Roman"/>
+          <w:sz w:val="24"/>
+          <w:szCs w:val="24"/>
+        </w:rPr>
+        <w:t>: Inconsistent delivery networks, especially in remote areas, hinder smooth operations and affect customer satisfaction.</w:t>
+      </w:r>
+    </w:p>
+    <w:p>
+      <w:pPr>
+        <w:numPr>
+          <w:ilvl w:val="0"/>
+          <w:numId w:val="29"/>
+        </w:numPr>
         <w:spacing w:line="360" w:lineRule="auto"/>
         <w:jc w:val="both"/>
         <w:rPr>
@@ -3705,14 +3859,28 @@
       <w:r>
         <w:rPr>
           <w:rFonts w:ascii="Times New Roman" w:hAnsi="Times New Roman" w:cs="Times New Roman"/>
-          <w:sz w:val="24"/>
-          <w:szCs w:val="24"/>
-        </w:rPr>
-        <w:t>Research has shown that React Native apps improve development portability, making it easier for teams to build and maintain applications across platforms. For instance, developers can manage gadget-related product databases, display device specifications, and handle user interactions within a unified environment.</w:t>
-      </w:r>
-    </w:p>
-    <w:p>
-      <w:pPr>
+          <w:b/>
+          <w:bCs/>
+          <w:sz w:val="24"/>
+          <w:szCs w:val="24"/>
+        </w:rPr>
+        <w:t>Trust and Security Concerns</w:t>
+      </w:r>
+      <w:r>
+        <w:rPr>
+          <w:rFonts w:ascii="Times New Roman" w:hAnsi="Times New Roman" w:cs="Times New Roman"/>
+          <w:sz w:val="24"/>
+          <w:szCs w:val="24"/>
+        </w:rPr>
+        <w:t>: Many users remain skeptical about online payments, product authenticity, and return policies.</w:t>
+      </w:r>
+    </w:p>
+    <w:p>
+      <w:pPr>
+        <w:numPr>
+          <w:ilvl w:val="0"/>
+          <w:numId w:val="29"/>
+        </w:numPr>
         <w:spacing w:line="360" w:lineRule="auto"/>
         <w:jc w:val="both"/>
         <w:rPr>
@@ -3724,23 +3892,28 @@
       <w:r>
         <w:rPr>
           <w:rFonts w:ascii="Times New Roman" w:hAnsi="Times New Roman" w:cs="Times New Roman"/>
-          <w:sz w:val="24"/>
-          <w:szCs w:val="24"/>
-        </w:rPr>
-        <w:t xml:space="preserve">One of the main benefits of using React Native in this context is the centralization of gadget data, which allows users to browse products, view specs, and receive news and alerts in one place. This enhances the user experience and encourages engagement. Studies indicate that consumers prefer apps that are responsive, lightweight, and frequently updated—features that React Native supports well. Additionally, </w:t>
-      </w:r>
-      <w:r>
-        <w:rPr>
-          <w:rFonts w:ascii="Times New Roman" w:hAnsi="Times New Roman" w:cs="Times New Roman"/>
-          <w:sz w:val="24"/>
-          <w:szCs w:val="24"/>
-        </w:rPr>
-        <w:lastRenderedPageBreak/>
-        <w:t>frameworks like React Native reduce the learning curve and development effort, making it easier for startups and small teams to launch and scale gadget-focused apps. Dorn and Naz also suggest that many users remain unaware of the latest gadgets due to fragmented information sources. React Native apps that aggregate this information into a user-friendly interface can solve this issue.</w:t>
-      </w:r>
-    </w:p>
-    <w:p>
-      <w:pPr>
+          <w:b/>
+          <w:bCs/>
+          <w:sz w:val="24"/>
+          <w:szCs w:val="24"/>
+        </w:rPr>
+        <w:t>Urban-Centric Services</w:t>
+      </w:r>
+      <w:r>
+        <w:rPr>
+          <w:rFonts w:ascii="Times New Roman" w:hAnsi="Times New Roman" w:cs="Times New Roman"/>
+          <w:sz w:val="24"/>
+          <w:szCs w:val="24"/>
+        </w:rPr>
+        <w:t>: Most e-commerce services are concentrated in urban areas, leaving rural consumers underserved.</w:t>
+      </w:r>
+    </w:p>
+    <w:p>
+      <w:pPr>
+        <w:numPr>
+          <w:ilvl w:val="0"/>
+          <w:numId w:val="29"/>
+        </w:numPr>
         <w:spacing w:line="360" w:lineRule="auto"/>
         <w:jc w:val="both"/>
         <w:rPr>
@@ -3752,28 +3925,396 @@
       <w:r>
         <w:rPr>
           <w:rFonts w:ascii="Times New Roman" w:hAnsi="Times New Roman" w:cs="Times New Roman"/>
-          <w:sz w:val="24"/>
-          <w:szCs w:val="24"/>
-        </w:rPr>
-        <w:t xml:space="preserve">Ultimately, the ability to search, compare, and stay informed about gadgets in one unified mobile platform makes React Native an ideal choice for building gadget comparison and shopping apps. These applications not only serve as informational tools but also play a crucial role in influencing purchasing decisions. </w:t>
-      </w:r>
-    </w:p>
-    <w:p>
-      <w:pPr>
-        <w:rPr>
-          <w:rFonts w:ascii="Times New Roman" w:hAnsi="Times New Roman" w:cs="Times New Roman"/>
-          <w:sz w:val="24"/>
-          <w:szCs w:val="24"/>
-        </w:rPr>
-      </w:pPr>
-      <w:r>
-        <w:rPr>
-          <w:rFonts w:ascii="Times New Roman" w:hAnsi="Times New Roman" w:cs="Times New Roman"/>
-          <w:sz w:val="24"/>
-          <w:szCs w:val="24"/>
-        </w:rPr>
-        <w:br w:type="page"/>
-      </w:r>
+          <w:b/>
+          <w:bCs/>
+          <w:sz w:val="24"/>
+          <w:szCs w:val="24"/>
+        </w:rPr>
+        <w:t>Price Sensitivity and Competition</w:t>
+      </w:r>
+      <w:r>
+        <w:rPr>
+          <w:rFonts w:ascii="Times New Roman" w:hAnsi="Times New Roman" w:cs="Times New Roman"/>
+          <w:sz w:val="24"/>
+          <w:szCs w:val="24"/>
+        </w:rPr>
+        <w:t>: The market is highly price-sensitive, with intense competition leading to narrow profit margins.</w:t>
+      </w:r>
+    </w:p>
+    <w:p>
+      <w:pPr>
+        <w:spacing w:line="360" w:lineRule="auto"/>
+        <w:ind w:left="720"/>
+        <w:jc w:val="both"/>
+        <w:rPr>
+          <w:rFonts w:ascii="Times New Roman" w:hAnsi="Times New Roman" w:cs="Times New Roman"/>
+          <w:b/>
+          <w:bCs/>
+          <w:sz w:val="24"/>
+          <w:szCs w:val="24"/>
+        </w:rPr>
+      </w:pPr>
+    </w:p>
+    <w:p>
+      <w:pPr>
+        <w:spacing w:line="360" w:lineRule="auto"/>
+        <w:jc w:val="both"/>
+        <w:rPr>
+          <w:rFonts w:ascii="Times New Roman" w:hAnsi="Times New Roman" w:cs="Times New Roman"/>
+          <w:b/>
+          <w:bCs/>
+          <w:sz w:val="24"/>
+          <w:szCs w:val="24"/>
+        </w:rPr>
+      </w:pPr>
+      <w:r>
+        <w:rPr>
+          <w:rFonts w:ascii="Times New Roman" w:hAnsi="Times New Roman" w:cs="Times New Roman"/>
+          <w:b/>
+          <w:bCs/>
+          <w:sz w:val="24"/>
+          <w:szCs w:val="24"/>
+        </w:rPr>
+        <w:t>Analysis of Existing E-commerce Platforms</w:t>
+      </w:r>
+    </w:p>
+    <w:p>
+      <w:pPr>
+        <w:spacing w:line="360" w:lineRule="auto"/>
+        <w:ind w:left="720"/>
+        <w:jc w:val="both"/>
+        <w:rPr>
+          <w:rFonts w:ascii="Times New Roman" w:hAnsi="Times New Roman" w:cs="Times New Roman"/>
+          <w:sz w:val="24"/>
+          <w:szCs w:val="24"/>
+        </w:rPr>
+      </w:pPr>
+      <w:r>
+        <w:rPr>
+          <w:rFonts w:ascii="Times New Roman" w:hAnsi="Times New Roman" w:cs="Times New Roman"/>
+          <w:sz w:val="24"/>
+          <w:szCs w:val="24"/>
+        </w:rPr>
+        <w:t>Several e-commerce platforms currently operate in Nepal, each with its own strengths and limitations.</w:t>
+      </w:r>
+    </w:p>
+    <w:p>
+      <w:pPr>
+        <w:spacing w:line="360" w:lineRule="auto"/>
+        <w:ind w:left="720"/>
+        <w:jc w:val="both"/>
+        <w:rPr>
+          <w:rFonts w:ascii="Times New Roman" w:hAnsi="Times New Roman" w:cs="Times New Roman"/>
+          <w:b/>
+          <w:bCs/>
+          <w:sz w:val="24"/>
+          <w:szCs w:val="24"/>
+        </w:rPr>
+      </w:pPr>
+      <w:r>
+        <w:rPr>
+          <w:rFonts w:ascii="Times New Roman" w:hAnsi="Times New Roman" w:cs="Times New Roman"/>
+          <w:b/>
+          <w:bCs/>
+          <w:sz w:val="24"/>
+          <w:szCs w:val="24"/>
+        </w:rPr>
+        <w:t>Electro</w:t>
+      </w:r>
+      <w:r>
+        <w:rPr>
+          <w:rFonts w:ascii="Times New Roman" w:hAnsi="Times New Roman" w:cs="Times New Roman"/>
+          <w:b/>
+          <w:bCs/>
+          <w:sz w:val="24"/>
+          <w:szCs w:val="24"/>
+        </w:rPr>
+        <w:t>m</w:t>
+      </w:r>
+      <w:r>
+        <w:rPr>
+          <w:rFonts w:ascii="Times New Roman" w:hAnsi="Times New Roman" w:cs="Times New Roman"/>
+          <w:b/>
+          <w:bCs/>
+          <w:sz w:val="24"/>
+          <w:szCs w:val="24"/>
+        </w:rPr>
+        <w:t>art</w:t>
+      </w:r>
+      <w:r>
+        <w:rPr>
+          <w:rFonts w:ascii="Times New Roman" w:hAnsi="Times New Roman" w:cs="Times New Roman"/>
+          <w:b/>
+          <w:bCs/>
+          <w:sz w:val="24"/>
+          <w:szCs w:val="24"/>
+        </w:rPr>
+        <w:t>:</w:t>
+      </w:r>
+    </w:p>
+    <w:p>
+      <w:pPr>
+        <w:spacing w:line="360" w:lineRule="auto"/>
+        <w:ind w:left="720"/>
+        <w:jc w:val="both"/>
+        <w:rPr>
+          <w:rFonts w:ascii="Times New Roman" w:hAnsi="Times New Roman" w:cs="Times New Roman"/>
+          <w:sz w:val="24"/>
+          <w:szCs w:val="24"/>
+        </w:rPr>
+      </w:pPr>
+      <w:r>
+        <w:rPr>
+          <w:rFonts w:ascii="Times New Roman" w:hAnsi="Times New Roman" w:cs="Times New Roman"/>
+          <w:b/>
+          <w:bCs/>
+          <w:sz w:val="24"/>
+          <w:szCs w:val="24"/>
+        </w:rPr>
+        <w:t>Strengths:</w:t>
+      </w:r>
+    </w:p>
+    <w:p>
+      <w:pPr>
+        <w:numPr>
+          <w:ilvl w:val="0"/>
+          <w:numId w:val="30"/>
+        </w:numPr>
+        <w:spacing w:line="360" w:lineRule="auto"/>
+        <w:jc w:val="both"/>
+        <w:rPr>
+          <w:rFonts w:ascii="Times New Roman" w:hAnsi="Times New Roman" w:cs="Times New Roman"/>
+          <w:sz w:val="24"/>
+          <w:szCs w:val="24"/>
+        </w:rPr>
+      </w:pPr>
+      <w:r>
+        <w:rPr>
+          <w:rFonts w:ascii="Times New Roman" w:hAnsi="Times New Roman" w:cs="Times New Roman"/>
+          <w:sz w:val="24"/>
+          <w:szCs w:val="24"/>
+        </w:rPr>
+        <w:t>Specializes in electronic gadgets, offering a niche and focused product range.</w:t>
+      </w:r>
+    </w:p>
+    <w:p>
+      <w:pPr>
+        <w:numPr>
+          <w:ilvl w:val="0"/>
+          <w:numId w:val="30"/>
+        </w:numPr>
+        <w:spacing w:line="360" w:lineRule="auto"/>
+        <w:jc w:val="both"/>
+        <w:rPr>
+          <w:rFonts w:ascii="Times New Roman" w:hAnsi="Times New Roman" w:cs="Times New Roman"/>
+          <w:sz w:val="24"/>
+          <w:szCs w:val="24"/>
+        </w:rPr>
+      </w:pPr>
+      <w:r>
+        <w:rPr>
+          <w:rFonts w:ascii="Times New Roman" w:hAnsi="Times New Roman" w:cs="Times New Roman"/>
+          <w:sz w:val="24"/>
+          <w:szCs w:val="24"/>
+        </w:rPr>
+        <w:t>Features an intuitive, user-friendly mobile and web interface.</w:t>
+      </w:r>
+    </w:p>
+    <w:p>
+      <w:pPr>
+        <w:numPr>
+          <w:ilvl w:val="0"/>
+          <w:numId w:val="30"/>
+        </w:numPr>
+        <w:spacing w:line="360" w:lineRule="auto"/>
+        <w:jc w:val="both"/>
+        <w:rPr>
+          <w:rFonts w:ascii="Times New Roman" w:hAnsi="Times New Roman" w:cs="Times New Roman"/>
+          <w:sz w:val="24"/>
+          <w:szCs w:val="24"/>
+        </w:rPr>
+      </w:pPr>
+      <w:r>
+        <w:rPr>
+          <w:rFonts w:ascii="Times New Roman" w:hAnsi="Times New Roman" w:cs="Times New Roman"/>
+          <w:sz w:val="24"/>
+          <w:szCs w:val="24"/>
+        </w:rPr>
+        <w:t>Offers competitive pricing and regular discounts on top gadget brands.</w:t>
+      </w:r>
+    </w:p>
+    <w:p>
+      <w:pPr>
+        <w:numPr>
+          <w:ilvl w:val="0"/>
+          <w:numId w:val="30"/>
+        </w:numPr>
+        <w:spacing w:line="360" w:lineRule="auto"/>
+        <w:jc w:val="both"/>
+        <w:rPr>
+          <w:rFonts w:ascii="Times New Roman" w:hAnsi="Times New Roman" w:cs="Times New Roman"/>
+          <w:sz w:val="24"/>
+          <w:szCs w:val="24"/>
+        </w:rPr>
+      </w:pPr>
+      <w:r>
+        <w:rPr>
+          <w:rFonts w:ascii="Times New Roman" w:hAnsi="Times New Roman" w:cs="Times New Roman"/>
+          <w:sz w:val="24"/>
+          <w:szCs w:val="24"/>
+        </w:rPr>
+        <w:lastRenderedPageBreak/>
+        <w:t>Provides detailed product information, reviews, and comparison tools for informed decision-making.</w:t>
+      </w:r>
+    </w:p>
+    <w:p>
+      <w:pPr>
+        <w:numPr>
+          <w:ilvl w:val="0"/>
+          <w:numId w:val="30"/>
+        </w:numPr>
+        <w:spacing w:line="360" w:lineRule="auto"/>
+        <w:jc w:val="both"/>
+        <w:rPr>
+          <w:rFonts w:ascii="Times New Roman" w:hAnsi="Times New Roman" w:cs="Times New Roman"/>
+          <w:sz w:val="24"/>
+          <w:szCs w:val="24"/>
+        </w:rPr>
+      </w:pPr>
+      <w:r>
+        <w:rPr>
+          <w:rFonts w:ascii="Times New Roman" w:hAnsi="Times New Roman" w:cs="Times New Roman"/>
+          <w:sz w:val="24"/>
+          <w:szCs w:val="24"/>
+        </w:rPr>
+        <w:t>Supports various payment methods including digital wallets and cash on delivery.</w:t>
+      </w:r>
+    </w:p>
+    <w:p>
+      <w:pPr>
+        <w:spacing w:line="360" w:lineRule="auto"/>
+        <w:ind w:left="720"/>
+        <w:jc w:val="both"/>
+        <w:rPr>
+          <w:rFonts w:ascii="Times New Roman" w:hAnsi="Times New Roman" w:cs="Times New Roman"/>
+          <w:sz w:val="24"/>
+          <w:szCs w:val="24"/>
+        </w:rPr>
+      </w:pPr>
+      <w:r>
+        <w:rPr>
+          <w:rFonts w:ascii="Times New Roman" w:hAnsi="Times New Roman" w:cs="Times New Roman"/>
+          <w:b/>
+          <w:bCs/>
+          <w:sz w:val="24"/>
+          <w:szCs w:val="24"/>
+        </w:rPr>
+        <w:t>Limitations:</w:t>
+      </w:r>
+    </w:p>
+    <w:p>
+      <w:pPr>
+        <w:numPr>
+          <w:ilvl w:val="0"/>
+          <w:numId w:val="31"/>
+        </w:numPr>
+        <w:spacing w:line="360" w:lineRule="auto"/>
+        <w:jc w:val="both"/>
+        <w:rPr>
+          <w:rFonts w:ascii="Times New Roman" w:hAnsi="Times New Roman" w:cs="Times New Roman"/>
+          <w:sz w:val="24"/>
+          <w:szCs w:val="24"/>
+        </w:rPr>
+      </w:pPr>
+      <w:r>
+        <w:rPr>
+          <w:rFonts w:ascii="Times New Roman" w:hAnsi="Times New Roman" w:cs="Times New Roman"/>
+          <w:sz w:val="24"/>
+          <w:szCs w:val="24"/>
+        </w:rPr>
+        <w:t>Limited penetration in rural and semi-urban areas due to logistical constraints.</w:t>
+      </w:r>
+    </w:p>
+    <w:p>
+      <w:pPr>
+        <w:numPr>
+          <w:ilvl w:val="0"/>
+          <w:numId w:val="31"/>
+        </w:numPr>
+        <w:spacing w:line="360" w:lineRule="auto"/>
+        <w:jc w:val="both"/>
+        <w:rPr>
+          <w:rFonts w:ascii="Times New Roman" w:hAnsi="Times New Roman" w:cs="Times New Roman"/>
+          <w:sz w:val="24"/>
+          <w:szCs w:val="24"/>
+        </w:rPr>
+      </w:pPr>
+      <w:r>
+        <w:rPr>
+          <w:rFonts w:ascii="Times New Roman" w:hAnsi="Times New Roman" w:cs="Times New Roman"/>
+          <w:sz w:val="24"/>
+          <w:szCs w:val="24"/>
+        </w:rPr>
+        <w:t>Dependence on third-party delivery partners may impact consistency and reliability.</w:t>
+      </w:r>
+    </w:p>
+    <w:p>
+      <w:pPr>
+        <w:numPr>
+          <w:ilvl w:val="0"/>
+          <w:numId w:val="31"/>
+        </w:numPr>
+        <w:spacing w:line="360" w:lineRule="auto"/>
+        <w:jc w:val="both"/>
+        <w:rPr>
+          <w:rFonts w:ascii="Times New Roman" w:hAnsi="Times New Roman" w:cs="Times New Roman"/>
+          <w:sz w:val="24"/>
+          <w:szCs w:val="24"/>
+        </w:rPr>
+      </w:pPr>
+      <w:r>
+        <w:rPr>
+          <w:rFonts w:ascii="Times New Roman" w:hAnsi="Times New Roman" w:cs="Times New Roman"/>
+          <w:sz w:val="24"/>
+          <w:szCs w:val="24"/>
+        </w:rPr>
+        <w:t>Return and refund processes may be slow or cumbersome for some users.</w:t>
+      </w:r>
+    </w:p>
+    <w:p>
+      <w:pPr>
+        <w:numPr>
+          <w:ilvl w:val="0"/>
+          <w:numId w:val="31"/>
+        </w:numPr>
+        <w:spacing w:line="360" w:lineRule="auto"/>
+        <w:jc w:val="both"/>
+        <w:rPr>
+          <w:rFonts w:ascii="Times New Roman" w:hAnsi="Times New Roman" w:cs="Times New Roman"/>
+          <w:sz w:val="24"/>
+          <w:szCs w:val="24"/>
+        </w:rPr>
+      </w:pPr>
+      <w:r>
+        <w:rPr>
+          <w:rFonts w:ascii="Times New Roman" w:hAnsi="Times New Roman" w:cs="Times New Roman"/>
+          <w:sz w:val="24"/>
+          <w:szCs w:val="24"/>
+        </w:rPr>
+        <w:t>Limited physical presence or service centers for after-sales support.</w:t>
+      </w:r>
+    </w:p>
+    <w:p>
+      <w:pPr>
+        <w:spacing w:line="360" w:lineRule="auto"/>
+        <w:ind w:left="720"/>
+        <w:jc w:val="both"/>
+        <w:rPr>
+          <w:rFonts w:ascii="Times New Roman" w:hAnsi="Times New Roman" w:cs="Times New Roman"/>
+          <w:sz w:val="24"/>
+          <w:szCs w:val="24"/>
+        </w:rPr>
+      </w:pPr>
     </w:p>
     <w:p>
       <w:pPr>
@@ -4567,7 +5108,7 @@
               </wp:anchor>
             </w:drawing>
           </mc:Choice>
-          <mc:Fallback xmlns:w16sdtfl="http://schemas.microsoft.com/office/word/2024/wordml/sdtformatlock" xmlns:w16du="http://schemas.microsoft.com/office/word/2023/wordml/word16du">
+          <mc:Fallback>
             <w:pict>
               <v:shapetype w14:anchorId="770CB4A4" id="_x0000_t32" coordsize="21600,21600" o:spt="32" o:oned="t" path="m,l21600,21600e" filled="f">
                 <v:path arrowok="t" fillok="f" o:connecttype="none"/>
@@ -4942,7 +5483,7 @@
               </wp:anchor>
             </w:drawing>
           </mc:Choice>
-          <mc:Fallback xmlns:w16sdtfl="http://schemas.microsoft.com/office/word/2024/wordml/sdtformatlock" xmlns:w16du="http://schemas.microsoft.com/office/word/2023/wordml/word16du">
+          <mc:Fallback>
             <w:pict>
               <v:shape w14:anchorId="5092C5B5" id="Straight Arrow Connector 2" o:spid="_x0000_s1026" type="#_x0000_t32" style="position:absolute;margin-left:387.85pt;margin-top:84.35pt;width:.85pt;height:21.65pt;z-index:251717632;visibility:visible;mso-wrap-style:square;mso-width-percent:0;mso-height-percent:0;mso-wrap-distance-left:9pt;mso-wrap-distance-top:0;mso-wrap-distance-right:9pt;mso-wrap-distance-bottom:0;mso-position-horizontal:absolute;mso-position-horizontal-relative:text;mso-position-vertical:absolute;mso-position-vertical-relative:text;mso-width-percent:0;mso-height-percent:0;mso-width-relative:margin;mso-height-relative:margin" o:gfxdata="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" strokecolor="black [3213]" strokeweight=".5pt">
                 <v:stroke endarrow="block" joinstyle="miter"/>
@@ -5019,7 +5560,7 @@
               </wp:anchor>
             </w:drawing>
           </mc:Choice>
-          <mc:Fallback xmlns:w16sdtfl="http://schemas.microsoft.com/office/word/2024/wordml/sdtformatlock" xmlns:w16du="http://schemas.microsoft.com/office/word/2023/wordml/word16du">
+          <mc:Fallback>
             <w:pict>
               <v:shape w14:anchorId="2BD98268" id="Straight Arrow Connector 2" o:spid="_x0000_s1026" type="#_x0000_t32" style="position:absolute;margin-left:390.15pt;margin-top:239pt;width:.4pt;height:18.55pt;flip:x;z-index:251727872;visibility:visible;mso-wrap-style:square;mso-width-percent:0;mso-height-percent:0;mso-wrap-distance-left:9pt;mso-wrap-distance-top:0;mso-wrap-distance-right:9pt;mso-wrap-distance-bottom:0;mso-position-horizontal:absolute;mso-position-horizontal-relative:text;mso-position-vertical:absolute;mso-position-vertical-relative:text;mso-width-percent:0;mso-height-percent:0;mso-width-relative:margin;mso-height-relative:margin" o:gfxdata="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" strokecolor="black [3213]" strokeweight=".5pt">
                 <v:stroke endarrow="block" joinstyle="miter"/>
@@ -5096,7 +5637,7 @@
               </wp:anchor>
             </w:drawing>
           </mc:Choice>
-          <mc:Fallback xmlns:w16sdtfl="http://schemas.microsoft.com/office/word/2024/wordml/sdtformatlock" xmlns:w16du="http://schemas.microsoft.com/office/word/2023/wordml/word16du">
+          <mc:Fallback>
             <w:pict>
               <v:shape w14:anchorId="20917A0B" id="Straight Arrow Connector 2" o:spid="_x0000_s1026" type="#_x0000_t32" style="position:absolute;margin-left:53.45pt;margin-top:42.3pt;width:.4pt;height:18.75pt;flip:x;z-index:251699200;visibility:visible;mso-wrap-style:square;mso-width-percent:0;mso-height-percent:0;mso-wrap-distance-left:9pt;mso-wrap-distance-top:0;mso-wrap-distance-right:9pt;mso-wrap-distance-bottom:0;mso-position-horizontal:absolute;mso-position-horizontal-relative:text;mso-position-vertical:absolute;mso-position-vertical-relative:text;mso-width-percent:0;mso-height-percent:0;mso-width-relative:margin;mso-height-relative:margin" o:gfxdata="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" strokecolor="black [3213]" strokeweight=".5pt">
                 <v:stroke endarrow="block" joinstyle="miter"/>
@@ -5173,7 +5714,7 @@
               </wp:anchor>
             </w:drawing>
           </mc:Choice>
-          <mc:Fallback xmlns:w16sdtfl="http://schemas.microsoft.com/office/word/2024/wordml/sdtformatlock" xmlns:w16du="http://schemas.microsoft.com/office/word/2023/wordml/word16du">
+          <mc:Fallback>
             <w:pict>
               <v:shape w14:anchorId="09D65BE8" id="Straight Arrow Connector 2" o:spid="_x0000_s1026" type="#_x0000_t32" style="position:absolute;margin-left:54.9pt;margin-top:163pt;width:1.05pt;height:16.25pt;flip:x;z-index:251705344;visibility:visible;mso-wrap-style:square;mso-width-percent:0;mso-height-percent:0;mso-wrap-distance-left:9pt;mso-wrap-distance-top:0;mso-wrap-distance-right:9pt;mso-wrap-distance-bottom:0;mso-position-horizontal:absolute;mso-position-horizontal-relative:text;mso-position-vertical:absolute;mso-position-vertical-relative:text;mso-width-percent:0;mso-height-percent:0;mso-width-relative:margin;mso-height-relative:margin" o:gfxdata="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" strokecolor="black [3213]" strokeweight=".5pt">
                 <v:stroke endarrow="block" joinstyle="miter"/>
@@ -5250,7 +5791,7 @@
               </wp:anchor>
             </w:drawing>
           </mc:Choice>
-          <mc:Fallback xmlns:w16sdtfl="http://schemas.microsoft.com/office/word/2024/wordml/sdtformatlock" xmlns:w16du="http://schemas.microsoft.com/office/word/2023/wordml/word16du">
+          <mc:Fallback>
             <w:pict>
               <v:shape w14:anchorId="0004C182" id="Straight Arrow Connector 2" o:spid="_x0000_s1026" type="#_x0000_t32" style="position:absolute;margin-left:233.65pt;margin-top:163.85pt;width:.15pt;height:14.4pt;flip:x;z-index:251713536;visibility:visible;mso-wrap-style:square;mso-width-percent:0;mso-height-percent:0;mso-wrap-distance-left:9pt;mso-wrap-distance-top:0;mso-wrap-distance-right:9pt;mso-wrap-distance-bottom:0;mso-position-horizontal:absolute;mso-position-horizontal-relative:text;mso-position-vertical:absolute;mso-position-vertical-relative:text;mso-width-percent:0;mso-height-percent:0;mso-width-relative:margin;mso-height-relative:margin" o:gfxdata="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" strokecolor="black [3213]" strokeweight=".5pt">
                 <v:stroke endarrow="block" joinstyle="miter"/>
@@ -5324,7 +5865,7 @@
               </wp:anchor>
             </w:drawing>
           </mc:Choice>
-          <mc:Fallback xmlns:w16sdtfl="http://schemas.microsoft.com/office/word/2024/wordml/sdtformatlock" xmlns:w16du="http://schemas.microsoft.com/office/word/2023/wordml/word16du">
+          <mc:Fallback>
             <w:pict>
               <v:shape w14:anchorId="47D8DA68" id="Straight Arrow Connector 2" o:spid="_x0000_s1026" type="#_x0000_t32" style="position:absolute;margin-left:232pt;margin-top:199.9pt;width:0;height:17.7pt;z-index:251715584;visibility:visible;mso-wrap-style:square;mso-height-percent:0;mso-wrap-distance-left:9pt;mso-wrap-distance-top:0;mso-wrap-distance-right:9pt;mso-wrap-distance-bottom:0;mso-position-horizontal:absolute;mso-position-horizontal-relative:text;mso-position-vertical:absolute;mso-position-vertical-relative:text;mso-height-percent:0;mso-height-relative:margin" o:gfxdata="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" strokecolor="black [3213]" strokeweight=".5pt">
                 <v:stroke endarrow="block" joinstyle="miter"/>
@@ -5401,7 +5942,7 @@
               </wp:anchor>
             </w:drawing>
           </mc:Choice>
-          <mc:Fallback xmlns:w16sdtfl="http://schemas.microsoft.com/office/word/2024/wordml/sdtformatlock" xmlns:w16du="http://schemas.microsoft.com/office/word/2023/wordml/word16du">
+          <mc:Fallback>
             <w:pict>
               <v:shape w14:anchorId="0182706D" id="Straight Arrow Connector 2" o:spid="_x0000_s1026" type="#_x0000_t32" style="position:absolute;margin-left:390.55pt;margin-top:279.4pt;width:0;height:16.45pt;z-index:251725824;visibility:visible;mso-wrap-style:square;mso-width-percent:0;mso-height-percent:0;mso-wrap-distance-left:9pt;mso-wrap-distance-top:0;mso-wrap-distance-right:9pt;mso-wrap-distance-bottom:0;mso-position-horizontal:absolute;mso-position-horizontal-relative:text;mso-position-vertical:absolute;mso-position-vertical-relative:text;mso-width-percent:0;mso-height-percent:0;mso-width-relative:margin;mso-height-relative:margin" o:gfxdata="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" strokecolor="black [3213]" strokeweight=".5pt">
                 <v:stroke endarrow="block" joinstyle="miter"/>
@@ -5478,7 +6019,7 @@
               </wp:anchor>
             </w:drawing>
           </mc:Choice>
-          <mc:Fallback xmlns:w16sdtfl="http://schemas.microsoft.com/office/word/2024/wordml/sdtformatlock" xmlns:w16du="http://schemas.microsoft.com/office/word/2023/wordml/word16du">
+          <mc:Fallback>
             <w:pict>
               <v:shape w14:anchorId="60E7C3BC" id="Straight Arrow Connector 2" o:spid="_x0000_s1026" type="#_x0000_t32" style="position:absolute;margin-left:386.4pt;margin-top:127.9pt;width:0;height:16.05pt;z-index:251719680;visibility:visible;mso-wrap-style:square;mso-width-percent:0;mso-height-percent:0;mso-wrap-distance-left:9pt;mso-wrap-distance-top:0;mso-wrap-distance-right:9pt;mso-wrap-distance-bottom:0;mso-position-horizontal:absolute;mso-position-horizontal-relative:text;mso-position-vertical:absolute;mso-position-vertical-relative:text;mso-width-percent:0;mso-height-percent:0;mso-width-relative:margin;mso-height-relative:margin" o:gfxdata="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" strokecolor="black [3213]" strokeweight=".5pt">
                 <v:stroke endarrow="block" joinstyle="miter"/>
@@ -5552,7 +6093,7 @@
               </wp:anchor>
             </w:drawing>
           </mc:Choice>
-          <mc:Fallback xmlns:w16sdtfl="http://schemas.microsoft.com/office/word/2024/wordml/sdtformatlock" xmlns:w16du="http://schemas.microsoft.com/office/word/2023/wordml/word16du">
+          <mc:Fallback>
             <w:pict>
               <v:shape w14:anchorId="69EC3BAC" id="Straight Arrow Connector 2" o:spid="_x0000_s1026" type="#_x0000_t32" style="position:absolute;margin-left:233.8pt;margin-top:126.65pt;width:.25pt;height:17.3pt;z-index:251711488;visibility:visible;mso-wrap-style:square;mso-height-percent:0;mso-wrap-distance-left:9pt;mso-wrap-distance-top:0;mso-wrap-distance-right:9pt;mso-wrap-distance-bottom:0;mso-position-horizontal:absolute;mso-position-horizontal-relative:text;mso-position-vertical:absolute;mso-position-vertical-relative:text;mso-height-percent:0;mso-height-relative:margin" o:gfxdata="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" strokecolor="black [3213]" strokeweight=".5pt">
                 <v:stroke endarrow="block" joinstyle="miter"/>
@@ -6025,7 +6566,7 @@
               </wp:anchor>
             </w:drawing>
           </mc:Choice>
-          <mc:Fallback xmlns:w16sdtfl="http://schemas.microsoft.com/office/word/2024/wordml/sdtformatlock" xmlns:w16du="http://schemas.microsoft.com/office/word/2023/wordml/word16du">
+          <mc:Fallback>
             <w:pict>
               <v:shape w14:anchorId="2ED2FA01" id="Straight Arrow Connector 5" o:spid="_x0000_s1026" type="#_x0000_t32" style="position:absolute;margin-left:304.9pt;margin-top:72.7pt;width:42.55pt;height:.6pt;flip:y;z-index:251736064;visibility:visible;mso-wrap-style:square;mso-width-percent:0;mso-height-percent:0;mso-wrap-distance-left:9pt;mso-wrap-distance-top:0;mso-wrap-distance-right:9pt;mso-wrap-distance-bottom:0;mso-position-horizontal:absolute;mso-position-horizontal-relative:text;mso-position-vertical:absolute;mso-position-vertical-relative:text;mso-width-percent:0;mso-height-percent:0;mso-width-relative:margin;mso-height-relative:margin" o:gfxdata="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" strokecolor="black [3200]" strokeweight="1pt">
                 <v:stroke endarrow="block" joinstyle="miter"/>
@@ -6101,7 +6642,7 @@
               </wp:anchor>
             </w:drawing>
           </mc:Choice>
-          <mc:Fallback xmlns:w16sdtfl="http://schemas.microsoft.com/office/word/2024/wordml/sdtformatlock" xmlns:w16du="http://schemas.microsoft.com/office/word/2023/wordml/word16du">
+          <mc:Fallback>
             <w:pict>
               <v:line w14:anchorId="63008BE0" id="Straight Connector 3" o:spid="_x0000_s1026" style="position:absolute;flip:x;z-index:251735040;visibility:visible;mso-wrap-style:square;mso-width-percent:0;mso-height-percent:0;mso-wrap-distance-left:9pt;mso-wrap-distance-top:0;mso-wrap-distance-right:9pt;mso-wrap-distance-bottom:0;mso-position-horizontal:absolute;mso-position-horizontal-relative:text;mso-position-vertical:absolute;mso-position-vertical-relative:text;mso-width-percent:0;mso-height-percent:0;mso-width-relative:margin;mso-height-relative:margin" from="305.15pt,72.95pt" to="305.15pt,226.55pt" o:gfxdata="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" strokecolor="black [3213]" strokeweight="1pt">
                 <v:stroke joinstyle="miter"/>
@@ -6177,7 +6718,7 @@
               </wp:anchor>
             </w:drawing>
           </mc:Choice>
-          <mc:Fallback xmlns:w16sdtfl="http://schemas.microsoft.com/office/word/2024/wordml/sdtformatlock" xmlns:w16du="http://schemas.microsoft.com/office/word/2023/wordml/word16du">
+          <mc:Fallback>
             <w:pict>
               <v:line w14:anchorId="199D490C" id="Straight Connector 3" o:spid="_x0000_s1026" style="position:absolute;z-index:251734016;visibility:visible;mso-wrap-style:square;mso-width-percent:0;mso-height-percent:0;mso-wrap-distance-left:9pt;mso-wrap-distance-top:0;mso-wrap-distance-right:9pt;mso-wrap-distance-bottom:0;mso-position-horizontal:absolute;mso-position-horizontal-relative:text;mso-position-vertical:absolute;mso-position-vertical-relative:text;mso-width-percent:0;mso-height-percent:0;mso-width-relative:margin;mso-height-relative:margin" from="279.25pt,225.95pt" to="306.3pt,225.95pt" o:gfxdata="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" strokecolor="black [3213]" strokeweight="1pt">
                 <v:stroke joinstyle="miter"/>
@@ -6251,7 +6792,7 @@
               </wp:anchor>
             </w:drawing>
           </mc:Choice>
-          <mc:Fallback xmlns:w16sdtfl="http://schemas.microsoft.com/office/word/2024/wordml/sdtformatlock" xmlns:w16du="http://schemas.microsoft.com/office/word/2023/wordml/word16du">
+          <mc:Fallback>
             <w:pict>
               <v:shape w14:anchorId="3C5BD8F5" id="Straight Arrow Connector 5" o:spid="_x0000_s1026" type="#_x0000_t32" style="position:absolute;margin-left:124.85pt;margin-top:78.95pt;width:65.95pt;height:.25pt;flip:y;z-index:251731968;visibility:visible;mso-wrap-style:square;mso-width-percent:0;mso-height-percent:0;mso-wrap-distance-left:9pt;mso-wrap-distance-top:0;mso-wrap-distance-right:9pt;mso-wrap-distance-bottom:0;mso-position-horizontal:absolute;mso-position-horizontal-relative:text;mso-position-vertical:absolute;mso-position-vertical-relative:text;mso-width-percent:0;mso-height-percent:0;mso-width-relative:margin;mso-height-relative:margin" o:gfxdata="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" strokecolor="black [3200]" strokeweight="1pt">
                 <v:stroke endarrow="block" joinstyle="miter"/>
@@ -6327,7 +6868,7 @@
               </wp:anchor>
             </w:drawing>
           </mc:Choice>
-          <mc:Fallback xmlns:w16sdtfl="http://schemas.microsoft.com/office/word/2024/wordml/sdtformatlock" xmlns:w16du="http://schemas.microsoft.com/office/word/2023/wordml/word16du">
+          <mc:Fallback>
             <w:pict>
               <v:line w14:anchorId="20266FF3" id="Straight Connector 3" o:spid="_x0000_s1026" style="position:absolute;flip:x;z-index:251730944;visibility:visible;mso-wrap-style:square;mso-width-percent:0;mso-height-percent:0;mso-wrap-distance-left:9pt;mso-wrap-distance-top:0;mso-wrap-distance-right:9pt;mso-wrap-distance-bottom:0;mso-position-horizontal:absolute;mso-position-horizontal-relative:text;mso-position-vertical:absolute;mso-position-vertical-relative:text;mso-width-percent:0;mso-height-percent:0;mso-width-relative:margin;mso-height-relative:margin" from="124.85pt,78.95pt" to="124.85pt,232.55pt" o:gfxdata="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" strokecolor="black [3213]" strokeweight="1pt">
                 <v:stroke joinstyle="miter"/>
@@ -6403,7 +6944,7 @@
               </wp:anchor>
             </w:drawing>
           </mc:Choice>
-          <mc:Fallback xmlns:w16sdtfl="http://schemas.microsoft.com/office/word/2024/wordml/sdtformatlock" xmlns:w16du="http://schemas.microsoft.com/office/word/2023/wordml/word16du">
+          <mc:Fallback>
             <w:pict>
               <v:line w14:anchorId="30CE10DA" id="Straight Connector 3" o:spid="_x0000_s1026" style="position:absolute;z-index:251728896;visibility:visible;mso-wrap-style:square;mso-width-percent:0;mso-height-percent:0;mso-wrap-distance-left:9pt;mso-wrap-distance-top:0;mso-wrap-distance-right:9pt;mso-wrap-distance-bottom:0;mso-position-horizontal:absolute;mso-position-horizontal-relative:text;mso-position-vertical:absolute;mso-position-vertical-relative:text;mso-width-percent:0;mso-height-percent:0;mso-width-relative:margin;mso-height-relative:margin" from="98.95pt,232.05pt" to="126pt,232.05pt" o:gfxdata="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" strokecolor="black [3213]" strokeweight="1pt">
                 <v:stroke joinstyle="miter"/>
@@ -6480,7 +7021,7 @@
               </wp:anchor>
             </w:drawing>
           </mc:Choice>
-          <mc:Fallback xmlns:w16sdtfl="http://schemas.microsoft.com/office/word/2024/wordml/sdtformatlock" xmlns:w16du="http://schemas.microsoft.com/office/word/2023/wordml/word16du">
+          <mc:Fallback>
             <w:pict>
               <v:shape w14:anchorId="06C6ACA9" id="Straight Arrow Connector 2" o:spid="_x0000_s1026" type="#_x0000_t32" style="position:absolute;margin-left:387.9pt;margin-top:201.3pt;width:.65pt;height:16.3pt;z-index:251723776;visibility:visible;mso-wrap-style:square;mso-width-percent:0;mso-height-percent:0;mso-wrap-distance-left:9pt;mso-wrap-distance-top:0;mso-wrap-distance-right:9pt;mso-wrap-distance-bottom:0;mso-position-horizontal:absolute;mso-position-horizontal-relative:text;mso-position-vertical:absolute;mso-position-vertical-relative:text;mso-width-percent:0;mso-height-percent:0;mso-width-relative:margin;mso-height-relative:margin" o:gfxdata="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" strokecolor="black [3213]" strokeweight=".5pt">
                 <v:stroke endarrow="block" joinstyle="miter"/>
@@ -6554,7 +7095,7 @@
               </wp:anchor>
             </w:drawing>
           </mc:Choice>
-          <mc:Fallback xmlns:w16sdtfl="http://schemas.microsoft.com/office/word/2024/wordml/sdtformatlock" xmlns:w16du="http://schemas.microsoft.com/office/word/2023/wordml/word16du">
+          <mc:Fallback>
             <w:pict>
               <v:shape w14:anchorId="052ABAB6" id="Straight Arrow Connector 2" o:spid="_x0000_s1026" type="#_x0000_t32" style="position:absolute;margin-left:387.9pt;margin-top:164.35pt;width:0;height:13.75pt;z-index:251721728;visibility:visible;mso-wrap-style:square;mso-height-percent:0;mso-wrap-distance-left:9pt;mso-wrap-distance-top:0;mso-wrap-distance-right:9pt;mso-wrap-distance-bottom:0;mso-position-horizontal:absolute;mso-position-horizontal-relative:text;mso-position-vertical:absolute;mso-position-vertical-relative:text;mso-height-percent:0;mso-height-relative:margin" o:gfxdata="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" strokecolor="black [3213]" strokeweight=".5pt">
                 <v:stroke endarrow="block" joinstyle="miter"/>
@@ -6625,7 +7166,7 @@
               </wp:anchor>
             </w:drawing>
           </mc:Choice>
-          <mc:Fallback xmlns:w16sdtfl="http://schemas.microsoft.com/office/word/2024/wordml/sdtformatlock" xmlns:w16du="http://schemas.microsoft.com/office/word/2023/wordml/word16du">
+          <mc:Fallback>
             <w:pict>
               <v:shape w14:anchorId="0685F14B" id="Straight Arrow Connector 2" o:spid="_x0000_s1026" type="#_x0000_t32" style="position:absolute;margin-left:234.1pt;margin-top:84.3pt;width:0;height:21.3pt;z-index:251709440;visibility:visible;mso-wrap-style:square;mso-wrap-distance-left:9pt;mso-wrap-distance-top:0;mso-wrap-distance-right:9pt;mso-wrap-distance-bottom:0;mso-position-horizontal:absolute;mso-position-horizontal-relative:text;mso-position-vertical:absolute;mso-position-vertical-relative:text" o:gfxdata="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" strokecolor="black [3213]" strokeweight=".5pt">
                 <v:stroke endarrow="block" joinstyle="miter"/>
@@ -6806,7 +7347,7 @@
               </wp:anchor>
             </w:drawing>
           </mc:Choice>
-          <mc:Fallback xmlns:w16sdtfl="http://schemas.microsoft.com/office/word/2024/wordml/sdtformatlock" xmlns:w16du="http://schemas.microsoft.com/office/word/2023/wordml/word16du">
+          <mc:Fallback>
             <w:pict>
               <v:shape w14:anchorId="58E5CA29" id="Straight Arrow Connector 2" o:spid="_x0000_s1026" type="#_x0000_t32" style="position:absolute;margin-left:54.2pt;margin-top:200pt;width:.65pt;height:15.25pt;z-index:251707392;visibility:visible;mso-wrap-style:square;mso-width-percent:0;mso-height-percent:0;mso-wrap-distance-left:9pt;mso-wrap-distance-top:0;mso-wrap-distance-right:9pt;mso-wrap-distance-bottom:0;mso-position-horizontal:absolute;mso-position-horizontal-relative:text;mso-position-vertical:absolute;mso-position-vertical-relative:text;mso-width-percent:0;mso-height-percent:0;mso-width-relative:margin;mso-height-relative:margin" o:gfxdata="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" strokecolor="black [3213]" strokeweight=".5pt">
                 <v:stroke endarrow="block" joinstyle="miter"/>
@@ -6883,7 +7424,7 @@
               </wp:anchor>
             </w:drawing>
           </mc:Choice>
-          <mc:Fallback xmlns:w16sdtfl="http://schemas.microsoft.com/office/word/2024/wordml/sdtformatlock" xmlns:w16du="http://schemas.microsoft.com/office/word/2023/wordml/word16du">
+          <mc:Fallback>
             <w:pict>
               <v:shape w14:anchorId="03F8A112" id="Straight Arrow Connector 2" o:spid="_x0000_s1026" type="#_x0000_t32" style="position:absolute;margin-left:53.6pt;margin-top:126.8pt;width:.65pt;height:15.25pt;z-index:251703296;visibility:visible;mso-wrap-style:square;mso-width-percent:0;mso-height-percent:0;mso-wrap-distance-left:9pt;mso-wrap-distance-top:0;mso-wrap-distance-right:9pt;mso-wrap-distance-bottom:0;mso-position-horizontal:absolute;mso-position-horizontal-relative:text;mso-position-vertical:absolute;mso-position-vertical-relative:text;mso-width-percent:0;mso-height-percent:0;mso-width-relative:margin;mso-height-relative:margin" o:gfxdata="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" strokecolor="black [3213]" strokeweight=".5pt">
                 <v:stroke endarrow="block" joinstyle="miter"/>
@@ -6954,7 +7495,7 @@
               </wp:anchor>
             </w:drawing>
           </mc:Choice>
-          <mc:Fallback xmlns:w16sdtfl="http://schemas.microsoft.com/office/word/2024/wordml/sdtformatlock" xmlns:w16du="http://schemas.microsoft.com/office/word/2023/wordml/word16du">
+          <mc:Fallback>
             <w:pict>
               <v:shape w14:anchorId="2C4A89C0" id="Straight Arrow Connector 2" o:spid="_x0000_s1026" type="#_x0000_t32" style="position:absolute;margin-left:53.6pt;margin-top:82.65pt;width:0;height:21.3pt;z-index:251701248;visibility:visible;mso-wrap-style:square;mso-wrap-distance-left:9pt;mso-wrap-distance-top:0;mso-wrap-distance-right:9pt;mso-wrap-distance-bottom:0;mso-position-horizontal:absolute;mso-position-horizontal-relative:text;mso-position-vertical:absolute;mso-position-vertical-relative:text" o:gfxdata="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" strokecolor="black [3213]" strokeweight=".5pt">
                 <v:stroke endarrow="block" joinstyle="miter"/>
@@ -9263,7 +9804,7 @@
                     </wp:anchor>
                   </w:drawing>
                 </mc:Choice>
-                <mc:Fallback xmlns:w16sdtfl="http://schemas.microsoft.com/office/word/2024/wordml/sdtformatlock" xmlns:w16du="http://schemas.microsoft.com/office/word/2023/wordml/word16du">
+                <mc:Fallback>
                   <w:pict>
                     <v:rect w14:anchorId="25A9ACC4" id="Rectangle 14" o:spid="_x0000_s1026" style="position:absolute;margin-left:-4.8pt;margin-top:7.2pt;width:68.65pt;height:22.6pt;z-index:251752448;visibility:visible;mso-wrap-style:square;mso-wrap-distance-left:9pt;mso-wrap-distance-top:0;mso-wrap-distance-right:9pt;mso-wrap-distance-bottom:0;mso-position-horizontal:absolute;mso-position-horizontal-relative:text;mso-position-vertical:absolute;mso-position-vertical-relative:text;v-text-anchor:middle" o:gfxdata="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" fillcolor="#4f81bd" strokecolor="#385d8a" strokeweight="2pt"/>
                   </w:pict>
@@ -9472,7 +10013,7 @@
                     </wp:anchor>
                   </w:drawing>
                 </mc:Choice>
-                <mc:Fallback xmlns:w16sdtfl="http://schemas.microsoft.com/office/word/2024/wordml/sdtformatlock" xmlns:w16du="http://schemas.microsoft.com/office/word/2023/wordml/word16du">
+                <mc:Fallback>
                   <w:pict>
                     <v:rect w14:anchorId="3BE0047A" id="Rectangle 15" o:spid="_x0000_s1026" style="position:absolute;margin-left:-50pt;margin-top:6.65pt;width:100.5pt;height:21.75pt;z-index:251753472;visibility:visible;mso-wrap-style:square;mso-width-percent:0;mso-wrap-distance-left:9pt;mso-wrap-distance-top:0;mso-wrap-distance-right:9pt;mso-wrap-distance-bottom:0;mso-position-horizontal:absolute;mso-position-horizontal-relative:text;mso-position-vertical:absolute;mso-position-vertical-relative:text;mso-width-percent:0;mso-width-relative:margin;v-text-anchor:middle" o:gfxdata="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" fillcolor="#4f81bd" strokecolor="#385d8a" strokeweight="2pt"/>
                   </w:pict>
@@ -9675,7 +10216,7 @@
                     </wp:anchor>
                   </w:drawing>
                 </mc:Choice>
-                <mc:Fallback xmlns:w16sdtfl="http://schemas.microsoft.com/office/word/2024/wordml/sdtformatlock" xmlns:w16du="http://schemas.microsoft.com/office/word/2023/wordml/word16du">
+                <mc:Fallback>
                   <w:pict>
                     <v:rect w14:anchorId="3DB5C811" id="Rectangle 16" o:spid="_x0000_s1026" style="position:absolute;margin-left:-8.1pt;margin-top:9.65pt;width:176.25pt;height:21.75pt;z-index:251754496;visibility:visible;mso-wrap-style:square;mso-width-percent:0;mso-height-percent:0;mso-wrap-distance-left:9pt;mso-wrap-distance-top:0;mso-wrap-distance-right:9pt;mso-wrap-distance-bottom:0;mso-position-horizontal:absolute;mso-position-horizontal-relative:text;mso-position-vertical:absolute;mso-position-vertical-relative:text;mso-width-percent:0;mso-height-percent:0;mso-width-relative:margin;mso-height-relative:margin;v-text-anchor:middle" o:gfxdata="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" fillcolor="#4f81bd" strokecolor="#385d8a" strokeweight="2pt"/>
                   </w:pict>
@@ -9891,7 +10432,7 @@
                     </wp:anchor>
                   </w:drawing>
                 </mc:Choice>
-                <mc:Fallback xmlns:w16sdtfl="http://schemas.microsoft.com/office/word/2024/wordml/sdtformatlock" xmlns:w16du="http://schemas.microsoft.com/office/word/2023/wordml/word16du">
+                <mc:Fallback>
                   <w:pict>
                     <v:rect w14:anchorId="40B3BE6E" id="Rectangle 17" o:spid="_x0000_s1026" style="position:absolute;margin-left:41.1pt;margin-top:8pt;width:94.45pt;height:21.75pt;z-index:251755520;visibility:visible;mso-wrap-style:square;mso-width-percent:0;mso-height-percent:0;mso-wrap-distance-left:9pt;mso-wrap-distance-top:0;mso-wrap-distance-right:9pt;mso-wrap-distance-bottom:0;mso-position-horizontal:absolute;mso-position-horizontal-relative:text;mso-position-vertical:absolute;mso-position-vertical-relative:text;mso-width-percent:0;mso-height-percent:0;mso-width-relative:margin;mso-height-relative:margin;v-text-anchor:middle" o:gfxdata="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" fillcolor="#4f81bd" strokecolor="#385d8a" strokeweight="2pt"/>
                   </w:pict>
@@ -10046,7 +10587,7 @@
                     </wp:anchor>
                   </w:drawing>
                 </mc:Choice>
-                <mc:Fallback xmlns:w16sdtfl="http://schemas.microsoft.com/office/word/2024/wordml/sdtformatlock" xmlns:w16du="http://schemas.microsoft.com/office/word/2023/wordml/word16du">
+                <mc:Fallback>
                   <w:pict>
                     <v:rect w14:anchorId="6720A9B8" id="Rectangle 18" o:spid="_x0000_s1026" style="position:absolute;margin-left:16.2pt;margin-top:7.75pt;width:277.95pt;height:25.95pt;z-index:251756544;visibility:visible;mso-wrap-style:square;mso-width-percent:0;mso-height-percent:0;mso-wrap-distance-left:9pt;mso-wrap-distance-top:0;mso-wrap-distance-right:9pt;mso-wrap-distance-bottom:0;mso-position-horizontal:absolute;mso-position-horizontal-relative:text;mso-position-vertical:absolute;mso-position-vertical-relative:text;mso-width-percent:0;mso-height-percent:0;mso-width-relative:margin;mso-height-relative:margin;v-text-anchor:middle" o:gfxdata="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" fillcolor="#4f81bd" strokecolor="#385d8a" strokeweight="2pt"/>
                   </w:pict>
@@ -10792,7 +11333,7 @@
 </file>
 
 <file path=word/endnotes.xml><?xml version="1.0" encoding="utf-8"?>
-<w:endnotes xmlns:wpc="http://schemas.microsoft.com/office/word/2010/wordprocessingCanvas" xmlns:cx="http://schemas.microsoft.com/office/drawing/2014/chartex" xmlns:cx1="http://schemas.microsoft.com/office/drawing/2015/9/8/chartex" xmlns:cx2="http://schemas.microsoft.com/office/drawing/2015/10/21/chartex" xmlns:cx3="http://schemas.microsoft.com/office/drawing/2016/5/9/chartex" xmlns:cx4="http://schemas.microsoft.com/office/drawing/2016/5/10/chartex" xmlns:cx5="http://schemas.microsoft.com/office/drawing/2016/5/11/chartex" xmlns:cx6="http://schemas.microsoft.com/office/drawing/2016/5/12/chartex" xmlns:cx7="http://schemas.microsoft.com/office/drawing/2016/5/13/chartex" xmlns:cx8="http://schemas.microsoft.com/office/drawing/2016/5/14/chartex" xmlns:mc="http://schemas.openxmlformats.org/markup-compatibility/2006" xmlns:aink="http://schemas.microsoft.com/office/drawing/2016/ink" xmlns:am3d="http://schemas.microsoft.com/office/drawing/2017/model3d" xmlns:o="urn:schemas-microsoft-com:office:office" xmlns:oel="http://schemas.microsoft.com/office/2019/extlst" xmlns:r="http://schemas.openxmlformats.org/officeDocument/2006/relationships" xmlns:m="http://schemas.openxmlformats.org/officeDocument/2006/math" xmlns:v="urn:schemas-microsoft-com:vml" xmlns:wp14="http://schemas.microsoft.com/office/word/2010/wordprocessingDrawing" xmlns:wp="http://schemas.openxmlformats.org/drawingml/2006/wordprocessingDrawing" xmlns:w10="urn:schemas-microsoft-com:office:word" xmlns:w="http://schemas.openxmlformats.org/wordprocessingml/2006/main" xmlns:w14="http://schemas.microsoft.com/office/word/2010/wordml" xmlns:w15="http://schemas.microsoft.com/office/word/2012/wordml" xmlns:w16cex="http://schemas.microsoft.com/office/word/2018/wordml/cex" xmlns:w16cid="http://schemas.microsoft.com/office/word/2016/wordml/cid" xmlns:w16="http://schemas.microsoft.com/office/word/2018/wordml" xmlns:w16sdtdh="http://schemas.microsoft.com/office/word/2020/wordml/sdtdatahash" xmlns:w16se="http://schemas.microsoft.com/office/word/2015/wordml/symex" xmlns:wpg="http://schemas.microsoft.com/office/word/2010/wordprocessingGroup" xmlns:wpi="http://schemas.microsoft.com/office/word/2010/wordprocessingInk" xmlns:wne="http://schemas.microsoft.com/office/word/2006/wordml" xmlns:wps="http://schemas.microsoft.com/office/word/2010/wordprocessingShape" mc:Ignorable="w14 w15 w16se w16cid w16 w16cex w16sdtdh wp14">
+<w:endnotes xmlns:wpc="http://schemas.microsoft.com/office/word/2010/wordprocessingCanvas" xmlns:cx="http://schemas.microsoft.com/office/drawing/2014/chartex" xmlns:cx1="http://schemas.microsoft.com/office/drawing/2015/9/8/chartex" xmlns:cx2="http://schemas.microsoft.com/office/drawing/2015/10/21/chartex" xmlns:cx3="http://schemas.microsoft.com/office/drawing/2016/5/9/chartex" xmlns:cx4="http://schemas.microsoft.com/office/drawing/2016/5/10/chartex" xmlns:cx5="http://schemas.microsoft.com/office/drawing/2016/5/11/chartex" xmlns:cx6="http://schemas.microsoft.com/office/drawing/2016/5/12/chartex" xmlns:cx7="http://schemas.microsoft.com/office/drawing/2016/5/13/chartex" xmlns:cx8="http://schemas.microsoft.com/office/drawing/2016/5/14/chartex" xmlns:mc="http://schemas.openxmlformats.org/markup-compatibility/2006" xmlns:aink="http://schemas.microsoft.com/office/drawing/2016/ink" xmlns:am3d="http://schemas.microsoft.com/office/drawing/2017/model3d" xmlns:o="urn:schemas-microsoft-com:office:office" xmlns:oel="http://schemas.microsoft.com/office/2019/extlst" xmlns:r="http://schemas.openxmlformats.org/officeDocument/2006/relationships" xmlns:m="http://schemas.openxmlformats.org/officeDocument/2006/math" xmlns:v="urn:schemas-microsoft-com:vml" xmlns:wp14="http://schemas.microsoft.com/office/word/2010/wordprocessingDrawing" xmlns:wp="http://schemas.openxmlformats.org/drawingml/2006/wordprocessingDrawing" xmlns:w10="urn:schemas-microsoft-com:office:word" xmlns:w="http://schemas.openxmlformats.org/wordprocessingml/2006/main" xmlns:w14="http://schemas.microsoft.com/office/word/2010/wordml" xmlns:w15="http://schemas.microsoft.com/office/word/2012/wordml" xmlns:w16cex="http://schemas.microsoft.com/office/word/2018/wordml/cex" xmlns:w16cid="http://schemas.microsoft.com/office/word/2016/wordml/cid" xmlns:w16="http://schemas.microsoft.com/office/word/2018/wordml" xmlns:w16du="http://schemas.microsoft.com/office/word/2023/wordml/word16du" xmlns:w16sdtdh="http://schemas.microsoft.com/office/word/2020/wordml/sdtdatahash" xmlns:w16sdtfl="http://schemas.microsoft.com/office/word/2024/wordml/sdtformatlock" xmlns:w16se="http://schemas.microsoft.com/office/word/2015/wordml/symex" xmlns:wpg="http://schemas.microsoft.com/office/word/2010/wordprocessingGroup" xmlns:wpi="http://schemas.microsoft.com/office/word/2010/wordprocessingInk" xmlns:wne="http://schemas.microsoft.com/office/word/2006/wordml" xmlns:wps="http://schemas.microsoft.com/office/word/2010/wordprocessingShape" mc:Ignorable="w14 w15 w16se w16cid w16 w16cex w16sdtdh w16sdtfl w16du wp14">
   <w:endnote w:type="separator" w:id="-1">
     <w:p>
       <w:pPr>
@@ -10817,7 +11358,7 @@
 </file>
 
 <file path=word/footer1.xml><?xml version="1.0" encoding="utf-8"?>
-<w:ftr xmlns:wpc="http://schemas.microsoft.com/office/word/2010/wordprocessingCanvas" xmlns:cx="http://schemas.microsoft.com/office/drawing/2014/chartex" xmlns:cx1="http://schemas.microsoft.com/office/drawing/2015/9/8/chartex" xmlns:cx2="http://schemas.microsoft.com/office/drawing/2015/10/21/chartex" xmlns:cx3="http://schemas.microsoft.com/office/drawing/2016/5/9/chartex" xmlns:cx4="http://schemas.microsoft.com/office/drawing/2016/5/10/chartex" xmlns:cx5="http://schemas.microsoft.com/office/drawing/2016/5/11/chartex" xmlns:cx6="http://schemas.microsoft.com/office/drawing/2016/5/12/chartex" xmlns:cx7="http://schemas.microsoft.com/office/drawing/2016/5/13/chartex" xmlns:cx8="http://schemas.microsoft.com/office/drawing/2016/5/14/chartex" xmlns:mc="http://schemas.openxmlformats.org/markup-compatibility/2006" xmlns:aink="http://schemas.microsoft.com/office/drawing/2016/ink" xmlns:am3d="http://schemas.microsoft.com/office/drawing/2017/model3d" xmlns:o="urn:schemas-microsoft-com:office:office" xmlns:oel="http://schemas.microsoft.com/office/2019/extlst" xmlns:r="http://schemas.openxmlformats.org/officeDocument/2006/relationships" xmlns:m="http://schemas.openxmlformats.org/officeDocument/2006/math" xmlns:v="urn:schemas-microsoft-com:vml" xmlns:wp14="http://schemas.microsoft.com/office/word/2010/wordprocessingDrawing" xmlns:wp="http://schemas.openxmlformats.org/drawingml/2006/wordprocessingDrawing" xmlns:w10="urn:schemas-microsoft-com:office:word" xmlns:w="http://schemas.openxmlformats.org/wordprocessingml/2006/main" xmlns:w14="http://schemas.microsoft.com/office/word/2010/wordml" xmlns:w15="http://schemas.microsoft.com/office/word/2012/wordml" xmlns:w16cex="http://schemas.microsoft.com/office/word/2018/wordml/cex" xmlns:w16cid="http://schemas.microsoft.com/office/word/2016/wordml/cid" xmlns:w16="http://schemas.microsoft.com/office/word/2018/wordml" xmlns:w16sdtdh="http://schemas.microsoft.com/office/word/2020/wordml/sdtdatahash" xmlns:w16se="http://schemas.microsoft.com/office/word/2015/wordml/symex" xmlns:wpg="http://schemas.microsoft.com/office/word/2010/wordprocessingGroup" xmlns:wpi="http://schemas.microsoft.com/office/word/2010/wordprocessingInk" xmlns:wne="http://schemas.microsoft.com/office/word/2006/wordml" xmlns:wps="http://schemas.microsoft.com/office/word/2010/wordprocessingShape" mc:Ignorable="w14 w15 w16se w16cid w16 w16cex w16sdtdh wp14">
+<w:ftr xmlns:wpc="http://schemas.microsoft.com/office/word/2010/wordprocessingCanvas" xmlns:cx="http://schemas.microsoft.com/office/drawing/2014/chartex" xmlns:cx1="http://schemas.microsoft.com/office/drawing/2015/9/8/chartex" xmlns:cx2="http://schemas.microsoft.com/office/drawing/2015/10/21/chartex" xmlns:cx3="http://schemas.microsoft.com/office/drawing/2016/5/9/chartex" xmlns:cx4="http://schemas.microsoft.com/office/drawing/2016/5/10/chartex" xmlns:cx5="http://schemas.microsoft.com/office/drawing/2016/5/11/chartex" xmlns:cx6="http://schemas.microsoft.com/office/drawing/2016/5/12/chartex" xmlns:cx7="http://schemas.microsoft.com/office/drawing/2016/5/13/chartex" xmlns:cx8="http://schemas.microsoft.com/office/drawing/2016/5/14/chartex" xmlns:mc="http://schemas.openxmlformats.org/markup-compatibility/2006" xmlns:aink="http://schemas.microsoft.com/office/drawing/2016/ink" xmlns:am3d="http://schemas.microsoft.com/office/drawing/2017/model3d" xmlns:o="urn:schemas-microsoft-com:office:office" xmlns:oel="http://schemas.microsoft.com/office/2019/extlst" xmlns:r="http://schemas.openxmlformats.org/officeDocument/2006/relationships" xmlns:m="http://schemas.openxmlformats.org/officeDocument/2006/math" xmlns:v="urn:schemas-microsoft-com:vml" xmlns:wp14="http://schemas.microsoft.com/office/word/2010/wordprocessingDrawing" xmlns:wp="http://schemas.openxmlformats.org/drawingml/2006/wordprocessingDrawing" xmlns:w10="urn:schemas-microsoft-com:office:word" xmlns:w="http://schemas.openxmlformats.org/wordprocessingml/2006/main" xmlns:w14="http://schemas.microsoft.com/office/word/2010/wordml" xmlns:w15="http://schemas.microsoft.com/office/word/2012/wordml" xmlns:w16cex="http://schemas.microsoft.com/office/word/2018/wordml/cex" xmlns:w16cid="http://schemas.microsoft.com/office/word/2016/wordml/cid" xmlns:w16="http://schemas.microsoft.com/office/word/2018/wordml" xmlns:w16du="http://schemas.microsoft.com/office/word/2023/wordml/word16du" xmlns:w16sdtdh="http://schemas.microsoft.com/office/word/2020/wordml/sdtdatahash" xmlns:w16sdtfl="http://schemas.microsoft.com/office/word/2024/wordml/sdtformatlock" xmlns:w16se="http://schemas.microsoft.com/office/word/2015/wordml/symex" xmlns:wpg="http://schemas.microsoft.com/office/word/2010/wordprocessingGroup" xmlns:wpi="http://schemas.microsoft.com/office/word/2010/wordprocessingInk" xmlns:wne="http://schemas.microsoft.com/office/word/2006/wordml" xmlns:wps="http://schemas.microsoft.com/office/word/2010/wordprocessingShape" mc:Ignorable="w14 w15 w16se w16cid w16 w16cex w16sdtdh w16sdtfl w16du wp14">
   <w:p>
     <w:pPr>
       <w:pStyle w:val="Footer"/>
@@ -10837,7 +11378,7 @@
 </file>
 
 <file path=word/footer2.xml><?xml version="1.0" encoding="utf-8"?>
-<w:ftr xmlns:wpc="http://schemas.microsoft.com/office/word/2010/wordprocessingCanvas" xmlns:cx="http://schemas.microsoft.com/office/drawing/2014/chartex" xmlns:cx1="http://schemas.microsoft.com/office/drawing/2015/9/8/chartex" xmlns:cx2="http://schemas.microsoft.com/office/drawing/2015/10/21/chartex" xmlns:cx3="http://schemas.microsoft.com/office/drawing/2016/5/9/chartex" xmlns:cx4="http://schemas.microsoft.com/office/drawing/2016/5/10/chartex" xmlns:cx5="http://schemas.microsoft.com/office/drawing/2016/5/11/chartex" xmlns:cx6="http://schemas.microsoft.com/office/drawing/2016/5/12/chartex" xmlns:cx7="http://schemas.microsoft.com/office/drawing/2016/5/13/chartex" xmlns:cx8="http://schemas.microsoft.com/office/drawing/2016/5/14/chartex" xmlns:mc="http://schemas.openxmlformats.org/markup-compatibility/2006" xmlns:aink="http://schemas.microsoft.com/office/drawing/2016/ink" xmlns:am3d="http://schemas.microsoft.com/office/drawing/2017/model3d" xmlns:o="urn:schemas-microsoft-com:office:office" xmlns:oel="http://schemas.microsoft.com/office/2019/extlst" xmlns:r="http://schemas.openxmlformats.org/officeDocument/2006/relationships" xmlns:m="http://schemas.openxmlformats.org/officeDocument/2006/math" xmlns:v="urn:schemas-microsoft-com:vml" xmlns:wp14="http://schemas.microsoft.com/office/word/2010/wordprocessingDrawing" xmlns:wp="http://schemas.openxmlformats.org/drawingml/2006/wordprocessingDrawing" xmlns:w10="urn:schemas-microsoft-com:office:word" xmlns:w="http://schemas.openxmlformats.org/wordprocessingml/2006/main" xmlns:w14="http://schemas.microsoft.com/office/word/2010/wordml" xmlns:w15="http://schemas.microsoft.com/office/word/2012/wordml" xmlns:w16cex="http://schemas.microsoft.com/office/word/2018/wordml/cex" xmlns:w16cid="http://schemas.microsoft.com/office/word/2016/wordml/cid" xmlns:w16="http://schemas.microsoft.com/office/word/2018/wordml" xmlns:w16sdtdh="http://schemas.microsoft.com/office/word/2020/wordml/sdtdatahash" xmlns:w16se="http://schemas.microsoft.com/office/word/2015/wordml/symex" xmlns:wpg="http://schemas.microsoft.com/office/word/2010/wordprocessingGroup" xmlns:wpi="http://schemas.microsoft.com/office/word/2010/wordprocessingInk" xmlns:wne="http://schemas.microsoft.com/office/word/2006/wordml" xmlns:wps="http://schemas.microsoft.com/office/word/2010/wordprocessingShape" mc:Ignorable="w14 w15 w16se w16cid w16 w16cex w16sdtdh wp14">
+<w:ftr xmlns:wpc="http://schemas.microsoft.com/office/word/2010/wordprocessingCanvas" xmlns:cx="http://schemas.microsoft.com/office/drawing/2014/chartex" xmlns:cx1="http://schemas.microsoft.com/office/drawing/2015/9/8/chartex" xmlns:cx2="http://schemas.microsoft.com/office/drawing/2015/10/21/chartex" xmlns:cx3="http://schemas.microsoft.com/office/drawing/2016/5/9/chartex" xmlns:cx4="http://schemas.microsoft.com/office/drawing/2016/5/10/chartex" xmlns:cx5="http://schemas.microsoft.com/office/drawing/2016/5/11/chartex" xmlns:cx6="http://schemas.microsoft.com/office/drawing/2016/5/12/chartex" xmlns:cx7="http://schemas.microsoft.com/office/drawing/2016/5/13/chartex" xmlns:cx8="http://schemas.microsoft.com/office/drawing/2016/5/14/chartex" xmlns:mc="http://schemas.openxmlformats.org/markup-compatibility/2006" xmlns:aink="http://schemas.microsoft.com/office/drawing/2016/ink" xmlns:am3d="http://schemas.microsoft.com/office/drawing/2017/model3d" xmlns:o="urn:schemas-microsoft-com:office:office" xmlns:oel="http://schemas.microsoft.com/office/2019/extlst" xmlns:r="http://schemas.openxmlformats.org/officeDocument/2006/relationships" xmlns:m="http://schemas.openxmlformats.org/officeDocument/2006/math" xmlns:v="urn:schemas-microsoft-com:vml" xmlns:wp14="http://schemas.microsoft.com/office/word/2010/wordprocessingDrawing" xmlns:wp="http://schemas.openxmlformats.org/drawingml/2006/wordprocessingDrawing" xmlns:w10="urn:schemas-microsoft-com:office:word" xmlns:w="http://schemas.openxmlformats.org/wordprocessingml/2006/main" xmlns:w14="http://schemas.microsoft.com/office/word/2010/wordml" xmlns:w15="http://schemas.microsoft.com/office/word/2012/wordml" xmlns:w16cex="http://schemas.microsoft.com/office/word/2018/wordml/cex" xmlns:w16cid="http://schemas.microsoft.com/office/word/2016/wordml/cid" xmlns:w16="http://schemas.microsoft.com/office/word/2018/wordml" xmlns:w16du="http://schemas.microsoft.com/office/word/2023/wordml/word16du" xmlns:w16sdtdh="http://schemas.microsoft.com/office/word/2020/wordml/sdtdatahash" xmlns:w16sdtfl="http://schemas.microsoft.com/office/word/2024/wordml/sdtformatlock" xmlns:w16se="http://schemas.microsoft.com/office/word/2015/wordml/symex" xmlns:wpg="http://schemas.microsoft.com/office/word/2010/wordprocessingGroup" xmlns:wpi="http://schemas.microsoft.com/office/word/2010/wordprocessingInk" xmlns:wne="http://schemas.microsoft.com/office/word/2006/wordml" xmlns:wps="http://schemas.microsoft.com/office/word/2010/wordprocessingShape" mc:Ignorable="w14 w15 w16se w16cid w16 w16cex w16sdtdh w16sdtfl w16du wp14">
   <w:sdt>
     <w:sdtPr>
       <w:id w:val="27229294"/>
@@ -10890,7 +11431,7 @@
 </file>
 
 <file path=word/footnotes.xml><?xml version="1.0" encoding="utf-8"?>
-<w:footnotes xmlns:wpc="http://schemas.microsoft.com/office/word/2010/wordprocessingCanvas" xmlns:cx="http://schemas.microsoft.com/office/drawing/2014/chartex" xmlns:cx1="http://schemas.microsoft.com/office/drawing/2015/9/8/chartex" xmlns:cx2="http://schemas.microsoft.com/office/drawing/2015/10/21/chartex" xmlns:cx3="http://schemas.microsoft.com/office/drawing/2016/5/9/chartex" xmlns:cx4="http://schemas.microsoft.com/office/drawing/2016/5/10/chartex" xmlns:cx5="http://schemas.microsoft.com/office/drawing/2016/5/11/chartex" xmlns:cx6="http://schemas.microsoft.com/office/drawing/2016/5/12/chartex" xmlns:cx7="http://schemas.microsoft.com/office/drawing/2016/5/13/chartex" xmlns:cx8="http://schemas.microsoft.com/office/drawing/2016/5/14/chartex" xmlns:mc="http://schemas.openxmlformats.org/markup-compatibility/2006" xmlns:aink="http://schemas.microsoft.com/office/drawing/2016/ink" xmlns:am3d="http://schemas.microsoft.com/office/drawing/2017/model3d" xmlns:o="urn:schemas-microsoft-com:office:office" xmlns:oel="http://schemas.microsoft.com/office/2019/extlst" xmlns:r="http://schemas.openxmlformats.org/officeDocument/2006/relationships" xmlns:m="http://schemas.openxmlformats.org/officeDocument/2006/math" xmlns:v="urn:schemas-microsoft-com:vml" xmlns:wp14="http://schemas.microsoft.com/office/word/2010/wordprocessingDrawing" xmlns:wp="http://schemas.openxmlformats.org/drawingml/2006/wordprocessingDrawing" xmlns:w10="urn:schemas-microsoft-com:office:word" xmlns:w="http://schemas.openxmlformats.org/wordprocessingml/2006/main" xmlns:w14="http://schemas.microsoft.com/office/word/2010/wordml" xmlns:w15="http://schemas.microsoft.com/office/word/2012/wordml" xmlns:w16cex="http://schemas.microsoft.com/office/word/2018/wordml/cex" xmlns:w16cid="http://schemas.microsoft.com/office/word/2016/wordml/cid" xmlns:w16="http://schemas.microsoft.com/office/word/2018/wordml" xmlns:w16sdtdh="http://schemas.microsoft.com/office/word/2020/wordml/sdtdatahash" xmlns:w16se="http://schemas.microsoft.com/office/word/2015/wordml/symex" xmlns:wpg="http://schemas.microsoft.com/office/word/2010/wordprocessingGroup" xmlns:wpi="http://schemas.microsoft.com/office/word/2010/wordprocessingInk" xmlns:wne="http://schemas.microsoft.com/office/word/2006/wordml" xmlns:wps="http://schemas.microsoft.com/office/word/2010/wordprocessingShape" mc:Ignorable="w14 w15 w16se w16cid w16 w16cex w16sdtdh wp14">
+<w:footnotes xmlns:wpc="http://schemas.microsoft.com/office/word/2010/wordprocessingCanvas" xmlns:cx="http://schemas.microsoft.com/office/drawing/2014/chartex" xmlns:cx1="http://schemas.microsoft.com/office/drawing/2015/9/8/chartex" xmlns:cx2="http://schemas.microsoft.com/office/drawing/2015/10/21/chartex" xmlns:cx3="http://schemas.microsoft.com/office/drawing/2016/5/9/chartex" xmlns:cx4="http://schemas.microsoft.com/office/drawing/2016/5/10/chartex" xmlns:cx5="http://schemas.microsoft.com/office/drawing/2016/5/11/chartex" xmlns:cx6="http://schemas.microsoft.com/office/drawing/2016/5/12/chartex" xmlns:cx7="http://schemas.microsoft.com/office/drawing/2016/5/13/chartex" xmlns:cx8="http://schemas.microsoft.com/office/drawing/2016/5/14/chartex" xmlns:mc="http://schemas.openxmlformats.org/markup-compatibility/2006" xmlns:aink="http://schemas.microsoft.com/office/drawing/2016/ink" xmlns:am3d="http://schemas.microsoft.com/office/drawing/2017/model3d" xmlns:o="urn:schemas-microsoft-com:office:office" xmlns:oel="http://schemas.microsoft.com/office/2019/extlst" xmlns:r="http://schemas.openxmlformats.org/officeDocument/2006/relationships" xmlns:m="http://schemas.openxmlformats.org/officeDocument/2006/math" xmlns:v="urn:schemas-microsoft-com:vml" xmlns:wp14="http://schemas.microsoft.com/office/word/2010/wordprocessingDrawing" xmlns:wp="http://schemas.openxmlformats.org/drawingml/2006/wordprocessingDrawing" xmlns:w10="urn:schemas-microsoft-com:office:word" xmlns:w="http://schemas.openxmlformats.org/wordprocessingml/2006/main" xmlns:w14="http://schemas.microsoft.com/office/word/2010/wordml" xmlns:w15="http://schemas.microsoft.com/office/word/2012/wordml" xmlns:w16cex="http://schemas.microsoft.com/office/word/2018/wordml/cex" xmlns:w16cid="http://schemas.microsoft.com/office/word/2016/wordml/cid" xmlns:w16="http://schemas.microsoft.com/office/word/2018/wordml" xmlns:w16du="http://schemas.microsoft.com/office/word/2023/wordml/word16du" xmlns:w16sdtdh="http://schemas.microsoft.com/office/word/2020/wordml/sdtdatahash" xmlns:w16sdtfl="http://schemas.microsoft.com/office/word/2024/wordml/sdtformatlock" xmlns:w16se="http://schemas.microsoft.com/office/word/2015/wordml/symex" xmlns:wpg="http://schemas.microsoft.com/office/word/2010/wordprocessingGroup" xmlns:wpi="http://schemas.microsoft.com/office/word/2010/wordprocessingInk" xmlns:wne="http://schemas.microsoft.com/office/word/2006/wordml" xmlns:wps="http://schemas.microsoft.com/office/word/2010/wordprocessingShape" mc:Ignorable="w14 w15 w16se w16cid w16 w16cex w16sdtdh w16sdtfl w16du wp14">
   <w:footnote w:type="separator" w:id="-1">
     <w:p>
       <w:pPr>
@@ -10915,7 +11456,7 @@
 </file>
 
 <file path=word/numbering.xml><?xml version="1.0" encoding="utf-8"?>
-<w:numbering xmlns:wpc="http://schemas.microsoft.com/office/word/2010/wordprocessingCanvas" xmlns:cx="http://schemas.microsoft.com/office/drawing/2014/chartex" xmlns:cx1="http://schemas.microsoft.com/office/drawing/2015/9/8/chartex" xmlns:cx2="http://schemas.microsoft.com/office/drawing/2015/10/21/chartex" xmlns:cx3="http://schemas.microsoft.com/office/drawing/2016/5/9/chartex" xmlns:cx4="http://schemas.microsoft.com/office/drawing/2016/5/10/chartex" xmlns:cx5="http://schemas.microsoft.com/office/drawing/2016/5/11/chartex" xmlns:cx6="http://schemas.microsoft.com/office/drawing/2016/5/12/chartex" xmlns:cx7="http://schemas.microsoft.com/office/drawing/2016/5/13/chartex" xmlns:cx8="http://schemas.microsoft.com/office/drawing/2016/5/14/chartex" xmlns:mc="http://schemas.openxmlformats.org/markup-compatibility/2006" xmlns:aink="http://schemas.microsoft.com/office/drawing/2016/ink" xmlns:am3d="http://schemas.microsoft.com/office/drawing/2017/model3d" xmlns:o="urn:schemas-microsoft-com:office:office" xmlns:oel="http://schemas.microsoft.com/office/2019/extlst" xmlns:r="http://schemas.openxmlformats.org/officeDocument/2006/relationships" xmlns:m="http://schemas.openxmlformats.org/officeDocument/2006/math" xmlns:v="urn:schemas-microsoft-com:vml" xmlns:wp14="http://schemas.microsoft.com/office/word/2010/wordprocessingDrawing" xmlns:wp="http://schemas.openxmlformats.org/drawingml/2006/wordprocessingDrawing" xmlns:w10="urn:schemas-microsoft-com:office:word" xmlns:w="http://schemas.openxmlformats.org/wordprocessingml/2006/main" xmlns:w14="http://schemas.microsoft.com/office/word/2010/wordml" xmlns:w15="http://schemas.microsoft.com/office/word/2012/wordml" xmlns:w16cex="http://schemas.microsoft.com/office/word/2018/wordml/cex" xmlns:w16cid="http://schemas.microsoft.com/office/word/2016/wordml/cid" xmlns:w16="http://schemas.microsoft.com/office/word/2018/wordml" xmlns:w16sdtdh="http://schemas.microsoft.com/office/word/2020/wordml/sdtdatahash" xmlns:w16se="http://schemas.microsoft.com/office/word/2015/wordml/symex" xmlns:wpg="http://schemas.microsoft.com/office/word/2010/wordprocessingGroup" xmlns:wpi="http://schemas.microsoft.com/office/word/2010/wordprocessingInk" xmlns:wne="http://schemas.microsoft.com/office/word/2006/wordml" xmlns:wps="http://schemas.microsoft.com/office/word/2010/wordprocessingShape" mc:Ignorable="w14 w15 w16se w16cid w16 w16cex w16sdtdh wp14">
+<w:numbering xmlns:wpc="http://schemas.microsoft.com/office/word/2010/wordprocessingCanvas" xmlns:cx="http://schemas.microsoft.com/office/drawing/2014/chartex" xmlns:cx1="http://schemas.microsoft.com/office/drawing/2015/9/8/chartex" xmlns:cx2="http://schemas.microsoft.com/office/drawing/2015/10/21/chartex" xmlns:cx3="http://schemas.microsoft.com/office/drawing/2016/5/9/chartex" xmlns:cx4="http://schemas.microsoft.com/office/drawing/2016/5/10/chartex" xmlns:cx5="http://schemas.microsoft.com/office/drawing/2016/5/11/chartex" xmlns:cx6="http://schemas.microsoft.com/office/drawing/2016/5/12/chartex" xmlns:cx7="http://schemas.microsoft.com/office/drawing/2016/5/13/chartex" xmlns:cx8="http://schemas.microsoft.com/office/drawing/2016/5/14/chartex" xmlns:mc="http://schemas.openxmlformats.org/markup-compatibility/2006" xmlns:aink="http://schemas.microsoft.com/office/drawing/2016/ink" xmlns:am3d="http://schemas.microsoft.com/office/drawing/2017/model3d" xmlns:o="urn:schemas-microsoft-com:office:office" xmlns:oel="http://schemas.microsoft.com/office/2019/extlst" xmlns:r="http://schemas.openxmlformats.org/officeDocument/2006/relationships" xmlns:m="http://schemas.openxmlformats.org/officeDocument/2006/math" xmlns:v="urn:schemas-microsoft-com:vml" xmlns:wp14="http://schemas.microsoft.com/office/word/2010/wordprocessingDrawing" xmlns:wp="http://schemas.openxmlformats.org/drawingml/2006/wordprocessingDrawing" xmlns:w10="urn:schemas-microsoft-com:office:word" xmlns:w="http://schemas.openxmlformats.org/wordprocessingml/2006/main" xmlns:w14="http://schemas.microsoft.com/office/word/2010/wordml" xmlns:w15="http://schemas.microsoft.com/office/word/2012/wordml" xmlns:w16cex="http://schemas.microsoft.com/office/word/2018/wordml/cex" xmlns:w16cid="http://schemas.microsoft.com/office/word/2016/wordml/cid" xmlns:w16="http://schemas.microsoft.com/office/word/2018/wordml" xmlns:w16du="http://schemas.microsoft.com/office/word/2023/wordml/word16du" xmlns:w16sdtdh="http://schemas.microsoft.com/office/word/2020/wordml/sdtdatahash" xmlns:w16sdtfl="http://schemas.microsoft.com/office/word/2024/wordml/sdtformatlock" xmlns:w16se="http://schemas.microsoft.com/office/word/2015/wordml/symex" xmlns:wpg="http://schemas.microsoft.com/office/word/2010/wordprocessingGroup" xmlns:wpi="http://schemas.microsoft.com/office/word/2010/wordprocessingInk" xmlns:wne="http://schemas.microsoft.com/office/word/2006/wordml" xmlns:wps="http://schemas.microsoft.com/office/word/2010/wordprocessingShape" mc:Ignorable="w14 w15 w16se w16cid w16 w16cex w16sdtdh w16sdtfl w16du wp14">
   <w:abstractNum w:abstractNumId="0" w15:restartNumberingAfterBreak="0">
     <w:nsid w:val="07A877B3"/>
     <w:multiLevelType w:val="hybridMultilevel"/>
@@ -11556,6 +12097,155 @@
     </w:lvl>
   </w:abstractNum>
   <w:abstractNum w:abstractNumId="6" w15:restartNumberingAfterBreak="0">
+    <w:nsid w:val="11291124"/>
+    <w:multiLevelType w:val="multilevel"/>
+    <w:tmpl w:val="7908CF00"/>
+    <w:lvl w:ilvl="0">
+      <w:start w:val="1"/>
+      <w:numFmt w:val="bullet"/>
+      <w:lvlText w:val=""/>
+      <w:lvlJc w:val="left"/>
+      <w:pPr>
+        <w:tabs>
+          <w:tab w:val="num" w:pos="720"/>
+        </w:tabs>
+        <w:ind w:left="720" w:hanging="360"/>
+      </w:pPr>
+      <w:rPr>
+        <w:rFonts w:ascii="Symbol" w:hAnsi="Symbol" w:hint="default"/>
+        <w:sz w:val="20"/>
+      </w:rPr>
+    </w:lvl>
+    <w:lvl w:ilvl="1" w:tentative="1">
+      <w:start w:val="1"/>
+      <w:numFmt w:val="bullet"/>
+      <w:lvlText w:val="o"/>
+      <w:lvlJc w:val="left"/>
+      <w:pPr>
+        <w:tabs>
+          <w:tab w:val="num" w:pos="1440"/>
+        </w:tabs>
+        <w:ind w:left="1440" w:hanging="360"/>
+      </w:pPr>
+      <w:rPr>
+        <w:rFonts w:ascii="Courier New" w:hAnsi="Courier New" w:hint="default"/>
+        <w:sz w:val="20"/>
+      </w:rPr>
+    </w:lvl>
+    <w:lvl w:ilvl="2" w:tentative="1">
+      <w:start w:val="1"/>
+      <w:numFmt w:val="bullet"/>
+      <w:lvlText w:val=""/>
+      <w:lvlJc w:val="left"/>
+      <w:pPr>
+        <w:tabs>
+          <w:tab w:val="num" w:pos="2160"/>
+        </w:tabs>
+        <w:ind w:left="2160" w:hanging="360"/>
+      </w:pPr>
+      <w:rPr>
+        <w:rFonts w:ascii="Wingdings" w:hAnsi="Wingdings" w:hint="default"/>
+        <w:sz w:val="20"/>
+      </w:rPr>
+    </w:lvl>
+    <w:lvl w:ilvl="3" w:tentative="1">
+      <w:start w:val="1"/>
+      <w:numFmt w:val="bullet"/>
+      <w:lvlText w:val=""/>
+      <w:lvlJc w:val="left"/>
+      <w:pPr>
+        <w:tabs>
+          <w:tab w:val="num" w:pos="2880"/>
+        </w:tabs>
+        <w:ind w:left="2880" w:hanging="360"/>
+      </w:pPr>
+      <w:rPr>
+        <w:rFonts w:ascii="Wingdings" w:hAnsi="Wingdings" w:hint="default"/>
+        <w:sz w:val="20"/>
+      </w:rPr>
+    </w:lvl>
+    <w:lvl w:ilvl="4" w:tentative="1">
+      <w:start w:val="1"/>
+      <w:numFmt w:val="bullet"/>
+      <w:lvlText w:val=""/>
+      <w:lvlJc w:val="left"/>
+      <w:pPr>
+        <w:tabs>
+          <w:tab w:val="num" w:pos="3600"/>
+        </w:tabs>
+        <w:ind w:left="3600" w:hanging="360"/>
+      </w:pPr>
+      <w:rPr>
+        <w:rFonts w:ascii="Wingdings" w:hAnsi="Wingdings" w:hint="default"/>
+        <w:sz w:val="20"/>
+      </w:rPr>
+    </w:lvl>
+    <w:lvl w:ilvl="5" w:tentative="1">
+      <w:start w:val="1"/>
+      <w:numFmt w:val="bullet"/>
+      <w:lvlText w:val=""/>
+      <w:lvlJc w:val="left"/>
+      <w:pPr>
+        <w:tabs>
+          <w:tab w:val="num" w:pos="4320"/>
+        </w:tabs>
+        <w:ind w:left="4320" w:hanging="360"/>
+      </w:pPr>
+      <w:rPr>
+        <w:rFonts w:ascii="Wingdings" w:hAnsi="Wingdings" w:hint="default"/>
+        <w:sz w:val="20"/>
+      </w:rPr>
+    </w:lvl>
+    <w:lvl w:ilvl="6" w:tentative="1">
+      <w:start w:val="1"/>
+      <w:numFmt w:val="bullet"/>
+      <w:lvlText w:val=""/>
+      <w:lvlJc w:val="left"/>
+      <w:pPr>
+        <w:tabs>
+          <w:tab w:val="num" w:pos="5040"/>
+        </w:tabs>
+        <w:ind w:left="5040" w:hanging="360"/>
+      </w:pPr>
+      <w:rPr>
+        <w:rFonts w:ascii="Wingdings" w:hAnsi="Wingdings" w:hint="default"/>
+        <w:sz w:val="20"/>
+      </w:rPr>
+    </w:lvl>
+    <w:lvl w:ilvl="7" w:tentative="1">
+      <w:start w:val="1"/>
+      <w:numFmt w:val="bullet"/>
+      <w:lvlText w:val=""/>
+      <w:lvlJc w:val="left"/>
+      <w:pPr>
+        <w:tabs>
+          <w:tab w:val="num" w:pos="5760"/>
+        </w:tabs>
+        <w:ind w:left="5760" w:hanging="360"/>
+      </w:pPr>
+      <w:rPr>
+        <w:rFonts w:ascii="Wingdings" w:hAnsi="Wingdings" w:hint="default"/>
+        <w:sz w:val="20"/>
+      </w:rPr>
+    </w:lvl>
+    <w:lvl w:ilvl="8" w:tentative="1">
+      <w:start w:val="1"/>
+      <w:numFmt w:val="bullet"/>
+      <w:lvlText w:val=""/>
+      <w:lvlJc w:val="left"/>
+      <w:pPr>
+        <w:tabs>
+          <w:tab w:val="num" w:pos="6480"/>
+        </w:tabs>
+        <w:ind w:left="6480" w:hanging="360"/>
+      </w:pPr>
+      <w:rPr>
+        <w:rFonts w:ascii="Wingdings" w:hAnsi="Wingdings" w:hint="default"/>
+        <w:sz w:val="20"/>
+      </w:rPr>
+    </w:lvl>
+  </w:abstractNum>
+  <w:abstractNum w:abstractNumId="7" w15:restartNumberingAfterBreak="0">
     <w:nsid w:val="12502826"/>
     <w:multiLevelType w:val="hybridMultilevel"/>
     <w:tmpl w:val="D6C60E38"/>
@@ -11668,7 +12358,7 @@
       </w:rPr>
     </w:lvl>
   </w:abstractNum>
-  <w:abstractNum w:abstractNumId="7" w15:restartNumberingAfterBreak="0">
+  <w:abstractNum w:abstractNumId="8" w15:restartNumberingAfterBreak="0">
     <w:nsid w:val="167D6C3C"/>
     <w:multiLevelType w:val="hybridMultilevel"/>
     <w:tmpl w:val="F3FE030E"/>
@@ -11781,7 +12471,156 @@
       </w:rPr>
     </w:lvl>
   </w:abstractNum>
-  <w:abstractNum w:abstractNumId="8" w15:restartNumberingAfterBreak="0">
+  <w:abstractNum w:abstractNumId="9" w15:restartNumberingAfterBreak="0">
+    <w:nsid w:val="16B13FA1"/>
+    <w:multiLevelType w:val="multilevel"/>
+    <w:tmpl w:val="82E8A49E"/>
+    <w:lvl w:ilvl="0">
+      <w:start w:val="1"/>
+      <w:numFmt w:val="bullet"/>
+      <w:lvlText w:val=""/>
+      <w:lvlJc w:val="left"/>
+      <w:pPr>
+        <w:tabs>
+          <w:tab w:val="num" w:pos="720"/>
+        </w:tabs>
+        <w:ind w:left="720" w:hanging="360"/>
+      </w:pPr>
+      <w:rPr>
+        <w:rFonts w:ascii="Symbol" w:hAnsi="Symbol" w:hint="default"/>
+        <w:sz w:val="20"/>
+      </w:rPr>
+    </w:lvl>
+    <w:lvl w:ilvl="1" w:tentative="1">
+      <w:start w:val="1"/>
+      <w:numFmt w:val="bullet"/>
+      <w:lvlText w:val="o"/>
+      <w:lvlJc w:val="left"/>
+      <w:pPr>
+        <w:tabs>
+          <w:tab w:val="num" w:pos="1440"/>
+        </w:tabs>
+        <w:ind w:left="1440" w:hanging="360"/>
+      </w:pPr>
+      <w:rPr>
+        <w:rFonts w:ascii="Courier New" w:hAnsi="Courier New" w:hint="default"/>
+        <w:sz w:val="20"/>
+      </w:rPr>
+    </w:lvl>
+    <w:lvl w:ilvl="2" w:tentative="1">
+      <w:start w:val="1"/>
+      <w:numFmt w:val="bullet"/>
+      <w:lvlText w:val=""/>
+      <w:lvlJc w:val="left"/>
+      <w:pPr>
+        <w:tabs>
+          <w:tab w:val="num" w:pos="2160"/>
+        </w:tabs>
+        <w:ind w:left="2160" w:hanging="360"/>
+      </w:pPr>
+      <w:rPr>
+        <w:rFonts w:ascii="Wingdings" w:hAnsi="Wingdings" w:hint="default"/>
+        <w:sz w:val="20"/>
+      </w:rPr>
+    </w:lvl>
+    <w:lvl w:ilvl="3" w:tentative="1">
+      <w:start w:val="1"/>
+      <w:numFmt w:val="bullet"/>
+      <w:lvlText w:val=""/>
+      <w:lvlJc w:val="left"/>
+      <w:pPr>
+        <w:tabs>
+          <w:tab w:val="num" w:pos="2880"/>
+        </w:tabs>
+        <w:ind w:left="2880" w:hanging="360"/>
+      </w:pPr>
+      <w:rPr>
+        <w:rFonts w:ascii="Wingdings" w:hAnsi="Wingdings" w:hint="default"/>
+        <w:sz w:val="20"/>
+      </w:rPr>
+    </w:lvl>
+    <w:lvl w:ilvl="4" w:tentative="1">
+      <w:start w:val="1"/>
+      <w:numFmt w:val="bullet"/>
+      <w:lvlText w:val=""/>
+      <w:lvlJc w:val="left"/>
+      <w:pPr>
+        <w:tabs>
+          <w:tab w:val="num" w:pos="3600"/>
+        </w:tabs>
+        <w:ind w:left="3600" w:hanging="360"/>
+      </w:pPr>
+      <w:rPr>
+        <w:rFonts w:ascii="Wingdings" w:hAnsi="Wingdings" w:hint="default"/>
+        <w:sz w:val="20"/>
+      </w:rPr>
+    </w:lvl>
+    <w:lvl w:ilvl="5" w:tentative="1">
+      <w:start w:val="1"/>
+      <w:numFmt w:val="bullet"/>
+      <w:lvlText w:val=""/>
+      <w:lvlJc w:val="left"/>
+      <w:pPr>
+        <w:tabs>
+          <w:tab w:val="num" w:pos="4320"/>
+        </w:tabs>
+        <w:ind w:left="4320" w:hanging="360"/>
+      </w:pPr>
+      <w:rPr>
+        <w:rFonts w:ascii="Wingdings" w:hAnsi="Wingdings" w:hint="default"/>
+        <w:sz w:val="20"/>
+      </w:rPr>
+    </w:lvl>
+    <w:lvl w:ilvl="6" w:tentative="1">
+      <w:start w:val="1"/>
+      <w:numFmt w:val="bullet"/>
+      <w:lvlText w:val=""/>
+      <w:lvlJc w:val="left"/>
+      <w:pPr>
+        <w:tabs>
+          <w:tab w:val="num" w:pos="5040"/>
+        </w:tabs>
+        <w:ind w:left="5040" w:hanging="360"/>
+      </w:pPr>
+      <w:rPr>
+        <w:rFonts w:ascii="Wingdings" w:hAnsi="Wingdings" w:hint="default"/>
+        <w:sz w:val="20"/>
+      </w:rPr>
+    </w:lvl>
+    <w:lvl w:ilvl="7" w:tentative="1">
+      <w:start w:val="1"/>
+      <w:numFmt w:val="bullet"/>
+      <w:lvlText w:val=""/>
+      <w:lvlJc w:val="left"/>
+      <w:pPr>
+        <w:tabs>
+          <w:tab w:val="num" w:pos="5760"/>
+        </w:tabs>
+        <w:ind w:left="5760" w:hanging="360"/>
+      </w:pPr>
+      <w:rPr>
+        <w:rFonts w:ascii="Wingdings" w:hAnsi="Wingdings" w:hint="default"/>
+        <w:sz w:val="20"/>
+      </w:rPr>
+    </w:lvl>
+    <w:lvl w:ilvl="8" w:tentative="1">
+      <w:start w:val="1"/>
+      <w:numFmt w:val="bullet"/>
+      <w:lvlText w:val=""/>
+      <w:lvlJc w:val="left"/>
+      <w:pPr>
+        <w:tabs>
+          <w:tab w:val="num" w:pos="6480"/>
+        </w:tabs>
+        <w:ind w:left="6480" w:hanging="360"/>
+      </w:pPr>
+      <w:rPr>
+        <w:rFonts w:ascii="Wingdings" w:hAnsi="Wingdings" w:hint="default"/>
+        <w:sz w:val="20"/>
+      </w:rPr>
+    </w:lvl>
+  </w:abstractNum>
+  <w:abstractNum w:abstractNumId="10" w15:restartNumberingAfterBreak="0">
     <w:nsid w:val="1C1A4231"/>
     <w:multiLevelType w:val="hybridMultilevel"/>
     <w:tmpl w:val="35AA3CE4"/>
@@ -11894,7 +12733,7 @@
       </w:rPr>
     </w:lvl>
   </w:abstractNum>
-  <w:abstractNum w:abstractNumId="9" w15:restartNumberingAfterBreak="0">
+  <w:abstractNum w:abstractNumId="11" w15:restartNumberingAfterBreak="0">
     <w:nsid w:val="1D3C440B"/>
     <w:multiLevelType w:val="multilevel"/>
     <w:tmpl w:val="3A16C03A"/>
@@ -12007,7 +12846,7 @@
       </w:pPr>
     </w:lvl>
   </w:abstractNum>
-  <w:abstractNum w:abstractNumId="10" w15:restartNumberingAfterBreak="0">
+  <w:abstractNum w:abstractNumId="12" w15:restartNumberingAfterBreak="0">
     <w:nsid w:val="2069211A"/>
     <w:multiLevelType w:val="multilevel"/>
     <w:tmpl w:val="18D62D02"/>
@@ -12156,7 +12995,7 @@
       </w:rPr>
     </w:lvl>
   </w:abstractNum>
-  <w:abstractNum w:abstractNumId="11" w15:restartNumberingAfterBreak="0">
+  <w:abstractNum w:abstractNumId="13" w15:restartNumberingAfterBreak="0">
     <w:nsid w:val="263617FC"/>
     <w:multiLevelType w:val="hybridMultilevel"/>
     <w:tmpl w:val="8E7A63AC"/>
@@ -12242,7 +13081,7 @@
       </w:pPr>
     </w:lvl>
   </w:abstractNum>
-  <w:abstractNum w:abstractNumId="12" w15:restartNumberingAfterBreak="0">
+  <w:abstractNum w:abstractNumId="14" w15:restartNumberingAfterBreak="0">
     <w:nsid w:val="2C6F5821"/>
     <w:multiLevelType w:val="multilevel"/>
     <w:tmpl w:val="4802078A"/>
@@ -12391,7 +13230,7 @@
       </w:rPr>
     </w:lvl>
   </w:abstractNum>
-  <w:abstractNum w:abstractNumId="13" w15:restartNumberingAfterBreak="0">
+  <w:abstractNum w:abstractNumId="15" w15:restartNumberingAfterBreak="0">
     <w:nsid w:val="2F075972"/>
     <w:multiLevelType w:val="hybridMultilevel"/>
     <w:tmpl w:val="564E806E"/>
@@ -12484,7 +13323,156 @@
       </w:pPr>
     </w:lvl>
   </w:abstractNum>
-  <w:abstractNum w:abstractNumId="14" w15:restartNumberingAfterBreak="0">
+  <w:abstractNum w:abstractNumId="16" w15:restartNumberingAfterBreak="0">
+    <w:nsid w:val="30BF5979"/>
+    <w:multiLevelType w:val="multilevel"/>
+    <w:tmpl w:val="855C7DAA"/>
+    <w:lvl w:ilvl="0">
+      <w:start w:val="1"/>
+      <w:numFmt w:val="bullet"/>
+      <w:lvlText w:val=""/>
+      <w:lvlJc w:val="left"/>
+      <w:pPr>
+        <w:tabs>
+          <w:tab w:val="num" w:pos="720"/>
+        </w:tabs>
+        <w:ind w:left="720" w:hanging="360"/>
+      </w:pPr>
+      <w:rPr>
+        <w:rFonts w:ascii="Symbol" w:hAnsi="Symbol" w:hint="default"/>
+        <w:sz w:val="20"/>
+      </w:rPr>
+    </w:lvl>
+    <w:lvl w:ilvl="1" w:tentative="1">
+      <w:start w:val="1"/>
+      <w:numFmt w:val="bullet"/>
+      <w:lvlText w:val="o"/>
+      <w:lvlJc w:val="left"/>
+      <w:pPr>
+        <w:tabs>
+          <w:tab w:val="num" w:pos="1440"/>
+        </w:tabs>
+        <w:ind w:left="1440" w:hanging="360"/>
+      </w:pPr>
+      <w:rPr>
+        <w:rFonts w:ascii="Courier New" w:hAnsi="Courier New" w:hint="default"/>
+        <w:sz w:val="20"/>
+      </w:rPr>
+    </w:lvl>
+    <w:lvl w:ilvl="2" w:tentative="1">
+      <w:start w:val="1"/>
+      <w:numFmt w:val="bullet"/>
+      <w:lvlText w:val=""/>
+      <w:lvlJc w:val="left"/>
+      <w:pPr>
+        <w:tabs>
+          <w:tab w:val="num" w:pos="2160"/>
+        </w:tabs>
+        <w:ind w:left="2160" w:hanging="360"/>
+      </w:pPr>
+      <w:rPr>
+        <w:rFonts w:ascii="Wingdings" w:hAnsi="Wingdings" w:hint="default"/>
+        <w:sz w:val="20"/>
+      </w:rPr>
+    </w:lvl>
+    <w:lvl w:ilvl="3" w:tentative="1">
+      <w:start w:val="1"/>
+      <w:numFmt w:val="bullet"/>
+      <w:lvlText w:val=""/>
+      <w:lvlJc w:val="left"/>
+      <w:pPr>
+        <w:tabs>
+          <w:tab w:val="num" w:pos="2880"/>
+        </w:tabs>
+        <w:ind w:left="2880" w:hanging="360"/>
+      </w:pPr>
+      <w:rPr>
+        <w:rFonts w:ascii="Wingdings" w:hAnsi="Wingdings" w:hint="default"/>
+        <w:sz w:val="20"/>
+      </w:rPr>
+    </w:lvl>
+    <w:lvl w:ilvl="4" w:tentative="1">
+      <w:start w:val="1"/>
+      <w:numFmt w:val="bullet"/>
+      <w:lvlText w:val=""/>
+      <w:lvlJc w:val="left"/>
+      <w:pPr>
+        <w:tabs>
+          <w:tab w:val="num" w:pos="3600"/>
+        </w:tabs>
+        <w:ind w:left="3600" w:hanging="360"/>
+      </w:pPr>
+      <w:rPr>
+        <w:rFonts w:ascii="Wingdings" w:hAnsi="Wingdings" w:hint="default"/>
+        <w:sz w:val="20"/>
+      </w:rPr>
+    </w:lvl>
+    <w:lvl w:ilvl="5" w:tentative="1">
+      <w:start w:val="1"/>
+      <w:numFmt w:val="bullet"/>
+      <w:lvlText w:val=""/>
+      <w:lvlJc w:val="left"/>
+      <w:pPr>
+        <w:tabs>
+          <w:tab w:val="num" w:pos="4320"/>
+        </w:tabs>
+        <w:ind w:left="4320" w:hanging="360"/>
+      </w:pPr>
+      <w:rPr>
+        <w:rFonts w:ascii="Wingdings" w:hAnsi="Wingdings" w:hint="default"/>
+        <w:sz w:val="20"/>
+      </w:rPr>
+    </w:lvl>
+    <w:lvl w:ilvl="6" w:tentative="1">
+      <w:start w:val="1"/>
+      <w:numFmt w:val="bullet"/>
+      <w:lvlText w:val=""/>
+      <w:lvlJc w:val="left"/>
+      <w:pPr>
+        <w:tabs>
+          <w:tab w:val="num" w:pos="5040"/>
+        </w:tabs>
+        <w:ind w:left="5040" w:hanging="360"/>
+      </w:pPr>
+      <w:rPr>
+        <w:rFonts w:ascii="Wingdings" w:hAnsi="Wingdings" w:hint="default"/>
+        <w:sz w:val="20"/>
+      </w:rPr>
+    </w:lvl>
+    <w:lvl w:ilvl="7" w:tentative="1">
+      <w:start w:val="1"/>
+      <w:numFmt w:val="bullet"/>
+      <w:lvlText w:val=""/>
+      <w:lvlJc w:val="left"/>
+      <w:pPr>
+        <w:tabs>
+          <w:tab w:val="num" w:pos="5760"/>
+        </w:tabs>
+        <w:ind w:left="5760" w:hanging="360"/>
+      </w:pPr>
+      <w:rPr>
+        <w:rFonts w:ascii="Wingdings" w:hAnsi="Wingdings" w:hint="default"/>
+        <w:sz w:val="20"/>
+      </w:rPr>
+    </w:lvl>
+    <w:lvl w:ilvl="8" w:tentative="1">
+      <w:start w:val="1"/>
+      <w:numFmt w:val="bullet"/>
+      <w:lvlText w:val=""/>
+      <w:lvlJc w:val="left"/>
+      <w:pPr>
+        <w:tabs>
+          <w:tab w:val="num" w:pos="6480"/>
+        </w:tabs>
+        <w:ind w:left="6480" w:hanging="360"/>
+      </w:pPr>
+      <w:rPr>
+        <w:rFonts w:ascii="Wingdings" w:hAnsi="Wingdings" w:hint="default"/>
+        <w:sz w:val="20"/>
+      </w:rPr>
+    </w:lvl>
+  </w:abstractNum>
+  <w:abstractNum w:abstractNumId="17" w15:restartNumberingAfterBreak="0">
     <w:nsid w:val="3549761B"/>
     <w:multiLevelType w:val="hybridMultilevel"/>
     <w:tmpl w:val="939AF464"/>
@@ -12597,7 +13585,7 @@
       </w:rPr>
     </w:lvl>
   </w:abstractNum>
-  <w:abstractNum w:abstractNumId="15" w15:restartNumberingAfterBreak="0">
+  <w:abstractNum w:abstractNumId="18" w15:restartNumberingAfterBreak="0">
     <w:nsid w:val="46C54072"/>
     <w:multiLevelType w:val="hybridMultilevel"/>
     <w:tmpl w:val="378EB1AC"/>
@@ -12710,7 +13698,7 @@
       </w:rPr>
     </w:lvl>
   </w:abstractNum>
-  <w:abstractNum w:abstractNumId="16" w15:restartNumberingAfterBreak="0">
+  <w:abstractNum w:abstractNumId="19" w15:restartNumberingAfterBreak="0">
     <w:nsid w:val="49337203"/>
     <w:multiLevelType w:val="multilevel"/>
     <w:tmpl w:val="71287E04"/>
@@ -12859,7 +13847,7 @@
       </w:rPr>
     </w:lvl>
   </w:abstractNum>
-  <w:abstractNum w:abstractNumId="17" w15:restartNumberingAfterBreak="0">
+  <w:abstractNum w:abstractNumId="20" w15:restartNumberingAfterBreak="0">
     <w:nsid w:val="4A8D45E5"/>
     <w:multiLevelType w:val="hybridMultilevel"/>
     <w:tmpl w:val="25F0F3CE"/>
@@ -12945,7 +13933,7 @@
       </w:pPr>
     </w:lvl>
   </w:abstractNum>
-  <w:abstractNum w:abstractNumId="18" w15:restartNumberingAfterBreak="0">
+  <w:abstractNum w:abstractNumId="21" w15:restartNumberingAfterBreak="0">
     <w:nsid w:val="4BD56FA2"/>
     <w:multiLevelType w:val="hybridMultilevel"/>
     <w:tmpl w:val="9964F572"/>
@@ -13034,7 +14022,7 @@
       </w:pPr>
     </w:lvl>
   </w:abstractNum>
-  <w:abstractNum w:abstractNumId="19" w15:restartNumberingAfterBreak="0">
+  <w:abstractNum w:abstractNumId="22" w15:restartNumberingAfterBreak="0">
     <w:nsid w:val="53897609"/>
     <w:multiLevelType w:val="hybridMultilevel"/>
     <w:tmpl w:val="0C0EF78C"/>
@@ -13147,7 +14135,7 @@
       </w:rPr>
     </w:lvl>
   </w:abstractNum>
-  <w:abstractNum w:abstractNumId="20" w15:restartNumberingAfterBreak="0">
+  <w:abstractNum w:abstractNumId="23" w15:restartNumberingAfterBreak="0">
     <w:nsid w:val="5A21709C"/>
     <w:multiLevelType w:val="hybridMultilevel"/>
     <w:tmpl w:val="D2A47092"/>
@@ -13260,7 +14248,7 @@
       </w:rPr>
     </w:lvl>
   </w:abstractNum>
-  <w:abstractNum w:abstractNumId="21" w15:restartNumberingAfterBreak="0">
+  <w:abstractNum w:abstractNumId="24" w15:restartNumberingAfterBreak="0">
     <w:nsid w:val="68460B35"/>
     <w:multiLevelType w:val="hybridMultilevel"/>
     <w:tmpl w:val="E9FA9864"/>
@@ -13349,7 +14337,7 @@
       </w:pPr>
     </w:lvl>
   </w:abstractNum>
-  <w:abstractNum w:abstractNumId="22" w15:restartNumberingAfterBreak="0">
+  <w:abstractNum w:abstractNumId="25" w15:restartNumberingAfterBreak="0">
     <w:nsid w:val="6A7D0134"/>
     <w:multiLevelType w:val="hybridMultilevel"/>
     <w:tmpl w:val="BB38D4B0"/>
@@ -13441,7 +14429,7 @@
       </w:pPr>
     </w:lvl>
   </w:abstractNum>
-  <w:abstractNum w:abstractNumId="23" w15:restartNumberingAfterBreak="0">
+  <w:abstractNum w:abstractNumId="26" w15:restartNumberingAfterBreak="0">
     <w:nsid w:val="79F90F2B"/>
     <w:multiLevelType w:val="hybridMultilevel"/>
     <w:tmpl w:val="1BB8CB02"/>
@@ -13530,7 +14518,7 @@
       </w:pPr>
     </w:lvl>
   </w:abstractNum>
-  <w:abstractNum w:abstractNumId="24" w15:restartNumberingAfterBreak="0">
+  <w:abstractNum w:abstractNumId="27" w15:restartNumberingAfterBreak="0">
     <w:nsid w:val="7C1B5E25"/>
     <w:multiLevelType w:val="hybridMultilevel"/>
     <w:tmpl w:val="0F1CFDEC"/>
@@ -13643,7 +14631,7 @@
       </w:rPr>
     </w:lvl>
   </w:abstractNum>
-  <w:abstractNum w:abstractNumId="25" w15:restartNumberingAfterBreak="0">
+  <w:abstractNum w:abstractNumId="28" w15:restartNumberingAfterBreak="0">
     <w:nsid w:val="7C260C15"/>
     <w:multiLevelType w:val="hybridMultilevel"/>
     <w:tmpl w:val="29D8D2C8"/>
@@ -13732,7 +14720,7 @@
       </w:pPr>
     </w:lvl>
   </w:abstractNum>
-  <w:abstractNum w:abstractNumId="26" w15:restartNumberingAfterBreak="0">
+  <w:abstractNum w:abstractNumId="29" w15:restartNumberingAfterBreak="0">
     <w:nsid w:val="7CEE15A2"/>
     <w:multiLevelType w:val="hybridMultilevel"/>
     <w:tmpl w:val="3434FCE6"/>
@@ -13846,34 +14834,34 @@
     </w:lvl>
   </w:abstractNum>
   <w:num w:numId="1" w16cid:durableId="1026908480">
-    <w:abstractNumId w:val="23"/>
+    <w:abstractNumId w:val="26"/>
   </w:num>
   <w:num w:numId="2" w16cid:durableId="1765610795">
-    <w:abstractNumId w:val="13"/>
+    <w:abstractNumId w:val="15"/>
   </w:num>
   <w:num w:numId="3" w16cid:durableId="931668442">
-    <w:abstractNumId w:val="19"/>
+    <w:abstractNumId w:val="22"/>
   </w:num>
   <w:num w:numId="4" w16cid:durableId="1861159746">
-    <w:abstractNumId w:val="8"/>
+    <w:abstractNumId w:val="10"/>
   </w:num>
   <w:num w:numId="5" w16cid:durableId="410588552">
     <w:abstractNumId w:val="2"/>
   </w:num>
   <w:num w:numId="6" w16cid:durableId="843714098">
-    <w:abstractNumId w:val="14"/>
+    <w:abstractNumId w:val="17"/>
   </w:num>
   <w:num w:numId="7" w16cid:durableId="1218782323">
-    <w:abstractNumId w:val="7"/>
+    <w:abstractNumId w:val="8"/>
   </w:num>
   <w:num w:numId="8" w16cid:durableId="1751927382">
-    <w:abstractNumId w:val="22"/>
+    <w:abstractNumId w:val="25"/>
   </w:num>
   <w:num w:numId="9" w16cid:durableId="2106264830">
-    <w:abstractNumId w:val="25"/>
+    <w:abstractNumId w:val="28"/>
   </w:num>
   <w:num w:numId="10" w16cid:durableId="116459168">
-    <w:abstractNumId w:val="18"/>
+    <w:abstractNumId w:val="21"/>
   </w:num>
   <w:num w:numId="11" w16cid:durableId="1176266877">
     <w:abstractNumId w:val="5"/>
@@ -13882,58 +14870,67 @@
     <w:abstractNumId w:val="1"/>
   </w:num>
   <w:num w:numId="13" w16cid:durableId="1191527327">
-    <w:abstractNumId w:val="20"/>
+    <w:abstractNumId w:val="23"/>
   </w:num>
   <w:num w:numId="14" w16cid:durableId="1750804589">
     <w:abstractNumId w:val="4"/>
   </w:num>
   <w:num w:numId="15" w16cid:durableId="1767073353">
-    <w:abstractNumId w:val="15"/>
+    <w:abstractNumId w:val="18"/>
   </w:num>
   <w:num w:numId="16" w16cid:durableId="1727487680">
-    <w:abstractNumId w:val="21"/>
+    <w:abstractNumId w:val="24"/>
   </w:num>
   <w:num w:numId="17" w16cid:durableId="976304042">
-    <w:abstractNumId w:val="11"/>
+    <w:abstractNumId w:val="13"/>
   </w:num>
   <w:num w:numId="18" w16cid:durableId="168911051">
     <w:abstractNumId w:val="0"/>
   </w:num>
   <w:num w:numId="19" w16cid:durableId="918247409">
-    <w:abstractNumId w:val="6"/>
+    <w:abstractNumId w:val="7"/>
   </w:num>
   <w:num w:numId="20" w16cid:durableId="730078368">
-    <w:abstractNumId w:val="17"/>
+    <w:abstractNumId w:val="20"/>
   </w:num>
   <w:num w:numId="21" w16cid:durableId="1721439155">
-    <w:abstractNumId w:val="22"/>
+    <w:abstractNumId w:val="25"/>
   </w:num>
   <w:num w:numId="22" w16cid:durableId="1129125438">
-    <w:abstractNumId w:val="24"/>
+    <w:abstractNumId w:val="27"/>
   </w:num>
   <w:num w:numId="23" w16cid:durableId="158354413">
-    <w:abstractNumId w:val="9"/>
+    <w:abstractNumId w:val="11"/>
   </w:num>
   <w:num w:numId="24" w16cid:durableId="47149073">
-    <w:abstractNumId w:val="10"/>
+    <w:abstractNumId w:val="12"/>
   </w:num>
   <w:num w:numId="25" w16cid:durableId="1536308639">
-    <w:abstractNumId w:val="12"/>
+    <w:abstractNumId w:val="14"/>
   </w:num>
   <w:num w:numId="26" w16cid:durableId="63380125">
-    <w:abstractNumId w:val="16"/>
+    <w:abstractNumId w:val="19"/>
   </w:num>
   <w:num w:numId="27" w16cid:durableId="429156901">
     <w:abstractNumId w:val="3"/>
   </w:num>
   <w:num w:numId="28" w16cid:durableId="857163459">
-    <w:abstractNumId w:val="26"/>
+    <w:abstractNumId w:val="29"/>
+  </w:num>
+  <w:num w:numId="29" w16cid:durableId="656231938">
+    <w:abstractNumId w:val="16"/>
+  </w:num>
+  <w:num w:numId="30" w16cid:durableId="1475828024">
+    <w:abstractNumId w:val="9"/>
+  </w:num>
+  <w:num w:numId="31" w16cid:durableId="1605916238">
+    <w:abstractNumId w:val="6"/>
   </w:num>
 </w:numbering>
 </file>
 
 <file path=word/styles.xml><?xml version="1.0" encoding="utf-8"?>
-<w:styles xmlns:mc="http://schemas.openxmlformats.org/markup-compatibility/2006" xmlns:r="http://schemas.openxmlformats.org/officeDocument/2006/relationships" xmlns:w="http://schemas.openxmlformats.org/wordprocessingml/2006/main" xmlns:w14="http://schemas.microsoft.com/office/word/2010/wordml" xmlns:w15="http://schemas.microsoft.com/office/word/2012/wordml" xmlns:w16cex="http://schemas.microsoft.com/office/word/2018/wordml/cex" xmlns:w16cid="http://schemas.microsoft.com/office/word/2016/wordml/cid" xmlns:w16="http://schemas.microsoft.com/office/word/2018/wordml" xmlns:w16sdtdh="http://schemas.microsoft.com/office/word/2020/wordml/sdtdatahash" xmlns:w16se="http://schemas.microsoft.com/office/word/2015/wordml/symex" mc:Ignorable="w14 w15 w16se w16cid w16 w16cex w16sdtdh">
+<w:styles xmlns:mc="http://schemas.openxmlformats.org/markup-compatibility/2006" xmlns:r="http://schemas.openxmlformats.org/officeDocument/2006/relationships" xmlns:w="http://schemas.openxmlformats.org/wordprocessingml/2006/main" xmlns:w14="http://schemas.microsoft.com/office/word/2010/wordml" xmlns:w15="http://schemas.microsoft.com/office/word/2012/wordml" xmlns:w16cex="http://schemas.microsoft.com/office/word/2018/wordml/cex" xmlns:w16cid="http://schemas.microsoft.com/office/word/2016/wordml/cid" xmlns:w16="http://schemas.microsoft.com/office/word/2018/wordml" xmlns:w16du="http://schemas.microsoft.com/office/word/2023/wordml/word16du" xmlns:w16sdtdh="http://schemas.microsoft.com/office/word/2020/wordml/sdtdatahash" xmlns:w16sdtfl="http://schemas.microsoft.com/office/word/2024/wordml/sdtformatlock" xmlns:w16se="http://schemas.microsoft.com/office/word/2015/wordml/symex" mc:Ignorable="w14 w15 w16se w16cid w16 w16cex w16sdtdh w16sdtfl w16du">
   <w:docDefaults>
     <w:rPrDefault>
       <w:rPr>
@@ -14402,10 +15399,32 @@
       <w:szCs w:val="24"/>
     </w:rPr>
   </w:style>
+  <w:style w:type="paragraph" w:styleId="Heading4">
+    <w:name w:val="heading 4"/>
+    <w:basedOn w:val="Normal"/>
+    <w:next w:val="Normal"/>
+    <w:link w:val="Heading4Char"/>
+    <w:uiPriority w:val="9"/>
+    <w:semiHidden/>
+    <w:unhideWhenUsed/>
+    <w:qFormat/>
+    <w:rsid w:val="005F649A"/>
+    <w:pPr>
+      <w:keepNext/>
+      <w:keepLines/>
+      <w:spacing w:before="40" w:after="0"/>
+      <w:outlineLvl w:val="3"/>
+    </w:pPr>
+    <w:rPr>
+      <w:rFonts w:asciiTheme="majorHAnsi" w:eastAsiaTheme="majorEastAsia" w:hAnsiTheme="majorHAnsi" w:cstheme="majorBidi"/>
+      <w:i/>
+      <w:iCs/>
+      <w:color w:val="2F5496" w:themeColor="accent1" w:themeShade="BF"/>
+    </w:rPr>
+  </w:style>
   <w:style w:type="character" w:default="1" w:styleId="DefaultParagraphFont">
     <w:name w:val="Default Paragraph Font"/>
     <w:uiPriority w:val="1"/>
-    <w:semiHidden/>
     <w:unhideWhenUsed/>
   </w:style>
   <w:style w:type="table" w:default="1" w:styleId="TableNormal">
@@ -14675,6 +15694,20 @@
       <w:rFonts w:ascii="Times New Roman" w:eastAsia="Times New Roman" w:hAnsi="Times New Roman" w:cs="Times New Roman"/>
       <w:kern w:val="0"/>
       <w14:ligatures w14:val="none"/>
+    </w:rPr>
+  </w:style>
+  <w:style w:type="character" w:customStyle="1" w:styleId="Heading4Char">
+    <w:name w:val="Heading 4 Char"/>
+    <w:basedOn w:val="DefaultParagraphFont"/>
+    <w:link w:val="Heading4"/>
+    <w:uiPriority w:val="9"/>
+    <w:semiHidden/>
+    <w:rsid w:val="005F649A"/>
+    <w:rPr>
+      <w:rFonts w:asciiTheme="majorHAnsi" w:eastAsiaTheme="majorEastAsia" w:hAnsiTheme="majorHAnsi" w:cstheme="majorBidi"/>
+      <w:i/>
+      <w:iCs/>
+      <w:color w:val="2F5496" w:themeColor="accent1" w:themeShade="BF"/>
     </w:rPr>
   </w:style>
 </w:styles>

</xml_diff>

<commit_message>
Adding requirement documents i.e. functional and non-functional requirements
</commit_message>
<xml_diff>
--- a/documents/final_defence.docx
+++ b/documents/final_defence.docx
@@ -1,6 +1,6 @@
 
 <file path=word/document.xml><?xml version="1.0" encoding="utf-8"?>
-<w:document xmlns:wpc="http://schemas.microsoft.com/office/word/2010/wordprocessingCanvas" xmlns:cx="http://schemas.microsoft.com/office/drawing/2014/chartex" xmlns:cx1="http://schemas.microsoft.com/office/drawing/2015/9/8/chartex" xmlns:cx2="http://schemas.microsoft.com/office/drawing/2015/10/21/chartex" xmlns:cx3="http://schemas.microsoft.com/office/drawing/2016/5/9/chartex" xmlns:cx4="http://schemas.microsoft.com/office/drawing/2016/5/10/chartex" xmlns:cx5="http://schemas.microsoft.com/office/drawing/2016/5/11/chartex" xmlns:cx6="http://schemas.microsoft.com/office/drawing/2016/5/12/chartex" xmlns:cx7="http://schemas.microsoft.com/office/drawing/2016/5/13/chartex" xmlns:cx8="http://schemas.microsoft.com/office/drawing/2016/5/14/chartex" xmlns:mc="http://schemas.openxmlformats.org/markup-compatibility/2006" xmlns:aink="http://schemas.microsoft.com/office/drawing/2016/ink" xmlns:am3d="http://schemas.microsoft.com/office/drawing/2017/model3d" xmlns:o="urn:schemas-microsoft-com:office:office" xmlns:oel="http://schemas.microsoft.com/office/2019/extlst" xmlns:r="http://schemas.openxmlformats.org/officeDocument/2006/relationships" xmlns:m="http://schemas.openxmlformats.org/officeDocument/2006/math" xmlns:v="urn:schemas-microsoft-com:vml" xmlns:wp14="http://schemas.microsoft.com/office/word/2010/wordprocessingDrawing" xmlns:wp="http://schemas.openxmlformats.org/drawingml/2006/wordprocessingDrawing" xmlns:w10="urn:schemas-microsoft-com:office:word" xmlns:w="http://schemas.openxmlformats.org/wordprocessingml/2006/main" xmlns:w14="http://schemas.microsoft.com/office/word/2010/wordml" xmlns:w15="http://schemas.microsoft.com/office/word/2012/wordml" xmlns:w16cex="http://schemas.microsoft.com/office/word/2018/wordml/cex" xmlns:w16cid="http://schemas.microsoft.com/office/word/2016/wordml/cid" xmlns:w16="http://schemas.microsoft.com/office/word/2018/wordml" xmlns:w16sdtdh="http://schemas.microsoft.com/office/word/2020/wordml/sdtdatahash" xmlns:w16se="http://schemas.microsoft.com/office/word/2015/wordml/symex" xmlns:wpg="http://schemas.microsoft.com/office/word/2010/wordprocessingGroup" xmlns:wpi="http://schemas.microsoft.com/office/word/2010/wordprocessingInk" xmlns:wne="http://schemas.microsoft.com/office/word/2006/wordml" xmlns:wps="http://schemas.microsoft.com/office/word/2010/wordprocessingShape" mc:Ignorable="w14 w15 w16se w16cid w16 w16cex w16sdtdh wp14">
+<w:document xmlns:wpc="http://schemas.microsoft.com/office/word/2010/wordprocessingCanvas" xmlns:cx="http://schemas.microsoft.com/office/drawing/2014/chartex" xmlns:cx1="http://schemas.microsoft.com/office/drawing/2015/9/8/chartex" xmlns:cx2="http://schemas.microsoft.com/office/drawing/2015/10/21/chartex" xmlns:cx3="http://schemas.microsoft.com/office/drawing/2016/5/9/chartex" xmlns:cx4="http://schemas.microsoft.com/office/drawing/2016/5/10/chartex" xmlns:cx5="http://schemas.microsoft.com/office/drawing/2016/5/11/chartex" xmlns:cx6="http://schemas.microsoft.com/office/drawing/2016/5/12/chartex" xmlns:cx7="http://schemas.microsoft.com/office/drawing/2016/5/13/chartex" xmlns:cx8="http://schemas.microsoft.com/office/drawing/2016/5/14/chartex" xmlns:mc="http://schemas.openxmlformats.org/markup-compatibility/2006" xmlns:aink="http://schemas.microsoft.com/office/drawing/2016/ink" xmlns:am3d="http://schemas.microsoft.com/office/drawing/2017/model3d" xmlns:o="urn:schemas-microsoft-com:office:office" xmlns:oel="http://schemas.microsoft.com/office/2019/extlst" xmlns:r="http://schemas.openxmlformats.org/officeDocument/2006/relationships" xmlns:m="http://schemas.openxmlformats.org/officeDocument/2006/math" xmlns:v="urn:schemas-microsoft-com:vml" xmlns:wp14="http://schemas.microsoft.com/office/word/2010/wordprocessingDrawing" xmlns:wp="http://schemas.openxmlformats.org/drawingml/2006/wordprocessingDrawing" xmlns:w10="urn:schemas-microsoft-com:office:word" xmlns:w="http://schemas.openxmlformats.org/wordprocessingml/2006/main" xmlns:w14="http://schemas.microsoft.com/office/word/2010/wordml" xmlns:w15="http://schemas.microsoft.com/office/word/2012/wordml" xmlns:w16cex="http://schemas.microsoft.com/office/word/2018/wordml/cex" xmlns:w16cid="http://schemas.microsoft.com/office/word/2016/wordml/cid" xmlns:w16="http://schemas.microsoft.com/office/word/2018/wordml" xmlns:w16du="http://schemas.microsoft.com/office/word/2023/wordml/word16du" xmlns:w16sdtdh="http://schemas.microsoft.com/office/word/2020/wordml/sdtdatahash" xmlns:w16sdtfl="http://schemas.microsoft.com/office/word/2024/wordml/sdtformatlock" xmlns:w16se="http://schemas.microsoft.com/office/word/2015/wordml/symex" xmlns:wpg="http://schemas.microsoft.com/office/word/2010/wordprocessingGroup" xmlns:wpi="http://schemas.microsoft.com/office/word/2010/wordprocessingInk" xmlns:wne="http://schemas.microsoft.com/office/word/2006/wordml" xmlns:wps="http://schemas.microsoft.com/office/word/2010/wordprocessingShape" mc:Ignorable="w14 w15 w16se w16cid w16 w16cex w16sdtdh w16sdtfl w16du wp14">
   <w:body>
     <w:p>
       <w:pPr>
@@ -244,7 +244,7 @@
               </wp:anchor>
             </w:drawing>
           </mc:Choice>
-          <mc:Fallback xmlns:w16sdtfl="http://schemas.microsoft.com/office/word/2024/wordml/sdtformatlock" xmlns:w16du="http://schemas.microsoft.com/office/word/2023/wordml/word16du">
+          <mc:Fallback>
             <w:pict>
               <v:line w14:anchorId="3D2D3E71" id="Straight Connector 3" o:spid="_x0000_s1026" style="position:absolute;z-index:251661312;visibility:visible;mso-wrap-style:square;mso-wrap-distance-left:9pt;mso-wrap-distance-top:0;mso-wrap-distance-right:9pt;mso-wrap-distance-bottom:0;mso-position-horizontal:absolute;mso-position-horizontal-relative:text;mso-position-vertical:absolute;mso-position-vertical-relative:text" from="198.7pt,13.45pt" to="198.7pt,97.3pt" o:gfxdata="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" strokecolor="black [3200]" strokeweight="1pt">
                 <v:stroke joinstyle="miter"/>
@@ -309,7 +309,7 @@
               </wp:anchor>
             </w:drawing>
           </mc:Choice>
-          <mc:Fallback xmlns:w16sdtfl="http://schemas.microsoft.com/office/word/2024/wordml/sdtformatlock" xmlns:w16du="http://schemas.microsoft.com/office/word/2023/wordml/word16du">
+          <mc:Fallback>
             <w:pict>
               <v:line w14:anchorId="0D653222" id="Straight Connector 2" o:spid="_x0000_s1026" style="position:absolute;z-index:251660288;visibility:visible;mso-wrap-style:square;mso-wrap-distance-left:9pt;mso-wrap-distance-top:0;mso-wrap-distance-right:9pt;mso-wrap-distance-bottom:0;mso-position-horizontal:absolute;mso-position-horizontal-relative:text;mso-position-vertical:absolute;mso-position-vertical-relative:text" from="228.2pt,13.45pt" to="228.2pt,97.35pt" o:gfxdata="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" strokecolor="black [3200]" strokeweight="1pt">
                 <v:stroke joinstyle="miter"/>
@@ -379,7 +379,7 @@
               </wp:anchor>
             </w:drawing>
           </mc:Choice>
-          <mc:Fallback xmlns:w16sdtfl="http://schemas.microsoft.com/office/word/2024/wordml/sdtformatlock" xmlns:w16du="http://schemas.microsoft.com/office/word/2023/wordml/word16du">
+          <mc:Fallback>
             <w:pict>
               <v:line w14:anchorId="282E249C" id="Straight Connector 1" o:spid="_x0000_s1026" style="position:absolute;z-index:251659264;visibility:visible;mso-wrap-style:square;mso-wrap-distance-left:9pt;mso-wrap-distance-top:0;mso-wrap-distance-right:9pt;mso-wrap-distance-bottom:0;mso-position-horizontal:absolute;mso-position-horizontal-relative:text;mso-position-vertical:absolute;mso-position-vertical-relative:text" from="213.8pt,3.45pt" to="213.8pt,110.5pt" o:gfxdata="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" strokecolor="black [3213]" strokeweight="1pt">
                 <v:stroke joinstyle="miter"/>
@@ -1826,17 +1826,7 @@
           <w:sz w:val="24"/>
           <w:szCs w:val="24"/>
         </w:rPr>
-        <w:t>Kapil Tiwari</w:t>
-      </w:r>
-      <w:r>
-        <w:rPr>
-          <w:rFonts w:ascii="Times New Roman" w:hAnsi="Times New Roman" w:cs="Times New Roman"/>
-          <w:b/>
-          <w:bCs/>
-          <w:sz w:val="24"/>
-          <w:szCs w:val="24"/>
-        </w:rPr>
-        <w:t xml:space="preserve"> and</w:t>
+        <w:t>Kapil Tiwari and</w:t>
       </w:r>
       <w:r>
         <w:rPr>
@@ -2806,13 +2796,7 @@
                               <w:rPr>
                                 <w:b/>
                               </w:rPr>
-                              <w:t xml:space="preserve">Mr. </w:t>
-                            </w:r>
-                            <w:r>
-                              <w:rPr>
-                                <w:b/>
-                              </w:rPr>
-                              <w:t>Kundan Chaudhary</w:t>
+                              <w:t>Mr. Kundan Chaudhary</w:t>
                             </w:r>
                           </w:p>
                           <w:p>
@@ -2872,13 +2856,7 @@
                         <w:rPr>
                           <w:b/>
                         </w:rPr>
-                        <w:t xml:space="preserve">Mr. </w:t>
-                      </w:r>
-                      <w:r>
-                        <w:rPr>
-                          <w:b/>
-                        </w:rPr>
-                        <w:t>Kundan Chaudhary</w:t>
+                        <w:t>Mr. Kundan Chaudhary</w:t>
                       </w:r>
                     </w:p>
                     <w:p>
@@ -3134,13 +3112,7 @@
                               <w:rPr>
                                 <w:b/>
                               </w:rPr>
-                              <w:t xml:space="preserve">Mr. Sunil </w:t>
-                            </w:r>
-                            <w:r>
-                              <w:rPr>
-                                <w:b/>
-                              </w:rPr>
-                              <w:t>Sapkota</w:t>
+                              <w:t>Mr. Sunil Sapkota</w:t>
                             </w:r>
                           </w:p>
                           <w:p>
@@ -3200,13 +3172,7 @@
                         <w:rPr>
                           <w:b/>
                         </w:rPr>
-                        <w:t xml:space="preserve">Mr. Sunil </w:t>
-                      </w:r>
-                      <w:r>
-                        <w:rPr>
-                          <w:b/>
-                        </w:rPr>
-                        <w:t>Sapkota</w:t>
+                        <w:t>Mr. Sunil Sapkota</w:t>
                       </w:r>
                     </w:p>
                     <w:p>
@@ -5326,17 +5292,8 @@
           <w:sz w:val="24"/>
           <w:szCs w:val="24"/>
         </w:rPr>
-        <w:t xml:space="preserve">Ultimately, the ability to search, compare, and stay informed about gadgets in one unified mobile platform makes React Native an ideal choice for building gadget comparison and shopping apps. These applications not only serve as informational tools but also play a crucial role in influencing purchasing decisions. </w:t>
-      </w:r>
-    </w:p>
-    <w:p>
-      <w:pPr>
-        <w:rPr>
-          <w:rFonts w:ascii="Times New Roman" w:hAnsi="Times New Roman" w:cs="Times New Roman"/>
-          <w:sz w:val="24"/>
-          <w:szCs w:val="24"/>
-        </w:rPr>
-      </w:pPr>
+        <w:t>Ultimately, the ability to search, compare, and stay informed about gadgets within a single unified mobile platform makes React Native an ideal choice for building gadget comparison and shopping apps. These applications serve not only as informational tools but also play a key role in influencing purchasing decisions.</w:t>
+      </w:r>
       <w:r>
         <w:rPr>
           <w:rFonts w:ascii="Times New Roman" w:hAnsi="Times New Roman" w:cs="Times New Roman"/>
@@ -5919,6 +5876,495 @@
     </w:p>
     <w:p>
       <w:pPr>
+        <w:rPr>
+          <w:rFonts w:ascii="Times New Roman" w:hAnsi="Times New Roman" w:cs="Times New Roman"/>
+          <w:sz w:val="24"/>
+          <w:szCs w:val="24"/>
+        </w:rPr>
+      </w:pPr>
+      <w:r>
+        <w:rPr>
+          <w:rFonts w:ascii="Times New Roman" w:hAnsi="Times New Roman" w:cs="Times New Roman"/>
+          <w:sz w:val="24"/>
+          <w:szCs w:val="24"/>
+        </w:rPr>
+        <w:br w:type="page"/>
+      </w:r>
+    </w:p>
+    <w:p>
+      <w:pPr>
+        <w:rPr>
+          <w:rFonts w:ascii="Times New Roman" w:hAnsi="Times New Roman" w:cs="Times New Roman"/>
+          <w:b/>
+          <w:bCs/>
+          <w:sz w:val="24"/>
+          <w:szCs w:val="24"/>
+        </w:rPr>
+      </w:pPr>
+      <w:r>
+        <w:rPr>
+          <w:rFonts w:ascii="Times New Roman" w:hAnsi="Times New Roman" w:cs="Times New Roman"/>
+          <w:b/>
+          <w:bCs/>
+          <w:sz w:val="24"/>
+          <w:szCs w:val="24"/>
+        </w:rPr>
+        <w:lastRenderedPageBreak/>
+        <w:t>5. REQUIREMENT DOCUMENT</w:t>
+      </w:r>
+    </w:p>
+    <w:p>
+      <w:pPr>
+        <w:rPr>
+          <w:rFonts w:ascii="Times New Roman" w:hAnsi="Times New Roman" w:cs="Times New Roman"/>
+          <w:sz w:val="24"/>
+          <w:szCs w:val="24"/>
+        </w:rPr>
+      </w:pPr>
+      <w:r>
+        <w:rPr>
+          <w:rFonts w:ascii="Times New Roman" w:hAnsi="Times New Roman" w:cs="Times New Roman"/>
+          <w:sz w:val="24"/>
+          <w:szCs w:val="24"/>
+        </w:rPr>
+        <w:t xml:space="preserve">This requirement documentation outlines the functional, non-functional requirements and the tools and technologies required for the </w:t>
+      </w:r>
+      <w:r>
+        <w:rPr>
+          <w:rFonts w:ascii="Times New Roman" w:hAnsi="Times New Roman" w:cs="Times New Roman"/>
+          <w:b/>
+          <w:bCs/>
+          <w:sz w:val="24"/>
+          <w:szCs w:val="24"/>
+        </w:rPr>
+        <w:t>Gadget E-Commerce App</w:t>
+      </w:r>
+      <w:r>
+        <w:rPr>
+          <w:rFonts w:ascii="Times New Roman" w:hAnsi="Times New Roman" w:cs="Times New Roman"/>
+          <w:sz w:val="24"/>
+          <w:szCs w:val="24"/>
+        </w:rPr>
+        <w:t>.</w:t>
+      </w:r>
+    </w:p>
+    <w:p>
+      <w:pPr>
+        <w:rPr>
+          <w:rFonts w:ascii="Times New Roman" w:hAnsi="Times New Roman" w:cs="Times New Roman"/>
+          <w:sz w:val="24"/>
+          <w:szCs w:val="24"/>
+        </w:rPr>
+      </w:pPr>
+      <w:r>
+        <w:rPr>
+          <w:rFonts w:ascii="Times New Roman" w:hAnsi="Times New Roman" w:cs="Times New Roman"/>
+          <w:sz w:val="24"/>
+          <w:szCs w:val="24"/>
+        </w:rPr>
+        <w:pict w14:anchorId="62EA0FEF">
+          <v:rect id="_x0000_i1050" style="width:0;height:1.5pt" o:hrstd="t" o:hr="t" fillcolor="#a0a0a0" stroked="f"/>
+        </w:pict>
+      </w:r>
+    </w:p>
+    <w:p>
+      <w:pPr>
+        <w:rPr>
+          <w:rFonts w:ascii="Times New Roman" w:hAnsi="Times New Roman" w:cs="Times New Roman"/>
+          <w:b/>
+          <w:bCs/>
+          <w:sz w:val="24"/>
+          <w:szCs w:val="24"/>
+        </w:rPr>
+      </w:pPr>
+      <w:r>
+        <w:rPr>
+          <w:rFonts w:ascii="Times New Roman" w:hAnsi="Times New Roman" w:cs="Times New Roman"/>
+          <w:b/>
+          <w:bCs/>
+          <w:sz w:val="24"/>
+          <w:szCs w:val="24"/>
+        </w:rPr>
+        <w:t>Functional Requirements</w:t>
+      </w:r>
+    </w:p>
+    <w:p>
+      <w:pPr>
+        <w:numPr>
+          <w:ilvl w:val="0"/>
+          <w:numId w:val="32"/>
+        </w:numPr>
+        <w:spacing w:line="360" w:lineRule="auto"/>
+        <w:rPr>
+          <w:rFonts w:ascii="Times New Roman" w:hAnsi="Times New Roman" w:cs="Times New Roman"/>
+          <w:sz w:val="24"/>
+          <w:szCs w:val="24"/>
+        </w:rPr>
+      </w:pPr>
+      <w:r>
+        <w:rPr>
+          <w:rFonts w:ascii="Times New Roman" w:hAnsi="Times New Roman" w:cs="Times New Roman"/>
+          <w:b/>
+          <w:bCs/>
+          <w:sz w:val="24"/>
+          <w:szCs w:val="24"/>
+        </w:rPr>
+        <w:t>User Registration and Authentication</w:t>
+      </w:r>
+      <w:r>
+        <w:rPr>
+          <w:rFonts w:ascii="Times New Roman" w:hAnsi="Times New Roman" w:cs="Times New Roman"/>
+          <w:sz w:val="24"/>
+          <w:szCs w:val="24"/>
+        </w:rPr>
+        <w:br/>
+        <w:t>Enable users to sign up and log in securely using email/password or third-party providers (Google, Apple, etc.) using Supabase Auth.</w:t>
+      </w:r>
+    </w:p>
+    <w:p>
+      <w:pPr>
+        <w:numPr>
+          <w:ilvl w:val="0"/>
+          <w:numId w:val="32"/>
+        </w:numPr>
+        <w:spacing w:line="360" w:lineRule="auto"/>
+        <w:rPr>
+          <w:rFonts w:ascii="Times New Roman" w:hAnsi="Times New Roman" w:cs="Times New Roman"/>
+          <w:sz w:val="24"/>
+          <w:szCs w:val="24"/>
+        </w:rPr>
+      </w:pPr>
+      <w:r>
+        <w:rPr>
+          <w:rFonts w:ascii="Times New Roman" w:hAnsi="Times New Roman" w:cs="Times New Roman"/>
+          <w:b/>
+          <w:bCs/>
+          <w:sz w:val="24"/>
+          <w:szCs w:val="24"/>
+        </w:rPr>
+        <w:t>User Profiles</w:t>
+      </w:r>
+      <w:r>
+        <w:rPr>
+          <w:rFonts w:ascii="Times New Roman" w:hAnsi="Times New Roman" w:cs="Times New Roman"/>
+          <w:sz w:val="24"/>
+          <w:szCs w:val="24"/>
+        </w:rPr>
+        <w:br/>
+        <w:t>Each user (customer/admin) will have a profile to manage personal data, order history, preferences, and saved items.</w:t>
+      </w:r>
+    </w:p>
+    <w:p>
+      <w:pPr>
+        <w:numPr>
+          <w:ilvl w:val="0"/>
+          <w:numId w:val="32"/>
+        </w:numPr>
+        <w:spacing w:line="360" w:lineRule="auto"/>
+        <w:rPr>
+          <w:rFonts w:ascii="Times New Roman" w:hAnsi="Times New Roman" w:cs="Times New Roman"/>
+          <w:sz w:val="24"/>
+          <w:szCs w:val="24"/>
+        </w:rPr>
+      </w:pPr>
+      <w:r>
+        <w:rPr>
+          <w:rFonts w:ascii="Times New Roman" w:hAnsi="Times New Roman" w:cs="Times New Roman"/>
+          <w:b/>
+          <w:bCs/>
+          <w:sz w:val="24"/>
+          <w:szCs w:val="24"/>
+        </w:rPr>
+        <w:t>Product Listings and Categories</w:t>
+      </w:r>
+      <w:r>
+        <w:rPr>
+          <w:rFonts w:ascii="Times New Roman" w:hAnsi="Times New Roman" w:cs="Times New Roman"/>
+          <w:sz w:val="24"/>
+          <w:szCs w:val="24"/>
+        </w:rPr>
+        <w:br/>
+        <w:t>Admins can add, update, and manage gadgets with images, descriptions, specs, prices, and availability. Products will be categorized (e.g., Mobile, Laptop, Accessories).</w:t>
+      </w:r>
+    </w:p>
+    <w:p>
+      <w:pPr>
+        <w:numPr>
+          <w:ilvl w:val="0"/>
+          <w:numId w:val="32"/>
+        </w:numPr>
+        <w:spacing w:line="360" w:lineRule="auto"/>
+        <w:rPr>
+          <w:rFonts w:ascii="Times New Roman" w:hAnsi="Times New Roman" w:cs="Times New Roman"/>
+          <w:sz w:val="24"/>
+          <w:szCs w:val="24"/>
+        </w:rPr>
+      </w:pPr>
+      <w:r>
+        <w:rPr>
+          <w:rFonts w:ascii="Times New Roman" w:hAnsi="Times New Roman" w:cs="Times New Roman"/>
+          <w:b/>
+          <w:bCs/>
+          <w:sz w:val="24"/>
+          <w:szCs w:val="24"/>
+        </w:rPr>
+        <w:t>Search and Filter</w:t>
+      </w:r>
+      <w:r>
+        <w:rPr>
+          <w:rFonts w:ascii="Times New Roman" w:hAnsi="Times New Roman" w:cs="Times New Roman"/>
+          <w:sz w:val="24"/>
+          <w:szCs w:val="24"/>
+        </w:rPr>
+        <w:br/>
+        <w:t>Users can search for products by name, category, brand, or price range and apply filters for sorting results (by popularity, price, ratings).</w:t>
+      </w:r>
+    </w:p>
+    <w:p>
+      <w:pPr>
+        <w:numPr>
+          <w:ilvl w:val="0"/>
+          <w:numId w:val="32"/>
+        </w:numPr>
+        <w:spacing w:line="360" w:lineRule="auto"/>
+        <w:rPr>
+          <w:rFonts w:ascii="Times New Roman" w:hAnsi="Times New Roman" w:cs="Times New Roman"/>
+          <w:sz w:val="24"/>
+          <w:szCs w:val="24"/>
+        </w:rPr>
+      </w:pPr>
+      <w:r>
+        <w:rPr>
+          <w:rFonts w:ascii="Times New Roman" w:hAnsi="Times New Roman" w:cs="Times New Roman"/>
+          <w:b/>
+          <w:bCs/>
+          <w:sz w:val="24"/>
+          <w:szCs w:val="24"/>
+        </w:rPr>
+        <w:t>Product Details Page</w:t>
+      </w:r>
+      <w:r>
+        <w:rPr>
+          <w:rFonts w:ascii="Times New Roman" w:hAnsi="Times New Roman" w:cs="Times New Roman"/>
+          <w:sz w:val="24"/>
+          <w:szCs w:val="24"/>
+        </w:rPr>
+        <w:br/>
+        <w:t>Users can view detailed information, reviews, and related products for each item.</w:t>
+      </w:r>
+    </w:p>
+    <w:p>
+      <w:pPr>
+        <w:numPr>
+          <w:ilvl w:val="0"/>
+          <w:numId w:val="32"/>
+        </w:numPr>
+        <w:spacing w:line="360" w:lineRule="auto"/>
+        <w:rPr>
+          <w:rFonts w:ascii="Times New Roman" w:hAnsi="Times New Roman" w:cs="Times New Roman"/>
+          <w:sz w:val="24"/>
+          <w:szCs w:val="24"/>
+        </w:rPr>
+      </w:pPr>
+      <w:r>
+        <w:rPr>
+          <w:rFonts w:ascii="Times New Roman" w:hAnsi="Times New Roman" w:cs="Times New Roman"/>
+          <w:b/>
+          <w:bCs/>
+          <w:sz w:val="24"/>
+          <w:szCs w:val="24"/>
+        </w:rPr>
+        <w:t>Cart Management</w:t>
+      </w:r>
+      <w:r>
+        <w:rPr>
+          <w:rFonts w:ascii="Times New Roman" w:hAnsi="Times New Roman" w:cs="Times New Roman"/>
+          <w:sz w:val="24"/>
+          <w:szCs w:val="24"/>
+        </w:rPr>
+        <w:br/>
+        <w:t>Users can add/remove products in the cart, update quantities, and proceed to checkout.</w:t>
+      </w:r>
+    </w:p>
+    <w:p>
+      <w:pPr>
+        <w:numPr>
+          <w:ilvl w:val="0"/>
+          <w:numId w:val="32"/>
+        </w:numPr>
+        <w:spacing w:line="360" w:lineRule="auto"/>
+        <w:rPr>
+          <w:rFonts w:ascii="Times New Roman" w:hAnsi="Times New Roman" w:cs="Times New Roman"/>
+          <w:sz w:val="24"/>
+          <w:szCs w:val="24"/>
+        </w:rPr>
+      </w:pPr>
+      <w:r>
+        <w:rPr>
+          <w:rFonts w:ascii="Times New Roman" w:hAnsi="Times New Roman" w:cs="Times New Roman"/>
+          <w:b/>
+          <w:bCs/>
+          <w:sz w:val="24"/>
+          <w:szCs w:val="24"/>
+        </w:rPr>
+        <w:t>Wishlist</w:t>
+      </w:r>
+      <w:r>
+        <w:rPr>
+          <w:rFonts w:ascii="Times New Roman" w:hAnsi="Times New Roman" w:cs="Times New Roman"/>
+          <w:sz w:val="24"/>
+          <w:szCs w:val="24"/>
+        </w:rPr>
+        <w:br/>
+        <w:t xml:space="preserve">Users can add products to a </w:t>
+      </w:r>
+      <w:r>
+        <w:rPr>
+          <w:rFonts w:ascii="Times New Roman" w:hAnsi="Times New Roman" w:cs="Times New Roman"/>
+          <w:sz w:val="24"/>
+          <w:szCs w:val="24"/>
+        </w:rPr>
+        <w:t>Wishlist</w:t>
+      </w:r>
+      <w:r>
+        <w:rPr>
+          <w:rFonts w:ascii="Times New Roman" w:hAnsi="Times New Roman" w:cs="Times New Roman"/>
+          <w:sz w:val="24"/>
+          <w:szCs w:val="24"/>
+        </w:rPr>
+        <w:t xml:space="preserve"> for later viewing or purchasing.</w:t>
+      </w:r>
+    </w:p>
+    <w:p>
+      <w:pPr>
+        <w:numPr>
+          <w:ilvl w:val="0"/>
+          <w:numId w:val="32"/>
+        </w:numPr>
+        <w:spacing w:line="360" w:lineRule="auto"/>
+        <w:rPr>
+          <w:rFonts w:ascii="Times New Roman" w:hAnsi="Times New Roman" w:cs="Times New Roman"/>
+          <w:sz w:val="24"/>
+          <w:szCs w:val="24"/>
+        </w:rPr>
+      </w:pPr>
+      <w:r>
+        <w:rPr>
+          <w:rFonts w:ascii="Times New Roman" w:hAnsi="Times New Roman" w:cs="Times New Roman"/>
+          <w:b/>
+          <w:bCs/>
+          <w:sz w:val="24"/>
+          <w:szCs w:val="24"/>
+        </w:rPr>
+        <w:t>Order Placement and Management</w:t>
+      </w:r>
+      <w:r>
+        <w:rPr>
+          <w:rFonts w:ascii="Times New Roman" w:hAnsi="Times New Roman" w:cs="Times New Roman"/>
+          <w:sz w:val="24"/>
+          <w:szCs w:val="24"/>
+        </w:rPr>
+        <w:br/>
+        <w:t>Users can place orders, choose delivery addresses, and payment methods. Admins can manage orders (status updates, cancellations).</w:t>
+      </w:r>
+    </w:p>
+    <w:p>
+      <w:pPr>
+        <w:rPr>
+          <w:rFonts w:ascii="Times New Roman" w:hAnsi="Times New Roman" w:cs="Times New Roman"/>
+          <w:sz w:val="24"/>
+          <w:szCs w:val="24"/>
+        </w:rPr>
+      </w:pPr>
+    </w:p>
+    <w:p>
+      <w:pPr>
+        <w:spacing w:line="360" w:lineRule="auto"/>
+        <w:ind w:left="720"/>
+        <w:rPr>
+          <w:rFonts w:ascii="Times New Roman" w:hAnsi="Times New Roman" w:cs="Times New Roman"/>
+          <w:sz w:val="24"/>
+          <w:szCs w:val="24"/>
+        </w:rPr>
+      </w:pPr>
+    </w:p>
+    <w:p>
+      <w:pPr>
+        <w:numPr>
+          <w:ilvl w:val="0"/>
+          <w:numId w:val="32"/>
+        </w:numPr>
+        <w:spacing w:line="360" w:lineRule="auto"/>
+        <w:rPr>
+          <w:rFonts w:ascii="Times New Roman" w:hAnsi="Times New Roman" w:cs="Times New Roman"/>
+          <w:sz w:val="24"/>
+          <w:szCs w:val="24"/>
+        </w:rPr>
+      </w:pPr>
+      <w:r>
+        <w:rPr>
+          <w:rFonts w:ascii="Times New Roman" w:hAnsi="Times New Roman" w:cs="Times New Roman"/>
+          <w:b/>
+          <w:bCs/>
+          <w:sz w:val="24"/>
+          <w:szCs w:val="24"/>
+        </w:rPr>
+        <w:t>Ratings and Reviews</w:t>
+      </w:r>
+      <w:r>
+        <w:rPr>
+          <w:rFonts w:ascii="Times New Roman" w:hAnsi="Times New Roman" w:cs="Times New Roman"/>
+          <w:sz w:val="24"/>
+          <w:szCs w:val="24"/>
+        </w:rPr>
+        <w:br/>
+        <w:t>Users can rate products and leave reviews; admins can moderate the reviews.</w:t>
+      </w:r>
+    </w:p>
+    <w:p>
+      <w:pPr>
+        <w:numPr>
+          <w:ilvl w:val="0"/>
+          <w:numId w:val="32"/>
+        </w:numPr>
+        <w:spacing w:line="360" w:lineRule="auto"/>
+        <w:rPr>
+          <w:rFonts w:ascii="Times New Roman" w:hAnsi="Times New Roman" w:cs="Times New Roman"/>
+          <w:sz w:val="24"/>
+          <w:szCs w:val="24"/>
+        </w:rPr>
+      </w:pPr>
+      <w:r>
+        <w:rPr>
+          <w:rFonts w:ascii="Times New Roman" w:hAnsi="Times New Roman" w:cs="Times New Roman"/>
+          <w:b/>
+          <w:bCs/>
+          <w:sz w:val="24"/>
+          <w:szCs w:val="24"/>
+        </w:rPr>
+        <w:t>Dashboard (Admin Panel)</w:t>
+      </w:r>
+      <w:r>
+        <w:rPr>
+          <w:rFonts w:ascii="Times New Roman" w:hAnsi="Times New Roman" w:cs="Times New Roman"/>
+          <w:sz w:val="24"/>
+          <w:szCs w:val="24"/>
+        </w:rPr>
+        <w:br/>
+        <w:t>Admin interface for managing products, orders, user accounts, and analytics.</w:t>
+      </w:r>
+    </w:p>
+    <w:p>
+      <w:pPr>
+        <w:rPr>
+          <w:rFonts w:ascii="Times New Roman" w:hAnsi="Times New Roman" w:cs="Times New Roman"/>
+          <w:sz w:val="24"/>
+          <w:szCs w:val="24"/>
+        </w:rPr>
+      </w:pPr>
+    </w:p>
+    <w:p>
+      <w:pPr>
         <w:spacing w:line="360" w:lineRule="auto"/>
         <w:ind w:left="720"/>
         <w:jc w:val="both"/>
@@ -5942,6 +6388,654 @@
     </w:p>
     <w:p>
       <w:pPr>
+        <w:spacing w:line="360" w:lineRule="auto"/>
+        <w:rPr>
+          <w:rFonts w:ascii="Times New Roman" w:hAnsi="Times New Roman" w:cs="Times New Roman"/>
+          <w:b/>
+          <w:bCs/>
+          <w:sz w:val="24"/>
+          <w:szCs w:val="24"/>
+        </w:rPr>
+      </w:pPr>
+      <w:r>
+        <w:rPr>
+          <w:rFonts w:ascii="Times New Roman" w:hAnsi="Times New Roman" w:cs="Times New Roman"/>
+          <w:b/>
+          <w:bCs/>
+          <w:sz w:val="24"/>
+          <w:szCs w:val="24"/>
+        </w:rPr>
+        <w:t>Non-Functional Requirements</w:t>
+      </w:r>
+    </w:p>
+    <w:p>
+      <w:pPr>
+        <w:numPr>
+          <w:ilvl w:val="0"/>
+          <w:numId w:val="33"/>
+        </w:numPr>
+        <w:spacing w:line="360" w:lineRule="auto"/>
+        <w:rPr>
+          <w:rFonts w:ascii="Times New Roman" w:hAnsi="Times New Roman" w:cs="Times New Roman"/>
+          <w:sz w:val="24"/>
+          <w:szCs w:val="24"/>
+        </w:rPr>
+      </w:pPr>
+      <w:r>
+        <w:rPr>
+          <w:rFonts w:ascii="Times New Roman" w:hAnsi="Times New Roman" w:cs="Times New Roman"/>
+          <w:b/>
+          <w:bCs/>
+          <w:sz w:val="24"/>
+          <w:szCs w:val="24"/>
+        </w:rPr>
+        <w:t>Cross-Platform Compatibility</w:t>
+      </w:r>
+      <w:r>
+        <w:rPr>
+          <w:rFonts w:ascii="Times New Roman" w:hAnsi="Times New Roman" w:cs="Times New Roman"/>
+          <w:sz w:val="24"/>
+          <w:szCs w:val="24"/>
+        </w:rPr>
+        <w:br/>
+        <w:t>The application must work seamlessly on iOS, Android (mobile), and desktop (web via Next.js).</w:t>
+      </w:r>
+    </w:p>
+    <w:p>
+      <w:pPr>
+        <w:numPr>
+          <w:ilvl w:val="0"/>
+          <w:numId w:val="33"/>
+        </w:numPr>
+        <w:spacing w:line="360" w:lineRule="auto"/>
+        <w:rPr>
+          <w:rFonts w:ascii="Times New Roman" w:hAnsi="Times New Roman" w:cs="Times New Roman"/>
+          <w:sz w:val="24"/>
+          <w:szCs w:val="24"/>
+        </w:rPr>
+      </w:pPr>
+      <w:r>
+        <w:rPr>
+          <w:rFonts w:ascii="Times New Roman" w:hAnsi="Times New Roman" w:cs="Times New Roman"/>
+          <w:b/>
+          <w:bCs/>
+          <w:sz w:val="24"/>
+          <w:szCs w:val="24"/>
+        </w:rPr>
+        <w:t>Scalability &amp; Performance</w:t>
+      </w:r>
+      <w:r>
+        <w:rPr>
+          <w:rFonts w:ascii="Times New Roman" w:hAnsi="Times New Roman" w:cs="Times New Roman"/>
+          <w:sz w:val="24"/>
+          <w:szCs w:val="24"/>
+        </w:rPr>
+        <w:br/>
+        <w:t>Ensure high performance and scalability using serverless architecture with Supabase and optimized rendering with Next.js.</w:t>
+      </w:r>
+    </w:p>
+    <w:p>
+      <w:pPr>
+        <w:numPr>
+          <w:ilvl w:val="0"/>
+          <w:numId w:val="33"/>
+        </w:numPr>
+        <w:spacing w:line="360" w:lineRule="auto"/>
+        <w:rPr>
+          <w:rFonts w:ascii="Times New Roman" w:hAnsi="Times New Roman" w:cs="Times New Roman"/>
+          <w:sz w:val="24"/>
+          <w:szCs w:val="24"/>
+        </w:rPr>
+      </w:pPr>
+      <w:r>
+        <w:rPr>
+          <w:rFonts w:ascii="Times New Roman" w:hAnsi="Times New Roman" w:cs="Times New Roman"/>
+          <w:b/>
+          <w:bCs/>
+          <w:sz w:val="24"/>
+          <w:szCs w:val="24"/>
+        </w:rPr>
+        <w:t>Clean Code Architecture</w:t>
+      </w:r>
+      <w:r>
+        <w:rPr>
+          <w:rFonts w:ascii="Times New Roman" w:hAnsi="Times New Roman" w:cs="Times New Roman"/>
+          <w:sz w:val="24"/>
+          <w:szCs w:val="24"/>
+        </w:rPr>
+        <w:br/>
+        <w:t xml:space="preserve">Use modular, reusable TypeScript components with proper folder structures and state management (e.g., </w:t>
+      </w:r>
+      <w:proofErr w:type="spellStart"/>
+      <w:r>
+        <w:rPr>
+          <w:rFonts w:ascii="Times New Roman" w:hAnsi="Times New Roman" w:cs="Times New Roman"/>
+          <w:sz w:val="24"/>
+          <w:szCs w:val="24"/>
+        </w:rPr>
+        <w:t>Zustand</w:t>
+      </w:r>
+      <w:proofErr w:type="spellEnd"/>
+      <w:r>
+        <w:rPr>
+          <w:rFonts w:ascii="Times New Roman" w:hAnsi="Times New Roman" w:cs="Times New Roman"/>
+          <w:sz w:val="24"/>
+          <w:szCs w:val="24"/>
+        </w:rPr>
+        <w:t>, Redux, or Context API).</w:t>
+      </w:r>
+    </w:p>
+    <w:p>
+      <w:pPr>
+        <w:numPr>
+          <w:ilvl w:val="0"/>
+          <w:numId w:val="33"/>
+        </w:numPr>
+        <w:spacing w:line="360" w:lineRule="auto"/>
+        <w:rPr>
+          <w:rFonts w:ascii="Times New Roman" w:hAnsi="Times New Roman" w:cs="Times New Roman"/>
+          <w:sz w:val="24"/>
+          <w:szCs w:val="24"/>
+        </w:rPr>
+      </w:pPr>
+      <w:r>
+        <w:rPr>
+          <w:rFonts w:ascii="Times New Roman" w:hAnsi="Times New Roman" w:cs="Times New Roman"/>
+          <w:b/>
+          <w:bCs/>
+          <w:sz w:val="24"/>
+          <w:szCs w:val="24"/>
+        </w:rPr>
+        <w:t>Responsive and Intuitive UI/UX</w:t>
+      </w:r>
+      <w:r>
+        <w:rPr>
+          <w:rFonts w:ascii="Times New Roman" w:hAnsi="Times New Roman" w:cs="Times New Roman"/>
+          <w:sz w:val="24"/>
+          <w:szCs w:val="24"/>
+        </w:rPr>
+        <w:br/>
+        <w:t>Provide a user-friendly experience using responsive designs, accessible components, and consistent branding.</w:t>
+      </w:r>
+    </w:p>
+    <w:p>
+      <w:pPr>
+        <w:numPr>
+          <w:ilvl w:val="0"/>
+          <w:numId w:val="33"/>
+        </w:numPr>
+        <w:spacing w:line="360" w:lineRule="auto"/>
+        <w:rPr>
+          <w:rFonts w:ascii="Times New Roman" w:hAnsi="Times New Roman" w:cs="Times New Roman"/>
+          <w:sz w:val="24"/>
+          <w:szCs w:val="24"/>
+        </w:rPr>
+      </w:pPr>
+      <w:r>
+        <w:rPr>
+          <w:rFonts w:ascii="Times New Roman" w:hAnsi="Times New Roman" w:cs="Times New Roman"/>
+          <w:b/>
+          <w:bCs/>
+          <w:sz w:val="24"/>
+          <w:szCs w:val="24"/>
+        </w:rPr>
+        <w:t>Security</w:t>
+      </w:r>
+      <w:r>
+        <w:rPr>
+          <w:rFonts w:ascii="Times New Roman" w:hAnsi="Times New Roman" w:cs="Times New Roman"/>
+          <w:sz w:val="24"/>
+          <w:szCs w:val="24"/>
+        </w:rPr>
+        <w:br/>
+        <w:t>Implement secure authentication, protect customer data, and prevent common threats (XSS, CSRF).</w:t>
+      </w:r>
+    </w:p>
+    <w:p>
+      <w:pPr>
+        <w:numPr>
+          <w:ilvl w:val="0"/>
+          <w:numId w:val="33"/>
+        </w:numPr>
+        <w:spacing w:line="360" w:lineRule="auto"/>
+        <w:rPr>
+          <w:rFonts w:ascii="Times New Roman" w:hAnsi="Times New Roman" w:cs="Times New Roman"/>
+          <w:sz w:val="24"/>
+          <w:szCs w:val="24"/>
+        </w:rPr>
+      </w:pPr>
+      <w:r>
+        <w:rPr>
+          <w:rFonts w:ascii="Times New Roman" w:hAnsi="Times New Roman" w:cs="Times New Roman"/>
+          <w:b/>
+          <w:bCs/>
+          <w:sz w:val="24"/>
+          <w:szCs w:val="24"/>
+        </w:rPr>
+        <w:lastRenderedPageBreak/>
+        <w:t>Future Growth</w:t>
+      </w:r>
+      <w:r>
+        <w:rPr>
+          <w:rFonts w:ascii="Times New Roman" w:hAnsi="Times New Roman" w:cs="Times New Roman"/>
+          <w:sz w:val="24"/>
+          <w:szCs w:val="24"/>
+        </w:rPr>
+        <w:br/>
+        <w:t>Architecture should support adding new features like subscription plans, promotions, or affiliate systems without major restructuring.</w:t>
+      </w:r>
+    </w:p>
+    <w:p>
+      <w:pPr>
+        <w:rPr>
+          <w:rFonts w:ascii="Times New Roman" w:hAnsi="Times New Roman" w:cs="Times New Roman"/>
+          <w:sz w:val="24"/>
+          <w:szCs w:val="24"/>
+        </w:rPr>
+      </w:pPr>
+      <w:r>
+        <w:rPr>
+          <w:rFonts w:ascii="Times New Roman" w:hAnsi="Times New Roman" w:cs="Times New Roman"/>
+          <w:sz w:val="24"/>
+          <w:szCs w:val="24"/>
+        </w:rPr>
+        <w:br w:type="page"/>
+      </w:r>
+    </w:p>
+    <w:p>
+      <w:pPr>
+        <w:spacing w:line="360" w:lineRule="auto"/>
+        <w:rPr>
+          <w:rFonts w:ascii="Times New Roman" w:hAnsi="Times New Roman" w:cs="Times New Roman"/>
+          <w:b/>
+          <w:bCs/>
+          <w:sz w:val="24"/>
+          <w:szCs w:val="24"/>
+        </w:rPr>
+      </w:pPr>
+      <w:r>
+        <w:rPr>
+          <w:rFonts w:ascii="Times New Roman" w:hAnsi="Times New Roman" w:cs="Times New Roman"/>
+          <w:b/>
+          <w:bCs/>
+          <w:sz w:val="24"/>
+          <w:szCs w:val="24"/>
+        </w:rPr>
+        <w:lastRenderedPageBreak/>
+        <w:t>Tools and Technologies</w:t>
+      </w:r>
+    </w:p>
+    <w:p>
+      <w:pPr>
+        <w:spacing w:line="360" w:lineRule="auto"/>
+        <w:rPr>
+          <w:rFonts w:ascii="Times New Roman" w:hAnsi="Times New Roman" w:cs="Times New Roman"/>
+          <w:b/>
+          <w:bCs/>
+          <w:sz w:val="24"/>
+          <w:szCs w:val="24"/>
+        </w:rPr>
+      </w:pPr>
+      <w:r>
+        <w:rPr>
+          <w:rFonts w:ascii="Times New Roman" w:hAnsi="Times New Roman" w:cs="Times New Roman"/>
+          <w:b/>
+          <w:bCs/>
+          <w:sz w:val="24"/>
+          <w:szCs w:val="24"/>
+        </w:rPr>
+        <w:t>Development Tools</w:t>
+      </w:r>
+    </w:p>
+    <w:p>
+      <w:pPr>
+        <w:numPr>
+          <w:ilvl w:val="0"/>
+          <w:numId w:val="34"/>
+        </w:numPr>
+        <w:spacing w:line="360" w:lineRule="auto"/>
+        <w:rPr>
+          <w:rFonts w:ascii="Times New Roman" w:hAnsi="Times New Roman" w:cs="Times New Roman"/>
+          <w:sz w:val="24"/>
+          <w:szCs w:val="24"/>
+        </w:rPr>
+      </w:pPr>
+      <w:r>
+        <w:rPr>
+          <w:rFonts w:ascii="Times New Roman" w:hAnsi="Times New Roman" w:cs="Times New Roman"/>
+          <w:b/>
+          <w:bCs/>
+          <w:sz w:val="24"/>
+          <w:szCs w:val="24"/>
+        </w:rPr>
+        <w:t>IDE:</w:t>
+      </w:r>
+      <w:r>
+        <w:rPr>
+          <w:rFonts w:ascii="Times New Roman" w:hAnsi="Times New Roman" w:cs="Times New Roman"/>
+          <w:sz w:val="24"/>
+          <w:szCs w:val="24"/>
+        </w:rPr>
+        <w:t xml:space="preserve"> Visual Studio Code</w:t>
+      </w:r>
+    </w:p>
+    <w:p>
+      <w:pPr>
+        <w:numPr>
+          <w:ilvl w:val="0"/>
+          <w:numId w:val="34"/>
+        </w:numPr>
+        <w:spacing w:line="360" w:lineRule="auto"/>
+        <w:rPr>
+          <w:rFonts w:ascii="Times New Roman" w:hAnsi="Times New Roman" w:cs="Times New Roman"/>
+          <w:sz w:val="24"/>
+          <w:szCs w:val="24"/>
+        </w:rPr>
+      </w:pPr>
+      <w:r>
+        <w:rPr>
+          <w:rFonts w:ascii="Times New Roman" w:hAnsi="Times New Roman" w:cs="Times New Roman"/>
+          <w:b/>
+          <w:bCs/>
+          <w:sz w:val="24"/>
+          <w:szCs w:val="24"/>
+        </w:rPr>
+        <w:t>Version Control:</w:t>
+      </w:r>
+      <w:r>
+        <w:rPr>
+          <w:rFonts w:ascii="Times New Roman" w:hAnsi="Times New Roman" w:cs="Times New Roman"/>
+          <w:sz w:val="24"/>
+          <w:szCs w:val="24"/>
+        </w:rPr>
+        <w:t xml:space="preserve"> Git</w:t>
+      </w:r>
+    </w:p>
+    <w:p>
+      <w:pPr>
+        <w:numPr>
+          <w:ilvl w:val="0"/>
+          <w:numId w:val="34"/>
+        </w:numPr>
+        <w:spacing w:line="360" w:lineRule="auto"/>
+        <w:rPr>
+          <w:rFonts w:ascii="Times New Roman" w:hAnsi="Times New Roman" w:cs="Times New Roman"/>
+          <w:sz w:val="24"/>
+          <w:szCs w:val="24"/>
+        </w:rPr>
+      </w:pPr>
+      <w:r>
+        <w:rPr>
+          <w:rFonts w:ascii="Times New Roman" w:hAnsi="Times New Roman" w:cs="Times New Roman"/>
+          <w:b/>
+          <w:bCs/>
+          <w:sz w:val="24"/>
+          <w:szCs w:val="24"/>
+        </w:rPr>
+        <w:t>Repository Hosting:</w:t>
+      </w:r>
+      <w:r>
+        <w:rPr>
+          <w:rFonts w:ascii="Times New Roman" w:hAnsi="Times New Roman" w:cs="Times New Roman"/>
+          <w:sz w:val="24"/>
+          <w:szCs w:val="24"/>
+        </w:rPr>
+        <w:t xml:space="preserve"> GitHub</w:t>
+      </w:r>
+    </w:p>
+    <w:p>
+      <w:pPr>
+        <w:numPr>
+          <w:ilvl w:val="0"/>
+          <w:numId w:val="34"/>
+        </w:numPr>
+        <w:spacing w:line="360" w:lineRule="auto"/>
+        <w:rPr>
+          <w:rFonts w:ascii="Times New Roman" w:hAnsi="Times New Roman" w:cs="Times New Roman"/>
+          <w:sz w:val="24"/>
+          <w:szCs w:val="24"/>
+        </w:rPr>
+      </w:pPr>
+      <w:r>
+        <w:rPr>
+          <w:rFonts w:ascii="Times New Roman" w:hAnsi="Times New Roman" w:cs="Times New Roman"/>
+          <w:b/>
+          <w:bCs/>
+          <w:sz w:val="24"/>
+          <w:szCs w:val="24"/>
+        </w:rPr>
+        <w:t>Database &amp; Backend as a Service (BaaS):</w:t>
+      </w:r>
+      <w:r>
+        <w:rPr>
+          <w:rFonts w:ascii="Times New Roman" w:hAnsi="Times New Roman" w:cs="Times New Roman"/>
+          <w:sz w:val="24"/>
+          <w:szCs w:val="24"/>
+        </w:rPr>
+        <w:t xml:space="preserve"> Supabase (PostgreSQL, Auth, Realtime)</w:t>
+      </w:r>
+    </w:p>
+    <w:p>
+      <w:pPr>
+        <w:spacing w:line="360" w:lineRule="auto"/>
+        <w:rPr>
+          <w:rFonts w:ascii="Times New Roman" w:hAnsi="Times New Roman" w:cs="Times New Roman"/>
+          <w:b/>
+          <w:bCs/>
+          <w:sz w:val="24"/>
+          <w:szCs w:val="24"/>
+        </w:rPr>
+      </w:pPr>
+      <w:r>
+        <w:rPr>
+          <w:rFonts w:ascii="Times New Roman" w:hAnsi="Times New Roman" w:cs="Times New Roman"/>
+          <w:b/>
+          <w:bCs/>
+          <w:sz w:val="24"/>
+          <w:szCs w:val="24"/>
+        </w:rPr>
+        <w:t>Frontend</w:t>
+      </w:r>
+    </w:p>
+    <w:p>
+      <w:pPr>
+        <w:numPr>
+          <w:ilvl w:val="0"/>
+          <w:numId w:val="35"/>
+        </w:numPr>
+        <w:spacing w:line="360" w:lineRule="auto"/>
+        <w:rPr>
+          <w:rFonts w:ascii="Times New Roman" w:hAnsi="Times New Roman" w:cs="Times New Roman"/>
+          <w:sz w:val="24"/>
+          <w:szCs w:val="24"/>
+        </w:rPr>
+      </w:pPr>
+      <w:r>
+        <w:rPr>
+          <w:rFonts w:ascii="Times New Roman" w:hAnsi="Times New Roman" w:cs="Times New Roman"/>
+          <w:b/>
+          <w:bCs/>
+          <w:sz w:val="24"/>
+          <w:szCs w:val="24"/>
+        </w:rPr>
+        <w:t>Mobile App:</w:t>
+      </w:r>
+      <w:r>
+        <w:rPr>
+          <w:rFonts w:ascii="Times New Roman" w:hAnsi="Times New Roman" w:cs="Times New Roman"/>
+          <w:sz w:val="24"/>
+          <w:szCs w:val="24"/>
+        </w:rPr>
+        <w:t xml:space="preserve"> React Native (with Expo)</w:t>
+      </w:r>
+    </w:p>
+    <w:p>
+      <w:pPr>
+        <w:numPr>
+          <w:ilvl w:val="0"/>
+          <w:numId w:val="35"/>
+        </w:numPr>
+        <w:spacing w:line="360" w:lineRule="auto"/>
+        <w:rPr>
+          <w:rFonts w:ascii="Times New Roman" w:hAnsi="Times New Roman" w:cs="Times New Roman"/>
+          <w:sz w:val="24"/>
+          <w:szCs w:val="24"/>
+        </w:rPr>
+      </w:pPr>
+      <w:r>
+        <w:rPr>
+          <w:rFonts w:ascii="Times New Roman" w:hAnsi="Times New Roman" w:cs="Times New Roman"/>
+          <w:b/>
+          <w:bCs/>
+          <w:sz w:val="24"/>
+          <w:szCs w:val="24"/>
+        </w:rPr>
+        <w:t>Web App:</w:t>
+      </w:r>
+      <w:r>
+        <w:rPr>
+          <w:rFonts w:ascii="Times New Roman" w:hAnsi="Times New Roman" w:cs="Times New Roman"/>
+          <w:sz w:val="24"/>
+          <w:szCs w:val="24"/>
+        </w:rPr>
+        <w:t xml:space="preserve"> Next.js with TypeScript</w:t>
+      </w:r>
+    </w:p>
+    <w:p>
+      <w:pPr>
+        <w:numPr>
+          <w:ilvl w:val="0"/>
+          <w:numId w:val="35"/>
+        </w:numPr>
+        <w:spacing w:line="360" w:lineRule="auto"/>
+        <w:rPr>
+          <w:rFonts w:ascii="Times New Roman" w:hAnsi="Times New Roman" w:cs="Times New Roman"/>
+          <w:sz w:val="24"/>
+          <w:szCs w:val="24"/>
+        </w:rPr>
+      </w:pPr>
+      <w:r>
+        <w:rPr>
+          <w:rFonts w:ascii="Times New Roman" w:hAnsi="Times New Roman" w:cs="Times New Roman"/>
+          <w:b/>
+          <w:bCs/>
+          <w:sz w:val="24"/>
+          <w:szCs w:val="24"/>
+        </w:rPr>
+        <w:t>UI Libraries:</w:t>
+      </w:r>
+      <w:r>
+        <w:rPr>
+          <w:rFonts w:ascii="Times New Roman" w:hAnsi="Times New Roman" w:cs="Times New Roman"/>
+          <w:sz w:val="24"/>
+          <w:szCs w:val="24"/>
+        </w:rPr>
+        <w:t xml:space="preserve"> Tailwind CSS, </w:t>
+      </w:r>
+      <w:proofErr w:type="spellStart"/>
+      <w:r>
+        <w:rPr>
+          <w:rFonts w:ascii="Times New Roman" w:hAnsi="Times New Roman" w:cs="Times New Roman"/>
+          <w:sz w:val="24"/>
+          <w:szCs w:val="24"/>
+        </w:rPr>
+        <w:t>NativeBase</w:t>
+      </w:r>
+      <w:proofErr w:type="spellEnd"/>
+      <w:r>
+        <w:rPr>
+          <w:rFonts w:ascii="Times New Roman" w:hAnsi="Times New Roman" w:cs="Times New Roman"/>
+          <w:sz w:val="24"/>
+          <w:szCs w:val="24"/>
+        </w:rPr>
+        <w:t xml:space="preserve">, or </w:t>
+      </w:r>
+      <w:proofErr w:type="spellStart"/>
+      <w:r>
+        <w:rPr>
+          <w:rFonts w:ascii="Times New Roman" w:hAnsi="Times New Roman" w:cs="Times New Roman"/>
+          <w:sz w:val="24"/>
+          <w:szCs w:val="24"/>
+        </w:rPr>
+        <w:t>ShadCN</w:t>
+      </w:r>
+      <w:proofErr w:type="spellEnd"/>
+      <w:r>
+        <w:rPr>
+          <w:rFonts w:ascii="Times New Roman" w:hAnsi="Times New Roman" w:cs="Times New Roman"/>
+          <w:sz w:val="24"/>
+          <w:szCs w:val="24"/>
+        </w:rPr>
+        <w:t>/UI for fast and consistent UI components</w:t>
+      </w:r>
+    </w:p>
+    <w:p>
+      <w:pPr>
+        <w:spacing w:line="360" w:lineRule="auto"/>
+        <w:rPr>
+          <w:rFonts w:ascii="Times New Roman" w:hAnsi="Times New Roman" w:cs="Times New Roman"/>
+          <w:b/>
+          <w:bCs/>
+          <w:sz w:val="24"/>
+          <w:szCs w:val="24"/>
+        </w:rPr>
+      </w:pPr>
+      <w:r>
+        <w:rPr>
+          <w:rFonts w:ascii="Times New Roman" w:hAnsi="Times New Roman" w:cs="Times New Roman"/>
+          <w:b/>
+          <w:bCs/>
+          <w:sz w:val="24"/>
+          <w:szCs w:val="24"/>
+        </w:rPr>
+        <w:t>Package Managers</w:t>
+      </w:r>
+    </w:p>
+    <w:p>
+      <w:pPr>
+        <w:numPr>
+          <w:ilvl w:val="0"/>
+          <w:numId w:val="36"/>
+        </w:numPr>
+        <w:spacing w:line="360" w:lineRule="auto"/>
+        <w:rPr>
+          <w:rFonts w:ascii="Times New Roman" w:hAnsi="Times New Roman" w:cs="Times New Roman"/>
+          <w:sz w:val="24"/>
+          <w:szCs w:val="24"/>
+        </w:rPr>
+      </w:pPr>
+      <w:r>
+        <w:rPr>
+          <w:rFonts w:ascii="Times New Roman" w:hAnsi="Times New Roman" w:cs="Times New Roman"/>
+          <w:b/>
+          <w:bCs/>
+          <w:sz w:val="24"/>
+          <w:szCs w:val="24"/>
+        </w:rPr>
+        <w:t>npm :</w:t>
+      </w:r>
+      <w:r>
+        <w:rPr>
+          <w:rFonts w:ascii="Times New Roman" w:hAnsi="Times New Roman" w:cs="Times New Roman"/>
+          <w:sz w:val="24"/>
+          <w:szCs w:val="24"/>
+        </w:rPr>
+        <w:t xml:space="preserve"> For dependency and package management</w:t>
+      </w:r>
+    </w:p>
+    <w:p>
+      <w:pPr>
+        <w:spacing w:line="360" w:lineRule="auto"/>
+        <w:rPr>
+          <w:rFonts w:ascii="Times New Roman" w:hAnsi="Times New Roman" w:cs="Times New Roman"/>
+          <w:sz w:val="24"/>
+          <w:szCs w:val="24"/>
+        </w:rPr>
+      </w:pPr>
+    </w:p>
+    <w:p>
+      <w:pPr>
+        <w:spacing w:line="360" w:lineRule="auto"/>
         <w:rPr>
           <w:rFonts w:ascii="Times New Roman" w:hAnsi="Times New Roman" w:cs="Times New Roman"/>
           <w:sz w:val="24"/>
@@ -6366,25 +7460,21 @@
               </wp:anchor>
             </w:drawing>
           </mc:Choice>
-          <mc:Fallback xmlns:w16sdtfl="http://schemas.microsoft.com/office/word/2024/wordml/sdtformatlock" xmlns:w16du="http://schemas.microsoft.com/office/word/2023/wordml/word16du">
+          <mc:Fallback>
             <w:pict>
-              <v:shapetype w14:anchorId="6014D77E" id="_x0000_t202" coordsize="21600,21600" o:spt="202" path="m,l,21600r21600,l21600,xe">
-                <v:stroke joinstyle="miter"/>
-                <v:path gradientshapeok="t" o:connecttype="rect"/>
-              </v:shapetype>
-              <v:shape id="Text Box 2" o:spid="_x0000_s1026" type="#_x0000_t202" style="position:absolute;left:0;text-align:left;margin-left:115.45pt;margin-top:14.35pt;width:183pt;height:44.35pt;z-index:251760640;visibility:visible;mso-wrap-style:square;mso-width-percent:0;mso-height-percent:0;mso-wrap-distance-left:9pt;mso-wrap-distance-top:3.6pt;mso-wrap-distance-right:9pt;mso-wrap-distance-bottom:3.6pt;mso-position-horizontal:absolute;mso-position-horizontal-relative:text;mso-position-vertical:absolute;mso-position-vertical-relative:text;mso-width-percent:0;mso-height-percent:0;mso-width-relative:margin;mso-height-relative:margin;v-text-anchor:top" o:gfxdata="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" strokecolor="white [3212]">
+              <v:shape w14:anchorId="6014D77E" id="_x0000_s1032" type="#_x0000_t202" style="position:absolute;left:0;text-align:left;margin-left:115.45pt;margin-top:14.35pt;width:183pt;height:44.35pt;z-index:251760640;visibility:visible;mso-wrap-style:square;mso-width-percent:0;mso-height-percent:0;mso-wrap-distance-left:9pt;mso-wrap-distance-top:3.6pt;mso-wrap-distance-right:9pt;mso-wrap-distance-bottom:3.6pt;mso-position-horizontal:absolute;mso-position-horizontal-relative:text;mso-position-vertical:absolute;mso-position-vertical-relative:text;mso-width-percent:0;mso-height-percent:0;mso-width-relative:margin;mso-height-relative:margin;v-text-anchor:top" o:gfxdata="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" strokecolor="white [3212]">
                 <v:textbox>
                   <w:txbxContent>
                     <w:p>
                       <w:pPr>
                         <w:pStyle w:val="Heading3"/>
                       </w:pPr>
-                      <w:bookmarkStart w:id="17" w:name="_Toc134637581"/>
-                      <w:bookmarkStart w:id="18" w:name="_Toc134638670"/>
-                      <w:bookmarkStart w:id="19" w:name="_Toc134639799"/>
-                      <w:bookmarkStart w:id="20" w:name="_Toc134640096"/>
-                      <w:bookmarkStart w:id="21" w:name="_Toc134643006"/>
-                      <w:bookmarkStart w:id="22" w:name="_Toc135113578"/>
+                      <w:bookmarkStart w:id="27" w:name="_Toc134637581"/>
+                      <w:bookmarkStart w:id="28" w:name="_Toc134638670"/>
+                      <w:bookmarkStart w:id="29" w:name="_Toc134639799"/>
+                      <w:bookmarkStart w:id="30" w:name="_Toc134640096"/>
+                      <w:bookmarkStart w:id="31" w:name="_Toc134643006"/>
+                      <w:bookmarkStart w:id="32" w:name="_Toc135113578"/>
                       <w:r>
                         <w:t xml:space="preserve">Fig </w:t>
                       </w:r>
@@ -6394,12 +7484,12 @@
                       <w:r>
                         <w:t>: Block Diagram</w:t>
                       </w:r>
-                      <w:bookmarkEnd w:id="17"/>
-                      <w:bookmarkEnd w:id="18"/>
-                      <w:bookmarkEnd w:id="19"/>
-                      <w:bookmarkEnd w:id="20"/>
-                      <w:bookmarkEnd w:id="21"/>
-                      <w:bookmarkEnd w:id="22"/>
+                      <w:bookmarkEnd w:id="27"/>
+                      <w:bookmarkEnd w:id="28"/>
+                      <w:bookmarkEnd w:id="29"/>
+                      <w:bookmarkEnd w:id="30"/>
+                      <w:bookmarkEnd w:id="31"/>
+                      <w:bookmarkEnd w:id="32"/>
                     </w:p>
                     <w:p>
                       <w:pPr>
@@ -6580,9 +7670,9 @@
               </wp:anchor>
             </w:drawing>
           </mc:Choice>
-          <mc:Fallback xmlns:w16sdtfl="http://schemas.microsoft.com/office/word/2024/wordml/sdtformatlock" xmlns:w16du="http://schemas.microsoft.com/office/word/2023/wordml/word16du">
+          <mc:Fallback>
             <w:pict>
-              <v:shape w14:anchorId="6914A4BB" id="_x0000_s1027" type="#_x0000_t202" style="position:absolute;margin-left:23.35pt;margin-top:2.9pt;width:87.05pt;height:22pt;z-index:-251578368;visibility:visible;mso-wrap-style:square;mso-width-percent:0;mso-height-percent:0;mso-wrap-distance-left:9pt;mso-wrap-distance-top:3.6pt;mso-wrap-distance-right:9pt;mso-wrap-distance-bottom:3.6pt;mso-position-horizontal:absolute;mso-position-horizontal-relative:text;mso-position-vertical:absolute;mso-position-vertical-relative:text;mso-width-percent:0;mso-height-percent:0;mso-width-relative:margin;mso-height-relative:margin;v-text-anchor:top" o:gfxdata="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" strokecolor="white [3212]">
+              <v:shape w14:anchorId="6914A4BB" id="_x0000_s1033" type="#_x0000_t202" style="position:absolute;margin-left:23.35pt;margin-top:2.9pt;width:87.05pt;height:22pt;z-index:-251578368;visibility:visible;mso-wrap-style:square;mso-width-percent:0;mso-height-percent:0;mso-wrap-distance-left:9pt;mso-wrap-distance-top:3.6pt;mso-wrap-distance-right:9pt;mso-wrap-distance-bottom:3.6pt;mso-position-horizontal:absolute;mso-position-horizontal-relative:text;mso-position-vertical:absolute;mso-position-vertical-relative:text;mso-width-percent:0;mso-height-percent:0;mso-width-relative:margin;mso-height-relative:margin;v-text-anchor:top" o:gfxdata="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" strokecolor="white [3212]">
                 <v:textbox>
                   <w:txbxContent>
                     <w:p>
@@ -6611,7 +7701,7 @@
                                     </pic:cNvPicPr>
                                   </pic:nvPicPr>
                                   <pic:blipFill>
-                                    <a:blip r:embed="rId13">
+                                    <a:blip r:embed="rId12">
                                       <a:extLst>
                                         <a:ext uri="{28A0092B-C50C-407E-A947-70E740481C1C}">
                                           <a14:useLocalDpi xmlns:a14="http://schemas.microsoft.com/office/drawing/2010/main" val="0"/>
@@ -6721,7 +7811,7 @@
               </wp:anchor>
             </w:drawing>
           </mc:Choice>
-          <mc:Fallback xmlns:w16sdtfl="http://schemas.microsoft.com/office/word/2024/wordml/sdtformatlock" xmlns:w16du="http://schemas.microsoft.com/office/word/2023/wordml/word16du">
+          <mc:Fallback>
             <w:pict>
               <v:shapetype w14:anchorId="770CB4A4" id="_x0000_t32" coordsize="21600,21600" o:spt="32" o:oned="t" path="m,l21600,21600e" filled="f">
                 <v:path arrowok="t" fillok="f" o:connecttype="none"/>
@@ -6818,9 +7908,9 @@
               </wp:anchor>
             </w:drawing>
           </mc:Choice>
-          <mc:Fallback xmlns:w16sdtfl="http://schemas.microsoft.com/office/word/2024/wordml/sdtformatlock" xmlns:w16du="http://schemas.microsoft.com/office/word/2023/wordml/word16du">
+          <mc:Fallback>
             <w:pict>
-              <v:rect w14:anchorId="7C794458" id="Rectangle 1" o:spid="_x0000_s1028" style="position:absolute;margin-left:10.65pt;margin-top:1.1pt;width:88.3pt;height:21.9pt;z-index:251668480;visibility:visible;mso-wrap-style:square;mso-width-percent:0;mso-height-percent:0;mso-wrap-distance-left:9pt;mso-wrap-distance-top:0;mso-wrap-distance-right:9pt;mso-wrap-distance-bottom:0;mso-position-horizontal:absolute;mso-position-horizontal-relative:text;mso-position-vertical:absolute;mso-position-vertical-relative:text;mso-width-percent:0;mso-height-percent:0;mso-width-relative:margin;mso-height-relative:margin;v-text-anchor:middle" o:gfxdata="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" fillcolor="white [3201]" strokecolor="black [3213]" strokeweight="1pt">
+              <v:rect w14:anchorId="7C794458" id="Rectangle 1" o:spid="_x0000_s1034" style="position:absolute;margin-left:10.65pt;margin-top:1.1pt;width:88.3pt;height:21.9pt;z-index:251668480;visibility:visible;mso-wrap-style:square;mso-width-percent:0;mso-height-percent:0;mso-wrap-distance-left:9pt;mso-wrap-distance-top:0;mso-wrap-distance-right:9pt;mso-wrap-distance-bottom:0;mso-position-horizontal:absolute;mso-position-horizontal-relative:text;mso-position-vertical:absolute;mso-position-vertical-relative:text;mso-width-percent:0;mso-height-percent:0;mso-width-relative:margin;mso-height-relative:margin;v-text-anchor:middle" o:gfxdata="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" fillcolor="white [3201]" strokecolor="black [3213]" strokeweight="1pt">
                 <v:textbox>
                   <w:txbxContent>
                     <w:p>
@@ -6902,12 +7992,12 @@
                             <w:pPr>
                               <w:pStyle w:val="Heading3"/>
                             </w:pPr>
-                            <w:bookmarkStart w:id="27" w:name="_Toc134643004"/>
-                            <w:bookmarkStart w:id="28" w:name="_Toc135113579"/>
-                            <w:bookmarkStart w:id="29" w:name="_Toc134637579"/>
-                            <w:bookmarkStart w:id="30" w:name="_Toc134638668"/>
-                            <w:bookmarkStart w:id="31" w:name="_Toc134639797"/>
-                            <w:bookmarkStart w:id="32" w:name="_Toc134640094"/>
+                            <w:bookmarkStart w:id="33" w:name="_Toc134643004"/>
+                            <w:bookmarkStart w:id="34" w:name="_Toc135113579"/>
+                            <w:bookmarkStart w:id="35" w:name="_Toc134637579"/>
+                            <w:bookmarkStart w:id="36" w:name="_Toc134638668"/>
+                            <w:bookmarkStart w:id="37" w:name="_Toc134639797"/>
+                            <w:bookmarkStart w:id="38" w:name="_Toc134640094"/>
                             <w:r>
                               <w:t>Fig</w:t>
                             </w:r>
@@ -6926,15 +8016,15 @@
                             <w:r>
                               <w:t>Iterative model</w:t>
                             </w:r>
-                            <w:bookmarkEnd w:id="27"/>
-                            <w:bookmarkEnd w:id="28"/>
+                            <w:bookmarkEnd w:id="33"/>
+                            <w:bookmarkEnd w:id="34"/>
                             <w:r>
                               <w:t xml:space="preserve"> </w:t>
                             </w:r>
-                            <w:bookmarkEnd w:id="29"/>
-                            <w:bookmarkEnd w:id="30"/>
-                            <w:bookmarkEnd w:id="31"/>
-                            <w:bookmarkEnd w:id="32"/>
+                            <w:bookmarkEnd w:id="35"/>
+                            <w:bookmarkEnd w:id="36"/>
+                            <w:bookmarkEnd w:id="37"/>
+                            <w:bookmarkEnd w:id="38"/>
                           </w:p>
                           <w:p>
                             <w:pPr>
@@ -6965,21 +8055,21 @@
               </wp:anchor>
             </w:drawing>
           </mc:Choice>
-          <mc:Fallback xmlns:w16sdtfl="http://schemas.microsoft.com/office/word/2024/wordml/sdtformatlock" xmlns:w16du="http://schemas.microsoft.com/office/word/2023/wordml/word16du">
+          <mc:Fallback>
             <w:pict>
-              <v:shape w14:anchorId="54F62DFB" id="_x0000_s1029" type="#_x0000_t202" style="position:absolute;margin-left:121.7pt;margin-top:341.85pt;width:183pt;height:48.55pt;z-index:251744256;visibility:visible;mso-wrap-style:square;mso-width-percent:0;mso-height-percent:0;mso-wrap-distance-left:9pt;mso-wrap-distance-top:3.6pt;mso-wrap-distance-right:9pt;mso-wrap-distance-bottom:3.6pt;mso-position-horizontal:absolute;mso-position-horizontal-relative:text;mso-position-vertical:absolute;mso-position-vertical-relative:text;mso-width-percent:0;mso-height-percent:0;mso-width-relative:margin;mso-height-relative:margin;v-text-anchor:top" o:gfxdata="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" strokecolor="white [3212]">
+              <v:shape w14:anchorId="54F62DFB" id="_x0000_s1035" type="#_x0000_t202" style="position:absolute;margin-left:121.7pt;margin-top:341.85pt;width:183pt;height:48.55pt;z-index:251744256;visibility:visible;mso-wrap-style:square;mso-width-percent:0;mso-height-percent:0;mso-wrap-distance-left:9pt;mso-wrap-distance-top:3.6pt;mso-wrap-distance-right:9pt;mso-wrap-distance-bottom:3.6pt;mso-position-horizontal:absolute;mso-position-horizontal-relative:text;mso-position-vertical:absolute;mso-position-vertical-relative:text;mso-width-percent:0;mso-height-percent:0;mso-width-relative:margin;mso-height-relative:margin;v-text-anchor:top" o:gfxdata="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" strokecolor="white [3212]">
                 <v:textbox>
                   <w:txbxContent>
                     <w:p>
                       <w:pPr>
                         <w:pStyle w:val="Heading3"/>
                       </w:pPr>
-                      <w:bookmarkStart w:id="29" w:name="_Toc134643004"/>
-                      <w:bookmarkStart w:id="30" w:name="_Toc135113579"/>
-                      <w:bookmarkStart w:id="31" w:name="_Toc134637579"/>
-                      <w:bookmarkStart w:id="32" w:name="_Toc134638668"/>
-                      <w:bookmarkStart w:id="33" w:name="_Toc134639797"/>
-                      <w:bookmarkStart w:id="34" w:name="_Toc134640094"/>
+                      <w:bookmarkStart w:id="39" w:name="_Toc134643004"/>
+                      <w:bookmarkStart w:id="40" w:name="_Toc135113579"/>
+                      <w:bookmarkStart w:id="41" w:name="_Toc134637579"/>
+                      <w:bookmarkStart w:id="42" w:name="_Toc134638668"/>
+                      <w:bookmarkStart w:id="43" w:name="_Toc134639797"/>
+                      <w:bookmarkStart w:id="44" w:name="_Toc134640094"/>
                       <w:r>
                         <w:t>Fig</w:t>
                       </w:r>
@@ -6998,15 +8088,15 @@
                       <w:r>
                         <w:t>Iterative model</w:t>
                       </w:r>
-                      <w:bookmarkEnd w:id="29"/>
-                      <w:bookmarkEnd w:id="30"/>
+                      <w:bookmarkEnd w:id="39"/>
+                      <w:bookmarkEnd w:id="40"/>
                       <w:r>
                         <w:t xml:space="preserve"> </w:t>
                       </w:r>
-                      <w:bookmarkEnd w:id="31"/>
-                      <w:bookmarkEnd w:id="32"/>
-                      <w:bookmarkEnd w:id="33"/>
-                      <w:bookmarkEnd w:id="34"/>
+                      <w:bookmarkEnd w:id="41"/>
+                      <w:bookmarkEnd w:id="42"/>
+                      <w:bookmarkEnd w:id="43"/>
+                      <w:bookmarkEnd w:id="44"/>
                     </w:p>
                     <w:p>
                       <w:pPr>
@@ -7096,7 +8186,7 @@
               </wp:anchor>
             </w:drawing>
           </mc:Choice>
-          <mc:Fallback xmlns:w16sdtfl="http://schemas.microsoft.com/office/word/2024/wordml/sdtformatlock" xmlns:w16du="http://schemas.microsoft.com/office/word/2023/wordml/word16du">
+          <mc:Fallback>
             <w:pict>
               <v:shape w14:anchorId="5092C5B5" id="Straight Arrow Connector 2" o:spid="_x0000_s1026" type="#_x0000_t32" style="position:absolute;margin-left:387.85pt;margin-top:84.35pt;width:.85pt;height:21.65pt;z-index:251717632;visibility:visible;mso-wrap-style:square;mso-width-percent:0;mso-height-percent:0;mso-wrap-distance-left:9pt;mso-wrap-distance-top:0;mso-wrap-distance-right:9pt;mso-wrap-distance-bottom:0;mso-position-horizontal:absolute;mso-position-horizontal-relative:text;mso-position-vertical:absolute;mso-position-vertical-relative:text;mso-width-percent:0;mso-height-percent:0;mso-width-relative:margin;mso-height-relative:margin" o:gfxdata="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" strokecolor="black [3213]" strokeweight=".5pt">
                 <v:stroke endarrow="block" joinstyle="miter"/>
@@ -7173,7 +8263,7 @@
               </wp:anchor>
             </w:drawing>
           </mc:Choice>
-          <mc:Fallback xmlns:w16sdtfl="http://schemas.microsoft.com/office/word/2024/wordml/sdtformatlock" xmlns:w16du="http://schemas.microsoft.com/office/word/2023/wordml/word16du">
+          <mc:Fallback>
             <w:pict>
               <v:shape w14:anchorId="2BD98268" id="Straight Arrow Connector 2" o:spid="_x0000_s1026" type="#_x0000_t32" style="position:absolute;margin-left:390.15pt;margin-top:239pt;width:.4pt;height:18.55pt;flip:x;z-index:251727872;visibility:visible;mso-wrap-style:square;mso-width-percent:0;mso-height-percent:0;mso-wrap-distance-left:9pt;mso-wrap-distance-top:0;mso-wrap-distance-right:9pt;mso-wrap-distance-bottom:0;mso-position-horizontal:absolute;mso-position-horizontal-relative:text;mso-position-vertical:absolute;mso-position-vertical-relative:text;mso-width-percent:0;mso-height-percent:0;mso-width-relative:margin;mso-height-relative:margin" o:gfxdata="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" strokecolor="black [3213]" strokeweight=".5pt">
                 <v:stroke endarrow="block" joinstyle="miter"/>
@@ -7250,7 +8340,7 @@
               </wp:anchor>
             </w:drawing>
           </mc:Choice>
-          <mc:Fallback xmlns:w16sdtfl="http://schemas.microsoft.com/office/word/2024/wordml/sdtformatlock" xmlns:w16du="http://schemas.microsoft.com/office/word/2023/wordml/word16du">
+          <mc:Fallback>
             <w:pict>
               <v:shape w14:anchorId="20917A0B" id="Straight Arrow Connector 2" o:spid="_x0000_s1026" type="#_x0000_t32" style="position:absolute;margin-left:53.45pt;margin-top:42.3pt;width:.4pt;height:18.75pt;flip:x;z-index:251699200;visibility:visible;mso-wrap-style:square;mso-width-percent:0;mso-height-percent:0;mso-wrap-distance-left:9pt;mso-wrap-distance-top:0;mso-wrap-distance-right:9pt;mso-wrap-distance-bottom:0;mso-position-horizontal:absolute;mso-position-horizontal-relative:text;mso-position-vertical:absolute;mso-position-vertical-relative:text;mso-width-percent:0;mso-height-percent:0;mso-width-relative:margin;mso-height-relative:margin" o:gfxdata="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" strokecolor="black [3213]" strokeweight=".5pt">
                 <v:stroke endarrow="block" joinstyle="miter"/>
@@ -7327,7 +8417,7 @@
               </wp:anchor>
             </w:drawing>
           </mc:Choice>
-          <mc:Fallback xmlns:w16sdtfl="http://schemas.microsoft.com/office/word/2024/wordml/sdtformatlock" xmlns:w16du="http://schemas.microsoft.com/office/word/2023/wordml/word16du">
+          <mc:Fallback>
             <w:pict>
               <v:shape w14:anchorId="09D65BE8" id="Straight Arrow Connector 2" o:spid="_x0000_s1026" type="#_x0000_t32" style="position:absolute;margin-left:54.9pt;margin-top:163pt;width:1.05pt;height:16.25pt;flip:x;z-index:251705344;visibility:visible;mso-wrap-style:square;mso-width-percent:0;mso-height-percent:0;mso-wrap-distance-left:9pt;mso-wrap-distance-top:0;mso-wrap-distance-right:9pt;mso-wrap-distance-bottom:0;mso-position-horizontal:absolute;mso-position-horizontal-relative:text;mso-position-vertical:absolute;mso-position-vertical-relative:text;mso-width-percent:0;mso-height-percent:0;mso-width-relative:margin;mso-height-relative:margin" o:gfxdata="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" strokecolor="black [3213]" strokeweight=".5pt">
                 <v:stroke endarrow="block" joinstyle="miter"/>
@@ -7404,7 +8494,7 @@
               </wp:anchor>
             </w:drawing>
           </mc:Choice>
-          <mc:Fallback xmlns:w16sdtfl="http://schemas.microsoft.com/office/word/2024/wordml/sdtformatlock" xmlns:w16du="http://schemas.microsoft.com/office/word/2023/wordml/word16du">
+          <mc:Fallback>
             <w:pict>
               <v:shape w14:anchorId="0004C182" id="Straight Arrow Connector 2" o:spid="_x0000_s1026" type="#_x0000_t32" style="position:absolute;margin-left:233.65pt;margin-top:163.85pt;width:.15pt;height:14.4pt;flip:x;z-index:251713536;visibility:visible;mso-wrap-style:square;mso-width-percent:0;mso-height-percent:0;mso-wrap-distance-left:9pt;mso-wrap-distance-top:0;mso-wrap-distance-right:9pt;mso-wrap-distance-bottom:0;mso-position-horizontal:absolute;mso-position-horizontal-relative:text;mso-position-vertical:absolute;mso-position-vertical-relative:text;mso-width-percent:0;mso-height-percent:0;mso-width-relative:margin;mso-height-relative:margin" o:gfxdata="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" strokecolor="black [3213]" strokeweight=".5pt">
                 <v:stroke endarrow="block" joinstyle="miter"/>
@@ -7478,7 +8568,7 @@
               </wp:anchor>
             </w:drawing>
           </mc:Choice>
-          <mc:Fallback xmlns:w16sdtfl="http://schemas.microsoft.com/office/word/2024/wordml/sdtformatlock" xmlns:w16du="http://schemas.microsoft.com/office/word/2023/wordml/word16du">
+          <mc:Fallback>
             <w:pict>
               <v:shape w14:anchorId="47D8DA68" id="Straight Arrow Connector 2" o:spid="_x0000_s1026" type="#_x0000_t32" style="position:absolute;margin-left:232pt;margin-top:199.9pt;width:0;height:17.7pt;z-index:251715584;visibility:visible;mso-wrap-style:square;mso-height-percent:0;mso-wrap-distance-left:9pt;mso-wrap-distance-top:0;mso-wrap-distance-right:9pt;mso-wrap-distance-bottom:0;mso-position-horizontal:absolute;mso-position-horizontal-relative:text;mso-position-vertical:absolute;mso-position-vertical-relative:text;mso-height-percent:0;mso-height-relative:margin" o:gfxdata="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" strokecolor="black [3213]" strokeweight=".5pt">
                 <v:stroke endarrow="block" joinstyle="miter"/>
@@ -7555,7 +8645,7 @@
               </wp:anchor>
             </w:drawing>
           </mc:Choice>
-          <mc:Fallback xmlns:w16sdtfl="http://schemas.microsoft.com/office/word/2024/wordml/sdtformatlock" xmlns:w16du="http://schemas.microsoft.com/office/word/2023/wordml/word16du">
+          <mc:Fallback>
             <w:pict>
               <v:shape w14:anchorId="0182706D" id="Straight Arrow Connector 2" o:spid="_x0000_s1026" type="#_x0000_t32" style="position:absolute;margin-left:390.55pt;margin-top:279.4pt;width:0;height:16.45pt;z-index:251725824;visibility:visible;mso-wrap-style:square;mso-width-percent:0;mso-height-percent:0;mso-wrap-distance-left:9pt;mso-wrap-distance-top:0;mso-wrap-distance-right:9pt;mso-wrap-distance-bottom:0;mso-position-horizontal:absolute;mso-position-horizontal-relative:text;mso-position-vertical:absolute;mso-position-vertical-relative:text;mso-width-percent:0;mso-height-percent:0;mso-width-relative:margin;mso-height-relative:margin" o:gfxdata="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" strokecolor="black [3213]" strokeweight=".5pt">
                 <v:stroke endarrow="block" joinstyle="miter"/>
@@ -7632,7 +8722,7 @@
               </wp:anchor>
             </w:drawing>
           </mc:Choice>
-          <mc:Fallback xmlns:w16sdtfl="http://schemas.microsoft.com/office/word/2024/wordml/sdtformatlock" xmlns:w16du="http://schemas.microsoft.com/office/word/2023/wordml/word16du">
+          <mc:Fallback>
             <w:pict>
               <v:shape w14:anchorId="60E7C3BC" id="Straight Arrow Connector 2" o:spid="_x0000_s1026" type="#_x0000_t32" style="position:absolute;margin-left:386.4pt;margin-top:127.9pt;width:0;height:16.05pt;z-index:251719680;visibility:visible;mso-wrap-style:square;mso-width-percent:0;mso-height-percent:0;mso-wrap-distance-left:9pt;mso-wrap-distance-top:0;mso-wrap-distance-right:9pt;mso-wrap-distance-bottom:0;mso-position-horizontal:absolute;mso-position-horizontal-relative:text;mso-position-vertical:absolute;mso-position-vertical-relative:text;mso-width-percent:0;mso-height-percent:0;mso-width-relative:margin;mso-height-relative:margin" o:gfxdata="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" strokecolor="black [3213]" strokeweight=".5pt">
                 <v:stroke endarrow="block" joinstyle="miter"/>
@@ -7706,7 +8796,7 @@
               </wp:anchor>
             </w:drawing>
           </mc:Choice>
-          <mc:Fallback xmlns:w16sdtfl="http://schemas.microsoft.com/office/word/2024/wordml/sdtformatlock" xmlns:w16du="http://schemas.microsoft.com/office/word/2023/wordml/word16du">
+          <mc:Fallback>
             <w:pict>
               <v:shape w14:anchorId="69EC3BAC" id="Straight Arrow Connector 2" o:spid="_x0000_s1026" type="#_x0000_t32" style="position:absolute;margin-left:233.8pt;margin-top:126.65pt;width:.25pt;height:17.3pt;z-index:251711488;visibility:visible;mso-wrap-style:square;mso-height-percent:0;mso-wrap-distance-left:9pt;mso-wrap-distance-top:0;mso-wrap-distance-right:9pt;mso-wrap-distance-bottom:0;mso-position-horizontal:absolute;mso-position-horizontal-relative:text;mso-position-vertical:absolute;mso-position-vertical-relative:text;mso-height-percent:0;mso-height-relative:margin" o:gfxdata="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" strokecolor="black [3213]" strokeweight=".5pt">
                 <v:stroke endarrow="block" joinstyle="miter"/>
@@ -7843,9 +8933,9 @@
               </wp:anchor>
             </w:drawing>
           </mc:Choice>
-          <mc:Fallback xmlns:w16sdtfl="http://schemas.microsoft.com/office/word/2024/wordml/sdtformatlock" xmlns:w16du="http://schemas.microsoft.com/office/word/2023/wordml/word16du">
+          <mc:Fallback>
             <w:pict>
-              <v:shape w14:anchorId="1EB4ECA8" id="_x0000_s1030" type="#_x0000_t202" style="position:absolute;margin-left:357.45pt;margin-top:41.8pt;width:87.05pt;height:25.9pt;z-index:-251574272;visibility:visible;mso-wrap-style:square;mso-width-percent:0;mso-height-percent:0;mso-wrap-distance-left:9pt;mso-wrap-distance-top:3.6pt;mso-wrap-distance-right:9pt;mso-wrap-distance-bottom:3.6pt;mso-position-horizontal:absolute;mso-position-horizontal-relative:text;mso-position-vertical:absolute;mso-position-vertical-relative:text;mso-width-percent:0;mso-height-percent:0;mso-width-relative:margin;mso-height-relative:margin;v-text-anchor:top" o:gfxdata="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" strokecolor="white [3212]">
+              <v:shape w14:anchorId="1EB4ECA8" id="_x0000_s1036" type="#_x0000_t202" style="position:absolute;margin-left:357.45pt;margin-top:41.8pt;width:87.05pt;height:25.9pt;z-index:-251574272;visibility:visible;mso-wrap-style:square;mso-width-percent:0;mso-height-percent:0;mso-wrap-distance-left:9pt;mso-wrap-distance-top:3.6pt;mso-wrap-distance-right:9pt;mso-wrap-distance-bottom:3.6pt;mso-position-horizontal:absolute;mso-position-horizontal-relative:text;mso-position-vertical:absolute;mso-position-vertical-relative:text;mso-width-percent:0;mso-height-percent:0;mso-width-relative:margin;mso-height-relative:margin;v-text-anchor:top" o:gfxdata="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" strokecolor="white [3212]">
                 <v:textbox>
                   <w:txbxContent>
                     <w:p>
@@ -7874,7 +8964,7 @@
                                     </pic:cNvPicPr>
                                   </pic:nvPicPr>
                                   <pic:blipFill>
-                                    <a:blip r:embed="rId13">
+                                    <a:blip r:embed="rId12">
                                       <a:extLst>
                                         <a:ext uri="{28A0092B-C50C-407E-A947-70E740481C1C}">
                                           <a14:useLocalDpi xmlns:a14="http://schemas.microsoft.com/office/drawing/2010/main" val="0"/>
@@ -8042,9 +9132,9 @@
               </wp:anchor>
             </w:drawing>
           </mc:Choice>
-          <mc:Fallback xmlns:w16sdtfl="http://schemas.microsoft.com/office/word/2024/wordml/sdtformatlock" xmlns:w16du="http://schemas.microsoft.com/office/word/2023/wordml/word16du">
+          <mc:Fallback>
             <w:pict>
-              <v:shape w14:anchorId="5DB61E7F" id="_x0000_s1031" type="#_x0000_t202" style="position:absolute;margin-left:198.8pt;margin-top:42.4pt;width:87.05pt;height:19.85pt;z-index:251740160;visibility:visible;mso-wrap-style:square;mso-width-percent:0;mso-height-percent:0;mso-wrap-distance-left:9pt;mso-wrap-distance-top:3.6pt;mso-wrap-distance-right:9pt;mso-wrap-distance-bottom:3.6pt;mso-position-horizontal:absolute;mso-position-horizontal-relative:text;mso-position-vertical:absolute;mso-position-vertical-relative:text;mso-width-percent:0;mso-height-percent:0;mso-width-relative:margin;mso-height-relative:margin;v-text-anchor:top" o:gfxdata="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" strokecolor="white [3212]">
+              <v:shape w14:anchorId="5DB61E7F" id="_x0000_s1037" type="#_x0000_t202" style="position:absolute;margin-left:198.8pt;margin-top:42.4pt;width:87.05pt;height:19.85pt;z-index:251740160;visibility:visible;mso-wrap-style:square;mso-width-percent:0;mso-height-percent:0;mso-wrap-distance-left:9pt;mso-wrap-distance-top:3.6pt;mso-wrap-distance-right:9pt;mso-wrap-distance-bottom:3.6pt;mso-position-horizontal:absolute;mso-position-horizontal-relative:text;mso-position-vertical:absolute;mso-position-vertical-relative:text;mso-width-percent:0;mso-height-percent:0;mso-width-relative:margin;mso-height-relative:margin;v-text-anchor:top" o:gfxdata="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" strokecolor="white [3212]">
                 <v:textbox>
                   <w:txbxContent>
                     <w:p>
@@ -8073,7 +9163,7 @@
                                     </pic:cNvPicPr>
                                   </pic:nvPicPr>
                                   <pic:blipFill>
-                                    <a:blip r:embed="rId13">
+                                    <a:blip r:embed="rId12">
                                       <a:extLst>
                                         <a:ext uri="{28A0092B-C50C-407E-A947-70E740481C1C}">
                                           <a14:useLocalDpi xmlns:a14="http://schemas.microsoft.com/office/drawing/2010/main" val="0"/>
@@ -8179,7 +9269,7 @@
               </wp:anchor>
             </w:drawing>
           </mc:Choice>
-          <mc:Fallback xmlns:w16sdtfl="http://schemas.microsoft.com/office/word/2024/wordml/sdtformatlock" xmlns:w16du="http://schemas.microsoft.com/office/word/2023/wordml/word16du">
+          <mc:Fallback>
             <w:pict>
               <v:shape w14:anchorId="2ED2FA01" id="Straight Arrow Connector 5" o:spid="_x0000_s1026" type="#_x0000_t32" style="position:absolute;margin-left:304.9pt;margin-top:72.7pt;width:42.55pt;height:.6pt;flip:y;z-index:251736064;visibility:visible;mso-wrap-style:square;mso-width-percent:0;mso-height-percent:0;mso-wrap-distance-left:9pt;mso-wrap-distance-top:0;mso-wrap-distance-right:9pt;mso-wrap-distance-bottom:0;mso-position-horizontal:absolute;mso-position-horizontal-relative:text;mso-position-vertical:absolute;mso-position-vertical-relative:text;mso-width-percent:0;mso-height-percent:0;mso-width-relative:margin;mso-height-relative:margin" o:gfxdata="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" strokecolor="black [3200]" strokeweight="1pt">
                 <v:stroke endarrow="block" joinstyle="miter"/>
@@ -8255,7 +9345,7 @@
               </wp:anchor>
             </w:drawing>
           </mc:Choice>
-          <mc:Fallback xmlns:w16sdtfl="http://schemas.microsoft.com/office/word/2024/wordml/sdtformatlock" xmlns:w16du="http://schemas.microsoft.com/office/word/2023/wordml/word16du">
+          <mc:Fallback>
             <w:pict>
               <v:line w14:anchorId="63008BE0" id="Straight Connector 3" o:spid="_x0000_s1026" style="position:absolute;flip:x;z-index:251735040;visibility:visible;mso-wrap-style:square;mso-width-percent:0;mso-height-percent:0;mso-wrap-distance-left:9pt;mso-wrap-distance-top:0;mso-wrap-distance-right:9pt;mso-wrap-distance-bottom:0;mso-position-horizontal:absolute;mso-position-horizontal-relative:text;mso-position-vertical:absolute;mso-position-vertical-relative:text;mso-width-percent:0;mso-height-percent:0;mso-width-relative:margin;mso-height-relative:margin" from="305.15pt,72.95pt" to="305.15pt,226.55pt" o:gfxdata="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" strokecolor="black [3213]" strokeweight="1pt">
                 <v:stroke joinstyle="miter"/>
@@ -8331,7 +9421,7 @@
               </wp:anchor>
             </w:drawing>
           </mc:Choice>
-          <mc:Fallback xmlns:w16sdtfl="http://schemas.microsoft.com/office/word/2024/wordml/sdtformatlock" xmlns:w16du="http://schemas.microsoft.com/office/word/2023/wordml/word16du">
+          <mc:Fallback>
             <w:pict>
               <v:line w14:anchorId="199D490C" id="Straight Connector 3" o:spid="_x0000_s1026" style="position:absolute;z-index:251734016;visibility:visible;mso-wrap-style:square;mso-width-percent:0;mso-height-percent:0;mso-wrap-distance-left:9pt;mso-wrap-distance-top:0;mso-wrap-distance-right:9pt;mso-wrap-distance-bottom:0;mso-position-horizontal:absolute;mso-position-horizontal-relative:text;mso-position-vertical:absolute;mso-position-vertical-relative:text;mso-width-percent:0;mso-height-percent:0;mso-width-relative:margin;mso-height-relative:margin" from="279.25pt,225.95pt" to="306.3pt,225.95pt" o:gfxdata="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" strokecolor="black [3213]" strokeweight="1pt">
                 <v:stroke joinstyle="miter"/>
@@ -8405,7 +9495,7 @@
               </wp:anchor>
             </w:drawing>
           </mc:Choice>
-          <mc:Fallback xmlns:w16sdtfl="http://schemas.microsoft.com/office/word/2024/wordml/sdtformatlock" xmlns:w16du="http://schemas.microsoft.com/office/word/2023/wordml/word16du">
+          <mc:Fallback>
             <w:pict>
               <v:shape w14:anchorId="3C5BD8F5" id="Straight Arrow Connector 5" o:spid="_x0000_s1026" type="#_x0000_t32" style="position:absolute;margin-left:124.85pt;margin-top:78.95pt;width:65.95pt;height:.25pt;flip:y;z-index:251731968;visibility:visible;mso-wrap-style:square;mso-width-percent:0;mso-height-percent:0;mso-wrap-distance-left:9pt;mso-wrap-distance-top:0;mso-wrap-distance-right:9pt;mso-wrap-distance-bottom:0;mso-position-horizontal:absolute;mso-position-horizontal-relative:text;mso-position-vertical:absolute;mso-position-vertical-relative:text;mso-width-percent:0;mso-height-percent:0;mso-width-relative:margin;mso-height-relative:margin" o:gfxdata="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" strokecolor="black [3200]" strokeweight="1pt">
                 <v:stroke endarrow="block" joinstyle="miter"/>
@@ -8481,7 +9571,7 @@
               </wp:anchor>
             </w:drawing>
           </mc:Choice>
-          <mc:Fallback xmlns:w16sdtfl="http://schemas.microsoft.com/office/word/2024/wordml/sdtformatlock" xmlns:w16du="http://schemas.microsoft.com/office/word/2023/wordml/word16du">
+          <mc:Fallback>
             <w:pict>
               <v:line w14:anchorId="20266FF3" id="Straight Connector 3" o:spid="_x0000_s1026" style="position:absolute;flip:x;z-index:251730944;visibility:visible;mso-wrap-style:square;mso-width-percent:0;mso-height-percent:0;mso-wrap-distance-left:9pt;mso-wrap-distance-top:0;mso-wrap-distance-right:9pt;mso-wrap-distance-bottom:0;mso-position-horizontal:absolute;mso-position-horizontal-relative:text;mso-position-vertical:absolute;mso-position-vertical-relative:text;mso-width-percent:0;mso-height-percent:0;mso-width-relative:margin;mso-height-relative:margin" from="124.85pt,78.95pt" to="124.85pt,232.55pt" o:gfxdata="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" strokecolor="black [3213]" strokeweight="1pt">
                 <v:stroke joinstyle="miter"/>
@@ -8557,7 +9647,7 @@
               </wp:anchor>
             </w:drawing>
           </mc:Choice>
-          <mc:Fallback xmlns:w16sdtfl="http://schemas.microsoft.com/office/word/2024/wordml/sdtformatlock" xmlns:w16du="http://schemas.microsoft.com/office/word/2023/wordml/word16du">
+          <mc:Fallback>
             <w:pict>
               <v:line w14:anchorId="30CE10DA" id="Straight Connector 3" o:spid="_x0000_s1026" style="position:absolute;z-index:251728896;visibility:visible;mso-wrap-style:square;mso-width-percent:0;mso-height-percent:0;mso-wrap-distance-left:9pt;mso-wrap-distance-top:0;mso-wrap-distance-right:9pt;mso-wrap-distance-bottom:0;mso-position-horizontal:absolute;mso-position-horizontal-relative:text;mso-position-vertical:absolute;mso-position-vertical-relative:text;mso-width-percent:0;mso-height-percent:0;mso-width-relative:margin;mso-height-relative:margin" from="98.95pt,232.05pt" to="126pt,232.05pt" o:gfxdata="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" strokecolor="black [3213]" strokeweight="1pt">
                 <v:stroke joinstyle="miter"/>
@@ -8634,7 +9724,7 @@
               </wp:anchor>
             </w:drawing>
           </mc:Choice>
-          <mc:Fallback xmlns:w16sdtfl="http://schemas.microsoft.com/office/word/2024/wordml/sdtformatlock" xmlns:w16du="http://schemas.microsoft.com/office/word/2023/wordml/word16du">
+          <mc:Fallback>
             <w:pict>
               <v:shape w14:anchorId="06C6ACA9" id="Straight Arrow Connector 2" o:spid="_x0000_s1026" type="#_x0000_t32" style="position:absolute;margin-left:387.9pt;margin-top:201.3pt;width:.65pt;height:16.3pt;z-index:251723776;visibility:visible;mso-wrap-style:square;mso-width-percent:0;mso-height-percent:0;mso-wrap-distance-left:9pt;mso-wrap-distance-top:0;mso-wrap-distance-right:9pt;mso-wrap-distance-bottom:0;mso-position-horizontal:absolute;mso-position-horizontal-relative:text;mso-position-vertical:absolute;mso-position-vertical-relative:text;mso-width-percent:0;mso-height-percent:0;mso-width-relative:margin;mso-height-relative:margin" o:gfxdata="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" strokecolor="black [3213]" strokeweight=".5pt">
                 <v:stroke endarrow="block" joinstyle="miter"/>
@@ -8708,7 +9798,7 @@
               </wp:anchor>
             </w:drawing>
           </mc:Choice>
-          <mc:Fallback xmlns:w16sdtfl="http://schemas.microsoft.com/office/word/2024/wordml/sdtformatlock" xmlns:w16du="http://schemas.microsoft.com/office/word/2023/wordml/word16du">
+          <mc:Fallback>
             <w:pict>
               <v:shape w14:anchorId="052ABAB6" id="Straight Arrow Connector 2" o:spid="_x0000_s1026" type="#_x0000_t32" style="position:absolute;margin-left:387.9pt;margin-top:164.35pt;width:0;height:13.75pt;z-index:251721728;visibility:visible;mso-wrap-style:square;mso-height-percent:0;mso-wrap-distance-left:9pt;mso-wrap-distance-top:0;mso-wrap-distance-right:9pt;mso-wrap-distance-bottom:0;mso-position-horizontal:absolute;mso-position-horizontal-relative:text;mso-position-vertical:absolute;mso-position-vertical-relative:text;mso-height-percent:0;mso-height-relative:margin" o:gfxdata="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" strokecolor="black [3213]" strokeweight=".5pt">
                 <v:stroke endarrow="block" joinstyle="miter"/>
@@ -8779,7 +9869,7 @@
               </wp:anchor>
             </w:drawing>
           </mc:Choice>
-          <mc:Fallback xmlns:w16sdtfl="http://schemas.microsoft.com/office/word/2024/wordml/sdtformatlock" xmlns:w16du="http://schemas.microsoft.com/office/word/2023/wordml/word16du">
+          <mc:Fallback>
             <w:pict>
               <v:shape w14:anchorId="0685F14B" id="Straight Arrow Connector 2" o:spid="_x0000_s1026" type="#_x0000_t32" style="position:absolute;margin-left:234.1pt;margin-top:84.3pt;width:0;height:21.3pt;z-index:251709440;visibility:visible;mso-wrap-style:square;mso-wrap-distance-left:9pt;mso-wrap-distance-top:0;mso-wrap-distance-right:9pt;mso-wrap-distance-bottom:0;mso-position-horizontal:absolute;mso-position-horizontal-relative:text;mso-position-vertical:absolute;mso-position-vertical-relative:text" o:gfxdata="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" strokecolor="black [3213]" strokeweight=".5pt">
                 <v:stroke endarrow="block" joinstyle="miter"/>
@@ -8872,9 +9962,9 @@
               </wp:anchor>
             </w:drawing>
           </mc:Choice>
-          <mc:Fallback xmlns:w16sdtfl="http://schemas.microsoft.com/office/word/2024/wordml/sdtformatlock" xmlns:w16du="http://schemas.microsoft.com/office/word/2023/wordml/word16du">
+          <mc:Fallback>
             <w:pict>
-              <v:rect w14:anchorId="0C1EDD68" id="_x0000_s1032" style="position:absolute;margin-left:189.45pt;margin-top:64.2pt;width:88.3pt;height:21.9pt;z-index:251686912;visibility:visible;mso-wrap-style:square;mso-width-percent:0;mso-height-percent:0;mso-wrap-distance-left:9pt;mso-wrap-distance-top:0;mso-wrap-distance-right:9pt;mso-wrap-distance-bottom:0;mso-position-horizontal:absolute;mso-position-horizontal-relative:text;mso-position-vertical:absolute;mso-position-vertical-relative:text;mso-width-percent:0;mso-height-percent:0;mso-width-relative:margin;mso-height-relative:margin;v-text-anchor:middle" o:gfxdata="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" fillcolor="white [3201]" strokecolor="black [3213]" strokeweight="1pt">
+              <v:rect w14:anchorId="0C1EDD68" id="_x0000_s1038" style="position:absolute;margin-left:189.45pt;margin-top:64.2pt;width:88.3pt;height:21.9pt;z-index:251686912;visibility:visible;mso-wrap-style:square;mso-width-percent:0;mso-height-percent:0;mso-wrap-distance-left:9pt;mso-wrap-distance-top:0;mso-wrap-distance-right:9pt;mso-wrap-distance-bottom:0;mso-position-horizontal:absolute;mso-position-horizontal-relative:text;mso-position-vertical:absolute;mso-position-vertical-relative:text;mso-width-percent:0;mso-height-percent:0;mso-width-relative:margin;mso-height-relative:margin;v-text-anchor:middle" o:gfxdata="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" fillcolor="white [3201]" strokecolor="black [3213]" strokeweight="1pt">
                 <v:textbox>
                   <w:txbxContent>
                     <w:p>
@@ -8960,7 +10050,7 @@
               </wp:anchor>
             </w:drawing>
           </mc:Choice>
-          <mc:Fallback xmlns:w16sdtfl="http://schemas.microsoft.com/office/word/2024/wordml/sdtformatlock" xmlns:w16du="http://schemas.microsoft.com/office/word/2023/wordml/word16du">
+          <mc:Fallback>
             <w:pict>
               <v:shape w14:anchorId="58E5CA29" id="Straight Arrow Connector 2" o:spid="_x0000_s1026" type="#_x0000_t32" style="position:absolute;margin-left:54.2pt;margin-top:200pt;width:.65pt;height:15.25pt;z-index:251707392;visibility:visible;mso-wrap-style:square;mso-width-percent:0;mso-height-percent:0;mso-wrap-distance-left:9pt;mso-wrap-distance-top:0;mso-wrap-distance-right:9pt;mso-wrap-distance-bottom:0;mso-position-horizontal:absolute;mso-position-horizontal-relative:text;mso-position-vertical:absolute;mso-position-vertical-relative:text;mso-width-percent:0;mso-height-percent:0;mso-width-relative:margin;mso-height-relative:margin" o:gfxdata="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" strokecolor="black [3213]" strokeweight=".5pt">
                 <v:stroke endarrow="block" joinstyle="miter"/>
@@ -9037,7 +10127,7 @@
               </wp:anchor>
             </w:drawing>
           </mc:Choice>
-          <mc:Fallback xmlns:w16sdtfl="http://schemas.microsoft.com/office/word/2024/wordml/sdtformatlock" xmlns:w16du="http://schemas.microsoft.com/office/word/2023/wordml/word16du">
+          <mc:Fallback>
             <w:pict>
               <v:shape w14:anchorId="03F8A112" id="Straight Arrow Connector 2" o:spid="_x0000_s1026" type="#_x0000_t32" style="position:absolute;margin-left:53.6pt;margin-top:126.8pt;width:.65pt;height:15.25pt;z-index:251703296;visibility:visible;mso-wrap-style:square;mso-width-percent:0;mso-height-percent:0;mso-wrap-distance-left:9pt;mso-wrap-distance-top:0;mso-wrap-distance-right:9pt;mso-wrap-distance-bottom:0;mso-position-horizontal:absolute;mso-position-horizontal-relative:text;mso-position-vertical:absolute;mso-position-vertical-relative:text;mso-width-percent:0;mso-height-percent:0;mso-width-relative:margin;mso-height-relative:margin" o:gfxdata="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" strokecolor="black [3213]" strokeweight=".5pt">
                 <v:stroke endarrow="block" joinstyle="miter"/>
@@ -9108,7 +10198,7 @@
               </wp:anchor>
             </w:drawing>
           </mc:Choice>
-          <mc:Fallback xmlns:w16sdtfl="http://schemas.microsoft.com/office/word/2024/wordml/sdtformatlock" xmlns:w16du="http://schemas.microsoft.com/office/word/2023/wordml/word16du">
+          <mc:Fallback>
             <w:pict>
               <v:shape w14:anchorId="2C4A89C0" id="Straight Arrow Connector 2" o:spid="_x0000_s1026" type="#_x0000_t32" style="position:absolute;margin-left:53.6pt;margin-top:82.65pt;width:0;height:21.3pt;z-index:251701248;visibility:visible;mso-wrap-style:square;mso-wrap-distance-left:9pt;mso-wrap-distance-top:0;mso-wrap-distance-right:9pt;mso-wrap-distance-bottom:0;mso-position-horizontal:absolute;mso-position-horizontal-relative:text;mso-position-vertical:absolute;mso-position-vertical-relative:text" o:gfxdata="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" strokecolor="black [3213]" strokeweight=".5pt">
                 <v:stroke endarrow="block" joinstyle="miter"/>
@@ -9201,9 +10291,9 @@
               </wp:anchor>
             </w:drawing>
           </mc:Choice>
-          <mc:Fallback xmlns:w16sdtfl="http://schemas.microsoft.com/office/word/2024/wordml/sdtformatlock" xmlns:w16du="http://schemas.microsoft.com/office/word/2023/wordml/word16du">
+          <mc:Fallback>
             <w:pict>
-              <v:rect w14:anchorId="17294D53" id="_x0000_s1033" style="position:absolute;margin-left:348pt;margin-top:257.35pt;width:90.2pt;height:21.9pt;z-index:251696128;visibility:visible;mso-wrap-style:square;mso-width-percent:0;mso-height-percent:0;mso-wrap-distance-left:9pt;mso-wrap-distance-top:0;mso-wrap-distance-right:9pt;mso-wrap-distance-bottom:0;mso-position-horizontal:absolute;mso-position-horizontal-relative:text;mso-position-vertical:absolute;mso-position-vertical-relative:text;mso-width-percent:0;mso-height-percent:0;mso-width-relative:margin;mso-height-relative:margin;v-text-anchor:middle" o:gfxdata="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" fillcolor="white [3201]" strokecolor="black [3213]" strokeweight="1pt">
+              <v:rect w14:anchorId="17294D53" id="_x0000_s1039" style="position:absolute;margin-left:348pt;margin-top:257.35pt;width:90.2pt;height:21.9pt;z-index:251696128;visibility:visible;mso-wrap-style:square;mso-width-percent:0;mso-height-percent:0;mso-wrap-distance-left:9pt;mso-wrap-distance-top:0;mso-wrap-distance-right:9pt;mso-wrap-distance-bottom:0;mso-position-horizontal:absolute;mso-position-horizontal-relative:text;mso-position-vertical:absolute;mso-position-vertical-relative:text;mso-width-percent:0;mso-height-percent:0;mso-width-relative:margin;mso-height-relative:margin;v-text-anchor:middle" o:gfxdata="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" fillcolor="white [3201]" strokecolor="black [3213]" strokeweight="1pt">
                 <v:textbox>
                   <w:txbxContent>
                     <w:p>
@@ -9305,9 +10395,9 @@
               </wp:anchor>
             </w:drawing>
           </mc:Choice>
-          <mc:Fallback xmlns:w16sdtfl="http://schemas.microsoft.com/office/word/2024/wordml/sdtformatlock" xmlns:w16du="http://schemas.microsoft.com/office/word/2023/wordml/word16du">
+          <mc:Fallback>
             <w:pict>
-              <v:rect w14:anchorId="52AA5106" id="_x0000_s1034" style="position:absolute;margin-left:348.05pt;margin-top:295.55pt;width:90.2pt;height:21.9pt;z-index:251695104;visibility:visible;mso-wrap-style:square;mso-width-percent:0;mso-height-percent:0;mso-wrap-distance-left:9pt;mso-wrap-distance-top:0;mso-wrap-distance-right:9pt;mso-wrap-distance-bottom:0;mso-position-horizontal:absolute;mso-position-horizontal-relative:text;mso-position-vertical:absolute;mso-position-vertical-relative:text;mso-width-percent:0;mso-height-percent:0;mso-width-relative:margin;mso-height-relative:margin;v-text-anchor:middle" o:gfxdata="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" fillcolor="white [3201]" strokecolor="black [3213]" strokeweight="1pt">
+              <v:rect w14:anchorId="52AA5106" id="_x0000_s1040" style="position:absolute;margin-left:348.05pt;margin-top:295.55pt;width:90.2pt;height:21.9pt;z-index:251695104;visibility:visible;mso-wrap-style:square;mso-width-percent:0;mso-height-percent:0;mso-wrap-distance-left:9pt;mso-wrap-distance-top:0;mso-wrap-distance-right:9pt;mso-wrap-distance-bottom:0;mso-position-horizontal:absolute;mso-position-horizontal-relative:text;mso-position-vertical:absolute;mso-position-vertical-relative:text;mso-width-percent:0;mso-height-percent:0;mso-width-relative:margin;mso-height-relative:margin;v-text-anchor:middle" o:gfxdata="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" fillcolor="white [3201]" strokecolor="black [3213]" strokeweight="1pt">
                 <v:textbox>
                   <w:txbxContent>
                     <w:p>
@@ -9409,9 +10499,9 @@
               </wp:anchor>
             </w:drawing>
           </mc:Choice>
-          <mc:Fallback xmlns:w16sdtfl="http://schemas.microsoft.com/office/word/2024/wordml/sdtformatlock" xmlns:w16du="http://schemas.microsoft.com/office/word/2023/wordml/word16du">
+          <mc:Fallback>
             <w:pict>
-              <v:rect w14:anchorId="10EFE983" id="_x0000_s1035" style="position:absolute;margin-left:347.45pt;margin-top:62.05pt;width:88.3pt;height:21.9pt;z-index:251693056;visibility:visible;mso-wrap-style:square;mso-width-percent:0;mso-height-percent:0;mso-wrap-distance-left:9pt;mso-wrap-distance-top:0;mso-wrap-distance-right:9pt;mso-wrap-distance-bottom:0;mso-position-horizontal:absolute;mso-position-horizontal-relative:text;mso-position-vertical:absolute;mso-position-vertical-relative:text;mso-width-percent:0;mso-height-percent:0;mso-width-relative:margin;mso-height-relative:margin;v-text-anchor:middle" o:gfxdata="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" fillcolor="white [3201]" strokecolor="black [3213]" strokeweight="1pt">
+              <v:rect w14:anchorId="10EFE983" id="_x0000_s1041" style="position:absolute;margin-left:347.45pt;margin-top:62.05pt;width:88.3pt;height:21.9pt;z-index:251693056;visibility:visible;mso-wrap-style:square;mso-width-percent:0;mso-height-percent:0;mso-wrap-distance-left:9pt;mso-wrap-distance-top:0;mso-wrap-distance-right:9pt;mso-wrap-distance-bottom:0;mso-position-horizontal:absolute;mso-position-horizontal-relative:text;mso-position-vertical:absolute;mso-position-vertical-relative:text;mso-width-percent:0;mso-height-percent:0;mso-width-relative:margin;mso-height-relative:margin;v-text-anchor:middle" o:gfxdata="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" fillcolor="white [3201]" strokecolor="black [3213]" strokeweight="1pt">
                 <v:textbox>
                   <w:txbxContent>
                     <w:p>
@@ -9513,9 +10603,9 @@
               </wp:anchor>
             </w:drawing>
           </mc:Choice>
-          <mc:Fallback xmlns:w16sdtfl="http://schemas.microsoft.com/office/word/2024/wordml/sdtformatlock" xmlns:w16du="http://schemas.microsoft.com/office/word/2023/wordml/word16du">
+          <mc:Fallback>
             <w:pict>
-              <v:rect w14:anchorId="083EC847" id="_x0000_s1036" style="position:absolute;margin-left:348.7pt;margin-top:105.85pt;width:87.05pt;height:21.9pt;z-index:251692032;visibility:visible;mso-wrap-style:square;mso-width-percent:0;mso-height-percent:0;mso-wrap-distance-left:9pt;mso-wrap-distance-top:0;mso-wrap-distance-right:9pt;mso-wrap-distance-bottom:0;mso-position-horizontal:absolute;mso-position-horizontal-relative:text;mso-position-vertical:absolute;mso-position-vertical-relative:text;mso-width-percent:0;mso-height-percent:0;mso-width-relative:margin;mso-height-relative:margin;v-text-anchor:middle" o:gfxdata="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" fillcolor="white [3201]" strokecolor="black [3213]" strokeweight="1pt">
+              <v:rect w14:anchorId="083EC847" id="_x0000_s1042" style="position:absolute;margin-left:348.7pt;margin-top:105.85pt;width:87.05pt;height:21.9pt;z-index:251692032;visibility:visible;mso-wrap-style:square;mso-width-percent:0;mso-height-percent:0;mso-wrap-distance-left:9pt;mso-wrap-distance-top:0;mso-wrap-distance-right:9pt;mso-wrap-distance-bottom:0;mso-position-horizontal:absolute;mso-position-horizontal-relative:text;mso-position-vertical:absolute;mso-position-vertical-relative:text;mso-width-percent:0;mso-height-percent:0;mso-width-relative:margin;mso-height-relative:margin;v-text-anchor:middle" o:gfxdata="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" fillcolor="white [3201]" strokecolor="black [3213]" strokeweight="1pt">
                 <v:textbox>
                   <w:txbxContent>
                     <w:p>
@@ -9617,9 +10707,9 @@
               </wp:anchor>
             </w:drawing>
           </mc:Choice>
-          <mc:Fallback xmlns:w16sdtfl="http://schemas.microsoft.com/office/word/2024/wordml/sdtformatlock" xmlns:w16du="http://schemas.microsoft.com/office/word/2023/wordml/word16du">
+          <mc:Fallback>
             <w:pict>
-              <v:rect w14:anchorId="751B43FA" id="_x0000_s1037" style="position:absolute;margin-left:348.7pt;margin-top:143.4pt;width:87.05pt;height:21.9pt;z-index:251691008;visibility:visible;mso-wrap-style:square;mso-width-percent:0;mso-height-percent:0;mso-wrap-distance-left:9pt;mso-wrap-distance-top:0;mso-wrap-distance-right:9pt;mso-wrap-distance-bottom:0;mso-position-horizontal:absolute;mso-position-horizontal-relative:text;mso-position-vertical:absolute;mso-position-vertical-relative:text;mso-width-percent:0;mso-height-percent:0;mso-width-relative:margin;mso-height-relative:margin;v-text-anchor:middle" o:gfxdata="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" fillcolor="white [3201]" strokecolor="black [3213]" strokeweight="1pt">
+              <v:rect w14:anchorId="751B43FA" id="_x0000_s1043" style="position:absolute;margin-left:348.7pt;margin-top:143.4pt;width:87.05pt;height:21.9pt;z-index:251691008;visibility:visible;mso-wrap-style:square;mso-width-percent:0;mso-height-percent:0;mso-wrap-distance-left:9pt;mso-wrap-distance-top:0;mso-wrap-distance-right:9pt;mso-wrap-distance-bottom:0;mso-position-horizontal:absolute;mso-position-horizontal-relative:text;mso-position-vertical:absolute;mso-position-vertical-relative:text;mso-width-percent:0;mso-height-percent:0;mso-width-relative:margin;mso-height-relative:margin;v-text-anchor:middle" o:gfxdata="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" fillcolor="white [3201]" strokecolor="black [3213]" strokeweight="1pt">
                 <v:textbox>
                   <w:txbxContent>
                     <w:p>
@@ -9721,9 +10811,9 @@
               </wp:anchor>
             </w:drawing>
           </mc:Choice>
-          <mc:Fallback xmlns:w16sdtfl="http://schemas.microsoft.com/office/word/2024/wordml/sdtformatlock" xmlns:w16du="http://schemas.microsoft.com/office/word/2023/wordml/word16du">
+          <mc:Fallback>
             <w:pict>
-              <v:rect w14:anchorId="0750ABEF" id="_x0000_s1038" style="position:absolute;margin-left:345.6pt;margin-top:179.1pt;width:90.2pt;height:21.9pt;z-index:251689984;visibility:visible;mso-wrap-style:square;mso-width-percent:0;mso-height-percent:0;mso-wrap-distance-left:9pt;mso-wrap-distance-top:0;mso-wrap-distance-right:9pt;mso-wrap-distance-bottom:0;mso-position-horizontal:absolute;mso-position-horizontal-relative:text;mso-position-vertical:absolute;mso-position-vertical-relative:text;mso-width-percent:0;mso-height-percent:0;mso-width-relative:margin;mso-height-relative:margin;v-text-anchor:middle" o:gfxdata="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" fillcolor="white [3201]" strokecolor="black [3213]" strokeweight="1pt">
+              <v:rect w14:anchorId="0750ABEF" id="_x0000_s1044" style="position:absolute;margin-left:345.6pt;margin-top:179.1pt;width:90.2pt;height:21.9pt;z-index:251689984;visibility:visible;mso-wrap-style:square;mso-width-percent:0;mso-height-percent:0;mso-wrap-distance-left:9pt;mso-wrap-distance-top:0;mso-wrap-distance-right:9pt;mso-wrap-distance-bottom:0;mso-position-horizontal:absolute;mso-position-horizontal-relative:text;mso-position-vertical:absolute;mso-position-vertical-relative:text;mso-width-percent:0;mso-height-percent:0;mso-width-relative:margin;mso-height-relative:margin;v-text-anchor:middle" o:gfxdata="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" fillcolor="white [3201]" strokecolor="black [3213]" strokeweight="1pt">
                 <v:textbox>
                   <w:txbxContent>
                     <w:p>
@@ -9825,9 +10915,9 @@
               </wp:anchor>
             </w:drawing>
           </mc:Choice>
-          <mc:Fallback xmlns:w16sdtfl="http://schemas.microsoft.com/office/word/2024/wordml/sdtformatlock" xmlns:w16du="http://schemas.microsoft.com/office/word/2023/wordml/word16du">
+          <mc:Fallback>
             <w:pict>
-              <v:rect w14:anchorId="116CAC92" id="_x0000_s1039" style="position:absolute;margin-left:345.6pt;margin-top:217.3pt;width:90.2pt;height:21.9pt;z-index:251688960;visibility:visible;mso-wrap-style:square;mso-width-percent:0;mso-height-percent:0;mso-wrap-distance-left:9pt;mso-wrap-distance-top:0;mso-wrap-distance-right:9pt;mso-wrap-distance-bottom:0;mso-position-horizontal:absolute;mso-position-horizontal-relative:text;mso-position-vertical:absolute;mso-position-vertical-relative:text;mso-width-percent:0;mso-height-percent:0;mso-width-relative:margin;mso-height-relative:margin;v-text-anchor:middle" o:gfxdata="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" fillcolor="white [3201]" strokecolor="black [3213]" strokeweight="1pt">
+              <v:rect w14:anchorId="116CAC92" id="_x0000_s1045" style="position:absolute;margin-left:345.6pt;margin-top:217.3pt;width:90.2pt;height:21.9pt;z-index:251688960;visibility:visible;mso-wrap-style:square;mso-width-percent:0;mso-height-percent:0;mso-wrap-distance-left:9pt;mso-wrap-distance-top:0;mso-wrap-distance-right:9pt;mso-wrap-distance-bottom:0;mso-position-horizontal:absolute;mso-position-horizontal-relative:text;mso-position-vertical:absolute;mso-position-vertical-relative:text;mso-width-percent:0;mso-height-percent:0;mso-width-relative:margin;mso-height-relative:margin;v-text-anchor:middle" o:gfxdata="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" fillcolor="white [3201]" strokecolor="black [3213]" strokeweight="1pt">
                 <v:textbox>
                   <w:txbxContent>
                     <w:p>
@@ -9929,9 +11019,9 @@
               </wp:anchor>
             </w:drawing>
           </mc:Choice>
-          <mc:Fallback xmlns:w16sdtfl="http://schemas.microsoft.com/office/word/2024/wordml/sdtformatlock" xmlns:w16du="http://schemas.microsoft.com/office/word/2023/wordml/word16du">
+          <mc:Fallback>
             <w:pict>
-              <v:rect w14:anchorId="559E4DA2" id="_x0000_s1040" style="position:absolute;margin-left:190.7pt;margin-top:104.85pt;width:87.05pt;height:21.9pt;z-index:251685888;visibility:visible;mso-wrap-style:square;mso-width-percent:0;mso-height-percent:0;mso-wrap-distance-left:9pt;mso-wrap-distance-top:0;mso-wrap-distance-right:9pt;mso-wrap-distance-bottom:0;mso-position-horizontal:absolute;mso-position-horizontal-relative:text;mso-position-vertical:absolute;mso-position-vertical-relative:text;mso-width-percent:0;mso-height-percent:0;mso-width-relative:margin;mso-height-relative:margin;v-text-anchor:middle" o:gfxdata="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" fillcolor="white [3201]" strokecolor="black [3213]" strokeweight="1pt">
+              <v:rect w14:anchorId="559E4DA2" id="_x0000_s1046" style="position:absolute;margin-left:190.7pt;margin-top:104.85pt;width:87.05pt;height:21.9pt;z-index:251685888;visibility:visible;mso-wrap-style:square;mso-width-percent:0;mso-height-percent:0;mso-wrap-distance-left:9pt;mso-wrap-distance-top:0;mso-wrap-distance-right:9pt;mso-wrap-distance-bottom:0;mso-position-horizontal:absolute;mso-position-horizontal-relative:text;mso-position-vertical:absolute;mso-position-vertical-relative:text;mso-width-percent:0;mso-height-percent:0;mso-width-relative:margin;mso-height-relative:margin;v-text-anchor:middle" o:gfxdata="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" fillcolor="white [3201]" strokecolor="black [3213]" strokeweight="1pt">
                 <v:textbox>
                   <w:txbxContent>
                     <w:p>
@@ -10033,9 +11123,9 @@
               </wp:anchor>
             </w:drawing>
           </mc:Choice>
-          <mc:Fallback xmlns:w16sdtfl="http://schemas.microsoft.com/office/word/2024/wordml/sdtformatlock" xmlns:w16du="http://schemas.microsoft.com/office/word/2023/wordml/word16du">
+          <mc:Fallback>
             <w:pict>
-              <v:rect w14:anchorId="075BF7E5" id="_x0000_s1041" style="position:absolute;margin-left:190.7pt;margin-top:142.4pt;width:87.05pt;height:21.9pt;z-index:251684864;visibility:visible;mso-wrap-style:square;mso-width-percent:0;mso-height-percent:0;mso-wrap-distance-left:9pt;mso-wrap-distance-top:0;mso-wrap-distance-right:9pt;mso-wrap-distance-bottom:0;mso-position-horizontal:absolute;mso-position-horizontal-relative:text;mso-position-vertical:absolute;mso-position-vertical-relative:text;mso-width-percent:0;mso-height-percent:0;mso-width-relative:margin;mso-height-relative:margin;v-text-anchor:middle" o:gfxdata="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" fillcolor="white [3201]" strokecolor="black [3213]" strokeweight="1pt">
+              <v:rect w14:anchorId="075BF7E5" id="_x0000_s1047" style="position:absolute;margin-left:190.7pt;margin-top:142.4pt;width:87.05pt;height:21.9pt;z-index:251684864;visibility:visible;mso-wrap-style:square;mso-width-percent:0;mso-height-percent:0;mso-wrap-distance-left:9pt;mso-wrap-distance-top:0;mso-wrap-distance-right:9pt;mso-wrap-distance-bottom:0;mso-position-horizontal:absolute;mso-position-horizontal-relative:text;mso-position-vertical:absolute;mso-position-vertical-relative:text;mso-width-percent:0;mso-height-percent:0;mso-width-relative:margin;mso-height-relative:margin;v-text-anchor:middle" o:gfxdata="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" fillcolor="white [3201]" strokecolor="black [3213]" strokeweight="1pt">
                 <v:textbox>
                   <w:txbxContent>
                     <w:p>
@@ -10137,9 +11227,9 @@
               </wp:anchor>
             </w:drawing>
           </mc:Choice>
-          <mc:Fallback xmlns:w16sdtfl="http://schemas.microsoft.com/office/word/2024/wordml/sdtformatlock" xmlns:w16du="http://schemas.microsoft.com/office/word/2023/wordml/word16du">
+          <mc:Fallback>
             <w:pict>
-              <v:rect w14:anchorId="6E23151B" id="_x0000_s1042" style="position:absolute;margin-left:187.6pt;margin-top:178.1pt;width:90.2pt;height:21.9pt;z-index:251683840;visibility:visible;mso-wrap-style:square;mso-width-percent:0;mso-height-percent:0;mso-wrap-distance-left:9pt;mso-wrap-distance-top:0;mso-wrap-distance-right:9pt;mso-wrap-distance-bottom:0;mso-position-horizontal:absolute;mso-position-horizontal-relative:text;mso-position-vertical:absolute;mso-position-vertical-relative:text;mso-width-percent:0;mso-height-percent:0;mso-width-relative:margin;mso-height-relative:margin;v-text-anchor:middle" o:gfxdata="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" fillcolor="white [3201]" strokecolor="black [3213]" strokeweight="1pt">
+              <v:rect w14:anchorId="6E23151B" id="_x0000_s1048" style="position:absolute;margin-left:187.6pt;margin-top:178.1pt;width:90.2pt;height:21.9pt;z-index:251683840;visibility:visible;mso-wrap-style:square;mso-width-percent:0;mso-height-percent:0;mso-wrap-distance-left:9pt;mso-wrap-distance-top:0;mso-wrap-distance-right:9pt;mso-wrap-distance-bottom:0;mso-position-horizontal:absolute;mso-position-horizontal-relative:text;mso-position-vertical:absolute;mso-position-vertical-relative:text;mso-width-percent:0;mso-height-percent:0;mso-width-relative:margin;mso-height-relative:margin;v-text-anchor:middle" o:gfxdata="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" fillcolor="white [3201]" strokecolor="black [3213]" strokeweight="1pt">
                 <v:textbox>
                   <w:txbxContent>
                     <w:p>
@@ -10241,9 +11331,9 @@
               </wp:anchor>
             </w:drawing>
           </mc:Choice>
-          <mc:Fallback xmlns:w16sdtfl="http://schemas.microsoft.com/office/word/2024/wordml/sdtformatlock" xmlns:w16du="http://schemas.microsoft.com/office/word/2023/wordml/word16du">
+          <mc:Fallback>
             <w:pict>
-              <v:rect w14:anchorId="01303391" id="_x0000_s1043" style="position:absolute;margin-left:187.6pt;margin-top:216.3pt;width:90.25pt;height:21.9pt;z-index:251682816;visibility:visible;mso-wrap-style:square;mso-width-percent:0;mso-height-percent:0;mso-wrap-distance-left:9pt;mso-wrap-distance-top:0;mso-wrap-distance-right:9pt;mso-wrap-distance-bottom:0;mso-position-horizontal:absolute;mso-position-horizontal-relative:text;mso-position-vertical:absolute;mso-position-vertical-relative:text;mso-width-percent:0;mso-height-percent:0;mso-width-relative:margin;mso-height-relative:margin;v-text-anchor:middle" o:gfxdata="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" fillcolor="white [3201]" strokecolor="black [3213]" strokeweight="1pt">
+              <v:rect w14:anchorId="01303391" id="_x0000_s1049" style="position:absolute;margin-left:187.6pt;margin-top:216.3pt;width:90.25pt;height:21.9pt;z-index:251682816;visibility:visible;mso-wrap-style:square;mso-width-percent:0;mso-height-percent:0;mso-wrap-distance-left:9pt;mso-wrap-distance-top:0;mso-wrap-distance-right:9pt;mso-wrap-distance-bottom:0;mso-position-horizontal:absolute;mso-position-horizontal-relative:text;mso-position-vertical:absolute;mso-position-vertical-relative:text;mso-width-percent:0;mso-height-percent:0;mso-width-relative:margin;mso-height-relative:margin;v-text-anchor:middle" o:gfxdata="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" fillcolor="white [3201]" strokecolor="black [3213]" strokeweight="1pt">
                 <v:textbox>
                   <w:txbxContent>
                     <w:p>
@@ -10345,9 +11435,9 @@
               </wp:anchor>
             </w:drawing>
           </mc:Choice>
-          <mc:Fallback xmlns:w16sdtfl="http://schemas.microsoft.com/office/word/2024/wordml/sdtformatlock" xmlns:w16du="http://schemas.microsoft.com/office/word/2023/wordml/word16du">
+          <mc:Fallback>
             <w:pict>
-              <v:rect w14:anchorId="25A6BC7D" id="_x0000_s1044" style="position:absolute;margin-left:8.75pt;margin-top:216.3pt;width:90.25pt;height:21.9pt;z-index:251672576;visibility:visible;mso-wrap-style:square;mso-width-percent:0;mso-height-percent:0;mso-wrap-distance-left:9pt;mso-wrap-distance-top:0;mso-wrap-distance-right:9pt;mso-wrap-distance-bottom:0;mso-position-horizontal:absolute;mso-position-horizontal-relative:text;mso-position-vertical:absolute;mso-position-vertical-relative:text;mso-width-percent:0;mso-height-percent:0;mso-width-relative:margin;mso-height-relative:margin;v-text-anchor:middle" o:gfxdata="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" fillcolor="white [3201]" strokecolor="black [3213]" strokeweight="1pt">
+              <v:rect w14:anchorId="25A6BC7D" id="_x0000_s1050" style="position:absolute;margin-left:8.75pt;margin-top:216.3pt;width:90.25pt;height:21.9pt;z-index:251672576;visibility:visible;mso-wrap-style:square;mso-width-percent:0;mso-height-percent:0;mso-wrap-distance-left:9pt;mso-wrap-distance-top:0;mso-wrap-distance-right:9pt;mso-wrap-distance-bottom:0;mso-position-horizontal:absolute;mso-position-horizontal-relative:text;mso-position-vertical:absolute;mso-position-vertical-relative:text;mso-width-percent:0;mso-height-percent:0;mso-width-relative:margin;mso-height-relative:margin;v-text-anchor:middle" o:gfxdata="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" fillcolor="white [3201]" strokecolor="black [3213]" strokeweight="1pt">
                 <v:textbox>
                   <w:txbxContent>
                     <w:p>
@@ -10449,9 +11539,9 @@
               </wp:anchor>
             </w:drawing>
           </mc:Choice>
-          <mc:Fallback xmlns:w16sdtfl="http://schemas.microsoft.com/office/word/2024/wordml/sdtformatlock" xmlns:w16du="http://schemas.microsoft.com/office/word/2023/wordml/word16du">
+          <mc:Fallback>
             <w:pict>
-              <v:rect w14:anchorId="0EBB8005" id="_x0000_s1045" style="position:absolute;margin-left:10.65pt;margin-top:20.35pt;width:88.35pt;height:21.9pt;z-index:251670528;visibility:visible;mso-wrap-style:square;mso-width-percent:0;mso-height-percent:0;mso-wrap-distance-left:9pt;mso-wrap-distance-top:0;mso-wrap-distance-right:9pt;mso-wrap-distance-bottom:0;mso-position-horizontal:absolute;mso-position-horizontal-relative:text;mso-position-vertical:absolute;mso-position-vertical-relative:text;mso-width-percent:0;mso-height-percent:0;mso-width-relative:margin;mso-height-relative:margin;v-text-anchor:middle" o:gfxdata="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" fillcolor="white [3201]" strokecolor="black [3213]" strokeweight="1pt">
+              <v:rect w14:anchorId="0EBB8005" id="_x0000_s1051" style="position:absolute;margin-left:10.65pt;margin-top:20.35pt;width:88.35pt;height:21.9pt;z-index:251670528;visibility:visible;mso-wrap-style:square;mso-width-percent:0;mso-height-percent:0;mso-wrap-distance-left:9pt;mso-wrap-distance-top:0;mso-wrap-distance-right:9pt;mso-wrap-distance-bottom:0;mso-position-horizontal:absolute;mso-position-horizontal-relative:text;mso-position-vertical:absolute;mso-position-vertical-relative:text;mso-width-percent:0;mso-height-percent:0;mso-width-relative:margin;mso-height-relative:margin;v-text-anchor:middle" o:gfxdata="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" fillcolor="white [3201]" strokecolor="black [3213]" strokeweight="1pt">
                 <v:textbox>
                   <w:txbxContent>
                     <w:p>
@@ -10553,9 +11643,9 @@
               </wp:anchor>
             </w:drawing>
           </mc:Choice>
-          <mc:Fallback xmlns:w16sdtfl="http://schemas.microsoft.com/office/word/2024/wordml/sdtformatlock" xmlns:w16du="http://schemas.microsoft.com/office/word/2023/wordml/word16du">
+          <mc:Fallback>
             <w:pict>
-              <v:rect w14:anchorId="6F60A7D9" id="_x0000_s1046" style="position:absolute;margin-left:10.65pt;margin-top:61.05pt;width:88.3pt;height:21.9pt;z-index:251680768;visibility:visible;mso-wrap-style:square;mso-width-percent:0;mso-height-percent:0;mso-wrap-distance-left:9pt;mso-wrap-distance-top:0;mso-wrap-distance-right:9pt;mso-wrap-distance-bottom:0;mso-position-horizontal:absolute;mso-position-horizontal-relative:text;mso-position-vertical:absolute;mso-position-vertical-relative:text;mso-width-percent:0;mso-height-percent:0;mso-width-relative:margin;mso-height-relative:margin;v-text-anchor:middle" o:gfxdata="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" fillcolor="white [3201]" strokecolor="black [3213]" strokeweight="1pt">
+              <v:rect w14:anchorId="6F60A7D9" id="_x0000_s1052" style="position:absolute;margin-left:10.65pt;margin-top:61.05pt;width:88.3pt;height:21.9pt;z-index:251680768;visibility:visible;mso-wrap-style:square;mso-width-percent:0;mso-height-percent:0;mso-wrap-distance-left:9pt;mso-wrap-distance-top:0;mso-wrap-distance-right:9pt;mso-wrap-distance-bottom:0;mso-position-horizontal:absolute;mso-position-horizontal-relative:text;mso-position-vertical:absolute;mso-position-vertical-relative:text;mso-width-percent:0;mso-height-percent:0;mso-width-relative:margin;mso-height-relative:margin;v-text-anchor:middle" o:gfxdata="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" fillcolor="white [3201]" strokecolor="black [3213]" strokeweight="1pt">
                 <v:textbox>
                   <w:txbxContent>
                     <w:p>
@@ -10657,9 +11747,9 @@
               </wp:anchor>
             </w:drawing>
           </mc:Choice>
-          <mc:Fallback xmlns:w16sdtfl="http://schemas.microsoft.com/office/word/2024/wordml/sdtformatlock" xmlns:w16du="http://schemas.microsoft.com/office/word/2023/wordml/word16du">
+          <mc:Fallback>
             <w:pict>
-              <v:rect w14:anchorId="20B7DB4C" id="_x0000_s1047" style="position:absolute;margin-left:11.9pt;margin-top:104.9pt;width:87.05pt;height:21.9pt;z-index:251678720;visibility:visible;mso-wrap-style:square;mso-width-percent:0;mso-height-percent:0;mso-wrap-distance-left:9pt;mso-wrap-distance-top:0;mso-wrap-distance-right:9pt;mso-wrap-distance-bottom:0;mso-position-horizontal:absolute;mso-position-horizontal-relative:text;mso-position-vertical:absolute;mso-position-vertical-relative:text;mso-width-percent:0;mso-height-percent:0;mso-width-relative:margin;mso-height-relative:margin;v-text-anchor:middle" o:gfxdata="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" fillcolor="white [3201]" strokecolor="black [3213]" strokeweight="1pt">
+              <v:rect w14:anchorId="20B7DB4C" id="_x0000_s1053" style="position:absolute;margin-left:11.9pt;margin-top:104.9pt;width:87.05pt;height:21.9pt;z-index:251678720;visibility:visible;mso-wrap-style:square;mso-width-percent:0;mso-height-percent:0;mso-wrap-distance-left:9pt;mso-wrap-distance-top:0;mso-wrap-distance-right:9pt;mso-wrap-distance-bottom:0;mso-position-horizontal:absolute;mso-position-horizontal-relative:text;mso-position-vertical:absolute;mso-position-vertical-relative:text;mso-width-percent:0;mso-height-percent:0;mso-width-relative:margin;mso-height-relative:margin;v-text-anchor:middle" o:gfxdata="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" fillcolor="white [3201]" strokecolor="black [3213]" strokeweight="1pt">
                 <v:textbox>
                   <w:txbxContent>
                     <w:p>
@@ -10761,9 +11851,9 @@
               </wp:anchor>
             </w:drawing>
           </mc:Choice>
-          <mc:Fallback xmlns:w16sdtfl="http://schemas.microsoft.com/office/word/2024/wordml/sdtformatlock" xmlns:w16du="http://schemas.microsoft.com/office/word/2023/wordml/word16du">
+          <mc:Fallback>
             <w:pict>
-              <v:rect w14:anchorId="58D70511" id="_x0000_s1048" style="position:absolute;margin-left:11.9pt;margin-top:142.45pt;width:87.05pt;height:21.9pt;z-index:251676672;visibility:visible;mso-wrap-style:square;mso-width-percent:0;mso-height-percent:0;mso-wrap-distance-left:9pt;mso-wrap-distance-top:0;mso-wrap-distance-right:9pt;mso-wrap-distance-bottom:0;mso-position-horizontal:absolute;mso-position-horizontal-relative:text;mso-position-vertical:absolute;mso-position-vertical-relative:text;mso-width-percent:0;mso-height-percent:0;mso-width-relative:margin;mso-height-relative:margin;v-text-anchor:middle" o:gfxdata="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" fillcolor="white [3201]" strokecolor="black [3213]" strokeweight="1pt">
+              <v:rect w14:anchorId="58D70511" id="_x0000_s1054" style="position:absolute;margin-left:11.9pt;margin-top:142.45pt;width:87.05pt;height:21.9pt;z-index:251676672;visibility:visible;mso-wrap-style:square;mso-width-percent:0;mso-height-percent:0;mso-wrap-distance-left:9pt;mso-wrap-distance-top:0;mso-wrap-distance-right:9pt;mso-wrap-distance-bottom:0;mso-position-horizontal:absolute;mso-position-horizontal-relative:text;mso-position-vertical:absolute;mso-position-vertical-relative:text;mso-width-percent:0;mso-height-percent:0;mso-width-relative:margin;mso-height-relative:margin;v-text-anchor:middle" o:gfxdata="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" fillcolor="white [3201]" strokecolor="black [3213]" strokeweight="1pt">
                 <v:textbox>
                   <w:txbxContent>
                     <w:p>
@@ -10865,9 +11955,9 @@
               </wp:anchor>
             </w:drawing>
           </mc:Choice>
-          <mc:Fallback xmlns:w16sdtfl="http://schemas.microsoft.com/office/word/2024/wordml/sdtformatlock" xmlns:w16du="http://schemas.microsoft.com/office/word/2023/wordml/word16du">
+          <mc:Fallback>
             <w:pict>
-              <v:rect w14:anchorId="763BA45E" id="_x0000_s1049" style="position:absolute;margin-left:8.75pt;margin-top:178.15pt;width:90.25pt;height:21.9pt;z-index:251674624;visibility:visible;mso-wrap-style:square;mso-width-percent:0;mso-height-percent:0;mso-wrap-distance-left:9pt;mso-wrap-distance-top:0;mso-wrap-distance-right:9pt;mso-wrap-distance-bottom:0;mso-position-horizontal:absolute;mso-position-horizontal-relative:text;mso-position-vertical:absolute;mso-position-vertical-relative:text;mso-width-percent:0;mso-height-percent:0;mso-width-relative:margin;mso-height-relative:margin;v-text-anchor:middle" o:gfxdata="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" fillcolor="white [3201]" strokecolor="black [3213]" strokeweight="1pt">
+              <v:rect w14:anchorId="763BA45E" id="_x0000_s1055" style="position:absolute;margin-left:8.75pt;margin-top:178.15pt;width:90.25pt;height:21.9pt;z-index:251674624;visibility:visible;mso-wrap-style:square;mso-width-percent:0;mso-height-percent:0;mso-wrap-distance-left:9pt;mso-wrap-distance-top:0;mso-wrap-distance-right:9pt;mso-wrap-distance-bottom:0;mso-position-horizontal:absolute;mso-position-horizontal-relative:text;mso-position-vertical:absolute;mso-position-vertical-relative:text;mso-width-percent:0;mso-height-percent:0;mso-width-relative:margin;mso-height-relative:margin;v-text-anchor:middle" o:gfxdata="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" fillcolor="white [3201]" strokecolor="black [3213]" strokeweight="1pt">
                 <v:textbox>
                   <w:txbxContent>
                     <w:p>
@@ -11143,12 +12233,12 @@
       <w:pPr>
         <w:pStyle w:val="Heading1"/>
       </w:pPr>
-      <w:bookmarkStart w:id="33" w:name="_Toc135113580"/>
+      <w:bookmarkStart w:id="45" w:name="_Toc135113580"/>
       <w:r>
         <w:lastRenderedPageBreak/>
         <w:t>Gantt Chart</w:t>
       </w:r>
-      <w:bookmarkEnd w:id="33"/>
+      <w:bookmarkEnd w:id="45"/>
     </w:p>
     <w:p/>
     <w:p/>
@@ -11417,7 +12507,7 @@
                     </wp:anchor>
                   </w:drawing>
                 </mc:Choice>
-                <mc:Fallback xmlns:w16sdtfl="http://schemas.microsoft.com/office/word/2024/wordml/sdtformatlock" xmlns:w16du="http://schemas.microsoft.com/office/word/2023/wordml/word16du">
+                <mc:Fallback>
                   <w:pict>
                     <v:rect w14:anchorId="25A9ACC4" id="Rectangle 14" o:spid="_x0000_s1026" style="position:absolute;margin-left:-4.8pt;margin-top:7.2pt;width:68.65pt;height:22.6pt;z-index:251752448;visibility:visible;mso-wrap-style:square;mso-wrap-distance-left:9pt;mso-wrap-distance-top:0;mso-wrap-distance-right:9pt;mso-wrap-distance-bottom:0;mso-position-horizontal:absolute;mso-position-horizontal-relative:text;mso-position-vertical:absolute;mso-position-vertical-relative:text;v-text-anchor:middle" o:gfxdata="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" fillcolor="#4f81bd" strokecolor="#385d8a" strokeweight="2pt"/>
                   </w:pict>
@@ -11626,7 +12716,7 @@
                     </wp:anchor>
                   </w:drawing>
                 </mc:Choice>
-                <mc:Fallback xmlns:w16sdtfl="http://schemas.microsoft.com/office/word/2024/wordml/sdtformatlock" xmlns:w16du="http://schemas.microsoft.com/office/word/2023/wordml/word16du">
+                <mc:Fallback>
                   <w:pict>
                     <v:rect w14:anchorId="3BE0047A" id="Rectangle 15" o:spid="_x0000_s1026" style="position:absolute;margin-left:-50pt;margin-top:6.65pt;width:100.5pt;height:21.75pt;z-index:251753472;visibility:visible;mso-wrap-style:square;mso-width-percent:0;mso-wrap-distance-left:9pt;mso-wrap-distance-top:0;mso-wrap-distance-right:9pt;mso-wrap-distance-bottom:0;mso-position-horizontal:absolute;mso-position-horizontal-relative:text;mso-position-vertical:absolute;mso-position-vertical-relative:text;mso-width-percent:0;mso-width-relative:margin;v-text-anchor:middle" o:gfxdata="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" fillcolor="#4f81bd" strokecolor="#385d8a" strokeweight="2pt"/>
                   </w:pict>
@@ -11829,7 +12919,7 @@
                     </wp:anchor>
                   </w:drawing>
                 </mc:Choice>
-                <mc:Fallback xmlns:w16sdtfl="http://schemas.microsoft.com/office/word/2024/wordml/sdtformatlock" xmlns:w16du="http://schemas.microsoft.com/office/word/2023/wordml/word16du">
+                <mc:Fallback>
                   <w:pict>
                     <v:rect w14:anchorId="3DB5C811" id="Rectangle 16" o:spid="_x0000_s1026" style="position:absolute;margin-left:-8.1pt;margin-top:9.65pt;width:176.25pt;height:21.75pt;z-index:251754496;visibility:visible;mso-wrap-style:square;mso-width-percent:0;mso-height-percent:0;mso-wrap-distance-left:9pt;mso-wrap-distance-top:0;mso-wrap-distance-right:9pt;mso-wrap-distance-bottom:0;mso-position-horizontal:absolute;mso-position-horizontal-relative:text;mso-position-vertical:absolute;mso-position-vertical-relative:text;mso-width-percent:0;mso-height-percent:0;mso-width-relative:margin;mso-height-relative:margin;v-text-anchor:middle" o:gfxdata="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" fillcolor="#4f81bd" strokecolor="#385d8a" strokeweight="2pt"/>
                   </w:pict>
@@ -12045,7 +13135,7 @@
                     </wp:anchor>
                   </w:drawing>
                 </mc:Choice>
-                <mc:Fallback xmlns:w16sdtfl="http://schemas.microsoft.com/office/word/2024/wordml/sdtformatlock" xmlns:w16du="http://schemas.microsoft.com/office/word/2023/wordml/word16du">
+                <mc:Fallback>
                   <w:pict>
                     <v:rect w14:anchorId="40B3BE6E" id="Rectangle 17" o:spid="_x0000_s1026" style="position:absolute;margin-left:41.1pt;margin-top:8pt;width:94.45pt;height:21.75pt;z-index:251755520;visibility:visible;mso-wrap-style:square;mso-width-percent:0;mso-height-percent:0;mso-wrap-distance-left:9pt;mso-wrap-distance-top:0;mso-wrap-distance-right:9pt;mso-wrap-distance-bottom:0;mso-position-horizontal:absolute;mso-position-horizontal-relative:text;mso-position-vertical:absolute;mso-position-vertical-relative:text;mso-width-percent:0;mso-height-percent:0;mso-width-relative:margin;mso-height-relative:margin;v-text-anchor:middle" o:gfxdata="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" fillcolor="#4f81bd" strokecolor="#385d8a" strokeweight="2pt"/>
                   </w:pict>
@@ -12200,7 +13290,7 @@
                     </wp:anchor>
                   </w:drawing>
                 </mc:Choice>
-                <mc:Fallback xmlns:w16sdtfl="http://schemas.microsoft.com/office/word/2024/wordml/sdtformatlock" xmlns:w16du="http://schemas.microsoft.com/office/word/2023/wordml/word16du">
+                <mc:Fallback>
                   <w:pict>
                     <v:rect w14:anchorId="6720A9B8" id="Rectangle 18" o:spid="_x0000_s1026" style="position:absolute;margin-left:16.2pt;margin-top:7.75pt;width:277.95pt;height:25.95pt;z-index:251756544;visibility:visible;mso-wrap-style:square;mso-width-percent:0;mso-height-percent:0;mso-wrap-distance-left:9pt;mso-wrap-distance-top:0;mso-wrap-distance-right:9pt;mso-wrap-distance-bottom:0;mso-position-horizontal:absolute;mso-position-horizontal-relative:text;mso-position-vertical:absolute;mso-position-vertical-relative:text;mso-width-percent:0;mso-height-percent:0;mso-width-relative:margin;mso-height-relative:margin;v-text-anchor:middle" o:gfxdata="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" fillcolor="#4f81bd" strokecolor="#385d8a" strokeweight="2pt"/>
                   </w:pict>
@@ -12341,11 +13431,11 @@
                             <w:pPr>
                               <w:pStyle w:val="Heading3"/>
                             </w:pPr>
-                            <w:bookmarkStart w:id="34" w:name="_Toc134638672"/>
-                            <w:bookmarkStart w:id="35" w:name="_Toc134639801"/>
-                            <w:bookmarkStart w:id="36" w:name="_Toc134640098"/>
-                            <w:bookmarkStart w:id="37" w:name="_Toc134643008"/>
-                            <w:bookmarkStart w:id="38" w:name="_Toc135113581"/>
+                            <w:bookmarkStart w:id="46" w:name="_Toc134638672"/>
+                            <w:bookmarkStart w:id="47" w:name="_Toc134639801"/>
+                            <w:bookmarkStart w:id="48" w:name="_Toc134640098"/>
+                            <w:bookmarkStart w:id="49" w:name="_Toc134643008"/>
+                            <w:bookmarkStart w:id="50" w:name="_Toc135113581"/>
                             <w:r>
                               <w:t>Fig</w:t>
                             </w:r>
@@ -12358,11 +13448,11 @@
                             <w:r>
                               <w:t>: Gantt Chart</w:t>
                             </w:r>
-                            <w:bookmarkEnd w:id="34"/>
-                            <w:bookmarkEnd w:id="35"/>
-                            <w:bookmarkEnd w:id="36"/>
-                            <w:bookmarkEnd w:id="37"/>
-                            <w:bookmarkEnd w:id="38"/>
+                            <w:bookmarkEnd w:id="46"/>
+                            <w:bookmarkEnd w:id="47"/>
+                            <w:bookmarkEnd w:id="48"/>
+                            <w:bookmarkEnd w:id="49"/>
+                            <w:bookmarkEnd w:id="50"/>
                           </w:p>
                         </w:txbxContent>
                       </wps:txbx>
@@ -12381,20 +13471,20 @@
               </wp:anchor>
             </w:drawing>
           </mc:Choice>
-          <mc:Fallback xmlns:w16sdtfl="http://schemas.microsoft.com/office/word/2024/wordml/sdtformatlock" xmlns:w16du="http://schemas.microsoft.com/office/word/2023/wordml/word16du">
+          <mc:Fallback>
             <w:pict>
-              <v:shape w14:anchorId="151B0198" id="_x0000_s1050" type="#_x0000_t202" style="position:absolute;margin-left:109.65pt;margin-top:275pt;width:183pt;height:38.5pt;z-index:251750400;visibility:visible;mso-wrap-style:square;mso-width-percent:0;mso-height-percent:0;mso-wrap-distance-left:9pt;mso-wrap-distance-top:3.6pt;mso-wrap-distance-right:9pt;mso-wrap-distance-bottom:3.6pt;mso-position-horizontal:absolute;mso-position-horizontal-relative:text;mso-position-vertical:absolute;mso-position-vertical-relative:text;mso-width-percent:0;mso-height-percent:0;mso-width-relative:margin;mso-height-relative:margin;v-text-anchor:top" o:gfxdata="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" strokecolor="white [3212]">
+              <v:shape w14:anchorId="151B0198" id="_x0000_s1056" type="#_x0000_t202" style="position:absolute;margin-left:109.65pt;margin-top:275pt;width:183pt;height:38.5pt;z-index:251750400;visibility:visible;mso-wrap-style:square;mso-width-percent:0;mso-height-percent:0;mso-wrap-distance-left:9pt;mso-wrap-distance-top:3.6pt;mso-wrap-distance-right:9pt;mso-wrap-distance-bottom:3.6pt;mso-position-horizontal:absolute;mso-position-horizontal-relative:text;mso-position-vertical:absolute;mso-position-vertical-relative:text;mso-width-percent:0;mso-height-percent:0;mso-width-relative:margin;mso-height-relative:margin;v-text-anchor:top" o:gfxdata="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" strokecolor="white [3212]">
                 <v:textbox>
                   <w:txbxContent>
                     <w:p>
                       <w:pPr>
                         <w:pStyle w:val="Heading3"/>
                       </w:pPr>
-                      <w:bookmarkStart w:id="41" w:name="_Toc134638672"/>
-                      <w:bookmarkStart w:id="42" w:name="_Toc134639801"/>
-                      <w:bookmarkStart w:id="43" w:name="_Toc134640098"/>
-                      <w:bookmarkStart w:id="44" w:name="_Toc134643008"/>
-                      <w:bookmarkStart w:id="45" w:name="_Toc135113581"/>
+                      <w:bookmarkStart w:id="51" w:name="_Toc134638672"/>
+                      <w:bookmarkStart w:id="52" w:name="_Toc134639801"/>
+                      <w:bookmarkStart w:id="53" w:name="_Toc134640098"/>
+                      <w:bookmarkStart w:id="54" w:name="_Toc134643008"/>
+                      <w:bookmarkStart w:id="55" w:name="_Toc135113581"/>
                       <w:r>
                         <w:t>Fig</w:t>
                       </w:r>
@@ -12407,11 +13497,11 @@
                       <w:r>
                         <w:t>: Gantt Chart</w:t>
                       </w:r>
-                      <w:bookmarkEnd w:id="41"/>
-                      <w:bookmarkEnd w:id="42"/>
-                      <w:bookmarkEnd w:id="43"/>
-                      <w:bookmarkEnd w:id="44"/>
-                      <w:bookmarkEnd w:id="45"/>
+                      <w:bookmarkEnd w:id="51"/>
+                      <w:bookmarkEnd w:id="52"/>
+                      <w:bookmarkEnd w:id="53"/>
+                      <w:bookmarkEnd w:id="54"/>
+                      <w:bookmarkEnd w:id="55"/>
                     </w:p>
                   </w:txbxContent>
                 </v:textbox>
@@ -12452,12 +13542,12 @@
         <w:pStyle w:val="Heading1"/>
         <w:spacing w:line="360" w:lineRule="auto"/>
       </w:pPr>
-      <w:bookmarkStart w:id="39" w:name="_Toc135113582"/>
+      <w:bookmarkStart w:id="56" w:name="_Toc135113582"/>
       <w:r>
         <w:lastRenderedPageBreak/>
         <w:t>Deliverables</w:t>
       </w:r>
-      <w:bookmarkEnd w:id="39"/>
+      <w:bookmarkEnd w:id="56"/>
     </w:p>
     <w:p>
       <w:pPr>
@@ -12721,12 +13811,12 @@
           <w:szCs w:val="24"/>
         </w:rPr>
       </w:pPr>
-      <w:bookmarkStart w:id="40" w:name="_Toc135113583"/>
+      <w:bookmarkStart w:id="57" w:name="_Toc135113583"/>
       <w:r>
         <w:lastRenderedPageBreak/>
         <w:t>Conclusion</w:t>
       </w:r>
-      <w:bookmarkEnd w:id="40"/>
+      <w:bookmarkEnd w:id="57"/>
     </w:p>
     <w:p>
       <w:pPr>
@@ -12785,12 +13875,12 @@
         <w:pStyle w:val="Heading1"/>
         <w:spacing w:line="360" w:lineRule="auto"/>
       </w:pPr>
-      <w:bookmarkStart w:id="41" w:name="_Toc135113584"/>
+      <w:bookmarkStart w:id="58" w:name="_Toc135113584"/>
       <w:r>
         <w:lastRenderedPageBreak/>
         <w:t>Reference</w:t>
       </w:r>
-      <w:bookmarkEnd w:id="41"/>
+      <w:bookmarkEnd w:id="58"/>
     </w:p>
     <w:p>
       <w:pPr>
@@ -12827,7 +13917,7 @@
         </w:rPr>
         <w:t xml:space="preserve">. TechTarget. </w:t>
       </w:r>
-      <w:hyperlink r:id="rId14" w:history="1">
+      <w:hyperlink r:id="rId13" w:history="1">
         <w:r>
           <w:rPr>
             <w:rStyle w:val="Hyperlink"/>
@@ -12874,7 +13964,7 @@
         </w:rPr>
         <w:t xml:space="preserve">. Retrieved May 7, 2025, from </w:t>
       </w:r>
-      <w:hyperlink r:id="rId15" w:tgtFrame="_new" w:history="1">
+      <w:hyperlink r:id="rId14" w:tgtFrame="_new" w:history="1">
         <w:r>
           <w:rPr>
             <w:rStyle w:val="Hyperlink"/>
@@ -12921,7 +14011,7 @@
         </w:rPr>
         <w:t xml:space="preserve">. Retrieved May 7, 2025, from </w:t>
       </w:r>
-      <w:hyperlink r:id="rId16" w:tgtFrame="_new" w:history="1">
+      <w:hyperlink r:id="rId15" w:tgtFrame="_new" w:history="1">
         <w:r>
           <w:rPr>
             <w:rStyle w:val="Hyperlink"/>
@@ -12934,7 +14024,7 @@
       </w:hyperlink>
     </w:p>
     <w:sectPr>
-      <w:footerReference w:type="default" r:id="rId17"/>
+      <w:footerReference w:type="default" r:id="rId16"/>
       <w:pgSz w:w="11906" w:h="16838" w:code="9"/>
       <w:pgMar w:top="2160" w:right="1440" w:bottom="1440" w:left="2160" w:header="720" w:footer="720" w:gutter="0"/>
       <w:pgNumType w:start="1"/>
@@ -12946,7 +14036,7 @@
 </file>
 
 <file path=word/endnotes.xml><?xml version="1.0" encoding="utf-8"?>
-<w:endnotes xmlns:wpc="http://schemas.microsoft.com/office/word/2010/wordprocessingCanvas" xmlns:cx="http://schemas.microsoft.com/office/drawing/2014/chartex" xmlns:cx1="http://schemas.microsoft.com/office/drawing/2015/9/8/chartex" xmlns:cx2="http://schemas.microsoft.com/office/drawing/2015/10/21/chartex" xmlns:cx3="http://schemas.microsoft.com/office/drawing/2016/5/9/chartex" xmlns:cx4="http://schemas.microsoft.com/office/drawing/2016/5/10/chartex" xmlns:cx5="http://schemas.microsoft.com/office/drawing/2016/5/11/chartex" xmlns:cx6="http://schemas.microsoft.com/office/drawing/2016/5/12/chartex" xmlns:cx7="http://schemas.microsoft.com/office/drawing/2016/5/13/chartex" xmlns:cx8="http://schemas.microsoft.com/office/drawing/2016/5/14/chartex" xmlns:mc="http://schemas.openxmlformats.org/markup-compatibility/2006" xmlns:aink="http://schemas.microsoft.com/office/drawing/2016/ink" xmlns:am3d="http://schemas.microsoft.com/office/drawing/2017/model3d" xmlns:o="urn:schemas-microsoft-com:office:office" xmlns:oel="http://schemas.microsoft.com/office/2019/extlst" xmlns:r="http://schemas.openxmlformats.org/officeDocument/2006/relationships" xmlns:m="http://schemas.openxmlformats.org/officeDocument/2006/math" xmlns:v="urn:schemas-microsoft-com:vml" xmlns:wp14="http://schemas.microsoft.com/office/word/2010/wordprocessingDrawing" xmlns:wp="http://schemas.openxmlformats.org/drawingml/2006/wordprocessingDrawing" xmlns:w10="urn:schemas-microsoft-com:office:word" xmlns:w="http://schemas.openxmlformats.org/wordprocessingml/2006/main" xmlns:w14="http://schemas.microsoft.com/office/word/2010/wordml" xmlns:w15="http://schemas.microsoft.com/office/word/2012/wordml" xmlns:w16cex="http://schemas.microsoft.com/office/word/2018/wordml/cex" xmlns:w16cid="http://schemas.microsoft.com/office/word/2016/wordml/cid" xmlns:w16="http://schemas.microsoft.com/office/word/2018/wordml" xmlns:w16sdtdh="http://schemas.microsoft.com/office/word/2020/wordml/sdtdatahash" xmlns:w16se="http://schemas.microsoft.com/office/word/2015/wordml/symex" xmlns:wpg="http://schemas.microsoft.com/office/word/2010/wordprocessingGroup" xmlns:wpi="http://schemas.microsoft.com/office/word/2010/wordprocessingInk" xmlns:wne="http://schemas.microsoft.com/office/word/2006/wordml" xmlns:wps="http://schemas.microsoft.com/office/word/2010/wordprocessingShape" mc:Ignorable="w14 w15 w16se w16cid w16 w16cex w16sdtdh wp14">
+<w:endnotes xmlns:wpc="http://schemas.microsoft.com/office/word/2010/wordprocessingCanvas" xmlns:cx="http://schemas.microsoft.com/office/drawing/2014/chartex" xmlns:cx1="http://schemas.microsoft.com/office/drawing/2015/9/8/chartex" xmlns:cx2="http://schemas.microsoft.com/office/drawing/2015/10/21/chartex" xmlns:cx3="http://schemas.microsoft.com/office/drawing/2016/5/9/chartex" xmlns:cx4="http://schemas.microsoft.com/office/drawing/2016/5/10/chartex" xmlns:cx5="http://schemas.microsoft.com/office/drawing/2016/5/11/chartex" xmlns:cx6="http://schemas.microsoft.com/office/drawing/2016/5/12/chartex" xmlns:cx7="http://schemas.microsoft.com/office/drawing/2016/5/13/chartex" xmlns:cx8="http://schemas.microsoft.com/office/drawing/2016/5/14/chartex" xmlns:mc="http://schemas.openxmlformats.org/markup-compatibility/2006" xmlns:aink="http://schemas.microsoft.com/office/drawing/2016/ink" xmlns:am3d="http://schemas.microsoft.com/office/drawing/2017/model3d" xmlns:o="urn:schemas-microsoft-com:office:office" xmlns:oel="http://schemas.microsoft.com/office/2019/extlst" xmlns:r="http://schemas.openxmlformats.org/officeDocument/2006/relationships" xmlns:m="http://schemas.openxmlformats.org/officeDocument/2006/math" xmlns:v="urn:schemas-microsoft-com:vml" xmlns:wp14="http://schemas.microsoft.com/office/word/2010/wordprocessingDrawing" xmlns:wp="http://schemas.openxmlformats.org/drawingml/2006/wordprocessingDrawing" xmlns:w10="urn:schemas-microsoft-com:office:word" xmlns:w="http://schemas.openxmlformats.org/wordprocessingml/2006/main" xmlns:w14="http://schemas.microsoft.com/office/word/2010/wordml" xmlns:w15="http://schemas.microsoft.com/office/word/2012/wordml" xmlns:w16cex="http://schemas.microsoft.com/office/word/2018/wordml/cex" xmlns:w16cid="http://schemas.microsoft.com/office/word/2016/wordml/cid" xmlns:w16="http://schemas.microsoft.com/office/word/2018/wordml" xmlns:w16du="http://schemas.microsoft.com/office/word/2023/wordml/word16du" xmlns:w16sdtdh="http://schemas.microsoft.com/office/word/2020/wordml/sdtdatahash" xmlns:w16sdtfl="http://schemas.microsoft.com/office/word/2024/wordml/sdtformatlock" xmlns:w16se="http://schemas.microsoft.com/office/word/2015/wordml/symex" xmlns:wpg="http://schemas.microsoft.com/office/word/2010/wordprocessingGroup" xmlns:wpi="http://schemas.microsoft.com/office/word/2010/wordprocessingInk" xmlns:wne="http://schemas.microsoft.com/office/word/2006/wordml" xmlns:wps="http://schemas.microsoft.com/office/word/2010/wordprocessingShape" mc:Ignorable="w14 w15 w16se w16cid w16 w16cex w16sdtdh w16sdtfl w16du wp14">
   <w:endnote w:type="separator" w:id="-1">
     <w:p>
       <w:pPr>
@@ -12971,7 +14061,7 @@
 </file>
 
 <file path=word/footer1.xml><?xml version="1.0" encoding="utf-8"?>
-<w:ftr xmlns:wpc="http://schemas.microsoft.com/office/word/2010/wordprocessingCanvas" xmlns:cx="http://schemas.microsoft.com/office/drawing/2014/chartex" xmlns:cx1="http://schemas.microsoft.com/office/drawing/2015/9/8/chartex" xmlns:cx2="http://schemas.microsoft.com/office/drawing/2015/10/21/chartex" xmlns:cx3="http://schemas.microsoft.com/office/drawing/2016/5/9/chartex" xmlns:cx4="http://schemas.microsoft.com/office/drawing/2016/5/10/chartex" xmlns:cx5="http://schemas.microsoft.com/office/drawing/2016/5/11/chartex" xmlns:cx6="http://schemas.microsoft.com/office/drawing/2016/5/12/chartex" xmlns:cx7="http://schemas.microsoft.com/office/drawing/2016/5/13/chartex" xmlns:cx8="http://schemas.microsoft.com/office/drawing/2016/5/14/chartex" xmlns:mc="http://schemas.openxmlformats.org/markup-compatibility/2006" xmlns:aink="http://schemas.microsoft.com/office/drawing/2016/ink" xmlns:am3d="http://schemas.microsoft.com/office/drawing/2017/model3d" xmlns:o="urn:schemas-microsoft-com:office:office" xmlns:oel="http://schemas.microsoft.com/office/2019/extlst" xmlns:r="http://schemas.openxmlformats.org/officeDocument/2006/relationships" xmlns:m="http://schemas.openxmlformats.org/officeDocument/2006/math" xmlns:v="urn:schemas-microsoft-com:vml" xmlns:wp14="http://schemas.microsoft.com/office/word/2010/wordprocessingDrawing" xmlns:wp="http://schemas.openxmlformats.org/drawingml/2006/wordprocessingDrawing" xmlns:w10="urn:schemas-microsoft-com:office:word" xmlns:w="http://schemas.openxmlformats.org/wordprocessingml/2006/main" xmlns:w14="http://schemas.microsoft.com/office/word/2010/wordml" xmlns:w15="http://schemas.microsoft.com/office/word/2012/wordml" xmlns:w16cex="http://schemas.microsoft.com/office/word/2018/wordml/cex" xmlns:w16cid="http://schemas.microsoft.com/office/word/2016/wordml/cid" xmlns:w16="http://schemas.microsoft.com/office/word/2018/wordml" xmlns:w16sdtdh="http://schemas.microsoft.com/office/word/2020/wordml/sdtdatahash" xmlns:w16se="http://schemas.microsoft.com/office/word/2015/wordml/symex" xmlns:wpg="http://schemas.microsoft.com/office/word/2010/wordprocessingGroup" xmlns:wpi="http://schemas.microsoft.com/office/word/2010/wordprocessingInk" xmlns:wne="http://schemas.microsoft.com/office/word/2006/wordml" xmlns:wps="http://schemas.microsoft.com/office/word/2010/wordprocessingShape" mc:Ignorable="w14 w15 w16se w16cid w16 w16cex w16sdtdh wp14">
+<w:ftr xmlns:wpc="http://schemas.microsoft.com/office/word/2010/wordprocessingCanvas" xmlns:cx="http://schemas.microsoft.com/office/drawing/2014/chartex" xmlns:cx1="http://schemas.microsoft.com/office/drawing/2015/9/8/chartex" xmlns:cx2="http://schemas.microsoft.com/office/drawing/2015/10/21/chartex" xmlns:cx3="http://schemas.microsoft.com/office/drawing/2016/5/9/chartex" xmlns:cx4="http://schemas.microsoft.com/office/drawing/2016/5/10/chartex" xmlns:cx5="http://schemas.microsoft.com/office/drawing/2016/5/11/chartex" xmlns:cx6="http://schemas.microsoft.com/office/drawing/2016/5/12/chartex" xmlns:cx7="http://schemas.microsoft.com/office/drawing/2016/5/13/chartex" xmlns:cx8="http://schemas.microsoft.com/office/drawing/2016/5/14/chartex" xmlns:mc="http://schemas.openxmlformats.org/markup-compatibility/2006" xmlns:aink="http://schemas.microsoft.com/office/drawing/2016/ink" xmlns:am3d="http://schemas.microsoft.com/office/drawing/2017/model3d" xmlns:o="urn:schemas-microsoft-com:office:office" xmlns:oel="http://schemas.microsoft.com/office/2019/extlst" xmlns:r="http://schemas.openxmlformats.org/officeDocument/2006/relationships" xmlns:m="http://schemas.openxmlformats.org/officeDocument/2006/math" xmlns:v="urn:schemas-microsoft-com:vml" xmlns:wp14="http://schemas.microsoft.com/office/word/2010/wordprocessingDrawing" xmlns:wp="http://schemas.openxmlformats.org/drawingml/2006/wordprocessingDrawing" xmlns:w10="urn:schemas-microsoft-com:office:word" xmlns:w="http://schemas.openxmlformats.org/wordprocessingml/2006/main" xmlns:w14="http://schemas.microsoft.com/office/word/2010/wordml" xmlns:w15="http://schemas.microsoft.com/office/word/2012/wordml" xmlns:w16cex="http://schemas.microsoft.com/office/word/2018/wordml/cex" xmlns:w16cid="http://schemas.microsoft.com/office/word/2016/wordml/cid" xmlns:w16="http://schemas.microsoft.com/office/word/2018/wordml" xmlns:w16du="http://schemas.microsoft.com/office/word/2023/wordml/word16du" xmlns:w16sdtdh="http://schemas.microsoft.com/office/word/2020/wordml/sdtdatahash" xmlns:w16sdtfl="http://schemas.microsoft.com/office/word/2024/wordml/sdtformatlock" xmlns:w16se="http://schemas.microsoft.com/office/word/2015/wordml/symex" xmlns:wpg="http://schemas.microsoft.com/office/word/2010/wordprocessingGroup" xmlns:wpi="http://schemas.microsoft.com/office/word/2010/wordprocessingInk" xmlns:wne="http://schemas.microsoft.com/office/word/2006/wordml" xmlns:wps="http://schemas.microsoft.com/office/word/2010/wordprocessingShape" mc:Ignorable="w14 w15 w16se w16cid w16 w16cex w16sdtdh w16sdtfl w16du wp14">
   <w:p>
     <w:pPr>
       <w:pStyle w:val="Footer"/>
@@ -12991,7 +14081,7 @@
 </file>
 
 <file path=word/footer2.xml><?xml version="1.0" encoding="utf-8"?>
-<w:ftr xmlns:wpc="http://schemas.microsoft.com/office/word/2010/wordprocessingCanvas" xmlns:cx="http://schemas.microsoft.com/office/drawing/2014/chartex" xmlns:cx1="http://schemas.microsoft.com/office/drawing/2015/9/8/chartex" xmlns:cx2="http://schemas.microsoft.com/office/drawing/2015/10/21/chartex" xmlns:cx3="http://schemas.microsoft.com/office/drawing/2016/5/9/chartex" xmlns:cx4="http://schemas.microsoft.com/office/drawing/2016/5/10/chartex" xmlns:cx5="http://schemas.microsoft.com/office/drawing/2016/5/11/chartex" xmlns:cx6="http://schemas.microsoft.com/office/drawing/2016/5/12/chartex" xmlns:cx7="http://schemas.microsoft.com/office/drawing/2016/5/13/chartex" xmlns:cx8="http://schemas.microsoft.com/office/drawing/2016/5/14/chartex" xmlns:mc="http://schemas.openxmlformats.org/markup-compatibility/2006" xmlns:aink="http://schemas.microsoft.com/office/drawing/2016/ink" xmlns:am3d="http://schemas.microsoft.com/office/drawing/2017/model3d" xmlns:o="urn:schemas-microsoft-com:office:office" xmlns:oel="http://schemas.microsoft.com/office/2019/extlst" xmlns:r="http://schemas.openxmlformats.org/officeDocument/2006/relationships" xmlns:m="http://schemas.openxmlformats.org/officeDocument/2006/math" xmlns:v="urn:schemas-microsoft-com:vml" xmlns:wp14="http://schemas.microsoft.com/office/word/2010/wordprocessingDrawing" xmlns:wp="http://schemas.openxmlformats.org/drawingml/2006/wordprocessingDrawing" xmlns:w10="urn:schemas-microsoft-com:office:word" xmlns:w="http://schemas.openxmlformats.org/wordprocessingml/2006/main" xmlns:w14="http://schemas.microsoft.com/office/word/2010/wordml" xmlns:w15="http://schemas.microsoft.com/office/word/2012/wordml" xmlns:w16cex="http://schemas.microsoft.com/office/word/2018/wordml/cex" xmlns:w16cid="http://schemas.microsoft.com/office/word/2016/wordml/cid" xmlns:w16="http://schemas.microsoft.com/office/word/2018/wordml" xmlns:w16sdtdh="http://schemas.microsoft.com/office/word/2020/wordml/sdtdatahash" xmlns:w16se="http://schemas.microsoft.com/office/word/2015/wordml/symex" xmlns:wpg="http://schemas.microsoft.com/office/word/2010/wordprocessingGroup" xmlns:wpi="http://schemas.microsoft.com/office/word/2010/wordprocessingInk" xmlns:wne="http://schemas.microsoft.com/office/word/2006/wordml" xmlns:wps="http://schemas.microsoft.com/office/word/2010/wordprocessingShape" mc:Ignorable="w14 w15 w16se w16cid w16 w16cex w16sdtdh wp14">
+<w:ftr xmlns:wpc="http://schemas.microsoft.com/office/word/2010/wordprocessingCanvas" xmlns:cx="http://schemas.microsoft.com/office/drawing/2014/chartex" xmlns:cx1="http://schemas.microsoft.com/office/drawing/2015/9/8/chartex" xmlns:cx2="http://schemas.microsoft.com/office/drawing/2015/10/21/chartex" xmlns:cx3="http://schemas.microsoft.com/office/drawing/2016/5/9/chartex" xmlns:cx4="http://schemas.microsoft.com/office/drawing/2016/5/10/chartex" xmlns:cx5="http://schemas.microsoft.com/office/drawing/2016/5/11/chartex" xmlns:cx6="http://schemas.microsoft.com/office/drawing/2016/5/12/chartex" xmlns:cx7="http://schemas.microsoft.com/office/drawing/2016/5/13/chartex" xmlns:cx8="http://schemas.microsoft.com/office/drawing/2016/5/14/chartex" xmlns:mc="http://schemas.openxmlformats.org/markup-compatibility/2006" xmlns:aink="http://schemas.microsoft.com/office/drawing/2016/ink" xmlns:am3d="http://schemas.microsoft.com/office/drawing/2017/model3d" xmlns:o="urn:schemas-microsoft-com:office:office" xmlns:oel="http://schemas.microsoft.com/office/2019/extlst" xmlns:r="http://schemas.openxmlformats.org/officeDocument/2006/relationships" xmlns:m="http://schemas.openxmlformats.org/officeDocument/2006/math" xmlns:v="urn:schemas-microsoft-com:vml" xmlns:wp14="http://schemas.microsoft.com/office/word/2010/wordprocessingDrawing" xmlns:wp="http://schemas.openxmlformats.org/drawingml/2006/wordprocessingDrawing" xmlns:w10="urn:schemas-microsoft-com:office:word" xmlns:w="http://schemas.openxmlformats.org/wordprocessingml/2006/main" xmlns:w14="http://schemas.microsoft.com/office/word/2010/wordml" xmlns:w15="http://schemas.microsoft.com/office/word/2012/wordml" xmlns:w16cex="http://schemas.microsoft.com/office/word/2018/wordml/cex" xmlns:w16cid="http://schemas.microsoft.com/office/word/2016/wordml/cid" xmlns:w16="http://schemas.microsoft.com/office/word/2018/wordml" xmlns:w16du="http://schemas.microsoft.com/office/word/2023/wordml/word16du" xmlns:w16sdtdh="http://schemas.microsoft.com/office/word/2020/wordml/sdtdatahash" xmlns:w16sdtfl="http://schemas.microsoft.com/office/word/2024/wordml/sdtformatlock" xmlns:w16se="http://schemas.microsoft.com/office/word/2015/wordml/symex" xmlns:wpg="http://schemas.microsoft.com/office/word/2010/wordprocessingGroup" xmlns:wpi="http://schemas.microsoft.com/office/word/2010/wordprocessingInk" xmlns:wne="http://schemas.microsoft.com/office/word/2006/wordml" xmlns:wps="http://schemas.microsoft.com/office/word/2010/wordprocessingShape" mc:Ignorable="w14 w15 w16se w16cid w16 w16cex w16sdtdh w16sdtfl w16du wp14">
   <w:sdt>
     <w:sdtPr>
       <w:id w:val="27229294"/>
@@ -13044,7 +14134,7 @@
 </file>
 
 <file path=word/footnotes.xml><?xml version="1.0" encoding="utf-8"?>
-<w:footnotes xmlns:wpc="http://schemas.microsoft.com/office/word/2010/wordprocessingCanvas" xmlns:cx="http://schemas.microsoft.com/office/drawing/2014/chartex" xmlns:cx1="http://schemas.microsoft.com/office/drawing/2015/9/8/chartex" xmlns:cx2="http://schemas.microsoft.com/office/drawing/2015/10/21/chartex" xmlns:cx3="http://schemas.microsoft.com/office/drawing/2016/5/9/chartex" xmlns:cx4="http://schemas.microsoft.com/office/drawing/2016/5/10/chartex" xmlns:cx5="http://schemas.microsoft.com/office/drawing/2016/5/11/chartex" xmlns:cx6="http://schemas.microsoft.com/office/drawing/2016/5/12/chartex" xmlns:cx7="http://schemas.microsoft.com/office/drawing/2016/5/13/chartex" xmlns:cx8="http://schemas.microsoft.com/office/drawing/2016/5/14/chartex" xmlns:mc="http://schemas.openxmlformats.org/markup-compatibility/2006" xmlns:aink="http://schemas.microsoft.com/office/drawing/2016/ink" xmlns:am3d="http://schemas.microsoft.com/office/drawing/2017/model3d" xmlns:o="urn:schemas-microsoft-com:office:office" xmlns:oel="http://schemas.microsoft.com/office/2019/extlst" xmlns:r="http://schemas.openxmlformats.org/officeDocument/2006/relationships" xmlns:m="http://schemas.openxmlformats.org/officeDocument/2006/math" xmlns:v="urn:schemas-microsoft-com:vml" xmlns:wp14="http://schemas.microsoft.com/office/word/2010/wordprocessingDrawing" xmlns:wp="http://schemas.openxmlformats.org/drawingml/2006/wordprocessingDrawing" xmlns:w10="urn:schemas-microsoft-com:office:word" xmlns:w="http://schemas.openxmlformats.org/wordprocessingml/2006/main" xmlns:w14="http://schemas.microsoft.com/office/word/2010/wordml" xmlns:w15="http://schemas.microsoft.com/office/word/2012/wordml" xmlns:w16cex="http://schemas.microsoft.com/office/word/2018/wordml/cex" xmlns:w16cid="http://schemas.microsoft.com/office/word/2016/wordml/cid" xmlns:w16="http://schemas.microsoft.com/office/word/2018/wordml" xmlns:w16sdtdh="http://schemas.microsoft.com/office/word/2020/wordml/sdtdatahash" xmlns:w16se="http://schemas.microsoft.com/office/word/2015/wordml/symex" xmlns:wpg="http://schemas.microsoft.com/office/word/2010/wordprocessingGroup" xmlns:wpi="http://schemas.microsoft.com/office/word/2010/wordprocessingInk" xmlns:wne="http://schemas.microsoft.com/office/word/2006/wordml" xmlns:wps="http://schemas.microsoft.com/office/word/2010/wordprocessingShape" mc:Ignorable="w14 w15 w16se w16cid w16 w16cex w16sdtdh wp14">
+<w:footnotes xmlns:wpc="http://schemas.microsoft.com/office/word/2010/wordprocessingCanvas" xmlns:cx="http://schemas.microsoft.com/office/drawing/2014/chartex" xmlns:cx1="http://schemas.microsoft.com/office/drawing/2015/9/8/chartex" xmlns:cx2="http://schemas.microsoft.com/office/drawing/2015/10/21/chartex" xmlns:cx3="http://schemas.microsoft.com/office/drawing/2016/5/9/chartex" xmlns:cx4="http://schemas.microsoft.com/office/drawing/2016/5/10/chartex" xmlns:cx5="http://schemas.microsoft.com/office/drawing/2016/5/11/chartex" xmlns:cx6="http://schemas.microsoft.com/office/drawing/2016/5/12/chartex" xmlns:cx7="http://schemas.microsoft.com/office/drawing/2016/5/13/chartex" xmlns:cx8="http://schemas.microsoft.com/office/drawing/2016/5/14/chartex" xmlns:mc="http://schemas.openxmlformats.org/markup-compatibility/2006" xmlns:aink="http://schemas.microsoft.com/office/drawing/2016/ink" xmlns:am3d="http://schemas.microsoft.com/office/drawing/2017/model3d" xmlns:o="urn:schemas-microsoft-com:office:office" xmlns:oel="http://schemas.microsoft.com/office/2019/extlst" xmlns:r="http://schemas.openxmlformats.org/officeDocument/2006/relationships" xmlns:m="http://schemas.openxmlformats.org/officeDocument/2006/math" xmlns:v="urn:schemas-microsoft-com:vml" xmlns:wp14="http://schemas.microsoft.com/office/word/2010/wordprocessingDrawing" xmlns:wp="http://schemas.openxmlformats.org/drawingml/2006/wordprocessingDrawing" xmlns:w10="urn:schemas-microsoft-com:office:word" xmlns:w="http://schemas.openxmlformats.org/wordprocessingml/2006/main" xmlns:w14="http://schemas.microsoft.com/office/word/2010/wordml" xmlns:w15="http://schemas.microsoft.com/office/word/2012/wordml" xmlns:w16cex="http://schemas.microsoft.com/office/word/2018/wordml/cex" xmlns:w16cid="http://schemas.microsoft.com/office/word/2016/wordml/cid" xmlns:w16="http://schemas.microsoft.com/office/word/2018/wordml" xmlns:w16du="http://schemas.microsoft.com/office/word/2023/wordml/word16du" xmlns:w16sdtdh="http://schemas.microsoft.com/office/word/2020/wordml/sdtdatahash" xmlns:w16sdtfl="http://schemas.microsoft.com/office/word/2024/wordml/sdtformatlock" xmlns:w16se="http://schemas.microsoft.com/office/word/2015/wordml/symex" xmlns:wpg="http://schemas.microsoft.com/office/word/2010/wordprocessingGroup" xmlns:wpi="http://schemas.microsoft.com/office/word/2010/wordprocessingInk" xmlns:wne="http://schemas.microsoft.com/office/word/2006/wordml" xmlns:wps="http://schemas.microsoft.com/office/word/2010/wordprocessingShape" mc:Ignorable="w14 w15 w16se w16cid w16 w16cex w16sdtdh w16sdtfl w16du wp14">
   <w:footnote w:type="separator" w:id="-1">
     <w:p>
       <w:pPr>
@@ -13069,8 +14159,157 @@
 </file>
 
 <file path=word/numbering.xml><?xml version="1.0" encoding="utf-8"?>
-<w:numbering xmlns:wpc="http://schemas.microsoft.com/office/word/2010/wordprocessingCanvas" xmlns:cx="http://schemas.microsoft.com/office/drawing/2014/chartex" xmlns:cx1="http://schemas.microsoft.com/office/drawing/2015/9/8/chartex" xmlns:cx2="http://schemas.microsoft.com/office/drawing/2015/10/21/chartex" xmlns:cx3="http://schemas.microsoft.com/office/drawing/2016/5/9/chartex" xmlns:cx4="http://schemas.microsoft.com/office/drawing/2016/5/10/chartex" xmlns:cx5="http://schemas.microsoft.com/office/drawing/2016/5/11/chartex" xmlns:cx6="http://schemas.microsoft.com/office/drawing/2016/5/12/chartex" xmlns:cx7="http://schemas.microsoft.com/office/drawing/2016/5/13/chartex" xmlns:cx8="http://schemas.microsoft.com/office/drawing/2016/5/14/chartex" xmlns:mc="http://schemas.openxmlformats.org/markup-compatibility/2006" xmlns:aink="http://schemas.microsoft.com/office/drawing/2016/ink" xmlns:am3d="http://schemas.microsoft.com/office/drawing/2017/model3d" xmlns:o="urn:schemas-microsoft-com:office:office" xmlns:oel="http://schemas.microsoft.com/office/2019/extlst" xmlns:r="http://schemas.openxmlformats.org/officeDocument/2006/relationships" xmlns:m="http://schemas.openxmlformats.org/officeDocument/2006/math" xmlns:v="urn:schemas-microsoft-com:vml" xmlns:wp14="http://schemas.microsoft.com/office/word/2010/wordprocessingDrawing" xmlns:wp="http://schemas.openxmlformats.org/drawingml/2006/wordprocessingDrawing" xmlns:w10="urn:schemas-microsoft-com:office:word" xmlns:w="http://schemas.openxmlformats.org/wordprocessingml/2006/main" xmlns:w14="http://schemas.microsoft.com/office/word/2010/wordml" xmlns:w15="http://schemas.microsoft.com/office/word/2012/wordml" xmlns:w16cex="http://schemas.microsoft.com/office/word/2018/wordml/cex" xmlns:w16cid="http://schemas.microsoft.com/office/word/2016/wordml/cid" xmlns:w16="http://schemas.microsoft.com/office/word/2018/wordml" xmlns:w16sdtdh="http://schemas.microsoft.com/office/word/2020/wordml/sdtdatahash" xmlns:w16se="http://schemas.microsoft.com/office/word/2015/wordml/symex" xmlns:wpg="http://schemas.microsoft.com/office/word/2010/wordprocessingGroup" xmlns:wpi="http://schemas.microsoft.com/office/word/2010/wordprocessingInk" xmlns:wne="http://schemas.microsoft.com/office/word/2006/wordml" xmlns:wps="http://schemas.microsoft.com/office/word/2010/wordprocessingShape" mc:Ignorable="w14 w15 w16se w16cid w16 w16cex w16sdtdh wp14">
+<w:numbering xmlns:wpc="http://schemas.microsoft.com/office/word/2010/wordprocessingCanvas" xmlns:cx="http://schemas.microsoft.com/office/drawing/2014/chartex" xmlns:cx1="http://schemas.microsoft.com/office/drawing/2015/9/8/chartex" xmlns:cx2="http://schemas.microsoft.com/office/drawing/2015/10/21/chartex" xmlns:cx3="http://schemas.microsoft.com/office/drawing/2016/5/9/chartex" xmlns:cx4="http://schemas.microsoft.com/office/drawing/2016/5/10/chartex" xmlns:cx5="http://schemas.microsoft.com/office/drawing/2016/5/11/chartex" xmlns:cx6="http://schemas.microsoft.com/office/drawing/2016/5/12/chartex" xmlns:cx7="http://schemas.microsoft.com/office/drawing/2016/5/13/chartex" xmlns:cx8="http://schemas.microsoft.com/office/drawing/2016/5/14/chartex" xmlns:mc="http://schemas.openxmlformats.org/markup-compatibility/2006" xmlns:aink="http://schemas.microsoft.com/office/drawing/2016/ink" xmlns:am3d="http://schemas.microsoft.com/office/drawing/2017/model3d" xmlns:o="urn:schemas-microsoft-com:office:office" xmlns:oel="http://schemas.microsoft.com/office/2019/extlst" xmlns:r="http://schemas.openxmlformats.org/officeDocument/2006/relationships" xmlns:m="http://schemas.openxmlformats.org/officeDocument/2006/math" xmlns:v="urn:schemas-microsoft-com:vml" xmlns:wp14="http://schemas.microsoft.com/office/word/2010/wordprocessingDrawing" xmlns:wp="http://schemas.openxmlformats.org/drawingml/2006/wordprocessingDrawing" xmlns:w10="urn:schemas-microsoft-com:office:word" xmlns:w="http://schemas.openxmlformats.org/wordprocessingml/2006/main" xmlns:w14="http://schemas.microsoft.com/office/word/2010/wordml" xmlns:w15="http://schemas.microsoft.com/office/word/2012/wordml" xmlns:w16cex="http://schemas.microsoft.com/office/word/2018/wordml/cex" xmlns:w16cid="http://schemas.microsoft.com/office/word/2016/wordml/cid" xmlns:w16="http://schemas.microsoft.com/office/word/2018/wordml" xmlns:w16du="http://schemas.microsoft.com/office/word/2023/wordml/word16du" xmlns:w16sdtdh="http://schemas.microsoft.com/office/word/2020/wordml/sdtdatahash" xmlns:w16sdtfl="http://schemas.microsoft.com/office/word/2024/wordml/sdtformatlock" xmlns:w16se="http://schemas.microsoft.com/office/word/2015/wordml/symex" xmlns:wpg="http://schemas.microsoft.com/office/word/2010/wordprocessingGroup" xmlns:wpi="http://schemas.microsoft.com/office/word/2010/wordprocessingInk" xmlns:wne="http://schemas.microsoft.com/office/word/2006/wordml" xmlns:wps="http://schemas.microsoft.com/office/word/2010/wordprocessingShape" mc:Ignorable="w14 w15 w16se w16cid w16 w16cex w16sdtdh w16sdtfl w16du wp14">
   <w:abstractNum w:abstractNumId="0" w15:restartNumberingAfterBreak="0">
+    <w:nsid w:val="0224536E"/>
+    <w:multiLevelType w:val="multilevel"/>
+    <w:tmpl w:val="C86083FE"/>
+    <w:lvl w:ilvl="0">
+      <w:start w:val="1"/>
+      <w:numFmt w:val="bullet"/>
+      <w:lvlText w:val=""/>
+      <w:lvlJc w:val="left"/>
+      <w:pPr>
+        <w:tabs>
+          <w:tab w:val="num" w:pos="720"/>
+        </w:tabs>
+        <w:ind w:left="720" w:hanging="360"/>
+      </w:pPr>
+      <w:rPr>
+        <w:rFonts w:ascii="Symbol" w:hAnsi="Symbol" w:hint="default"/>
+        <w:sz w:val="20"/>
+      </w:rPr>
+    </w:lvl>
+    <w:lvl w:ilvl="1" w:tentative="1">
+      <w:start w:val="1"/>
+      <w:numFmt w:val="bullet"/>
+      <w:lvlText w:val="o"/>
+      <w:lvlJc w:val="left"/>
+      <w:pPr>
+        <w:tabs>
+          <w:tab w:val="num" w:pos="1440"/>
+        </w:tabs>
+        <w:ind w:left="1440" w:hanging="360"/>
+      </w:pPr>
+      <w:rPr>
+        <w:rFonts w:ascii="Courier New" w:hAnsi="Courier New" w:hint="default"/>
+        <w:sz w:val="20"/>
+      </w:rPr>
+    </w:lvl>
+    <w:lvl w:ilvl="2" w:tentative="1">
+      <w:start w:val="1"/>
+      <w:numFmt w:val="bullet"/>
+      <w:lvlText w:val=""/>
+      <w:lvlJc w:val="left"/>
+      <w:pPr>
+        <w:tabs>
+          <w:tab w:val="num" w:pos="2160"/>
+        </w:tabs>
+        <w:ind w:left="2160" w:hanging="360"/>
+      </w:pPr>
+      <w:rPr>
+        <w:rFonts w:ascii="Wingdings" w:hAnsi="Wingdings" w:hint="default"/>
+        <w:sz w:val="20"/>
+      </w:rPr>
+    </w:lvl>
+    <w:lvl w:ilvl="3" w:tentative="1">
+      <w:start w:val="1"/>
+      <w:numFmt w:val="bullet"/>
+      <w:lvlText w:val=""/>
+      <w:lvlJc w:val="left"/>
+      <w:pPr>
+        <w:tabs>
+          <w:tab w:val="num" w:pos="2880"/>
+        </w:tabs>
+        <w:ind w:left="2880" w:hanging="360"/>
+      </w:pPr>
+      <w:rPr>
+        <w:rFonts w:ascii="Wingdings" w:hAnsi="Wingdings" w:hint="default"/>
+        <w:sz w:val="20"/>
+      </w:rPr>
+    </w:lvl>
+    <w:lvl w:ilvl="4" w:tentative="1">
+      <w:start w:val="1"/>
+      <w:numFmt w:val="bullet"/>
+      <w:lvlText w:val=""/>
+      <w:lvlJc w:val="left"/>
+      <w:pPr>
+        <w:tabs>
+          <w:tab w:val="num" w:pos="3600"/>
+        </w:tabs>
+        <w:ind w:left="3600" w:hanging="360"/>
+      </w:pPr>
+      <w:rPr>
+        <w:rFonts w:ascii="Wingdings" w:hAnsi="Wingdings" w:hint="default"/>
+        <w:sz w:val="20"/>
+      </w:rPr>
+    </w:lvl>
+    <w:lvl w:ilvl="5" w:tentative="1">
+      <w:start w:val="1"/>
+      <w:numFmt w:val="bullet"/>
+      <w:lvlText w:val=""/>
+      <w:lvlJc w:val="left"/>
+      <w:pPr>
+        <w:tabs>
+          <w:tab w:val="num" w:pos="4320"/>
+        </w:tabs>
+        <w:ind w:left="4320" w:hanging="360"/>
+      </w:pPr>
+      <w:rPr>
+        <w:rFonts w:ascii="Wingdings" w:hAnsi="Wingdings" w:hint="default"/>
+        <w:sz w:val="20"/>
+      </w:rPr>
+    </w:lvl>
+    <w:lvl w:ilvl="6" w:tentative="1">
+      <w:start w:val="1"/>
+      <w:numFmt w:val="bullet"/>
+      <w:lvlText w:val=""/>
+      <w:lvlJc w:val="left"/>
+      <w:pPr>
+        <w:tabs>
+          <w:tab w:val="num" w:pos="5040"/>
+        </w:tabs>
+        <w:ind w:left="5040" w:hanging="360"/>
+      </w:pPr>
+      <w:rPr>
+        <w:rFonts w:ascii="Wingdings" w:hAnsi="Wingdings" w:hint="default"/>
+        <w:sz w:val="20"/>
+      </w:rPr>
+    </w:lvl>
+    <w:lvl w:ilvl="7" w:tentative="1">
+      <w:start w:val="1"/>
+      <w:numFmt w:val="bullet"/>
+      <w:lvlText w:val=""/>
+      <w:lvlJc w:val="left"/>
+      <w:pPr>
+        <w:tabs>
+          <w:tab w:val="num" w:pos="5760"/>
+        </w:tabs>
+        <w:ind w:left="5760" w:hanging="360"/>
+      </w:pPr>
+      <w:rPr>
+        <w:rFonts w:ascii="Wingdings" w:hAnsi="Wingdings" w:hint="default"/>
+        <w:sz w:val="20"/>
+      </w:rPr>
+    </w:lvl>
+    <w:lvl w:ilvl="8" w:tentative="1">
+      <w:start w:val="1"/>
+      <w:numFmt w:val="bullet"/>
+      <w:lvlText w:val=""/>
+      <w:lvlJc w:val="left"/>
+      <w:pPr>
+        <w:tabs>
+          <w:tab w:val="num" w:pos="6480"/>
+        </w:tabs>
+        <w:ind w:left="6480" w:hanging="360"/>
+      </w:pPr>
+      <w:rPr>
+        <w:rFonts w:ascii="Wingdings" w:hAnsi="Wingdings" w:hint="default"/>
+        <w:sz w:val="20"/>
+      </w:rPr>
+    </w:lvl>
+  </w:abstractNum>
+  <w:abstractNum w:abstractNumId="1" w15:restartNumberingAfterBreak="0">
     <w:nsid w:val="07A877B3"/>
     <w:multiLevelType w:val="hybridMultilevel"/>
     <w:tmpl w:val="B36841BC"/>
@@ -13156,7 +14395,7 @@
       </w:pPr>
     </w:lvl>
   </w:abstractNum>
-  <w:abstractNum w:abstractNumId="1" w15:restartNumberingAfterBreak="0">
+  <w:abstractNum w:abstractNumId="2" w15:restartNumberingAfterBreak="0">
     <w:nsid w:val="0A0353FE"/>
     <w:multiLevelType w:val="hybridMultilevel"/>
     <w:tmpl w:val="FE767A2C"/>
@@ -13269,7 +14508,7 @@
       </w:rPr>
     </w:lvl>
   </w:abstractNum>
-  <w:abstractNum w:abstractNumId="2" w15:restartNumberingAfterBreak="0">
+  <w:abstractNum w:abstractNumId="3" w15:restartNumberingAfterBreak="0">
     <w:nsid w:val="0A521A7D"/>
     <w:multiLevelType w:val="hybridMultilevel"/>
     <w:tmpl w:val="815C174C"/>
@@ -13358,7 +14597,7 @@
       </w:pPr>
     </w:lvl>
   </w:abstractNum>
-  <w:abstractNum w:abstractNumId="3" w15:restartNumberingAfterBreak="0">
+  <w:abstractNum w:abstractNumId="4" w15:restartNumberingAfterBreak="0">
     <w:nsid w:val="0BF01C91"/>
     <w:multiLevelType w:val="multilevel"/>
     <w:tmpl w:val="4970BF66"/>
@@ -13507,7 +14746,7 @@
       </w:rPr>
     </w:lvl>
   </w:abstractNum>
-  <w:abstractNum w:abstractNumId="4" w15:restartNumberingAfterBreak="0">
+  <w:abstractNum w:abstractNumId="5" w15:restartNumberingAfterBreak="0">
     <w:nsid w:val="0D8F6A65"/>
     <w:multiLevelType w:val="hybridMultilevel"/>
     <w:tmpl w:val="EC38D4F6"/>
@@ -13620,7 +14859,7 @@
       </w:rPr>
     </w:lvl>
   </w:abstractNum>
-  <w:abstractNum w:abstractNumId="5" w15:restartNumberingAfterBreak="0">
+  <w:abstractNum w:abstractNumId="6" w15:restartNumberingAfterBreak="0">
     <w:nsid w:val="111501AB"/>
     <w:multiLevelType w:val="hybridMultilevel"/>
     <w:tmpl w:val="9B242FF6"/>
@@ -13709,7 +14948,7 @@
       </w:pPr>
     </w:lvl>
   </w:abstractNum>
-  <w:abstractNum w:abstractNumId="6" w15:restartNumberingAfterBreak="0">
+  <w:abstractNum w:abstractNumId="7" w15:restartNumberingAfterBreak="0">
     <w:nsid w:val="11291124"/>
     <w:multiLevelType w:val="multilevel"/>
     <w:tmpl w:val="7908CF00"/>
@@ -13858,7 +15097,7 @@
       </w:rPr>
     </w:lvl>
   </w:abstractNum>
-  <w:abstractNum w:abstractNumId="7" w15:restartNumberingAfterBreak="0">
+  <w:abstractNum w:abstractNumId="8" w15:restartNumberingAfterBreak="0">
     <w:nsid w:val="12502826"/>
     <w:multiLevelType w:val="hybridMultilevel"/>
     <w:tmpl w:val="D6C60E38"/>
@@ -13971,7 +15210,7 @@
       </w:rPr>
     </w:lvl>
   </w:abstractNum>
-  <w:abstractNum w:abstractNumId="8" w15:restartNumberingAfterBreak="0">
+  <w:abstractNum w:abstractNumId="9" w15:restartNumberingAfterBreak="0">
     <w:nsid w:val="167D6C3C"/>
     <w:multiLevelType w:val="hybridMultilevel"/>
     <w:tmpl w:val="F3FE030E"/>
@@ -14084,7 +15323,7 @@
       </w:rPr>
     </w:lvl>
   </w:abstractNum>
-  <w:abstractNum w:abstractNumId="9" w15:restartNumberingAfterBreak="0">
+  <w:abstractNum w:abstractNumId="10" w15:restartNumberingAfterBreak="0">
     <w:nsid w:val="16B13FA1"/>
     <w:multiLevelType w:val="multilevel"/>
     <w:tmpl w:val="82E8A49E"/>
@@ -14233,7 +15472,7 @@
       </w:rPr>
     </w:lvl>
   </w:abstractNum>
-  <w:abstractNum w:abstractNumId="10" w15:restartNumberingAfterBreak="0">
+  <w:abstractNum w:abstractNumId="11" w15:restartNumberingAfterBreak="0">
     <w:nsid w:val="1C1A4231"/>
     <w:multiLevelType w:val="hybridMultilevel"/>
     <w:tmpl w:val="35AA3CE4"/>
@@ -14346,7 +15585,7 @@
       </w:rPr>
     </w:lvl>
   </w:abstractNum>
-  <w:abstractNum w:abstractNumId="11" w15:restartNumberingAfterBreak="0">
+  <w:abstractNum w:abstractNumId="12" w15:restartNumberingAfterBreak="0">
     <w:nsid w:val="1D3C440B"/>
     <w:multiLevelType w:val="multilevel"/>
     <w:tmpl w:val="3A16C03A"/>
@@ -14459,7 +15698,7 @@
       </w:pPr>
     </w:lvl>
   </w:abstractNum>
-  <w:abstractNum w:abstractNumId="12" w15:restartNumberingAfterBreak="0">
+  <w:abstractNum w:abstractNumId="13" w15:restartNumberingAfterBreak="0">
     <w:nsid w:val="2069211A"/>
     <w:multiLevelType w:val="multilevel"/>
     <w:tmpl w:val="18D62D02"/>
@@ -14608,7 +15847,7 @@
       </w:rPr>
     </w:lvl>
   </w:abstractNum>
-  <w:abstractNum w:abstractNumId="13" w15:restartNumberingAfterBreak="0">
+  <w:abstractNum w:abstractNumId="14" w15:restartNumberingAfterBreak="0">
     <w:nsid w:val="263617FC"/>
     <w:multiLevelType w:val="hybridMultilevel"/>
     <w:tmpl w:val="8E7A63AC"/>
@@ -14694,7 +15933,156 @@
       </w:pPr>
     </w:lvl>
   </w:abstractNum>
-  <w:abstractNum w:abstractNumId="14" w15:restartNumberingAfterBreak="0">
+  <w:abstractNum w:abstractNumId="15" w15:restartNumberingAfterBreak="0">
+    <w:nsid w:val="29596844"/>
+    <w:multiLevelType w:val="multilevel"/>
+    <w:tmpl w:val="8F08B654"/>
+    <w:lvl w:ilvl="0">
+      <w:start w:val="1"/>
+      <w:numFmt w:val="bullet"/>
+      <w:lvlText w:val=""/>
+      <w:lvlJc w:val="left"/>
+      <w:pPr>
+        <w:tabs>
+          <w:tab w:val="num" w:pos="720"/>
+        </w:tabs>
+        <w:ind w:left="720" w:hanging="360"/>
+      </w:pPr>
+      <w:rPr>
+        <w:rFonts w:ascii="Symbol" w:hAnsi="Symbol" w:hint="default"/>
+        <w:sz w:val="20"/>
+      </w:rPr>
+    </w:lvl>
+    <w:lvl w:ilvl="1" w:tentative="1">
+      <w:start w:val="1"/>
+      <w:numFmt w:val="bullet"/>
+      <w:lvlText w:val="o"/>
+      <w:lvlJc w:val="left"/>
+      <w:pPr>
+        <w:tabs>
+          <w:tab w:val="num" w:pos="1440"/>
+        </w:tabs>
+        <w:ind w:left="1440" w:hanging="360"/>
+      </w:pPr>
+      <w:rPr>
+        <w:rFonts w:ascii="Courier New" w:hAnsi="Courier New" w:hint="default"/>
+        <w:sz w:val="20"/>
+      </w:rPr>
+    </w:lvl>
+    <w:lvl w:ilvl="2" w:tentative="1">
+      <w:start w:val="1"/>
+      <w:numFmt w:val="bullet"/>
+      <w:lvlText w:val=""/>
+      <w:lvlJc w:val="left"/>
+      <w:pPr>
+        <w:tabs>
+          <w:tab w:val="num" w:pos="2160"/>
+        </w:tabs>
+        <w:ind w:left="2160" w:hanging="360"/>
+      </w:pPr>
+      <w:rPr>
+        <w:rFonts w:ascii="Wingdings" w:hAnsi="Wingdings" w:hint="default"/>
+        <w:sz w:val="20"/>
+      </w:rPr>
+    </w:lvl>
+    <w:lvl w:ilvl="3" w:tentative="1">
+      <w:start w:val="1"/>
+      <w:numFmt w:val="bullet"/>
+      <w:lvlText w:val=""/>
+      <w:lvlJc w:val="left"/>
+      <w:pPr>
+        <w:tabs>
+          <w:tab w:val="num" w:pos="2880"/>
+        </w:tabs>
+        <w:ind w:left="2880" w:hanging="360"/>
+      </w:pPr>
+      <w:rPr>
+        <w:rFonts w:ascii="Wingdings" w:hAnsi="Wingdings" w:hint="default"/>
+        <w:sz w:val="20"/>
+      </w:rPr>
+    </w:lvl>
+    <w:lvl w:ilvl="4" w:tentative="1">
+      <w:start w:val="1"/>
+      <w:numFmt w:val="bullet"/>
+      <w:lvlText w:val=""/>
+      <w:lvlJc w:val="left"/>
+      <w:pPr>
+        <w:tabs>
+          <w:tab w:val="num" w:pos="3600"/>
+        </w:tabs>
+        <w:ind w:left="3600" w:hanging="360"/>
+      </w:pPr>
+      <w:rPr>
+        <w:rFonts w:ascii="Wingdings" w:hAnsi="Wingdings" w:hint="default"/>
+        <w:sz w:val="20"/>
+      </w:rPr>
+    </w:lvl>
+    <w:lvl w:ilvl="5" w:tentative="1">
+      <w:start w:val="1"/>
+      <w:numFmt w:val="bullet"/>
+      <w:lvlText w:val=""/>
+      <w:lvlJc w:val="left"/>
+      <w:pPr>
+        <w:tabs>
+          <w:tab w:val="num" w:pos="4320"/>
+        </w:tabs>
+        <w:ind w:left="4320" w:hanging="360"/>
+      </w:pPr>
+      <w:rPr>
+        <w:rFonts w:ascii="Wingdings" w:hAnsi="Wingdings" w:hint="default"/>
+        <w:sz w:val="20"/>
+      </w:rPr>
+    </w:lvl>
+    <w:lvl w:ilvl="6" w:tentative="1">
+      <w:start w:val="1"/>
+      <w:numFmt w:val="bullet"/>
+      <w:lvlText w:val=""/>
+      <w:lvlJc w:val="left"/>
+      <w:pPr>
+        <w:tabs>
+          <w:tab w:val="num" w:pos="5040"/>
+        </w:tabs>
+        <w:ind w:left="5040" w:hanging="360"/>
+      </w:pPr>
+      <w:rPr>
+        <w:rFonts w:ascii="Wingdings" w:hAnsi="Wingdings" w:hint="default"/>
+        <w:sz w:val="20"/>
+      </w:rPr>
+    </w:lvl>
+    <w:lvl w:ilvl="7" w:tentative="1">
+      <w:start w:val="1"/>
+      <w:numFmt w:val="bullet"/>
+      <w:lvlText w:val=""/>
+      <w:lvlJc w:val="left"/>
+      <w:pPr>
+        <w:tabs>
+          <w:tab w:val="num" w:pos="5760"/>
+        </w:tabs>
+        <w:ind w:left="5760" w:hanging="360"/>
+      </w:pPr>
+      <w:rPr>
+        <w:rFonts w:ascii="Wingdings" w:hAnsi="Wingdings" w:hint="default"/>
+        <w:sz w:val="20"/>
+      </w:rPr>
+    </w:lvl>
+    <w:lvl w:ilvl="8" w:tentative="1">
+      <w:start w:val="1"/>
+      <w:numFmt w:val="bullet"/>
+      <w:lvlText w:val=""/>
+      <w:lvlJc w:val="left"/>
+      <w:pPr>
+        <w:tabs>
+          <w:tab w:val="num" w:pos="6480"/>
+        </w:tabs>
+        <w:ind w:left="6480" w:hanging="360"/>
+      </w:pPr>
+      <w:rPr>
+        <w:rFonts w:ascii="Wingdings" w:hAnsi="Wingdings" w:hint="default"/>
+        <w:sz w:val="20"/>
+      </w:rPr>
+    </w:lvl>
+  </w:abstractNum>
+  <w:abstractNum w:abstractNumId="16" w15:restartNumberingAfterBreak="0">
     <w:nsid w:val="2C6F5821"/>
     <w:multiLevelType w:val="multilevel"/>
     <w:tmpl w:val="4802078A"/>
@@ -14843,7 +16231,7 @@
       </w:rPr>
     </w:lvl>
   </w:abstractNum>
-  <w:abstractNum w:abstractNumId="15" w15:restartNumberingAfterBreak="0">
+  <w:abstractNum w:abstractNumId="17" w15:restartNumberingAfterBreak="0">
     <w:nsid w:val="2F075972"/>
     <w:multiLevelType w:val="hybridMultilevel"/>
     <w:tmpl w:val="564E806E"/>
@@ -14936,7 +16324,7 @@
       </w:pPr>
     </w:lvl>
   </w:abstractNum>
-  <w:abstractNum w:abstractNumId="16" w15:restartNumberingAfterBreak="0">
+  <w:abstractNum w:abstractNumId="18" w15:restartNumberingAfterBreak="0">
     <w:nsid w:val="30BF5979"/>
     <w:multiLevelType w:val="multilevel"/>
     <w:tmpl w:val="855C7DAA"/>
@@ -15085,7 +16473,7 @@
       </w:rPr>
     </w:lvl>
   </w:abstractNum>
-  <w:abstractNum w:abstractNumId="17" w15:restartNumberingAfterBreak="0">
+  <w:abstractNum w:abstractNumId="19" w15:restartNumberingAfterBreak="0">
     <w:nsid w:val="3549761B"/>
     <w:multiLevelType w:val="hybridMultilevel"/>
     <w:tmpl w:val="939AF464"/>
@@ -15198,7 +16586,7 @@
       </w:rPr>
     </w:lvl>
   </w:abstractNum>
-  <w:abstractNum w:abstractNumId="18" w15:restartNumberingAfterBreak="0">
+  <w:abstractNum w:abstractNumId="20" w15:restartNumberingAfterBreak="0">
     <w:nsid w:val="46C54072"/>
     <w:multiLevelType w:val="hybridMultilevel"/>
     <w:tmpl w:val="378EB1AC"/>
@@ -15311,7 +16699,156 @@
       </w:rPr>
     </w:lvl>
   </w:abstractNum>
-  <w:abstractNum w:abstractNumId="19" w15:restartNumberingAfterBreak="0">
+  <w:abstractNum w:abstractNumId="21" w15:restartNumberingAfterBreak="0">
+    <w:nsid w:val="471A7289"/>
+    <w:multiLevelType w:val="multilevel"/>
+    <w:tmpl w:val="61E61912"/>
+    <w:lvl w:ilvl="0">
+      <w:start w:val="1"/>
+      <w:numFmt w:val="bullet"/>
+      <w:lvlText w:val=""/>
+      <w:lvlJc w:val="left"/>
+      <w:pPr>
+        <w:tabs>
+          <w:tab w:val="num" w:pos="720"/>
+        </w:tabs>
+        <w:ind w:left="720" w:hanging="360"/>
+      </w:pPr>
+      <w:rPr>
+        <w:rFonts w:ascii="Symbol" w:hAnsi="Symbol" w:hint="default"/>
+        <w:sz w:val="20"/>
+      </w:rPr>
+    </w:lvl>
+    <w:lvl w:ilvl="1" w:tentative="1">
+      <w:start w:val="1"/>
+      <w:numFmt w:val="bullet"/>
+      <w:lvlText w:val="o"/>
+      <w:lvlJc w:val="left"/>
+      <w:pPr>
+        <w:tabs>
+          <w:tab w:val="num" w:pos="1440"/>
+        </w:tabs>
+        <w:ind w:left="1440" w:hanging="360"/>
+      </w:pPr>
+      <w:rPr>
+        <w:rFonts w:ascii="Courier New" w:hAnsi="Courier New" w:hint="default"/>
+        <w:sz w:val="20"/>
+      </w:rPr>
+    </w:lvl>
+    <w:lvl w:ilvl="2" w:tentative="1">
+      <w:start w:val="1"/>
+      <w:numFmt w:val="bullet"/>
+      <w:lvlText w:val=""/>
+      <w:lvlJc w:val="left"/>
+      <w:pPr>
+        <w:tabs>
+          <w:tab w:val="num" w:pos="2160"/>
+        </w:tabs>
+        <w:ind w:left="2160" w:hanging="360"/>
+      </w:pPr>
+      <w:rPr>
+        <w:rFonts w:ascii="Wingdings" w:hAnsi="Wingdings" w:hint="default"/>
+        <w:sz w:val="20"/>
+      </w:rPr>
+    </w:lvl>
+    <w:lvl w:ilvl="3" w:tentative="1">
+      <w:start w:val="1"/>
+      <w:numFmt w:val="bullet"/>
+      <w:lvlText w:val=""/>
+      <w:lvlJc w:val="left"/>
+      <w:pPr>
+        <w:tabs>
+          <w:tab w:val="num" w:pos="2880"/>
+        </w:tabs>
+        <w:ind w:left="2880" w:hanging="360"/>
+      </w:pPr>
+      <w:rPr>
+        <w:rFonts w:ascii="Wingdings" w:hAnsi="Wingdings" w:hint="default"/>
+        <w:sz w:val="20"/>
+      </w:rPr>
+    </w:lvl>
+    <w:lvl w:ilvl="4" w:tentative="1">
+      <w:start w:val="1"/>
+      <w:numFmt w:val="bullet"/>
+      <w:lvlText w:val=""/>
+      <w:lvlJc w:val="left"/>
+      <w:pPr>
+        <w:tabs>
+          <w:tab w:val="num" w:pos="3600"/>
+        </w:tabs>
+        <w:ind w:left="3600" w:hanging="360"/>
+      </w:pPr>
+      <w:rPr>
+        <w:rFonts w:ascii="Wingdings" w:hAnsi="Wingdings" w:hint="default"/>
+        <w:sz w:val="20"/>
+      </w:rPr>
+    </w:lvl>
+    <w:lvl w:ilvl="5" w:tentative="1">
+      <w:start w:val="1"/>
+      <w:numFmt w:val="bullet"/>
+      <w:lvlText w:val=""/>
+      <w:lvlJc w:val="left"/>
+      <w:pPr>
+        <w:tabs>
+          <w:tab w:val="num" w:pos="4320"/>
+        </w:tabs>
+        <w:ind w:left="4320" w:hanging="360"/>
+      </w:pPr>
+      <w:rPr>
+        <w:rFonts w:ascii="Wingdings" w:hAnsi="Wingdings" w:hint="default"/>
+        <w:sz w:val="20"/>
+      </w:rPr>
+    </w:lvl>
+    <w:lvl w:ilvl="6" w:tentative="1">
+      <w:start w:val="1"/>
+      <w:numFmt w:val="bullet"/>
+      <w:lvlText w:val=""/>
+      <w:lvlJc w:val="left"/>
+      <w:pPr>
+        <w:tabs>
+          <w:tab w:val="num" w:pos="5040"/>
+        </w:tabs>
+        <w:ind w:left="5040" w:hanging="360"/>
+      </w:pPr>
+      <w:rPr>
+        <w:rFonts w:ascii="Wingdings" w:hAnsi="Wingdings" w:hint="default"/>
+        <w:sz w:val="20"/>
+      </w:rPr>
+    </w:lvl>
+    <w:lvl w:ilvl="7" w:tentative="1">
+      <w:start w:val="1"/>
+      <w:numFmt w:val="bullet"/>
+      <w:lvlText w:val=""/>
+      <w:lvlJc w:val="left"/>
+      <w:pPr>
+        <w:tabs>
+          <w:tab w:val="num" w:pos="5760"/>
+        </w:tabs>
+        <w:ind w:left="5760" w:hanging="360"/>
+      </w:pPr>
+      <w:rPr>
+        <w:rFonts w:ascii="Wingdings" w:hAnsi="Wingdings" w:hint="default"/>
+        <w:sz w:val="20"/>
+      </w:rPr>
+    </w:lvl>
+    <w:lvl w:ilvl="8" w:tentative="1">
+      <w:start w:val="1"/>
+      <w:numFmt w:val="bullet"/>
+      <w:lvlText w:val=""/>
+      <w:lvlJc w:val="left"/>
+      <w:pPr>
+        <w:tabs>
+          <w:tab w:val="num" w:pos="6480"/>
+        </w:tabs>
+        <w:ind w:left="6480" w:hanging="360"/>
+      </w:pPr>
+      <w:rPr>
+        <w:rFonts w:ascii="Wingdings" w:hAnsi="Wingdings" w:hint="default"/>
+        <w:sz w:val="20"/>
+      </w:rPr>
+    </w:lvl>
+  </w:abstractNum>
+  <w:abstractNum w:abstractNumId="22" w15:restartNumberingAfterBreak="0">
     <w:nsid w:val="49337203"/>
     <w:multiLevelType w:val="multilevel"/>
     <w:tmpl w:val="71287E04"/>
@@ -15460,7 +16997,7 @@
       </w:rPr>
     </w:lvl>
   </w:abstractNum>
-  <w:abstractNum w:abstractNumId="20" w15:restartNumberingAfterBreak="0">
+  <w:abstractNum w:abstractNumId="23" w15:restartNumberingAfterBreak="0">
     <w:nsid w:val="4A8D45E5"/>
     <w:multiLevelType w:val="hybridMultilevel"/>
     <w:tmpl w:val="25F0F3CE"/>
@@ -15546,7 +17083,7 @@
       </w:pPr>
     </w:lvl>
   </w:abstractNum>
-  <w:abstractNum w:abstractNumId="21" w15:restartNumberingAfterBreak="0">
+  <w:abstractNum w:abstractNumId="24" w15:restartNumberingAfterBreak="0">
     <w:nsid w:val="4BD56FA2"/>
     <w:multiLevelType w:val="hybridMultilevel"/>
     <w:tmpl w:val="9964F572"/>
@@ -15635,7 +17172,156 @@
       </w:pPr>
     </w:lvl>
   </w:abstractNum>
-  <w:abstractNum w:abstractNumId="22" w15:restartNumberingAfterBreak="0">
+  <w:abstractNum w:abstractNumId="25" w15:restartNumberingAfterBreak="0">
+    <w:nsid w:val="51D40035"/>
+    <w:multiLevelType w:val="multilevel"/>
+    <w:tmpl w:val="44BA211A"/>
+    <w:lvl w:ilvl="0">
+      <w:start w:val="1"/>
+      <w:numFmt w:val="bullet"/>
+      <w:lvlText w:val=""/>
+      <w:lvlJc w:val="left"/>
+      <w:pPr>
+        <w:tabs>
+          <w:tab w:val="num" w:pos="720"/>
+        </w:tabs>
+        <w:ind w:left="720" w:hanging="360"/>
+      </w:pPr>
+      <w:rPr>
+        <w:rFonts w:ascii="Symbol" w:hAnsi="Symbol" w:hint="default"/>
+        <w:sz w:val="20"/>
+      </w:rPr>
+    </w:lvl>
+    <w:lvl w:ilvl="1" w:tentative="1">
+      <w:start w:val="1"/>
+      <w:numFmt w:val="bullet"/>
+      <w:lvlText w:val="o"/>
+      <w:lvlJc w:val="left"/>
+      <w:pPr>
+        <w:tabs>
+          <w:tab w:val="num" w:pos="1440"/>
+        </w:tabs>
+        <w:ind w:left="1440" w:hanging="360"/>
+      </w:pPr>
+      <w:rPr>
+        <w:rFonts w:ascii="Courier New" w:hAnsi="Courier New" w:hint="default"/>
+        <w:sz w:val="20"/>
+      </w:rPr>
+    </w:lvl>
+    <w:lvl w:ilvl="2" w:tentative="1">
+      <w:start w:val="1"/>
+      <w:numFmt w:val="bullet"/>
+      <w:lvlText w:val=""/>
+      <w:lvlJc w:val="left"/>
+      <w:pPr>
+        <w:tabs>
+          <w:tab w:val="num" w:pos="2160"/>
+        </w:tabs>
+        <w:ind w:left="2160" w:hanging="360"/>
+      </w:pPr>
+      <w:rPr>
+        <w:rFonts w:ascii="Wingdings" w:hAnsi="Wingdings" w:hint="default"/>
+        <w:sz w:val="20"/>
+      </w:rPr>
+    </w:lvl>
+    <w:lvl w:ilvl="3" w:tentative="1">
+      <w:start w:val="1"/>
+      <w:numFmt w:val="bullet"/>
+      <w:lvlText w:val=""/>
+      <w:lvlJc w:val="left"/>
+      <w:pPr>
+        <w:tabs>
+          <w:tab w:val="num" w:pos="2880"/>
+        </w:tabs>
+        <w:ind w:left="2880" w:hanging="360"/>
+      </w:pPr>
+      <w:rPr>
+        <w:rFonts w:ascii="Wingdings" w:hAnsi="Wingdings" w:hint="default"/>
+        <w:sz w:val="20"/>
+      </w:rPr>
+    </w:lvl>
+    <w:lvl w:ilvl="4" w:tentative="1">
+      <w:start w:val="1"/>
+      <w:numFmt w:val="bullet"/>
+      <w:lvlText w:val=""/>
+      <w:lvlJc w:val="left"/>
+      <w:pPr>
+        <w:tabs>
+          <w:tab w:val="num" w:pos="3600"/>
+        </w:tabs>
+        <w:ind w:left="3600" w:hanging="360"/>
+      </w:pPr>
+      <w:rPr>
+        <w:rFonts w:ascii="Wingdings" w:hAnsi="Wingdings" w:hint="default"/>
+        <w:sz w:val="20"/>
+      </w:rPr>
+    </w:lvl>
+    <w:lvl w:ilvl="5" w:tentative="1">
+      <w:start w:val="1"/>
+      <w:numFmt w:val="bullet"/>
+      <w:lvlText w:val=""/>
+      <w:lvlJc w:val="left"/>
+      <w:pPr>
+        <w:tabs>
+          <w:tab w:val="num" w:pos="4320"/>
+        </w:tabs>
+        <w:ind w:left="4320" w:hanging="360"/>
+      </w:pPr>
+      <w:rPr>
+        <w:rFonts w:ascii="Wingdings" w:hAnsi="Wingdings" w:hint="default"/>
+        <w:sz w:val="20"/>
+      </w:rPr>
+    </w:lvl>
+    <w:lvl w:ilvl="6" w:tentative="1">
+      <w:start w:val="1"/>
+      <w:numFmt w:val="bullet"/>
+      <w:lvlText w:val=""/>
+      <w:lvlJc w:val="left"/>
+      <w:pPr>
+        <w:tabs>
+          <w:tab w:val="num" w:pos="5040"/>
+        </w:tabs>
+        <w:ind w:left="5040" w:hanging="360"/>
+      </w:pPr>
+      <w:rPr>
+        <w:rFonts w:ascii="Wingdings" w:hAnsi="Wingdings" w:hint="default"/>
+        <w:sz w:val="20"/>
+      </w:rPr>
+    </w:lvl>
+    <w:lvl w:ilvl="7" w:tentative="1">
+      <w:start w:val="1"/>
+      <w:numFmt w:val="bullet"/>
+      <w:lvlText w:val=""/>
+      <w:lvlJc w:val="left"/>
+      <w:pPr>
+        <w:tabs>
+          <w:tab w:val="num" w:pos="5760"/>
+        </w:tabs>
+        <w:ind w:left="5760" w:hanging="360"/>
+      </w:pPr>
+      <w:rPr>
+        <w:rFonts w:ascii="Wingdings" w:hAnsi="Wingdings" w:hint="default"/>
+        <w:sz w:val="20"/>
+      </w:rPr>
+    </w:lvl>
+    <w:lvl w:ilvl="8" w:tentative="1">
+      <w:start w:val="1"/>
+      <w:numFmt w:val="bullet"/>
+      <w:lvlText w:val=""/>
+      <w:lvlJc w:val="left"/>
+      <w:pPr>
+        <w:tabs>
+          <w:tab w:val="num" w:pos="6480"/>
+        </w:tabs>
+        <w:ind w:left="6480" w:hanging="360"/>
+      </w:pPr>
+      <w:rPr>
+        <w:rFonts w:ascii="Wingdings" w:hAnsi="Wingdings" w:hint="default"/>
+        <w:sz w:val="20"/>
+      </w:rPr>
+    </w:lvl>
+  </w:abstractNum>
+  <w:abstractNum w:abstractNumId="26" w15:restartNumberingAfterBreak="0">
     <w:nsid w:val="53897609"/>
     <w:multiLevelType w:val="hybridMultilevel"/>
     <w:tmpl w:val="0C0EF78C"/>
@@ -15748,7 +17434,7 @@
       </w:rPr>
     </w:lvl>
   </w:abstractNum>
-  <w:abstractNum w:abstractNumId="23" w15:restartNumberingAfterBreak="0">
+  <w:abstractNum w:abstractNumId="27" w15:restartNumberingAfterBreak="0">
     <w:nsid w:val="5A21709C"/>
     <w:multiLevelType w:val="hybridMultilevel"/>
     <w:tmpl w:val="D2A47092"/>
@@ -15861,7 +17547,156 @@
       </w:rPr>
     </w:lvl>
   </w:abstractNum>
-  <w:abstractNum w:abstractNumId="24" w15:restartNumberingAfterBreak="0">
+  <w:abstractNum w:abstractNumId="28" w15:restartNumberingAfterBreak="0">
+    <w:nsid w:val="638832AE"/>
+    <w:multiLevelType w:val="multilevel"/>
+    <w:tmpl w:val="E00840AC"/>
+    <w:lvl w:ilvl="0">
+      <w:start w:val="1"/>
+      <w:numFmt w:val="bullet"/>
+      <w:lvlText w:val=""/>
+      <w:lvlJc w:val="left"/>
+      <w:pPr>
+        <w:tabs>
+          <w:tab w:val="num" w:pos="720"/>
+        </w:tabs>
+        <w:ind w:left="720" w:hanging="360"/>
+      </w:pPr>
+      <w:rPr>
+        <w:rFonts w:ascii="Symbol" w:hAnsi="Symbol" w:hint="default"/>
+        <w:sz w:val="20"/>
+      </w:rPr>
+    </w:lvl>
+    <w:lvl w:ilvl="1" w:tentative="1">
+      <w:start w:val="1"/>
+      <w:numFmt w:val="bullet"/>
+      <w:lvlText w:val="o"/>
+      <w:lvlJc w:val="left"/>
+      <w:pPr>
+        <w:tabs>
+          <w:tab w:val="num" w:pos="1440"/>
+        </w:tabs>
+        <w:ind w:left="1440" w:hanging="360"/>
+      </w:pPr>
+      <w:rPr>
+        <w:rFonts w:ascii="Courier New" w:hAnsi="Courier New" w:hint="default"/>
+        <w:sz w:val="20"/>
+      </w:rPr>
+    </w:lvl>
+    <w:lvl w:ilvl="2" w:tentative="1">
+      <w:start w:val="1"/>
+      <w:numFmt w:val="bullet"/>
+      <w:lvlText w:val=""/>
+      <w:lvlJc w:val="left"/>
+      <w:pPr>
+        <w:tabs>
+          <w:tab w:val="num" w:pos="2160"/>
+        </w:tabs>
+        <w:ind w:left="2160" w:hanging="360"/>
+      </w:pPr>
+      <w:rPr>
+        <w:rFonts w:ascii="Wingdings" w:hAnsi="Wingdings" w:hint="default"/>
+        <w:sz w:val="20"/>
+      </w:rPr>
+    </w:lvl>
+    <w:lvl w:ilvl="3" w:tentative="1">
+      <w:start w:val="1"/>
+      <w:numFmt w:val="bullet"/>
+      <w:lvlText w:val=""/>
+      <w:lvlJc w:val="left"/>
+      <w:pPr>
+        <w:tabs>
+          <w:tab w:val="num" w:pos="2880"/>
+        </w:tabs>
+        <w:ind w:left="2880" w:hanging="360"/>
+      </w:pPr>
+      <w:rPr>
+        <w:rFonts w:ascii="Wingdings" w:hAnsi="Wingdings" w:hint="default"/>
+        <w:sz w:val="20"/>
+      </w:rPr>
+    </w:lvl>
+    <w:lvl w:ilvl="4" w:tentative="1">
+      <w:start w:val="1"/>
+      <w:numFmt w:val="bullet"/>
+      <w:lvlText w:val=""/>
+      <w:lvlJc w:val="left"/>
+      <w:pPr>
+        <w:tabs>
+          <w:tab w:val="num" w:pos="3600"/>
+        </w:tabs>
+        <w:ind w:left="3600" w:hanging="360"/>
+      </w:pPr>
+      <w:rPr>
+        <w:rFonts w:ascii="Wingdings" w:hAnsi="Wingdings" w:hint="default"/>
+        <w:sz w:val="20"/>
+      </w:rPr>
+    </w:lvl>
+    <w:lvl w:ilvl="5" w:tentative="1">
+      <w:start w:val="1"/>
+      <w:numFmt w:val="bullet"/>
+      <w:lvlText w:val=""/>
+      <w:lvlJc w:val="left"/>
+      <w:pPr>
+        <w:tabs>
+          <w:tab w:val="num" w:pos="4320"/>
+        </w:tabs>
+        <w:ind w:left="4320" w:hanging="360"/>
+      </w:pPr>
+      <w:rPr>
+        <w:rFonts w:ascii="Wingdings" w:hAnsi="Wingdings" w:hint="default"/>
+        <w:sz w:val="20"/>
+      </w:rPr>
+    </w:lvl>
+    <w:lvl w:ilvl="6" w:tentative="1">
+      <w:start w:val="1"/>
+      <w:numFmt w:val="bullet"/>
+      <w:lvlText w:val=""/>
+      <w:lvlJc w:val="left"/>
+      <w:pPr>
+        <w:tabs>
+          <w:tab w:val="num" w:pos="5040"/>
+        </w:tabs>
+        <w:ind w:left="5040" w:hanging="360"/>
+      </w:pPr>
+      <w:rPr>
+        <w:rFonts w:ascii="Wingdings" w:hAnsi="Wingdings" w:hint="default"/>
+        <w:sz w:val="20"/>
+      </w:rPr>
+    </w:lvl>
+    <w:lvl w:ilvl="7" w:tentative="1">
+      <w:start w:val="1"/>
+      <w:numFmt w:val="bullet"/>
+      <w:lvlText w:val=""/>
+      <w:lvlJc w:val="left"/>
+      <w:pPr>
+        <w:tabs>
+          <w:tab w:val="num" w:pos="5760"/>
+        </w:tabs>
+        <w:ind w:left="5760" w:hanging="360"/>
+      </w:pPr>
+      <w:rPr>
+        <w:rFonts w:ascii="Wingdings" w:hAnsi="Wingdings" w:hint="default"/>
+        <w:sz w:val="20"/>
+      </w:rPr>
+    </w:lvl>
+    <w:lvl w:ilvl="8" w:tentative="1">
+      <w:start w:val="1"/>
+      <w:numFmt w:val="bullet"/>
+      <w:lvlText w:val=""/>
+      <w:lvlJc w:val="left"/>
+      <w:pPr>
+        <w:tabs>
+          <w:tab w:val="num" w:pos="6480"/>
+        </w:tabs>
+        <w:ind w:left="6480" w:hanging="360"/>
+      </w:pPr>
+      <w:rPr>
+        <w:rFonts w:ascii="Wingdings" w:hAnsi="Wingdings" w:hint="default"/>
+        <w:sz w:val="20"/>
+      </w:rPr>
+    </w:lvl>
+  </w:abstractNum>
+  <w:abstractNum w:abstractNumId="29" w15:restartNumberingAfterBreak="0">
     <w:nsid w:val="68460B35"/>
     <w:multiLevelType w:val="hybridMultilevel"/>
     <w:tmpl w:val="E9FA9864"/>
@@ -15950,7 +17785,7 @@
       </w:pPr>
     </w:lvl>
   </w:abstractNum>
-  <w:abstractNum w:abstractNumId="25" w15:restartNumberingAfterBreak="0">
+  <w:abstractNum w:abstractNumId="30" w15:restartNumberingAfterBreak="0">
     <w:nsid w:val="6A7D0134"/>
     <w:multiLevelType w:val="hybridMultilevel"/>
     <w:tmpl w:val="BB38D4B0"/>
@@ -16042,7 +17877,7 @@
       </w:pPr>
     </w:lvl>
   </w:abstractNum>
-  <w:abstractNum w:abstractNumId="26" w15:restartNumberingAfterBreak="0">
+  <w:abstractNum w:abstractNumId="31" w15:restartNumberingAfterBreak="0">
     <w:nsid w:val="79F90F2B"/>
     <w:multiLevelType w:val="hybridMultilevel"/>
     <w:tmpl w:val="1BB8CB02"/>
@@ -16131,7 +17966,7 @@
       </w:pPr>
     </w:lvl>
   </w:abstractNum>
-  <w:abstractNum w:abstractNumId="27" w15:restartNumberingAfterBreak="0">
+  <w:abstractNum w:abstractNumId="32" w15:restartNumberingAfterBreak="0">
     <w:nsid w:val="7C1B5E25"/>
     <w:multiLevelType w:val="hybridMultilevel"/>
     <w:tmpl w:val="0F1CFDEC"/>
@@ -16244,7 +18079,7 @@
       </w:rPr>
     </w:lvl>
   </w:abstractNum>
-  <w:abstractNum w:abstractNumId="28" w15:restartNumberingAfterBreak="0">
+  <w:abstractNum w:abstractNumId="33" w15:restartNumberingAfterBreak="0">
     <w:nsid w:val="7C260C15"/>
     <w:multiLevelType w:val="hybridMultilevel"/>
     <w:tmpl w:val="29D8D2C8"/>
@@ -16333,7 +18168,7 @@
       </w:pPr>
     </w:lvl>
   </w:abstractNum>
-  <w:abstractNum w:abstractNumId="29" w15:restartNumberingAfterBreak="0">
+  <w:abstractNum w:abstractNumId="34" w15:restartNumberingAfterBreak="0">
     <w:nsid w:val="7CEE15A2"/>
     <w:multiLevelType w:val="hybridMultilevel"/>
     <w:tmpl w:val="3434FCE6"/>
@@ -16446,104 +18281,271 @@
       </w:rPr>
     </w:lvl>
   </w:abstractNum>
+  <w:abstractNum w:abstractNumId="35" w15:restartNumberingAfterBreak="0">
+    <w:nsid w:val="7D951534"/>
+    <w:multiLevelType w:val="multilevel"/>
+    <w:tmpl w:val="1AAEE786"/>
+    <w:lvl w:ilvl="0">
+      <w:start w:val="1"/>
+      <w:numFmt w:val="bullet"/>
+      <w:lvlText w:val=""/>
+      <w:lvlJc w:val="left"/>
+      <w:pPr>
+        <w:tabs>
+          <w:tab w:val="num" w:pos="720"/>
+        </w:tabs>
+        <w:ind w:left="720" w:hanging="360"/>
+      </w:pPr>
+      <w:rPr>
+        <w:rFonts w:ascii="Symbol" w:hAnsi="Symbol" w:hint="default"/>
+        <w:sz w:val="20"/>
+      </w:rPr>
+    </w:lvl>
+    <w:lvl w:ilvl="1" w:tentative="1">
+      <w:start w:val="1"/>
+      <w:numFmt w:val="bullet"/>
+      <w:lvlText w:val="o"/>
+      <w:lvlJc w:val="left"/>
+      <w:pPr>
+        <w:tabs>
+          <w:tab w:val="num" w:pos="1440"/>
+        </w:tabs>
+        <w:ind w:left="1440" w:hanging="360"/>
+      </w:pPr>
+      <w:rPr>
+        <w:rFonts w:ascii="Courier New" w:hAnsi="Courier New" w:hint="default"/>
+        <w:sz w:val="20"/>
+      </w:rPr>
+    </w:lvl>
+    <w:lvl w:ilvl="2" w:tentative="1">
+      <w:start w:val="1"/>
+      <w:numFmt w:val="bullet"/>
+      <w:lvlText w:val=""/>
+      <w:lvlJc w:val="left"/>
+      <w:pPr>
+        <w:tabs>
+          <w:tab w:val="num" w:pos="2160"/>
+        </w:tabs>
+        <w:ind w:left="2160" w:hanging="360"/>
+      </w:pPr>
+      <w:rPr>
+        <w:rFonts w:ascii="Wingdings" w:hAnsi="Wingdings" w:hint="default"/>
+        <w:sz w:val="20"/>
+      </w:rPr>
+    </w:lvl>
+    <w:lvl w:ilvl="3" w:tentative="1">
+      <w:start w:val="1"/>
+      <w:numFmt w:val="bullet"/>
+      <w:lvlText w:val=""/>
+      <w:lvlJc w:val="left"/>
+      <w:pPr>
+        <w:tabs>
+          <w:tab w:val="num" w:pos="2880"/>
+        </w:tabs>
+        <w:ind w:left="2880" w:hanging="360"/>
+      </w:pPr>
+      <w:rPr>
+        <w:rFonts w:ascii="Wingdings" w:hAnsi="Wingdings" w:hint="default"/>
+        <w:sz w:val="20"/>
+      </w:rPr>
+    </w:lvl>
+    <w:lvl w:ilvl="4" w:tentative="1">
+      <w:start w:val="1"/>
+      <w:numFmt w:val="bullet"/>
+      <w:lvlText w:val=""/>
+      <w:lvlJc w:val="left"/>
+      <w:pPr>
+        <w:tabs>
+          <w:tab w:val="num" w:pos="3600"/>
+        </w:tabs>
+        <w:ind w:left="3600" w:hanging="360"/>
+      </w:pPr>
+      <w:rPr>
+        <w:rFonts w:ascii="Wingdings" w:hAnsi="Wingdings" w:hint="default"/>
+        <w:sz w:val="20"/>
+      </w:rPr>
+    </w:lvl>
+    <w:lvl w:ilvl="5" w:tentative="1">
+      <w:start w:val="1"/>
+      <w:numFmt w:val="bullet"/>
+      <w:lvlText w:val=""/>
+      <w:lvlJc w:val="left"/>
+      <w:pPr>
+        <w:tabs>
+          <w:tab w:val="num" w:pos="4320"/>
+        </w:tabs>
+        <w:ind w:left="4320" w:hanging="360"/>
+      </w:pPr>
+      <w:rPr>
+        <w:rFonts w:ascii="Wingdings" w:hAnsi="Wingdings" w:hint="default"/>
+        <w:sz w:val="20"/>
+      </w:rPr>
+    </w:lvl>
+    <w:lvl w:ilvl="6" w:tentative="1">
+      <w:start w:val="1"/>
+      <w:numFmt w:val="bullet"/>
+      <w:lvlText w:val=""/>
+      <w:lvlJc w:val="left"/>
+      <w:pPr>
+        <w:tabs>
+          <w:tab w:val="num" w:pos="5040"/>
+        </w:tabs>
+        <w:ind w:left="5040" w:hanging="360"/>
+      </w:pPr>
+      <w:rPr>
+        <w:rFonts w:ascii="Wingdings" w:hAnsi="Wingdings" w:hint="default"/>
+        <w:sz w:val="20"/>
+      </w:rPr>
+    </w:lvl>
+    <w:lvl w:ilvl="7" w:tentative="1">
+      <w:start w:val="1"/>
+      <w:numFmt w:val="bullet"/>
+      <w:lvlText w:val=""/>
+      <w:lvlJc w:val="left"/>
+      <w:pPr>
+        <w:tabs>
+          <w:tab w:val="num" w:pos="5760"/>
+        </w:tabs>
+        <w:ind w:left="5760" w:hanging="360"/>
+      </w:pPr>
+      <w:rPr>
+        <w:rFonts w:ascii="Wingdings" w:hAnsi="Wingdings" w:hint="default"/>
+        <w:sz w:val="20"/>
+      </w:rPr>
+    </w:lvl>
+    <w:lvl w:ilvl="8" w:tentative="1">
+      <w:start w:val="1"/>
+      <w:numFmt w:val="bullet"/>
+      <w:lvlText w:val=""/>
+      <w:lvlJc w:val="left"/>
+      <w:pPr>
+        <w:tabs>
+          <w:tab w:val="num" w:pos="6480"/>
+        </w:tabs>
+        <w:ind w:left="6480" w:hanging="360"/>
+      </w:pPr>
+      <w:rPr>
+        <w:rFonts w:ascii="Wingdings" w:hAnsi="Wingdings" w:hint="default"/>
+        <w:sz w:val="20"/>
+      </w:rPr>
+    </w:lvl>
+  </w:abstractNum>
   <w:num w:numId="1" w16cid:durableId="1026908480">
+    <w:abstractNumId w:val="31"/>
+  </w:num>
+  <w:num w:numId="2" w16cid:durableId="1765610795">
+    <w:abstractNumId w:val="17"/>
+  </w:num>
+  <w:num w:numId="3" w16cid:durableId="931668442">
     <w:abstractNumId w:val="26"/>
   </w:num>
-  <w:num w:numId="2" w16cid:durableId="1765610795">
+  <w:num w:numId="4" w16cid:durableId="1861159746">
+    <w:abstractNumId w:val="11"/>
+  </w:num>
+  <w:num w:numId="5" w16cid:durableId="410588552">
+    <w:abstractNumId w:val="3"/>
+  </w:num>
+  <w:num w:numId="6" w16cid:durableId="843714098">
+    <w:abstractNumId w:val="19"/>
+  </w:num>
+  <w:num w:numId="7" w16cid:durableId="1218782323">
+    <w:abstractNumId w:val="9"/>
+  </w:num>
+  <w:num w:numId="8" w16cid:durableId="1751927382">
+    <w:abstractNumId w:val="30"/>
+  </w:num>
+  <w:num w:numId="9" w16cid:durableId="2106264830">
+    <w:abstractNumId w:val="33"/>
+  </w:num>
+  <w:num w:numId="10" w16cid:durableId="116459168">
+    <w:abstractNumId w:val="24"/>
+  </w:num>
+  <w:num w:numId="11" w16cid:durableId="1176266877">
+    <w:abstractNumId w:val="6"/>
+  </w:num>
+  <w:num w:numId="12" w16cid:durableId="891381886">
+    <w:abstractNumId w:val="2"/>
+  </w:num>
+  <w:num w:numId="13" w16cid:durableId="1191527327">
+    <w:abstractNumId w:val="27"/>
+  </w:num>
+  <w:num w:numId="14" w16cid:durableId="1750804589">
+    <w:abstractNumId w:val="5"/>
+  </w:num>
+  <w:num w:numId="15" w16cid:durableId="1767073353">
+    <w:abstractNumId w:val="20"/>
+  </w:num>
+  <w:num w:numId="16" w16cid:durableId="1727487680">
+    <w:abstractNumId w:val="29"/>
+  </w:num>
+  <w:num w:numId="17" w16cid:durableId="976304042">
+    <w:abstractNumId w:val="14"/>
+  </w:num>
+  <w:num w:numId="18" w16cid:durableId="168911051">
+    <w:abstractNumId w:val="1"/>
+  </w:num>
+  <w:num w:numId="19" w16cid:durableId="918247409">
+    <w:abstractNumId w:val="8"/>
+  </w:num>
+  <w:num w:numId="20" w16cid:durableId="730078368">
+    <w:abstractNumId w:val="23"/>
+  </w:num>
+  <w:num w:numId="21" w16cid:durableId="1721439155">
+    <w:abstractNumId w:val="30"/>
+  </w:num>
+  <w:num w:numId="22" w16cid:durableId="1129125438">
+    <w:abstractNumId w:val="32"/>
+  </w:num>
+  <w:num w:numId="23" w16cid:durableId="158354413">
+    <w:abstractNumId w:val="12"/>
+  </w:num>
+  <w:num w:numId="24" w16cid:durableId="47149073">
+    <w:abstractNumId w:val="13"/>
+  </w:num>
+  <w:num w:numId="25" w16cid:durableId="1536308639">
+    <w:abstractNumId w:val="16"/>
+  </w:num>
+  <w:num w:numId="26" w16cid:durableId="63380125">
+    <w:abstractNumId w:val="22"/>
+  </w:num>
+  <w:num w:numId="27" w16cid:durableId="429156901">
+    <w:abstractNumId w:val="4"/>
+  </w:num>
+  <w:num w:numId="28" w16cid:durableId="857163459">
+    <w:abstractNumId w:val="34"/>
+  </w:num>
+  <w:num w:numId="29" w16cid:durableId="656231938">
+    <w:abstractNumId w:val="18"/>
+  </w:num>
+  <w:num w:numId="30" w16cid:durableId="1475828024">
+    <w:abstractNumId w:val="10"/>
+  </w:num>
+  <w:num w:numId="31" w16cid:durableId="1605916238">
+    <w:abstractNumId w:val="7"/>
+  </w:num>
+  <w:num w:numId="32" w16cid:durableId="737167727">
+    <w:abstractNumId w:val="25"/>
+  </w:num>
+  <w:num w:numId="33" w16cid:durableId="1163619643">
+    <w:abstractNumId w:val="28"/>
+  </w:num>
+  <w:num w:numId="34" w16cid:durableId="439103078">
+    <w:abstractNumId w:val="21"/>
+  </w:num>
+  <w:num w:numId="35" w16cid:durableId="812988609">
     <w:abstractNumId w:val="15"/>
   </w:num>
-  <w:num w:numId="3" w16cid:durableId="931668442">
-    <w:abstractNumId w:val="22"/>
+  <w:num w:numId="36" w16cid:durableId="1537351087">
+    <w:abstractNumId w:val="35"/>
   </w:num>
-  <w:num w:numId="4" w16cid:durableId="1861159746">
-    <w:abstractNumId w:val="10"/>
-  </w:num>
-  <w:num w:numId="5" w16cid:durableId="410588552">
-    <w:abstractNumId w:val="2"/>
-  </w:num>
-  <w:num w:numId="6" w16cid:durableId="843714098">
-    <w:abstractNumId w:val="17"/>
-  </w:num>
-  <w:num w:numId="7" w16cid:durableId="1218782323">
-    <w:abstractNumId w:val="8"/>
-  </w:num>
-  <w:num w:numId="8" w16cid:durableId="1751927382">
-    <w:abstractNumId w:val="25"/>
-  </w:num>
-  <w:num w:numId="9" w16cid:durableId="2106264830">
-    <w:abstractNumId w:val="28"/>
-  </w:num>
-  <w:num w:numId="10" w16cid:durableId="116459168">
-    <w:abstractNumId w:val="21"/>
-  </w:num>
-  <w:num w:numId="11" w16cid:durableId="1176266877">
-    <w:abstractNumId w:val="5"/>
-  </w:num>
-  <w:num w:numId="12" w16cid:durableId="891381886">
-    <w:abstractNumId w:val="1"/>
-  </w:num>
-  <w:num w:numId="13" w16cid:durableId="1191527327">
-    <w:abstractNumId w:val="23"/>
-  </w:num>
-  <w:num w:numId="14" w16cid:durableId="1750804589">
-    <w:abstractNumId w:val="4"/>
-  </w:num>
-  <w:num w:numId="15" w16cid:durableId="1767073353">
-    <w:abstractNumId w:val="18"/>
-  </w:num>
-  <w:num w:numId="16" w16cid:durableId="1727487680">
-    <w:abstractNumId w:val="24"/>
-  </w:num>
-  <w:num w:numId="17" w16cid:durableId="976304042">
-    <w:abstractNumId w:val="13"/>
-  </w:num>
-  <w:num w:numId="18" w16cid:durableId="168911051">
+  <w:num w:numId="37" w16cid:durableId="300237345">
     <w:abstractNumId w:val="0"/>
-  </w:num>
-  <w:num w:numId="19" w16cid:durableId="918247409">
-    <w:abstractNumId w:val="7"/>
-  </w:num>
-  <w:num w:numId="20" w16cid:durableId="730078368">
-    <w:abstractNumId w:val="20"/>
-  </w:num>
-  <w:num w:numId="21" w16cid:durableId="1721439155">
-    <w:abstractNumId w:val="25"/>
-  </w:num>
-  <w:num w:numId="22" w16cid:durableId="1129125438">
-    <w:abstractNumId w:val="27"/>
-  </w:num>
-  <w:num w:numId="23" w16cid:durableId="158354413">
-    <w:abstractNumId w:val="11"/>
-  </w:num>
-  <w:num w:numId="24" w16cid:durableId="47149073">
-    <w:abstractNumId w:val="12"/>
-  </w:num>
-  <w:num w:numId="25" w16cid:durableId="1536308639">
-    <w:abstractNumId w:val="14"/>
-  </w:num>
-  <w:num w:numId="26" w16cid:durableId="63380125">
-    <w:abstractNumId w:val="19"/>
-  </w:num>
-  <w:num w:numId="27" w16cid:durableId="429156901">
-    <w:abstractNumId w:val="3"/>
-  </w:num>
-  <w:num w:numId="28" w16cid:durableId="857163459">
-    <w:abstractNumId w:val="29"/>
-  </w:num>
-  <w:num w:numId="29" w16cid:durableId="656231938">
-    <w:abstractNumId w:val="16"/>
-  </w:num>
-  <w:num w:numId="30" w16cid:durableId="1475828024">
-    <w:abstractNumId w:val="9"/>
-  </w:num>
-  <w:num w:numId="31" w16cid:durableId="1605916238">
-    <w:abstractNumId w:val="6"/>
   </w:num>
 </w:numbering>
 </file>
 
 <file path=word/styles.xml><?xml version="1.0" encoding="utf-8"?>
-<w:styles xmlns:mc="http://schemas.openxmlformats.org/markup-compatibility/2006" xmlns:r="http://schemas.openxmlformats.org/officeDocument/2006/relationships" xmlns:w="http://schemas.openxmlformats.org/wordprocessingml/2006/main" xmlns:w14="http://schemas.microsoft.com/office/word/2010/wordml" xmlns:w15="http://schemas.microsoft.com/office/word/2012/wordml" xmlns:w16cex="http://schemas.microsoft.com/office/word/2018/wordml/cex" xmlns:w16cid="http://schemas.microsoft.com/office/word/2016/wordml/cid" xmlns:w16="http://schemas.microsoft.com/office/word/2018/wordml" xmlns:w16sdtdh="http://schemas.microsoft.com/office/word/2020/wordml/sdtdatahash" xmlns:w16se="http://schemas.microsoft.com/office/word/2015/wordml/symex" mc:Ignorable="w14 w15 w16se w16cid w16 w16cex w16sdtdh">
+<w:styles xmlns:mc="http://schemas.openxmlformats.org/markup-compatibility/2006" xmlns:r="http://schemas.openxmlformats.org/officeDocument/2006/relationships" xmlns:w="http://schemas.openxmlformats.org/wordprocessingml/2006/main" xmlns:w14="http://schemas.microsoft.com/office/word/2010/wordml" xmlns:w15="http://schemas.microsoft.com/office/word/2012/wordml" xmlns:w16cex="http://schemas.microsoft.com/office/word/2018/wordml/cex" xmlns:w16cid="http://schemas.microsoft.com/office/word/2016/wordml/cid" xmlns:w16="http://schemas.microsoft.com/office/word/2018/wordml" xmlns:w16du="http://schemas.microsoft.com/office/word/2023/wordml/word16du" xmlns:w16sdtdh="http://schemas.microsoft.com/office/word/2020/wordml/sdtdatahash" xmlns:w16sdtfl="http://schemas.microsoft.com/office/word/2024/wordml/sdtformatlock" xmlns:w16se="http://schemas.microsoft.com/office/word/2015/wordml/symex" mc:Ignorable="w14 w15 w16se w16cid w16 w16cex w16sdtdh w16sdtfl w16du">
   <w:docDefaults>
     <w:rPrDefault>
       <w:rPr>
@@ -17038,7 +19040,6 @@
   <w:style w:type="character" w:default="1" w:styleId="DefaultParagraphFont">
     <w:name w:val="Default Paragraph Font"/>
     <w:uiPriority w:val="1"/>
-    <w:semiHidden/>
     <w:unhideWhenUsed/>
   </w:style>
   <w:style w:type="table" w:default="1" w:styleId="TableNormal">
@@ -17338,7 +19339,7 @@
 </file>
 
 <file path=word/glossary/document.xml><?xml version="1.0" encoding="utf-8"?>
-<w:glossaryDocument xmlns:wpc="http://schemas.microsoft.com/office/word/2010/wordprocessingCanvas" xmlns:cx="http://schemas.microsoft.com/office/drawing/2014/chartex" xmlns:cx1="http://schemas.microsoft.com/office/drawing/2015/9/8/chartex" xmlns:cx2="http://schemas.microsoft.com/office/drawing/2015/10/21/chartex" xmlns:cx3="http://schemas.microsoft.com/office/drawing/2016/5/9/chartex" xmlns:cx4="http://schemas.microsoft.com/office/drawing/2016/5/10/chartex" xmlns:cx5="http://schemas.microsoft.com/office/drawing/2016/5/11/chartex" xmlns:cx6="http://schemas.microsoft.com/office/drawing/2016/5/12/chartex" xmlns:cx7="http://schemas.microsoft.com/office/drawing/2016/5/13/chartex" xmlns:cx8="http://schemas.microsoft.com/office/drawing/2016/5/14/chartex" xmlns:mc="http://schemas.openxmlformats.org/markup-compatibility/2006" xmlns:aink="http://schemas.microsoft.com/office/drawing/2016/ink" xmlns:am3d="http://schemas.microsoft.com/office/drawing/2017/model3d" xmlns:o="urn:schemas-microsoft-com:office:office" xmlns:oel="http://schemas.microsoft.com/office/2019/extlst" xmlns:r="http://schemas.openxmlformats.org/officeDocument/2006/relationships" xmlns:m="http://schemas.openxmlformats.org/officeDocument/2006/math" xmlns:v="urn:schemas-microsoft-com:vml" xmlns:wp14="http://schemas.microsoft.com/office/word/2010/wordprocessingDrawing" xmlns:wp="http://schemas.openxmlformats.org/drawingml/2006/wordprocessingDrawing" xmlns:w10="urn:schemas-microsoft-com:office:word" xmlns:w="http://schemas.openxmlformats.org/wordprocessingml/2006/main" xmlns:w14="http://schemas.microsoft.com/office/word/2010/wordml" xmlns:w15="http://schemas.microsoft.com/office/word/2012/wordml" xmlns:w16cex="http://schemas.microsoft.com/office/word/2018/wordml/cex" xmlns:w16cid="http://schemas.microsoft.com/office/word/2016/wordml/cid" xmlns:w16="http://schemas.microsoft.com/office/word/2018/wordml" xmlns:w16sdtdh="http://schemas.microsoft.com/office/word/2020/wordml/sdtdatahash" xmlns:w16se="http://schemas.microsoft.com/office/word/2015/wordml/symex" xmlns:wpg="http://schemas.microsoft.com/office/word/2010/wordprocessingGroup" xmlns:wpi="http://schemas.microsoft.com/office/word/2010/wordprocessingInk" xmlns:wne="http://schemas.microsoft.com/office/word/2006/wordml" xmlns:wps="http://schemas.microsoft.com/office/word/2010/wordprocessingShape" mc:Ignorable="w14 w15 w16se w16cid w16 w16cex w16sdtdh wp14">
+<w:glossaryDocument xmlns:wpc="http://schemas.microsoft.com/office/word/2010/wordprocessingCanvas" xmlns:cx="http://schemas.microsoft.com/office/drawing/2014/chartex" xmlns:cx1="http://schemas.microsoft.com/office/drawing/2015/9/8/chartex" xmlns:cx2="http://schemas.microsoft.com/office/drawing/2015/10/21/chartex" xmlns:cx3="http://schemas.microsoft.com/office/drawing/2016/5/9/chartex" xmlns:cx4="http://schemas.microsoft.com/office/drawing/2016/5/10/chartex" xmlns:cx5="http://schemas.microsoft.com/office/drawing/2016/5/11/chartex" xmlns:cx6="http://schemas.microsoft.com/office/drawing/2016/5/12/chartex" xmlns:cx7="http://schemas.microsoft.com/office/drawing/2016/5/13/chartex" xmlns:cx8="http://schemas.microsoft.com/office/drawing/2016/5/14/chartex" xmlns:mc="http://schemas.openxmlformats.org/markup-compatibility/2006" xmlns:aink="http://schemas.microsoft.com/office/drawing/2016/ink" xmlns:am3d="http://schemas.microsoft.com/office/drawing/2017/model3d" xmlns:o="urn:schemas-microsoft-com:office:office" xmlns:oel="http://schemas.microsoft.com/office/2019/extlst" xmlns:r="http://schemas.openxmlformats.org/officeDocument/2006/relationships" xmlns:m="http://schemas.openxmlformats.org/officeDocument/2006/math" xmlns:v="urn:schemas-microsoft-com:vml" xmlns:wp14="http://schemas.microsoft.com/office/word/2010/wordprocessingDrawing" xmlns:wp="http://schemas.openxmlformats.org/drawingml/2006/wordprocessingDrawing" xmlns:w10="urn:schemas-microsoft-com:office:word" xmlns:w="http://schemas.openxmlformats.org/wordprocessingml/2006/main" xmlns:w14="http://schemas.microsoft.com/office/word/2010/wordml" xmlns:w15="http://schemas.microsoft.com/office/word/2012/wordml" xmlns:w16cex="http://schemas.microsoft.com/office/word/2018/wordml/cex" xmlns:w16cid="http://schemas.microsoft.com/office/word/2016/wordml/cid" xmlns:w16="http://schemas.microsoft.com/office/word/2018/wordml" xmlns:w16du="http://schemas.microsoft.com/office/word/2023/wordml/word16du" xmlns:w16sdtdh="http://schemas.microsoft.com/office/word/2020/wordml/sdtdatahash" xmlns:w16sdtfl="http://schemas.microsoft.com/office/word/2024/wordml/sdtformatlock" xmlns:w16se="http://schemas.microsoft.com/office/word/2015/wordml/symex" xmlns:wpg="http://schemas.microsoft.com/office/word/2010/wordprocessingGroup" xmlns:wpi="http://schemas.microsoft.com/office/word/2010/wordprocessingInk" xmlns:wne="http://schemas.microsoft.com/office/word/2006/wordml" xmlns:wps="http://schemas.microsoft.com/office/word/2010/wordprocessingShape" mc:Ignorable="w14 w15 w16se w16cid w16 w16cex w16sdtdh w16sdtfl w16du wp14">
   <w:docParts>
     <w:docPart>
       <w:docPartPr>
@@ -17374,7 +19375,7 @@
 </file>
 
 <file path=word/glossary/fontTable.xml><?xml version="1.0" encoding="utf-8"?>
-<w:fonts xmlns:mc="http://schemas.openxmlformats.org/markup-compatibility/2006" xmlns:r="http://schemas.openxmlformats.org/officeDocument/2006/relationships" xmlns:w="http://schemas.openxmlformats.org/wordprocessingml/2006/main" xmlns:w14="http://schemas.microsoft.com/office/word/2010/wordml" xmlns:w15="http://schemas.microsoft.com/office/word/2012/wordml" xmlns:w16cex="http://schemas.microsoft.com/office/word/2018/wordml/cex" xmlns:w16cid="http://schemas.microsoft.com/office/word/2016/wordml/cid" xmlns:w16="http://schemas.microsoft.com/office/word/2018/wordml" xmlns:w16sdtdh="http://schemas.microsoft.com/office/word/2020/wordml/sdtdatahash" xmlns:w16se="http://schemas.microsoft.com/office/word/2015/wordml/symex" mc:Ignorable="w14 w15 w16se w16cid w16 w16cex w16sdtdh">
+<w:fonts xmlns:mc="http://schemas.openxmlformats.org/markup-compatibility/2006" xmlns:r="http://schemas.openxmlformats.org/officeDocument/2006/relationships" xmlns:w="http://schemas.openxmlformats.org/wordprocessingml/2006/main" xmlns:w14="http://schemas.microsoft.com/office/word/2010/wordml" xmlns:w15="http://schemas.microsoft.com/office/word/2012/wordml" xmlns:w16cex="http://schemas.microsoft.com/office/word/2018/wordml/cex" xmlns:w16cid="http://schemas.microsoft.com/office/word/2016/wordml/cid" xmlns:w16="http://schemas.microsoft.com/office/word/2018/wordml" xmlns:w16du="http://schemas.microsoft.com/office/word/2023/wordml/word16du" xmlns:w16sdtdh="http://schemas.microsoft.com/office/word/2020/wordml/sdtdatahash" xmlns:w16sdtfl="http://schemas.microsoft.com/office/word/2024/wordml/sdtformatlock" xmlns:w16se="http://schemas.microsoft.com/office/word/2015/wordml/symex" mc:Ignorable="w14 w15 w16se w16cid w16 w16cex w16sdtdh w16sdtfl w16du">
   <w:font w:name="Symbol">
     <w:panose1 w:val="05050102010706020507"/>
     <w:charset w:val="02"/>
@@ -17411,7 +19412,7 @@
     <w:sig w:usb0="E4002EFF" w:usb1="C200247B" w:usb2="00000009" w:usb3="00000000" w:csb0="000001FF" w:csb1="00000000"/>
   </w:font>
   <w:font w:name="Mangal">
-    <w:panose1 w:val="02040503050203030202"/>
+    <w:panose1 w:val="00000400000000000000"/>
     <w:charset w:val="00"/>
     <w:family w:val="roman"/>
     <w:pitch w:val="variable"/>
@@ -17428,7 +19429,7 @@
 </file>
 
 <file path=word/glossary/settings.xml><?xml version="1.0" encoding="utf-8"?>
-<w:settings xmlns:mc="http://schemas.openxmlformats.org/markup-compatibility/2006" xmlns:o="urn:schemas-microsoft-com:office:office" xmlns:r="http://schemas.openxmlformats.org/officeDocument/2006/relationships" xmlns:m="http://schemas.openxmlformats.org/officeDocument/2006/math" xmlns:v="urn:schemas-microsoft-com:vml" xmlns:w10="urn:schemas-microsoft-com:office:word" xmlns:w="http://schemas.openxmlformats.org/wordprocessingml/2006/main" xmlns:w14="http://schemas.microsoft.com/office/word/2010/wordml" xmlns:w15="http://schemas.microsoft.com/office/word/2012/wordml" xmlns:w16cex="http://schemas.microsoft.com/office/word/2018/wordml/cex" xmlns:w16cid="http://schemas.microsoft.com/office/word/2016/wordml/cid" xmlns:w16="http://schemas.microsoft.com/office/word/2018/wordml" xmlns:w16sdtdh="http://schemas.microsoft.com/office/word/2020/wordml/sdtdatahash" xmlns:w16se="http://schemas.microsoft.com/office/word/2015/wordml/symex" xmlns:sl="http://schemas.openxmlformats.org/schemaLibrary/2006/main" mc:Ignorable="w14 w15 w16se w16cid w16 w16cex w16sdtdh">
+<w:settings xmlns:mc="http://schemas.openxmlformats.org/markup-compatibility/2006" xmlns:o="urn:schemas-microsoft-com:office:office" xmlns:r="http://schemas.openxmlformats.org/officeDocument/2006/relationships" xmlns:m="http://schemas.openxmlformats.org/officeDocument/2006/math" xmlns:v="urn:schemas-microsoft-com:vml" xmlns:w10="urn:schemas-microsoft-com:office:word" xmlns:w="http://schemas.openxmlformats.org/wordprocessingml/2006/main" xmlns:w14="http://schemas.microsoft.com/office/word/2010/wordml" xmlns:w15="http://schemas.microsoft.com/office/word/2012/wordml" xmlns:w16cex="http://schemas.microsoft.com/office/word/2018/wordml/cex" xmlns:w16cid="http://schemas.microsoft.com/office/word/2016/wordml/cid" xmlns:w16="http://schemas.microsoft.com/office/word/2018/wordml" xmlns:w16du="http://schemas.microsoft.com/office/word/2023/wordml/word16du" xmlns:w16sdtdh="http://schemas.microsoft.com/office/word/2020/wordml/sdtdatahash" xmlns:w16sdtfl="http://schemas.microsoft.com/office/word/2024/wordml/sdtformatlock" xmlns:w16se="http://schemas.microsoft.com/office/word/2015/wordml/symex" xmlns:sl="http://schemas.openxmlformats.org/schemaLibrary/2006/main" mc:Ignorable="w14 w15 w16se w16cid w16 w16cex w16sdtdh w16sdtfl w16du">
   <w:view w:val="normal"/>
   <w:defaultTabStop w:val="720"/>
   <w:characterSpacingControl w:val="doNotCompress"/>
@@ -17443,7 +19444,10 @@
   </w:compat>
   <w:rsids>
     <w:rsidRoot w:val="005D6DA6"/>
+    <w:rsid w:val="004F38D7"/>
     <w:rsid w:val="005D6DA6"/>
+    <w:rsid w:val="008619B2"/>
+    <w:rsid w:val="00926905"/>
     <w:rsid w:val="00932A5A"/>
   </w:rsids>
   <m:mathPr>
@@ -17468,7 +19472,7 @@
 </file>
 
 <file path=word/glossary/styles.xml><?xml version="1.0" encoding="utf-8"?>
-<w:styles xmlns:mc="http://schemas.openxmlformats.org/markup-compatibility/2006" xmlns:r="http://schemas.openxmlformats.org/officeDocument/2006/relationships" xmlns:w="http://schemas.openxmlformats.org/wordprocessingml/2006/main" xmlns:w14="http://schemas.microsoft.com/office/word/2010/wordml" xmlns:w15="http://schemas.microsoft.com/office/word/2012/wordml" xmlns:w16cex="http://schemas.microsoft.com/office/word/2018/wordml/cex" xmlns:w16cid="http://schemas.microsoft.com/office/word/2016/wordml/cid" xmlns:w16="http://schemas.microsoft.com/office/word/2018/wordml" xmlns:w16sdtdh="http://schemas.microsoft.com/office/word/2020/wordml/sdtdatahash" xmlns:w16se="http://schemas.microsoft.com/office/word/2015/wordml/symex" mc:Ignorable="w14 w15 w16se w16cid w16 w16cex w16sdtdh">
+<w:styles xmlns:mc="http://schemas.openxmlformats.org/markup-compatibility/2006" xmlns:r="http://schemas.openxmlformats.org/officeDocument/2006/relationships" xmlns:w="http://schemas.openxmlformats.org/wordprocessingml/2006/main" xmlns:w14="http://schemas.microsoft.com/office/word/2010/wordml" xmlns:w15="http://schemas.microsoft.com/office/word/2012/wordml" xmlns:w16cex="http://schemas.microsoft.com/office/word/2018/wordml/cex" xmlns:w16cid="http://schemas.microsoft.com/office/word/2016/wordml/cid" xmlns:w16="http://schemas.microsoft.com/office/word/2018/wordml" xmlns:w16du="http://schemas.microsoft.com/office/word/2023/wordml/word16du" xmlns:w16sdtdh="http://schemas.microsoft.com/office/word/2020/wordml/sdtdatahash" xmlns:w16sdtfl="http://schemas.microsoft.com/office/word/2024/wordml/sdtformatlock" xmlns:w16se="http://schemas.microsoft.com/office/word/2015/wordml/symex" mc:Ignorable="w14 w15 w16se w16cid w16 w16cex w16sdtdh w16sdtfl w16du">
   <w:docDefaults>
     <w:rPrDefault>
       <w:rPr>
@@ -17910,7 +19914,7 @@
 </file>
 
 <file path=word/glossary/webSettings.xml><?xml version="1.0" encoding="utf-8"?>
-<w:webSettings xmlns:mc="http://schemas.openxmlformats.org/markup-compatibility/2006" xmlns:r="http://schemas.openxmlformats.org/officeDocument/2006/relationships" xmlns:w="http://schemas.openxmlformats.org/wordprocessingml/2006/main" xmlns:w14="http://schemas.microsoft.com/office/word/2010/wordml" xmlns:w15="http://schemas.microsoft.com/office/word/2012/wordml" xmlns:w16cex="http://schemas.microsoft.com/office/word/2018/wordml/cex" xmlns:w16cid="http://schemas.microsoft.com/office/word/2016/wordml/cid" xmlns:w16="http://schemas.microsoft.com/office/word/2018/wordml" xmlns:w16sdtdh="http://schemas.microsoft.com/office/word/2020/wordml/sdtdatahash" xmlns:w16se="http://schemas.microsoft.com/office/word/2015/wordml/symex" mc:Ignorable="w14 w15 w16se w16cid w16 w16cex w16sdtdh">
+<w:webSettings xmlns:mc="http://schemas.openxmlformats.org/markup-compatibility/2006" xmlns:r="http://schemas.openxmlformats.org/officeDocument/2006/relationships" xmlns:w="http://schemas.openxmlformats.org/wordprocessingml/2006/main" xmlns:w14="http://schemas.microsoft.com/office/word/2010/wordml" xmlns:w15="http://schemas.microsoft.com/office/word/2012/wordml" xmlns:w16cex="http://schemas.microsoft.com/office/word/2018/wordml/cex" xmlns:w16cid="http://schemas.microsoft.com/office/word/2016/wordml/cid" xmlns:w16="http://schemas.microsoft.com/office/word/2018/wordml" xmlns:w16du="http://schemas.microsoft.com/office/word/2023/wordml/word16du" xmlns:w16sdtdh="http://schemas.microsoft.com/office/word/2020/wordml/sdtdatahash" xmlns:w16sdtfl="http://schemas.microsoft.com/office/word/2024/wordml/sdtformatlock" xmlns:w16se="http://schemas.microsoft.com/office/word/2015/wordml/symex" mc:Ignorable="w14 w15 w16se w16cid w16 w16cex w16sdtdh w16sdtfl w16du">
   <w:optimizeForBrowser/>
   <w:allowPNG/>
 </w:webSettings>

</xml_diff>

<commit_message>
updating requirement document (correcting ,removing and adding required changes)
</commit_message>
<xml_diff>
--- a/documents/final_defence.docx
+++ b/documents/final_defence.docx
@@ -7004,6 +7004,7 @@
           <w:szCs w:val="24"/>
         </w:rPr>
       </w:pPr>
+      <w:proofErr w:type="gramStart"/>
       <w:r>
         <w:rPr>
           <w:rFonts w:ascii="Times New Roman" w:hAnsi="Times New Roman" w:cs="Times New Roman"/>
@@ -7014,6 +7015,7 @@
         </w:rPr>
         <w:t>npm :</w:t>
       </w:r>
+      <w:proofErr w:type="gramEnd"/>
       <w:r>
         <w:rPr>
           <w:rFonts w:ascii="Times New Roman" w:hAnsi="Times New Roman" w:cs="Times New Roman"/>
@@ -7021,6 +7023,200 @@
           <w:szCs w:val="24"/>
         </w:rPr>
         <w:t xml:space="preserve"> For dependency and package management</w:t>
+      </w:r>
+    </w:p>
+    <w:p>
+      <w:pPr>
+        <w:spacing w:line="360" w:lineRule="auto"/>
+        <w:rPr>
+          <w:rFonts w:ascii="Times New Roman" w:hAnsi="Times New Roman" w:cs="Times New Roman"/>
+          <w:b/>
+          <w:bCs/>
+          <w:sz w:val="24"/>
+          <w:szCs w:val="24"/>
+        </w:rPr>
+      </w:pPr>
+      <w:r>
+        <w:rPr>
+          <w:rFonts w:ascii="Times New Roman" w:hAnsi="Times New Roman" w:cs="Times New Roman"/>
+          <w:b/>
+          <w:bCs/>
+          <w:sz w:val="24"/>
+          <w:szCs w:val="24"/>
+        </w:rPr>
+        <w:t>Other Tools</w:t>
+      </w:r>
+    </w:p>
+    <w:p>
+      <w:pPr>
+        <w:numPr>
+          <w:ilvl w:val="0"/>
+          <w:numId w:val="37"/>
+        </w:numPr>
+        <w:spacing w:line="360" w:lineRule="auto"/>
+        <w:rPr>
+          <w:rFonts w:ascii="Times New Roman" w:hAnsi="Times New Roman" w:cs="Times New Roman"/>
+          <w:sz w:val="24"/>
+          <w:szCs w:val="24"/>
+        </w:rPr>
+      </w:pPr>
+      <w:r>
+        <w:rPr>
+          <w:rFonts w:ascii="Times New Roman" w:hAnsi="Times New Roman" w:cs="Times New Roman"/>
+          <w:b/>
+          <w:bCs/>
+          <w:sz w:val="24"/>
+          <w:szCs w:val="24"/>
+        </w:rPr>
+        <w:t>CI/CD:</w:t>
+      </w:r>
+      <w:r>
+        <w:rPr>
+          <w:rFonts w:ascii="Times New Roman" w:hAnsi="Times New Roman" w:cs="Times New Roman"/>
+          <w:sz w:val="24"/>
+          <w:szCs w:val="24"/>
+        </w:rPr>
+        <w:t xml:space="preserve"> GitHub Actions (for automated testing and deployments)</w:t>
+      </w:r>
+    </w:p>
+    <w:p>
+      <w:pPr>
+        <w:numPr>
+          <w:ilvl w:val="0"/>
+          <w:numId w:val="37"/>
+        </w:numPr>
+        <w:spacing w:line="360" w:lineRule="auto"/>
+        <w:rPr>
+          <w:rFonts w:ascii="Times New Roman" w:hAnsi="Times New Roman" w:cs="Times New Roman"/>
+          <w:sz w:val="24"/>
+          <w:szCs w:val="24"/>
+        </w:rPr>
+      </w:pPr>
+      <w:r>
+        <w:rPr>
+          <w:rFonts w:ascii="Times New Roman" w:hAnsi="Times New Roman" w:cs="Times New Roman"/>
+          <w:b/>
+          <w:bCs/>
+          <w:sz w:val="24"/>
+          <w:szCs w:val="24"/>
+        </w:rPr>
+        <w:t>Analytics:</w:t>
+      </w:r>
+      <w:r>
+        <w:rPr>
+          <w:rFonts w:ascii="Times New Roman" w:hAnsi="Times New Roman" w:cs="Times New Roman"/>
+          <w:sz w:val="24"/>
+          <w:szCs w:val="24"/>
+        </w:rPr>
+        <w:t xml:space="preserve"> </w:t>
+      </w:r>
+      <w:proofErr w:type="spellStart"/>
+      <w:r>
+        <w:rPr>
+          <w:rFonts w:ascii="Times New Roman" w:hAnsi="Times New Roman" w:cs="Times New Roman"/>
+          <w:sz w:val="24"/>
+          <w:szCs w:val="24"/>
+        </w:rPr>
+        <w:t>PostHog</w:t>
+      </w:r>
+      <w:proofErr w:type="spellEnd"/>
+      <w:r>
+        <w:rPr>
+          <w:rFonts w:ascii="Times New Roman" w:hAnsi="Times New Roman" w:cs="Times New Roman"/>
+          <w:sz w:val="24"/>
+          <w:szCs w:val="24"/>
+        </w:rPr>
+        <w:t xml:space="preserve">, </w:t>
+      </w:r>
+      <w:proofErr w:type="spellStart"/>
+      <w:r>
+        <w:rPr>
+          <w:rFonts w:ascii="Times New Roman" w:hAnsi="Times New Roman" w:cs="Times New Roman"/>
+          <w:sz w:val="24"/>
+          <w:szCs w:val="24"/>
+        </w:rPr>
+        <w:t>Mixpanel</w:t>
+      </w:r>
+      <w:proofErr w:type="spellEnd"/>
+      <w:r>
+        <w:rPr>
+          <w:rFonts w:ascii="Times New Roman" w:hAnsi="Times New Roman" w:cs="Times New Roman"/>
+          <w:sz w:val="24"/>
+          <w:szCs w:val="24"/>
+        </w:rPr>
+        <w:t>, or Firebase Analytics</w:t>
+      </w:r>
+    </w:p>
+    <w:p>
+      <w:pPr>
+        <w:numPr>
+          <w:ilvl w:val="0"/>
+          <w:numId w:val="37"/>
+        </w:numPr>
+        <w:spacing w:line="360" w:lineRule="auto"/>
+        <w:rPr>
+          <w:rFonts w:ascii="Times New Roman" w:hAnsi="Times New Roman" w:cs="Times New Roman"/>
+          <w:sz w:val="24"/>
+          <w:szCs w:val="24"/>
+        </w:rPr>
+      </w:pPr>
+      <w:r>
+        <w:rPr>
+          <w:rFonts w:ascii="Times New Roman" w:hAnsi="Times New Roman" w:cs="Times New Roman"/>
+          <w:b/>
+          <w:bCs/>
+          <w:sz w:val="24"/>
+          <w:szCs w:val="24"/>
+        </w:rPr>
+        <w:t>Payment Integration:</w:t>
+      </w:r>
+      <w:r>
+        <w:rPr>
+          <w:rFonts w:ascii="Times New Roman" w:hAnsi="Times New Roman" w:cs="Times New Roman"/>
+          <w:sz w:val="24"/>
+          <w:szCs w:val="24"/>
+        </w:rPr>
+        <w:t xml:space="preserve"> </w:t>
+      </w:r>
+      <w:r>
+        <w:rPr>
+          <w:rFonts w:ascii="Times New Roman" w:hAnsi="Times New Roman" w:cs="Times New Roman"/>
+          <w:sz w:val="24"/>
+          <w:szCs w:val="24"/>
+        </w:rPr>
+        <w:t>E-Sewa</w:t>
+      </w:r>
+      <w:r>
+        <w:rPr>
+          <w:rFonts w:ascii="Times New Roman" w:hAnsi="Times New Roman" w:cs="Times New Roman"/>
+          <w:sz w:val="24"/>
+          <w:szCs w:val="24"/>
+        </w:rPr>
+        <w:t>,</w:t>
+      </w:r>
+      <w:r>
+        <w:rPr>
+          <w:rFonts w:ascii="Times New Roman" w:hAnsi="Times New Roman" w:cs="Times New Roman"/>
+          <w:sz w:val="24"/>
+          <w:szCs w:val="24"/>
+        </w:rPr>
+        <w:t xml:space="preserve"> </w:t>
+      </w:r>
+      <w:r>
+        <w:rPr>
+          <w:rFonts w:ascii="Times New Roman" w:hAnsi="Times New Roman" w:cs="Times New Roman"/>
+          <w:sz w:val="24"/>
+          <w:szCs w:val="24"/>
+        </w:rPr>
+        <w:t>Bank deposit and cash on delivery</w:t>
+      </w:r>
+      <w:r>
+        <w:rPr>
+          <w:rFonts w:ascii="Times New Roman" w:hAnsi="Times New Roman" w:cs="Times New Roman"/>
+          <w:sz w:val="24"/>
+          <w:szCs w:val="24"/>
+        </w:rPr>
+        <w:t xml:space="preserve"> (for handling online payments)</w:t>
       </w:r>
     </w:p>
     <w:p>
@@ -19444,9 +19640,9 @@
   </w:compat>
   <w:rsids>
     <w:rsidRoot w:val="005D6DA6"/>
+    <w:rsid w:val="00057EA6"/>
     <w:rsid w:val="004F38D7"/>
     <w:rsid w:val="005D6DA6"/>
-    <w:rsid w:val="008619B2"/>
     <w:rsid w:val="00926905"/>
     <w:rsid w:val="00932A5A"/>
   </w:rsids>

</xml_diff>

<commit_message>
Adding Tools and Technologie
</commit_message>
<xml_diff>
--- a/documents/final_defence.docx
+++ b/documents/final_defence.docx
@@ -5963,7 +5963,7 @@
           <w:szCs w:val="24"/>
         </w:rPr>
         <w:pict w14:anchorId="62EA0FEF">
-          <v:rect id="_x0000_i1050" style="width:0;height:1.5pt" o:hrstd="t" o:hr="t" fillcolor="#a0a0a0" stroked="f"/>
+          <v:rect id="_x0000_i1025" style="width:0;height:1.5pt" o:hrstd="t" o:hr="t" fillcolor="#a0a0a0" stroked="f"/>
         </w:pict>
       </w:r>
     </w:p>
@@ -6216,23 +6216,7 @@
           <w:szCs w:val="24"/>
         </w:rPr>
         <w:br/>
-        <w:t xml:space="preserve">Users can add products to a </w:t>
-      </w:r>
-      <w:r>
-        <w:rPr>
-          <w:rFonts w:ascii="Times New Roman" w:hAnsi="Times New Roman" w:cs="Times New Roman"/>
-          <w:sz w:val="24"/>
-          <w:szCs w:val="24"/>
-        </w:rPr>
-        <w:t>Wishlist</w:t>
-      </w:r>
-      <w:r>
-        <w:rPr>
-          <w:rFonts w:ascii="Times New Roman" w:hAnsi="Times New Roman" w:cs="Times New Roman"/>
-          <w:sz w:val="24"/>
-          <w:szCs w:val="24"/>
-        </w:rPr>
-        <w:t xml:space="preserve"> for later viewing or purchasing.</w:t>
+        <w:t>Users can add products to a Wishlist for later viewing or purchasing.</w:t>
       </w:r>
     </w:p>
     <w:p>
@@ -6932,41 +6916,21 @@
         </w:rPr>
         <w:t xml:space="preserve"> Tailwind CSS, </w:t>
       </w:r>
-      <w:proofErr w:type="spellStart"/>
-      <w:r>
-        <w:rPr>
-          <w:rFonts w:ascii="Times New Roman" w:hAnsi="Times New Roman" w:cs="Times New Roman"/>
-          <w:sz w:val="24"/>
-          <w:szCs w:val="24"/>
-        </w:rPr>
-        <w:t>NativeBase</w:t>
-      </w:r>
-      <w:proofErr w:type="spellEnd"/>
-      <w:r>
-        <w:rPr>
-          <w:rFonts w:ascii="Times New Roman" w:hAnsi="Times New Roman" w:cs="Times New Roman"/>
-          <w:sz w:val="24"/>
-          <w:szCs w:val="24"/>
-        </w:rPr>
-        <w:t xml:space="preserve">, or </w:t>
-      </w:r>
-      <w:proofErr w:type="spellStart"/>
-      <w:r>
-        <w:rPr>
-          <w:rFonts w:ascii="Times New Roman" w:hAnsi="Times New Roman" w:cs="Times New Roman"/>
-          <w:sz w:val="24"/>
-          <w:szCs w:val="24"/>
-        </w:rPr>
-        <w:t>ShadCN</w:t>
-      </w:r>
-      <w:proofErr w:type="spellEnd"/>
-      <w:r>
-        <w:rPr>
-          <w:rFonts w:ascii="Times New Roman" w:hAnsi="Times New Roman" w:cs="Times New Roman"/>
-          <w:sz w:val="24"/>
-          <w:szCs w:val="24"/>
-        </w:rPr>
-        <w:t>/UI for fast and consistent UI components</w:t>
+      <w:r>
+        <w:rPr>
+          <w:rFonts w:ascii="Times New Roman" w:hAnsi="Times New Roman" w:cs="Times New Roman"/>
+          <w:sz w:val="24"/>
+          <w:szCs w:val="24"/>
+        </w:rPr>
+        <w:t>Native Base</w:t>
+      </w:r>
+      <w:r>
+        <w:rPr>
+          <w:rFonts w:ascii="Times New Roman" w:hAnsi="Times New Roman" w:cs="Times New Roman"/>
+          <w:sz w:val="24"/>
+          <w:szCs w:val="24"/>
+        </w:rPr>
+        <w:t>, for fast and consistent UI components</w:t>
       </w:r>
     </w:p>
     <w:p>
@@ -7004,7 +6968,6 @@
           <w:szCs w:val="24"/>
         </w:rPr>
       </w:pPr>
-      <w:proofErr w:type="gramStart"/>
       <w:r>
         <w:rPr>
           <w:rFonts w:ascii="Times New Roman" w:hAnsi="Times New Roman" w:cs="Times New Roman"/>
@@ -7013,9 +6976,8 @@
           <w:sz w:val="24"/>
           <w:szCs w:val="24"/>
         </w:rPr>
-        <w:t>npm :</w:t>
-      </w:r>
-      <w:proofErr w:type="gramEnd"/>
+        <w:t>npm:</w:t>
+      </w:r>
       <w:r>
         <w:rPr>
           <w:rFonts w:ascii="Times New Roman" w:hAnsi="Times New Roman" w:cs="Times New Roman"/>
@@ -7192,15 +7154,7 @@
           <w:sz w:val="24"/>
           <w:szCs w:val="24"/>
         </w:rPr>
-        <w:t>,</w:t>
-      </w:r>
-      <w:r>
-        <w:rPr>
-          <w:rFonts w:ascii="Times New Roman" w:hAnsi="Times New Roman" w:cs="Times New Roman"/>
-          <w:sz w:val="24"/>
-          <w:szCs w:val="24"/>
-        </w:rPr>
-        <w:t xml:space="preserve"> </w:t>
+        <w:t xml:space="preserve">, </w:t>
       </w:r>
       <w:r>
         <w:rPr>
@@ -19236,6 +19190,7 @@
   <w:style w:type="character" w:default="1" w:styleId="DefaultParagraphFont">
     <w:name w:val="Default Paragraph Font"/>
     <w:uiPriority w:val="1"/>
+    <w:semiHidden/>
     <w:unhideWhenUsed/>
   </w:style>
   <w:style w:type="table" w:default="1" w:styleId="TableNormal">
@@ -19643,8 +19598,10 @@
     <w:rsid w:val="00057EA6"/>
     <w:rsid w:val="004F38D7"/>
     <w:rsid w:val="005D6DA6"/>
+    <w:rsid w:val="008040D1"/>
     <w:rsid w:val="00926905"/>
     <w:rsid w:val="00932A5A"/>
+    <w:rsid w:val="00C37E02"/>
   </w:rsids>
   <m:mathPr>
     <m:mathFont m:val="Cambria Math"/>

</xml_diff>

<commit_message>
Adding Requirement matrix (table for req id,req desc, type,priority,status
</commit_message>
<xml_diff>
--- a/documents/final_defence.docx
+++ b/documents/final_defence.docx
@@ -1655,7 +1655,7 @@
           <w:sz w:val="24"/>
           <w:szCs w:val="24"/>
         </w:rPr>
-        <w:t>2025-06-24</w:t>
+        <w:t>2025-06-25</w:t>
       </w:r>
       <w:r>
         <w:rPr>
@@ -2012,7 +2012,7 @@
           <w:sz w:val="24"/>
           <w:szCs w:val="24"/>
         </w:rPr>
-        <w:t>2025-06-24</w:t>
+        <w:t>2025-06-25</w:t>
       </w:r>
       <w:r>
         <w:rPr>
@@ -2652,7 +2652,7 @@
                               <w:rPr>
                                 <w:noProof/>
                               </w:rPr>
-                              <w:t>2025-06-24</w:t>
+                              <w:t>2025-06-25</w:t>
                             </w:r>
                             <w:r>
                               <w:fldChar w:fldCharType="end"/>
@@ -2704,7 +2704,7 @@
                         <w:rPr>
                           <w:noProof/>
                         </w:rPr>
-                        <w:t>2025-06-24</w:t>
+                        <w:t>2025-06-25</w:t>
                       </w:r>
                       <w:r>
                         <w:fldChar w:fldCharType="end"/>
@@ -5897,8 +5897,8 @@
           <w:rFonts w:ascii="Times New Roman" w:hAnsi="Times New Roman" w:cs="Times New Roman"/>
           <w:b/>
           <w:bCs/>
-          <w:sz w:val="24"/>
-          <w:szCs w:val="24"/>
+          <w:sz w:val="28"/>
+          <w:szCs w:val="28"/>
         </w:rPr>
       </w:pPr>
       <w:r>
@@ -5906,8 +5906,8 @@
           <w:rFonts w:ascii="Times New Roman" w:hAnsi="Times New Roman" w:cs="Times New Roman"/>
           <w:b/>
           <w:bCs/>
-          <w:sz w:val="24"/>
-          <w:szCs w:val="24"/>
+          <w:sz w:val="28"/>
+          <w:szCs w:val="28"/>
         </w:rPr>
         <w:lastRenderedPageBreak/>
         <w:t>5. REQUIREMENT DOCUMENT</w:t>
@@ -5937,7 +5937,7 @@
           <w:sz w:val="24"/>
           <w:szCs w:val="24"/>
         </w:rPr>
-        <w:t>Gadget E-Commerce App</w:t>
+        <w:t>Electromart</w:t>
       </w:r>
       <w:r>
         <w:rPr>
@@ -7173,6 +7173,2111 @@
         <w:t xml:space="preserve"> (for handling online payments)</w:t>
       </w:r>
     </w:p>
+    <w:p>
+      <w:pPr>
+        <w:rPr>
+          <w:rFonts w:ascii="Times New Roman" w:hAnsi="Times New Roman" w:cs="Times New Roman"/>
+          <w:sz w:val="24"/>
+          <w:szCs w:val="24"/>
+        </w:rPr>
+      </w:pPr>
+      <w:r>
+        <w:rPr>
+          <w:rFonts w:ascii="Times New Roman" w:hAnsi="Times New Roman" w:cs="Times New Roman"/>
+          <w:sz w:val="24"/>
+          <w:szCs w:val="24"/>
+        </w:rPr>
+        <w:br w:type="page"/>
+      </w:r>
+    </w:p>
+    <w:p>
+      <w:pPr>
+        <w:spacing w:line="360" w:lineRule="auto"/>
+        <w:rPr>
+          <w:rFonts w:ascii="Times New Roman" w:hAnsi="Times New Roman" w:cs="Times New Roman"/>
+          <w:b/>
+          <w:bCs/>
+          <w:sz w:val="28"/>
+          <w:szCs w:val="28"/>
+        </w:rPr>
+      </w:pPr>
+      <w:r>
+        <w:rPr>
+          <w:rFonts w:ascii="Times New Roman" w:hAnsi="Times New Roman" w:cs="Times New Roman"/>
+          <w:b/>
+          <w:bCs/>
+          <w:sz w:val="28"/>
+          <w:szCs w:val="28"/>
+        </w:rPr>
+        <w:lastRenderedPageBreak/>
+        <w:t>Requirement Matrix</w:t>
+      </w:r>
+    </w:p>
+    <w:tbl>
+      <w:tblPr>
+        <w:tblStyle w:val="TableGrid"/>
+        <w:tblW w:w="8995" w:type="dxa"/>
+        <w:tblLook w:val="04A0" w:firstRow="1" w:lastRow="0" w:firstColumn="1" w:lastColumn="0" w:noHBand="0" w:noVBand="1"/>
+      </w:tblPr>
+      <w:tblGrid>
+        <w:gridCol w:w="1659"/>
+        <w:gridCol w:w="3376"/>
+        <w:gridCol w:w="1350"/>
+        <w:gridCol w:w="1170"/>
+        <w:gridCol w:w="1440"/>
+      </w:tblGrid>
+      <w:tr>
+        <w:tc>
+          <w:tcPr>
+            <w:tcW w:w="1659" w:type="dxa"/>
+          </w:tcPr>
+          <w:p>
+            <w:pPr>
+              <w:spacing w:line="360" w:lineRule="auto"/>
+              <w:jc w:val="center"/>
+              <w:rPr>
+                <w:rFonts w:ascii="Times New Roman" w:hAnsi="Times New Roman" w:cs="Times New Roman"/>
+                <w:sz w:val="24"/>
+                <w:szCs w:val="24"/>
+              </w:rPr>
+            </w:pPr>
+            <w:r>
+              <w:rPr>
+                <w:rFonts w:ascii="Times New Roman" w:hAnsi="Times New Roman" w:cs="Times New Roman"/>
+                <w:sz w:val="24"/>
+                <w:szCs w:val="24"/>
+              </w:rPr>
+              <w:t>Requirement</w:t>
+            </w:r>
+          </w:p>
+          <w:p>
+            <w:pPr>
+              <w:spacing w:line="360" w:lineRule="auto"/>
+              <w:jc w:val="center"/>
+              <w:rPr>
+                <w:rFonts w:ascii="Times New Roman" w:hAnsi="Times New Roman" w:cs="Times New Roman"/>
+                <w:sz w:val="24"/>
+                <w:szCs w:val="24"/>
+              </w:rPr>
+            </w:pPr>
+            <w:r>
+              <w:rPr>
+                <w:rFonts w:ascii="Times New Roman" w:hAnsi="Times New Roman" w:cs="Times New Roman"/>
+                <w:sz w:val="24"/>
+                <w:szCs w:val="24"/>
+              </w:rPr>
+              <w:t>ID</w:t>
+            </w:r>
+          </w:p>
+        </w:tc>
+        <w:tc>
+          <w:tcPr>
+            <w:tcW w:w="3376" w:type="dxa"/>
+          </w:tcPr>
+          <w:p>
+            <w:pPr>
+              <w:spacing w:line="360" w:lineRule="auto"/>
+              <w:jc w:val="center"/>
+              <w:rPr>
+                <w:rFonts w:ascii="Times New Roman" w:hAnsi="Times New Roman" w:cs="Times New Roman"/>
+                <w:sz w:val="24"/>
+                <w:szCs w:val="24"/>
+              </w:rPr>
+            </w:pPr>
+            <w:r>
+              <w:rPr>
+                <w:rFonts w:ascii="Times New Roman" w:hAnsi="Times New Roman" w:cs="Times New Roman"/>
+                <w:sz w:val="24"/>
+                <w:szCs w:val="24"/>
+              </w:rPr>
+              <w:t>Requirement Description</w:t>
+            </w:r>
+          </w:p>
+        </w:tc>
+        <w:tc>
+          <w:tcPr>
+            <w:tcW w:w="1350" w:type="dxa"/>
+          </w:tcPr>
+          <w:p>
+            <w:pPr>
+              <w:spacing w:line="360" w:lineRule="auto"/>
+              <w:jc w:val="center"/>
+              <w:rPr>
+                <w:rFonts w:ascii="Times New Roman" w:hAnsi="Times New Roman" w:cs="Times New Roman"/>
+                <w:sz w:val="24"/>
+                <w:szCs w:val="24"/>
+              </w:rPr>
+            </w:pPr>
+            <w:r>
+              <w:rPr>
+                <w:rFonts w:ascii="Times New Roman" w:hAnsi="Times New Roman" w:cs="Times New Roman"/>
+                <w:sz w:val="24"/>
+                <w:szCs w:val="24"/>
+              </w:rPr>
+              <w:t>Type</w:t>
+            </w:r>
+          </w:p>
+        </w:tc>
+        <w:tc>
+          <w:tcPr>
+            <w:tcW w:w="1170" w:type="dxa"/>
+          </w:tcPr>
+          <w:p>
+            <w:pPr>
+              <w:spacing w:line="360" w:lineRule="auto"/>
+              <w:jc w:val="center"/>
+              <w:rPr>
+                <w:rFonts w:ascii="Times New Roman" w:hAnsi="Times New Roman" w:cs="Times New Roman"/>
+                <w:sz w:val="24"/>
+                <w:szCs w:val="24"/>
+              </w:rPr>
+            </w:pPr>
+            <w:r>
+              <w:rPr>
+                <w:rFonts w:ascii="Times New Roman" w:hAnsi="Times New Roman" w:cs="Times New Roman"/>
+                <w:sz w:val="24"/>
+                <w:szCs w:val="24"/>
+              </w:rPr>
+              <w:t>Priority</w:t>
+            </w:r>
+          </w:p>
+        </w:tc>
+        <w:tc>
+          <w:tcPr>
+            <w:tcW w:w="1440" w:type="dxa"/>
+          </w:tcPr>
+          <w:p>
+            <w:pPr>
+              <w:spacing w:line="360" w:lineRule="auto"/>
+              <w:jc w:val="center"/>
+              <w:rPr>
+                <w:rFonts w:ascii="Times New Roman" w:hAnsi="Times New Roman" w:cs="Times New Roman"/>
+                <w:sz w:val="24"/>
+                <w:szCs w:val="24"/>
+              </w:rPr>
+            </w:pPr>
+            <w:r>
+              <w:rPr>
+                <w:rFonts w:ascii="Times New Roman" w:hAnsi="Times New Roman" w:cs="Times New Roman"/>
+                <w:sz w:val="24"/>
+                <w:szCs w:val="24"/>
+              </w:rPr>
+              <w:t>Status</w:t>
+            </w:r>
+          </w:p>
+        </w:tc>
+      </w:tr>
+      <w:tr>
+        <w:tc>
+          <w:tcPr>
+            <w:tcW w:w="1659" w:type="dxa"/>
+          </w:tcPr>
+          <w:p>
+            <w:pPr>
+              <w:spacing w:line="360" w:lineRule="auto"/>
+              <w:rPr>
+                <w:rFonts w:ascii="Times New Roman" w:hAnsi="Times New Roman" w:cs="Times New Roman"/>
+                <w:sz w:val="24"/>
+                <w:szCs w:val="24"/>
+              </w:rPr>
+            </w:pPr>
+            <w:r>
+              <w:rPr>
+                <w:rFonts w:ascii="Times New Roman" w:hAnsi="Times New Roman" w:cs="Times New Roman"/>
+                <w:sz w:val="24"/>
+                <w:szCs w:val="24"/>
+              </w:rPr>
+              <w:t>FR-01</w:t>
+            </w:r>
+          </w:p>
+        </w:tc>
+        <w:tc>
+          <w:tcPr>
+            <w:tcW w:w="3376" w:type="dxa"/>
+          </w:tcPr>
+          <w:p>
+            <w:pPr>
+              <w:spacing w:line="360" w:lineRule="auto"/>
+              <w:rPr>
+                <w:rFonts w:ascii="Times New Roman" w:hAnsi="Times New Roman" w:cs="Times New Roman"/>
+                <w:sz w:val="24"/>
+                <w:szCs w:val="24"/>
+              </w:rPr>
+            </w:pPr>
+            <w:r>
+              <w:rPr>
+                <w:rFonts w:ascii="Times New Roman" w:hAnsi="Times New Roman" w:cs="Times New Roman"/>
+                <w:sz w:val="24"/>
+                <w:szCs w:val="24"/>
+              </w:rPr>
+              <w:t>Users can securely register and log in using email/password or OAuth (Supabase)</w:t>
+            </w:r>
+          </w:p>
+        </w:tc>
+        <w:tc>
+          <w:tcPr>
+            <w:tcW w:w="1350" w:type="dxa"/>
+          </w:tcPr>
+          <w:p>
+            <w:pPr>
+              <w:spacing w:line="360" w:lineRule="auto"/>
+              <w:rPr>
+                <w:rFonts w:ascii="Times New Roman" w:hAnsi="Times New Roman" w:cs="Times New Roman"/>
+                <w:sz w:val="24"/>
+                <w:szCs w:val="24"/>
+              </w:rPr>
+            </w:pPr>
+            <w:r>
+              <w:rPr>
+                <w:rFonts w:ascii="Times New Roman" w:hAnsi="Times New Roman" w:cs="Times New Roman"/>
+                <w:sz w:val="24"/>
+                <w:szCs w:val="24"/>
+              </w:rPr>
+              <w:t>Functional</w:t>
+            </w:r>
+          </w:p>
+        </w:tc>
+        <w:tc>
+          <w:tcPr>
+            <w:tcW w:w="1170" w:type="dxa"/>
+          </w:tcPr>
+          <w:p>
+            <w:pPr>
+              <w:spacing w:line="360" w:lineRule="auto"/>
+              <w:rPr>
+                <w:rFonts w:ascii="Times New Roman" w:hAnsi="Times New Roman" w:cs="Times New Roman"/>
+                <w:sz w:val="24"/>
+                <w:szCs w:val="24"/>
+              </w:rPr>
+            </w:pPr>
+            <w:r>
+              <w:rPr>
+                <w:rFonts w:ascii="Times New Roman" w:hAnsi="Times New Roman" w:cs="Times New Roman"/>
+                <w:sz w:val="24"/>
+                <w:szCs w:val="24"/>
+              </w:rPr>
+              <w:t>High</w:t>
+            </w:r>
+          </w:p>
+        </w:tc>
+        <w:tc>
+          <w:tcPr>
+            <w:tcW w:w="1440" w:type="dxa"/>
+          </w:tcPr>
+          <w:p>
+            <w:pPr>
+              <w:spacing w:line="360" w:lineRule="auto"/>
+              <w:rPr>
+                <w:rFonts w:ascii="Times New Roman" w:hAnsi="Times New Roman" w:cs="Times New Roman"/>
+                <w:sz w:val="24"/>
+                <w:szCs w:val="24"/>
+              </w:rPr>
+            </w:pPr>
+            <w:r>
+              <w:rPr>
+                <w:rFonts w:ascii="Times New Roman" w:hAnsi="Times New Roman" w:cs="Times New Roman"/>
+                <w:sz w:val="24"/>
+                <w:szCs w:val="24"/>
+              </w:rPr>
+              <w:t>Completed</w:t>
+            </w:r>
+          </w:p>
+        </w:tc>
+      </w:tr>
+      <w:tr>
+        <w:tc>
+          <w:tcPr>
+            <w:tcW w:w="1659" w:type="dxa"/>
+          </w:tcPr>
+          <w:p>
+            <w:pPr>
+              <w:spacing w:line="360" w:lineRule="auto"/>
+              <w:rPr>
+                <w:rFonts w:ascii="Times New Roman" w:hAnsi="Times New Roman" w:cs="Times New Roman"/>
+                <w:sz w:val="24"/>
+                <w:szCs w:val="24"/>
+              </w:rPr>
+            </w:pPr>
+            <w:r>
+              <w:rPr>
+                <w:rFonts w:ascii="Times New Roman" w:hAnsi="Times New Roman" w:cs="Times New Roman"/>
+                <w:sz w:val="24"/>
+                <w:szCs w:val="24"/>
+              </w:rPr>
+              <w:t>FR-02</w:t>
+            </w:r>
+          </w:p>
+        </w:tc>
+        <w:tc>
+          <w:tcPr>
+            <w:tcW w:w="3376" w:type="dxa"/>
+          </w:tcPr>
+          <w:p>
+            <w:pPr>
+              <w:spacing w:line="360" w:lineRule="auto"/>
+              <w:rPr>
+                <w:rFonts w:ascii="Times New Roman" w:hAnsi="Times New Roman" w:cs="Times New Roman"/>
+                <w:sz w:val="24"/>
+                <w:szCs w:val="24"/>
+              </w:rPr>
+            </w:pPr>
+            <w:r>
+              <w:rPr>
+                <w:rFonts w:ascii="Times New Roman" w:hAnsi="Times New Roman" w:cs="Times New Roman"/>
+                <w:sz w:val="24"/>
+                <w:szCs w:val="24"/>
+              </w:rPr>
+              <w:t>Users can browse products by category and search/filter items</w:t>
+            </w:r>
+          </w:p>
+        </w:tc>
+        <w:tc>
+          <w:tcPr>
+            <w:tcW w:w="1350" w:type="dxa"/>
+          </w:tcPr>
+          <w:p>
+            <w:pPr>
+              <w:spacing w:line="360" w:lineRule="auto"/>
+              <w:rPr>
+                <w:rFonts w:ascii="Times New Roman" w:hAnsi="Times New Roman" w:cs="Times New Roman"/>
+                <w:sz w:val="24"/>
+                <w:szCs w:val="24"/>
+              </w:rPr>
+            </w:pPr>
+            <w:r>
+              <w:rPr>
+                <w:rFonts w:ascii="Times New Roman" w:hAnsi="Times New Roman" w:cs="Times New Roman"/>
+                <w:sz w:val="24"/>
+                <w:szCs w:val="24"/>
+              </w:rPr>
+              <w:t>Functional</w:t>
+            </w:r>
+          </w:p>
+        </w:tc>
+        <w:tc>
+          <w:tcPr>
+            <w:tcW w:w="1170" w:type="dxa"/>
+          </w:tcPr>
+          <w:p>
+            <w:pPr>
+              <w:spacing w:line="360" w:lineRule="auto"/>
+              <w:rPr>
+                <w:rFonts w:ascii="Times New Roman" w:hAnsi="Times New Roman" w:cs="Times New Roman"/>
+                <w:sz w:val="24"/>
+                <w:szCs w:val="24"/>
+              </w:rPr>
+            </w:pPr>
+            <w:r>
+              <w:rPr>
+                <w:rFonts w:ascii="Times New Roman" w:hAnsi="Times New Roman" w:cs="Times New Roman"/>
+                <w:sz w:val="24"/>
+                <w:szCs w:val="24"/>
+              </w:rPr>
+              <w:t>High</w:t>
+            </w:r>
+          </w:p>
+        </w:tc>
+        <w:tc>
+          <w:tcPr>
+            <w:tcW w:w="1440" w:type="dxa"/>
+          </w:tcPr>
+          <w:p>
+            <w:pPr>
+              <w:spacing w:line="360" w:lineRule="auto"/>
+              <w:jc w:val="center"/>
+              <w:rPr>
+                <w:rFonts w:ascii="Times New Roman" w:hAnsi="Times New Roman" w:cs="Times New Roman"/>
+                <w:sz w:val="24"/>
+                <w:szCs w:val="24"/>
+              </w:rPr>
+            </w:pPr>
+            <w:r>
+              <w:rPr>
+                <w:rFonts w:ascii="Times New Roman" w:hAnsi="Times New Roman" w:cs="Times New Roman"/>
+                <w:sz w:val="24"/>
+                <w:szCs w:val="24"/>
+              </w:rPr>
+              <w:t>Completed</w:t>
+            </w:r>
+          </w:p>
+        </w:tc>
+      </w:tr>
+      <w:tr>
+        <w:tc>
+          <w:tcPr>
+            <w:tcW w:w="1659" w:type="dxa"/>
+          </w:tcPr>
+          <w:p>
+            <w:pPr>
+              <w:spacing w:line="360" w:lineRule="auto"/>
+              <w:rPr>
+                <w:rFonts w:ascii="Times New Roman" w:hAnsi="Times New Roman" w:cs="Times New Roman"/>
+                <w:sz w:val="24"/>
+                <w:szCs w:val="24"/>
+              </w:rPr>
+            </w:pPr>
+            <w:r>
+              <w:rPr>
+                <w:rFonts w:ascii="Times New Roman" w:hAnsi="Times New Roman" w:cs="Times New Roman"/>
+                <w:sz w:val="24"/>
+                <w:szCs w:val="24"/>
+              </w:rPr>
+              <w:t>FR-03</w:t>
+            </w:r>
+          </w:p>
+        </w:tc>
+        <w:tc>
+          <w:tcPr>
+            <w:tcW w:w="3376" w:type="dxa"/>
+          </w:tcPr>
+          <w:p>
+            <w:pPr>
+              <w:spacing w:line="360" w:lineRule="auto"/>
+              <w:rPr>
+                <w:rFonts w:ascii="Times New Roman" w:hAnsi="Times New Roman" w:cs="Times New Roman"/>
+                <w:sz w:val="24"/>
+                <w:szCs w:val="24"/>
+              </w:rPr>
+            </w:pPr>
+            <w:r>
+              <w:rPr>
+                <w:rFonts w:ascii="Times New Roman" w:hAnsi="Times New Roman" w:cs="Times New Roman"/>
+                <w:sz w:val="24"/>
+                <w:szCs w:val="24"/>
+              </w:rPr>
+              <w:t>Users can view product details, specs, images, and reviews</w:t>
+            </w:r>
+          </w:p>
+        </w:tc>
+        <w:tc>
+          <w:tcPr>
+            <w:tcW w:w="1350" w:type="dxa"/>
+          </w:tcPr>
+          <w:p>
+            <w:pPr>
+              <w:spacing w:line="360" w:lineRule="auto"/>
+              <w:rPr>
+                <w:rFonts w:ascii="Times New Roman" w:hAnsi="Times New Roman" w:cs="Times New Roman"/>
+                <w:sz w:val="24"/>
+                <w:szCs w:val="24"/>
+              </w:rPr>
+            </w:pPr>
+            <w:r>
+              <w:rPr>
+                <w:rFonts w:ascii="Times New Roman" w:hAnsi="Times New Roman" w:cs="Times New Roman"/>
+                <w:sz w:val="24"/>
+                <w:szCs w:val="24"/>
+              </w:rPr>
+              <w:t>Functional</w:t>
+            </w:r>
+          </w:p>
+        </w:tc>
+        <w:tc>
+          <w:tcPr>
+            <w:tcW w:w="1170" w:type="dxa"/>
+          </w:tcPr>
+          <w:p>
+            <w:pPr>
+              <w:spacing w:line="360" w:lineRule="auto"/>
+              <w:rPr>
+                <w:rFonts w:ascii="Times New Roman" w:hAnsi="Times New Roman" w:cs="Times New Roman"/>
+                <w:sz w:val="24"/>
+                <w:szCs w:val="24"/>
+              </w:rPr>
+            </w:pPr>
+            <w:r>
+              <w:rPr>
+                <w:rFonts w:ascii="Times New Roman" w:hAnsi="Times New Roman" w:cs="Times New Roman"/>
+                <w:sz w:val="24"/>
+                <w:szCs w:val="24"/>
+              </w:rPr>
+              <w:t>High</w:t>
+            </w:r>
+          </w:p>
+        </w:tc>
+        <w:tc>
+          <w:tcPr>
+            <w:tcW w:w="1440" w:type="dxa"/>
+          </w:tcPr>
+          <w:p>
+            <w:pPr>
+              <w:spacing w:line="360" w:lineRule="auto"/>
+              <w:jc w:val="center"/>
+              <w:rPr>
+                <w:rFonts w:ascii="Times New Roman" w:hAnsi="Times New Roman" w:cs="Times New Roman"/>
+                <w:sz w:val="24"/>
+                <w:szCs w:val="24"/>
+              </w:rPr>
+            </w:pPr>
+            <w:r>
+              <w:rPr>
+                <w:rFonts w:ascii="Times New Roman" w:hAnsi="Times New Roman" w:cs="Times New Roman"/>
+                <w:sz w:val="24"/>
+                <w:szCs w:val="24"/>
+              </w:rPr>
+              <w:t>Completed</w:t>
+            </w:r>
+          </w:p>
+        </w:tc>
+      </w:tr>
+      <w:tr>
+        <w:tc>
+          <w:tcPr>
+            <w:tcW w:w="1659" w:type="dxa"/>
+          </w:tcPr>
+          <w:p>
+            <w:pPr>
+              <w:spacing w:line="360" w:lineRule="auto"/>
+              <w:rPr>
+                <w:rFonts w:ascii="Times New Roman" w:hAnsi="Times New Roman" w:cs="Times New Roman"/>
+                <w:sz w:val="24"/>
+                <w:szCs w:val="24"/>
+              </w:rPr>
+            </w:pPr>
+            <w:r>
+              <w:rPr>
+                <w:rFonts w:ascii="Times New Roman" w:hAnsi="Times New Roman" w:cs="Times New Roman"/>
+                <w:sz w:val="24"/>
+                <w:szCs w:val="24"/>
+              </w:rPr>
+              <w:t>FR-04</w:t>
+            </w:r>
+          </w:p>
+        </w:tc>
+        <w:tc>
+          <w:tcPr>
+            <w:tcW w:w="3376" w:type="dxa"/>
+          </w:tcPr>
+          <w:p>
+            <w:pPr>
+              <w:spacing w:line="360" w:lineRule="auto"/>
+              <w:rPr>
+                <w:rFonts w:ascii="Times New Roman" w:hAnsi="Times New Roman" w:cs="Times New Roman"/>
+                <w:sz w:val="24"/>
+                <w:szCs w:val="24"/>
+              </w:rPr>
+            </w:pPr>
+            <w:r>
+              <w:rPr>
+                <w:rFonts w:ascii="Times New Roman" w:hAnsi="Times New Roman" w:cs="Times New Roman"/>
+                <w:sz w:val="24"/>
+                <w:szCs w:val="24"/>
+              </w:rPr>
+              <w:t>Users can add/remove items in the cart and update quantity</w:t>
+            </w:r>
+          </w:p>
+        </w:tc>
+        <w:tc>
+          <w:tcPr>
+            <w:tcW w:w="1350" w:type="dxa"/>
+          </w:tcPr>
+          <w:p>
+            <w:pPr>
+              <w:spacing w:line="360" w:lineRule="auto"/>
+              <w:rPr>
+                <w:rFonts w:ascii="Times New Roman" w:hAnsi="Times New Roman" w:cs="Times New Roman"/>
+                <w:sz w:val="24"/>
+                <w:szCs w:val="24"/>
+              </w:rPr>
+            </w:pPr>
+            <w:r>
+              <w:rPr>
+                <w:rFonts w:ascii="Times New Roman" w:hAnsi="Times New Roman" w:cs="Times New Roman"/>
+                <w:sz w:val="24"/>
+                <w:szCs w:val="24"/>
+              </w:rPr>
+              <w:t>Functional</w:t>
+            </w:r>
+          </w:p>
+        </w:tc>
+        <w:tc>
+          <w:tcPr>
+            <w:tcW w:w="1170" w:type="dxa"/>
+          </w:tcPr>
+          <w:tbl>
+            <w:tblPr>
+              <w:tblW w:w="0" w:type="auto"/>
+              <w:tblCellSpacing w:w="15" w:type="dxa"/>
+              <w:tblCellMar>
+                <w:top w:w="15" w:type="dxa"/>
+                <w:left w:w="15" w:type="dxa"/>
+                <w:bottom w:w="15" w:type="dxa"/>
+                <w:right w:w="15" w:type="dxa"/>
+              </w:tblCellMar>
+              <w:tblLook w:val="04A0" w:firstRow="1" w:lastRow="0" w:firstColumn="1" w:lastColumn="0" w:noHBand="0" w:noVBand="1"/>
+            </w:tblPr>
+            <w:tblGrid>
+              <w:gridCol w:w="497"/>
+            </w:tblGrid>
+            <w:tr>
+              <w:trPr>
+                <w:tblCellSpacing w:w="15" w:type="dxa"/>
+              </w:trPr>
+              <w:tc>
+                <w:tcPr>
+                  <w:tcW w:w="0" w:type="auto"/>
+                  <w:vAlign w:val="center"/>
+                  <w:hideMark/>
+                </w:tcPr>
+                <w:p>
+                  <w:r>
+                    <w:t>High</w:t>
+                  </w:r>
+                </w:p>
+              </w:tc>
+            </w:tr>
+          </w:tbl>
+          <w:p>
+            <w:pPr>
+              <w:spacing w:line="360" w:lineRule="auto"/>
+              <w:rPr>
+                <w:rFonts w:ascii="Times New Roman" w:hAnsi="Times New Roman" w:cs="Times New Roman"/>
+                <w:sz w:val="24"/>
+                <w:szCs w:val="24"/>
+              </w:rPr>
+            </w:pPr>
+          </w:p>
+        </w:tc>
+        <w:tc>
+          <w:tcPr>
+            <w:tcW w:w="1440" w:type="dxa"/>
+          </w:tcPr>
+          <w:tbl>
+            <w:tblPr>
+              <w:tblW w:w="0" w:type="auto"/>
+              <w:tblCellSpacing w:w="15" w:type="dxa"/>
+              <w:tblCellMar>
+                <w:top w:w="15" w:type="dxa"/>
+                <w:left w:w="15" w:type="dxa"/>
+                <w:bottom w:w="15" w:type="dxa"/>
+                <w:right w:w="15" w:type="dxa"/>
+              </w:tblCellMar>
+              <w:tblLook w:val="04A0" w:firstRow="1" w:lastRow="0" w:firstColumn="1" w:lastColumn="0" w:noHBand="0" w:noVBand="1"/>
+            </w:tblPr>
+            <w:tblGrid>
+              <w:gridCol w:w="1070"/>
+            </w:tblGrid>
+            <w:tr>
+              <w:trPr>
+                <w:tblCellSpacing w:w="15" w:type="dxa"/>
+              </w:trPr>
+              <w:tc>
+                <w:tcPr>
+                  <w:tcW w:w="0" w:type="auto"/>
+                  <w:vAlign w:val="center"/>
+                  <w:hideMark/>
+                </w:tcPr>
+                <w:p>
+                  <w:r>
+                    <w:t>Completed</w:t>
+                  </w:r>
+                </w:p>
+              </w:tc>
+            </w:tr>
+          </w:tbl>
+          <w:p>
+            <w:pPr>
+              <w:spacing w:line="360" w:lineRule="auto"/>
+              <w:rPr>
+                <w:rFonts w:ascii="Times New Roman" w:hAnsi="Times New Roman" w:cs="Times New Roman"/>
+                <w:sz w:val="24"/>
+                <w:szCs w:val="24"/>
+              </w:rPr>
+            </w:pPr>
+          </w:p>
+        </w:tc>
+      </w:tr>
+      <w:tr>
+        <w:trPr>
+          <w:trHeight w:val="863"/>
+        </w:trPr>
+        <w:tc>
+          <w:tcPr>
+            <w:tcW w:w="1659" w:type="dxa"/>
+          </w:tcPr>
+          <w:tbl>
+            <w:tblPr>
+              <w:tblW w:w="0" w:type="auto"/>
+              <w:tblCellSpacing w:w="15" w:type="dxa"/>
+              <w:tblCellMar>
+                <w:top w:w="15" w:type="dxa"/>
+                <w:left w:w="15" w:type="dxa"/>
+                <w:bottom w:w="15" w:type="dxa"/>
+                <w:right w:w="15" w:type="dxa"/>
+              </w:tblCellMar>
+              <w:tblLook w:val="04A0" w:firstRow="1" w:lastRow="0" w:firstColumn="1" w:lastColumn="0" w:noHBand="0" w:noVBand="1"/>
+            </w:tblPr>
+            <w:tblGrid>
+              <w:gridCol w:w="704"/>
+            </w:tblGrid>
+            <w:tr>
+              <w:trPr>
+                <w:tblCellSpacing w:w="15" w:type="dxa"/>
+              </w:trPr>
+              <w:tc>
+                <w:tcPr>
+                  <w:tcW w:w="0" w:type="auto"/>
+                  <w:vAlign w:val="center"/>
+                  <w:hideMark/>
+                </w:tcPr>
+                <w:p>
+                  <w:pPr>
+                    <w:spacing w:after="0" w:line="360" w:lineRule="auto"/>
+                    <w:rPr>
+                      <w:rFonts w:ascii="Times New Roman" w:hAnsi="Times New Roman" w:cs="Times New Roman"/>
+                      <w:kern w:val="0"/>
+                      <w:sz w:val="24"/>
+                      <w:szCs w:val="24"/>
+                      <w:lang w:bidi="ne-NP"/>
+                      <w14:ligatures w14:val="none"/>
+                    </w:rPr>
+                  </w:pPr>
+                  <w:r>
+                    <w:rPr>
+                      <w:rFonts w:ascii="Times New Roman" w:hAnsi="Times New Roman" w:cs="Times New Roman"/>
+                      <w:kern w:val="0"/>
+                      <w:sz w:val="24"/>
+                      <w:szCs w:val="24"/>
+                      <w:lang w:bidi="ne-NP"/>
+                      <w14:ligatures w14:val="none"/>
+                    </w:rPr>
+                    <w:t>FR-05</w:t>
+                  </w:r>
+                </w:p>
+              </w:tc>
+            </w:tr>
+          </w:tbl>
+          <w:p>
+            <w:pPr>
+              <w:spacing w:line="360" w:lineRule="auto"/>
+              <w:rPr>
+                <w:rFonts w:ascii="Times New Roman" w:hAnsi="Times New Roman" w:cs="Times New Roman"/>
+                <w:vanish/>
+                <w:sz w:val="24"/>
+                <w:szCs w:val="24"/>
+              </w:rPr>
+            </w:pPr>
+          </w:p>
+          <w:tbl>
+            <w:tblPr>
+              <w:tblW w:w="0" w:type="auto"/>
+              <w:tblCellSpacing w:w="15" w:type="dxa"/>
+              <w:tblCellMar>
+                <w:top w:w="15" w:type="dxa"/>
+                <w:left w:w="15" w:type="dxa"/>
+                <w:bottom w:w="15" w:type="dxa"/>
+                <w:right w:w="15" w:type="dxa"/>
+              </w:tblCellMar>
+              <w:tblLook w:val="04A0" w:firstRow="1" w:lastRow="0" w:firstColumn="1" w:lastColumn="0" w:noHBand="0" w:noVBand="1"/>
+            </w:tblPr>
+            <w:tblGrid>
+              <w:gridCol w:w="96"/>
+            </w:tblGrid>
+            <w:tr>
+              <w:trPr>
+                <w:tblCellSpacing w:w="15" w:type="dxa"/>
+              </w:trPr>
+              <w:tc>
+                <w:tcPr>
+                  <w:tcW w:w="0" w:type="auto"/>
+                  <w:vAlign w:val="center"/>
+                  <w:hideMark/>
+                </w:tcPr>
+                <w:p>
+                  <w:pPr>
+                    <w:spacing w:after="0" w:line="360" w:lineRule="auto"/>
+                    <w:rPr>
+                      <w:rFonts w:ascii="Times New Roman" w:hAnsi="Times New Roman" w:cs="Times New Roman"/>
+                      <w:kern w:val="0"/>
+                      <w:sz w:val="24"/>
+                      <w:szCs w:val="24"/>
+                      <w:lang w:bidi="ne-NP"/>
+                      <w14:ligatures w14:val="none"/>
+                    </w:rPr>
+                  </w:pPr>
+                </w:p>
+              </w:tc>
+            </w:tr>
+          </w:tbl>
+          <w:p>
+            <w:pPr>
+              <w:spacing w:line="360" w:lineRule="auto"/>
+              <w:rPr>
+                <w:rFonts w:ascii="Times New Roman" w:hAnsi="Times New Roman" w:cs="Times New Roman"/>
+                <w:vanish/>
+                <w:sz w:val="24"/>
+                <w:szCs w:val="24"/>
+              </w:rPr>
+            </w:pPr>
+          </w:p>
+          <w:p>
+            <w:pPr>
+              <w:spacing w:line="360" w:lineRule="auto"/>
+              <w:rPr>
+                <w:rFonts w:ascii="Times New Roman" w:hAnsi="Times New Roman" w:cs="Times New Roman"/>
+                <w:vanish/>
+                <w:sz w:val="24"/>
+                <w:szCs w:val="24"/>
+              </w:rPr>
+            </w:pPr>
+          </w:p>
+          <w:p>
+            <w:pPr>
+              <w:spacing w:line="360" w:lineRule="auto"/>
+              <w:rPr>
+                <w:rFonts w:ascii="Times New Roman" w:hAnsi="Times New Roman" w:cs="Times New Roman"/>
+                <w:vanish/>
+                <w:sz w:val="24"/>
+                <w:szCs w:val="24"/>
+              </w:rPr>
+            </w:pPr>
+          </w:p>
+          <w:p>
+            <w:pPr>
+              <w:spacing w:line="360" w:lineRule="auto"/>
+              <w:rPr>
+                <w:rFonts w:ascii="Times New Roman" w:hAnsi="Times New Roman" w:cs="Times New Roman"/>
+                <w:sz w:val="24"/>
+                <w:szCs w:val="24"/>
+              </w:rPr>
+            </w:pPr>
+          </w:p>
+        </w:tc>
+        <w:tc>
+          <w:tcPr>
+            <w:tcW w:w="3376" w:type="dxa"/>
+          </w:tcPr>
+          <w:p>
+            <w:pPr>
+              <w:spacing w:line="360" w:lineRule="auto"/>
+              <w:rPr>
+                <w:rFonts w:ascii="Times New Roman" w:hAnsi="Times New Roman" w:cs="Times New Roman"/>
+                <w:sz w:val="24"/>
+                <w:szCs w:val="24"/>
+              </w:rPr>
+            </w:pPr>
+            <w:r>
+              <w:rPr>
+                <w:rFonts w:ascii="Times New Roman" w:hAnsi="Times New Roman" w:cs="Times New Roman"/>
+                <w:sz w:val="24"/>
+                <w:szCs w:val="24"/>
+              </w:rPr>
+              <w:t xml:space="preserve">Users can add gadgets to their </w:t>
+            </w:r>
+            <w:r>
+              <w:rPr>
+                <w:rFonts w:ascii="Times New Roman" w:hAnsi="Times New Roman" w:cs="Times New Roman"/>
+                <w:sz w:val="24"/>
+                <w:szCs w:val="24"/>
+              </w:rPr>
+              <w:t>Wishlist</w:t>
+            </w:r>
+            <w:r>
+              <w:rPr>
+                <w:rFonts w:ascii="Times New Roman" w:hAnsi="Times New Roman" w:cs="Times New Roman"/>
+                <w:sz w:val="24"/>
+                <w:szCs w:val="24"/>
+              </w:rPr>
+              <w:t xml:space="preserve"> for later viewing</w:t>
+            </w:r>
+          </w:p>
+        </w:tc>
+        <w:tc>
+          <w:tcPr>
+            <w:tcW w:w="1350" w:type="dxa"/>
+          </w:tcPr>
+          <w:tbl>
+            <w:tblPr>
+              <w:tblW w:w="0" w:type="auto"/>
+              <w:tblCellSpacing w:w="15" w:type="dxa"/>
+              <w:tblCellMar>
+                <w:top w:w="15" w:type="dxa"/>
+                <w:left w:w="15" w:type="dxa"/>
+                <w:bottom w:w="15" w:type="dxa"/>
+                <w:right w:w="15" w:type="dxa"/>
+              </w:tblCellMar>
+              <w:tblLook w:val="04A0" w:firstRow="1" w:lastRow="0" w:firstColumn="1" w:lastColumn="0" w:noHBand="0" w:noVBand="1"/>
+            </w:tblPr>
+            <w:tblGrid>
+              <w:gridCol w:w="1117"/>
+            </w:tblGrid>
+            <w:tr>
+              <w:trPr>
+                <w:tblCellSpacing w:w="15" w:type="dxa"/>
+              </w:trPr>
+              <w:tc>
+                <w:tcPr>
+                  <w:tcW w:w="0" w:type="auto"/>
+                  <w:vAlign w:val="center"/>
+                  <w:hideMark/>
+                </w:tcPr>
+                <w:p>
+                  <w:pPr>
+                    <w:spacing w:after="0" w:line="360" w:lineRule="auto"/>
+                    <w:rPr>
+                      <w:rFonts w:ascii="Times New Roman" w:hAnsi="Times New Roman" w:cs="Times New Roman"/>
+                      <w:kern w:val="0"/>
+                      <w:sz w:val="24"/>
+                      <w:szCs w:val="24"/>
+                      <w:lang w:bidi="ne-NP"/>
+                      <w14:ligatures w14:val="none"/>
+                    </w:rPr>
+                  </w:pPr>
+                  <w:r>
+                    <w:rPr>
+                      <w:rFonts w:ascii="Times New Roman" w:hAnsi="Times New Roman" w:cs="Times New Roman"/>
+                      <w:kern w:val="0"/>
+                      <w:sz w:val="24"/>
+                      <w:szCs w:val="24"/>
+                      <w:lang w:bidi="ne-NP"/>
+                      <w14:ligatures w14:val="none"/>
+                    </w:rPr>
+                    <w:t>Functional</w:t>
+                  </w:r>
+                </w:p>
+              </w:tc>
+            </w:tr>
+          </w:tbl>
+          <w:p>
+            <w:pPr>
+              <w:spacing w:line="360" w:lineRule="auto"/>
+              <w:rPr>
+                <w:rFonts w:ascii="Times New Roman" w:hAnsi="Times New Roman" w:cs="Times New Roman"/>
+                <w:sz w:val="24"/>
+                <w:szCs w:val="24"/>
+              </w:rPr>
+            </w:pPr>
+          </w:p>
+        </w:tc>
+        <w:tc>
+          <w:tcPr>
+            <w:tcW w:w="1170" w:type="dxa"/>
+          </w:tcPr>
+          <w:p>
+            <w:pPr>
+              <w:spacing w:line="360" w:lineRule="auto"/>
+              <w:rPr>
+                <w:rFonts w:ascii="Times New Roman" w:hAnsi="Times New Roman" w:cs="Times New Roman"/>
+                <w:sz w:val="24"/>
+                <w:szCs w:val="24"/>
+              </w:rPr>
+            </w:pPr>
+            <w:r>
+              <w:rPr>
+                <w:rFonts w:ascii="Times New Roman" w:hAnsi="Times New Roman" w:cs="Times New Roman"/>
+                <w:sz w:val="24"/>
+                <w:szCs w:val="24"/>
+              </w:rPr>
+              <w:t>Medium</w:t>
+            </w:r>
+          </w:p>
+          <w:p>
+            <w:pPr>
+              <w:spacing w:line="360" w:lineRule="auto"/>
+              <w:rPr>
+                <w:rFonts w:ascii="Times New Roman" w:hAnsi="Times New Roman" w:cs="Times New Roman"/>
+                <w:sz w:val="24"/>
+                <w:szCs w:val="24"/>
+              </w:rPr>
+            </w:pPr>
+          </w:p>
+        </w:tc>
+        <w:tc>
+          <w:tcPr>
+            <w:tcW w:w="1440" w:type="dxa"/>
+          </w:tcPr>
+          <w:tbl>
+            <w:tblPr>
+              <w:tblW w:w="0" w:type="auto"/>
+              <w:tblCellSpacing w:w="15" w:type="dxa"/>
+              <w:tblCellMar>
+                <w:top w:w="15" w:type="dxa"/>
+                <w:left w:w="15" w:type="dxa"/>
+                <w:bottom w:w="15" w:type="dxa"/>
+                <w:right w:w="15" w:type="dxa"/>
+              </w:tblCellMar>
+              <w:tblLook w:val="04A0" w:firstRow="1" w:lastRow="0" w:firstColumn="1" w:lastColumn="0" w:noHBand="0" w:noVBand="1"/>
+            </w:tblPr>
+            <w:tblGrid>
+              <w:gridCol w:w="1144"/>
+            </w:tblGrid>
+            <w:tr>
+              <w:trPr>
+                <w:tblCellSpacing w:w="15" w:type="dxa"/>
+              </w:trPr>
+              <w:tc>
+                <w:tcPr>
+                  <w:tcW w:w="0" w:type="auto"/>
+                  <w:vAlign w:val="center"/>
+                  <w:hideMark/>
+                </w:tcPr>
+                <w:p>
+                  <w:pPr>
+                    <w:spacing w:after="0" w:line="360" w:lineRule="auto"/>
+                    <w:rPr>
+                      <w:rFonts w:ascii="Times New Roman" w:hAnsi="Times New Roman" w:cs="Times New Roman"/>
+                      <w:kern w:val="0"/>
+                      <w:sz w:val="24"/>
+                      <w:szCs w:val="24"/>
+                      <w:lang w:bidi="ne-NP"/>
+                      <w14:ligatures w14:val="none"/>
+                    </w:rPr>
+                  </w:pPr>
+                  <w:r>
+                    <w:rPr>
+                      <w:rFonts w:ascii="Times New Roman" w:hAnsi="Times New Roman" w:cs="Times New Roman"/>
+                      <w:kern w:val="0"/>
+                      <w:sz w:val="24"/>
+                      <w:szCs w:val="24"/>
+                      <w:lang w:bidi="ne-NP"/>
+                      <w14:ligatures w14:val="none"/>
+                    </w:rPr>
+                    <w:t>Completed</w:t>
+                  </w:r>
+                </w:p>
+              </w:tc>
+            </w:tr>
+          </w:tbl>
+          <w:p>
+            <w:pPr>
+              <w:spacing w:line="360" w:lineRule="auto"/>
+              <w:rPr>
+                <w:rFonts w:ascii="Times New Roman" w:hAnsi="Times New Roman" w:cs="Times New Roman"/>
+                <w:sz w:val="24"/>
+                <w:szCs w:val="24"/>
+              </w:rPr>
+            </w:pPr>
+          </w:p>
+        </w:tc>
+      </w:tr>
+      <w:tr>
+        <w:trPr>
+          <w:trHeight w:val="863"/>
+        </w:trPr>
+        <w:tc>
+          <w:tcPr>
+            <w:tcW w:w="1659" w:type="dxa"/>
+          </w:tcPr>
+          <w:p>
+            <w:pPr>
+              <w:spacing w:line="360" w:lineRule="auto"/>
+              <w:rPr>
+                <w:rFonts w:ascii="Times New Roman" w:hAnsi="Times New Roman" w:cs="Times New Roman"/>
+                <w:sz w:val="24"/>
+                <w:szCs w:val="24"/>
+              </w:rPr>
+            </w:pPr>
+            <w:r>
+              <w:rPr>
+                <w:rFonts w:ascii="Times New Roman" w:hAnsi="Times New Roman" w:cs="Times New Roman"/>
+                <w:sz w:val="24"/>
+                <w:szCs w:val="24"/>
+              </w:rPr>
+              <w:t>FR-06</w:t>
+            </w:r>
+          </w:p>
+        </w:tc>
+        <w:tc>
+          <w:tcPr>
+            <w:tcW w:w="3376" w:type="dxa"/>
+          </w:tcPr>
+          <w:p>
+            <w:pPr>
+              <w:spacing w:line="360" w:lineRule="auto"/>
+              <w:rPr>
+                <w:rFonts w:ascii="Times New Roman" w:hAnsi="Times New Roman" w:cs="Times New Roman"/>
+                <w:sz w:val="24"/>
+                <w:szCs w:val="24"/>
+              </w:rPr>
+            </w:pPr>
+            <w:r>
+              <w:rPr>
+                <w:rFonts w:ascii="Times New Roman" w:hAnsi="Times New Roman" w:cs="Times New Roman"/>
+                <w:sz w:val="24"/>
+                <w:szCs w:val="24"/>
+              </w:rPr>
+              <w:t>Users can place orders with delivery and payment</w:t>
+            </w:r>
+            <w:r>
+              <w:rPr>
+                <w:rFonts w:ascii="Times New Roman" w:hAnsi="Times New Roman" w:cs="Times New Roman"/>
+                <w:sz w:val="24"/>
+                <w:szCs w:val="24"/>
+              </w:rPr>
+              <w:t xml:space="preserve"> </w:t>
+            </w:r>
+            <w:r>
+              <w:rPr>
+                <w:rFonts w:ascii="Times New Roman" w:hAnsi="Times New Roman" w:cs="Times New Roman"/>
+                <w:sz w:val="24"/>
+                <w:szCs w:val="24"/>
+              </w:rPr>
+              <w:t>information</w:t>
+            </w:r>
+          </w:p>
+        </w:tc>
+        <w:tc>
+          <w:tcPr>
+            <w:tcW w:w="1350" w:type="dxa"/>
+          </w:tcPr>
+          <w:p>
+            <w:pPr>
+              <w:spacing w:line="360" w:lineRule="auto"/>
+              <w:rPr>
+                <w:rFonts w:ascii="Times New Roman" w:hAnsi="Times New Roman" w:cs="Times New Roman"/>
+                <w:sz w:val="24"/>
+                <w:szCs w:val="24"/>
+              </w:rPr>
+            </w:pPr>
+            <w:r>
+              <w:rPr>
+                <w:rFonts w:ascii="Times New Roman" w:hAnsi="Times New Roman" w:cs="Times New Roman"/>
+                <w:sz w:val="24"/>
+                <w:szCs w:val="24"/>
+              </w:rPr>
+              <w:t>Functional</w:t>
+            </w:r>
+          </w:p>
+        </w:tc>
+        <w:tc>
+          <w:tcPr>
+            <w:tcW w:w="1170" w:type="dxa"/>
+          </w:tcPr>
+          <w:p>
+            <w:pPr>
+              <w:spacing w:line="360" w:lineRule="auto"/>
+              <w:rPr>
+                <w:rFonts w:ascii="Times New Roman" w:hAnsi="Times New Roman" w:cs="Times New Roman"/>
+                <w:sz w:val="24"/>
+                <w:szCs w:val="24"/>
+              </w:rPr>
+            </w:pPr>
+            <w:r>
+              <w:rPr>
+                <w:rFonts w:ascii="Times New Roman" w:hAnsi="Times New Roman" w:cs="Times New Roman"/>
+                <w:sz w:val="24"/>
+                <w:szCs w:val="24"/>
+              </w:rPr>
+              <w:t>High</w:t>
+            </w:r>
+          </w:p>
+        </w:tc>
+        <w:tc>
+          <w:tcPr>
+            <w:tcW w:w="1440" w:type="dxa"/>
+          </w:tcPr>
+          <w:p>
+            <w:pPr>
+              <w:spacing w:line="360" w:lineRule="auto"/>
+              <w:rPr>
+                <w:rFonts w:ascii="Times New Roman" w:hAnsi="Times New Roman" w:cs="Times New Roman"/>
+                <w:sz w:val="24"/>
+                <w:szCs w:val="24"/>
+              </w:rPr>
+            </w:pPr>
+            <w:r>
+              <w:rPr>
+                <w:rFonts w:ascii="Times New Roman" w:hAnsi="Times New Roman" w:cs="Times New Roman"/>
+                <w:sz w:val="24"/>
+                <w:szCs w:val="24"/>
+              </w:rPr>
+              <w:t>Completed</w:t>
+            </w:r>
+          </w:p>
+        </w:tc>
+      </w:tr>
+      <w:tr>
+        <w:trPr>
+          <w:trHeight w:val="863"/>
+        </w:trPr>
+        <w:tc>
+          <w:tcPr>
+            <w:tcW w:w="1659" w:type="dxa"/>
+          </w:tcPr>
+          <w:p>
+            <w:pPr>
+              <w:spacing w:line="360" w:lineRule="auto"/>
+              <w:rPr>
+                <w:rFonts w:ascii="Times New Roman" w:hAnsi="Times New Roman" w:cs="Times New Roman"/>
+                <w:sz w:val="24"/>
+                <w:szCs w:val="24"/>
+              </w:rPr>
+            </w:pPr>
+            <w:r>
+              <w:rPr>
+                <w:rFonts w:ascii="Times New Roman" w:hAnsi="Times New Roman" w:cs="Times New Roman"/>
+                <w:sz w:val="24"/>
+                <w:szCs w:val="24"/>
+              </w:rPr>
+              <w:t>FR-07</w:t>
+            </w:r>
+          </w:p>
+        </w:tc>
+        <w:tc>
+          <w:tcPr>
+            <w:tcW w:w="3376" w:type="dxa"/>
+          </w:tcPr>
+          <w:p>
+            <w:pPr>
+              <w:spacing w:line="360" w:lineRule="auto"/>
+              <w:rPr>
+                <w:rFonts w:ascii="Times New Roman" w:hAnsi="Times New Roman" w:cs="Times New Roman"/>
+                <w:sz w:val="24"/>
+                <w:szCs w:val="24"/>
+              </w:rPr>
+            </w:pPr>
+            <w:r>
+              <w:rPr>
+                <w:rFonts w:ascii="Times New Roman" w:hAnsi="Times New Roman" w:cs="Times New Roman"/>
+                <w:sz w:val="24"/>
+                <w:szCs w:val="24"/>
+              </w:rPr>
+              <w:t>Users can write and view product reviews</w:t>
+            </w:r>
+          </w:p>
+        </w:tc>
+        <w:tc>
+          <w:tcPr>
+            <w:tcW w:w="1350" w:type="dxa"/>
+          </w:tcPr>
+          <w:p>
+            <w:pPr>
+              <w:spacing w:line="360" w:lineRule="auto"/>
+              <w:rPr>
+                <w:rFonts w:ascii="Times New Roman" w:hAnsi="Times New Roman" w:cs="Times New Roman"/>
+                <w:sz w:val="24"/>
+                <w:szCs w:val="24"/>
+              </w:rPr>
+            </w:pPr>
+            <w:r>
+              <w:rPr>
+                <w:rFonts w:ascii="Times New Roman" w:hAnsi="Times New Roman" w:cs="Times New Roman"/>
+                <w:sz w:val="24"/>
+                <w:szCs w:val="24"/>
+              </w:rPr>
+              <w:t>Functional</w:t>
+            </w:r>
+          </w:p>
+        </w:tc>
+        <w:tc>
+          <w:tcPr>
+            <w:tcW w:w="1170" w:type="dxa"/>
+          </w:tcPr>
+          <w:p>
+            <w:pPr>
+              <w:spacing w:line="360" w:lineRule="auto"/>
+              <w:rPr>
+                <w:rFonts w:ascii="Times New Roman" w:hAnsi="Times New Roman" w:cs="Times New Roman"/>
+                <w:sz w:val="24"/>
+                <w:szCs w:val="24"/>
+              </w:rPr>
+            </w:pPr>
+            <w:r>
+              <w:rPr>
+                <w:rFonts w:ascii="Times New Roman" w:hAnsi="Times New Roman" w:cs="Times New Roman"/>
+                <w:sz w:val="24"/>
+                <w:szCs w:val="24"/>
+              </w:rPr>
+              <w:t>Medium</w:t>
+            </w:r>
+          </w:p>
+        </w:tc>
+        <w:tc>
+          <w:tcPr>
+            <w:tcW w:w="1440" w:type="dxa"/>
+          </w:tcPr>
+          <w:p>
+            <w:pPr>
+              <w:spacing w:line="360" w:lineRule="auto"/>
+              <w:rPr>
+                <w:rFonts w:ascii="Times New Roman" w:hAnsi="Times New Roman" w:cs="Times New Roman"/>
+                <w:sz w:val="24"/>
+                <w:szCs w:val="24"/>
+              </w:rPr>
+            </w:pPr>
+            <w:r>
+              <w:rPr>
+                <w:rFonts w:ascii="Times New Roman" w:hAnsi="Times New Roman" w:cs="Times New Roman"/>
+                <w:sz w:val="24"/>
+                <w:szCs w:val="24"/>
+              </w:rPr>
+              <w:t>Completed</w:t>
+            </w:r>
+          </w:p>
+        </w:tc>
+      </w:tr>
+      <w:tr>
+        <w:trPr>
+          <w:trHeight w:val="863"/>
+        </w:trPr>
+        <w:tc>
+          <w:tcPr>
+            <w:tcW w:w="1659" w:type="dxa"/>
+          </w:tcPr>
+          <w:p>
+            <w:pPr>
+              <w:spacing w:line="360" w:lineRule="auto"/>
+              <w:rPr>
+                <w:rFonts w:ascii="Times New Roman" w:hAnsi="Times New Roman" w:cs="Times New Roman"/>
+                <w:sz w:val="24"/>
+                <w:szCs w:val="24"/>
+              </w:rPr>
+            </w:pPr>
+            <w:r>
+              <w:rPr>
+                <w:rFonts w:ascii="Times New Roman" w:hAnsi="Times New Roman" w:cs="Times New Roman"/>
+                <w:sz w:val="24"/>
+                <w:szCs w:val="24"/>
+              </w:rPr>
+              <w:t>FR-08</w:t>
+            </w:r>
+          </w:p>
+        </w:tc>
+        <w:tc>
+          <w:tcPr>
+            <w:tcW w:w="3376" w:type="dxa"/>
+          </w:tcPr>
+          <w:p>
+            <w:pPr>
+              <w:spacing w:line="360" w:lineRule="auto"/>
+              <w:rPr>
+                <w:rFonts w:ascii="Times New Roman" w:hAnsi="Times New Roman" w:cs="Times New Roman"/>
+                <w:sz w:val="24"/>
+                <w:szCs w:val="24"/>
+              </w:rPr>
+            </w:pPr>
+            <w:r>
+              <w:rPr>
+                <w:rFonts w:ascii="Times New Roman" w:hAnsi="Times New Roman" w:cs="Times New Roman"/>
+                <w:sz w:val="24"/>
+                <w:szCs w:val="24"/>
+              </w:rPr>
+              <w:t>Admins can manage product listings, inventory, and orders</w:t>
+            </w:r>
+          </w:p>
+        </w:tc>
+        <w:tc>
+          <w:tcPr>
+            <w:tcW w:w="1350" w:type="dxa"/>
+          </w:tcPr>
+          <w:p>
+            <w:pPr>
+              <w:spacing w:line="360" w:lineRule="auto"/>
+              <w:rPr>
+                <w:rFonts w:ascii="Times New Roman" w:hAnsi="Times New Roman" w:cs="Times New Roman"/>
+                <w:sz w:val="24"/>
+                <w:szCs w:val="24"/>
+              </w:rPr>
+            </w:pPr>
+            <w:r>
+              <w:rPr>
+                <w:rFonts w:ascii="Times New Roman" w:hAnsi="Times New Roman" w:cs="Times New Roman"/>
+                <w:sz w:val="24"/>
+                <w:szCs w:val="24"/>
+              </w:rPr>
+              <w:t>Functional</w:t>
+            </w:r>
+          </w:p>
+        </w:tc>
+        <w:tc>
+          <w:tcPr>
+            <w:tcW w:w="1170" w:type="dxa"/>
+          </w:tcPr>
+          <w:p>
+            <w:pPr>
+              <w:spacing w:line="360" w:lineRule="auto"/>
+              <w:rPr>
+                <w:rFonts w:ascii="Times New Roman" w:hAnsi="Times New Roman" w:cs="Times New Roman"/>
+                <w:sz w:val="24"/>
+                <w:szCs w:val="24"/>
+              </w:rPr>
+            </w:pPr>
+            <w:r>
+              <w:rPr>
+                <w:rFonts w:ascii="Times New Roman" w:hAnsi="Times New Roman" w:cs="Times New Roman"/>
+                <w:sz w:val="24"/>
+                <w:szCs w:val="24"/>
+              </w:rPr>
+              <w:t>High</w:t>
+            </w:r>
+          </w:p>
+        </w:tc>
+        <w:tc>
+          <w:tcPr>
+            <w:tcW w:w="1440" w:type="dxa"/>
+          </w:tcPr>
+          <w:p>
+            <w:pPr>
+              <w:spacing w:line="360" w:lineRule="auto"/>
+              <w:rPr>
+                <w:rFonts w:ascii="Times New Roman" w:hAnsi="Times New Roman" w:cs="Times New Roman"/>
+                <w:sz w:val="24"/>
+                <w:szCs w:val="24"/>
+              </w:rPr>
+            </w:pPr>
+            <w:r>
+              <w:rPr>
+                <w:rFonts w:ascii="Times New Roman" w:hAnsi="Times New Roman" w:cs="Times New Roman"/>
+                <w:sz w:val="24"/>
+                <w:szCs w:val="24"/>
+              </w:rPr>
+              <w:t>Completed</w:t>
+            </w:r>
+          </w:p>
+        </w:tc>
+      </w:tr>
+      <w:tr>
+        <w:trPr>
+          <w:trHeight w:val="863"/>
+        </w:trPr>
+        <w:tc>
+          <w:tcPr>
+            <w:tcW w:w="1659" w:type="dxa"/>
+          </w:tcPr>
+          <w:p>
+            <w:pPr>
+              <w:spacing w:line="360" w:lineRule="auto"/>
+              <w:rPr>
+                <w:rFonts w:ascii="Times New Roman" w:hAnsi="Times New Roman" w:cs="Times New Roman"/>
+                <w:sz w:val="24"/>
+                <w:szCs w:val="24"/>
+              </w:rPr>
+            </w:pPr>
+            <w:r>
+              <w:rPr>
+                <w:rFonts w:ascii="Times New Roman" w:hAnsi="Times New Roman" w:cs="Times New Roman"/>
+                <w:sz w:val="24"/>
+                <w:szCs w:val="24"/>
+              </w:rPr>
+              <w:t>NFR-01</w:t>
+            </w:r>
+          </w:p>
+        </w:tc>
+        <w:tc>
+          <w:tcPr>
+            <w:tcW w:w="3376" w:type="dxa"/>
+          </w:tcPr>
+          <w:p>
+            <w:pPr>
+              <w:spacing w:line="360" w:lineRule="auto"/>
+              <w:rPr>
+                <w:rFonts w:ascii="Times New Roman" w:hAnsi="Times New Roman" w:cs="Times New Roman"/>
+                <w:sz w:val="24"/>
+                <w:szCs w:val="24"/>
+              </w:rPr>
+            </w:pPr>
+            <w:r>
+              <w:rPr>
+                <w:rFonts w:ascii="Times New Roman" w:hAnsi="Times New Roman" w:cs="Times New Roman"/>
+                <w:sz w:val="24"/>
+                <w:szCs w:val="24"/>
+              </w:rPr>
+              <w:t>The application must be responsive on both mobile and web</w:t>
+            </w:r>
+          </w:p>
+        </w:tc>
+        <w:tc>
+          <w:tcPr>
+            <w:tcW w:w="1350" w:type="dxa"/>
+          </w:tcPr>
+          <w:p>
+            <w:pPr>
+              <w:spacing w:line="360" w:lineRule="auto"/>
+              <w:rPr>
+                <w:rFonts w:ascii="Times New Roman" w:hAnsi="Times New Roman" w:cs="Times New Roman"/>
+                <w:sz w:val="24"/>
+                <w:szCs w:val="24"/>
+              </w:rPr>
+            </w:pPr>
+            <w:r>
+              <w:rPr>
+                <w:rFonts w:ascii="Times New Roman" w:hAnsi="Times New Roman" w:cs="Times New Roman"/>
+                <w:sz w:val="24"/>
+                <w:szCs w:val="24"/>
+              </w:rPr>
+              <w:t>Non-Functional</w:t>
+            </w:r>
+          </w:p>
+          <w:p>
+            <w:pPr>
+              <w:rPr>
+                <w:rFonts w:ascii="Times New Roman" w:hAnsi="Times New Roman" w:cs="Times New Roman"/>
+                <w:sz w:val="24"/>
+                <w:szCs w:val="24"/>
+              </w:rPr>
+            </w:pPr>
+          </w:p>
+        </w:tc>
+        <w:tc>
+          <w:tcPr>
+            <w:tcW w:w="1170" w:type="dxa"/>
+          </w:tcPr>
+          <w:p>
+            <w:pPr>
+              <w:spacing w:line="360" w:lineRule="auto"/>
+              <w:rPr>
+                <w:rFonts w:ascii="Times New Roman" w:hAnsi="Times New Roman" w:cs="Times New Roman"/>
+                <w:sz w:val="24"/>
+                <w:szCs w:val="24"/>
+              </w:rPr>
+            </w:pPr>
+            <w:r>
+              <w:rPr>
+                <w:rFonts w:ascii="Times New Roman" w:hAnsi="Times New Roman" w:cs="Times New Roman"/>
+                <w:sz w:val="24"/>
+                <w:szCs w:val="24"/>
+              </w:rPr>
+              <w:t>High</w:t>
+            </w:r>
+          </w:p>
+        </w:tc>
+        <w:tc>
+          <w:tcPr>
+            <w:tcW w:w="1440" w:type="dxa"/>
+          </w:tcPr>
+          <w:p>
+            <w:pPr>
+              <w:spacing w:line="360" w:lineRule="auto"/>
+              <w:rPr>
+                <w:rFonts w:ascii="Times New Roman" w:hAnsi="Times New Roman" w:cs="Times New Roman"/>
+                <w:sz w:val="24"/>
+                <w:szCs w:val="24"/>
+              </w:rPr>
+            </w:pPr>
+            <w:r>
+              <w:rPr>
+                <w:rFonts w:ascii="Times New Roman" w:hAnsi="Times New Roman" w:cs="Times New Roman"/>
+                <w:sz w:val="24"/>
+                <w:szCs w:val="24"/>
+              </w:rPr>
+              <w:t>Completed</w:t>
+            </w:r>
+          </w:p>
+        </w:tc>
+      </w:tr>
+      <w:tr>
+        <w:trPr>
+          <w:trHeight w:val="863"/>
+        </w:trPr>
+        <w:tc>
+          <w:tcPr>
+            <w:tcW w:w="1659" w:type="dxa"/>
+          </w:tcPr>
+          <w:p>
+            <w:pPr>
+              <w:spacing w:line="360" w:lineRule="auto"/>
+              <w:rPr>
+                <w:rFonts w:ascii="Times New Roman" w:hAnsi="Times New Roman" w:cs="Times New Roman"/>
+                <w:sz w:val="24"/>
+                <w:szCs w:val="24"/>
+              </w:rPr>
+            </w:pPr>
+            <w:r>
+              <w:rPr>
+                <w:rFonts w:ascii="Times New Roman" w:hAnsi="Times New Roman" w:cs="Times New Roman"/>
+                <w:sz w:val="24"/>
+                <w:szCs w:val="24"/>
+              </w:rPr>
+              <w:t>NFR-02</w:t>
+            </w:r>
+          </w:p>
+        </w:tc>
+        <w:tc>
+          <w:tcPr>
+            <w:tcW w:w="3376" w:type="dxa"/>
+          </w:tcPr>
+          <w:p>
+            <w:pPr>
+              <w:tabs>
+                <w:tab w:val="left" w:pos="1052"/>
+              </w:tabs>
+              <w:spacing w:line="360" w:lineRule="auto"/>
+              <w:rPr>
+                <w:rFonts w:ascii="Times New Roman" w:hAnsi="Times New Roman" w:cs="Times New Roman"/>
+                <w:sz w:val="24"/>
+                <w:szCs w:val="24"/>
+              </w:rPr>
+            </w:pPr>
+            <w:r>
+              <w:rPr>
+                <w:rFonts w:ascii="Times New Roman" w:hAnsi="Times New Roman" w:cs="Times New Roman"/>
+                <w:sz w:val="24"/>
+                <w:szCs w:val="24"/>
+              </w:rPr>
+              <w:t>UI should be intuitive and user-friendly using reusable TypeScript components</w:t>
+            </w:r>
+            <w:r>
+              <w:rPr>
+                <w:rFonts w:ascii="Times New Roman" w:hAnsi="Times New Roman" w:cs="Times New Roman"/>
+                <w:sz w:val="24"/>
+                <w:szCs w:val="24"/>
+              </w:rPr>
+              <w:tab/>
+            </w:r>
+          </w:p>
+        </w:tc>
+        <w:tc>
+          <w:tcPr>
+            <w:tcW w:w="1350" w:type="dxa"/>
+          </w:tcPr>
+          <w:p>
+            <w:pPr>
+              <w:spacing w:line="360" w:lineRule="auto"/>
+              <w:rPr>
+                <w:rFonts w:ascii="Times New Roman" w:hAnsi="Times New Roman" w:cs="Times New Roman"/>
+                <w:sz w:val="24"/>
+                <w:szCs w:val="24"/>
+              </w:rPr>
+            </w:pPr>
+            <w:r>
+              <w:rPr>
+                <w:rFonts w:ascii="Times New Roman" w:hAnsi="Times New Roman" w:cs="Times New Roman"/>
+                <w:sz w:val="24"/>
+                <w:szCs w:val="24"/>
+              </w:rPr>
+              <w:t>Non-Functional</w:t>
+            </w:r>
+          </w:p>
+        </w:tc>
+        <w:tc>
+          <w:tcPr>
+            <w:tcW w:w="1170" w:type="dxa"/>
+          </w:tcPr>
+          <w:p>
+            <w:pPr>
+              <w:spacing w:line="360" w:lineRule="auto"/>
+              <w:rPr>
+                <w:rFonts w:ascii="Times New Roman" w:hAnsi="Times New Roman" w:cs="Times New Roman"/>
+                <w:sz w:val="24"/>
+                <w:szCs w:val="24"/>
+              </w:rPr>
+            </w:pPr>
+            <w:r>
+              <w:rPr>
+                <w:rFonts w:ascii="Times New Roman" w:hAnsi="Times New Roman" w:cs="Times New Roman"/>
+                <w:sz w:val="24"/>
+                <w:szCs w:val="24"/>
+              </w:rPr>
+              <w:t>High</w:t>
+            </w:r>
+          </w:p>
+        </w:tc>
+        <w:tc>
+          <w:tcPr>
+            <w:tcW w:w="1440" w:type="dxa"/>
+          </w:tcPr>
+          <w:p>
+            <w:pPr>
+              <w:spacing w:line="360" w:lineRule="auto"/>
+              <w:rPr>
+                <w:rFonts w:ascii="Times New Roman" w:hAnsi="Times New Roman" w:cs="Times New Roman"/>
+                <w:sz w:val="24"/>
+                <w:szCs w:val="24"/>
+              </w:rPr>
+            </w:pPr>
+            <w:r>
+              <w:rPr>
+                <w:rFonts w:ascii="Times New Roman" w:hAnsi="Times New Roman" w:cs="Times New Roman"/>
+                <w:sz w:val="24"/>
+                <w:szCs w:val="24"/>
+              </w:rPr>
+              <w:t>Completed</w:t>
+            </w:r>
+          </w:p>
+        </w:tc>
+      </w:tr>
+      <w:tr>
+        <w:trPr>
+          <w:trHeight w:val="863"/>
+        </w:trPr>
+        <w:tc>
+          <w:tcPr>
+            <w:tcW w:w="1659" w:type="dxa"/>
+          </w:tcPr>
+          <w:p>
+            <w:pPr>
+              <w:spacing w:line="360" w:lineRule="auto"/>
+              <w:rPr>
+                <w:rFonts w:ascii="Times New Roman" w:hAnsi="Times New Roman" w:cs="Times New Roman"/>
+                <w:sz w:val="24"/>
+                <w:szCs w:val="24"/>
+              </w:rPr>
+            </w:pPr>
+            <w:r>
+              <w:rPr>
+                <w:rFonts w:ascii="Times New Roman" w:hAnsi="Times New Roman" w:cs="Times New Roman"/>
+                <w:sz w:val="24"/>
+                <w:szCs w:val="24"/>
+              </w:rPr>
+              <w:t>NFR-03</w:t>
+            </w:r>
+          </w:p>
+        </w:tc>
+        <w:tc>
+          <w:tcPr>
+            <w:tcW w:w="3376" w:type="dxa"/>
+          </w:tcPr>
+          <w:p>
+            <w:pPr>
+              <w:spacing w:line="360" w:lineRule="auto"/>
+              <w:rPr>
+                <w:rFonts w:ascii="Times New Roman" w:hAnsi="Times New Roman" w:cs="Times New Roman"/>
+                <w:sz w:val="24"/>
+                <w:szCs w:val="24"/>
+              </w:rPr>
+            </w:pPr>
+            <w:r>
+              <w:rPr>
+                <w:rFonts w:ascii="Times New Roman" w:hAnsi="Times New Roman" w:cs="Times New Roman"/>
+                <w:sz w:val="24"/>
+                <w:szCs w:val="24"/>
+              </w:rPr>
+              <w:t>The app architecture must support scalability and easy feature additions</w:t>
+            </w:r>
+          </w:p>
+        </w:tc>
+        <w:tc>
+          <w:tcPr>
+            <w:tcW w:w="1350" w:type="dxa"/>
+          </w:tcPr>
+          <w:p>
+            <w:pPr>
+              <w:spacing w:line="360" w:lineRule="auto"/>
+              <w:rPr>
+                <w:rFonts w:ascii="Times New Roman" w:hAnsi="Times New Roman" w:cs="Times New Roman"/>
+                <w:sz w:val="24"/>
+                <w:szCs w:val="24"/>
+              </w:rPr>
+            </w:pPr>
+            <w:r>
+              <w:rPr>
+                <w:rFonts w:ascii="Times New Roman" w:hAnsi="Times New Roman" w:cs="Times New Roman"/>
+                <w:sz w:val="24"/>
+                <w:szCs w:val="24"/>
+              </w:rPr>
+              <w:t>Non-Functional</w:t>
+            </w:r>
+          </w:p>
+          <w:p>
+            <w:pPr>
+              <w:rPr>
+                <w:rFonts w:ascii="Times New Roman" w:hAnsi="Times New Roman" w:cs="Times New Roman"/>
+                <w:sz w:val="24"/>
+                <w:szCs w:val="24"/>
+              </w:rPr>
+            </w:pPr>
+          </w:p>
+        </w:tc>
+        <w:tc>
+          <w:tcPr>
+            <w:tcW w:w="1170" w:type="dxa"/>
+          </w:tcPr>
+          <w:p>
+            <w:pPr>
+              <w:spacing w:line="360" w:lineRule="auto"/>
+              <w:rPr>
+                <w:rFonts w:ascii="Times New Roman" w:hAnsi="Times New Roman" w:cs="Times New Roman"/>
+                <w:sz w:val="24"/>
+                <w:szCs w:val="24"/>
+              </w:rPr>
+            </w:pPr>
+            <w:r>
+              <w:rPr>
+                <w:rFonts w:ascii="Times New Roman" w:hAnsi="Times New Roman" w:cs="Times New Roman"/>
+                <w:sz w:val="24"/>
+                <w:szCs w:val="24"/>
+              </w:rPr>
+              <w:t>High</w:t>
+            </w:r>
+          </w:p>
+        </w:tc>
+        <w:tc>
+          <w:tcPr>
+            <w:tcW w:w="1440" w:type="dxa"/>
+          </w:tcPr>
+          <w:p>
+            <w:pPr>
+              <w:spacing w:line="360" w:lineRule="auto"/>
+              <w:rPr>
+                <w:rFonts w:ascii="Times New Roman" w:hAnsi="Times New Roman" w:cs="Times New Roman"/>
+                <w:sz w:val="24"/>
+                <w:szCs w:val="24"/>
+              </w:rPr>
+            </w:pPr>
+            <w:r>
+              <w:rPr>
+                <w:rFonts w:ascii="Times New Roman" w:hAnsi="Times New Roman" w:cs="Times New Roman"/>
+                <w:sz w:val="24"/>
+                <w:szCs w:val="24"/>
+              </w:rPr>
+              <w:t>Completed</w:t>
+            </w:r>
+          </w:p>
+        </w:tc>
+      </w:tr>
+      <w:tr>
+        <w:trPr>
+          <w:trHeight w:val="863"/>
+        </w:trPr>
+        <w:tc>
+          <w:tcPr>
+            <w:tcW w:w="1659" w:type="dxa"/>
+          </w:tcPr>
+          <w:p>
+            <w:pPr>
+              <w:spacing w:line="360" w:lineRule="auto"/>
+              <w:rPr>
+                <w:rFonts w:ascii="Times New Roman" w:hAnsi="Times New Roman" w:cs="Times New Roman"/>
+                <w:sz w:val="24"/>
+                <w:szCs w:val="24"/>
+              </w:rPr>
+            </w:pPr>
+            <w:r>
+              <w:rPr>
+                <w:rFonts w:ascii="Times New Roman" w:hAnsi="Times New Roman" w:cs="Times New Roman"/>
+                <w:sz w:val="24"/>
+                <w:szCs w:val="24"/>
+              </w:rPr>
+              <w:lastRenderedPageBreak/>
+              <w:t>NFR-04</w:t>
+            </w:r>
+          </w:p>
+        </w:tc>
+        <w:tc>
+          <w:tcPr>
+            <w:tcW w:w="3376" w:type="dxa"/>
+          </w:tcPr>
+          <w:p>
+            <w:pPr>
+              <w:tabs>
+                <w:tab w:val="left" w:pos="2105"/>
+              </w:tabs>
+              <w:spacing w:line="360" w:lineRule="auto"/>
+              <w:rPr>
+                <w:rFonts w:ascii="Times New Roman" w:hAnsi="Times New Roman" w:cs="Times New Roman"/>
+                <w:sz w:val="24"/>
+                <w:szCs w:val="24"/>
+              </w:rPr>
+            </w:pPr>
+            <w:r>
+              <w:rPr>
+                <w:rFonts w:ascii="Times New Roman" w:hAnsi="Times New Roman" w:cs="Times New Roman"/>
+                <w:sz w:val="24"/>
+                <w:szCs w:val="24"/>
+              </w:rPr>
+              <w:t>User data and payment information must be securely stored (Supabase + HTTPS)</w:t>
+            </w:r>
+          </w:p>
+        </w:tc>
+        <w:tc>
+          <w:tcPr>
+            <w:tcW w:w="1350" w:type="dxa"/>
+          </w:tcPr>
+          <w:p>
+            <w:pPr>
+              <w:spacing w:line="360" w:lineRule="auto"/>
+              <w:rPr>
+                <w:rFonts w:ascii="Times New Roman" w:hAnsi="Times New Roman" w:cs="Times New Roman"/>
+                <w:sz w:val="24"/>
+                <w:szCs w:val="24"/>
+              </w:rPr>
+            </w:pPr>
+            <w:r>
+              <w:rPr>
+                <w:rFonts w:ascii="Times New Roman" w:hAnsi="Times New Roman" w:cs="Times New Roman"/>
+                <w:sz w:val="24"/>
+                <w:szCs w:val="24"/>
+              </w:rPr>
+              <w:t>Non-Functional</w:t>
+            </w:r>
+          </w:p>
+        </w:tc>
+        <w:tc>
+          <w:tcPr>
+            <w:tcW w:w="1170" w:type="dxa"/>
+          </w:tcPr>
+          <w:p>
+            <w:pPr>
+              <w:spacing w:line="360" w:lineRule="auto"/>
+              <w:rPr>
+                <w:rFonts w:ascii="Times New Roman" w:hAnsi="Times New Roman" w:cs="Times New Roman"/>
+                <w:sz w:val="24"/>
+                <w:szCs w:val="24"/>
+              </w:rPr>
+            </w:pPr>
+            <w:r>
+              <w:rPr>
+                <w:rFonts w:ascii="Times New Roman" w:hAnsi="Times New Roman" w:cs="Times New Roman"/>
+                <w:sz w:val="24"/>
+                <w:szCs w:val="24"/>
+              </w:rPr>
+              <w:t>High</w:t>
+            </w:r>
+          </w:p>
+          <w:p>
+            <w:pPr>
+              <w:rPr>
+                <w:rFonts w:ascii="Times New Roman" w:hAnsi="Times New Roman" w:cs="Times New Roman"/>
+                <w:sz w:val="24"/>
+                <w:szCs w:val="24"/>
+              </w:rPr>
+            </w:pPr>
+          </w:p>
+        </w:tc>
+        <w:tc>
+          <w:tcPr>
+            <w:tcW w:w="1440" w:type="dxa"/>
+          </w:tcPr>
+          <w:p>
+            <w:pPr>
+              <w:spacing w:line="360" w:lineRule="auto"/>
+              <w:rPr>
+                <w:rFonts w:ascii="Times New Roman" w:hAnsi="Times New Roman" w:cs="Times New Roman"/>
+                <w:sz w:val="24"/>
+                <w:szCs w:val="24"/>
+              </w:rPr>
+            </w:pPr>
+            <w:r>
+              <w:rPr>
+                <w:rFonts w:ascii="Times New Roman" w:hAnsi="Times New Roman" w:cs="Times New Roman"/>
+                <w:sz w:val="24"/>
+                <w:szCs w:val="24"/>
+              </w:rPr>
+              <w:t>Completed</w:t>
+            </w:r>
+          </w:p>
+        </w:tc>
+      </w:tr>
+      <w:tr>
+        <w:trPr>
+          <w:trHeight w:val="863"/>
+        </w:trPr>
+        <w:tc>
+          <w:tcPr>
+            <w:tcW w:w="1659" w:type="dxa"/>
+          </w:tcPr>
+          <w:p>
+            <w:pPr>
+              <w:spacing w:line="360" w:lineRule="auto"/>
+              <w:rPr>
+                <w:rFonts w:ascii="Times New Roman" w:hAnsi="Times New Roman" w:cs="Times New Roman"/>
+                <w:sz w:val="24"/>
+                <w:szCs w:val="24"/>
+              </w:rPr>
+            </w:pPr>
+            <w:r>
+              <w:rPr>
+                <w:rFonts w:ascii="Times New Roman" w:hAnsi="Times New Roman" w:cs="Times New Roman"/>
+                <w:sz w:val="24"/>
+                <w:szCs w:val="24"/>
+              </w:rPr>
+              <w:t>NFR-05</w:t>
+            </w:r>
+          </w:p>
+        </w:tc>
+        <w:tc>
+          <w:tcPr>
+            <w:tcW w:w="3376" w:type="dxa"/>
+          </w:tcPr>
+          <w:p>
+            <w:pPr>
+              <w:spacing w:line="360" w:lineRule="auto"/>
+              <w:rPr>
+                <w:rFonts w:ascii="Times New Roman" w:hAnsi="Times New Roman" w:cs="Times New Roman"/>
+                <w:sz w:val="24"/>
+                <w:szCs w:val="24"/>
+              </w:rPr>
+            </w:pPr>
+            <w:r>
+              <w:rPr>
+                <w:rFonts w:ascii="Times New Roman" w:hAnsi="Times New Roman" w:cs="Times New Roman"/>
+                <w:sz w:val="24"/>
+                <w:szCs w:val="24"/>
+              </w:rPr>
+              <w:t>CI/CD pipeline setup using GitHub Actions for automatic deployment</w:t>
+            </w:r>
+          </w:p>
+        </w:tc>
+        <w:tc>
+          <w:tcPr>
+            <w:tcW w:w="1350" w:type="dxa"/>
+          </w:tcPr>
+          <w:p>
+            <w:pPr>
+              <w:spacing w:line="360" w:lineRule="auto"/>
+              <w:rPr>
+                <w:rFonts w:ascii="Times New Roman" w:hAnsi="Times New Roman" w:cs="Times New Roman"/>
+                <w:sz w:val="24"/>
+                <w:szCs w:val="24"/>
+              </w:rPr>
+            </w:pPr>
+            <w:r>
+              <w:rPr>
+                <w:rFonts w:ascii="Times New Roman" w:hAnsi="Times New Roman" w:cs="Times New Roman"/>
+                <w:sz w:val="24"/>
+                <w:szCs w:val="24"/>
+              </w:rPr>
+              <w:t>Non-Functional</w:t>
+            </w:r>
+          </w:p>
+        </w:tc>
+        <w:tc>
+          <w:tcPr>
+            <w:tcW w:w="1170" w:type="dxa"/>
+          </w:tcPr>
+          <w:p>
+            <w:pPr>
+              <w:spacing w:line="360" w:lineRule="auto"/>
+              <w:rPr>
+                <w:rFonts w:ascii="Times New Roman" w:hAnsi="Times New Roman" w:cs="Times New Roman"/>
+                <w:sz w:val="24"/>
+                <w:szCs w:val="24"/>
+              </w:rPr>
+            </w:pPr>
+            <w:r>
+              <w:rPr>
+                <w:rFonts w:ascii="Times New Roman" w:hAnsi="Times New Roman" w:cs="Times New Roman"/>
+                <w:sz w:val="24"/>
+                <w:szCs w:val="24"/>
+              </w:rPr>
+              <w:t>Medium</w:t>
+            </w:r>
+          </w:p>
+          <w:p>
+            <w:pPr>
+              <w:rPr>
+                <w:rFonts w:ascii="Times New Roman" w:hAnsi="Times New Roman" w:cs="Times New Roman"/>
+                <w:sz w:val="24"/>
+                <w:szCs w:val="24"/>
+              </w:rPr>
+            </w:pPr>
+          </w:p>
+        </w:tc>
+        <w:tc>
+          <w:tcPr>
+            <w:tcW w:w="1440" w:type="dxa"/>
+          </w:tcPr>
+          <w:p>
+            <w:pPr>
+              <w:spacing w:line="360" w:lineRule="auto"/>
+              <w:rPr>
+                <w:rFonts w:ascii="Times New Roman" w:hAnsi="Times New Roman" w:cs="Times New Roman"/>
+                <w:sz w:val="24"/>
+                <w:szCs w:val="24"/>
+              </w:rPr>
+            </w:pPr>
+            <w:r>
+              <w:rPr>
+                <w:rFonts w:ascii="Times New Roman" w:hAnsi="Times New Roman" w:cs="Times New Roman"/>
+                <w:sz w:val="24"/>
+                <w:szCs w:val="24"/>
+              </w:rPr>
+              <w:t>Completed</w:t>
+            </w:r>
+          </w:p>
+        </w:tc>
+      </w:tr>
+    </w:tbl>
     <w:p>
       <w:pPr>
         <w:spacing w:line="360" w:lineRule="auto"/>
@@ -19190,7 +21295,6 @@
   <w:style w:type="character" w:default="1" w:styleId="DefaultParagraphFont">
     <w:name w:val="Default Paragraph Font"/>
     <w:uiPriority w:val="1"/>
-    <w:semiHidden/>
     <w:unhideWhenUsed/>
   </w:style>
   <w:style w:type="table" w:default="1" w:styleId="TableNormal">
@@ -19601,7 +21705,9 @@
     <w:rsid w:val="008040D1"/>
     <w:rsid w:val="00926905"/>
     <w:rsid w:val="00932A5A"/>
+    <w:rsid w:val="0099059C"/>
     <w:rsid w:val="00C37E02"/>
+    <w:rsid w:val="00DE6FD2"/>
   </w:rsids>
   <m:mathPr>
     <m:mathFont m:val="Cambria Math"/>

</xml_diff>

<commit_message>
Adding Methology and work assigned of 3 of us
</commit_message>
<xml_diff>
--- a/documents/final_defence.docx
+++ b/documents/final_defence.docx
@@ -1655,7 +1655,7 @@
           <w:sz w:val="24"/>
           <w:szCs w:val="24"/>
         </w:rPr>
-        <w:t>2025-06-25</w:t>
+        <w:t>2025-06-26</w:t>
       </w:r>
       <w:r>
         <w:rPr>
@@ -2012,7 +2012,7 @@
           <w:sz w:val="24"/>
           <w:szCs w:val="24"/>
         </w:rPr>
-        <w:t>2025-06-25</w:t>
+        <w:t>2025-06-26</w:t>
       </w:r>
       <w:r>
         <w:rPr>
@@ -2652,7 +2652,7 @@
                               <w:rPr>
                                 <w:noProof/>
                               </w:rPr>
-                              <w:t>2025-06-25</w:t>
+                              <w:t>2025-06-26</w:t>
                             </w:r>
                             <w:r>
                               <w:fldChar w:fldCharType="end"/>
@@ -2704,7 +2704,7 @@
                         <w:rPr>
                           <w:noProof/>
                         </w:rPr>
-                        <w:t>2025-06-25</w:t>
+                        <w:t>2025-06-26</w:t>
                       </w:r>
                       <w:r>
                         <w:fldChar w:fldCharType="end"/>
@@ -8062,23 +8062,7 @@
                 <w:sz w:val="24"/>
                 <w:szCs w:val="24"/>
               </w:rPr>
-              <w:t xml:space="preserve">Users can add gadgets to their </w:t>
-            </w:r>
-            <w:r>
-              <w:rPr>
-                <w:rFonts w:ascii="Times New Roman" w:hAnsi="Times New Roman" w:cs="Times New Roman"/>
-                <w:sz w:val="24"/>
-                <w:szCs w:val="24"/>
-              </w:rPr>
-              <w:t>Wishlist</w:t>
-            </w:r>
-            <w:r>
-              <w:rPr>
-                <w:rFonts w:ascii="Times New Roman" w:hAnsi="Times New Roman" w:cs="Times New Roman"/>
-                <w:sz w:val="24"/>
-                <w:szCs w:val="24"/>
-              </w:rPr>
-              <w:t xml:space="preserve"> for later viewing</w:t>
+              <w:t>Users can add gadgets to their Wishlist for later viewing</w:t>
             </w:r>
           </w:p>
         </w:tc>
@@ -9305,6 +9289,1534 @@
         </w:rPr>
         <w:br w:type="page"/>
       </w:r>
+    </w:p>
+    <w:p>
+      <w:pPr>
+        <w:spacing w:line="360" w:lineRule="auto"/>
+        <w:jc w:val="both"/>
+        <w:rPr>
+          <w:rFonts w:ascii="Times New Roman" w:hAnsi="Times New Roman" w:cs="Times New Roman"/>
+          <w:b/>
+          <w:bCs/>
+          <w:sz w:val="24"/>
+          <w:szCs w:val="24"/>
+        </w:rPr>
+      </w:pPr>
+      <w:r>
+        <w:rPr>
+          <w:rFonts w:ascii="Times New Roman" w:hAnsi="Times New Roman" w:cs="Times New Roman"/>
+          <w:b/>
+          <w:bCs/>
+          <w:sz w:val="24"/>
+          <w:szCs w:val="24"/>
+        </w:rPr>
+        <w:lastRenderedPageBreak/>
+        <w:t xml:space="preserve">How we used </w:t>
+      </w:r>
+      <w:r>
+        <w:rPr>
+          <w:rFonts w:ascii="Times New Roman" w:hAnsi="Times New Roman" w:cs="Times New Roman"/>
+          <w:b/>
+          <w:bCs/>
+          <w:sz w:val="24"/>
+          <w:szCs w:val="24"/>
+        </w:rPr>
+        <w:t>Iterative</w:t>
+      </w:r>
+      <w:r>
+        <w:rPr>
+          <w:rFonts w:ascii="Times New Roman" w:hAnsi="Times New Roman" w:cs="Times New Roman"/>
+          <w:b/>
+          <w:bCs/>
+          <w:sz w:val="24"/>
+          <w:szCs w:val="24"/>
+        </w:rPr>
+        <w:t xml:space="preserve"> Methodology in our project (Electro</w:t>
+      </w:r>
+      <w:r>
+        <w:rPr>
+          <w:rFonts w:ascii="Times New Roman" w:hAnsi="Times New Roman" w:cs="Times New Roman"/>
+          <w:b/>
+          <w:bCs/>
+          <w:sz w:val="24"/>
+          <w:szCs w:val="24"/>
+        </w:rPr>
+        <w:t>m</w:t>
+      </w:r>
+      <w:r>
+        <w:rPr>
+          <w:rFonts w:ascii="Times New Roman" w:hAnsi="Times New Roman" w:cs="Times New Roman"/>
+          <w:b/>
+          <w:bCs/>
+          <w:sz w:val="24"/>
+          <w:szCs w:val="24"/>
+        </w:rPr>
+        <w:t>art)?</w:t>
+      </w:r>
+    </w:p>
+    <w:p>
+      <w:pPr>
+        <w:spacing w:line="360" w:lineRule="auto"/>
+        <w:jc w:val="both"/>
+        <w:rPr>
+          <w:rFonts w:ascii="Times New Roman" w:hAnsi="Times New Roman" w:cs="Times New Roman"/>
+          <w:sz w:val="24"/>
+          <w:szCs w:val="24"/>
+        </w:rPr>
+      </w:pPr>
+      <w:r>
+        <w:rPr>
+          <w:rFonts w:ascii="Times New Roman" w:hAnsi="Times New Roman" w:cs="Times New Roman"/>
+          <w:b/>
+          <w:bCs/>
+          <w:sz w:val="24"/>
+          <w:szCs w:val="24"/>
+        </w:rPr>
+        <w:t>Sprint Planning:</w:t>
+      </w:r>
+      <w:r>
+        <w:rPr>
+          <w:rFonts w:ascii="Times New Roman" w:hAnsi="Times New Roman" w:cs="Times New Roman"/>
+          <w:sz w:val="24"/>
+          <w:szCs w:val="24"/>
+        </w:rPr>
+        <w:t xml:space="preserve"> At the beginning of each week, we conducted a sprint planning meeting to define the tasks and goals for the upcoming sprint based on project priorities and assigned modules like frontend, backend, database, and documentation.</w:t>
+      </w:r>
+    </w:p>
+    <w:p>
+      <w:pPr>
+        <w:spacing w:line="360" w:lineRule="auto"/>
+        <w:jc w:val="both"/>
+        <w:rPr>
+          <w:rFonts w:ascii="Times New Roman" w:hAnsi="Times New Roman" w:cs="Times New Roman"/>
+          <w:sz w:val="24"/>
+          <w:szCs w:val="24"/>
+        </w:rPr>
+      </w:pPr>
+      <w:r>
+        <w:rPr>
+          <w:rFonts w:ascii="Times New Roman" w:hAnsi="Times New Roman" w:cs="Times New Roman"/>
+          <w:b/>
+          <w:bCs/>
+          <w:sz w:val="24"/>
+          <w:szCs w:val="24"/>
+        </w:rPr>
+        <w:t>Daily Stand-ups:</w:t>
+      </w:r>
+      <w:r>
+        <w:rPr>
+          <w:rFonts w:ascii="Times New Roman" w:hAnsi="Times New Roman" w:cs="Times New Roman"/>
+          <w:sz w:val="24"/>
+          <w:szCs w:val="24"/>
+        </w:rPr>
+        <w:t xml:space="preserve"> Every day, we held short stand-up meetings to discuss our progress, align tasks, address blockers, and adjust workload if required. These stand-ups ensured all three of us stayed in sync across development stages.</w:t>
+      </w:r>
+    </w:p>
+    <w:p>
+      <w:pPr>
+        <w:spacing w:line="360" w:lineRule="auto"/>
+        <w:jc w:val="both"/>
+        <w:rPr>
+          <w:rFonts w:ascii="Times New Roman" w:hAnsi="Times New Roman" w:cs="Times New Roman"/>
+          <w:sz w:val="24"/>
+          <w:szCs w:val="24"/>
+        </w:rPr>
+      </w:pPr>
+      <w:r>
+        <w:rPr>
+          <w:rFonts w:ascii="Times New Roman" w:hAnsi="Times New Roman" w:cs="Times New Roman"/>
+          <w:b/>
+          <w:bCs/>
+          <w:sz w:val="24"/>
+          <w:szCs w:val="24"/>
+        </w:rPr>
+        <w:t>Sprint Review:</w:t>
+      </w:r>
+      <w:r>
+        <w:rPr>
+          <w:rFonts w:ascii="Times New Roman" w:hAnsi="Times New Roman" w:cs="Times New Roman"/>
+          <w:sz w:val="24"/>
+          <w:szCs w:val="24"/>
+        </w:rPr>
+        <w:t xml:space="preserve"> At the end of each week, we organized a sprint review meeting where we demonstrated the completed work, received feedback from peers and mentors, and ensured the sprint goals were met effectively.</w:t>
+      </w:r>
+    </w:p>
+    <w:p>
+      <w:pPr>
+        <w:spacing w:line="360" w:lineRule="auto"/>
+        <w:jc w:val="both"/>
+        <w:rPr>
+          <w:rFonts w:ascii="Times New Roman" w:hAnsi="Times New Roman" w:cs="Times New Roman"/>
+          <w:sz w:val="24"/>
+          <w:szCs w:val="24"/>
+        </w:rPr>
+      </w:pPr>
+      <w:r>
+        <w:rPr>
+          <w:rFonts w:ascii="Times New Roman" w:hAnsi="Times New Roman" w:cs="Times New Roman"/>
+          <w:b/>
+          <w:bCs/>
+          <w:sz w:val="24"/>
+          <w:szCs w:val="24"/>
+        </w:rPr>
+        <w:t>Sprint Retrospective:</w:t>
+      </w:r>
+      <w:r>
+        <w:rPr>
+          <w:rFonts w:ascii="Times New Roman" w:hAnsi="Times New Roman" w:cs="Times New Roman"/>
+          <w:sz w:val="24"/>
+          <w:szCs w:val="24"/>
+        </w:rPr>
+        <w:t xml:space="preserve"> After the sprint review, we reflected on what went well, what challenges we faced, and what could be improved in the upcoming sprints. This allowed us to iteratively optimize our development </w:t>
+      </w:r>
+      <w:r>
+        <w:rPr>
+          <w:rFonts w:ascii="Times New Roman" w:hAnsi="Times New Roman" w:cs="Times New Roman"/>
+          <w:sz w:val="24"/>
+          <w:szCs w:val="24"/>
+        </w:rPr>
+        <w:t>process.</w:t>
+      </w:r>
+      <w:r>
+        <w:rPr>
+          <w:rFonts w:ascii="Times New Roman" w:hAnsi="Times New Roman" w:cs="Times New Roman"/>
+          <w:sz w:val="24"/>
+          <w:szCs w:val="24"/>
+        </w:rPr>
+        <w:t xml:space="preserve"> We are a group of 3 students were confined to the development of the final year project and here is the work division chart among us:</w:t>
+      </w:r>
+    </w:p>
+    <w:tbl>
+      <w:tblPr>
+        <w:tblStyle w:val="TableGrid"/>
+        <w:tblW w:w="0" w:type="auto"/>
+        <w:tblLook w:val="04A0" w:firstRow="1" w:lastRow="0" w:firstColumn="1" w:lastColumn="0" w:noHBand="0" w:noVBand="1"/>
+      </w:tblPr>
+      <w:tblGrid>
+        <w:gridCol w:w="625"/>
+        <w:gridCol w:w="1260"/>
+        <w:gridCol w:w="4050"/>
+        <w:gridCol w:w="2361"/>
+      </w:tblGrid>
+      <w:tr>
+        <w:tc>
+          <w:tcPr>
+            <w:tcW w:w="625" w:type="dxa"/>
+          </w:tcPr>
+          <w:p>
+            <w:pPr>
+              <w:spacing w:line="360" w:lineRule="auto"/>
+              <w:jc w:val="both"/>
+              <w:rPr>
+                <w:rFonts w:ascii="Times New Roman" w:hAnsi="Times New Roman" w:cs="Times New Roman"/>
+                <w:sz w:val="24"/>
+                <w:szCs w:val="24"/>
+              </w:rPr>
+            </w:pPr>
+            <w:proofErr w:type="gramStart"/>
+            <w:r>
+              <w:rPr>
+                <w:rFonts w:ascii="Times New Roman" w:hAnsi="Times New Roman" w:cs="Times New Roman"/>
+                <w:sz w:val="24"/>
+                <w:szCs w:val="24"/>
+              </w:rPr>
+              <w:t>S.N</w:t>
+            </w:r>
+            <w:proofErr w:type="gramEnd"/>
+          </w:p>
+        </w:tc>
+        <w:tc>
+          <w:tcPr>
+            <w:tcW w:w="1260" w:type="dxa"/>
+          </w:tcPr>
+          <w:p>
+            <w:pPr>
+              <w:spacing w:line="360" w:lineRule="auto"/>
+              <w:jc w:val="both"/>
+              <w:rPr>
+                <w:rFonts w:ascii="Times New Roman" w:hAnsi="Times New Roman" w:cs="Times New Roman"/>
+                <w:sz w:val="24"/>
+                <w:szCs w:val="24"/>
+              </w:rPr>
+            </w:pPr>
+            <w:r>
+              <w:rPr>
+                <w:rFonts w:ascii="Times New Roman" w:hAnsi="Times New Roman" w:cs="Times New Roman"/>
+                <w:sz w:val="24"/>
+                <w:szCs w:val="24"/>
+              </w:rPr>
+              <w:t>Name</w:t>
+            </w:r>
+          </w:p>
+        </w:tc>
+        <w:tc>
+          <w:tcPr>
+            <w:tcW w:w="4050" w:type="dxa"/>
+          </w:tcPr>
+          <w:p>
+            <w:pPr>
+              <w:spacing w:line="360" w:lineRule="auto"/>
+              <w:jc w:val="both"/>
+              <w:rPr>
+                <w:rFonts w:ascii="Times New Roman" w:hAnsi="Times New Roman" w:cs="Times New Roman"/>
+                <w:sz w:val="24"/>
+                <w:szCs w:val="24"/>
+              </w:rPr>
+            </w:pPr>
+            <w:r>
+              <w:rPr>
+                <w:rFonts w:ascii="Times New Roman" w:hAnsi="Times New Roman" w:cs="Times New Roman"/>
+                <w:sz w:val="24"/>
+                <w:szCs w:val="24"/>
+              </w:rPr>
+              <w:t>Work Assigned</w:t>
+            </w:r>
+          </w:p>
+        </w:tc>
+        <w:tc>
+          <w:tcPr>
+            <w:tcW w:w="2361" w:type="dxa"/>
+          </w:tcPr>
+          <w:p>
+            <w:pPr>
+              <w:spacing w:line="360" w:lineRule="auto"/>
+              <w:jc w:val="both"/>
+              <w:rPr>
+                <w:rFonts w:ascii="Times New Roman" w:hAnsi="Times New Roman" w:cs="Times New Roman"/>
+                <w:sz w:val="24"/>
+                <w:szCs w:val="24"/>
+              </w:rPr>
+            </w:pPr>
+            <w:r>
+              <w:rPr>
+                <w:rFonts w:ascii="Times New Roman" w:hAnsi="Times New Roman" w:cs="Times New Roman"/>
+                <w:sz w:val="24"/>
+                <w:szCs w:val="24"/>
+              </w:rPr>
+              <w:t>Remarks</w:t>
+            </w:r>
+          </w:p>
+        </w:tc>
+      </w:tr>
+      <w:tr>
+        <w:tc>
+          <w:tcPr>
+            <w:tcW w:w="625" w:type="dxa"/>
+          </w:tcPr>
+          <w:p>
+            <w:pPr>
+              <w:spacing w:line="360" w:lineRule="auto"/>
+              <w:jc w:val="both"/>
+              <w:rPr>
+                <w:rFonts w:ascii="Times New Roman" w:hAnsi="Times New Roman" w:cs="Times New Roman"/>
+                <w:sz w:val="24"/>
+                <w:szCs w:val="24"/>
+              </w:rPr>
+            </w:pPr>
+            <w:r>
+              <w:rPr>
+                <w:rFonts w:ascii="Times New Roman" w:hAnsi="Times New Roman" w:cs="Times New Roman"/>
+                <w:sz w:val="24"/>
+                <w:szCs w:val="24"/>
+              </w:rPr>
+              <w:t>1.</w:t>
+            </w:r>
+          </w:p>
+        </w:tc>
+        <w:tc>
+          <w:tcPr>
+            <w:tcW w:w="1260" w:type="dxa"/>
+          </w:tcPr>
+          <w:p>
+            <w:pPr>
+              <w:spacing w:line="360" w:lineRule="auto"/>
+              <w:jc w:val="both"/>
+              <w:rPr>
+                <w:rFonts w:ascii="Times New Roman" w:hAnsi="Times New Roman" w:cs="Times New Roman"/>
+                <w:sz w:val="24"/>
+                <w:szCs w:val="24"/>
+              </w:rPr>
+            </w:pPr>
+            <w:r>
+              <w:rPr>
+                <w:rFonts w:ascii="Times New Roman" w:hAnsi="Times New Roman" w:cs="Times New Roman"/>
+                <w:sz w:val="24"/>
+                <w:szCs w:val="24"/>
+              </w:rPr>
+              <w:t>Ganesh Tiwari</w:t>
+            </w:r>
+          </w:p>
+        </w:tc>
+        <w:tc>
+          <w:tcPr>
+            <w:tcW w:w="4050" w:type="dxa"/>
+          </w:tcPr>
+          <w:p>
+            <w:pPr>
+              <w:spacing w:line="360" w:lineRule="auto"/>
+              <w:rPr>
+                <w:rFonts w:ascii="Times New Roman" w:hAnsi="Times New Roman" w:cs="Times New Roman"/>
+                <w:sz w:val="24"/>
+                <w:szCs w:val="24"/>
+              </w:rPr>
+            </w:pPr>
+            <w:r>
+              <w:rPr>
+                <w:rFonts w:ascii="Times New Roman" w:hAnsi="Times New Roman" w:cs="Times New Roman"/>
+                <w:sz w:val="24"/>
+                <w:szCs w:val="24"/>
+              </w:rPr>
+              <w:t>Week 1: Project Setup, Home Screen UI, Login/Signup Screen</w:t>
+            </w:r>
+            <w:r>
+              <w:rPr>
+                <w:rFonts w:ascii="Times New Roman" w:hAnsi="Times New Roman" w:cs="Times New Roman"/>
+                <w:sz w:val="24"/>
+                <w:szCs w:val="24"/>
+              </w:rPr>
+              <w:br/>
+              <w:t>Week 2: UI for Authentication</w:t>
+            </w:r>
+            <w:r>
+              <w:rPr>
+                <w:rFonts w:ascii="Times New Roman" w:hAnsi="Times New Roman" w:cs="Times New Roman"/>
+                <w:sz w:val="24"/>
+                <w:szCs w:val="24"/>
+              </w:rPr>
+              <w:br/>
+              <w:t>Week 3: Product Listing Page, Filter UI</w:t>
+            </w:r>
+            <w:r>
+              <w:rPr>
+                <w:rFonts w:ascii="Times New Roman" w:hAnsi="Times New Roman" w:cs="Times New Roman"/>
+                <w:sz w:val="24"/>
+                <w:szCs w:val="24"/>
+              </w:rPr>
+              <w:br/>
+              <w:t>Week 4: Cart &amp; Wishlist UI</w:t>
+            </w:r>
+            <w:r>
+              <w:rPr>
+                <w:rFonts w:ascii="Times New Roman" w:hAnsi="Times New Roman" w:cs="Times New Roman"/>
+                <w:sz w:val="24"/>
+                <w:szCs w:val="24"/>
+              </w:rPr>
+              <w:br/>
+              <w:t>Week 5: Checkout Page UI</w:t>
+            </w:r>
+            <w:r>
+              <w:rPr>
+                <w:rFonts w:ascii="Times New Roman" w:hAnsi="Times New Roman" w:cs="Times New Roman"/>
+                <w:sz w:val="24"/>
+                <w:szCs w:val="24"/>
+              </w:rPr>
+              <w:br/>
+              <w:t>Week 6: Admin Dashboard UI &amp; UI Enhancements</w:t>
+            </w:r>
+            <w:r>
+              <w:rPr>
+                <w:rFonts w:ascii="Times New Roman" w:hAnsi="Times New Roman" w:cs="Times New Roman"/>
+                <w:sz w:val="24"/>
+                <w:szCs w:val="24"/>
+              </w:rPr>
+              <w:br/>
+              <w:t>Week 7: UI Bug Fixes &amp; Responsiveness Testing</w:t>
+            </w:r>
+          </w:p>
+        </w:tc>
+        <w:tc>
+          <w:tcPr>
+            <w:tcW w:w="2361" w:type="dxa"/>
+          </w:tcPr>
+          <w:p>
+            <w:pPr>
+              <w:spacing w:line="360" w:lineRule="auto"/>
+              <w:ind w:left="-20"/>
+              <w:rPr>
+                <w:rFonts w:ascii="Times New Roman" w:hAnsi="Times New Roman" w:cs="Times New Roman"/>
+                <w:sz w:val="24"/>
+                <w:szCs w:val="24"/>
+              </w:rPr>
+            </w:pPr>
+            <w:r>
+              <w:rPr>
+                <w:rFonts w:ascii="Times New Roman" w:hAnsi="Times New Roman" w:cs="Times New Roman"/>
+                <w:b/>
+                <w:bCs/>
+                <w:sz w:val="24"/>
+                <w:szCs w:val="24"/>
+              </w:rPr>
+              <w:t>Week 1:</w:t>
+            </w:r>
+            <w:r>
+              <w:rPr>
+                <w:rFonts w:ascii="Times New Roman" w:hAnsi="Times New Roman" w:cs="Times New Roman"/>
+                <w:sz w:val="24"/>
+                <w:szCs w:val="24"/>
+              </w:rPr>
+              <w:t xml:space="preserve"> Satisfied</w:t>
+            </w:r>
+          </w:p>
+          <w:p>
+            <w:pPr>
+              <w:spacing w:line="360" w:lineRule="auto"/>
+              <w:ind w:left="-20"/>
+              <w:rPr>
+                <w:rFonts w:ascii="Times New Roman" w:hAnsi="Times New Roman" w:cs="Times New Roman"/>
+                <w:sz w:val="24"/>
+                <w:szCs w:val="24"/>
+              </w:rPr>
+            </w:pPr>
+          </w:p>
+          <w:p>
+            <w:pPr>
+              <w:spacing w:line="360" w:lineRule="auto"/>
+              <w:ind w:left="-20"/>
+              <w:rPr>
+                <w:rFonts w:ascii="Times New Roman" w:hAnsi="Times New Roman" w:cs="Times New Roman"/>
+                <w:sz w:val="24"/>
+                <w:szCs w:val="24"/>
+              </w:rPr>
+            </w:pPr>
+            <w:r>
+              <w:rPr>
+                <w:rFonts w:ascii="Times New Roman" w:hAnsi="Times New Roman" w:cs="Times New Roman"/>
+                <w:b/>
+                <w:bCs/>
+                <w:sz w:val="24"/>
+                <w:szCs w:val="24"/>
+              </w:rPr>
+              <w:t>Week 2:</w:t>
+            </w:r>
+            <w:r>
+              <w:rPr>
+                <w:rFonts w:ascii="Times New Roman" w:hAnsi="Times New Roman" w:cs="Times New Roman"/>
+                <w:sz w:val="24"/>
+                <w:szCs w:val="24"/>
+              </w:rPr>
+              <w:t xml:space="preserve"> Satisfied</w:t>
+            </w:r>
+          </w:p>
+          <w:p>
+            <w:pPr>
+              <w:spacing w:line="360" w:lineRule="auto"/>
+              <w:ind w:left="-20"/>
+              <w:rPr>
+                <w:rFonts w:ascii="Times New Roman" w:hAnsi="Times New Roman" w:cs="Times New Roman"/>
+                <w:sz w:val="24"/>
+                <w:szCs w:val="24"/>
+              </w:rPr>
+            </w:pPr>
+            <w:r>
+              <w:rPr>
+                <w:rFonts w:ascii="Times New Roman" w:hAnsi="Times New Roman" w:cs="Times New Roman"/>
+                <w:b/>
+                <w:bCs/>
+                <w:sz w:val="24"/>
+                <w:szCs w:val="24"/>
+              </w:rPr>
+              <w:t>Week 3:</w:t>
+            </w:r>
+            <w:r>
+              <w:rPr>
+                <w:rFonts w:ascii="Times New Roman" w:hAnsi="Times New Roman" w:cs="Times New Roman"/>
+                <w:sz w:val="24"/>
+                <w:szCs w:val="24"/>
+              </w:rPr>
+              <w:t xml:space="preserve"> Refinement</w:t>
+            </w:r>
+          </w:p>
+          <w:p>
+            <w:pPr>
+              <w:spacing w:line="360" w:lineRule="auto"/>
+              <w:ind w:left="-20"/>
+              <w:rPr>
+                <w:rFonts w:ascii="Times New Roman" w:hAnsi="Times New Roman" w:cs="Times New Roman"/>
+                <w:sz w:val="24"/>
+                <w:szCs w:val="24"/>
+              </w:rPr>
+            </w:pPr>
+            <w:r>
+              <w:rPr>
+                <w:rFonts w:ascii="Times New Roman" w:hAnsi="Times New Roman" w:cs="Times New Roman"/>
+                <w:b/>
+                <w:bCs/>
+                <w:sz w:val="24"/>
+                <w:szCs w:val="24"/>
+              </w:rPr>
+              <w:t>Week 4:</w:t>
+            </w:r>
+            <w:r>
+              <w:rPr>
+                <w:rFonts w:ascii="Times New Roman" w:hAnsi="Times New Roman" w:cs="Times New Roman"/>
+                <w:sz w:val="24"/>
+                <w:szCs w:val="24"/>
+              </w:rPr>
+              <w:t xml:space="preserve"> Satisfied</w:t>
+            </w:r>
+          </w:p>
+          <w:p>
+            <w:pPr>
+              <w:spacing w:line="360" w:lineRule="auto"/>
+              <w:ind w:left="-20"/>
+              <w:rPr>
+                <w:rFonts w:ascii="Times New Roman" w:hAnsi="Times New Roman" w:cs="Times New Roman"/>
+                <w:sz w:val="24"/>
+                <w:szCs w:val="24"/>
+              </w:rPr>
+            </w:pPr>
+            <w:r>
+              <w:rPr>
+                <w:rFonts w:ascii="Times New Roman" w:hAnsi="Times New Roman" w:cs="Times New Roman"/>
+                <w:b/>
+                <w:bCs/>
+                <w:sz w:val="24"/>
+                <w:szCs w:val="24"/>
+              </w:rPr>
+              <w:t>Week 5:</w:t>
+            </w:r>
+            <w:r>
+              <w:rPr>
+                <w:rFonts w:ascii="Times New Roman" w:hAnsi="Times New Roman" w:cs="Times New Roman"/>
+                <w:sz w:val="24"/>
+                <w:szCs w:val="24"/>
+              </w:rPr>
+              <w:t xml:space="preserve"> Refinement</w:t>
+            </w:r>
+          </w:p>
+          <w:p>
+            <w:pPr>
+              <w:spacing w:line="360" w:lineRule="auto"/>
+              <w:ind w:left="-20"/>
+              <w:rPr>
+                <w:rFonts w:ascii="Times New Roman" w:hAnsi="Times New Roman" w:cs="Times New Roman"/>
+                <w:sz w:val="24"/>
+                <w:szCs w:val="24"/>
+              </w:rPr>
+            </w:pPr>
+            <w:r>
+              <w:rPr>
+                <w:rFonts w:ascii="Times New Roman" w:hAnsi="Times New Roman" w:cs="Times New Roman"/>
+                <w:b/>
+                <w:bCs/>
+                <w:sz w:val="24"/>
+                <w:szCs w:val="24"/>
+              </w:rPr>
+              <w:t>Week 6:</w:t>
+            </w:r>
+            <w:r>
+              <w:rPr>
+                <w:rFonts w:ascii="Times New Roman" w:hAnsi="Times New Roman" w:cs="Times New Roman"/>
+                <w:sz w:val="24"/>
+                <w:szCs w:val="24"/>
+              </w:rPr>
+              <w:t xml:space="preserve"> Satisfied</w:t>
+            </w:r>
+          </w:p>
+          <w:p>
+            <w:pPr>
+              <w:spacing w:line="360" w:lineRule="auto"/>
+              <w:ind w:left="-20"/>
+              <w:rPr>
+                <w:rFonts w:ascii="Times New Roman" w:hAnsi="Times New Roman" w:cs="Times New Roman"/>
+                <w:sz w:val="24"/>
+                <w:szCs w:val="24"/>
+              </w:rPr>
+            </w:pPr>
+          </w:p>
+          <w:p>
+            <w:pPr>
+              <w:spacing w:line="360" w:lineRule="auto"/>
+              <w:ind w:left="-20"/>
+              <w:rPr>
+                <w:rFonts w:ascii="Times New Roman" w:hAnsi="Times New Roman" w:cs="Times New Roman"/>
+                <w:sz w:val="24"/>
+                <w:szCs w:val="24"/>
+              </w:rPr>
+            </w:pPr>
+            <w:r>
+              <w:rPr>
+                <w:rFonts w:ascii="Times New Roman" w:hAnsi="Times New Roman" w:cs="Times New Roman"/>
+                <w:b/>
+                <w:bCs/>
+                <w:sz w:val="24"/>
+                <w:szCs w:val="24"/>
+              </w:rPr>
+              <w:t>Week 7:</w:t>
+            </w:r>
+            <w:r>
+              <w:rPr>
+                <w:rFonts w:ascii="Times New Roman" w:hAnsi="Times New Roman" w:cs="Times New Roman"/>
+                <w:sz w:val="24"/>
+                <w:szCs w:val="24"/>
+              </w:rPr>
+              <w:t xml:space="preserve"> Satisfied</w:t>
+            </w:r>
+          </w:p>
+          <w:p>
+            <w:pPr>
+              <w:spacing w:line="360" w:lineRule="auto"/>
+              <w:jc w:val="both"/>
+              <w:rPr>
+                <w:rFonts w:ascii="Times New Roman" w:hAnsi="Times New Roman" w:cs="Times New Roman"/>
+                <w:sz w:val="24"/>
+                <w:szCs w:val="24"/>
+              </w:rPr>
+            </w:pPr>
+          </w:p>
+        </w:tc>
+      </w:tr>
+      <w:tr>
+        <w:tc>
+          <w:tcPr>
+            <w:tcW w:w="625" w:type="dxa"/>
+          </w:tcPr>
+          <w:p>
+            <w:pPr>
+              <w:spacing w:line="360" w:lineRule="auto"/>
+              <w:jc w:val="both"/>
+              <w:rPr>
+                <w:rFonts w:ascii="Times New Roman" w:hAnsi="Times New Roman" w:cs="Times New Roman"/>
+                <w:sz w:val="24"/>
+                <w:szCs w:val="24"/>
+              </w:rPr>
+            </w:pPr>
+            <w:r>
+              <w:rPr>
+                <w:rFonts w:ascii="Times New Roman" w:hAnsi="Times New Roman" w:cs="Times New Roman"/>
+                <w:sz w:val="24"/>
+                <w:szCs w:val="24"/>
+              </w:rPr>
+              <w:t>2.</w:t>
+            </w:r>
+          </w:p>
+        </w:tc>
+        <w:tc>
+          <w:tcPr>
+            <w:tcW w:w="1260" w:type="dxa"/>
+          </w:tcPr>
+          <w:p>
+            <w:pPr>
+              <w:spacing w:line="360" w:lineRule="auto"/>
+              <w:jc w:val="both"/>
+              <w:rPr>
+                <w:rFonts w:ascii="Times New Roman" w:hAnsi="Times New Roman" w:cs="Times New Roman"/>
+                <w:sz w:val="24"/>
+                <w:szCs w:val="24"/>
+              </w:rPr>
+            </w:pPr>
+            <w:r>
+              <w:rPr>
+                <w:rFonts w:ascii="Times New Roman" w:hAnsi="Times New Roman" w:cs="Times New Roman"/>
+                <w:sz w:val="24"/>
+                <w:szCs w:val="24"/>
+              </w:rPr>
+              <w:t>Kapil Tiwari</w:t>
+            </w:r>
+          </w:p>
+        </w:tc>
+        <w:tc>
+          <w:tcPr>
+            <w:tcW w:w="4050" w:type="dxa"/>
+          </w:tcPr>
+          <w:p>
+            <w:pPr>
+              <w:spacing w:line="360" w:lineRule="auto"/>
+              <w:rPr>
+                <w:rFonts w:ascii="Times New Roman" w:hAnsi="Times New Roman" w:cs="Times New Roman"/>
+                <w:sz w:val="24"/>
+                <w:szCs w:val="24"/>
+              </w:rPr>
+            </w:pPr>
+            <w:r>
+              <w:rPr>
+                <w:rFonts w:ascii="Times New Roman" w:hAnsi="Times New Roman" w:cs="Times New Roman"/>
+                <w:sz w:val="24"/>
+                <w:szCs w:val="24"/>
+              </w:rPr>
+              <w:t>Week 1: Database Schema (Users, Products, Orders)</w:t>
+            </w:r>
+            <w:r>
+              <w:rPr>
+                <w:rFonts w:ascii="Times New Roman" w:hAnsi="Times New Roman" w:cs="Times New Roman"/>
+                <w:sz w:val="24"/>
+                <w:szCs w:val="24"/>
+              </w:rPr>
+              <w:br/>
+              <w:t xml:space="preserve">Week 2: Supabase Auth Setup, Role </w:t>
+            </w:r>
+            <w:r>
+              <w:rPr>
+                <w:rFonts w:ascii="Times New Roman" w:hAnsi="Times New Roman" w:cs="Times New Roman"/>
+                <w:sz w:val="24"/>
+                <w:szCs w:val="24"/>
+              </w:rPr>
+              <w:lastRenderedPageBreak/>
+              <w:t>Config</w:t>
+            </w:r>
+            <w:r>
+              <w:rPr>
+                <w:rFonts w:ascii="Times New Roman" w:hAnsi="Times New Roman" w:cs="Times New Roman"/>
+                <w:sz w:val="24"/>
+                <w:szCs w:val="24"/>
+              </w:rPr>
+              <w:br/>
+              <w:t>Week 3: Product CRUD APIs (Create, Read, Update, Delete)</w:t>
+            </w:r>
+            <w:r>
+              <w:rPr>
+                <w:rFonts w:ascii="Times New Roman" w:hAnsi="Times New Roman" w:cs="Times New Roman"/>
+                <w:sz w:val="24"/>
+                <w:szCs w:val="24"/>
+              </w:rPr>
+              <w:br/>
+              <w:t>Week 4: Cart &amp; Wishlist API (Relations &amp; Joins)</w:t>
+            </w:r>
+            <w:r>
+              <w:rPr>
+                <w:rFonts w:ascii="Times New Roman" w:hAnsi="Times New Roman" w:cs="Times New Roman"/>
+                <w:sz w:val="24"/>
+                <w:szCs w:val="24"/>
+              </w:rPr>
+              <w:br/>
+              <w:t>Week 5: Order API &amp; Mock Payment Flow</w:t>
+            </w:r>
+            <w:r>
+              <w:rPr>
+                <w:rFonts w:ascii="Times New Roman" w:hAnsi="Times New Roman" w:cs="Times New Roman"/>
+                <w:sz w:val="24"/>
+                <w:szCs w:val="24"/>
+              </w:rPr>
+              <w:br/>
+              <w:t>Week 6: Admin Product Management APIs</w:t>
+            </w:r>
+            <w:r>
+              <w:rPr>
+                <w:rFonts w:ascii="Times New Roman" w:hAnsi="Times New Roman" w:cs="Times New Roman"/>
+                <w:sz w:val="24"/>
+                <w:szCs w:val="24"/>
+              </w:rPr>
+              <w:br/>
+              <w:t>Week 7: Error Handling &amp; Backend Testing</w:t>
+            </w:r>
+          </w:p>
+        </w:tc>
+        <w:tc>
+          <w:tcPr>
+            <w:tcW w:w="2361" w:type="dxa"/>
+          </w:tcPr>
+          <w:p>
+            <w:pPr>
+              <w:spacing w:line="360" w:lineRule="auto"/>
+              <w:ind w:left="-20"/>
+              <w:rPr>
+                <w:rFonts w:ascii="Times New Roman" w:hAnsi="Times New Roman" w:cs="Times New Roman"/>
+                <w:sz w:val="24"/>
+                <w:szCs w:val="24"/>
+              </w:rPr>
+            </w:pPr>
+            <w:r>
+              <w:rPr>
+                <w:rFonts w:ascii="Times New Roman" w:hAnsi="Times New Roman" w:cs="Times New Roman"/>
+                <w:b/>
+                <w:bCs/>
+                <w:sz w:val="24"/>
+                <w:szCs w:val="24"/>
+              </w:rPr>
+              <w:lastRenderedPageBreak/>
+              <w:t>Week 1:</w:t>
+            </w:r>
+            <w:r>
+              <w:rPr>
+                <w:rFonts w:ascii="Times New Roman" w:hAnsi="Times New Roman" w:cs="Times New Roman"/>
+                <w:sz w:val="24"/>
+                <w:szCs w:val="24"/>
+              </w:rPr>
+              <w:t xml:space="preserve"> Satisfied</w:t>
+            </w:r>
+          </w:p>
+          <w:p>
+            <w:pPr>
+              <w:spacing w:line="360" w:lineRule="auto"/>
+              <w:ind w:left="-20"/>
+              <w:rPr>
+                <w:rFonts w:ascii="Times New Roman" w:hAnsi="Times New Roman" w:cs="Times New Roman"/>
+                <w:sz w:val="24"/>
+                <w:szCs w:val="24"/>
+              </w:rPr>
+            </w:pPr>
+          </w:p>
+          <w:p>
+            <w:pPr>
+              <w:spacing w:line="360" w:lineRule="auto"/>
+              <w:ind w:left="-20"/>
+              <w:rPr>
+                <w:rFonts w:ascii="Times New Roman" w:hAnsi="Times New Roman" w:cs="Times New Roman"/>
+                <w:sz w:val="24"/>
+                <w:szCs w:val="24"/>
+              </w:rPr>
+            </w:pPr>
+            <w:r>
+              <w:rPr>
+                <w:rFonts w:ascii="Times New Roman" w:hAnsi="Times New Roman" w:cs="Times New Roman"/>
+                <w:b/>
+                <w:bCs/>
+                <w:sz w:val="24"/>
+                <w:szCs w:val="24"/>
+              </w:rPr>
+              <w:t>Week 2:</w:t>
+            </w:r>
+            <w:r>
+              <w:rPr>
+                <w:rFonts w:ascii="Times New Roman" w:hAnsi="Times New Roman" w:cs="Times New Roman"/>
+                <w:sz w:val="24"/>
+                <w:szCs w:val="24"/>
+              </w:rPr>
+              <w:t xml:space="preserve"> Satisfied</w:t>
+            </w:r>
+          </w:p>
+          <w:p>
+            <w:pPr>
+              <w:spacing w:line="360" w:lineRule="auto"/>
+              <w:ind w:left="-20"/>
+              <w:rPr>
+                <w:rFonts w:ascii="Times New Roman" w:hAnsi="Times New Roman" w:cs="Times New Roman"/>
+                <w:sz w:val="24"/>
+                <w:szCs w:val="24"/>
+              </w:rPr>
+            </w:pPr>
+          </w:p>
+          <w:p>
+            <w:pPr>
+              <w:spacing w:line="360" w:lineRule="auto"/>
+              <w:ind w:left="-20"/>
+              <w:rPr>
+                <w:rFonts w:ascii="Times New Roman" w:hAnsi="Times New Roman" w:cs="Times New Roman"/>
+                <w:sz w:val="24"/>
+                <w:szCs w:val="24"/>
+              </w:rPr>
+            </w:pPr>
+            <w:r>
+              <w:rPr>
+                <w:rFonts w:ascii="Times New Roman" w:hAnsi="Times New Roman" w:cs="Times New Roman"/>
+                <w:b/>
+                <w:bCs/>
+                <w:sz w:val="24"/>
+                <w:szCs w:val="24"/>
+              </w:rPr>
+              <w:t>Week 3:</w:t>
+            </w:r>
+            <w:r>
+              <w:rPr>
+                <w:rFonts w:ascii="Times New Roman" w:hAnsi="Times New Roman" w:cs="Times New Roman"/>
+                <w:sz w:val="24"/>
+                <w:szCs w:val="24"/>
+              </w:rPr>
+              <w:t xml:space="preserve"> Refinement</w:t>
+            </w:r>
+          </w:p>
+          <w:p>
+            <w:pPr>
+              <w:spacing w:line="360" w:lineRule="auto"/>
+              <w:ind w:left="-20"/>
+              <w:rPr>
+                <w:rFonts w:ascii="Times New Roman" w:hAnsi="Times New Roman" w:cs="Times New Roman"/>
+                <w:sz w:val="24"/>
+                <w:szCs w:val="24"/>
+              </w:rPr>
+            </w:pPr>
+          </w:p>
+          <w:p>
+            <w:pPr>
+              <w:spacing w:line="360" w:lineRule="auto"/>
+              <w:ind w:left="-20"/>
+              <w:rPr>
+                <w:rFonts w:ascii="Times New Roman" w:hAnsi="Times New Roman" w:cs="Times New Roman"/>
+                <w:sz w:val="24"/>
+                <w:szCs w:val="24"/>
+              </w:rPr>
+            </w:pPr>
+            <w:r>
+              <w:rPr>
+                <w:rFonts w:ascii="Times New Roman" w:hAnsi="Times New Roman" w:cs="Times New Roman"/>
+                <w:b/>
+                <w:bCs/>
+                <w:sz w:val="24"/>
+                <w:szCs w:val="24"/>
+              </w:rPr>
+              <w:t>Week 4:</w:t>
+            </w:r>
+            <w:r>
+              <w:rPr>
+                <w:rFonts w:ascii="Times New Roman" w:hAnsi="Times New Roman" w:cs="Times New Roman"/>
+                <w:sz w:val="24"/>
+                <w:szCs w:val="24"/>
+              </w:rPr>
+              <w:t xml:space="preserve"> Satisfied</w:t>
+            </w:r>
+          </w:p>
+          <w:p>
+            <w:pPr>
+              <w:spacing w:line="360" w:lineRule="auto"/>
+              <w:ind w:left="-20"/>
+              <w:rPr>
+                <w:rFonts w:ascii="Times New Roman" w:hAnsi="Times New Roman" w:cs="Times New Roman"/>
+                <w:sz w:val="24"/>
+                <w:szCs w:val="24"/>
+              </w:rPr>
+            </w:pPr>
+          </w:p>
+          <w:p>
+            <w:pPr>
+              <w:spacing w:line="360" w:lineRule="auto"/>
+              <w:ind w:left="-20"/>
+              <w:rPr>
+                <w:rFonts w:ascii="Times New Roman" w:hAnsi="Times New Roman" w:cs="Times New Roman"/>
+                <w:sz w:val="24"/>
+                <w:szCs w:val="24"/>
+              </w:rPr>
+            </w:pPr>
+            <w:r>
+              <w:rPr>
+                <w:rFonts w:ascii="Times New Roman" w:hAnsi="Times New Roman" w:cs="Times New Roman"/>
+                <w:b/>
+                <w:bCs/>
+                <w:sz w:val="24"/>
+                <w:szCs w:val="24"/>
+              </w:rPr>
+              <w:t>Week 5:</w:t>
+            </w:r>
+            <w:r>
+              <w:rPr>
+                <w:rFonts w:ascii="Times New Roman" w:hAnsi="Times New Roman" w:cs="Times New Roman"/>
+                <w:sz w:val="24"/>
+                <w:szCs w:val="24"/>
+              </w:rPr>
+              <w:t xml:space="preserve"> Refinement</w:t>
+            </w:r>
+          </w:p>
+          <w:p>
+            <w:pPr>
+              <w:spacing w:line="360" w:lineRule="auto"/>
+              <w:ind w:left="-20"/>
+              <w:rPr>
+                <w:rFonts w:ascii="Times New Roman" w:hAnsi="Times New Roman" w:cs="Times New Roman"/>
+                <w:sz w:val="24"/>
+                <w:szCs w:val="24"/>
+              </w:rPr>
+            </w:pPr>
+          </w:p>
+          <w:p>
+            <w:pPr>
+              <w:spacing w:line="360" w:lineRule="auto"/>
+              <w:ind w:left="-20"/>
+              <w:rPr>
+                <w:rFonts w:ascii="Times New Roman" w:hAnsi="Times New Roman" w:cs="Times New Roman"/>
+                <w:sz w:val="24"/>
+                <w:szCs w:val="24"/>
+              </w:rPr>
+            </w:pPr>
+            <w:r>
+              <w:rPr>
+                <w:rFonts w:ascii="Times New Roman" w:hAnsi="Times New Roman" w:cs="Times New Roman"/>
+                <w:b/>
+                <w:bCs/>
+                <w:sz w:val="24"/>
+                <w:szCs w:val="24"/>
+              </w:rPr>
+              <w:t>Week 6:</w:t>
+            </w:r>
+            <w:r>
+              <w:rPr>
+                <w:rFonts w:ascii="Times New Roman" w:hAnsi="Times New Roman" w:cs="Times New Roman"/>
+                <w:sz w:val="24"/>
+                <w:szCs w:val="24"/>
+              </w:rPr>
+              <w:t xml:space="preserve"> Satisfied</w:t>
+            </w:r>
+          </w:p>
+          <w:p>
+            <w:pPr>
+              <w:spacing w:line="360" w:lineRule="auto"/>
+              <w:ind w:left="-20"/>
+              <w:rPr>
+                <w:rFonts w:ascii="Times New Roman" w:hAnsi="Times New Roman" w:cs="Times New Roman"/>
+                <w:sz w:val="24"/>
+                <w:szCs w:val="24"/>
+              </w:rPr>
+            </w:pPr>
+          </w:p>
+          <w:p>
+            <w:pPr>
+              <w:spacing w:line="360" w:lineRule="auto"/>
+              <w:ind w:left="-20"/>
+              <w:rPr>
+                <w:rFonts w:ascii="Times New Roman" w:hAnsi="Times New Roman" w:cs="Times New Roman"/>
+                <w:sz w:val="24"/>
+                <w:szCs w:val="24"/>
+              </w:rPr>
+            </w:pPr>
+            <w:r>
+              <w:rPr>
+                <w:rFonts w:ascii="Times New Roman" w:hAnsi="Times New Roman" w:cs="Times New Roman"/>
+                <w:b/>
+                <w:bCs/>
+                <w:sz w:val="24"/>
+                <w:szCs w:val="24"/>
+              </w:rPr>
+              <w:t>Week 7:</w:t>
+            </w:r>
+            <w:r>
+              <w:rPr>
+                <w:rFonts w:ascii="Times New Roman" w:hAnsi="Times New Roman" w:cs="Times New Roman"/>
+                <w:sz w:val="24"/>
+                <w:szCs w:val="24"/>
+              </w:rPr>
+              <w:t xml:space="preserve"> Satisfied</w:t>
+            </w:r>
+          </w:p>
+          <w:p>
+            <w:pPr>
+              <w:spacing w:line="360" w:lineRule="auto"/>
+              <w:jc w:val="both"/>
+              <w:rPr>
+                <w:rFonts w:ascii="Times New Roman" w:hAnsi="Times New Roman" w:cs="Times New Roman"/>
+                <w:sz w:val="24"/>
+                <w:szCs w:val="24"/>
+              </w:rPr>
+            </w:pPr>
+          </w:p>
+        </w:tc>
+      </w:tr>
+      <w:tr>
+        <w:tc>
+          <w:tcPr>
+            <w:tcW w:w="625" w:type="dxa"/>
+          </w:tcPr>
+          <w:p>
+            <w:pPr>
+              <w:spacing w:line="360" w:lineRule="auto"/>
+              <w:jc w:val="both"/>
+              <w:rPr>
+                <w:rFonts w:ascii="Times New Roman" w:hAnsi="Times New Roman" w:cs="Times New Roman"/>
+                <w:sz w:val="24"/>
+                <w:szCs w:val="24"/>
+              </w:rPr>
+            </w:pPr>
+            <w:r>
+              <w:rPr>
+                <w:rFonts w:ascii="Times New Roman" w:hAnsi="Times New Roman" w:cs="Times New Roman"/>
+                <w:sz w:val="24"/>
+                <w:szCs w:val="24"/>
+              </w:rPr>
+              <w:lastRenderedPageBreak/>
+              <w:t>3.</w:t>
+            </w:r>
+          </w:p>
+        </w:tc>
+        <w:tc>
+          <w:tcPr>
+            <w:tcW w:w="1260" w:type="dxa"/>
+          </w:tcPr>
+          <w:p>
+            <w:pPr>
+              <w:spacing w:line="360" w:lineRule="auto"/>
+              <w:jc w:val="both"/>
+              <w:rPr>
+                <w:rFonts w:ascii="Times New Roman" w:hAnsi="Times New Roman" w:cs="Times New Roman"/>
+                <w:sz w:val="24"/>
+                <w:szCs w:val="24"/>
+              </w:rPr>
+            </w:pPr>
+            <w:r>
+              <w:rPr>
+                <w:rFonts w:ascii="Times New Roman" w:hAnsi="Times New Roman" w:cs="Times New Roman"/>
+                <w:sz w:val="24"/>
+                <w:szCs w:val="24"/>
+              </w:rPr>
+              <w:t>Prabhat Raj Poudel</w:t>
+            </w:r>
+          </w:p>
+        </w:tc>
+        <w:tc>
+          <w:tcPr>
+            <w:tcW w:w="4050" w:type="dxa"/>
+          </w:tcPr>
+          <w:p>
+            <w:pPr>
+              <w:spacing w:line="360" w:lineRule="auto"/>
+              <w:rPr>
+                <w:rFonts w:ascii="Times New Roman" w:hAnsi="Times New Roman" w:cs="Times New Roman"/>
+                <w:sz w:val="24"/>
+                <w:szCs w:val="24"/>
+              </w:rPr>
+            </w:pPr>
+            <w:r>
+              <w:rPr>
+                <w:rFonts w:ascii="Times New Roman" w:hAnsi="Times New Roman" w:cs="Times New Roman"/>
+                <w:sz w:val="24"/>
+                <w:szCs w:val="24"/>
+              </w:rPr>
+              <w:t>Week 1: Requirement Specification, Tech Stack Documentation</w:t>
+            </w:r>
+            <w:r>
+              <w:rPr>
+                <w:rFonts w:ascii="Times New Roman" w:hAnsi="Times New Roman" w:cs="Times New Roman"/>
+                <w:sz w:val="24"/>
+                <w:szCs w:val="24"/>
+              </w:rPr>
+              <w:br/>
+              <w:t>Week 2: Auth Flow Diagram &amp; API Contracts</w:t>
+            </w:r>
+            <w:r>
+              <w:rPr>
+                <w:rFonts w:ascii="Times New Roman" w:hAnsi="Times New Roman" w:cs="Times New Roman"/>
+                <w:sz w:val="24"/>
+                <w:szCs w:val="24"/>
+              </w:rPr>
+              <w:br/>
+              <w:t>Week 3: UI/User Flow Documentation</w:t>
+            </w:r>
+            <w:r>
+              <w:rPr>
+                <w:rFonts w:ascii="Times New Roman" w:hAnsi="Times New Roman" w:cs="Times New Roman"/>
+                <w:sz w:val="24"/>
+                <w:szCs w:val="24"/>
+              </w:rPr>
+              <w:br/>
+              <w:t>Week 4: Sequence Diagrams, Test Case Drafts</w:t>
+            </w:r>
+            <w:r>
+              <w:rPr>
+                <w:rFonts w:ascii="Times New Roman" w:hAnsi="Times New Roman" w:cs="Times New Roman"/>
+                <w:sz w:val="24"/>
+                <w:szCs w:val="24"/>
+              </w:rPr>
+              <w:br/>
+              <w:t>Week 5: Deployment Plan, Flow Charts</w:t>
+            </w:r>
+            <w:r>
+              <w:rPr>
+                <w:rFonts w:ascii="Times New Roman" w:hAnsi="Times New Roman" w:cs="Times New Roman"/>
+                <w:sz w:val="24"/>
+                <w:szCs w:val="24"/>
+              </w:rPr>
+              <w:br/>
+              <w:t>Week 6: Admin Guide, Bug Reporting</w:t>
+            </w:r>
+            <w:r>
+              <w:rPr>
+                <w:rFonts w:ascii="Times New Roman" w:hAnsi="Times New Roman" w:cs="Times New Roman"/>
+                <w:sz w:val="24"/>
+                <w:szCs w:val="24"/>
+              </w:rPr>
+              <w:br/>
+              <w:t>Week 7: Final Report, README, Presentation Slides</w:t>
+            </w:r>
+          </w:p>
+        </w:tc>
+        <w:tc>
+          <w:tcPr>
+            <w:tcW w:w="2361" w:type="dxa"/>
+          </w:tcPr>
+          <w:p>
+            <w:pPr>
+              <w:spacing w:line="360" w:lineRule="auto"/>
+              <w:ind w:left="-20"/>
+              <w:rPr>
+                <w:rFonts w:ascii="Times New Roman" w:hAnsi="Times New Roman" w:cs="Times New Roman"/>
+                <w:sz w:val="24"/>
+                <w:szCs w:val="24"/>
+              </w:rPr>
+            </w:pPr>
+            <w:r>
+              <w:rPr>
+                <w:rFonts w:ascii="Times New Roman" w:hAnsi="Times New Roman" w:cs="Times New Roman"/>
+                <w:b/>
+                <w:bCs/>
+                <w:sz w:val="24"/>
+                <w:szCs w:val="24"/>
+              </w:rPr>
+              <w:t>Week 1:</w:t>
+            </w:r>
+            <w:r>
+              <w:rPr>
+                <w:rFonts w:ascii="Times New Roman" w:hAnsi="Times New Roman" w:cs="Times New Roman"/>
+                <w:sz w:val="24"/>
+                <w:szCs w:val="24"/>
+              </w:rPr>
+              <w:t xml:space="preserve"> Satisfied</w:t>
+            </w:r>
+          </w:p>
+          <w:p>
+            <w:pPr>
+              <w:spacing w:line="360" w:lineRule="auto"/>
+              <w:ind w:left="-20"/>
+              <w:rPr>
+                <w:rFonts w:ascii="Times New Roman" w:hAnsi="Times New Roman" w:cs="Times New Roman"/>
+                <w:sz w:val="24"/>
+                <w:szCs w:val="24"/>
+              </w:rPr>
+            </w:pPr>
+          </w:p>
+          <w:p>
+            <w:pPr>
+              <w:spacing w:line="360" w:lineRule="auto"/>
+              <w:ind w:left="-20"/>
+              <w:rPr>
+                <w:rFonts w:ascii="Times New Roman" w:hAnsi="Times New Roman" w:cs="Times New Roman"/>
+                <w:sz w:val="24"/>
+                <w:szCs w:val="24"/>
+              </w:rPr>
+            </w:pPr>
+            <w:r>
+              <w:rPr>
+                <w:rFonts w:ascii="Times New Roman" w:hAnsi="Times New Roman" w:cs="Times New Roman"/>
+                <w:b/>
+                <w:bCs/>
+                <w:sz w:val="24"/>
+                <w:szCs w:val="24"/>
+              </w:rPr>
+              <w:t>Week 2:</w:t>
+            </w:r>
+            <w:r>
+              <w:rPr>
+                <w:rFonts w:ascii="Times New Roman" w:hAnsi="Times New Roman" w:cs="Times New Roman"/>
+                <w:sz w:val="24"/>
+                <w:szCs w:val="24"/>
+              </w:rPr>
+              <w:t xml:space="preserve"> Satisfied</w:t>
+            </w:r>
+          </w:p>
+          <w:p>
+            <w:pPr>
+              <w:spacing w:line="360" w:lineRule="auto"/>
+              <w:ind w:left="-20"/>
+              <w:rPr>
+                <w:rFonts w:ascii="Times New Roman" w:hAnsi="Times New Roman" w:cs="Times New Roman"/>
+                <w:sz w:val="24"/>
+                <w:szCs w:val="24"/>
+              </w:rPr>
+            </w:pPr>
+          </w:p>
+          <w:p>
+            <w:pPr>
+              <w:spacing w:line="360" w:lineRule="auto"/>
+              <w:ind w:left="-20"/>
+              <w:rPr>
+                <w:rFonts w:ascii="Times New Roman" w:hAnsi="Times New Roman" w:cs="Times New Roman"/>
+                <w:sz w:val="24"/>
+                <w:szCs w:val="24"/>
+              </w:rPr>
+            </w:pPr>
+            <w:r>
+              <w:rPr>
+                <w:rFonts w:ascii="Times New Roman" w:hAnsi="Times New Roman" w:cs="Times New Roman"/>
+                <w:b/>
+                <w:bCs/>
+                <w:sz w:val="24"/>
+                <w:szCs w:val="24"/>
+              </w:rPr>
+              <w:t>Week 3:</w:t>
+            </w:r>
+            <w:r>
+              <w:rPr>
+                <w:rFonts w:ascii="Times New Roman" w:hAnsi="Times New Roman" w:cs="Times New Roman"/>
+                <w:sz w:val="24"/>
+                <w:szCs w:val="24"/>
+              </w:rPr>
+              <w:t xml:space="preserve"> Refinement</w:t>
+            </w:r>
+          </w:p>
+          <w:p>
+            <w:pPr>
+              <w:spacing w:line="360" w:lineRule="auto"/>
+              <w:ind w:left="-20"/>
+              <w:rPr>
+                <w:rFonts w:ascii="Times New Roman" w:hAnsi="Times New Roman" w:cs="Times New Roman"/>
+                <w:sz w:val="24"/>
+                <w:szCs w:val="24"/>
+              </w:rPr>
+            </w:pPr>
+            <w:r>
+              <w:rPr>
+                <w:rFonts w:ascii="Times New Roman" w:hAnsi="Times New Roman" w:cs="Times New Roman"/>
+                <w:b/>
+                <w:bCs/>
+                <w:sz w:val="24"/>
+                <w:szCs w:val="24"/>
+              </w:rPr>
+              <w:t>Week 4:</w:t>
+            </w:r>
+            <w:r>
+              <w:rPr>
+                <w:rFonts w:ascii="Times New Roman" w:hAnsi="Times New Roman" w:cs="Times New Roman"/>
+                <w:sz w:val="24"/>
+                <w:szCs w:val="24"/>
+              </w:rPr>
+              <w:t xml:space="preserve"> Satisfied</w:t>
+            </w:r>
+          </w:p>
+          <w:p>
+            <w:pPr>
+              <w:spacing w:line="360" w:lineRule="auto"/>
+              <w:ind w:left="-20"/>
+              <w:rPr>
+                <w:rFonts w:ascii="Times New Roman" w:hAnsi="Times New Roman" w:cs="Times New Roman"/>
+                <w:sz w:val="24"/>
+                <w:szCs w:val="24"/>
+              </w:rPr>
+            </w:pPr>
+          </w:p>
+          <w:p>
+            <w:pPr>
+              <w:spacing w:line="360" w:lineRule="auto"/>
+              <w:ind w:left="-20"/>
+              <w:rPr>
+                <w:rFonts w:ascii="Times New Roman" w:hAnsi="Times New Roman" w:cs="Times New Roman"/>
+                <w:sz w:val="24"/>
+                <w:szCs w:val="24"/>
+              </w:rPr>
+            </w:pPr>
+            <w:r>
+              <w:rPr>
+                <w:rFonts w:ascii="Times New Roman" w:hAnsi="Times New Roman" w:cs="Times New Roman"/>
+                <w:b/>
+                <w:bCs/>
+                <w:sz w:val="24"/>
+                <w:szCs w:val="24"/>
+              </w:rPr>
+              <w:t>Week 5:</w:t>
+            </w:r>
+            <w:r>
+              <w:rPr>
+                <w:rFonts w:ascii="Times New Roman" w:hAnsi="Times New Roman" w:cs="Times New Roman"/>
+                <w:sz w:val="24"/>
+                <w:szCs w:val="24"/>
+              </w:rPr>
+              <w:t xml:space="preserve"> Refinement</w:t>
+            </w:r>
+          </w:p>
+          <w:p>
+            <w:pPr>
+              <w:spacing w:line="360" w:lineRule="auto"/>
+              <w:ind w:left="-20"/>
+              <w:rPr>
+                <w:rFonts w:ascii="Times New Roman" w:hAnsi="Times New Roman" w:cs="Times New Roman"/>
+                <w:sz w:val="24"/>
+                <w:szCs w:val="24"/>
+              </w:rPr>
+            </w:pPr>
+          </w:p>
+          <w:p>
+            <w:pPr>
+              <w:spacing w:line="360" w:lineRule="auto"/>
+              <w:ind w:left="-20"/>
+              <w:rPr>
+                <w:rFonts w:ascii="Times New Roman" w:hAnsi="Times New Roman" w:cs="Times New Roman"/>
+                <w:sz w:val="24"/>
+                <w:szCs w:val="24"/>
+              </w:rPr>
+            </w:pPr>
+            <w:r>
+              <w:rPr>
+                <w:rFonts w:ascii="Times New Roman" w:hAnsi="Times New Roman" w:cs="Times New Roman"/>
+                <w:b/>
+                <w:bCs/>
+                <w:sz w:val="24"/>
+                <w:szCs w:val="24"/>
+              </w:rPr>
+              <w:t>Week 6:</w:t>
+            </w:r>
+            <w:r>
+              <w:rPr>
+                <w:rFonts w:ascii="Times New Roman" w:hAnsi="Times New Roman" w:cs="Times New Roman"/>
+                <w:sz w:val="24"/>
+                <w:szCs w:val="24"/>
+              </w:rPr>
+              <w:t xml:space="preserve"> Satisfied</w:t>
+            </w:r>
+          </w:p>
+          <w:p>
+            <w:pPr>
+              <w:spacing w:line="360" w:lineRule="auto"/>
+              <w:ind w:left="-20"/>
+              <w:rPr>
+                <w:rFonts w:ascii="Times New Roman" w:hAnsi="Times New Roman" w:cs="Times New Roman"/>
+                <w:sz w:val="24"/>
+                <w:szCs w:val="24"/>
+              </w:rPr>
+            </w:pPr>
+            <w:r>
+              <w:rPr>
+                <w:rFonts w:ascii="Times New Roman" w:hAnsi="Times New Roman" w:cs="Times New Roman"/>
+                <w:b/>
+                <w:bCs/>
+                <w:sz w:val="24"/>
+                <w:szCs w:val="24"/>
+              </w:rPr>
+              <w:t>Week 7:</w:t>
+            </w:r>
+            <w:r>
+              <w:rPr>
+                <w:rFonts w:ascii="Times New Roman" w:hAnsi="Times New Roman" w:cs="Times New Roman"/>
+                <w:sz w:val="24"/>
+                <w:szCs w:val="24"/>
+              </w:rPr>
+              <w:t xml:space="preserve"> Satisfied</w:t>
+            </w:r>
+          </w:p>
+          <w:p>
+            <w:pPr>
+              <w:spacing w:line="360" w:lineRule="auto"/>
+              <w:jc w:val="both"/>
+              <w:rPr>
+                <w:rFonts w:ascii="Times New Roman" w:hAnsi="Times New Roman" w:cs="Times New Roman"/>
+                <w:sz w:val="24"/>
+                <w:szCs w:val="24"/>
+              </w:rPr>
+            </w:pPr>
+          </w:p>
+        </w:tc>
+      </w:tr>
+    </w:tbl>
+    <w:p>
+      <w:pPr>
+        <w:spacing w:line="360" w:lineRule="auto"/>
+        <w:jc w:val="both"/>
+        <w:rPr>
+          <w:rFonts w:ascii="Times New Roman" w:hAnsi="Times New Roman" w:cs="Times New Roman"/>
+          <w:sz w:val="24"/>
+          <w:szCs w:val="24"/>
+        </w:rPr>
+      </w:pPr>
+    </w:p>
+    <w:p>
+      <w:pPr>
+        <w:rPr>
+          <w:rFonts w:ascii="Times New Roman" w:hAnsi="Times New Roman" w:cs="Times New Roman"/>
+          <w:sz w:val="24"/>
+          <w:szCs w:val="24"/>
+        </w:rPr>
+      </w:pPr>
+      <w:r>
+        <w:rPr>
+          <w:rFonts w:ascii="Times New Roman" w:hAnsi="Times New Roman" w:cs="Times New Roman"/>
+          <w:sz w:val="24"/>
+          <w:szCs w:val="24"/>
+        </w:rPr>
+        <w:br w:type="page"/>
+      </w:r>
+    </w:p>
+    <w:p>
+      <w:pPr>
+        <w:spacing w:line="360" w:lineRule="auto"/>
+        <w:rPr>
+          <w:rFonts w:ascii="Times New Roman" w:hAnsi="Times New Roman" w:cs="Times New Roman"/>
+          <w:sz w:val="24"/>
+          <w:szCs w:val="24"/>
+        </w:rPr>
+      </w:pPr>
     </w:p>
     <w:p>
       <w:pPr>
@@ -18842,6 +20354,119 @@
     </w:lvl>
   </w:abstractNum>
   <w:abstractNum w:abstractNumId="20" w15:restartNumberingAfterBreak="0">
+    <w:nsid w:val="45A51AA3"/>
+    <w:multiLevelType w:val="hybridMultilevel"/>
+    <w:tmpl w:val="0B6ECC96"/>
+    <w:lvl w:ilvl="0" w:tplc="04090001">
+      <w:start w:val="1"/>
+      <w:numFmt w:val="bullet"/>
+      <w:lvlText w:val=""/>
+      <w:lvlJc w:val="left"/>
+      <w:pPr>
+        <w:ind w:left="720" w:hanging="360"/>
+      </w:pPr>
+      <w:rPr>
+        <w:rFonts w:ascii="Symbol" w:hAnsi="Symbol" w:hint="default"/>
+      </w:rPr>
+    </w:lvl>
+    <w:lvl w:ilvl="1" w:tplc="04090003" w:tentative="1">
+      <w:start w:val="1"/>
+      <w:numFmt w:val="bullet"/>
+      <w:lvlText w:val="o"/>
+      <w:lvlJc w:val="left"/>
+      <w:pPr>
+        <w:ind w:left="1440" w:hanging="360"/>
+      </w:pPr>
+      <w:rPr>
+        <w:rFonts w:ascii="Courier New" w:hAnsi="Courier New" w:cs="Courier New" w:hint="default"/>
+      </w:rPr>
+    </w:lvl>
+    <w:lvl w:ilvl="2" w:tplc="04090005" w:tentative="1">
+      <w:start w:val="1"/>
+      <w:numFmt w:val="bullet"/>
+      <w:lvlText w:val=""/>
+      <w:lvlJc w:val="left"/>
+      <w:pPr>
+        <w:ind w:left="2160" w:hanging="360"/>
+      </w:pPr>
+      <w:rPr>
+        <w:rFonts w:ascii="Wingdings" w:hAnsi="Wingdings" w:hint="default"/>
+      </w:rPr>
+    </w:lvl>
+    <w:lvl w:ilvl="3" w:tplc="04090001" w:tentative="1">
+      <w:start w:val="1"/>
+      <w:numFmt w:val="bullet"/>
+      <w:lvlText w:val=""/>
+      <w:lvlJc w:val="left"/>
+      <w:pPr>
+        <w:ind w:left="2880" w:hanging="360"/>
+      </w:pPr>
+      <w:rPr>
+        <w:rFonts w:ascii="Symbol" w:hAnsi="Symbol" w:hint="default"/>
+      </w:rPr>
+    </w:lvl>
+    <w:lvl w:ilvl="4" w:tplc="04090003" w:tentative="1">
+      <w:start w:val="1"/>
+      <w:numFmt w:val="bullet"/>
+      <w:lvlText w:val="o"/>
+      <w:lvlJc w:val="left"/>
+      <w:pPr>
+        <w:ind w:left="3600" w:hanging="360"/>
+      </w:pPr>
+      <w:rPr>
+        <w:rFonts w:ascii="Courier New" w:hAnsi="Courier New" w:cs="Courier New" w:hint="default"/>
+      </w:rPr>
+    </w:lvl>
+    <w:lvl w:ilvl="5" w:tplc="04090005" w:tentative="1">
+      <w:start w:val="1"/>
+      <w:numFmt w:val="bullet"/>
+      <w:lvlText w:val=""/>
+      <w:lvlJc w:val="left"/>
+      <w:pPr>
+        <w:ind w:left="4320" w:hanging="360"/>
+      </w:pPr>
+      <w:rPr>
+        <w:rFonts w:ascii="Wingdings" w:hAnsi="Wingdings" w:hint="default"/>
+      </w:rPr>
+    </w:lvl>
+    <w:lvl w:ilvl="6" w:tplc="04090001" w:tentative="1">
+      <w:start w:val="1"/>
+      <w:numFmt w:val="bullet"/>
+      <w:lvlText w:val=""/>
+      <w:lvlJc w:val="left"/>
+      <w:pPr>
+        <w:ind w:left="5040" w:hanging="360"/>
+      </w:pPr>
+      <w:rPr>
+        <w:rFonts w:ascii="Symbol" w:hAnsi="Symbol" w:hint="default"/>
+      </w:rPr>
+    </w:lvl>
+    <w:lvl w:ilvl="7" w:tplc="04090003" w:tentative="1">
+      <w:start w:val="1"/>
+      <w:numFmt w:val="bullet"/>
+      <w:lvlText w:val="o"/>
+      <w:lvlJc w:val="left"/>
+      <w:pPr>
+        <w:ind w:left="5760" w:hanging="360"/>
+      </w:pPr>
+      <w:rPr>
+        <w:rFonts w:ascii="Courier New" w:hAnsi="Courier New" w:cs="Courier New" w:hint="default"/>
+      </w:rPr>
+    </w:lvl>
+    <w:lvl w:ilvl="8" w:tplc="04090005" w:tentative="1">
+      <w:start w:val="1"/>
+      <w:numFmt w:val="bullet"/>
+      <w:lvlText w:val=""/>
+      <w:lvlJc w:val="left"/>
+      <w:pPr>
+        <w:ind w:left="6480" w:hanging="360"/>
+      </w:pPr>
+      <w:rPr>
+        <w:rFonts w:ascii="Wingdings" w:hAnsi="Wingdings" w:hint="default"/>
+      </w:rPr>
+    </w:lvl>
+  </w:abstractNum>
+  <w:abstractNum w:abstractNumId="21" w15:restartNumberingAfterBreak="0">
     <w:nsid w:val="46C54072"/>
     <w:multiLevelType w:val="hybridMultilevel"/>
     <w:tmpl w:val="378EB1AC"/>
@@ -18954,7 +20579,7 @@
       </w:rPr>
     </w:lvl>
   </w:abstractNum>
-  <w:abstractNum w:abstractNumId="21" w15:restartNumberingAfterBreak="0">
+  <w:abstractNum w:abstractNumId="22" w15:restartNumberingAfterBreak="0">
     <w:nsid w:val="471A7289"/>
     <w:multiLevelType w:val="multilevel"/>
     <w:tmpl w:val="61E61912"/>
@@ -19103,7 +20728,7 @@
       </w:rPr>
     </w:lvl>
   </w:abstractNum>
-  <w:abstractNum w:abstractNumId="22" w15:restartNumberingAfterBreak="0">
+  <w:abstractNum w:abstractNumId="23" w15:restartNumberingAfterBreak="0">
     <w:nsid w:val="49337203"/>
     <w:multiLevelType w:val="multilevel"/>
     <w:tmpl w:val="71287E04"/>
@@ -19252,7 +20877,7 @@
       </w:rPr>
     </w:lvl>
   </w:abstractNum>
-  <w:abstractNum w:abstractNumId="23" w15:restartNumberingAfterBreak="0">
+  <w:abstractNum w:abstractNumId="24" w15:restartNumberingAfterBreak="0">
     <w:nsid w:val="4A8D45E5"/>
     <w:multiLevelType w:val="hybridMultilevel"/>
     <w:tmpl w:val="25F0F3CE"/>
@@ -19338,7 +20963,120 @@
       </w:pPr>
     </w:lvl>
   </w:abstractNum>
-  <w:abstractNum w:abstractNumId="24" w15:restartNumberingAfterBreak="0">
+  <w:abstractNum w:abstractNumId="25" w15:restartNumberingAfterBreak="0">
+    <w:nsid w:val="4B123098"/>
+    <w:multiLevelType w:val="hybridMultilevel"/>
+    <w:tmpl w:val="E320C212"/>
+    <w:lvl w:ilvl="0" w:tplc="04090001">
+      <w:start w:val="1"/>
+      <w:numFmt w:val="bullet"/>
+      <w:lvlText w:val=""/>
+      <w:lvlJc w:val="left"/>
+      <w:pPr>
+        <w:ind w:left="720" w:hanging="360"/>
+      </w:pPr>
+      <w:rPr>
+        <w:rFonts w:ascii="Symbol" w:hAnsi="Symbol" w:hint="default"/>
+      </w:rPr>
+    </w:lvl>
+    <w:lvl w:ilvl="1" w:tplc="04090003" w:tentative="1">
+      <w:start w:val="1"/>
+      <w:numFmt w:val="bullet"/>
+      <w:lvlText w:val="o"/>
+      <w:lvlJc w:val="left"/>
+      <w:pPr>
+        <w:ind w:left="1440" w:hanging="360"/>
+      </w:pPr>
+      <w:rPr>
+        <w:rFonts w:ascii="Courier New" w:hAnsi="Courier New" w:cs="Courier New" w:hint="default"/>
+      </w:rPr>
+    </w:lvl>
+    <w:lvl w:ilvl="2" w:tplc="04090005" w:tentative="1">
+      <w:start w:val="1"/>
+      <w:numFmt w:val="bullet"/>
+      <w:lvlText w:val=""/>
+      <w:lvlJc w:val="left"/>
+      <w:pPr>
+        <w:ind w:left="2160" w:hanging="360"/>
+      </w:pPr>
+      <w:rPr>
+        <w:rFonts w:ascii="Wingdings" w:hAnsi="Wingdings" w:hint="default"/>
+      </w:rPr>
+    </w:lvl>
+    <w:lvl w:ilvl="3" w:tplc="04090001" w:tentative="1">
+      <w:start w:val="1"/>
+      <w:numFmt w:val="bullet"/>
+      <w:lvlText w:val=""/>
+      <w:lvlJc w:val="left"/>
+      <w:pPr>
+        <w:ind w:left="2880" w:hanging="360"/>
+      </w:pPr>
+      <w:rPr>
+        <w:rFonts w:ascii="Symbol" w:hAnsi="Symbol" w:hint="default"/>
+      </w:rPr>
+    </w:lvl>
+    <w:lvl w:ilvl="4" w:tplc="04090003" w:tentative="1">
+      <w:start w:val="1"/>
+      <w:numFmt w:val="bullet"/>
+      <w:lvlText w:val="o"/>
+      <w:lvlJc w:val="left"/>
+      <w:pPr>
+        <w:ind w:left="3600" w:hanging="360"/>
+      </w:pPr>
+      <w:rPr>
+        <w:rFonts w:ascii="Courier New" w:hAnsi="Courier New" w:cs="Courier New" w:hint="default"/>
+      </w:rPr>
+    </w:lvl>
+    <w:lvl w:ilvl="5" w:tplc="04090005" w:tentative="1">
+      <w:start w:val="1"/>
+      <w:numFmt w:val="bullet"/>
+      <w:lvlText w:val=""/>
+      <w:lvlJc w:val="left"/>
+      <w:pPr>
+        <w:ind w:left="4320" w:hanging="360"/>
+      </w:pPr>
+      <w:rPr>
+        <w:rFonts w:ascii="Wingdings" w:hAnsi="Wingdings" w:hint="default"/>
+      </w:rPr>
+    </w:lvl>
+    <w:lvl w:ilvl="6" w:tplc="04090001" w:tentative="1">
+      <w:start w:val="1"/>
+      <w:numFmt w:val="bullet"/>
+      <w:lvlText w:val=""/>
+      <w:lvlJc w:val="left"/>
+      <w:pPr>
+        <w:ind w:left="5040" w:hanging="360"/>
+      </w:pPr>
+      <w:rPr>
+        <w:rFonts w:ascii="Symbol" w:hAnsi="Symbol" w:hint="default"/>
+      </w:rPr>
+    </w:lvl>
+    <w:lvl w:ilvl="7" w:tplc="04090003" w:tentative="1">
+      <w:start w:val="1"/>
+      <w:numFmt w:val="bullet"/>
+      <w:lvlText w:val="o"/>
+      <w:lvlJc w:val="left"/>
+      <w:pPr>
+        <w:ind w:left="5760" w:hanging="360"/>
+      </w:pPr>
+      <w:rPr>
+        <w:rFonts w:ascii="Courier New" w:hAnsi="Courier New" w:cs="Courier New" w:hint="default"/>
+      </w:rPr>
+    </w:lvl>
+    <w:lvl w:ilvl="8" w:tplc="04090005" w:tentative="1">
+      <w:start w:val="1"/>
+      <w:numFmt w:val="bullet"/>
+      <w:lvlText w:val=""/>
+      <w:lvlJc w:val="left"/>
+      <w:pPr>
+        <w:ind w:left="6480" w:hanging="360"/>
+      </w:pPr>
+      <w:rPr>
+        <w:rFonts w:ascii="Wingdings" w:hAnsi="Wingdings" w:hint="default"/>
+      </w:rPr>
+    </w:lvl>
+  </w:abstractNum>
+  <w:abstractNum w:abstractNumId="26" w15:restartNumberingAfterBreak="0">
     <w:nsid w:val="4BD56FA2"/>
     <w:multiLevelType w:val="hybridMultilevel"/>
     <w:tmpl w:val="9964F572"/>
@@ -19427,7 +21165,7 @@
       </w:pPr>
     </w:lvl>
   </w:abstractNum>
-  <w:abstractNum w:abstractNumId="25" w15:restartNumberingAfterBreak="0">
+  <w:abstractNum w:abstractNumId="27" w15:restartNumberingAfterBreak="0">
     <w:nsid w:val="51D40035"/>
     <w:multiLevelType w:val="multilevel"/>
     <w:tmpl w:val="44BA211A"/>
@@ -19576,7 +21314,7 @@
       </w:rPr>
     </w:lvl>
   </w:abstractNum>
-  <w:abstractNum w:abstractNumId="26" w15:restartNumberingAfterBreak="0">
+  <w:abstractNum w:abstractNumId="28" w15:restartNumberingAfterBreak="0">
     <w:nsid w:val="53897609"/>
     <w:multiLevelType w:val="hybridMultilevel"/>
     <w:tmpl w:val="0C0EF78C"/>
@@ -19689,7 +21427,7 @@
       </w:rPr>
     </w:lvl>
   </w:abstractNum>
-  <w:abstractNum w:abstractNumId="27" w15:restartNumberingAfterBreak="0">
+  <w:abstractNum w:abstractNumId="29" w15:restartNumberingAfterBreak="0">
     <w:nsid w:val="5A21709C"/>
     <w:multiLevelType w:val="hybridMultilevel"/>
     <w:tmpl w:val="D2A47092"/>
@@ -19802,7 +21540,7 @@
       </w:rPr>
     </w:lvl>
   </w:abstractNum>
-  <w:abstractNum w:abstractNumId="28" w15:restartNumberingAfterBreak="0">
+  <w:abstractNum w:abstractNumId="30" w15:restartNumberingAfterBreak="0">
     <w:nsid w:val="638832AE"/>
     <w:multiLevelType w:val="multilevel"/>
     <w:tmpl w:val="E00840AC"/>
@@ -19951,7 +21689,7 @@
       </w:rPr>
     </w:lvl>
   </w:abstractNum>
-  <w:abstractNum w:abstractNumId="29" w15:restartNumberingAfterBreak="0">
+  <w:abstractNum w:abstractNumId="31" w15:restartNumberingAfterBreak="0">
     <w:nsid w:val="68460B35"/>
     <w:multiLevelType w:val="hybridMultilevel"/>
     <w:tmpl w:val="E9FA9864"/>
@@ -20040,7 +21778,7 @@
       </w:pPr>
     </w:lvl>
   </w:abstractNum>
-  <w:abstractNum w:abstractNumId="30" w15:restartNumberingAfterBreak="0">
+  <w:abstractNum w:abstractNumId="32" w15:restartNumberingAfterBreak="0">
     <w:nsid w:val="6A7D0134"/>
     <w:multiLevelType w:val="hybridMultilevel"/>
     <w:tmpl w:val="BB38D4B0"/>
@@ -20132,7 +21870,7 @@
       </w:pPr>
     </w:lvl>
   </w:abstractNum>
-  <w:abstractNum w:abstractNumId="31" w15:restartNumberingAfterBreak="0">
+  <w:abstractNum w:abstractNumId="33" w15:restartNumberingAfterBreak="0">
     <w:nsid w:val="79F90F2B"/>
     <w:multiLevelType w:val="hybridMultilevel"/>
     <w:tmpl w:val="1BB8CB02"/>
@@ -20221,7 +21959,7 @@
       </w:pPr>
     </w:lvl>
   </w:abstractNum>
-  <w:abstractNum w:abstractNumId="32" w15:restartNumberingAfterBreak="0">
+  <w:abstractNum w:abstractNumId="34" w15:restartNumberingAfterBreak="0">
     <w:nsid w:val="7C1B5E25"/>
     <w:multiLevelType w:val="hybridMultilevel"/>
     <w:tmpl w:val="0F1CFDEC"/>
@@ -20334,7 +22072,7 @@
       </w:rPr>
     </w:lvl>
   </w:abstractNum>
-  <w:abstractNum w:abstractNumId="33" w15:restartNumberingAfterBreak="0">
+  <w:abstractNum w:abstractNumId="35" w15:restartNumberingAfterBreak="0">
     <w:nsid w:val="7C260C15"/>
     <w:multiLevelType w:val="hybridMultilevel"/>
     <w:tmpl w:val="29D8D2C8"/>
@@ -20423,7 +22161,7 @@
       </w:pPr>
     </w:lvl>
   </w:abstractNum>
-  <w:abstractNum w:abstractNumId="34" w15:restartNumberingAfterBreak="0">
+  <w:abstractNum w:abstractNumId="36" w15:restartNumberingAfterBreak="0">
     <w:nsid w:val="7CEE15A2"/>
     <w:multiLevelType w:val="hybridMultilevel"/>
     <w:tmpl w:val="3434FCE6"/>
@@ -20536,7 +22274,7 @@
       </w:rPr>
     </w:lvl>
   </w:abstractNum>
-  <w:abstractNum w:abstractNumId="35" w15:restartNumberingAfterBreak="0">
+  <w:abstractNum w:abstractNumId="37" w15:restartNumberingAfterBreak="0">
     <w:nsid w:val="7D951534"/>
     <w:multiLevelType w:val="multilevel"/>
     <w:tmpl w:val="1AAEE786"/>
@@ -20686,13 +22424,13 @@
     </w:lvl>
   </w:abstractNum>
   <w:num w:numId="1" w16cid:durableId="1026908480">
-    <w:abstractNumId w:val="31"/>
+    <w:abstractNumId w:val="33"/>
   </w:num>
   <w:num w:numId="2" w16cid:durableId="1765610795">
     <w:abstractNumId w:val="17"/>
   </w:num>
   <w:num w:numId="3" w16cid:durableId="931668442">
-    <w:abstractNumId w:val="26"/>
+    <w:abstractNumId w:val="28"/>
   </w:num>
   <w:num w:numId="4" w16cid:durableId="1861159746">
     <w:abstractNumId w:val="11"/>
@@ -20707,13 +22445,13 @@
     <w:abstractNumId w:val="9"/>
   </w:num>
   <w:num w:numId="8" w16cid:durableId="1751927382">
-    <w:abstractNumId w:val="30"/>
+    <w:abstractNumId w:val="32"/>
   </w:num>
   <w:num w:numId="9" w16cid:durableId="2106264830">
-    <w:abstractNumId w:val="33"/>
+    <w:abstractNumId w:val="35"/>
   </w:num>
   <w:num w:numId="10" w16cid:durableId="116459168">
-    <w:abstractNumId w:val="24"/>
+    <w:abstractNumId w:val="26"/>
   </w:num>
   <w:num w:numId="11" w16cid:durableId="1176266877">
     <w:abstractNumId w:val="6"/>
@@ -20722,16 +22460,16 @@
     <w:abstractNumId w:val="2"/>
   </w:num>
   <w:num w:numId="13" w16cid:durableId="1191527327">
-    <w:abstractNumId w:val="27"/>
+    <w:abstractNumId w:val="29"/>
   </w:num>
   <w:num w:numId="14" w16cid:durableId="1750804589">
     <w:abstractNumId w:val="5"/>
   </w:num>
   <w:num w:numId="15" w16cid:durableId="1767073353">
-    <w:abstractNumId w:val="20"/>
+    <w:abstractNumId w:val="21"/>
   </w:num>
   <w:num w:numId="16" w16cid:durableId="1727487680">
-    <w:abstractNumId w:val="29"/>
+    <w:abstractNumId w:val="31"/>
   </w:num>
   <w:num w:numId="17" w16cid:durableId="976304042">
     <w:abstractNumId w:val="14"/>
@@ -20743,13 +22481,13 @@
     <w:abstractNumId w:val="8"/>
   </w:num>
   <w:num w:numId="20" w16cid:durableId="730078368">
-    <w:abstractNumId w:val="23"/>
+    <w:abstractNumId w:val="24"/>
   </w:num>
   <w:num w:numId="21" w16cid:durableId="1721439155">
-    <w:abstractNumId w:val="30"/>
+    <w:abstractNumId w:val="32"/>
   </w:num>
   <w:num w:numId="22" w16cid:durableId="1129125438">
-    <w:abstractNumId w:val="32"/>
+    <w:abstractNumId w:val="34"/>
   </w:num>
   <w:num w:numId="23" w16cid:durableId="158354413">
     <w:abstractNumId w:val="12"/>
@@ -20761,13 +22499,13 @@
     <w:abstractNumId w:val="16"/>
   </w:num>
   <w:num w:numId="26" w16cid:durableId="63380125">
-    <w:abstractNumId w:val="22"/>
+    <w:abstractNumId w:val="23"/>
   </w:num>
   <w:num w:numId="27" w16cid:durableId="429156901">
     <w:abstractNumId w:val="4"/>
   </w:num>
   <w:num w:numId="28" w16cid:durableId="857163459">
-    <w:abstractNumId w:val="34"/>
+    <w:abstractNumId w:val="36"/>
   </w:num>
   <w:num w:numId="29" w16cid:durableId="656231938">
     <w:abstractNumId w:val="18"/>
@@ -20779,22 +22517,28 @@
     <w:abstractNumId w:val="7"/>
   </w:num>
   <w:num w:numId="32" w16cid:durableId="737167727">
-    <w:abstractNumId w:val="25"/>
+    <w:abstractNumId w:val="27"/>
   </w:num>
   <w:num w:numId="33" w16cid:durableId="1163619643">
-    <w:abstractNumId w:val="28"/>
+    <w:abstractNumId w:val="30"/>
   </w:num>
   <w:num w:numId="34" w16cid:durableId="439103078">
-    <w:abstractNumId w:val="21"/>
+    <w:abstractNumId w:val="22"/>
   </w:num>
   <w:num w:numId="35" w16cid:durableId="812988609">
     <w:abstractNumId w:val="15"/>
   </w:num>
   <w:num w:numId="36" w16cid:durableId="1537351087">
-    <w:abstractNumId w:val="35"/>
+    <w:abstractNumId w:val="37"/>
   </w:num>
   <w:num w:numId="37" w16cid:durableId="300237345">
     <w:abstractNumId w:val="0"/>
+  </w:num>
+  <w:num w:numId="38" w16cid:durableId="1998222258">
+    <w:abstractNumId w:val="20"/>
+  </w:num>
+  <w:num w:numId="39" w16cid:durableId="581060477">
+    <w:abstractNumId w:val="25"/>
   </w:num>
 </w:numbering>
 </file>
@@ -21199,6 +22943,7 @@
   <w:style w:type="paragraph" w:default="1" w:styleId="Normal">
     <w:name w:val="Normal"/>
     <w:qFormat/>
+    <w:rsid w:val="00C947C2"/>
   </w:style>
   <w:style w:type="paragraph" w:styleId="Heading1">
     <w:name w:val="heading 1"/>
@@ -21700,8 +23445,11 @@
   <w:rsids>
     <w:rsidRoot w:val="005D6DA6"/>
     <w:rsid w:val="00057EA6"/>
+    <w:rsid w:val="004F3310"/>
     <w:rsid w:val="004F38D7"/>
     <w:rsid w:val="005D6DA6"/>
+    <w:rsid w:val="00727F11"/>
+    <w:rsid w:val="00757DF3"/>
     <w:rsid w:val="008040D1"/>
     <w:rsid w:val="00926905"/>
     <w:rsid w:val="00932A5A"/>

</xml_diff>

<commit_message>
Adding Er diagram and dfd 0,1,2 content acoording to its figure viusalization
</commit_message>
<xml_diff>
--- a/documents/final_defence.docx
+++ b/documents/final_defence.docx
@@ -9733,20 +9733,10 @@
             <w:r>
               <w:rPr>
                 <w:rFonts w:ascii="Times New Roman" w:hAnsi="Times New Roman" w:cs="Times New Roman"/>
-                <w:b/>
-                <w:bCs/>
-                <w:sz w:val="24"/>
-                <w:szCs w:val="24"/>
-              </w:rPr>
-              <w:t>Week 1:</w:t>
-            </w:r>
-            <w:r>
-              <w:rPr>
-                <w:rFonts w:ascii="Times New Roman" w:hAnsi="Times New Roman" w:cs="Times New Roman"/>
-                <w:sz w:val="24"/>
-                <w:szCs w:val="24"/>
-              </w:rPr>
-              <w:t xml:space="preserve"> Satisfied</w:t>
+                <w:sz w:val="24"/>
+                <w:szCs w:val="24"/>
+              </w:rPr>
+              <w:t>Week 1: Satisfied</w:t>
             </w:r>
           </w:p>
           <w:p>
@@ -9773,20 +9763,10 @@
             <w:r>
               <w:rPr>
                 <w:rFonts w:ascii="Times New Roman" w:hAnsi="Times New Roman" w:cs="Times New Roman"/>
-                <w:b/>
-                <w:bCs/>
-                <w:sz w:val="24"/>
-                <w:szCs w:val="24"/>
-              </w:rPr>
-              <w:t>Week 2:</w:t>
-            </w:r>
-            <w:r>
-              <w:rPr>
-                <w:rFonts w:ascii="Times New Roman" w:hAnsi="Times New Roman" w:cs="Times New Roman"/>
-                <w:sz w:val="24"/>
-                <w:szCs w:val="24"/>
-              </w:rPr>
-              <w:t xml:space="preserve"> Satisfied</w:t>
+                <w:sz w:val="24"/>
+                <w:szCs w:val="24"/>
+              </w:rPr>
+              <w:t>Week 2: Satisfied</w:t>
             </w:r>
           </w:p>
           <w:p>
@@ -9802,20 +9782,10 @@
             <w:r>
               <w:rPr>
                 <w:rFonts w:ascii="Times New Roman" w:hAnsi="Times New Roman" w:cs="Times New Roman"/>
-                <w:b/>
-                <w:bCs/>
-                <w:sz w:val="24"/>
-                <w:szCs w:val="24"/>
-              </w:rPr>
-              <w:t>Week 3:</w:t>
-            </w:r>
-            <w:r>
-              <w:rPr>
-                <w:rFonts w:ascii="Times New Roman" w:hAnsi="Times New Roman" w:cs="Times New Roman"/>
-                <w:sz w:val="24"/>
-                <w:szCs w:val="24"/>
-              </w:rPr>
-              <w:t xml:space="preserve"> Refinement</w:t>
+                <w:sz w:val="24"/>
+                <w:szCs w:val="24"/>
+              </w:rPr>
+              <w:t>Week 3: Refinement</w:t>
             </w:r>
           </w:p>
           <w:p>
@@ -9831,20 +9801,10 @@
             <w:r>
               <w:rPr>
                 <w:rFonts w:ascii="Times New Roman" w:hAnsi="Times New Roman" w:cs="Times New Roman"/>
-                <w:b/>
-                <w:bCs/>
-                <w:sz w:val="24"/>
-                <w:szCs w:val="24"/>
-              </w:rPr>
-              <w:t>Week 4:</w:t>
-            </w:r>
-            <w:r>
-              <w:rPr>
-                <w:rFonts w:ascii="Times New Roman" w:hAnsi="Times New Roman" w:cs="Times New Roman"/>
-                <w:sz w:val="24"/>
-                <w:szCs w:val="24"/>
-              </w:rPr>
-              <w:t xml:space="preserve"> Satisfied</w:t>
+                <w:sz w:val="24"/>
+                <w:szCs w:val="24"/>
+              </w:rPr>
+              <w:t>Week 4: Satisfied</w:t>
             </w:r>
           </w:p>
           <w:p>
@@ -9860,20 +9820,10 @@
             <w:r>
               <w:rPr>
                 <w:rFonts w:ascii="Times New Roman" w:hAnsi="Times New Roman" w:cs="Times New Roman"/>
-                <w:b/>
-                <w:bCs/>
-                <w:sz w:val="24"/>
-                <w:szCs w:val="24"/>
-              </w:rPr>
-              <w:t>Week 5:</w:t>
-            </w:r>
-            <w:r>
-              <w:rPr>
-                <w:rFonts w:ascii="Times New Roman" w:hAnsi="Times New Roman" w:cs="Times New Roman"/>
-                <w:sz w:val="24"/>
-                <w:szCs w:val="24"/>
-              </w:rPr>
-              <w:t xml:space="preserve"> Refinement</w:t>
+                <w:sz w:val="24"/>
+                <w:szCs w:val="24"/>
+              </w:rPr>
+              <w:t>Week 5: Refinement</w:t>
             </w:r>
           </w:p>
           <w:p>
@@ -9889,20 +9839,10 @@
             <w:r>
               <w:rPr>
                 <w:rFonts w:ascii="Times New Roman" w:hAnsi="Times New Roman" w:cs="Times New Roman"/>
-                <w:b/>
-                <w:bCs/>
-                <w:sz w:val="24"/>
-                <w:szCs w:val="24"/>
-              </w:rPr>
-              <w:t>Week 6:</w:t>
-            </w:r>
-            <w:r>
-              <w:rPr>
-                <w:rFonts w:ascii="Times New Roman" w:hAnsi="Times New Roman" w:cs="Times New Roman"/>
-                <w:sz w:val="24"/>
-                <w:szCs w:val="24"/>
-              </w:rPr>
-              <w:t xml:space="preserve"> Satisfied</w:t>
+                <w:sz w:val="24"/>
+                <w:szCs w:val="24"/>
+              </w:rPr>
+              <w:t>Week 6: Satisfied</w:t>
             </w:r>
           </w:p>
           <w:p>
@@ -9929,20 +9869,10 @@
             <w:r>
               <w:rPr>
                 <w:rFonts w:ascii="Times New Roman" w:hAnsi="Times New Roman" w:cs="Times New Roman"/>
-                <w:b/>
-                <w:bCs/>
-                <w:sz w:val="24"/>
-                <w:szCs w:val="24"/>
-              </w:rPr>
-              <w:t>Week 7:</w:t>
-            </w:r>
-            <w:r>
-              <w:rPr>
-                <w:rFonts w:ascii="Times New Roman" w:hAnsi="Times New Roman" w:cs="Times New Roman"/>
-                <w:sz w:val="24"/>
-                <w:szCs w:val="24"/>
-              </w:rPr>
-              <w:t xml:space="preserve"> Satisfied</w:t>
+                <w:sz w:val="24"/>
+                <w:szCs w:val="24"/>
+              </w:rPr>
+              <w:t>Week 7: Satisfied</w:t>
             </w:r>
           </w:p>
           <w:p>
@@ -10110,21 +10040,11 @@
             <w:r>
               <w:rPr>
                 <w:rFonts w:ascii="Times New Roman" w:hAnsi="Times New Roman" w:cs="Times New Roman"/>
-                <w:b/>
-                <w:bCs/>
                 <w:sz w:val="24"/>
                 <w:szCs w:val="24"/>
               </w:rPr>
               <w:lastRenderedPageBreak/>
-              <w:t>Week 1:</w:t>
-            </w:r>
-            <w:r>
-              <w:rPr>
-                <w:rFonts w:ascii="Times New Roman" w:hAnsi="Times New Roman" w:cs="Times New Roman"/>
-                <w:sz w:val="24"/>
-                <w:szCs w:val="24"/>
-              </w:rPr>
-              <w:t xml:space="preserve"> Satisfied</w:t>
+              <w:t>Week 1: Satisfied</w:t>
             </w:r>
           </w:p>
           <w:p>
@@ -10151,20 +10071,10 @@
             <w:r>
               <w:rPr>
                 <w:rFonts w:ascii="Times New Roman" w:hAnsi="Times New Roman" w:cs="Times New Roman"/>
-                <w:b/>
-                <w:bCs/>
-                <w:sz w:val="24"/>
-                <w:szCs w:val="24"/>
-              </w:rPr>
-              <w:t>Week 2:</w:t>
-            </w:r>
-            <w:r>
-              <w:rPr>
-                <w:rFonts w:ascii="Times New Roman" w:hAnsi="Times New Roman" w:cs="Times New Roman"/>
-                <w:sz w:val="24"/>
-                <w:szCs w:val="24"/>
-              </w:rPr>
-              <w:t xml:space="preserve"> Satisfied</w:t>
+                <w:sz w:val="24"/>
+                <w:szCs w:val="24"/>
+              </w:rPr>
+              <w:t>Week 2: Satisfied</w:t>
             </w:r>
           </w:p>
           <w:p>
@@ -10191,20 +10101,10 @@
             <w:r>
               <w:rPr>
                 <w:rFonts w:ascii="Times New Roman" w:hAnsi="Times New Roman" w:cs="Times New Roman"/>
-                <w:b/>
-                <w:bCs/>
-                <w:sz w:val="24"/>
-                <w:szCs w:val="24"/>
-              </w:rPr>
-              <w:t>Week 3:</w:t>
-            </w:r>
-            <w:r>
-              <w:rPr>
-                <w:rFonts w:ascii="Times New Roman" w:hAnsi="Times New Roman" w:cs="Times New Roman"/>
-                <w:sz w:val="24"/>
-                <w:szCs w:val="24"/>
-              </w:rPr>
-              <w:t xml:space="preserve"> Refinement</w:t>
+                <w:sz w:val="24"/>
+                <w:szCs w:val="24"/>
+              </w:rPr>
+              <w:t>Week 3: Refinement</w:t>
             </w:r>
           </w:p>
           <w:p>
@@ -10231,20 +10131,10 @@
             <w:r>
               <w:rPr>
                 <w:rFonts w:ascii="Times New Roman" w:hAnsi="Times New Roman" w:cs="Times New Roman"/>
-                <w:b/>
-                <w:bCs/>
-                <w:sz w:val="24"/>
-                <w:szCs w:val="24"/>
-              </w:rPr>
-              <w:t>Week 4:</w:t>
-            </w:r>
-            <w:r>
-              <w:rPr>
-                <w:rFonts w:ascii="Times New Roman" w:hAnsi="Times New Roman" w:cs="Times New Roman"/>
-                <w:sz w:val="24"/>
-                <w:szCs w:val="24"/>
-              </w:rPr>
-              <w:t xml:space="preserve"> </w:t>
+                <w:sz w:val="24"/>
+                <w:szCs w:val="24"/>
+              </w:rPr>
+              <w:t xml:space="preserve">Week 4: </w:t>
             </w:r>
             <w:r>
               <w:rPr>
@@ -10279,20 +10169,10 @@
             <w:r>
               <w:rPr>
                 <w:rFonts w:ascii="Times New Roman" w:hAnsi="Times New Roman" w:cs="Times New Roman"/>
-                <w:b/>
-                <w:bCs/>
-                <w:sz w:val="24"/>
-                <w:szCs w:val="24"/>
-              </w:rPr>
-              <w:t>Week 5:</w:t>
-            </w:r>
-            <w:r>
-              <w:rPr>
-                <w:rFonts w:ascii="Times New Roman" w:hAnsi="Times New Roman" w:cs="Times New Roman"/>
-                <w:sz w:val="24"/>
-                <w:szCs w:val="24"/>
-              </w:rPr>
-              <w:t xml:space="preserve"> Refinement</w:t>
+                <w:sz w:val="24"/>
+                <w:szCs w:val="24"/>
+              </w:rPr>
+              <w:t>Week 5: Refinement</w:t>
             </w:r>
           </w:p>
           <w:p>
@@ -10319,20 +10199,10 @@
             <w:r>
               <w:rPr>
                 <w:rFonts w:ascii="Times New Roman" w:hAnsi="Times New Roman" w:cs="Times New Roman"/>
-                <w:b/>
-                <w:bCs/>
-                <w:sz w:val="24"/>
-                <w:szCs w:val="24"/>
-              </w:rPr>
-              <w:t>Week 6:</w:t>
-            </w:r>
-            <w:r>
-              <w:rPr>
-                <w:rFonts w:ascii="Times New Roman" w:hAnsi="Times New Roman" w:cs="Times New Roman"/>
-                <w:sz w:val="24"/>
-                <w:szCs w:val="24"/>
-              </w:rPr>
-              <w:t xml:space="preserve"> Satisfied</w:t>
+                <w:sz w:val="24"/>
+                <w:szCs w:val="24"/>
+              </w:rPr>
+              <w:t>Week 6: Satisfied</w:t>
             </w:r>
           </w:p>
           <w:p>
@@ -10359,20 +10229,10 @@
             <w:r>
               <w:rPr>
                 <w:rFonts w:ascii="Times New Roman" w:hAnsi="Times New Roman" w:cs="Times New Roman"/>
-                <w:b/>
-                <w:bCs/>
-                <w:sz w:val="24"/>
-                <w:szCs w:val="24"/>
-              </w:rPr>
-              <w:t>Week 7:</w:t>
-            </w:r>
-            <w:r>
-              <w:rPr>
-                <w:rFonts w:ascii="Times New Roman" w:hAnsi="Times New Roman" w:cs="Times New Roman"/>
-                <w:sz w:val="24"/>
-                <w:szCs w:val="24"/>
-              </w:rPr>
-              <w:t xml:space="preserve"> Satisfied</w:t>
+                <w:sz w:val="24"/>
+                <w:szCs w:val="24"/>
+              </w:rPr>
+              <w:t>Week 7: Satisfied</w:t>
             </w:r>
           </w:p>
           <w:p>
@@ -10532,20 +10392,10 @@
             <w:r>
               <w:rPr>
                 <w:rFonts w:ascii="Times New Roman" w:hAnsi="Times New Roman" w:cs="Times New Roman"/>
-                <w:b/>
-                <w:bCs/>
-                <w:sz w:val="24"/>
-                <w:szCs w:val="24"/>
-              </w:rPr>
-              <w:t>Week 1:</w:t>
-            </w:r>
-            <w:r>
-              <w:rPr>
-                <w:rFonts w:ascii="Times New Roman" w:hAnsi="Times New Roman" w:cs="Times New Roman"/>
-                <w:sz w:val="24"/>
-                <w:szCs w:val="24"/>
-              </w:rPr>
-              <w:t xml:space="preserve"> Satisfied</w:t>
+                <w:sz w:val="24"/>
+                <w:szCs w:val="24"/>
+              </w:rPr>
+              <w:t>Week 1: Satisfied</w:t>
             </w:r>
           </w:p>
           <w:p>
@@ -10572,20 +10422,10 @@
             <w:r>
               <w:rPr>
                 <w:rFonts w:ascii="Times New Roman" w:hAnsi="Times New Roman" w:cs="Times New Roman"/>
-                <w:b/>
-                <w:bCs/>
-                <w:sz w:val="24"/>
-                <w:szCs w:val="24"/>
-              </w:rPr>
-              <w:t>Week 2:</w:t>
-            </w:r>
-            <w:r>
-              <w:rPr>
-                <w:rFonts w:ascii="Times New Roman" w:hAnsi="Times New Roman" w:cs="Times New Roman"/>
-                <w:sz w:val="24"/>
-                <w:szCs w:val="24"/>
-              </w:rPr>
-              <w:t xml:space="preserve"> Satisfied</w:t>
+                <w:sz w:val="24"/>
+                <w:szCs w:val="24"/>
+              </w:rPr>
+              <w:t>Week 2: Satisfied</w:t>
             </w:r>
           </w:p>
           <w:p>
@@ -10612,20 +10452,10 @@
             <w:r>
               <w:rPr>
                 <w:rFonts w:ascii="Times New Roman" w:hAnsi="Times New Roman" w:cs="Times New Roman"/>
-                <w:b/>
-                <w:bCs/>
-                <w:sz w:val="24"/>
-                <w:szCs w:val="24"/>
-              </w:rPr>
-              <w:t>Week 3:</w:t>
-            </w:r>
-            <w:r>
-              <w:rPr>
-                <w:rFonts w:ascii="Times New Roman" w:hAnsi="Times New Roman" w:cs="Times New Roman"/>
-                <w:sz w:val="24"/>
-                <w:szCs w:val="24"/>
-              </w:rPr>
-              <w:t xml:space="preserve"> Refinement</w:t>
+                <w:sz w:val="24"/>
+                <w:szCs w:val="24"/>
+              </w:rPr>
+              <w:t>Week 3: Refinement</w:t>
             </w:r>
           </w:p>
           <w:p>
@@ -10641,20 +10471,10 @@
             <w:r>
               <w:rPr>
                 <w:rFonts w:ascii="Times New Roman" w:hAnsi="Times New Roman" w:cs="Times New Roman"/>
-                <w:b/>
-                <w:bCs/>
-                <w:sz w:val="24"/>
-                <w:szCs w:val="24"/>
-              </w:rPr>
-              <w:t>Week 4:</w:t>
-            </w:r>
-            <w:r>
-              <w:rPr>
-                <w:rFonts w:ascii="Times New Roman" w:hAnsi="Times New Roman" w:cs="Times New Roman"/>
-                <w:sz w:val="24"/>
-                <w:szCs w:val="24"/>
-              </w:rPr>
-              <w:t xml:space="preserve"> Satisfied</w:t>
+                <w:sz w:val="24"/>
+                <w:szCs w:val="24"/>
+              </w:rPr>
+              <w:t>Week 4: Satisfied</w:t>
             </w:r>
           </w:p>
           <w:p>
@@ -10681,20 +10501,10 @@
             <w:r>
               <w:rPr>
                 <w:rFonts w:ascii="Times New Roman" w:hAnsi="Times New Roman" w:cs="Times New Roman"/>
-                <w:b/>
-                <w:bCs/>
-                <w:sz w:val="24"/>
-                <w:szCs w:val="24"/>
-              </w:rPr>
-              <w:t>Week 5:</w:t>
-            </w:r>
-            <w:r>
-              <w:rPr>
-                <w:rFonts w:ascii="Times New Roman" w:hAnsi="Times New Roman" w:cs="Times New Roman"/>
-                <w:sz w:val="24"/>
-                <w:szCs w:val="24"/>
-              </w:rPr>
-              <w:t xml:space="preserve"> Refinement</w:t>
+                <w:sz w:val="24"/>
+                <w:szCs w:val="24"/>
+              </w:rPr>
+              <w:t>Week 5: Refinement</w:t>
             </w:r>
           </w:p>
           <w:p>
@@ -10721,20 +10531,10 @@
             <w:r>
               <w:rPr>
                 <w:rFonts w:ascii="Times New Roman" w:hAnsi="Times New Roman" w:cs="Times New Roman"/>
-                <w:b/>
-                <w:bCs/>
-                <w:sz w:val="24"/>
-                <w:szCs w:val="24"/>
-              </w:rPr>
-              <w:t>Week 6:</w:t>
-            </w:r>
-            <w:r>
-              <w:rPr>
-                <w:rFonts w:ascii="Times New Roman" w:hAnsi="Times New Roman" w:cs="Times New Roman"/>
-                <w:sz w:val="24"/>
-                <w:szCs w:val="24"/>
-              </w:rPr>
-              <w:t xml:space="preserve"> Satisfied</w:t>
+                <w:sz w:val="24"/>
+                <w:szCs w:val="24"/>
+              </w:rPr>
+              <w:t>Week 6: Satisfied</w:t>
             </w:r>
           </w:p>
           <w:p>
@@ -10750,20 +10550,10 @@
             <w:r>
               <w:rPr>
                 <w:rFonts w:ascii="Times New Roman" w:hAnsi="Times New Roman" w:cs="Times New Roman"/>
-                <w:b/>
-                <w:bCs/>
-                <w:sz w:val="24"/>
-                <w:szCs w:val="24"/>
-              </w:rPr>
-              <w:t>Week 7:</w:t>
-            </w:r>
-            <w:r>
-              <w:rPr>
-                <w:rFonts w:ascii="Times New Roman" w:hAnsi="Times New Roman" w:cs="Times New Roman"/>
-                <w:sz w:val="24"/>
-                <w:szCs w:val="24"/>
-              </w:rPr>
-              <w:t xml:space="preserve"> Satisfied</w:t>
+                <w:sz w:val="24"/>
+                <w:szCs w:val="24"/>
+              </w:rPr>
+              <w:t>Week 7: Satisfied</w:t>
             </w:r>
           </w:p>
           <w:p>
@@ -15946,6 +15736,1092 @@
           <w:szCs w:val="24"/>
         </w:rPr>
       </w:pPr>
+      <w:r>
+        <w:rPr>
+          <w:sz w:val="24"/>
+          <w:szCs w:val="24"/>
+        </w:rPr>
+        <w:br w:type="page"/>
+      </w:r>
+    </w:p>
+    <w:p>
+      <w:pPr>
+        <w:pStyle w:val="Heading1"/>
+        <w:spacing w:line="480" w:lineRule="auto"/>
+      </w:pPr>
+      <w:r>
+        <w:lastRenderedPageBreak/>
+        <w:t>SYSTEM DESIGN</w:t>
+      </w:r>
+    </w:p>
+    <w:p>
+      <w:pPr>
+        <w:spacing w:line="360" w:lineRule="auto"/>
+        <w:jc w:val="both"/>
+        <w:rPr>
+          <w:rFonts w:ascii="Times New Roman" w:hAnsi="Times New Roman" w:cs="Times New Roman"/>
+          <w:sz w:val="24"/>
+          <w:szCs w:val="24"/>
+        </w:rPr>
+      </w:pPr>
+      <w:r>
+        <w:rPr>
+          <w:rFonts w:ascii="Times New Roman" w:hAnsi="Times New Roman" w:cs="Times New Roman"/>
+          <w:sz w:val="24"/>
+          <w:szCs w:val="24"/>
+        </w:rPr>
+        <w:t xml:space="preserve">System design is the process of planning, structuring, and organizing the components of an application to meet specific business or user needs. It involves outlining how different modules of the system interact, the flow of information, and how users engage with the application. In </w:t>
+      </w:r>
+      <w:r>
+        <w:rPr>
+          <w:rFonts w:ascii="Times New Roman" w:hAnsi="Times New Roman" w:cs="Times New Roman"/>
+          <w:b/>
+          <w:bCs/>
+          <w:sz w:val="24"/>
+          <w:szCs w:val="24"/>
+        </w:rPr>
+        <w:t>Electromart</w:t>
+      </w:r>
+      <w:r>
+        <w:rPr>
+          <w:rFonts w:ascii="Times New Roman" w:hAnsi="Times New Roman" w:cs="Times New Roman"/>
+          <w:sz w:val="24"/>
+          <w:szCs w:val="24"/>
+        </w:rPr>
+        <w:t xml:space="preserve">, an e-commerce app focused on gadgets, commonly used tools in system design include </w:t>
+      </w:r>
+      <w:r>
+        <w:rPr>
+          <w:rFonts w:ascii="Times New Roman" w:hAnsi="Times New Roman" w:cs="Times New Roman"/>
+          <w:b/>
+          <w:bCs/>
+          <w:sz w:val="24"/>
+          <w:szCs w:val="24"/>
+        </w:rPr>
+        <w:t>Data Flow Diagrams (DFDs)</w:t>
+      </w:r>
+      <w:r>
+        <w:rPr>
+          <w:rFonts w:ascii="Times New Roman" w:hAnsi="Times New Roman" w:cs="Times New Roman"/>
+          <w:sz w:val="24"/>
+          <w:szCs w:val="24"/>
+        </w:rPr>
+        <w:t xml:space="preserve">, </w:t>
+      </w:r>
+      <w:r>
+        <w:rPr>
+          <w:rFonts w:ascii="Times New Roman" w:hAnsi="Times New Roman" w:cs="Times New Roman"/>
+          <w:b/>
+          <w:bCs/>
+          <w:sz w:val="24"/>
+          <w:szCs w:val="24"/>
+        </w:rPr>
+        <w:t>Flowcharts</w:t>
+      </w:r>
+      <w:r>
+        <w:rPr>
+          <w:rFonts w:ascii="Times New Roman" w:hAnsi="Times New Roman" w:cs="Times New Roman"/>
+          <w:sz w:val="24"/>
+          <w:szCs w:val="24"/>
+        </w:rPr>
+        <w:t xml:space="preserve">, and </w:t>
+      </w:r>
+      <w:r>
+        <w:rPr>
+          <w:rFonts w:ascii="Times New Roman" w:hAnsi="Times New Roman" w:cs="Times New Roman"/>
+          <w:b/>
+          <w:bCs/>
+          <w:sz w:val="24"/>
+          <w:szCs w:val="24"/>
+        </w:rPr>
+        <w:t>ER Diagrams</w:t>
+      </w:r>
+      <w:r>
+        <w:rPr>
+          <w:rFonts w:ascii="Times New Roman" w:hAnsi="Times New Roman" w:cs="Times New Roman"/>
+          <w:sz w:val="24"/>
+          <w:szCs w:val="24"/>
+        </w:rPr>
+        <w:t>.</w:t>
+      </w:r>
+    </w:p>
+    <w:p>
+      <w:pPr>
+        <w:spacing w:line="360" w:lineRule="auto"/>
+        <w:jc w:val="both"/>
+        <w:rPr>
+          <w:b/>
+          <w:bCs/>
+          <w:sz w:val="28"/>
+          <w:szCs w:val="28"/>
+        </w:rPr>
+      </w:pPr>
+      <w:r>
+        <w:rPr>
+          <w:b/>
+          <w:bCs/>
+          <w:sz w:val="28"/>
+          <w:szCs w:val="28"/>
+        </w:rPr>
+        <w:t>ER Diagram:</w:t>
+      </w:r>
+    </w:p>
+    <w:p>
+      <w:pPr>
+        <w:spacing w:line="360" w:lineRule="auto"/>
+        <w:jc w:val="both"/>
+        <w:rPr>
+          <w:rFonts w:ascii="Times New Roman" w:hAnsi="Times New Roman" w:cs="Times New Roman"/>
+          <w:sz w:val="24"/>
+          <w:szCs w:val="24"/>
+        </w:rPr>
+      </w:pPr>
+      <w:r>
+        <w:rPr>
+          <w:rFonts w:ascii="Times New Roman" w:hAnsi="Times New Roman" w:cs="Times New Roman"/>
+          <w:sz w:val="24"/>
+          <w:szCs w:val="24"/>
+        </w:rPr>
+        <w:t>An ER diagram shows the relationships between various entities in a database. Each entity represents a real-world object like a user, product, or order, and contains attributes. The ER diagram helps in designing the database structure efficiently and maintaining data consistency and integrity throughout the app.</w:t>
+      </w:r>
+    </w:p>
+    <w:p>
+      <w:pPr>
+        <w:spacing w:line="360" w:lineRule="auto"/>
+        <w:jc w:val="both"/>
+        <w:rPr>
+          <w:sz w:val="28"/>
+          <w:szCs w:val="28"/>
+        </w:rPr>
+      </w:pPr>
+    </w:p>
+    <w:p>
+      <w:pPr>
+        <w:spacing w:line="360" w:lineRule="auto"/>
+        <w:ind w:left="2160" w:firstLine="720"/>
+        <w:jc w:val="both"/>
+        <w:rPr>
+          <w:rFonts w:ascii="Times New Roman" w:hAnsi="Times New Roman" w:cs="Times New Roman"/>
+          <w:sz w:val="28"/>
+          <w:szCs w:val="28"/>
+        </w:rPr>
+      </w:pPr>
+      <w:r>
+        <w:rPr>
+          <w:rFonts w:ascii="Times New Roman" w:hAnsi="Times New Roman" w:cs="Times New Roman"/>
+          <w:sz w:val="28"/>
+          <w:szCs w:val="28"/>
+        </w:rPr>
+        <w:t>Figure 2: ER diagram for Electromart</w:t>
+      </w:r>
+    </w:p>
+    <w:p>
+      <w:pPr>
+        <w:spacing w:line="360" w:lineRule="auto"/>
+        <w:jc w:val="both"/>
+        <w:rPr>
+          <w:rFonts w:ascii="Times New Roman" w:hAnsi="Times New Roman" w:cs="Times New Roman"/>
+          <w:b/>
+          <w:bCs/>
+          <w:sz w:val="28"/>
+          <w:szCs w:val="28"/>
+        </w:rPr>
+      </w:pPr>
+      <w:r>
+        <w:rPr>
+          <w:rFonts w:ascii="Times New Roman" w:hAnsi="Times New Roman" w:cs="Times New Roman"/>
+          <w:b/>
+          <w:bCs/>
+          <w:sz w:val="28"/>
+          <w:szCs w:val="28"/>
+        </w:rPr>
+        <w:t>Admin Adds Product</w:t>
+      </w:r>
+    </w:p>
+    <w:p>
+      <w:pPr>
+        <w:spacing w:line="360" w:lineRule="auto"/>
+        <w:jc w:val="both"/>
+        <w:rPr>
+          <w:rFonts w:ascii="Times New Roman" w:hAnsi="Times New Roman" w:cs="Times New Roman"/>
+          <w:sz w:val="24"/>
+          <w:szCs w:val="24"/>
+        </w:rPr>
+      </w:pPr>
+      <w:r>
+        <w:rPr>
+          <w:rFonts w:ascii="Times New Roman" w:hAnsi="Times New Roman" w:cs="Times New Roman"/>
+          <w:sz w:val="24"/>
+          <w:szCs w:val="24"/>
+        </w:rPr>
+        <w:t>Admin users can upload gadgets with details like Product Name, Description, Price, Quantity, Brand, Specifications, and Images.</w:t>
+      </w:r>
+    </w:p>
+    <w:p>
+      <w:pPr>
+        <w:spacing w:line="360" w:lineRule="auto"/>
+        <w:jc w:val="both"/>
+        <w:rPr>
+          <w:rFonts w:ascii="Times New Roman" w:hAnsi="Times New Roman" w:cs="Times New Roman"/>
+          <w:b/>
+          <w:bCs/>
+          <w:sz w:val="28"/>
+          <w:szCs w:val="28"/>
+        </w:rPr>
+      </w:pPr>
+      <w:r>
+        <w:rPr>
+          <w:rFonts w:ascii="Times New Roman" w:hAnsi="Times New Roman" w:cs="Times New Roman"/>
+          <w:b/>
+          <w:bCs/>
+          <w:sz w:val="28"/>
+          <w:szCs w:val="28"/>
+        </w:rPr>
+        <w:t>User Browses &amp; Orders</w:t>
+      </w:r>
+    </w:p>
+    <w:p>
+      <w:pPr>
+        <w:spacing w:line="360" w:lineRule="auto"/>
+        <w:jc w:val="both"/>
+        <w:rPr>
+          <w:rFonts w:ascii="Times New Roman" w:hAnsi="Times New Roman" w:cs="Times New Roman"/>
+          <w:sz w:val="24"/>
+          <w:szCs w:val="24"/>
+        </w:rPr>
+      </w:pPr>
+      <w:r>
+        <w:rPr>
+          <w:rFonts w:ascii="Times New Roman" w:hAnsi="Times New Roman" w:cs="Times New Roman"/>
+          <w:sz w:val="24"/>
+          <w:szCs w:val="24"/>
+        </w:rPr>
+        <w:t>Users can browse the product catalog, view gadget details, and add items to their cart. Once confirmed, they place orders by providing delivery information and making payments.</w:t>
+      </w:r>
+    </w:p>
+    <w:p>
+      <w:pPr>
+        <w:spacing w:line="360" w:lineRule="auto"/>
+        <w:jc w:val="both"/>
+        <w:rPr>
+          <w:rFonts w:ascii="Times New Roman" w:hAnsi="Times New Roman" w:cs="Times New Roman"/>
+          <w:b/>
+          <w:bCs/>
+          <w:sz w:val="28"/>
+          <w:szCs w:val="28"/>
+        </w:rPr>
+      </w:pPr>
+      <w:r>
+        <w:rPr>
+          <w:rFonts w:ascii="Times New Roman" w:hAnsi="Times New Roman" w:cs="Times New Roman"/>
+          <w:b/>
+          <w:bCs/>
+          <w:sz w:val="28"/>
+          <w:szCs w:val="28"/>
+        </w:rPr>
+        <w:t>User Wishlist</w:t>
+      </w:r>
+    </w:p>
+    <w:p>
+      <w:pPr>
+        <w:spacing w:line="360" w:lineRule="auto"/>
+        <w:jc w:val="both"/>
+        <w:rPr>
+          <w:rFonts w:ascii="Times New Roman" w:hAnsi="Times New Roman" w:cs="Times New Roman"/>
+          <w:sz w:val="24"/>
+          <w:szCs w:val="24"/>
+        </w:rPr>
+      </w:pPr>
+      <w:r>
+        <w:rPr>
+          <w:rFonts w:ascii="Times New Roman" w:hAnsi="Times New Roman" w:cs="Times New Roman"/>
+          <w:sz w:val="24"/>
+          <w:szCs w:val="24"/>
+        </w:rPr>
+        <w:t>Users can add their favorite gadgets to the Wishlist for future consideration.</w:t>
+      </w:r>
+    </w:p>
+    <w:p>
+      <w:pPr>
+        <w:spacing w:line="360" w:lineRule="auto"/>
+        <w:jc w:val="both"/>
+        <w:rPr>
+          <w:rFonts w:ascii="Times New Roman" w:hAnsi="Times New Roman" w:cs="Times New Roman"/>
+          <w:sz w:val="24"/>
+          <w:szCs w:val="24"/>
+        </w:rPr>
+      </w:pPr>
+    </w:p>
+    <w:p>
+      <w:pPr>
+        <w:spacing w:line="360" w:lineRule="auto"/>
+        <w:jc w:val="both"/>
+        <w:rPr>
+          <w:rFonts w:ascii="Times New Roman" w:hAnsi="Times New Roman" w:cs="Times New Roman"/>
+          <w:sz w:val="24"/>
+          <w:szCs w:val="24"/>
+        </w:rPr>
+      </w:pPr>
+    </w:p>
+    <w:p>
+      <w:pPr>
+        <w:spacing w:line="360" w:lineRule="auto"/>
+        <w:jc w:val="both"/>
+        <w:rPr>
+          <w:rFonts w:ascii="Times New Roman" w:hAnsi="Times New Roman" w:cs="Times New Roman"/>
+          <w:b/>
+          <w:bCs/>
+          <w:sz w:val="28"/>
+          <w:szCs w:val="28"/>
+        </w:rPr>
+      </w:pPr>
+      <w:r>
+        <w:rPr>
+          <w:rFonts w:ascii="Times New Roman" w:hAnsi="Times New Roman" w:cs="Times New Roman"/>
+          <w:b/>
+          <w:bCs/>
+          <w:sz w:val="28"/>
+          <w:szCs w:val="28"/>
+        </w:rPr>
+        <w:lastRenderedPageBreak/>
+        <w:t>Dataflow Diagram:</w:t>
+      </w:r>
+    </w:p>
+    <w:p>
+      <w:pPr>
+        <w:spacing w:line="360" w:lineRule="auto"/>
+        <w:jc w:val="both"/>
+        <w:rPr>
+          <w:rFonts w:ascii="Times New Roman" w:hAnsi="Times New Roman" w:cs="Times New Roman"/>
+          <w:sz w:val="24"/>
+          <w:szCs w:val="24"/>
+        </w:rPr>
+      </w:pPr>
+      <w:r>
+        <w:rPr>
+          <w:rFonts w:ascii="Times New Roman" w:hAnsi="Times New Roman" w:cs="Times New Roman"/>
+          <w:sz w:val="24"/>
+          <w:szCs w:val="24"/>
+        </w:rPr>
+        <w:t xml:space="preserve">A </w:t>
+      </w:r>
+      <w:r>
+        <w:rPr>
+          <w:rFonts w:ascii="Times New Roman" w:hAnsi="Times New Roman" w:cs="Times New Roman"/>
+          <w:b/>
+          <w:bCs/>
+          <w:sz w:val="24"/>
+          <w:szCs w:val="24"/>
+        </w:rPr>
+        <w:t>Data Flow Diagram (DFD)</w:t>
+      </w:r>
+      <w:r>
+        <w:rPr>
+          <w:rFonts w:ascii="Times New Roman" w:hAnsi="Times New Roman" w:cs="Times New Roman"/>
+          <w:sz w:val="24"/>
+          <w:szCs w:val="24"/>
+        </w:rPr>
+        <w:t xml:space="preserve"> visually represents how data moves through the Electromart system. It outlines user inputs (such as placing orders or signing up), processes (like order processing and payment verification), data stores (like user info or product lists), and external systems (like payment gateways or shipping APIs). This helps understand the overall functionality and interaction between components.</w:t>
+      </w:r>
+    </w:p>
+    <w:p>
+      <w:pPr>
+        <w:spacing w:line="360" w:lineRule="auto"/>
+        <w:jc w:val="both"/>
+        <w:rPr>
+          <w:rFonts w:ascii="Times New Roman" w:hAnsi="Times New Roman" w:cs="Times New Roman"/>
+          <w:b/>
+          <w:bCs/>
+          <w:sz w:val="28"/>
+          <w:szCs w:val="28"/>
+        </w:rPr>
+      </w:pPr>
+      <w:r>
+        <w:rPr>
+          <w:rFonts w:ascii="Times New Roman" w:hAnsi="Times New Roman" w:cs="Times New Roman"/>
+          <w:b/>
+          <w:bCs/>
+          <w:sz w:val="28"/>
+          <w:szCs w:val="28"/>
+        </w:rPr>
+        <w:t>DFD Level 0</w:t>
+      </w:r>
+    </w:p>
+    <w:p>
+      <w:pPr>
+        <w:spacing w:line="360" w:lineRule="auto"/>
+        <w:jc w:val="both"/>
+        <w:rPr>
+          <w:rFonts w:ascii="Times New Roman" w:hAnsi="Times New Roman" w:cs="Times New Roman"/>
+          <w:sz w:val="24"/>
+          <w:szCs w:val="24"/>
+        </w:rPr>
+      </w:pPr>
+      <w:r>
+        <w:rPr>
+          <w:rFonts w:ascii="Times New Roman" w:hAnsi="Times New Roman" w:cs="Times New Roman"/>
+          <w:sz w:val="24"/>
+          <w:szCs w:val="24"/>
+        </w:rPr>
+        <w:t xml:space="preserve">This Level 0 DFD shows a high-level overview of the </w:t>
+      </w:r>
+      <w:r>
+        <w:rPr>
+          <w:rFonts w:ascii="Times New Roman" w:hAnsi="Times New Roman" w:cs="Times New Roman"/>
+          <w:b/>
+          <w:bCs/>
+          <w:sz w:val="24"/>
+          <w:szCs w:val="24"/>
+        </w:rPr>
+        <w:t>Electromart</w:t>
+      </w:r>
+      <w:r>
+        <w:rPr>
+          <w:rFonts w:ascii="Times New Roman" w:hAnsi="Times New Roman" w:cs="Times New Roman"/>
+          <w:sz w:val="24"/>
+          <w:szCs w:val="24"/>
+        </w:rPr>
+        <w:t xml:space="preserve"> system, capturing interactions between the </w:t>
+      </w:r>
+      <w:r>
+        <w:rPr>
+          <w:rFonts w:ascii="Times New Roman" w:hAnsi="Times New Roman" w:cs="Times New Roman"/>
+          <w:b/>
+          <w:bCs/>
+          <w:sz w:val="24"/>
+          <w:szCs w:val="24"/>
+        </w:rPr>
+        <w:t>Customer</w:t>
+      </w:r>
+      <w:r>
+        <w:rPr>
+          <w:rFonts w:ascii="Times New Roman" w:hAnsi="Times New Roman" w:cs="Times New Roman"/>
+          <w:sz w:val="24"/>
+          <w:szCs w:val="24"/>
+        </w:rPr>
+        <w:t xml:space="preserve">, </w:t>
+      </w:r>
+      <w:r>
+        <w:rPr>
+          <w:rFonts w:ascii="Times New Roman" w:hAnsi="Times New Roman" w:cs="Times New Roman"/>
+          <w:b/>
+          <w:bCs/>
+          <w:sz w:val="24"/>
+          <w:szCs w:val="24"/>
+        </w:rPr>
+        <w:t>Admin</w:t>
+      </w:r>
+      <w:r>
+        <w:rPr>
+          <w:rFonts w:ascii="Times New Roman" w:hAnsi="Times New Roman" w:cs="Times New Roman"/>
+          <w:sz w:val="24"/>
+          <w:szCs w:val="24"/>
+        </w:rPr>
+        <w:t xml:space="preserve">, and the </w:t>
+      </w:r>
+      <w:r>
+        <w:rPr>
+          <w:rFonts w:ascii="Times New Roman" w:hAnsi="Times New Roman" w:cs="Times New Roman"/>
+          <w:b/>
+          <w:bCs/>
+          <w:sz w:val="24"/>
+          <w:szCs w:val="24"/>
+        </w:rPr>
+        <w:t>System</w:t>
+      </w:r>
+      <w:r>
+        <w:rPr>
+          <w:rFonts w:ascii="Times New Roman" w:hAnsi="Times New Roman" w:cs="Times New Roman"/>
+          <w:sz w:val="24"/>
+          <w:szCs w:val="24"/>
+        </w:rPr>
+        <w:t xml:space="preserve">. The central process involves browsing products, placing orders, handling </w:t>
+      </w:r>
+      <w:proofErr w:type="spellStart"/>
+      <w:r>
+        <w:rPr>
+          <w:rFonts w:ascii="Times New Roman" w:hAnsi="Times New Roman" w:cs="Times New Roman"/>
+          <w:sz w:val="24"/>
+          <w:szCs w:val="24"/>
+        </w:rPr>
+        <w:t>wishlists</w:t>
+      </w:r>
+      <w:proofErr w:type="spellEnd"/>
+      <w:r>
+        <w:rPr>
+          <w:rFonts w:ascii="Times New Roman" w:hAnsi="Times New Roman" w:cs="Times New Roman"/>
+          <w:sz w:val="24"/>
+          <w:szCs w:val="24"/>
+        </w:rPr>
+        <w:t>, managing payments, and maintaining product listings. It provides a simplified snapshot of how the user and admin interact with the e-commerce platform.</w:t>
+      </w:r>
+    </w:p>
+    <w:p>
+      <w:pPr>
+        <w:spacing w:line="360" w:lineRule="auto"/>
+        <w:jc w:val="both"/>
+        <w:rPr>
+          <w:rFonts w:ascii="Times New Roman" w:hAnsi="Times New Roman" w:cs="Times New Roman"/>
+          <w:sz w:val="24"/>
+          <w:szCs w:val="24"/>
+        </w:rPr>
+      </w:pPr>
+    </w:p>
+    <w:p>
+      <w:pPr>
+        <w:spacing w:line="360" w:lineRule="auto"/>
+        <w:jc w:val="both"/>
+        <w:rPr>
+          <w:rFonts w:ascii="Times New Roman" w:hAnsi="Times New Roman" w:cs="Times New Roman"/>
+          <w:sz w:val="24"/>
+          <w:szCs w:val="24"/>
+        </w:rPr>
+      </w:pPr>
+      <w:r>
+        <w:rPr>
+          <w:rFonts w:ascii="Times New Roman" w:hAnsi="Times New Roman" w:cs="Times New Roman"/>
+          <w:sz w:val="24"/>
+          <w:szCs w:val="24"/>
+        </w:rPr>
+        <w:tab/>
+      </w:r>
+      <w:r>
+        <w:rPr>
+          <w:rFonts w:ascii="Times New Roman" w:hAnsi="Times New Roman" w:cs="Times New Roman"/>
+          <w:sz w:val="24"/>
+          <w:szCs w:val="24"/>
+        </w:rPr>
+        <w:tab/>
+      </w:r>
+      <w:r>
+        <w:rPr>
+          <w:rFonts w:ascii="Times New Roman" w:hAnsi="Times New Roman" w:cs="Times New Roman"/>
+          <w:sz w:val="24"/>
+          <w:szCs w:val="24"/>
+        </w:rPr>
+        <w:tab/>
+        <w:t xml:space="preserve">Figure: </w:t>
+      </w:r>
+    </w:p>
+    <w:p>
+      <w:pPr>
+        <w:spacing w:line="360" w:lineRule="auto"/>
+        <w:jc w:val="both"/>
+        <w:rPr>
+          <w:rFonts w:ascii="Times New Roman" w:hAnsi="Times New Roman" w:cs="Times New Roman"/>
+          <w:b/>
+          <w:bCs/>
+          <w:sz w:val="24"/>
+          <w:szCs w:val="24"/>
+        </w:rPr>
+      </w:pPr>
+      <w:r>
+        <w:rPr>
+          <w:rFonts w:ascii="Times New Roman" w:hAnsi="Times New Roman" w:cs="Times New Roman"/>
+          <w:b/>
+          <w:bCs/>
+          <w:sz w:val="24"/>
+          <w:szCs w:val="24"/>
+        </w:rPr>
+        <w:t>DFD Level 1</w:t>
+      </w:r>
+    </w:p>
+    <w:p>
+      <w:pPr>
+        <w:spacing w:line="360" w:lineRule="auto"/>
+        <w:jc w:val="both"/>
+        <w:rPr>
+          <w:rFonts w:ascii="Times New Roman" w:hAnsi="Times New Roman" w:cs="Times New Roman"/>
+          <w:sz w:val="24"/>
+          <w:szCs w:val="24"/>
+        </w:rPr>
+      </w:pPr>
+      <w:r>
+        <w:rPr>
+          <w:rFonts w:ascii="Times New Roman" w:hAnsi="Times New Roman" w:cs="Times New Roman"/>
+          <w:sz w:val="24"/>
+          <w:szCs w:val="24"/>
+        </w:rPr>
+        <w:t>Level 1 DFD expands on the core system to reveal more detail on sub-processes. It breaks the Electromart system into the following sub-processes:</w:t>
+      </w:r>
+    </w:p>
+    <w:p>
+      <w:pPr>
+        <w:numPr>
+          <w:ilvl w:val="0"/>
+          <w:numId w:val="40"/>
+        </w:numPr>
+        <w:spacing w:line="360" w:lineRule="auto"/>
+        <w:jc w:val="both"/>
+        <w:rPr>
+          <w:rFonts w:ascii="Times New Roman" w:hAnsi="Times New Roman" w:cs="Times New Roman"/>
+          <w:sz w:val="24"/>
+          <w:szCs w:val="24"/>
+        </w:rPr>
+      </w:pPr>
+      <w:r>
+        <w:rPr>
+          <w:rFonts w:ascii="Times New Roman" w:hAnsi="Times New Roman" w:cs="Times New Roman"/>
+          <w:b/>
+          <w:bCs/>
+          <w:sz w:val="24"/>
+          <w:szCs w:val="24"/>
+        </w:rPr>
+        <w:t>Browse &amp; Search Products:</w:t>
+      </w:r>
+      <w:r>
+        <w:rPr>
+          <w:rFonts w:ascii="Times New Roman" w:hAnsi="Times New Roman" w:cs="Times New Roman"/>
+          <w:sz w:val="24"/>
+          <w:szCs w:val="24"/>
+        </w:rPr>
+        <w:t xml:space="preserve"> Customers explore available gadgets.</w:t>
+      </w:r>
+    </w:p>
+    <w:p>
+      <w:pPr>
+        <w:numPr>
+          <w:ilvl w:val="0"/>
+          <w:numId w:val="40"/>
+        </w:numPr>
+        <w:spacing w:line="360" w:lineRule="auto"/>
+        <w:jc w:val="both"/>
+        <w:rPr>
+          <w:rFonts w:ascii="Times New Roman" w:hAnsi="Times New Roman" w:cs="Times New Roman"/>
+          <w:sz w:val="24"/>
+          <w:szCs w:val="24"/>
+        </w:rPr>
+      </w:pPr>
+      <w:r>
+        <w:rPr>
+          <w:rFonts w:ascii="Times New Roman" w:hAnsi="Times New Roman" w:cs="Times New Roman"/>
+          <w:b/>
+          <w:bCs/>
+          <w:sz w:val="24"/>
+          <w:szCs w:val="24"/>
+        </w:rPr>
+        <w:t>Add to Cart / Wishlist:</w:t>
+      </w:r>
+      <w:r>
+        <w:rPr>
+          <w:rFonts w:ascii="Times New Roman" w:hAnsi="Times New Roman" w:cs="Times New Roman"/>
+          <w:sz w:val="24"/>
+          <w:szCs w:val="24"/>
+        </w:rPr>
+        <w:t xml:space="preserve"> Customers store items temporarily or for later.</w:t>
+      </w:r>
+    </w:p>
+    <w:p>
+      <w:pPr>
+        <w:numPr>
+          <w:ilvl w:val="0"/>
+          <w:numId w:val="40"/>
+        </w:numPr>
+        <w:spacing w:line="360" w:lineRule="auto"/>
+        <w:jc w:val="both"/>
+        <w:rPr>
+          <w:rFonts w:ascii="Times New Roman" w:hAnsi="Times New Roman" w:cs="Times New Roman"/>
+          <w:sz w:val="24"/>
+          <w:szCs w:val="24"/>
+        </w:rPr>
+      </w:pPr>
+      <w:r>
+        <w:rPr>
+          <w:rFonts w:ascii="Times New Roman" w:hAnsi="Times New Roman" w:cs="Times New Roman"/>
+          <w:b/>
+          <w:bCs/>
+          <w:sz w:val="24"/>
+          <w:szCs w:val="24"/>
+        </w:rPr>
+        <w:t>Place Order:</w:t>
+      </w:r>
+      <w:r>
+        <w:rPr>
+          <w:rFonts w:ascii="Times New Roman" w:hAnsi="Times New Roman" w:cs="Times New Roman"/>
+          <w:sz w:val="24"/>
+          <w:szCs w:val="24"/>
+        </w:rPr>
+        <w:t xml:space="preserve"> Finalizing order with delivery info and payment.</w:t>
+      </w:r>
+    </w:p>
+    <w:p>
+      <w:pPr>
+        <w:numPr>
+          <w:ilvl w:val="0"/>
+          <w:numId w:val="40"/>
+        </w:numPr>
+        <w:spacing w:line="360" w:lineRule="auto"/>
+        <w:jc w:val="both"/>
+        <w:rPr>
+          <w:rFonts w:ascii="Times New Roman" w:hAnsi="Times New Roman" w:cs="Times New Roman"/>
+          <w:sz w:val="24"/>
+          <w:szCs w:val="24"/>
+        </w:rPr>
+      </w:pPr>
+      <w:r>
+        <w:rPr>
+          <w:rFonts w:ascii="Times New Roman" w:hAnsi="Times New Roman" w:cs="Times New Roman"/>
+          <w:b/>
+          <w:bCs/>
+          <w:sz w:val="24"/>
+          <w:szCs w:val="24"/>
+        </w:rPr>
+        <w:t>Manage Products:</w:t>
+      </w:r>
+      <w:r>
+        <w:rPr>
+          <w:rFonts w:ascii="Times New Roman" w:hAnsi="Times New Roman" w:cs="Times New Roman"/>
+          <w:sz w:val="24"/>
+          <w:szCs w:val="24"/>
+        </w:rPr>
+        <w:t xml:space="preserve"> Admin adds/updates/deletes products.</w:t>
+      </w:r>
+    </w:p>
+    <w:p>
+      <w:pPr>
+        <w:numPr>
+          <w:ilvl w:val="0"/>
+          <w:numId w:val="40"/>
+        </w:numPr>
+        <w:spacing w:line="360" w:lineRule="auto"/>
+        <w:jc w:val="both"/>
+        <w:rPr>
+          <w:rFonts w:ascii="Times New Roman" w:hAnsi="Times New Roman" w:cs="Times New Roman"/>
+          <w:sz w:val="24"/>
+          <w:szCs w:val="24"/>
+        </w:rPr>
+      </w:pPr>
+      <w:r>
+        <w:rPr>
+          <w:rFonts w:ascii="Times New Roman" w:hAnsi="Times New Roman" w:cs="Times New Roman"/>
+          <w:b/>
+          <w:bCs/>
+          <w:sz w:val="24"/>
+          <w:szCs w:val="24"/>
+        </w:rPr>
+        <w:t>Manage Orders:</w:t>
+      </w:r>
+      <w:r>
+        <w:rPr>
+          <w:rFonts w:ascii="Times New Roman" w:hAnsi="Times New Roman" w:cs="Times New Roman"/>
+          <w:sz w:val="24"/>
+          <w:szCs w:val="24"/>
+        </w:rPr>
+        <w:t xml:space="preserve"> Admin tracks and updates order status.</w:t>
+      </w:r>
+    </w:p>
+    <w:p>
+      <w:pPr>
+        <w:numPr>
+          <w:ilvl w:val="0"/>
+          <w:numId w:val="40"/>
+        </w:numPr>
+        <w:spacing w:line="360" w:lineRule="auto"/>
+        <w:jc w:val="both"/>
+        <w:rPr>
+          <w:rFonts w:ascii="Times New Roman" w:hAnsi="Times New Roman" w:cs="Times New Roman"/>
+          <w:sz w:val="24"/>
+          <w:szCs w:val="24"/>
+        </w:rPr>
+      </w:pPr>
+      <w:r>
+        <w:rPr>
+          <w:rFonts w:ascii="Times New Roman" w:hAnsi="Times New Roman" w:cs="Times New Roman"/>
+          <w:b/>
+          <w:bCs/>
+          <w:sz w:val="24"/>
+          <w:szCs w:val="24"/>
+        </w:rPr>
+        <w:t>Process Payment:</w:t>
+      </w:r>
+      <w:r>
+        <w:rPr>
+          <w:rFonts w:ascii="Times New Roman" w:hAnsi="Times New Roman" w:cs="Times New Roman"/>
+          <w:sz w:val="24"/>
+          <w:szCs w:val="24"/>
+        </w:rPr>
+        <w:t xml:space="preserve"> Payments are processed and verified.</w:t>
+      </w:r>
+    </w:p>
+    <w:p>
+      <w:pPr>
+        <w:spacing w:line="360" w:lineRule="auto"/>
+        <w:jc w:val="both"/>
+        <w:rPr>
+          <w:rFonts w:ascii="Times New Roman" w:hAnsi="Times New Roman" w:cs="Times New Roman"/>
+          <w:sz w:val="24"/>
+          <w:szCs w:val="24"/>
+        </w:rPr>
+      </w:pPr>
+      <w:r>
+        <w:rPr>
+          <w:rFonts w:ascii="Times New Roman" w:hAnsi="Times New Roman" w:cs="Times New Roman"/>
+          <w:sz w:val="24"/>
+          <w:szCs w:val="24"/>
+        </w:rPr>
+        <w:t>This level shows how data flows between customers, system processes, and data stores like the product catalog, order history, and user profiles.</w:t>
+      </w:r>
+    </w:p>
+    <w:p>
+      <w:pPr>
+        <w:spacing w:line="360" w:lineRule="auto"/>
+        <w:jc w:val="center"/>
+        <w:rPr>
+          <w:rFonts w:ascii="Times New Roman" w:hAnsi="Times New Roman" w:cs="Times New Roman"/>
+          <w:sz w:val="24"/>
+          <w:szCs w:val="24"/>
+        </w:rPr>
+      </w:pPr>
+      <w:r>
+        <w:rPr>
+          <w:rFonts w:ascii="Times New Roman" w:hAnsi="Times New Roman" w:cs="Times New Roman"/>
+          <w:sz w:val="24"/>
+          <w:szCs w:val="24"/>
+        </w:rPr>
+        <w:t>Figure:</w:t>
+      </w:r>
+    </w:p>
+    <w:p>
+      <w:pPr>
+        <w:spacing w:line="360" w:lineRule="auto"/>
+        <w:rPr>
+          <w:rFonts w:ascii="Times New Roman" w:hAnsi="Times New Roman" w:cs="Times New Roman"/>
+          <w:sz w:val="24"/>
+          <w:szCs w:val="24"/>
+        </w:rPr>
+      </w:pPr>
+    </w:p>
+    <w:p>
+      <w:pPr>
+        <w:spacing w:line="360" w:lineRule="auto"/>
+        <w:jc w:val="both"/>
+        <w:rPr>
+          <w:rFonts w:ascii="Times New Roman" w:hAnsi="Times New Roman" w:cs="Times New Roman"/>
+          <w:b/>
+          <w:bCs/>
+          <w:sz w:val="28"/>
+          <w:szCs w:val="28"/>
+        </w:rPr>
+      </w:pPr>
+      <w:r>
+        <w:rPr>
+          <w:rFonts w:ascii="Times New Roman" w:hAnsi="Times New Roman" w:cs="Times New Roman"/>
+          <w:b/>
+          <w:bCs/>
+          <w:sz w:val="28"/>
+          <w:szCs w:val="28"/>
+        </w:rPr>
+        <w:t>DFD Level 2 (From the perspective of Customer)</w:t>
+      </w:r>
+    </w:p>
+    <w:p>
+      <w:pPr>
+        <w:spacing w:line="360" w:lineRule="auto"/>
+        <w:jc w:val="both"/>
+        <w:rPr>
+          <w:rFonts w:ascii="Times New Roman" w:hAnsi="Times New Roman" w:cs="Times New Roman"/>
+          <w:sz w:val="24"/>
+          <w:szCs w:val="24"/>
+        </w:rPr>
+      </w:pPr>
+      <w:r>
+        <w:rPr>
+          <w:rFonts w:ascii="Times New Roman" w:hAnsi="Times New Roman" w:cs="Times New Roman"/>
+          <w:sz w:val="24"/>
+          <w:szCs w:val="24"/>
+        </w:rPr>
+        <w:t xml:space="preserve">Level 2 DFD explores deeper into how the </w:t>
+      </w:r>
+      <w:r>
+        <w:rPr>
+          <w:rFonts w:ascii="Times New Roman" w:hAnsi="Times New Roman" w:cs="Times New Roman"/>
+          <w:b/>
+          <w:bCs/>
+          <w:sz w:val="24"/>
+          <w:szCs w:val="24"/>
+        </w:rPr>
+        <w:t>Customer</w:t>
+      </w:r>
+      <w:r>
+        <w:rPr>
+          <w:rFonts w:ascii="Times New Roman" w:hAnsi="Times New Roman" w:cs="Times New Roman"/>
+          <w:sz w:val="24"/>
+          <w:szCs w:val="24"/>
+        </w:rPr>
+        <w:t xml:space="preserve"> interacts with the system. It focuses on the user’s flow from browsing to purchase:</w:t>
+      </w:r>
+    </w:p>
+    <w:p>
+      <w:pPr>
+        <w:numPr>
+          <w:ilvl w:val="0"/>
+          <w:numId w:val="41"/>
+        </w:numPr>
+        <w:spacing w:line="360" w:lineRule="auto"/>
+        <w:jc w:val="both"/>
+        <w:rPr>
+          <w:rFonts w:ascii="Times New Roman" w:hAnsi="Times New Roman" w:cs="Times New Roman"/>
+          <w:sz w:val="24"/>
+          <w:szCs w:val="24"/>
+        </w:rPr>
+      </w:pPr>
+      <w:r>
+        <w:rPr>
+          <w:rFonts w:ascii="Times New Roman" w:hAnsi="Times New Roman" w:cs="Times New Roman"/>
+          <w:b/>
+          <w:bCs/>
+          <w:sz w:val="24"/>
+          <w:szCs w:val="24"/>
+        </w:rPr>
+        <w:t>Search Gadget → View Gadget Details → Add to Cart / Wishlist</w:t>
+      </w:r>
+    </w:p>
+    <w:p>
+      <w:pPr>
+        <w:numPr>
+          <w:ilvl w:val="0"/>
+          <w:numId w:val="41"/>
+        </w:numPr>
+        <w:spacing w:line="360" w:lineRule="auto"/>
+        <w:jc w:val="both"/>
+        <w:rPr>
+          <w:rFonts w:ascii="Times New Roman" w:hAnsi="Times New Roman" w:cs="Times New Roman"/>
+          <w:sz w:val="24"/>
+          <w:szCs w:val="24"/>
+        </w:rPr>
+      </w:pPr>
+      <w:r>
+        <w:rPr>
+          <w:rFonts w:ascii="Times New Roman" w:hAnsi="Times New Roman" w:cs="Times New Roman"/>
+          <w:b/>
+          <w:bCs/>
+          <w:sz w:val="24"/>
+          <w:szCs w:val="24"/>
+        </w:rPr>
+        <w:t>Proceed to Checkout → Enter Address → Make Payment</w:t>
+      </w:r>
+    </w:p>
+    <w:p>
+      <w:pPr>
+        <w:numPr>
+          <w:ilvl w:val="0"/>
+          <w:numId w:val="41"/>
+        </w:numPr>
+        <w:spacing w:line="360" w:lineRule="auto"/>
+        <w:jc w:val="both"/>
+        <w:rPr>
+          <w:rFonts w:ascii="Times New Roman" w:hAnsi="Times New Roman" w:cs="Times New Roman"/>
+          <w:sz w:val="24"/>
+          <w:szCs w:val="24"/>
+        </w:rPr>
+      </w:pPr>
+      <w:r>
+        <w:rPr>
+          <w:rFonts w:ascii="Times New Roman" w:hAnsi="Times New Roman" w:cs="Times New Roman"/>
+          <w:b/>
+          <w:bCs/>
+          <w:sz w:val="24"/>
+          <w:szCs w:val="24"/>
+        </w:rPr>
+        <w:t>Track Orders → View Order History</w:t>
+      </w:r>
+    </w:p>
+    <w:p>
+      <w:pPr>
+        <w:spacing w:line="360" w:lineRule="auto"/>
+        <w:jc w:val="both"/>
+        <w:rPr>
+          <w:rFonts w:ascii="Times New Roman" w:hAnsi="Times New Roman" w:cs="Times New Roman"/>
+          <w:sz w:val="24"/>
+          <w:szCs w:val="24"/>
+        </w:rPr>
+      </w:pPr>
+      <w:r>
+        <w:rPr>
+          <w:rFonts w:ascii="Times New Roman" w:hAnsi="Times New Roman" w:cs="Times New Roman"/>
+          <w:sz w:val="24"/>
+          <w:szCs w:val="24"/>
+        </w:rPr>
+        <w:t xml:space="preserve">Each process connects with related data stores like the product list, </w:t>
+      </w:r>
+      <w:r>
+        <w:rPr>
+          <w:rFonts w:ascii="Times New Roman" w:hAnsi="Times New Roman" w:cs="Times New Roman"/>
+          <w:sz w:val="24"/>
+          <w:szCs w:val="24"/>
+        </w:rPr>
+        <w:t>Wishlist</w:t>
+      </w:r>
+      <w:r>
+        <w:rPr>
+          <w:rFonts w:ascii="Times New Roman" w:hAnsi="Times New Roman" w:cs="Times New Roman"/>
+          <w:sz w:val="24"/>
+          <w:szCs w:val="24"/>
+        </w:rPr>
+        <w:t xml:space="preserve"> data, and payment details. This level of detail is helpful in understanding the customer experience journey in the Electromart app.</w:t>
+      </w:r>
+    </w:p>
+    <w:p>
+      <w:pPr>
+        <w:spacing w:line="360" w:lineRule="auto"/>
+        <w:jc w:val="center"/>
+        <w:rPr>
+          <w:rFonts w:ascii="Times New Roman" w:hAnsi="Times New Roman" w:cs="Times New Roman"/>
+          <w:sz w:val="24"/>
+          <w:szCs w:val="24"/>
+        </w:rPr>
+      </w:pPr>
+      <w:r>
+        <w:rPr>
+          <w:rFonts w:ascii="Times New Roman" w:hAnsi="Times New Roman" w:cs="Times New Roman"/>
+          <w:sz w:val="24"/>
+          <w:szCs w:val="24"/>
+        </w:rPr>
+        <w:t>Figure 4: DFD Level 2</w:t>
+      </w:r>
+    </w:p>
+    <w:p>
+      <w:pPr>
+        <w:spacing w:line="360" w:lineRule="auto"/>
+        <w:jc w:val="both"/>
+        <w:rPr>
+          <w:rFonts w:ascii="Times New Roman" w:hAnsi="Times New Roman" w:cs="Times New Roman"/>
+          <w:sz w:val="28"/>
+          <w:szCs w:val="28"/>
+        </w:rPr>
+      </w:pPr>
+    </w:p>
+    <w:p>
+      <w:pPr>
+        <w:spacing w:line="360" w:lineRule="auto"/>
+        <w:jc w:val="both"/>
+        <w:rPr>
+          <w:sz w:val="28"/>
+          <w:szCs w:val="28"/>
+        </w:rPr>
+      </w:pPr>
+    </w:p>
+    <w:p>
+      <w:pPr>
+        <w:spacing w:line="360" w:lineRule="auto"/>
+        <w:jc w:val="both"/>
+        <w:rPr>
+          <w:sz w:val="28"/>
+          <w:szCs w:val="28"/>
+        </w:rPr>
+      </w:pPr>
+    </w:p>
+    <w:p>
+      <w:pPr>
+        <w:spacing w:line="360" w:lineRule="auto"/>
+        <w:jc w:val="both"/>
+        <w:rPr>
+          <w:b/>
+          <w:bCs/>
+          <w:sz w:val="28"/>
+          <w:szCs w:val="28"/>
+        </w:rPr>
+      </w:pPr>
     </w:p>
     <w:p>
       <w:pPr>
@@ -19428,6 +20304,155 @@
     </w:lvl>
   </w:abstractNum>
   <w:abstractNum w:abstractNumId="13" w15:restartNumberingAfterBreak="0">
+    <w:nsid w:val="1ECC3304"/>
+    <w:multiLevelType w:val="multilevel"/>
+    <w:tmpl w:val="A0C4065E"/>
+    <w:lvl w:ilvl="0">
+      <w:start w:val="1"/>
+      <w:numFmt w:val="bullet"/>
+      <w:lvlText w:val=""/>
+      <w:lvlJc w:val="left"/>
+      <w:pPr>
+        <w:tabs>
+          <w:tab w:val="num" w:pos="720"/>
+        </w:tabs>
+        <w:ind w:left="720" w:hanging="360"/>
+      </w:pPr>
+      <w:rPr>
+        <w:rFonts w:ascii="Symbol" w:hAnsi="Symbol" w:hint="default"/>
+        <w:sz w:val="20"/>
+      </w:rPr>
+    </w:lvl>
+    <w:lvl w:ilvl="1" w:tentative="1">
+      <w:start w:val="1"/>
+      <w:numFmt w:val="bullet"/>
+      <w:lvlText w:val="o"/>
+      <w:lvlJc w:val="left"/>
+      <w:pPr>
+        <w:tabs>
+          <w:tab w:val="num" w:pos="1440"/>
+        </w:tabs>
+        <w:ind w:left="1440" w:hanging="360"/>
+      </w:pPr>
+      <w:rPr>
+        <w:rFonts w:ascii="Courier New" w:hAnsi="Courier New" w:hint="default"/>
+        <w:sz w:val="20"/>
+      </w:rPr>
+    </w:lvl>
+    <w:lvl w:ilvl="2" w:tentative="1">
+      <w:start w:val="1"/>
+      <w:numFmt w:val="bullet"/>
+      <w:lvlText w:val=""/>
+      <w:lvlJc w:val="left"/>
+      <w:pPr>
+        <w:tabs>
+          <w:tab w:val="num" w:pos="2160"/>
+        </w:tabs>
+        <w:ind w:left="2160" w:hanging="360"/>
+      </w:pPr>
+      <w:rPr>
+        <w:rFonts w:ascii="Wingdings" w:hAnsi="Wingdings" w:hint="default"/>
+        <w:sz w:val="20"/>
+      </w:rPr>
+    </w:lvl>
+    <w:lvl w:ilvl="3" w:tentative="1">
+      <w:start w:val="1"/>
+      <w:numFmt w:val="bullet"/>
+      <w:lvlText w:val=""/>
+      <w:lvlJc w:val="left"/>
+      <w:pPr>
+        <w:tabs>
+          <w:tab w:val="num" w:pos="2880"/>
+        </w:tabs>
+        <w:ind w:left="2880" w:hanging="360"/>
+      </w:pPr>
+      <w:rPr>
+        <w:rFonts w:ascii="Wingdings" w:hAnsi="Wingdings" w:hint="default"/>
+        <w:sz w:val="20"/>
+      </w:rPr>
+    </w:lvl>
+    <w:lvl w:ilvl="4" w:tentative="1">
+      <w:start w:val="1"/>
+      <w:numFmt w:val="bullet"/>
+      <w:lvlText w:val=""/>
+      <w:lvlJc w:val="left"/>
+      <w:pPr>
+        <w:tabs>
+          <w:tab w:val="num" w:pos="3600"/>
+        </w:tabs>
+        <w:ind w:left="3600" w:hanging="360"/>
+      </w:pPr>
+      <w:rPr>
+        <w:rFonts w:ascii="Wingdings" w:hAnsi="Wingdings" w:hint="default"/>
+        <w:sz w:val="20"/>
+      </w:rPr>
+    </w:lvl>
+    <w:lvl w:ilvl="5" w:tentative="1">
+      <w:start w:val="1"/>
+      <w:numFmt w:val="bullet"/>
+      <w:lvlText w:val=""/>
+      <w:lvlJc w:val="left"/>
+      <w:pPr>
+        <w:tabs>
+          <w:tab w:val="num" w:pos="4320"/>
+        </w:tabs>
+        <w:ind w:left="4320" w:hanging="360"/>
+      </w:pPr>
+      <w:rPr>
+        <w:rFonts w:ascii="Wingdings" w:hAnsi="Wingdings" w:hint="default"/>
+        <w:sz w:val="20"/>
+      </w:rPr>
+    </w:lvl>
+    <w:lvl w:ilvl="6" w:tentative="1">
+      <w:start w:val="1"/>
+      <w:numFmt w:val="bullet"/>
+      <w:lvlText w:val=""/>
+      <w:lvlJc w:val="left"/>
+      <w:pPr>
+        <w:tabs>
+          <w:tab w:val="num" w:pos="5040"/>
+        </w:tabs>
+        <w:ind w:left="5040" w:hanging="360"/>
+      </w:pPr>
+      <w:rPr>
+        <w:rFonts w:ascii="Wingdings" w:hAnsi="Wingdings" w:hint="default"/>
+        <w:sz w:val="20"/>
+      </w:rPr>
+    </w:lvl>
+    <w:lvl w:ilvl="7" w:tentative="1">
+      <w:start w:val="1"/>
+      <w:numFmt w:val="bullet"/>
+      <w:lvlText w:val=""/>
+      <w:lvlJc w:val="left"/>
+      <w:pPr>
+        <w:tabs>
+          <w:tab w:val="num" w:pos="5760"/>
+        </w:tabs>
+        <w:ind w:left="5760" w:hanging="360"/>
+      </w:pPr>
+      <w:rPr>
+        <w:rFonts w:ascii="Wingdings" w:hAnsi="Wingdings" w:hint="default"/>
+        <w:sz w:val="20"/>
+      </w:rPr>
+    </w:lvl>
+    <w:lvl w:ilvl="8" w:tentative="1">
+      <w:start w:val="1"/>
+      <w:numFmt w:val="bullet"/>
+      <w:lvlText w:val=""/>
+      <w:lvlJc w:val="left"/>
+      <w:pPr>
+        <w:tabs>
+          <w:tab w:val="num" w:pos="6480"/>
+        </w:tabs>
+        <w:ind w:left="6480" w:hanging="360"/>
+      </w:pPr>
+      <w:rPr>
+        <w:rFonts w:ascii="Wingdings" w:hAnsi="Wingdings" w:hint="default"/>
+        <w:sz w:val="20"/>
+      </w:rPr>
+    </w:lvl>
+  </w:abstractNum>
+  <w:abstractNum w:abstractNumId="14" w15:restartNumberingAfterBreak="0">
     <w:nsid w:val="2069211A"/>
     <w:multiLevelType w:val="multilevel"/>
     <w:tmpl w:val="18D62D02"/>
@@ -19576,7 +20601,7 @@
       </w:rPr>
     </w:lvl>
   </w:abstractNum>
-  <w:abstractNum w:abstractNumId="14" w15:restartNumberingAfterBreak="0">
+  <w:abstractNum w:abstractNumId="15" w15:restartNumberingAfterBreak="0">
     <w:nsid w:val="263617FC"/>
     <w:multiLevelType w:val="hybridMultilevel"/>
     <w:tmpl w:val="8E7A63AC"/>
@@ -19662,7 +20687,7 @@
       </w:pPr>
     </w:lvl>
   </w:abstractNum>
-  <w:abstractNum w:abstractNumId="15" w15:restartNumberingAfterBreak="0">
+  <w:abstractNum w:abstractNumId="16" w15:restartNumberingAfterBreak="0">
     <w:nsid w:val="29596844"/>
     <w:multiLevelType w:val="multilevel"/>
     <w:tmpl w:val="8F08B654"/>
@@ -19811,7 +20836,7 @@
       </w:rPr>
     </w:lvl>
   </w:abstractNum>
-  <w:abstractNum w:abstractNumId="16" w15:restartNumberingAfterBreak="0">
+  <w:abstractNum w:abstractNumId="17" w15:restartNumberingAfterBreak="0">
     <w:nsid w:val="2C6F5821"/>
     <w:multiLevelType w:val="multilevel"/>
     <w:tmpl w:val="4802078A"/>
@@ -19960,7 +20985,7 @@
       </w:rPr>
     </w:lvl>
   </w:abstractNum>
-  <w:abstractNum w:abstractNumId="17" w15:restartNumberingAfterBreak="0">
+  <w:abstractNum w:abstractNumId="18" w15:restartNumberingAfterBreak="0">
     <w:nsid w:val="2F075972"/>
     <w:multiLevelType w:val="hybridMultilevel"/>
     <w:tmpl w:val="564E806E"/>
@@ -20053,7 +21078,7 @@
       </w:pPr>
     </w:lvl>
   </w:abstractNum>
-  <w:abstractNum w:abstractNumId="18" w15:restartNumberingAfterBreak="0">
+  <w:abstractNum w:abstractNumId="19" w15:restartNumberingAfterBreak="0">
     <w:nsid w:val="30BF5979"/>
     <w:multiLevelType w:val="multilevel"/>
     <w:tmpl w:val="855C7DAA"/>
@@ -20202,7 +21227,7 @@
       </w:rPr>
     </w:lvl>
   </w:abstractNum>
-  <w:abstractNum w:abstractNumId="19" w15:restartNumberingAfterBreak="0">
+  <w:abstractNum w:abstractNumId="20" w15:restartNumberingAfterBreak="0">
     <w:nsid w:val="3549761B"/>
     <w:multiLevelType w:val="hybridMultilevel"/>
     <w:tmpl w:val="939AF464"/>
@@ -20315,7 +21340,7 @@
       </w:rPr>
     </w:lvl>
   </w:abstractNum>
-  <w:abstractNum w:abstractNumId="20" w15:restartNumberingAfterBreak="0">
+  <w:abstractNum w:abstractNumId="21" w15:restartNumberingAfterBreak="0">
     <w:nsid w:val="45A51AA3"/>
     <w:multiLevelType w:val="hybridMultilevel"/>
     <w:tmpl w:val="0B6ECC96"/>
@@ -20428,7 +21453,7 @@
       </w:rPr>
     </w:lvl>
   </w:abstractNum>
-  <w:abstractNum w:abstractNumId="21" w15:restartNumberingAfterBreak="0">
+  <w:abstractNum w:abstractNumId="22" w15:restartNumberingAfterBreak="0">
     <w:nsid w:val="46C54072"/>
     <w:multiLevelType w:val="hybridMultilevel"/>
     <w:tmpl w:val="378EB1AC"/>
@@ -20541,7 +21566,7 @@
       </w:rPr>
     </w:lvl>
   </w:abstractNum>
-  <w:abstractNum w:abstractNumId="22" w15:restartNumberingAfterBreak="0">
+  <w:abstractNum w:abstractNumId="23" w15:restartNumberingAfterBreak="0">
     <w:nsid w:val="471A7289"/>
     <w:multiLevelType w:val="multilevel"/>
     <w:tmpl w:val="61E61912"/>
@@ -20690,7 +21715,7 @@
       </w:rPr>
     </w:lvl>
   </w:abstractNum>
-  <w:abstractNum w:abstractNumId="23" w15:restartNumberingAfterBreak="0">
+  <w:abstractNum w:abstractNumId="24" w15:restartNumberingAfterBreak="0">
     <w:nsid w:val="49337203"/>
     <w:multiLevelType w:val="multilevel"/>
     <w:tmpl w:val="71287E04"/>
@@ -20839,7 +21864,7 @@
       </w:rPr>
     </w:lvl>
   </w:abstractNum>
-  <w:abstractNum w:abstractNumId="24" w15:restartNumberingAfterBreak="0">
+  <w:abstractNum w:abstractNumId="25" w15:restartNumberingAfterBreak="0">
     <w:nsid w:val="4A8D45E5"/>
     <w:multiLevelType w:val="hybridMultilevel"/>
     <w:tmpl w:val="25F0F3CE"/>
@@ -20925,7 +21950,7 @@
       </w:pPr>
     </w:lvl>
   </w:abstractNum>
-  <w:abstractNum w:abstractNumId="25" w15:restartNumberingAfterBreak="0">
+  <w:abstractNum w:abstractNumId="26" w15:restartNumberingAfterBreak="0">
     <w:nsid w:val="4B123098"/>
     <w:multiLevelType w:val="hybridMultilevel"/>
     <w:tmpl w:val="E320C212"/>
@@ -21038,7 +22063,7 @@
       </w:rPr>
     </w:lvl>
   </w:abstractNum>
-  <w:abstractNum w:abstractNumId="26" w15:restartNumberingAfterBreak="0">
+  <w:abstractNum w:abstractNumId="27" w15:restartNumberingAfterBreak="0">
     <w:nsid w:val="4BD56FA2"/>
     <w:multiLevelType w:val="hybridMultilevel"/>
     <w:tmpl w:val="9964F572"/>
@@ -21127,7 +22152,7 @@
       </w:pPr>
     </w:lvl>
   </w:abstractNum>
-  <w:abstractNum w:abstractNumId="27" w15:restartNumberingAfterBreak="0">
+  <w:abstractNum w:abstractNumId="28" w15:restartNumberingAfterBreak="0">
     <w:nsid w:val="51D40035"/>
     <w:multiLevelType w:val="multilevel"/>
     <w:tmpl w:val="44BA211A"/>
@@ -21276,7 +22301,7 @@
       </w:rPr>
     </w:lvl>
   </w:abstractNum>
-  <w:abstractNum w:abstractNumId="28" w15:restartNumberingAfterBreak="0">
+  <w:abstractNum w:abstractNumId="29" w15:restartNumberingAfterBreak="0">
     <w:nsid w:val="53897609"/>
     <w:multiLevelType w:val="hybridMultilevel"/>
     <w:tmpl w:val="0C0EF78C"/>
@@ -21389,7 +22414,7 @@
       </w:rPr>
     </w:lvl>
   </w:abstractNum>
-  <w:abstractNum w:abstractNumId="29" w15:restartNumberingAfterBreak="0">
+  <w:abstractNum w:abstractNumId="30" w15:restartNumberingAfterBreak="0">
     <w:nsid w:val="5A21709C"/>
     <w:multiLevelType w:val="hybridMultilevel"/>
     <w:tmpl w:val="D2A47092"/>
@@ -21502,7 +22527,7 @@
       </w:rPr>
     </w:lvl>
   </w:abstractNum>
-  <w:abstractNum w:abstractNumId="30" w15:restartNumberingAfterBreak="0">
+  <w:abstractNum w:abstractNumId="31" w15:restartNumberingAfterBreak="0">
     <w:nsid w:val="638832AE"/>
     <w:multiLevelType w:val="multilevel"/>
     <w:tmpl w:val="E00840AC"/>
@@ -21651,7 +22676,7 @@
       </w:rPr>
     </w:lvl>
   </w:abstractNum>
-  <w:abstractNum w:abstractNumId="31" w15:restartNumberingAfterBreak="0">
+  <w:abstractNum w:abstractNumId="32" w15:restartNumberingAfterBreak="0">
     <w:nsid w:val="68460B35"/>
     <w:multiLevelType w:val="hybridMultilevel"/>
     <w:tmpl w:val="E9FA9864"/>
@@ -21740,7 +22765,7 @@
       </w:pPr>
     </w:lvl>
   </w:abstractNum>
-  <w:abstractNum w:abstractNumId="32" w15:restartNumberingAfterBreak="0">
+  <w:abstractNum w:abstractNumId="33" w15:restartNumberingAfterBreak="0">
     <w:nsid w:val="6A7D0134"/>
     <w:multiLevelType w:val="hybridMultilevel"/>
     <w:tmpl w:val="BB38D4B0"/>
@@ -21832,7 +22857,7 @@
       </w:pPr>
     </w:lvl>
   </w:abstractNum>
-  <w:abstractNum w:abstractNumId="33" w15:restartNumberingAfterBreak="0">
+  <w:abstractNum w:abstractNumId="34" w15:restartNumberingAfterBreak="0">
     <w:nsid w:val="79F90F2B"/>
     <w:multiLevelType w:val="hybridMultilevel"/>
     <w:tmpl w:val="1BB8CB02"/>
@@ -21921,7 +22946,7 @@
       </w:pPr>
     </w:lvl>
   </w:abstractNum>
-  <w:abstractNum w:abstractNumId="34" w15:restartNumberingAfterBreak="0">
+  <w:abstractNum w:abstractNumId="35" w15:restartNumberingAfterBreak="0">
     <w:nsid w:val="7C1B5E25"/>
     <w:multiLevelType w:val="hybridMultilevel"/>
     <w:tmpl w:val="0F1CFDEC"/>
@@ -22034,7 +23059,156 @@
       </w:rPr>
     </w:lvl>
   </w:abstractNum>
-  <w:abstractNum w:abstractNumId="35" w15:restartNumberingAfterBreak="0">
+  <w:abstractNum w:abstractNumId="36" w15:restartNumberingAfterBreak="0">
+    <w:nsid w:val="7C2455E1"/>
+    <w:multiLevelType w:val="multilevel"/>
+    <w:tmpl w:val="AF46C000"/>
+    <w:lvl w:ilvl="0">
+      <w:start w:val="1"/>
+      <w:numFmt w:val="bullet"/>
+      <w:lvlText w:val=""/>
+      <w:lvlJc w:val="left"/>
+      <w:pPr>
+        <w:tabs>
+          <w:tab w:val="num" w:pos="720"/>
+        </w:tabs>
+        <w:ind w:left="720" w:hanging="360"/>
+      </w:pPr>
+      <w:rPr>
+        <w:rFonts w:ascii="Symbol" w:hAnsi="Symbol" w:hint="default"/>
+        <w:sz w:val="20"/>
+      </w:rPr>
+    </w:lvl>
+    <w:lvl w:ilvl="1" w:tentative="1">
+      <w:start w:val="1"/>
+      <w:numFmt w:val="bullet"/>
+      <w:lvlText w:val="o"/>
+      <w:lvlJc w:val="left"/>
+      <w:pPr>
+        <w:tabs>
+          <w:tab w:val="num" w:pos="1440"/>
+        </w:tabs>
+        <w:ind w:left="1440" w:hanging="360"/>
+      </w:pPr>
+      <w:rPr>
+        <w:rFonts w:ascii="Courier New" w:hAnsi="Courier New" w:hint="default"/>
+        <w:sz w:val="20"/>
+      </w:rPr>
+    </w:lvl>
+    <w:lvl w:ilvl="2" w:tentative="1">
+      <w:start w:val="1"/>
+      <w:numFmt w:val="bullet"/>
+      <w:lvlText w:val=""/>
+      <w:lvlJc w:val="left"/>
+      <w:pPr>
+        <w:tabs>
+          <w:tab w:val="num" w:pos="2160"/>
+        </w:tabs>
+        <w:ind w:left="2160" w:hanging="360"/>
+      </w:pPr>
+      <w:rPr>
+        <w:rFonts w:ascii="Wingdings" w:hAnsi="Wingdings" w:hint="default"/>
+        <w:sz w:val="20"/>
+      </w:rPr>
+    </w:lvl>
+    <w:lvl w:ilvl="3" w:tentative="1">
+      <w:start w:val="1"/>
+      <w:numFmt w:val="bullet"/>
+      <w:lvlText w:val=""/>
+      <w:lvlJc w:val="left"/>
+      <w:pPr>
+        <w:tabs>
+          <w:tab w:val="num" w:pos="2880"/>
+        </w:tabs>
+        <w:ind w:left="2880" w:hanging="360"/>
+      </w:pPr>
+      <w:rPr>
+        <w:rFonts w:ascii="Wingdings" w:hAnsi="Wingdings" w:hint="default"/>
+        <w:sz w:val="20"/>
+      </w:rPr>
+    </w:lvl>
+    <w:lvl w:ilvl="4" w:tentative="1">
+      <w:start w:val="1"/>
+      <w:numFmt w:val="bullet"/>
+      <w:lvlText w:val=""/>
+      <w:lvlJc w:val="left"/>
+      <w:pPr>
+        <w:tabs>
+          <w:tab w:val="num" w:pos="3600"/>
+        </w:tabs>
+        <w:ind w:left="3600" w:hanging="360"/>
+      </w:pPr>
+      <w:rPr>
+        <w:rFonts w:ascii="Wingdings" w:hAnsi="Wingdings" w:hint="default"/>
+        <w:sz w:val="20"/>
+      </w:rPr>
+    </w:lvl>
+    <w:lvl w:ilvl="5" w:tentative="1">
+      <w:start w:val="1"/>
+      <w:numFmt w:val="bullet"/>
+      <w:lvlText w:val=""/>
+      <w:lvlJc w:val="left"/>
+      <w:pPr>
+        <w:tabs>
+          <w:tab w:val="num" w:pos="4320"/>
+        </w:tabs>
+        <w:ind w:left="4320" w:hanging="360"/>
+      </w:pPr>
+      <w:rPr>
+        <w:rFonts w:ascii="Wingdings" w:hAnsi="Wingdings" w:hint="default"/>
+        <w:sz w:val="20"/>
+      </w:rPr>
+    </w:lvl>
+    <w:lvl w:ilvl="6" w:tentative="1">
+      <w:start w:val="1"/>
+      <w:numFmt w:val="bullet"/>
+      <w:lvlText w:val=""/>
+      <w:lvlJc w:val="left"/>
+      <w:pPr>
+        <w:tabs>
+          <w:tab w:val="num" w:pos="5040"/>
+        </w:tabs>
+        <w:ind w:left="5040" w:hanging="360"/>
+      </w:pPr>
+      <w:rPr>
+        <w:rFonts w:ascii="Wingdings" w:hAnsi="Wingdings" w:hint="default"/>
+        <w:sz w:val="20"/>
+      </w:rPr>
+    </w:lvl>
+    <w:lvl w:ilvl="7" w:tentative="1">
+      <w:start w:val="1"/>
+      <w:numFmt w:val="bullet"/>
+      <w:lvlText w:val=""/>
+      <w:lvlJc w:val="left"/>
+      <w:pPr>
+        <w:tabs>
+          <w:tab w:val="num" w:pos="5760"/>
+        </w:tabs>
+        <w:ind w:left="5760" w:hanging="360"/>
+      </w:pPr>
+      <w:rPr>
+        <w:rFonts w:ascii="Wingdings" w:hAnsi="Wingdings" w:hint="default"/>
+        <w:sz w:val="20"/>
+      </w:rPr>
+    </w:lvl>
+    <w:lvl w:ilvl="8" w:tentative="1">
+      <w:start w:val="1"/>
+      <w:numFmt w:val="bullet"/>
+      <w:lvlText w:val=""/>
+      <w:lvlJc w:val="left"/>
+      <w:pPr>
+        <w:tabs>
+          <w:tab w:val="num" w:pos="6480"/>
+        </w:tabs>
+        <w:ind w:left="6480" w:hanging="360"/>
+      </w:pPr>
+      <w:rPr>
+        <w:rFonts w:ascii="Wingdings" w:hAnsi="Wingdings" w:hint="default"/>
+        <w:sz w:val="20"/>
+      </w:rPr>
+    </w:lvl>
+  </w:abstractNum>
+  <w:abstractNum w:abstractNumId="37" w15:restartNumberingAfterBreak="0">
     <w:nsid w:val="7C260C15"/>
     <w:multiLevelType w:val="hybridMultilevel"/>
     <w:tmpl w:val="29D8D2C8"/>
@@ -22123,7 +23297,7 @@
       </w:pPr>
     </w:lvl>
   </w:abstractNum>
-  <w:abstractNum w:abstractNumId="36" w15:restartNumberingAfterBreak="0">
+  <w:abstractNum w:abstractNumId="38" w15:restartNumberingAfterBreak="0">
     <w:nsid w:val="7CEE15A2"/>
     <w:multiLevelType w:val="hybridMultilevel"/>
     <w:tmpl w:val="3434FCE6"/>
@@ -22236,7 +23410,7 @@
       </w:rPr>
     </w:lvl>
   </w:abstractNum>
-  <w:abstractNum w:abstractNumId="37" w15:restartNumberingAfterBreak="0">
+  <w:abstractNum w:abstractNumId="39" w15:restartNumberingAfterBreak="0">
     <w:nsid w:val="7D951534"/>
     <w:multiLevelType w:val="multilevel"/>
     <w:tmpl w:val="1AAEE786"/>
@@ -22386,13 +23560,13 @@
     </w:lvl>
   </w:abstractNum>
   <w:num w:numId="1" w16cid:durableId="1026908480">
-    <w:abstractNumId w:val="33"/>
+    <w:abstractNumId w:val="34"/>
   </w:num>
   <w:num w:numId="2" w16cid:durableId="1765610795">
-    <w:abstractNumId w:val="17"/>
+    <w:abstractNumId w:val="18"/>
   </w:num>
   <w:num w:numId="3" w16cid:durableId="931668442">
-    <w:abstractNumId w:val="28"/>
+    <w:abstractNumId w:val="29"/>
   </w:num>
   <w:num w:numId="4" w16cid:durableId="1861159746">
     <w:abstractNumId w:val="11"/>
@@ -22401,19 +23575,19 @@
     <w:abstractNumId w:val="3"/>
   </w:num>
   <w:num w:numId="6" w16cid:durableId="843714098">
-    <w:abstractNumId w:val="19"/>
+    <w:abstractNumId w:val="20"/>
   </w:num>
   <w:num w:numId="7" w16cid:durableId="1218782323">
     <w:abstractNumId w:val="9"/>
   </w:num>
   <w:num w:numId="8" w16cid:durableId="1751927382">
-    <w:abstractNumId w:val="32"/>
+    <w:abstractNumId w:val="33"/>
   </w:num>
   <w:num w:numId="9" w16cid:durableId="2106264830">
-    <w:abstractNumId w:val="35"/>
+    <w:abstractNumId w:val="37"/>
   </w:num>
   <w:num w:numId="10" w16cid:durableId="116459168">
-    <w:abstractNumId w:val="26"/>
+    <w:abstractNumId w:val="27"/>
   </w:num>
   <w:num w:numId="11" w16cid:durableId="1176266877">
     <w:abstractNumId w:val="6"/>
@@ -22422,19 +23596,19 @@
     <w:abstractNumId w:val="2"/>
   </w:num>
   <w:num w:numId="13" w16cid:durableId="1191527327">
-    <w:abstractNumId w:val="29"/>
+    <w:abstractNumId w:val="30"/>
   </w:num>
   <w:num w:numId="14" w16cid:durableId="1750804589">
     <w:abstractNumId w:val="5"/>
   </w:num>
   <w:num w:numId="15" w16cid:durableId="1767073353">
-    <w:abstractNumId w:val="21"/>
+    <w:abstractNumId w:val="22"/>
   </w:num>
   <w:num w:numId="16" w16cid:durableId="1727487680">
-    <w:abstractNumId w:val="31"/>
+    <w:abstractNumId w:val="32"/>
   </w:num>
   <w:num w:numId="17" w16cid:durableId="976304042">
-    <w:abstractNumId w:val="14"/>
+    <w:abstractNumId w:val="15"/>
   </w:num>
   <w:num w:numId="18" w16cid:durableId="168911051">
     <w:abstractNumId w:val="1"/>
@@ -22443,34 +23617,34 @@
     <w:abstractNumId w:val="8"/>
   </w:num>
   <w:num w:numId="20" w16cid:durableId="730078368">
-    <w:abstractNumId w:val="24"/>
+    <w:abstractNumId w:val="25"/>
   </w:num>
   <w:num w:numId="21" w16cid:durableId="1721439155">
-    <w:abstractNumId w:val="32"/>
+    <w:abstractNumId w:val="33"/>
   </w:num>
   <w:num w:numId="22" w16cid:durableId="1129125438">
-    <w:abstractNumId w:val="34"/>
+    <w:abstractNumId w:val="35"/>
   </w:num>
   <w:num w:numId="23" w16cid:durableId="158354413">
     <w:abstractNumId w:val="12"/>
   </w:num>
   <w:num w:numId="24" w16cid:durableId="47149073">
-    <w:abstractNumId w:val="13"/>
+    <w:abstractNumId w:val="14"/>
   </w:num>
   <w:num w:numId="25" w16cid:durableId="1536308639">
-    <w:abstractNumId w:val="16"/>
+    <w:abstractNumId w:val="17"/>
   </w:num>
   <w:num w:numId="26" w16cid:durableId="63380125">
-    <w:abstractNumId w:val="23"/>
+    <w:abstractNumId w:val="24"/>
   </w:num>
   <w:num w:numId="27" w16cid:durableId="429156901">
     <w:abstractNumId w:val="4"/>
   </w:num>
   <w:num w:numId="28" w16cid:durableId="857163459">
-    <w:abstractNumId w:val="36"/>
+    <w:abstractNumId w:val="38"/>
   </w:num>
   <w:num w:numId="29" w16cid:durableId="656231938">
-    <w:abstractNumId w:val="18"/>
+    <w:abstractNumId w:val="19"/>
   </w:num>
   <w:num w:numId="30" w16cid:durableId="1475828024">
     <w:abstractNumId w:val="10"/>
@@ -22479,28 +23653,34 @@
     <w:abstractNumId w:val="7"/>
   </w:num>
   <w:num w:numId="32" w16cid:durableId="737167727">
-    <w:abstractNumId w:val="27"/>
+    <w:abstractNumId w:val="28"/>
   </w:num>
   <w:num w:numId="33" w16cid:durableId="1163619643">
-    <w:abstractNumId w:val="30"/>
+    <w:abstractNumId w:val="31"/>
   </w:num>
   <w:num w:numId="34" w16cid:durableId="439103078">
-    <w:abstractNumId w:val="22"/>
+    <w:abstractNumId w:val="23"/>
   </w:num>
   <w:num w:numId="35" w16cid:durableId="812988609">
-    <w:abstractNumId w:val="15"/>
+    <w:abstractNumId w:val="16"/>
   </w:num>
   <w:num w:numId="36" w16cid:durableId="1537351087">
-    <w:abstractNumId w:val="37"/>
+    <w:abstractNumId w:val="39"/>
   </w:num>
   <w:num w:numId="37" w16cid:durableId="300237345">
     <w:abstractNumId w:val="0"/>
   </w:num>
   <w:num w:numId="38" w16cid:durableId="1998222258">
-    <w:abstractNumId w:val="20"/>
+    <w:abstractNumId w:val="21"/>
   </w:num>
   <w:num w:numId="39" w16cid:durableId="581060477">
-    <w:abstractNumId w:val="25"/>
+    <w:abstractNumId w:val="26"/>
+  </w:num>
+  <w:num w:numId="40" w16cid:durableId="509873069">
+    <w:abstractNumId w:val="36"/>
+  </w:num>
+  <w:num w:numId="41" w16cid:durableId="1247106406">
+    <w:abstractNumId w:val="13"/>
   </w:num>
 </w:numbering>
 </file>
@@ -23002,7 +24182,6 @@
   <w:style w:type="character" w:default="1" w:styleId="DefaultParagraphFont">
     <w:name w:val="Default Paragraph Font"/>
     <w:uiPriority w:val="1"/>
-    <w:semiHidden/>
     <w:unhideWhenUsed/>
   </w:style>
   <w:style w:type="table" w:default="1" w:styleId="TableNormal">
@@ -23410,16 +24589,19 @@
     <w:rsid w:val="00057EA6"/>
     <w:rsid w:val="0019280E"/>
     <w:rsid w:val="00415430"/>
+    <w:rsid w:val="00442CDC"/>
     <w:rsid w:val="004F3310"/>
     <w:rsid w:val="004F38D7"/>
     <w:rsid w:val="00502D18"/>
     <w:rsid w:val="005D6DA6"/>
+    <w:rsid w:val="00656FAD"/>
     <w:rsid w:val="00757DF3"/>
     <w:rsid w:val="008040D1"/>
     <w:rsid w:val="00926905"/>
     <w:rsid w:val="00932A5A"/>
     <w:rsid w:val="0099059C"/>
     <w:rsid w:val="00C37E02"/>
+    <w:rsid w:val="00D22D03"/>
     <w:rsid w:val="00DE6FD2"/>
   </w:rsids>
   <m:mathPr>

</xml_diff>

<commit_message>
Adding,removing and modifying grantt chart
</commit_message>
<xml_diff>
--- a/documents/final_defence.docx
+++ b/documents/final_defence.docx
@@ -1,6 +1,6 @@
 
 <file path=word/document.xml><?xml version="1.0" encoding="utf-8"?>
-<w:document xmlns:wpc="http://schemas.microsoft.com/office/word/2010/wordprocessingCanvas" xmlns:cx="http://schemas.microsoft.com/office/drawing/2014/chartex" xmlns:cx1="http://schemas.microsoft.com/office/drawing/2015/9/8/chartex" xmlns:cx2="http://schemas.microsoft.com/office/drawing/2015/10/21/chartex" xmlns:cx3="http://schemas.microsoft.com/office/drawing/2016/5/9/chartex" xmlns:cx4="http://schemas.microsoft.com/office/drawing/2016/5/10/chartex" xmlns:cx5="http://schemas.microsoft.com/office/drawing/2016/5/11/chartex" xmlns:cx6="http://schemas.microsoft.com/office/drawing/2016/5/12/chartex" xmlns:cx7="http://schemas.microsoft.com/office/drawing/2016/5/13/chartex" xmlns:cx8="http://schemas.microsoft.com/office/drawing/2016/5/14/chartex" xmlns:mc="http://schemas.openxmlformats.org/markup-compatibility/2006" xmlns:aink="http://schemas.microsoft.com/office/drawing/2016/ink" xmlns:am3d="http://schemas.microsoft.com/office/drawing/2017/model3d" xmlns:o="urn:schemas-microsoft-com:office:office" xmlns:oel="http://schemas.microsoft.com/office/2019/extlst" xmlns:r="http://schemas.openxmlformats.org/officeDocument/2006/relationships" xmlns:m="http://schemas.openxmlformats.org/officeDocument/2006/math" xmlns:v="urn:schemas-microsoft-com:vml" xmlns:wp14="http://schemas.microsoft.com/office/word/2010/wordprocessingDrawing" xmlns:wp="http://schemas.openxmlformats.org/drawingml/2006/wordprocessingDrawing" xmlns:w10="urn:schemas-microsoft-com:office:word" xmlns:w="http://schemas.openxmlformats.org/wordprocessingml/2006/main" xmlns:w14="http://schemas.microsoft.com/office/word/2010/wordml" xmlns:w15="http://schemas.microsoft.com/office/word/2012/wordml" xmlns:w16cex="http://schemas.microsoft.com/office/word/2018/wordml/cex" xmlns:w16cid="http://schemas.microsoft.com/office/word/2016/wordml/cid" xmlns:w16="http://schemas.microsoft.com/office/word/2018/wordml" xmlns:w16sdtdh="http://schemas.microsoft.com/office/word/2020/wordml/sdtdatahash" xmlns:w16se="http://schemas.microsoft.com/office/word/2015/wordml/symex" xmlns:wpg="http://schemas.microsoft.com/office/word/2010/wordprocessingGroup" xmlns:wpi="http://schemas.microsoft.com/office/word/2010/wordprocessingInk" xmlns:wne="http://schemas.microsoft.com/office/word/2006/wordml" xmlns:wps="http://schemas.microsoft.com/office/word/2010/wordprocessingShape" mc:Ignorable="w14 w15 w16se w16cid w16 w16cex w16sdtdh wp14">
+<w:document xmlns:wpc="http://schemas.microsoft.com/office/word/2010/wordprocessingCanvas" xmlns:cx="http://schemas.microsoft.com/office/drawing/2014/chartex" xmlns:cx1="http://schemas.microsoft.com/office/drawing/2015/9/8/chartex" xmlns:cx2="http://schemas.microsoft.com/office/drawing/2015/10/21/chartex" xmlns:cx3="http://schemas.microsoft.com/office/drawing/2016/5/9/chartex" xmlns:cx4="http://schemas.microsoft.com/office/drawing/2016/5/10/chartex" xmlns:cx5="http://schemas.microsoft.com/office/drawing/2016/5/11/chartex" xmlns:cx6="http://schemas.microsoft.com/office/drawing/2016/5/12/chartex" xmlns:cx7="http://schemas.microsoft.com/office/drawing/2016/5/13/chartex" xmlns:cx8="http://schemas.microsoft.com/office/drawing/2016/5/14/chartex" xmlns:mc="http://schemas.openxmlformats.org/markup-compatibility/2006" xmlns:aink="http://schemas.microsoft.com/office/drawing/2016/ink" xmlns:am3d="http://schemas.microsoft.com/office/drawing/2017/model3d" xmlns:o="urn:schemas-microsoft-com:office:office" xmlns:oel="http://schemas.microsoft.com/office/2019/extlst" xmlns:r="http://schemas.openxmlformats.org/officeDocument/2006/relationships" xmlns:m="http://schemas.openxmlformats.org/officeDocument/2006/math" xmlns:v="urn:schemas-microsoft-com:vml" xmlns:wp14="http://schemas.microsoft.com/office/word/2010/wordprocessingDrawing" xmlns:wp="http://schemas.openxmlformats.org/drawingml/2006/wordprocessingDrawing" xmlns:w10="urn:schemas-microsoft-com:office:word" xmlns:w="http://schemas.openxmlformats.org/wordprocessingml/2006/main" xmlns:w14="http://schemas.microsoft.com/office/word/2010/wordml" xmlns:w15="http://schemas.microsoft.com/office/word/2012/wordml" xmlns:w16cex="http://schemas.microsoft.com/office/word/2018/wordml/cex" xmlns:w16cid="http://schemas.microsoft.com/office/word/2016/wordml/cid" xmlns:w16="http://schemas.microsoft.com/office/word/2018/wordml" xmlns:w16du="http://schemas.microsoft.com/office/word/2023/wordml/word16du" xmlns:w16sdtdh="http://schemas.microsoft.com/office/word/2020/wordml/sdtdatahash" xmlns:w16sdtfl="http://schemas.microsoft.com/office/word/2024/wordml/sdtformatlock" xmlns:w16se="http://schemas.microsoft.com/office/word/2015/wordml/symex" xmlns:wpg="http://schemas.microsoft.com/office/word/2010/wordprocessingGroup" xmlns:wpi="http://schemas.microsoft.com/office/word/2010/wordprocessingInk" xmlns:wne="http://schemas.microsoft.com/office/word/2006/wordml" xmlns:wps="http://schemas.microsoft.com/office/word/2010/wordprocessingShape" mc:Ignorable="w14 w15 w16se w16cid w16 w16cex w16sdtdh w16sdtfl w16du wp14">
   <w:body>
     <w:p>
       <w:pPr>
@@ -244,7 +244,7 @@
               </wp:anchor>
             </w:drawing>
           </mc:Choice>
-          <mc:Fallback xmlns:w16sdtfl="http://schemas.microsoft.com/office/word/2024/wordml/sdtformatlock" xmlns:w16du="http://schemas.microsoft.com/office/word/2023/wordml/word16du">
+          <mc:Fallback>
             <w:pict>
               <v:line w14:anchorId="3D2D3E71" id="Straight Connector 3" o:spid="_x0000_s1026" style="position:absolute;z-index:251661312;visibility:visible;mso-wrap-style:square;mso-wrap-distance-left:9pt;mso-wrap-distance-top:0;mso-wrap-distance-right:9pt;mso-wrap-distance-bottom:0;mso-position-horizontal:absolute;mso-position-horizontal-relative:text;mso-position-vertical:absolute;mso-position-vertical-relative:text" from="198.7pt,13.45pt" to="198.7pt,97.3pt" o:gfxdata="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" strokecolor="black [3200]" strokeweight="1pt">
                 <v:stroke joinstyle="miter"/>
@@ -309,7 +309,7 @@
               </wp:anchor>
             </w:drawing>
           </mc:Choice>
-          <mc:Fallback xmlns:w16sdtfl="http://schemas.microsoft.com/office/word/2024/wordml/sdtformatlock" xmlns:w16du="http://schemas.microsoft.com/office/word/2023/wordml/word16du">
+          <mc:Fallback>
             <w:pict>
               <v:line w14:anchorId="0D653222" id="Straight Connector 2" o:spid="_x0000_s1026" style="position:absolute;z-index:251660288;visibility:visible;mso-wrap-style:square;mso-wrap-distance-left:9pt;mso-wrap-distance-top:0;mso-wrap-distance-right:9pt;mso-wrap-distance-bottom:0;mso-position-horizontal:absolute;mso-position-horizontal-relative:text;mso-position-vertical:absolute;mso-position-vertical-relative:text" from="228.2pt,13.45pt" to="228.2pt,97.35pt" o:gfxdata="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" strokecolor="black [3200]" strokeweight="1pt">
                 <v:stroke joinstyle="miter"/>
@@ -379,7 +379,7 @@
               </wp:anchor>
             </w:drawing>
           </mc:Choice>
-          <mc:Fallback xmlns:w16sdtfl="http://schemas.microsoft.com/office/word/2024/wordml/sdtformatlock" xmlns:w16du="http://schemas.microsoft.com/office/word/2023/wordml/word16du">
+          <mc:Fallback>
             <w:pict>
               <v:line w14:anchorId="282E249C" id="Straight Connector 1" o:spid="_x0000_s1026" style="position:absolute;z-index:251659264;visibility:visible;mso-wrap-style:square;mso-wrap-distance-left:9pt;mso-wrap-distance-top:0;mso-wrap-distance-right:9pt;mso-wrap-distance-bottom:0;mso-position-horizontal:absolute;mso-position-horizontal-relative:text;mso-position-vertical:absolute;mso-position-vertical-relative:text" from="213.8pt,3.45pt" to="213.8pt,110.5pt" o:gfxdata="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" strokecolor="black [3213]" strokeweight="1pt">
                 <v:stroke joinstyle="miter"/>
@@ -6490,7 +6490,25 @@
           <w:szCs w:val="24"/>
         </w:rPr>
         <w:br/>
-        <w:t>Use modular, reusable TypeScript components with proper folder structures and state management (e.g., Zustand, Redux, or Context API).</w:t>
+        <w:t xml:space="preserve">Use modular, reusable TypeScript components with proper folder structures and state management (e.g., </w:t>
+      </w:r>
+      <w:proofErr w:type="spellStart"/>
+      <w:r>
+        <w:rPr>
+          <w:rFonts w:ascii="Times New Roman" w:hAnsi="Times New Roman" w:cs="Times New Roman"/>
+          <w:sz w:val="24"/>
+          <w:szCs w:val="24"/>
+        </w:rPr>
+        <w:t>Zustand</w:t>
+      </w:r>
+      <w:proofErr w:type="spellEnd"/>
+      <w:r>
+        <w:rPr>
+          <w:rFonts w:ascii="Times New Roman" w:hAnsi="Times New Roman" w:cs="Times New Roman"/>
+          <w:sz w:val="24"/>
+          <w:szCs w:val="24"/>
+        </w:rPr>
+        <w:t>, Redux, or Context API).</w:t>
       </w:r>
     </w:p>
     <w:p>
@@ -7054,7 +7072,43 @@
           <w:sz w:val="24"/>
           <w:szCs w:val="24"/>
         </w:rPr>
-        <w:t xml:space="preserve"> PostHog, Mixpanel, or Firebase Analytics</w:t>
+        <w:t xml:space="preserve"> </w:t>
+      </w:r>
+      <w:proofErr w:type="spellStart"/>
+      <w:r>
+        <w:rPr>
+          <w:rFonts w:ascii="Times New Roman" w:hAnsi="Times New Roman" w:cs="Times New Roman"/>
+          <w:sz w:val="24"/>
+          <w:szCs w:val="24"/>
+        </w:rPr>
+        <w:t>PostHog</w:t>
+      </w:r>
+      <w:proofErr w:type="spellEnd"/>
+      <w:r>
+        <w:rPr>
+          <w:rFonts w:ascii="Times New Roman" w:hAnsi="Times New Roman" w:cs="Times New Roman"/>
+          <w:sz w:val="24"/>
+          <w:szCs w:val="24"/>
+        </w:rPr>
+        <w:t xml:space="preserve">, </w:t>
+      </w:r>
+      <w:proofErr w:type="spellStart"/>
+      <w:r>
+        <w:rPr>
+          <w:rFonts w:ascii="Times New Roman" w:hAnsi="Times New Roman" w:cs="Times New Roman"/>
+          <w:sz w:val="24"/>
+          <w:szCs w:val="24"/>
+        </w:rPr>
+        <w:t>Mixpanel</w:t>
+      </w:r>
+      <w:proofErr w:type="spellEnd"/>
+      <w:r>
+        <w:rPr>
+          <w:rFonts w:ascii="Times New Roman" w:hAnsi="Times New Roman" w:cs="Times New Roman"/>
+          <w:sz w:val="24"/>
+          <w:szCs w:val="24"/>
+        </w:rPr>
+        <w:t>, or Firebase Analytics</w:t>
       </w:r>
     </w:p>
     <w:p>
@@ -9453,6 +9507,7 @@
                 <w:szCs w:val="24"/>
               </w:rPr>
             </w:pPr>
+            <w:proofErr w:type="gramStart"/>
             <w:r>
               <w:rPr>
                 <w:rFonts w:ascii="Times New Roman" w:hAnsi="Times New Roman" w:cs="Times New Roman"/>
@@ -9461,6 +9516,7 @@
               </w:rPr>
               <w:t>S.N</w:t>
             </w:r>
+            <w:proofErr w:type="gramEnd"/>
           </w:p>
         </w:tc>
         <w:tc>
@@ -11276,7 +11332,7 @@
               </wp:anchor>
             </w:drawing>
           </mc:Choice>
-          <mc:Fallback xmlns:w16sdtfl="http://schemas.microsoft.com/office/word/2024/wordml/sdtformatlock" xmlns:w16du="http://schemas.microsoft.com/office/word/2023/wordml/word16du">
+          <mc:Fallback>
             <w:pict>
               <v:shapetype w14:anchorId="770CB4A4" id="_x0000_t32" coordsize="21600,21600" o:spt="32" o:oned="t" path="m,l21600,21600e" filled="f">
                 <v:path arrowok="t" fillok="f" o:connecttype="none"/>
@@ -11651,7 +11707,7 @@
               </wp:anchor>
             </w:drawing>
           </mc:Choice>
-          <mc:Fallback xmlns:w16sdtfl="http://schemas.microsoft.com/office/word/2024/wordml/sdtformatlock" xmlns:w16du="http://schemas.microsoft.com/office/word/2023/wordml/word16du">
+          <mc:Fallback>
             <w:pict>
               <v:shape w14:anchorId="5092C5B5" id="Straight Arrow Connector 2" o:spid="_x0000_s1026" type="#_x0000_t32" style="position:absolute;margin-left:387.85pt;margin-top:84.35pt;width:.85pt;height:21.65pt;z-index:251717632;visibility:visible;mso-wrap-style:square;mso-width-percent:0;mso-height-percent:0;mso-wrap-distance-left:9pt;mso-wrap-distance-top:0;mso-wrap-distance-right:9pt;mso-wrap-distance-bottom:0;mso-position-horizontal:absolute;mso-position-horizontal-relative:text;mso-position-vertical:absolute;mso-position-vertical-relative:text;mso-width-percent:0;mso-height-percent:0;mso-width-relative:margin;mso-height-relative:margin" o:gfxdata="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" strokecolor="black [3213]" strokeweight=".5pt">
                 <v:stroke endarrow="block" joinstyle="miter"/>
@@ -11728,7 +11784,7 @@
               </wp:anchor>
             </w:drawing>
           </mc:Choice>
-          <mc:Fallback xmlns:w16sdtfl="http://schemas.microsoft.com/office/word/2024/wordml/sdtformatlock" xmlns:w16du="http://schemas.microsoft.com/office/word/2023/wordml/word16du">
+          <mc:Fallback>
             <w:pict>
               <v:shape w14:anchorId="2BD98268" id="Straight Arrow Connector 2" o:spid="_x0000_s1026" type="#_x0000_t32" style="position:absolute;margin-left:390.15pt;margin-top:239pt;width:.4pt;height:18.55pt;flip:x;z-index:251727872;visibility:visible;mso-wrap-style:square;mso-width-percent:0;mso-height-percent:0;mso-wrap-distance-left:9pt;mso-wrap-distance-top:0;mso-wrap-distance-right:9pt;mso-wrap-distance-bottom:0;mso-position-horizontal:absolute;mso-position-horizontal-relative:text;mso-position-vertical:absolute;mso-position-vertical-relative:text;mso-width-percent:0;mso-height-percent:0;mso-width-relative:margin;mso-height-relative:margin" o:gfxdata="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" strokecolor="black [3213]" strokeweight=".5pt">
                 <v:stroke endarrow="block" joinstyle="miter"/>
@@ -11805,7 +11861,7 @@
               </wp:anchor>
             </w:drawing>
           </mc:Choice>
-          <mc:Fallback xmlns:w16sdtfl="http://schemas.microsoft.com/office/word/2024/wordml/sdtformatlock" xmlns:w16du="http://schemas.microsoft.com/office/word/2023/wordml/word16du">
+          <mc:Fallback>
             <w:pict>
               <v:shape w14:anchorId="20917A0B" id="Straight Arrow Connector 2" o:spid="_x0000_s1026" type="#_x0000_t32" style="position:absolute;margin-left:53.45pt;margin-top:42.3pt;width:.4pt;height:18.75pt;flip:x;z-index:251699200;visibility:visible;mso-wrap-style:square;mso-width-percent:0;mso-height-percent:0;mso-wrap-distance-left:9pt;mso-wrap-distance-top:0;mso-wrap-distance-right:9pt;mso-wrap-distance-bottom:0;mso-position-horizontal:absolute;mso-position-horizontal-relative:text;mso-position-vertical:absolute;mso-position-vertical-relative:text;mso-width-percent:0;mso-height-percent:0;mso-width-relative:margin;mso-height-relative:margin" o:gfxdata="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" strokecolor="black [3213]" strokeweight=".5pt">
                 <v:stroke endarrow="block" joinstyle="miter"/>
@@ -11882,7 +11938,7 @@
               </wp:anchor>
             </w:drawing>
           </mc:Choice>
-          <mc:Fallback xmlns:w16sdtfl="http://schemas.microsoft.com/office/word/2024/wordml/sdtformatlock" xmlns:w16du="http://schemas.microsoft.com/office/word/2023/wordml/word16du">
+          <mc:Fallback>
             <w:pict>
               <v:shape w14:anchorId="09D65BE8" id="Straight Arrow Connector 2" o:spid="_x0000_s1026" type="#_x0000_t32" style="position:absolute;margin-left:54.9pt;margin-top:163pt;width:1.05pt;height:16.25pt;flip:x;z-index:251705344;visibility:visible;mso-wrap-style:square;mso-width-percent:0;mso-height-percent:0;mso-wrap-distance-left:9pt;mso-wrap-distance-top:0;mso-wrap-distance-right:9pt;mso-wrap-distance-bottom:0;mso-position-horizontal:absolute;mso-position-horizontal-relative:text;mso-position-vertical:absolute;mso-position-vertical-relative:text;mso-width-percent:0;mso-height-percent:0;mso-width-relative:margin;mso-height-relative:margin" o:gfxdata="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" strokecolor="black [3213]" strokeweight=".5pt">
                 <v:stroke endarrow="block" joinstyle="miter"/>
@@ -11959,7 +12015,7 @@
               </wp:anchor>
             </w:drawing>
           </mc:Choice>
-          <mc:Fallback xmlns:w16sdtfl="http://schemas.microsoft.com/office/word/2024/wordml/sdtformatlock" xmlns:w16du="http://schemas.microsoft.com/office/word/2023/wordml/word16du">
+          <mc:Fallback>
             <w:pict>
               <v:shape w14:anchorId="0004C182" id="Straight Arrow Connector 2" o:spid="_x0000_s1026" type="#_x0000_t32" style="position:absolute;margin-left:233.65pt;margin-top:163.85pt;width:.15pt;height:14.4pt;flip:x;z-index:251713536;visibility:visible;mso-wrap-style:square;mso-width-percent:0;mso-height-percent:0;mso-wrap-distance-left:9pt;mso-wrap-distance-top:0;mso-wrap-distance-right:9pt;mso-wrap-distance-bottom:0;mso-position-horizontal:absolute;mso-position-horizontal-relative:text;mso-position-vertical:absolute;mso-position-vertical-relative:text;mso-width-percent:0;mso-height-percent:0;mso-width-relative:margin;mso-height-relative:margin" o:gfxdata="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" strokecolor="black [3213]" strokeweight=".5pt">
                 <v:stroke endarrow="block" joinstyle="miter"/>
@@ -12033,7 +12089,7 @@
               </wp:anchor>
             </w:drawing>
           </mc:Choice>
-          <mc:Fallback xmlns:w16sdtfl="http://schemas.microsoft.com/office/word/2024/wordml/sdtformatlock" xmlns:w16du="http://schemas.microsoft.com/office/word/2023/wordml/word16du">
+          <mc:Fallback>
             <w:pict>
               <v:shape w14:anchorId="47D8DA68" id="Straight Arrow Connector 2" o:spid="_x0000_s1026" type="#_x0000_t32" style="position:absolute;margin-left:232pt;margin-top:199.9pt;width:0;height:17.7pt;z-index:251715584;visibility:visible;mso-wrap-style:square;mso-height-percent:0;mso-wrap-distance-left:9pt;mso-wrap-distance-top:0;mso-wrap-distance-right:9pt;mso-wrap-distance-bottom:0;mso-position-horizontal:absolute;mso-position-horizontal-relative:text;mso-position-vertical:absolute;mso-position-vertical-relative:text;mso-height-percent:0;mso-height-relative:margin" o:gfxdata="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" strokecolor="black [3213]" strokeweight=".5pt">
                 <v:stroke endarrow="block" joinstyle="miter"/>
@@ -12110,7 +12166,7 @@
               </wp:anchor>
             </w:drawing>
           </mc:Choice>
-          <mc:Fallback xmlns:w16sdtfl="http://schemas.microsoft.com/office/word/2024/wordml/sdtformatlock" xmlns:w16du="http://schemas.microsoft.com/office/word/2023/wordml/word16du">
+          <mc:Fallback>
             <w:pict>
               <v:shape w14:anchorId="0182706D" id="Straight Arrow Connector 2" o:spid="_x0000_s1026" type="#_x0000_t32" style="position:absolute;margin-left:390.55pt;margin-top:279.4pt;width:0;height:16.45pt;z-index:251725824;visibility:visible;mso-wrap-style:square;mso-width-percent:0;mso-height-percent:0;mso-wrap-distance-left:9pt;mso-wrap-distance-top:0;mso-wrap-distance-right:9pt;mso-wrap-distance-bottom:0;mso-position-horizontal:absolute;mso-position-horizontal-relative:text;mso-position-vertical:absolute;mso-position-vertical-relative:text;mso-width-percent:0;mso-height-percent:0;mso-width-relative:margin;mso-height-relative:margin" o:gfxdata="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" strokecolor="black [3213]" strokeweight=".5pt">
                 <v:stroke endarrow="block" joinstyle="miter"/>
@@ -12187,7 +12243,7 @@
               </wp:anchor>
             </w:drawing>
           </mc:Choice>
-          <mc:Fallback xmlns:w16sdtfl="http://schemas.microsoft.com/office/word/2024/wordml/sdtformatlock" xmlns:w16du="http://schemas.microsoft.com/office/word/2023/wordml/word16du">
+          <mc:Fallback>
             <w:pict>
               <v:shape w14:anchorId="60E7C3BC" id="Straight Arrow Connector 2" o:spid="_x0000_s1026" type="#_x0000_t32" style="position:absolute;margin-left:386.4pt;margin-top:127.9pt;width:0;height:16.05pt;z-index:251719680;visibility:visible;mso-wrap-style:square;mso-width-percent:0;mso-height-percent:0;mso-wrap-distance-left:9pt;mso-wrap-distance-top:0;mso-wrap-distance-right:9pt;mso-wrap-distance-bottom:0;mso-position-horizontal:absolute;mso-position-horizontal-relative:text;mso-position-vertical:absolute;mso-position-vertical-relative:text;mso-width-percent:0;mso-height-percent:0;mso-width-relative:margin;mso-height-relative:margin" o:gfxdata="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" strokecolor="black [3213]" strokeweight=".5pt">
                 <v:stroke endarrow="block" joinstyle="miter"/>
@@ -12261,7 +12317,7 @@
               </wp:anchor>
             </w:drawing>
           </mc:Choice>
-          <mc:Fallback xmlns:w16sdtfl="http://schemas.microsoft.com/office/word/2024/wordml/sdtformatlock" xmlns:w16du="http://schemas.microsoft.com/office/word/2023/wordml/word16du">
+          <mc:Fallback>
             <w:pict>
               <v:shape w14:anchorId="69EC3BAC" id="Straight Arrow Connector 2" o:spid="_x0000_s1026" type="#_x0000_t32" style="position:absolute;margin-left:233.8pt;margin-top:126.65pt;width:.25pt;height:17.3pt;z-index:251711488;visibility:visible;mso-wrap-style:square;mso-height-percent:0;mso-wrap-distance-left:9pt;mso-wrap-distance-top:0;mso-wrap-distance-right:9pt;mso-wrap-distance-bottom:0;mso-position-horizontal:absolute;mso-position-horizontal-relative:text;mso-position-vertical:absolute;mso-position-vertical-relative:text;mso-height-percent:0;mso-height-relative:margin" o:gfxdata="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" strokecolor="black [3213]" strokeweight=".5pt">
                 <v:stroke endarrow="block" joinstyle="miter"/>
@@ -12734,7 +12790,7 @@
               </wp:anchor>
             </w:drawing>
           </mc:Choice>
-          <mc:Fallback xmlns:w16sdtfl="http://schemas.microsoft.com/office/word/2024/wordml/sdtformatlock" xmlns:w16du="http://schemas.microsoft.com/office/word/2023/wordml/word16du">
+          <mc:Fallback>
             <w:pict>
               <v:shape w14:anchorId="2ED2FA01" id="Straight Arrow Connector 5" o:spid="_x0000_s1026" type="#_x0000_t32" style="position:absolute;margin-left:304.9pt;margin-top:72.7pt;width:42.55pt;height:.6pt;flip:y;z-index:251736064;visibility:visible;mso-wrap-style:square;mso-width-percent:0;mso-height-percent:0;mso-wrap-distance-left:9pt;mso-wrap-distance-top:0;mso-wrap-distance-right:9pt;mso-wrap-distance-bottom:0;mso-position-horizontal:absolute;mso-position-horizontal-relative:text;mso-position-vertical:absolute;mso-position-vertical-relative:text;mso-width-percent:0;mso-height-percent:0;mso-width-relative:margin;mso-height-relative:margin" o:gfxdata="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" strokecolor="black [3200]" strokeweight="1pt">
                 <v:stroke endarrow="block" joinstyle="miter"/>
@@ -12810,7 +12866,7 @@
               </wp:anchor>
             </w:drawing>
           </mc:Choice>
-          <mc:Fallback xmlns:w16sdtfl="http://schemas.microsoft.com/office/word/2024/wordml/sdtformatlock" xmlns:w16du="http://schemas.microsoft.com/office/word/2023/wordml/word16du">
+          <mc:Fallback>
             <w:pict>
               <v:line w14:anchorId="63008BE0" id="Straight Connector 3" o:spid="_x0000_s1026" style="position:absolute;flip:x;z-index:251735040;visibility:visible;mso-wrap-style:square;mso-width-percent:0;mso-height-percent:0;mso-wrap-distance-left:9pt;mso-wrap-distance-top:0;mso-wrap-distance-right:9pt;mso-wrap-distance-bottom:0;mso-position-horizontal:absolute;mso-position-horizontal-relative:text;mso-position-vertical:absolute;mso-position-vertical-relative:text;mso-width-percent:0;mso-height-percent:0;mso-width-relative:margin;mso-height-relative:margin" from="305.15pt,72.95pt" to="305.15pt,226.55pt" o:gfxdata="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" strokecolor="black [3213]" strokeweight="1pt">
                 <v:stroke joinstyle="miter"/>
@@ -12886,7 +12942,7 @@
               </wp:anchor>
             </w:drawing>
           </mc:Choice>
-          <mc:Fallback xmlns:w16sdtfl="http://schemas.microsoft.com/office/word/2024/wordml/sdtformatlock" xmlns:w16du="http://schemas.microsoft.com/office/word/2023/wordml/word16du">
+          <mc:Fallback>
             <w:pict>
               <v:line w14:anchorId="199D490C" id="Straight Connector 3" o:spid="_x0000_s1026" style="position:absolute;z-index:251734016;visibility:visible;mso-wrap-style:square;mso-width-percent:0;mso-height-percent:0;mso-wrap-distance-left:9pt;mso-wrap-distance-top:0;mso-wrap-distance-right:9pt;mso-wrap-distance-bottom:0;mso-position-horizontal:absolute;mso-position-horizontal-relative:text;mso-position-vertical:absolute;mso-position-vertical-relative:text;mso-width-percent:0;mso-height-percent:0;mso-width-relative:margin;mso-height-relative:margin" from="279.25pt,225.95pt" to="306.3pt,225.95pt" o:gfxdata="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" strokecolor="black [3213]" strokeweight="1pt">
                 <v:stroke joinstyle="miter"/>
@@ -12960,7 +13016,7 @@
               </wp:anchor>
             </w:drawing>
           </mc:Choice>
-          <mc:Fallback xmlns:w16sdtfl="http://schemas.microsoft.com/office/word/2024/wordml/sdtformatlock" xmlns:w16du="http://schemas.microsoft.com/office/word/2023/wordml/word16du">
+          <mc:Fallback>
             <w:pict>
               <v:shape w14:anchorId="3C5BD8F5" id="Straight Arrow Connector 5" o:spid="_x0000_s1026" type="#_x0000_t32" style="position:absolute;margin-left:124.85pt;margin-top:78.95pt;width:65.95pt;height:.25pt;flip:y;z-index:251731968;visibility:visible;mso-wrap-style:square;mso-width-percent:0;mso-height-percent:0;mso-wrap-distance-left:9pt;mso-wrap-distance-top:0;mso-wrap-distance-right:9pt;mso-wrap-distance-bottom:0;mso-position-horizontal:absolute;mso-position-horizontal-relative:text;mso-position-vertical:absolute;mso-position-vertical-relative:text;mso-width-percent:0;mso-height-percent:0;mso-width-relative:margin;mso-height-relative:margin" o:gfxdata="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" strokecolor="black [3200]" strokeweight="1pt">
                 <v:stroke endarrow="block" joinstyle="miter"/>
@@ -13036,7 +13092,7 @@
               </wp:anchor>
             </w:drawing>
           </mc:Choice>
-          <mc:Fallback xmlns:w16sdtfl="http://schemas.microsoft.com/office/word/2024/wordml/sdtformatlock" xmlns:w16du="http://schemas.microsoft.com/office/word/2023/wordml/word16du">
+          <mc:Fallback>
             <w:pict>
               <v:line w14:anchorId="20266FF3" id="Straight Connector 3" o:spid="_x0000_s1026" style="position:absolute;flip:x;z-index:251730944;visibility:visible;mso-wrap-style:square;mso-width-percent:0;mso-height-percent:0;mso-wrap-distance-left:9pt;mso-wrap-distance-top:0;mso-wrap-distance-right:9pt;mso-wrap-distance-bottom:0;mso-position-horizontal:absolute;mso-position-horizontal-relative:text;mso-position-vertical:absolute;mso-position-vertical-relative:text;mso-width-percent:0;mso-height-percent:0;mso-width-relative:margin;mso-height-relative:margin" from="124.85pt,78.95pt" to="124.85pt,232.55pt" o:gfxdata="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" strokecolor="black [3213]" strokeweight="1pt">
                 <v:stroke joinstyle="miter"/>
@@ -13112,7 +13168,7 @@
               </wp:anchor>
             </w:drawing>
           </mc:Choice>
-          <mc:Fallback xmlns:w16sdtfl="http://schemas.microsoft.com/office/word/2024/wordml/sdtformatlock" xmlns:w16du="http://schemas.microsoft.com/office/word/2023/wordml/word16du">
+          <mc:Fallback>
             <w:pict>
               <v:line w14:anchorId="30CE10DA" id="Straight Connector 3" o:spid="_x0000_s1026" style="position:absolute;z-index:251728896;visibility:visible;mso-wrap-style:square;mso-width-percent:0;mso-height-percent:0;mso-wrap-distance-left:9pt;mso-wrap-distance-top:0;mso-wrap-distance-right:9pt;mso-wrap-distance-bottom:0;mso-position-horizontal:absolute;mso-position-horizontal-relative:text;mso-position-vertical:absolute;mso-position-vertical-relative:text;mso-width-percent:0;mso-height-percent:0;mso-width-relative:margin;mso-height-relative:margin" from="98.95pt,232.05pt" to="126pt,232.05pt" o:gfxdata="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" strokecolor="black [3213]" strokeweight="1pt">
                 <v:stroke joinstyle="miter"/>
@@ -13189,7 +13245,7 @@
               </wp:anchor>
             </w:drawing>
           </mc:Choice>
-          <mc:Fallback xmlns:w16sdtfl="http://schemas.microsoft.com/office/word/2024/wordml/sdtformatlock" xmlns:w16du="http://schemas.microsoft.com/office/word/2023/wordml/word16du">
+          <mc:Fallback>
             <w:pict>
               <v:shape w14:anchorId="06C6ACA9" id="Straight Arrow Connector 2" o:spid="_x0000_s1026" type="#_x0000_t32" style="position:absolute;margin-left:387.9pt;margin-top:201.3pt;width:.65pt;height:16.3pt;z-index:251723776;visibility:visible;mso-wrap-style:square;mso-width-percent:0;mso-height-percent:0;mso-wrap-distance-left:9pt;mso-wrap-distance-top:0;mso-wrap-distance-right:9pt;mso-wrap-distance-bottom:0;mso-position-horizontal:absolute;mso-position-horizontal-relative:text;mso-position-vertical:absolute;mso-position-vertical-relative:text;mso-width-percent:0;mso-height-percent:0;mso-width-relative:margin;mso-height-relative:margin" o:gfxdata="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" strokecolor="black [3213]" strokeweight=".5pt">
                 <v:stroke endarrow="block" joinstyle="miter"/>
@@ -13263,7 +13319,7 @@
               </wp:anchor>
             </w:drawing>
           </mc:Choice>
-          <mc:Fallback xmlns:w16sdtfl="http://schemas.microsoft.com/office/word/2024/wordml/sdtformatlock" xmlns:w16du="http://schemas.microsoft.com/office/word/2023/wordml/word16du">
+          <mc:Fallback>
             <w:pict>
               <v:shape w14:anchorId="052ABAB6" id="Straight Arrow Connector 2" o:spid="_x0000_s1026" type="#_x0000_t32" style="position:absolute;margin-left:387.9pt;margin-top:164.35pt;width:0;height:13.75pt;z-index:251721728;visibility:visible;mso-wrap-style:square;mso-height-percent:0;mso-wrap-distance-left:9pt;mso-wrap-distance-top:0;mso-wrap-distance-right:9pt;mso-wrap-distance-bottom:0;mso-position-horizontal:absolute;mso-position-horizontal-relative:text;mso-position-vertical:absolute;mso-position-vertical-relative:text;mso-height-percent:0;mso-height-relative:margin" o:gfxdata="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" strokecolor="black [3213]" strokeweight=".5pt">
                 <v:stroke endarrow="block" joinstyle="miter"/>
@@ -13334,7 +13390,7 @@
               </wp:anchor>
             </w:drawing>
           </mc:Choice>
-          <mc:Fallback xmlns:w16sdtfl="http://schemas.microsoft.com/office/word/2024/wordml/sdtformatlock" xmlns:w16du="http://schemas.microsoft.com/office/word/2023/wordml/word16du">
+          <mc:Fallback>
             <w:pict>
               <v:shape w14:anchorId="0685F14B" id="Straight Arrow Connector 2" o:spid="_x0000_s1026" type="#_x0000_t32" style="position:absolute;margin-left:234.1pt;margin-top:84.3pt;width:0;height:21.3pt;z-index:251709440;visibility:visible;mso-wrap-style:square;mso-wrap-distance-left:9pt;mso-wrap-distance-top:0;mso-wrap-distance-right:9pt;mso-wrap-distance-bottom:0;mso-position-horizontal:absolute;mso-position-horizontal-relative:text;mso-position-vertical:absolute;mso-position-vertical-relative:text" o:gfxdata="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" strokecolor="black [3213]" strokeweight=".5pt">
                 <v:stroke endarrow="block" joinstyle="miter"/>
@@ -13515,7 +13571,7 @@
               </wp:anchor>
             </w:drawing>
           </mc:Choice>
-          <mc:Fallback xmlns:w16sdtfl="http://schemas.microsoft.com/office/word/2024/wordml/sdtformatlock" xmlns:w16du="http://schemas.microsoft.com/office/word/2023/wordml/word16du">
+          <mc:Fallback>
             <w:pict>
               <v:shape w14:anchorId="58E5CA29" id="Straight Arrow Connector 2" o:spid="_x0000_s1026" type="#_x0000_t32" style="position:absolute;margin-left:54.2pt;margin-top:200pt;width:.65pt;height:15.25pt;z-index:251707392;visibility:visible;mso-wrap-style:square;mso-width-percent:0;mso-height-percent:0;mso-wrap-distance-left:9pt;mso-wrap-distance-top:0;mso-wrap-distance-right:9pt;mso-wrap-distance-bottom:0;mso-position-horizontal:absolute;mso-position-horizontal-relative:text;mso-position-vertical:absolute;mso-position-vertical-relative:text;mso-width-percent:0;mso-height-percent:0;mso-width-relative:margin;mso-height-relative:margin" o:gfxdata="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" strokecolor="black [3213]" strokeweight=".5pt">
                 <v:stroke endarrow="block" joinstyle="miter"/>
@@ -13592,7 +13648,7 @@
               </wp:anchor>
             </w:drawing>
           </mc:Choice>
-          <mc:Fallback xmlns:w16sdtfl="http://schemas.microsoft.com/office/word/2024/wordml/sdtformatlock" xmlns:w16du="http://schemas.microsoft.com/office/word/2023/wordml/word16du">
+          <mc:Fallback>
             <w:pict>
               <v:shape w14:anchorId="03F8A112" id="Straight Arrow Connector 2" o:spid="_x0000_s1026" type="#_x0000_t32" style="position:absolute;margin-left:53.6pt;margin-top:126.8pt;width:.65pt;height:15.25pt;z-index:251703296;visibility:visible;mso-wrap-style:square;mso-width-percent:0;mso-height-percent:0;mso-wrap-distance-left:9pt;mso-wrap-distance-top:0;mso-wrap-distance-right:9pt;mso-wrap-distance-bottom:0;mso-position-horizontal:absolute;mso-position-horizontal-relative:text;mso-position-vertical:absolute;mso-position-vertical-relative:text;mso-width-percent:0;mso-height-percent:0;mso-width-relative:margin;mso-height-relative:margin" o:gfxdata="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" strokecolor="black [3213]" strokeweight=".5pt">
                 <v:stroke endarrow="block" joinstyle="miter"/>
@@ -13663,7 +13719,7 @@
               </wp:anchor>
             </w:drawing>
           </mc:Choice>
-          <mc:Fallback xmlns:w16sdtfl="http://schemas.microsoft.com/office/word/2024/wordml/sdtformatlock" xmlns:w16du="http://schemas.microsoft.com/office/word/2023/wordml/word16du">
+          <mc:Fallback>
             <w:pict>
               <v:shape w14:anchorId="2C4A89C0" id="Straight Arrow Connector 2" o:spid="_x0000_s1026" type="#_x0000_t32" style="position:absolute;margin-left:53.6pt;margin-top:82.65pt;width:0;height:21.3pt;z-index:251701248;visibility:visible;mso-wrap-style:square;mso-wrap-distance-left:9pt;mso-wrap-distance-top:0;mso-wrap-distance-right:9pt;mso-wrap-distance-bottom:0;mso-position-horizontal:absolute;mso-position-horizontal-relative:text;mso-position-vertical:absolute;mso-position-vertical-relative:text" o:gfxdata="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" strokecolor="black [3213]" strokeweight=".5pt">
                 <v:stroke endarrow="block" joinstyle="miter"/>
@@ -15842,6 +15898,7 @@
       </w:pPr>
       <w:r>
         <w:rPr>
+          <w:noProof/>
           <w:sz w:val="28"/>
           <w:szCs w:val="28"/>
         </w:rPr>
@@ -16229,7 +16286,25 @@
           <w:sz w:val="24"/>
           <w:szCs w:val="24"/>
         </w:rPr>
-        <w:t>. The central process involves browsing products, placing orders, handling wishlists, managing payments, and maintaining product listings. It provides a simplified snapshot of how the user and admin interact with the e-commerce platform.</w:t>
+        <w:t xml:space="preserve">. The central process involves browsing products, placing orders, handling </w:t>
+      </w:r>
+      <w:proofErr w:type="spellStart"/>
+      <w:r>
+        <w:rPr>
+          <w:rFonts w:ascii="Times New Roman" w:hAnsi="Times New Roman" w:cs="Times New Roman"/>
+          <w:sz w:val="24"/>
+          <w:szCs w:val="24"/>
+        </w:rPr>
+        <w:t>wishlists</w:t>
+      </w:r>
+      <w:proofErr w:type="spellEnd"/>
+      <w:r>
+        <w:rPr>
+          <w:rFonts w:ascii="Times New Roman" w:hAnsi="Times New Roman" w:cs="Times New Roman"/>
+          <w:sz w:val="24"/>
+          <w:szCs w:val="24"/>
+        </w:rPr>
+        <w:t>, managing payments, and maintaining product listings. It provides a simplified snapshot of how the user and admin interact with the e-commerce platform.</w:t>
       </w:r>
     </w:p>
     <w:p>
@@ -16844,6 +16919,7 @@
           </wp:anchor>
         </w:drawing>
       </w:r>
+      <w:proofErr w:type="spellStart"/>
       <w:r>
         <w:rPr>
           <w:b/>
@@ -16851,7 +16927,17 @@
           <w:sz w:val="28"/>
           <w:szCs w:val="28"/>
         </w:rPr>
-        <w:t>Uml Diagram</w:t>
+        <w:t>Uml</w:t>
+      </w:r>
+      <w:proofErr w:type="spellEnd"/>
+      <w:r>
+        <w:rPr>
+          <w:b/>
+          <w:bCs/>
+          <w:sz w:val="28"/>
+          <w:szCs w:val="28"/>
+        </w:rPr>
+        <w:t xml:space="preserve"> Diagram</w:t>
       </w:r>
     </w:p>
     <w:p>
@@ -16877,11 +16963,174 @@
       <w:bookmarkEnd w:id="45"/>
     </w:p>
     <w:p/>
-    <w:p/>
+    <w:p>
+      <w:pPr>
+        <w:spacing w:line="360" w:lineRule="auto"/>
+        <w:jc w:val="both"/>
+        <w:rPr>
+          <w:rFonts w:ascii="Times New Roman" w:hAnsi="Times New Roman" w:cs="Times New Roman"/>
+        </w:rPr>
+      </w:pPr>
+      <w:r>
+        <w:rPr>
+          <w:rFonts w:ascii="Times New Roman" w:hAnsi="Times New Roman" w:cs="Times New Roman"/>
+        </w:rPr>
+        <w:t xml:space="preserve">The Gantt chart outlines a structured project timeline involving three team members. The project begins with the </w:t>
+      </w:r>
+      <w:r>
+        <w:rPr>
+          <w:rFonts w:ascii="Times New Roman" w:hAnsi="Times New Roman" w:cs="Times New Roman"/>
+          <w:b/>
+          <w:bCs/>
+        </w:rPr>
+        <w:t>planning phase from May 1 to May 14</w:t>
+      </w:r>
+      <w:r>
+        <w:rPr>
+          <w:rFonts w:ascii="Times New Roman" w:hAnsi="Times New Roman" w:cs="Times New Roman"/>
+        </w:rPr>
+        <w:t xml:space="preserve">, where all members collaborate to define objectives and strategies. </w:t>
+      </w:r>
+      <w:r>
+        <w:rPr>
+          <w:rFonts w:ascii="Times New Roman" w:hAnsi="Times New Roman" w:cs="Times New Roman"/>
+          <w:b/>
+          <w:bCs/>
+        </w:rPr>
+        <w:t>Research starts on May 15</w:t>
+      </w:r>
+      <w:r>
+        <w:rPr>
+          <w:rFonts w:ascii="Times New Roman" w:hAnsi="Times New Roman" w:cs="Times New Roman"/>
+        </w:rPr>
+        <w:t xml:space="preserve"> and continues until June 14, primarily handled by one member to gather necessary background and data. From </w:t>
+      </w:r>
+      <w:r>
+        <w:rPr>
+          <w:rFonts w:ascii="Times New Roman" w:hAnsi="Times New Roman" w:cs="Times New Roman"/>
+          <w:b/>
+          <w:bCs/>
+        </w:rPr>
+        <w:t>June 15</w:t>
+      </w:r>
+      <w:r>
+        <w:rPr>
+          <w:rFonts w:ascii="Times New Roman" w:hAnsi="Times New Roman" w:cs="Times New Roman"/>
+        </w:rPr>
+        <w:t xml:space="preserve">, the </w:t>
+      </w:r>
+      <w:r>
+        <w:rPr>
+          <w:rFonts w:ascii="Times New Roman" w:hAnsi="Times New Roman" w:cs="Times New Roman"/>
+          <w:b/>
+          <w:bCs/>
+        </w:rPr>
+        <w:t>design and coding phase</w:t>
+      </w:r>
+      <w:r>
+        <w:rPr>
+          <w:rFonts w:ascii="Times New Roman" w:hAnsi="Times New Roman" w:cs="Times New Roman"/>
+        </w:rPr>
+        <w:t xml:space="preserve"> begins, involving two members working on user interface and backend development. Simultaneously, the </w:t>
+      </w:r>
+      <w:r>
+        <w:rPr>
+          <w:rFonts w:ascii="Times New Roman" w:hAnsi="Times New Roman" w:cs="Times New Roman"/>
+          <w:b/>
+          <w:bCs/>
+        </w:rPr>
+        <w:t>implementation phase</w:t>
+      </w:r>
+      <w:r>
+        <w:rPr>
+          <w:rFonts w:ascii="Times New Roman" w:hAnsi="Times New Roman" w:cs="Times New Roman"/>
+        </w:rPr>
+        <w:t xml:space="preserve"> also starts on </w:t>
+      </w:r>
+      <w:r>
+        <w:rPr>
+          <w:rFonts w:ascii="Times New Roman" w:hAnsi="Times New Roman" w:cs="Times New Roman"/>
+          <w:b/>
+          <w:bCs/>
+        </w:rPr>
+        <w:t>June 15</w:t>
+      </w:r>
+      <w:r>
+        <w:rPr>
+          <w:rFonts w:ascii="Times New Roman" w:hAnsi="Times New Roman" w:cs="Times New Roman"/>
+        </w:rPr>
+        <w:t xml:space="preserve"> and runs till </w:t>
+      </w:r>
+      <w:r>
+        <w:rPr>
+          <w:rFonts w:ascii="Times New Roman" w:hAnsi="Times New Roman" w:cs="Times New Roman"/>
+          <w:b/>
+          <w:bCs/>
+        </w:rPr>
+        <w:t>July 1</w:t>
+      </w:r>
+      <w:r>
+        <w:rPr>
+          <w:rFonts w:ascii="Times New Roman" w:hAnsi="Times New Roman" w:cs="Times New Roman"/>
+        </w:rPr>
+        <w:t xml:space="preserve">, where all members contribute to testing and integrating the system. Throughout the project, from </w:t>
+      </w:r>
+      <w:r>
+        <w:rPr>
+          <w:rFonts w:ascii="Times New Roman" w:hAnsi="Times New Roman" w:cs="Times New Roman"/>
+          <w:b/>
+          <w:bCs/>
+        </w:rPr>
+        <w:t>May 1 to July 1</w:t>
+      </w:r>
+      <w:r>
+        <w:rPr>
+          <w:rFonts w:ascii="Times New Roman" w:hAnsi="Times New Roman" w:cs="Times New Roman"/>
+        </w:rPr>
+        <w:t xml:space="preserve">, one member leads the </w:t>
+      </w:r>
+      <w:r>
+        <w:rPr>
+          <w:rFonts w:ascii="Times New Roman" w:hAnsi="Times New Roman" w:cs="Times New Roman"/>
+          <w:b/>
+          <w:bCs/>
+        </w:rPr>
+        <w:t>documentation</w:t>
+      </w:r>
+      <w:r>
+        <w:rPr>
+          <w:rFonts w:ascii="Times New Roman" w:hAnsi="Times New Roman" w:cs="Times New Roman"/>
+        </w:rPr>
+        <w:t xml:space="preserve">, recording every step of progress. </w:t>
+      </w:r>
+    </w:p>
+    <w:p>
+      <w:pPr>
+        <w:spacing w:line="360" w:lineRule="auto"/>
+        <w:jc w:val="both"/>
+        <w:rPr>
+          <w:rFonts w:ascii="Times New Roman" w:hAnsi="Times New Roman" w:cs="Times New Roman"/>
+        </w:rPr>
+      </w:pPr>
+      <w:r>
+        <w:rPr>
+          <w:rFonts w:ascii="Times New Roman" w:hAnsi="Times New Roman" w:cs="Times New Roman"/>
+        </w:rPr>
+        <w:t>The tasks overlap strategically to maximize productivity and reduce idle time. The project workflow ensures smooth transition from research to development and final delivery. Team collaboration is emphasized, especially during the core implementation stage. This Gantt chart helps monitor progress, assign responsibilities, and maintain deadlines efficiently.</w:t>
+      </w:r>
+    </w:p>
+    <w:p>
+      <w:pPr>
+        <w:rPr>
+          <w:sz w:val="24"/>
+          <w:szCs w:val="24"/>
+        </w:rPr>
+      </w:pPr>
+    </w:p>
     <w:tbl>
       <w:tblPr>
         <w:tblStyle w:val="TableGrid1"/>
-        <w:tblpPr w:leftFromText="180" w:rightFromText="180" w:vertAnchor="page" w:horzAnchor="margin" w:tblpY="3601"/>
+        <w:tblpPr w:leftFromText="180" w:rightFromText="180" w:vertAnchor="page" w:horzAnchor="margin" w:tblpY="9179"/>
         <w:tblW w:w="0" w:type="auto"/>
         <w:tblLook w:val="04A0" w:firstRow="1" w:lastRow="0" w:firstColumn="1" w:lastColumn="0" w:noHBand="0" w:noVBand="1"/>
       </w:tblPr>
@@ -17093,7 +17342,7 @@
               <mc:AlternateContent>
                 <mc:Choice Requires="wps">
                   <w:drawing>
-                    <wp:anchor distT="0" distB="0" distL="114300" distR="114300" simplePos="0" relativeHeight="251752448" behindDoc="0" locked="0" layoutInCell="1" allowOverlap="1" wp14:anchorId="31D533C0" wp14:editId="5B2F2803">
+                    <wp:anchor distT="0" distB="0" distL="114300" distR="114300" simplePos="0" relativeHeight="251771904" behindDoc="0" locked="0" layoutInCell="1" allowOverlap="1" wp14:anchorId="260C52B4" wp14:editId="41CD81CE">
                       <wp:simplePos x="0" y="0"/>
                       <wp:positionH relativeFrom="column">
                         <wp:posOffset>-60960</wp:posOffset>
@@ -17143,9 +17392,9 @@
                     </wp:anchor>
                   </w:drawing>
                 </mc:Choice>
-                <mc:Fallback xmlns:w16sdtfl="http://schemas.microsoft.com/office/word/2024/wordml/sdtformatlock" xmlns:w16du="http://schemas.microsoft.com/office/word/2023/wordml/word16du">
+                <mc:Fallback>
                   <w:pict>
-                    <v:rect w14:anchorId="25A9ACC4" id="Rectangle 14" o:spid="_x0000_s1026" style="position:absolute;margin-left:-4.8pt;margin-top:7.2pt;width:68.65pt;height:22.6pt;z-index:251752448;visibility:visible;mso-wrap-style:square;mso-wrap-distance-left:9pt;mso-wrap-distance-top:0;mso-wrap-distance-right:9pt;mso-wrap-distance-bottom:0;mso-position-horizontal:absolute;mso-position-horizontal-relative:text;mso-position-vertical:absolute;mso-position-vertical-relative:text;v-text-anchor:middle" o:gfxdata="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" fillcolor="#4f81bd" strokecolor="#385d8a" strokeweight="2pt"/>
+                    <v:rect w14:anchorId="105F2B0C" id="Rectangle 14" o:spid="_x0000_s1026" style="position:absolute;margin-left:-4.8pt;margin-top:7.2pt;width:68.65pt;height:22.6pt;z-index:251771904;visibility:visible;mso-wrap-style:square;mso-wrap-distance-left:9pt;mso-wrap-distance-top:0;mso-wrap-distance-right:9pt;mso-wrap-distance-bottom:0;mso-position-horizontal:absolute;mso-position-horizontal-relative:text;mso-position-vertical:absolute;mso-position-vertical-relative:text;v-text-anchor:middle" o:gfxdata="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" fillcolor="#4f81bd" strokecolor="#385d8a" strokeweight="2pt"/>
                   </w:pict>
                 </mc:Fallback>
               </mc:AlternateContent>
@@ -17299,7 +17548,7 @@
               <mc:AlternateContent>
                 <mc:Choice Requires="wps">
                   <w:drawing>
-                    <wp:anchor distT="0" distB="0" distL="114300" distR="114300" simplePos="0" relativeHeight="251753472" behindDoc="0" locked="0" layoutInCell="1" allowOverlap="1" wp14:anchorId="3B1EDE12" wp14:editId="2A3A305B">
+                    <wp:anchor distT="0" distB="0" distL="114300" distR="114300" simplePos="0" relativeHeight="251772928" behindDoc="0" locked="0" layoutInCell="1" allowOverlap="1" wp14:anchorId="03F9A171" wp14:editId="1AB32B38">
                       <wp:simplePos x="0" y="0"/>
                       <wp:positionH relativeFrom="column">
                         <wp:posOffset>-635000</wp:posOffset>
@@ -17352,9 +17601,9 @@
                     </wp:anchor>
                   </w:drawing>
                 </mc:Choice>
-                <mc:Fallback xmlns:w16sdtfl="http://schemas.microsoft.com/office/word/2024/wordml/sdtformatlock" xmlns:w16du="http://schemas.microsoft.com/office/word/2023/wordml/word16du">
+                <mc:Fallback>
                   <w:pict>
-                    <v:rect w14:anchorId="3BE0047A" id="Rectangle 15" o:spid="_x0000_s1026" style="position:absolute;margin-left:-50pt;margin-top:6.65pt;width:100.5pt;height:21.75pt;z-index:251753472;visibility:visible;mso-wrap-style:square;mso-width-percent:0;mso-wrap-distance-left:9pt;mso-wrap-distance-top:0;mso-wrap-distance-right:9pt;mso-wrap-distance-bottom:0;mso-position-horizontal:absolute;mso-position-horizontal-relative:text;mso-position-vertical:absolute;mso-position-vertical-relative:text;mso-width-percent:0;mso-width-relative:margin;v-text-anchor:middle" o:gfxdata="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" fillcolor="#4f81bd" strokecolor="#385d8a" strokeweight="2pt"/>
+                    <v:rect w14:anchorId="3FF16F95" id="Rectangle 15" o:spid="_x0000_s1026" style="position:absolute;margin-left:-50pt;margin-top:6.65pt;width:100.5pt;height:21.75pt;z-index:251772928;visibility:visible;mso-wrap-style:square;mso-width-percent:0;mso-wrap-distance-left:9pt;mso-wrap-distance-top:0;mso-wrap-distance-right:9pt;mso-wrap-distance-bottom:0;mso-position-horizontal:absolute;mso-position-horizontal-relative:text;mso-position-vertical:absolute;mso-position-vertical-relative:text;mso-width-percent:0;mso-width-relative:margin;v-text-anchor:middle" o:gfxdata="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" fillcolor="#4f81bd" strokecolor="#385d8a" strokeweight="2pt"/>
                   </w:pict>
                 </mc:Fallback>
               </mc:AlternateContent>
@@ -17499,7 +17748,7 @@
               <mc:AlternateContent>
                 <mc:Choice Requires="wps">
                   <w:drawing>
-                    <wp:anchor distT="0" distB="0" distL="114300" distR="114300" simplePos="0" relativeHeight="251754496" behindDoc="0" locked="0" layoutInCell="1" allowOverlap="1" wp14:anchorId="155DE868" wp14:editId="4EA98CFC">
+                    <wp:anchor distT="0" distB="0" distL="114300" distR="114300" simplePos="0" relativeHeight="251773952" behindDoc="0" locked="0" layoutInCell="1" allowOverlap="1" wp14:anchorId="668DBB8A" wp14:editId="66607FD0">
                       <wp:simplePos x="0" y="0"/>
                       <wp:positionH relativeFrom="column">
                         <wp:posOffset>-102946</wp:posOffset>
@@ -17555,9 +17804,9 @@
                     </wp:anchor>
                   </w:drawing>
                 </mc:Choice>
-                <mc:Fallback xmlns:w16sdtfl="http://schemas.microsoft.com/office/word/2024/wordml/sdtformatlock" xmlns:w16du="http://schemas.microsoft.com/office/word/2023/wordml/word16du">
+                <mc:Fallback>
                   <w:pict>
-                    <v:rect w14:anchorId="3DB5C811" id="Rectangle 16" o:spid="_x0000_s1026" style="position:absolute;margin-left:-8.1pt;margin-top:9.65pt;width:176.25pt;height:21.75pt;z-index:251754496;visibility:visible;mso-wrap-style:square;mso-width-percent:0;mso-height-percent:0;mso-wrap-distance-left:9pt;mso-wrap-distance-top:0;mso-wrap-distance-right:9pt;mso-wrap-distance-bottom:0;mso-position-horizontal:absolute;mso-position-horizontal-relative:text;mso-position-vertical:absolute;mso-position-vertical-relative:text;mso-width-percent:0;mso-height-percent:0;mso-width-relative:margin;mso-height-relative:margin;v-text-anchor:middle" o:gfxdata="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" fillcolor="#4f81bd" strokecolor="#385d8a" strokeweight="2pt"/>
+                    <v:rect w14:anchorId="4F041BBA" id="Rectangle 16" o:spid="_x0000_s1026" style="position:absolute;margin-left:-8.1pt;margin-top:9.65pt;width:176.25pt;height:21.75pt;z-index:251773952;visibility:visible;mso-wrap-style:square;mso-width-percent:0;mso-height-percent:0;mso-wrap-distance-left:9pt;mso-wrap-distance-top:0;mso-wrap-distance-right:9pt;mso-wrap-distance-bottom:0;mso-position-horizontal:absolute;mso-position-horizontal-relative:text;mso-position-vertical:absolute;mso-position-vertical-relative:text;mso-width-percent:0;mso-height-percent:0;mso-width-relative:margin;mso-height-relative:margin;v-text-anchor:middle" o:gfxdata="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" fillcolor="#4f81bd" strokecolor="#385d8a" strokeweight="2pt"/>
                   </w:pict>
                 </mc:Fallback>
               </mc:AlternateContent>
@@ -17715,7 +17964,7 @@
               <mc:AlternateContent>
                 <mc:Choice Requires="wps">
                   <w:drawing>
-                    <wp:anchor distT="0" distB="0" distL="114300" distR="114300" simplePos="0" relativeHeight="251755520" behindDoc="0" locked="0" layoutInCell="1" allowOverlap="1" wp14:anchorId="59928A05" wp14:editId="65C5BFED">
+                    <wp:anchor distT="0" distB="0" distL="114300" distR="114300" simplePos="0" relativeHeight="251774976" behindDoc="0" locked="0" layoutInCell="1" allowOverlap="1" wp14:anchorId="1F1430DF" wp14:editId="64A39A79">
                       <wp:simplePos x="0" y="0"/>
                       <wp:positionH relativeFrom="column">
                         <wp:posOffset>521665</wp:posOffset>
@@ -17771,9 +18020,9 @@
                     </wp:anchor>
                   </w:drawing>
                 </mc:Choice>
-                <mc:Fallback xmlns:w16sdtfl="http://schemas.microsoft.com/office/word/2024/wordml/sdtformatlock" xmlns:w16du="http://schemas.microsoft.com/office/word/2023/wordml/word16du">
+                <mc:Fallback>
                   <w:pict>
-                    <v:rect w14:anchorId="40B3BE6E" id="Rectangle 17" o:spid="_x0000_s1026" style="position:absolute;margin-left:41.1pt;margin-top:8pt;width:94.45pt;height:21.75pt;z-index:251755520;visibility:visible;mso-wrap-style:square;mso-width-percent:0;mso-height-percent:0;mso-wrap-distance-left:9pt;mso-wrap-distance-top:0;mso-wrap-distance-right:9pt;mso-wrap-distance-bottom:0;mso-position-horizontal:absolute;mso-position-horizontal-relative:text;mso-position-vertical:absolute;mso-position-vertical-relative:text;mso-width-percent:0;mso-height-percent:0;mso-width-relative:margin;mso-height-relative:margin;v-text-anchor:middle" o:gfxdata="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" fillcolor="#4f81bd" strokecolor="#385d8a" strokeweight="2pt"/>
+                    <v:rect w14:anchorId="04CDB7A7" id="Rectangle 17" o:spid="_x0000_s1026" style="position:absolute;margin-left:41.1pt;margin-top:8pt;width:94.45pt;height:21.75pt;z-index:251774976;visibility:visible;mso-wrap-style:square;mso-width-percent:0;mso-height-percent:0;mso-wrap-distance-left:9pt;mso-wrap-distance-top:0;mso-wrap-distance-right:9pt;mso-wrap-distance-bottom:0;mso-position-horizontal:absolute;mso-position-horizontal-relative:text;mso-position-vertical:absolute;mso-position-vertical-relative:text;mso-width-percent:0;mso-height-percent:0;mso-width-relative:margin;mso-height-relative:margin;v-text-anchor:middle" o:gfxdata="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" fillcolor="#4f81bd" strokecolor="#385d8a" strokeweight="2pt"/>
                   </w:pict>
                 </mc:Fallback>
               </mc:AlternateContent>
@@ -17870,7 +18119,7 @@
               <mc:AlternateContent>
                 <mc:Choice Requires="wps">
                   <w:drawing>
-                    <wp:anchor distT="0" distB="0" distL="114300" distR="114300" simplePos="0" relativeHeight="251756544" behindDoc="0" locked="0" layoutInCell="1" allowOverlap="1" wp14:anchorId="6E60C654" wp14:editId="11A57F8D">
+                    <wp:anchor distT="0" distB="0" distL="114300" distR="114300" simplePos="0" relativeHeight="251776000" behindDoc="0" locked="0" layoutInCell="1" allowOverlap="1" wp14:anchorId="736A0E63" wp14:editId="46B6E486">
                       <wp:simplePos x="0" y="0"/>
                       <wp:positionH relativeFrom="column">
                         <wp:posOffset>205459</wp:posOffset>
@@ -17926,9 +18175,9 @@
                     </wp:anchor>
                   </w:drawing>
                 </mc:Choice>
-                <mc:Fallback xmlns:w16sdtfl="http://schemas.microsoft.com/office/word/2024/wordml/sdtformatlock" xmlns:w16du="http://schemas.microsoft.com/office/word/2023/wordml/word16du">
+                <mc:Fallback>
                   <w:pict>
-                    <v:rect w14:anchorId="6720A9B8" id="Rectangle 18" o:spid="_x0000_s1026" style="position:absolute;margin-left:16.2pt;margin-top:7.75pt;width:277.95pt;height:25.95pt;z-index:251756544;visibility:visible;mso-wrap-style:square;mso-width-percent:0;mso-height-percent:0;mso-wrap-distance-left:9pt;mso-wrap-distance-top:0;mso-wrap-distance-right:9pt;mso-wrap-distance-bottom:0;mso-position-horizontal:absolute;mso-position-horizontal-relative:text;mso-position-vertical:absolute;mso-position-vertical-relative:text;mso-width-percent:0;mso-height-percent:0;mso-width-relative:margin;mso-height-relative:margin;v-text-anchor:middle" o:gfxdata="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" fillcolor="#4f81bd" strokecolor="#385d8a" strokeweight="2pt"/>
+                    <v:rect w14:anchorId="497A3877" id="Rectangle 18" o:spid="_x0000_s1026" style="position:absolute;margin-left:16.2pt;margin-top:7.75pt;width:277.95pt;height:25.95pt;z-index:251776000;visibility:visible;mso-wrap-style:square;mso-width-percent:0;mso-height-percent:0;mso-wrap-distance-left:9pt;mso-wrap-distance-top:0;mso-wrap-distance-right:9pt;mso-wrap-distance-bottom:0;mso-position-horizontal:absolute;mso-position-horizontal-relative:text;mso-position-vertical:absolute;mso-position-vertical-relative:text;mso-width-percent:0;mso-height-percent:0;mso-width-relative:margin;mso-height-relative:margin;v-text-anchor:middle" o:gfxdata="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" fillcolor="#4f81bd" strokecolor="#385d8a" strokeweight="2pt"/>
                   </w:pict>
                 </mc:Fallback>
               </mc:AlternateContent>
@@ -18013,6 +18262,12 @@
       </w:tr>
     </w:tbl>
     <w:p>
+      <w:pPr>
+        <w:rPr>
+          <w:sz w:val="24"/>
+          <w:szCs w:val="24"/>
+        </w:rPr>
+      </w:pPr>
       <w:r>
         <w:rPr>
           <w:noProof/>
@@ -18020,13 +18275,13 @@
         <mc:AlternateContent>
           <mc:Choice Requires="wps">
             <w:drawing>
-              <wp:anchor distT="45720" distB="45720" distL="114300" distR="114300" simplePos="0" relativeHeight="251750400" behindDoc="0" locked="0" layoutInCell="1" allowOverlap="1" wp14:anchorId="151B0198" wp14:editId="4818CEA1">
+              <wp:anchor distT="45720" distB="45720" distL="114300" distR="114300" simplePos="0" relativeHeight="251750400" behindDoc="0" locked="0" layoutInCell="1" allowOverlap="1" wp14:anchorId="151B0198" wp14:editId="2E20435B">
                 <wp:simplePos x="0" y="0"/>
                 <wp:positionH relativeFrom="column">
-                  <wp:posOffset>1392555</wp:posOffset>
+                  <wp:posOffset>1485000</wp:posOffset>
                 </wp:positionH>
                 <wp:positionV relativeFrom="paragraph">
-                  <wp:posOffset>3492500</wp:posOffset>
+                  <wp:posOffset>5890573</wp:posOffset>
                 </wp:positionV>
                 <wp:extent cx="2324100" cy="488950"/>
                 <wp:effectExtent l="0" t="0" r="19050" b="25400"/>
@@ -18109,7 +18364,7 @@
           </mc:Choice>
           <mc:Fallback>
             <w:pict>
-              <v:shape w14:anchorId="151B0198" id="_x0000_s1056" type="#_x0000_t202" style="position:absolute;margin-left:109.65pt;margin-top:275pt;width:183pt;height:38.5pt;z-index:251750400;visibility:visible;mso-wrap-style:square;mso-width-percent:0;mso-height-percent:0;mso-wrap-distance-left:9pt;mso-wrap-distance-top:3.6pt;mso-wrap-distance-right:9pt;mso-wrap-distance-bottom:3.6pt;mso-position-horizontal:absolute;mso-position-horizontal-relative:text;mso-position-vertical:absolute;mso-position-vertical-relative:text;mso-width-percent:0;mso-height-percent:0;mso-width-relative:margin;mso-height-relative:margin;v-text-anchor:top" o:gfxdata="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" strokecolor="white [3212]">
+              <v:shape w14:anchorId="151B0198" id="_x0000_s1056" type="#_x0000_t202" style="position:absolute;margin-left:116.95pt;margin-top:463.8pt;width:183pt;height:38.5pt;z-index:251750400;visibility:visible;mso-wrap-style:square;mso-width-percent:0;mso-height-percent:0;mso-wrap-distance-left:9pt;mso-wrap-distance-top:3.6pt;mso-wrap-distance-right:9pt;mso-wrap-distance-bottom:3.6pt;mso-position-horizontal:absolute;mso-position-horizontal-relative:text;mso-position-vertical:absolute;mso-position-vertical-relative:text;mso-width-percent:0;mso-height-percent:0;mso-width-relative:margin;mso-height-relative:margin;v-text-anchor:top" o:gfxdata="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" strokecolor="white [3212]">
                 <v:textbox>
                   <w:txbxContent>
                     <w:p>
@@ -18147,24 +18402,6 @@
           </mc:Fallback>
         </mc:AlternateContent>
       </w:r>
-    </w:p>
-    <w:p/>
-    <w:p/>
-    <w:p>
-      <w:pPr>
-        <w:rPr>
-          <w:sz w:val="24"/>
-          <w:szCs w:val="24"/>
-        </w:rPr>
-      </w:pPr>
-    </w:p>
-    <w:p>
-      <w:pPr>
-        <w:rPr>
-          <w:sz w:val="24"/>
-          <w:szCs w:val="24"/>
-        </w:rPr>
-      </w:pPr>
       <w:r>
         <w:rPr>
           <w:sz w:val="24"/>
@@ -18172,6 +18409,30 @@
         </w:rPr>
         <w:br w:type="page"/>
       </w:r>
+    </w:p>
+    <w:p>
+      <w:pPr>
+        <w:rPr>
+          <w:sz w:val="24"/>
+          <w:szCs w:val="24"/>
+        </w:rPr>
+      </w:pPr>
+      <w:r>
+        <w:rPr>
+          <w:sz w:val="24"/>
+          <w:szCs w:val="24"/>
+        </w:rPr>
+        <w:lastRenderedPageBreak/>
+        <w:br w:type="page"/>
+      </w:r>
+    </w:p>
+    <w:p>
+      <w:pPr>
+        <w:rPr>
+          <w:sz w:val="24"/>
+          <w:szCs w:val="24"/>
+        </w:rPr>
+      </w:pPr>
     </w:p>
     <w:p>
       <w:pPr>
@@ -18180,7 +18441,6 @@
       </w:pPr>
       <w:bookmarkStart w:id="56" w:name="_Toc135113582"/>
       <w:r>
-        <w:lastRenderedPageBreak/>
         <w:t>Deliverables</w:t>
       </w:r>
       <w:bookmarkEnd w:id="56"/>
@@ -18672,7 +18932,7 @@
 </file>
 
 <file path=word/endnotes.xml><?xml version="1.0" encoding="utf-8"?>
-<w:endnotes xmlns:wpc="http://schemas.microsoft.com/office/word/2010/wordprocessingCanvas" xmlns:cx="http://schemas.microsoft.com/office/drawing/2014/chartex" xmlns:cx1="http://schemas.microsoft.com/office/drawing/2015/9/8/chartex" xmlns:cx2="http://schemas.microsoft.com/office/drawing/2015/10/21/chartex" xmlns:cx3="http://schemas.microsoft.com/office/drawing/2016/5/9/chartex" xmlns:cx4="http://schemas.microsoft.com/office/drawing/2016/5/10/chartex" xmlns:cx5="http://schemas.microsoft.com/office/drawing/2016/5/11/chartex" xmlns:cx6="http://schemas.microsoft.com/office/drawing/2016/5/12/chartex" xmlns:cx7="http://schemas.microsoft.com/office/drawing/2016/5/13/chartex" xmlns:cx8="http://schemas.microsoft.com/office/drawing/2016/5/14/chartex" xmlns:mc="http://schemas.openxmlformats.org/markup-compatibility/2006" xmlns:aink="http://schemas.microsoft.com/office/drawing/2016/ink" xmlns:am3d="http://schemas.microsoft.com/office/drawing/2017/model3d" xmlns:o="urn:schemas-microsoft-com:office:office" xmlns:oel="http://schemas.microsoft.com/office/2019/extlst" xmlns:r="http://schemas.openxmlformats.org/officeDocument/2006/relationships" xmlns:m="http://schemas.openxmlformats.org/officeDocument/2006/math" xmlns:v="urn:schemas-microsoft-com:vml" xmlns:wp14="http://schemas.microsoft.com/office/word/2010/wordprocessingDrawing" xmlns:wp="http://schemas.openxmlformats.org/drawingml/2006/wordprocessingDrawing" xmlns:w10="urn:schemas-microsoft-com:office:word" xmlns:w="http://schemas.openxmlformats.org/wordprocessingml/2006/main" xmlns:w14="http://schemas.microsoft.com/office/word/2010/wordml" xmlns:w15="http://schemas.microsoft.com/office/word/2012/wordml" xmlns:w16cex="http://schemas.microsoft.com/office/word/2018/wordml/cex" xmlns:w16cid="http://schemas.microsoft.com/office/word/2016/wordml/cid" xmlns:w16="http://schemas.microsoft.com/office/word/2018/wordml" xmlns:w16sdtdh="http://schemas.microsoft.com/office/word/2020/wordml/sdtdatahash" xmlns:w16se="http://schemas.microsoft.com/office/word/2015/wordml/symex" xmlns:wpg="http://schemas.microsoft.com/office/word/2010/wordprocessingGroup" xmlns:wpi="http://schemas.microsoft.com/office/word/2010/wordprocessingInk" xmlns:wne="http://schemas.microsoft.com/office/word/2006/wordml" xmlns:wps="http://schemas.microsoft.com/office/word/2010/wordprocessingShape" mc:Ignorable="w14 w15 w16se w16cid w16 w16cex w16sdtdh wp14">
+<w:endnotes xmlns:wpc="http://schemas.microsoft.com/office/word/2010/wordprocessingCanvas" xmlns:cx="http://schemas.microsoft.com/office/drawing/2014/chartex" xmlns:cx1="http://schemas.microsoft.com/office/drawing/2015/9/8/chartex" xmlns:cx2="http://schemas.microsoft.com/office/drawing/2015/10/21/chartex" xmlns:cx3="http://schemas.microsoft.com/office/drawing/2016/5/9/chartex" xmlns:cx4="http://schemas.microsoft.com/office/drawing/2016/5/10/chartex" xmlns:cx5="http://schemas.microsoft.com/office/drawing/2016/5/11/chartex" xmlns:cx6="http://schemas.microsoft.com/office/drawing/2016/5/12/chartex" xmlns:cx7="http://schemas.microsoft.com/office/drawing/2016/5/13/chartex" xmlns:cx8="http://schemas.microsoft.com/office/drawing/2016/5/14/chartex" xmlns:mc="http://schemas.openxmlformats.org/markup-compatibility/2006" xmlns:aink="http://schemas.microsoft.com/office/drawing/2016/ink" xmlns:am3d="http://schemas.microsoft.com/office/drawing/2017/model3d" xmlns:o="urn:schemas-microsoft-com:office:office" xmlns:oel="http://schemas.microsoft.com/office/2019/extlst" xmlns:r="http://schemas.openxmlformats.org/officeDocument/2006/relationships" xmlns:m="http://schemas.openxmlformats.org/officeDocument/2006/math" xmlns:v="urn:schemas-microsoft-com:vml" xmlns:wp14="http://schemas.microsoft.com/office/word/2010/wordprocessingDrawing" xmlns:wp="http://schemas.openxmlformats.org/drawingml/2006/wordprocessingDrawing" xmlns:w10="urn:schemas-microsoft-com:office:word" xmlns:w="http://schemas.openxmlformats.org/wordprocessingml/2006/main" xmlns:w14="http://schemas.microsoft.com/office/word/2010/wordml" xmlns:w15="http://schemas.microsoft.com/office/word/2012/wordml" xmlns:w16cex="http://schemas.microsoft.com/office/word/2018/wordml/cex" xmlns:w16cid="http://schemas.microsoft.com/office/word/2016/wordml/cid" xmlns:w16="http://schemas.microsoft.com/office/word/2018/wordml" xmlns:w16du="http://schemas.microsoft.com/office/word/2023/wordml/word16du" xmlns:w16sdtdh="http://schemas.microsoft.com/office/word/2020/wordml/sdtdatahash" xmlns:w16sdtfl="http://schemas.microsoft.com/office/word/2024/wordml/sdtformatlock" xmlns:w16se="http://schemas.microsoft.com/office/word/2015/wordml/symex" xmlns:wpg="http://schemas.microsoft.com/office/word/2010/wordprocessingGroup" xmlns:wpi="http://schemas.microsoft.com/office/word/2010/wordprocessingInk" xmlns:wne="http://schemas.microsoft.com/office/word/2006/wordml" xmlns:wps="http://schemas.microsoft.com/office/word/2010/wordprocessingShape" mc:Ignorable="w14 w15 w16se w16cid w16 w16cex w16sdtdh w16sdtfl w16du wp14">
   <w:endnote w:type="separator" w:id="-1">
     <w:p>
       <w:pPr>
@@ -18697,7 +18957,7 @@
 </file>
 
 <file path=word/footer1.xml><?xml version="1.0" encoding="utf-8"?>
-<w:ftr xmlns:wpc="http://schemas.microsoft.com/office/word/2010/wordprocessingCanvas" xmlns:cx="http://schemas.microsoft.com/office/drawing/2014/chartex" xmlns:cx1="http://schemas.microsoft.com/office/drawing/2015/9/8/chartex" xmlns:cx2="http://schemas.microsoft.com/office/drawing/2015/10/21/chartex" xmlns:cx3="http://schemas.microsoft.com/office/drawing/2016/5/9/chartex" xmlns:cx4="http://schemas.microsoft.com/office/drawing/2016/5/10/chartex" xmlns:cx5="http://schemas.microsoft.com/office/drawing/2016/5/11/chartex" xmlns:cx6="http://schemas.microsoft.com/office/drawing/2016/5/12/chartex" xmlns:cx7="http://schemas.microsoft.com/office/drawing/2016/5/13/chartex" xmlns:cx8="http://schemas.microsoft.com/office/drawing/2016/5/14/chartex" xmlns:mc="http://schemas.openxmlformats.org/markup-compatibility/2006" xmlns:aink="http://schemas.microsoft.com/office/drawing/2016/ink" xmlns:am3d="http://schemas.microsoft.com/office/drawing/2017/model3d" xmlns:o="urn:schemas-microsoft-com:office:office" xmlns:oel="http://schemas.microsoft.com/office/2019/extlst" xmlns:r="http://schemas.openxmlformats.org/officeDocument/2006/relationships" xmlns:m="http://schemas.openxmlformats.org/officeDocument/2006/math" xmlns:v="urn:schemas-microsoft-com:vml" xmlns:wp14="http://schemas.microsoft.com/office/word/2010/wordprocessingDrawing" xmlns:wp="http://schemas.openxmlformats.org/drawingml/2006/wordprocessingDrawing" xmlns:w10="urn:schemas-microsoft-com:office:word" xmlns:w="http://schemas.openxmlformats.org/wordprocessingml/2006/main" xmlns:w14="http://schemas.microsoft.com/office/word/2010/wordml" xmlns:w15="http://schemas.microsoft.com/office/word/2012/wordml" xmlns:w16cex="http://schemas.microsoft.com/office/word/2018/wordml/cex" xmlns:w16cid="http://schemas.microsoft.com/office/word/2016/wordml/cid" xmlns:w16="http://schemas.microsoft.com/office/word/2018/wordml" xmlns:w16sdtdh="http://schemas.microsoft.com/office/word/2020/wordml/sdtdatahash" xmlns:w16se="http://schemas.microsoft.com/office/word/2015/wordml/symex" xmlns:wpg="http://schemas.microsoft.com/office/word/2010/wordprocessingGroup" xmlns:wpi="http://schemas.microsoft.com/office/word/2010/wordprocessingInk" xmlns:wne="http://schemas.microsoft.com/office/word/2006/wordml" xmlns:wps="http://schemas.microsoft.com/office/word/2010/wordprocessingShape" mc:Ignorable="w14 w15 w16se w16cid w16 w16cex w16sdtdh wp14">
+<w:ftr xmlns:wpc="http://schemas.microsoft.com/office/word/2010/wordprocessingCanvas" xmlns:cx="http://schemas.microsoft.com/office/drawing/2014/chartex" xmlns:cx1="http://schemas.microsoft.com/office/drawing/2015/9/8/chartex" xmlns:cx2="http://schemas.microsoft.com/office/drawing/2015/10/21/chartex" xmlns:cx3="http://schemas.microsoft.com/office/drawing/2016/5/9/chartex" xmlns:cx4="http://schemas.microsoft.com/office/drawing/2016/5/10/chartex" xmlns:cx5="http://schemas.microsoft.com/office/drawing/2016/5/11/chartex" xmlns:cx6="http://schemas.microsoft.com/office/drawing/2016/5/12/chartex" xmlns:cx7="http://schemas.microsoft.com/office/drawing/2016/5/13/chartex" xmlns:cx8="http://schemas.microsoft.com/office/drawing/2016/5/14/chartex" xmlns:mc="http://schemas.openxmlformats.org/markup-compatibility/2006" xmlns:aink="http://schemas.microsoft.com/office/drawing/2016/ink" xmlns:am3d="http://schemas.microsoft.com/office/drawing/2017/model3d" xmlns:o="urn:schemas-microsoft-com:office:office" xmlns:oel="http://schemas.microsoft.com/office/2019/extlst" xmlns:r="http://schemas.openxmlformats.org/officeDocument/2006/relationships" xmlns:m="http://schemas.openxmlformats.org/officeDocument/2006/math" xmlns:v="urn:schemas-microsoft-com:vml" xmlns:wp14="http://schemas.microsoft.com/office/word/2010/wordprocessingDrawing" xmlns:wp="http://schemas.openxmlformats.org/drawingml/2006/wordprocessingDrawing" xmlns:w10="urn:schemas-microsoft-com:office:word" xmlns:w="http://schemas.openxmlformats.org/wordprocessingml/2006/main" xmlns:w14="http://schemas.microsoft.com/office/word/2010/wordml" xmlns:w15="http://schemas.microsoft.com/office/word/2012/wordml" xmlns:w16cex="http://schemas.microsoft.com/office/word/2018/wordml/cex" xmlns:w16cid="http://schemas.microsoft.com/office/word/2016/wordml/cid" xmlns:w16="http://schemas.microsoft.com/office/word/2018/wordml" xmlns:w16du="http://schemas.microsoft.com/office/word/2023/wordml/word16du" xmlns:w16sdtdh="http://schemas.microsoft.com/office/word/2020/wordml/sdtdatahash" xmlns:w16sdtfl="http://schemas.microsoft.com/office/word/2024/wordml/sdtformatlock" xmlns:w16se="http://schemas.microsoft.com/office/word/2015/wordml/symex" xmlns:wpg="http://schemas.microsoft.com/office/word/2010/wordprocessingGroup" xmlns:wpi="http://schemas.microsoft.com/office/word/2010/wordprocessingInk" xmlns:wne="http://schemas.microsoft.com/office/word/2006/wordml" xmlns:wps="http://schemas.microsoft.com/office/word/2010/wordprocessingShape" mc:Ignorable="w14 w15 w16se w16cid w16 w16cex w16sdtdh w16sdtfl w16du wp14">
   <w:p>
     <w:pPr>
       <w:pStyle w:val="Footer"/>
@@ -18717,7 +18977,7 @@
 </file>
 
 <file path=word/footer2.xml><?xml version="1.0" encoding="utf-8"?>
-<w:ftr xmlns:wpc="http://schemas.microsoft.com/office/word/2010/wordprocessingCanvas" xmlns:cx="http://schemas.microsoft.com/office/drawing/2014/chartex" xmlns:cx1="http://schemas.microsoft.com/office/drawing/2015/9/8/chartex" xmlns:cx2="http://schemas.microsoft.com/office/drawing/2015/10/21/chartex" xmlns:cx3="http://schemas.microsoft.com/office/drawing/2016/5/9/chartex" xmlns:cx4="http://schemas.microsoft.com/office/drawing/2016/5/10/chartex" xmlns:cx5="http://schemas.microsoft.com/office/drawing/2016/5/11/chartex" xmlns:cx6="http://schemas.microsoft.com/office/drawing/2016/5/12/chartex" xmlns:cx7="http://schemas.microsoft.com/office/drawing/2016/5/13/chartex" xmlns:cx8="http://schemas.microsoft.com/office/drawing/2016/5/14/chartex" xmlns:mc="http://schemas.openxmlformats.org/markup-compatibility/2006" xmlns:aink="http://schemas.microsoft.com/office/drawing/2016/ink" xmlns:am3d="http://schemas.microsoft.com/office/drawing/2017/model3d" xmlns:o="urn:schemas-microsoft-com:office:office" xmlns:oel="http://schemas.microsoft.com/office/2019/extlst" xmlns:r="http://schemas.openxmlformats.org/officeDocument/2006/relationships" xmlns:m="http://schemas.openxmlformats.org/officeDocument/2006/math" xmlns:v="urn:schemas-microsoft-com:vml" xmlns:wp14="http://schemas.microsoft.com/office/word/2010/wordprocessingDrawing" xmlns:wp="http://schemas.openxmlformats.org/drawingml/2006/wordprocessingDrawing" xmlns:w10="urn:schemas-microsoft-com:office:word" xmlns:w="http://schemas.openxmlformats.org/wordprocessingml/2006/main" xmlns:w14="http://schemas.microsoft.com/office/word/2010/wordml" xmlns:w15="http://schemas.microsoft.com/office/word/2012/wordml" xmlns:w16cex="http://schemas.microsoft.com/office/word/2018/wordml/cex" xmlns:w16cid="http://schemas.microsoft.com/office/word/2016/wordml/cid" xmlns:w16="http://schemas.microsoft.com/office/word/2018/wordml" xmlns:w16sdtdh="http://schemas.microsoft.com/office/word/2020/wordml/sdtdatahash" xmlns:w16se="http://schemas.microsoft.com/office/word/2015/wordml/symex" xmlns:wpg="http://schemas.microsoft.com/office/word/2010/wordprocessingGroup" xmlns:wpi="http://schemas.microsoft.com/office/word/2010/wordprocessingInk" xmlns:wne="http://schemas.microsoft.com/office/word/2006/wordml" xmlns:wps="http://schemas.microsoft.com/office/word/2010/wordprocessingShape" mc:Ignorable="w14 w15 w16se w16cid w16 w16cex w16sdtdh wp14">
+<w:ftr xmlns:wpc="http://schemas.microsoft.com/office/word/2010/wordprocessingCanvas" xmlns:cx="http://schemas.microsoft.com/office/drawing/2014/chartex" xmlns:cx1="http://schemas.microsoft.com/office/drawing/2015/9/8/chartex" xmlns:cx2="http://schemas.microsoft.com/office/drawing/2015/10/21/chartex" xmlns:cx3="http://schemas.microsoft.com/office/drawing/2016/5/9/chartex" xmlns:cx4="http://schemas.microsoft.com/office/drawing/2016/5/10/chartex" xmlns:cx5="http://schemas.microsoft.com/office/drawing/2016/5/11/chartex" xmlns:cx6="http://schemas.microsoft.com/office/drawing/2016/5/12/chartex" xmlns:cx7="http://schemas.microsoft.com/office/drawing/2016/5/13/chartex" xmlns:cx8="http://schemas.microsoft.com/office/drawing/2016/5/14/chartex" xmlns:mc="http://schemas.openxmlformats.org/markup-compatibility/2006" xmlns:aink="http://schemas.microsoft.com/office/drawing/2016/ink" xmlns:am3d="http://schemas.microsoft.com/office/drawing/2017/model3d" xmlns:o="urn:schemas-microsoft-com:office:office" xmlns:oel="http://schemas.microsoft.com/office/2019/extlst" xmlns:r="http://schemas.openxmlformats.org/officeDocument/2006/relationships" xmlns:m="http://schemas.openxmlformats.org/officeDocument/2006/math" xmlns:v="urn:schemas-microsoft-com:vml" xmlns:wp14="http://schemas.microsoft.com/office/word/2010/wordprocessingDrawing" xmlns:wp="http://schemas.openxmlformats.org/drawingml/2006/wordprocessingDrawing" xmlns:w10="urn:schemas-microsoft-com:office:word" xmlns:w="http://schemas.openxmlformats.org/wordprocessingml/2006/main" xmlns:w14="http://schemas.microsoft.com/office/word/2010/wordml" xmlns:w15="http://schemas.microsoft.com/office/word/2012/wordml" xmlns:w16cex="http://schemas.microsoft.com/office/word/2018/wordml/cex" xmlns:w16cid="http://schemas.microsoft.com/office/word/2016/wordml/cid" xmlns:w16="http://schemas.microsoft.com/office/word/2018/wordml" xmlns:w16du="http://schemas.microsoft.com/office/word/2023/wordml/word16du" xmlns:w16sdtdh="http://schemas.microsoft.com/office/word/2020/wordml/sdtdatahash" xmlns:w16sdtfl="http://schemas.microsoft.com/office/word/2024/wordml/sdtformatlock" xmlns:w16se="http://schemas.microsoft.com/office/word/2015/wordml/symex" xmlns:wpg="http://schemas.microsoft.com/office/word/2010/wordprocessingGroup" xmlns:wpi="http://schemas.microsoft.com/office/word/2010/wordprocessingInk" xmlns:wne="http://schemas.microsoft.com/office/word/2006/wordml" xmlns:wps="http://schemas.microsoft.com/office/word/2010/wordprocessingShape" mc:Ignorable="w14 w15 w16se w16cid w16 w16cex w16sdtdh w16sdtfl w16du wp14">
   <w:sdt>
     <w:sdtPr>
       <w:id w:val="27229294"/>
@@ -18770,7 +19030,7 @@
 </file>
 
 <file path=word/footnotes.xml><?xml version="1.0" encoding="utf-8"?>
-<w:footnotes xmlns:wpc="http://schemas.microsoft.com/office/word/2010/wordprocessingCanvas" xmlns:cx="http://schemas.microsoft.com/office/drawing/2014/chartex" xmlns:cx1="http://schemas.microsoft.com/office/drawing/2015/9/8/chartex" xmlns:cx2="http://schemas.microsoft.com/office/drawing/2015/10/21/chartex" xmlns:cx3="http://schemas.microsoft.com/office/drawing/2016/5/9/chartex" xmlns:cx4="http://schemas.microsoft.com/office/drawing/2016/5/10/chartex" xmlns:cx5="http://schemas.microsoft.com/office/drawing/2016/5/11/chartex" xmlns:cx6="http://schemas.microsoft.com/office/drawing/2016/5/12/chartex" xmlns:cx7="http://schemas.microsoft.com/office/drawing/2016/5/13/chartex" xmlns:cx8="http://schemas.microsoft.com/office/drawing/2016/5/14/chartex" xmlns:mc="http://schemas.openxmlformats.org/markup-compatibility/2006" xmlns:aink="http://schemas.microsoft.com/office/drawing/2016/ink" xmlns:am3d="http://schemas.microsoft.com/office/drawing/2017/model3d" xmlns:o="urn:schemas-microsoft-com:office:office" xmlns:oel="http://schemas.microsoft.com/office/2019/extlst" xmlns:r="http://schemas.openxmlformats.org/officeDocument/2006/relationships" xmlns:m="http://schemas.openxmlformats.org/officeDocument/2006/math" xmlns:v="urn:schemas-microsoft-com:vml" xmlns:wp14="http://schemas.microsoft.com/office/word/2010/wordprocessingDrawing" xmlns:wp="http://schemas.openxmlformats.org/drawingml/2006/wordprocessingDrawing" xmlns:w10="urn:schemas-microsoft-com:office:word" xmlns:w="http://schemas.openxmlformats.org/wordprocessingml/2006/main" xmlns:w14="http://schemas.microsoft.com/office/word/2010/wordml" xmlns:w15="http://schemas.microsoft.com/office/word/2012/wordml" xmlns:w16cex="http://schemas.microsoft.com/office/word/2018/wordml/cex" xmlns:w16cid="http://schemas.microsoft.com/office/word/2016/wordml/cid" xmlns:w16="http://schemas.microsoft.com/office/word/2018/wordml" xmlns:w16sdtdh="http://schemas.microsoft.com/office/word/2020/wordml/sdtdatahash" xmlns:w16se="http://schemas.microsoft.com/office/word/2015/wordml/symex" xmlns:wpg="http://schemas.microsoft.com/office/word/2010/wordprocessingGroup" xmlns:wpi="http://schemas.microsoft.com/office/word/2010/wordprocessingInk" xmlns:wne="http://schemas.microsoft.com/office/word/2006/wordml" xmlns:wps="http://schemas.microsoft.com/office/word/2010/wordprocessingShape" mc:Ignorable="w14 w15 w16se w16cid w16 w16cex w16sdtdh wp14">
+<w:footnotes xmlns:wpc="http://schemas.microsoft.com/office/word/2010/wordprocessingCanvas" xmlns:cx="http://schemas.microsoft.com/office/drawing/2014/chartex" xmlns:cx1="http://schemas.microsoft.com/office/drawing/2015/9/8/chartex" xmlns:cx2="http://schemas.microsoft.com/office/drawing/2015/10/21/chartex" xmlns:cx3="http://schemas.microsoft.com/office/drawing/2016/5/9/chartex" xmlns:cx4="http://schemas.microsoft.com/office/drawing/2016/5/10/chartex" xmlns:cx5="http://schemas.microsoft.com/office/drawing/2016/5/11/chartex" xmlns:cx6="http://schemas.microsoft.com/office/drawing/2016/5/12/chartex" xmlns:cx7="http://schemas.microsoft.com/office/drawing/2016/5/13/chartex" xmlns:cx8="http://schemas.microsoft.com/office/drawing/2016/5/14/chartex" xmlns:mc="http://schemas.openxmlformats.org/markup-compatibility/2006" xmlns:aink="http://schemas.microsoft.com/office/drawing/2016/ink" xmlns:am3d="http://schemas.microsoft.com/office/drawing/2017/model3d" xmlns:o="urn:schemas-microsoft-com:office:office" xmlns:oel="http://schemas.microsoft.com/office/2019/extlst" xmlns:r="http://schemas.openxmlformats.org/officeDocument/2006/relationships" xmlns:m="http://schemas.openxmlformats.org/officeDocument/2006/math" xmlns:v="urn:schemas-microsoft-com:vml" xmlns:wp14="http://schemas.microsoft.com/office/word/2010/wordprocessingDrawing" xmlns:wp="http://schemas.openxmlformats.org/drawingml/2006/wordprocessingDrawing" xmlns:w10="urn:schemas-microsoft-com:office:word" xmlns:w="http://schemas.openxmlformats.org/wordprocessingml/2006/main" xmlns:w14="http://schemas.microsoft.com/office/word/2010/wordml" xmlns:w15="http://schemas.microsoft.com/office/word/2012/wordml" xmlns:w16cex="http://schemas.microsoft.com/office/word/2018/wordml/cex" xmlns:w16cid="http://schemas.microsoft.com/office/word/2016/wordml/cid" xmlns:w16="http://schemas.microsoft.com/office/word/2018/wordml" xmlns:w16du="http://schemas.microsoft.com/office/word/2023/wordml/word16du" xmlns:w16sdtdh="http://schemas.microsoft.com/office/word/2020/wordml/sdtdatahash" xmlns:w16sdtfl="http://schemas.microsoft.com/office/word/2024/wordml/sdtformatlock" xmlns:w16se="http://schemas.microsoft.com/office/word/2015/wordml/symex" xmlns:wpg="http://schemas.microsoft.com/office/word/2010/wordprocessingGroup" xmlns:wpi="http://schemas.microsoft.com/office/word/2010/wordprocessingInk" xmlns:wne="http://schemas.microsoft.com/office/word/2006/wordml" xmlns:wps="http://schemas.microsoft.com/office/word/2010/wordprocessingShape" mc:Ignorable="w14 w15 w16se w16cid w16 w16cex w16sdtdh w16sdtfl w16du wp14">
   <w:footnote w:type="separator" w:id="-1">
     <w:p>
       <w:pPr>
@@ -18795,7 +19055,7 @@
 </file>
 
 <file path=word/numbering.xml><?xml version="1.0" encoding="utf-8"?>
-<w:numbering xmlns:wpc="http://schemas.microsoft.com/office/word/2010/wordprocessingCanvas" xmlns:cx="http://schemas.microsoft.com/office/drawing/2014/chartex" xmlns:cx1="http://schemas.microsoft.com/office/drawing/2015/9/8/chartex" xmlns:cx2="http://schemas.microsoft.com/office/drawing/2015/10/21/chartex" xmlns:cx3="http://schemas.microsoft.com/office/drawing/2016/5/9/chartex" xmlns:cx4="http://schemas.microsoft.com/office/drawing/2016/5/10/chartex" xmlns:cx5="http://schemas.microsoft.com/office/drawing/2016/5/11/chartex" xmlns:cx6="http://schemas.microsoft.com/office/drawing/2016/5/12/chartex" xmlns:cx7="http://schemas.microsoft.com/office/drawing/2016/5/13/chartex" xmlns:cx8="http://schemas.microsoft.com/office/drawing/2016/5/14/chartex" xmlns:mc="http://schemas.openxmlformats.org/markup-compatibility/2006" xmlns:aink="http://schemas.microsoft.com/office/drawing/2016/ink" xmlns:am3d="http://schemas.microsoft.com/office/drawing/2017/model3d" xmlns:o="urn:schemas-microsoft-com:office:office" xmlns:oel="http://schemas.microsoft.com/office/2019/extlst" xmlns:r="http://schemas.openxmlformats.org/officeDocument/2006/relationships" xmlns:m="http://schemas.openxmlformats.org/officeDocument/2006/math" xmlns:v="urn:schemas-microsoft-com:vml" xmlns:wp14="http://schemas.microsoft.com/office/word/2010/wordprocessingDrawing" xmlns:wp="http://schemas.openxmlformats.org/drawingml/2006/wordprocessingDrawing" xmlns:w10="urn:schemas-microsoft-com:office:word" xmlns:w="http://schemas.openxmlformats.org/wordprocessingml/2006/main" xmlns:w14="http://schemas.microsoft.com/office/word/2010/wordml" xmlns:w15="http://schemas.microsoft.com/office/word/2012/wordml" xmlns:w16cex="http://schemas.microsoft.com/office/word/2018/wordml/cex" xmlns:w16cid="http://schemas.microsoft.com/office/word/2016/wordml/cid" xmlns:w16="http://schemas.microsoft.com/office/word/2018/wordml" xmlns:w16sdtdh="http://schemas.microsoft.com/office/word/2020/wordml/sdtdatahash" xmlns:w16se="http://schemas.microsoft.com/office/word/2015/wordml/symex" xmlns:wpg="http://schemas.microsoft.com/office/word/2010/wordprocessingGroup" xmlns:wpi="http://schemas.microsoft.com/office/word/2010/wordprocessingInk" xmlns:wne="http://schemas.microsoft.com/office/word/2006/wordml" xmlns:wps="http://schemas.microsoft.com/office/word/2010/wordprocessingShape" mc:Ignorable="w14 w15 w16se w16cid w16 w16cex w16sdtdh wp14">
+<w:numbering xmlns:wpc="http://schemas.microsoft.com/office/word/2010/wordprocessingCanvas" xmlns:cx="http://schemas.microsoft.com/office/drawing/2014/chartex" xmlns:cx1="http://schemas.microsoft.com/office/drawing/2015/9/8/chartex" xmlns:cx2="http://schemas.microsoft.com/office/drawing/2015/10/21/chartex" xmlns:cx3="http://schemas.microsoft.com/office/drawing/2016/5/9/chartex" xmlns:cx4="http://schemas.microsoft.com/office/drawing/2016/5/10/chartex" xmlns:cx5="http://schemas.microsoft.com/office/drawing/2016/5/11/chartex" xmlns:cx6="http://schemas.microsoft.com/office/drawing/2016/5/12/chartex" xmlns:cx7="http://schemas.microsoft.com/office/drawing/2016/5/13/chartex" xmlns:cx8="http://schemas.microsoft.com/office/drawing/2016/5/14/chartex" xmlns:mc="http://schemas.openxmlformats.org/markup-compatibility/2006" xmlns:aink="http://schemas.microsoft.com/office/drawing/2016/ink" xmlns:am3d="http://schemas.microsoft.com/office/drawing/2017/model3d" xmlns:o="urn:schemas-microsoft-com:office:office" xmlns:oel="http://schemas.microsoft.com/office/2019/extlst" xmlns:r="http://schemas.openxmlformats.org/officeDocument/2006/relationships" xmlns:m="http://schemas.openxmlformats.org/officeDocument/2006/math" xmlns:v="urn:schemas-microsoft-com:vml" xmlns:wp14="http://schemas.microsoft.com/office/word/2010/wordprocessingDrawing" xmlns:wp="http://schemas.openxmlformats.org/drawingml/2006/wordprocessingDrawing" xmlns:w10="urn:schemas-microsoft-com:office:word" xmlns:w="http://schemas.openxmlformats.org/wordprocessingml/2006/main" xmlns:w14="http://schemas.microsoft.com/office/word/2010/wordml" xmlns:w15="http://schemas.microsoft.com/office/word/2012/wordml" xmlns:w16cex="http://schemas.microsoft.com/office/word/2018/wordml/cex" xmlns:w16cid="http://schemas.microsoft.com/office/word/2016/wordml/cid" xmlns:w16="http://schemas.microsoft.com/office/word/2018/wordml" xmlns:w16du="http://schemas.microsoft.com/office/word/2023/wordml/word16du" xmlns:w16sdtdh="http://schemas.microsoft.com/office/word/2020/wordml/sdtdatahash" xmlns:w16sdtfl="http://schemas.microsoft.com/office/word/2024/wordml/sdtformatlock" xmlns:w16se="http://schemas.microsoft.com/office/word/2015/wordml/symex" xmlns:wpg="http://schemas.microsoft.com/office/word/2010/wordprocessingGroup" xmlns:wpi="http://schemas.microsoft.com/office/word/2010/wordprocessingInk" xmlns:wne="http://schemas.microsoft.com/office/word/2006/wordml" xmlns:wps="http://schemas.microsoft.com/office/word/2010/wordprocessingShape" mc:Ignorable="w14 w15 w16se w16cid w16 w16cex w16sdtdh w16sdtfl w16du wp14">
   <w:abstractNum w:abstractNumId="0" w15:restartNumberingAfterBreak="0">
     <w:nsid w:val="0224536E"/>
     <w:multiLevelType w:val="multilevel"/>
@@ -23717,7 +23977,7 @@
 </file>
 
 <file path=word/styles.xml><?xml version="1.0" encoding="utf-8"?>
-<w:styles xmlns:mc="http://schemas.openxmlformats.org/markup-compatibility/2006" xmlns:r="http://schemas.openxmlformats.org/officeDocument/2006/relationships" xmlns:w="http://schemas.openxmlformats.org/wordprocessingml/2006/main" xmlns:w14="http://schemas.microsoft.com/office/word/2010/wordml" xmlns:w15="http://schemas.microsoft.com/office/word/2012/wordml" xmlns:w16cex="http://schemas.microsoft.com/office/word/2018/wordml/cex" xmlns:w16cid="http://schemas.microsoft.com/office/word/2016/wordml/cid" xmlns:w16="http://schemas.microsoft.com/office/word/2018/wordml" xmlns:w16sdtdh="http://schemas.microsoft.com/office/word/2020/wordml/sdtdatahash" xmlns:w16se="http://schemas.microsoft.com/office/word/2015/wordml/symex" mc:Ignorable="w14 w15 w16se w16cid w16 w16cex w16sdtdh">
+<w:styles xmlns:mc="http://schemas.openxmlformats.org/markup-compatibility/2006" xmlns:r="http://schemas.openxmlformats.org/officeDocument/2006/relationships" xmlns:w="http://schemas.openxmlformats.org/wordprocessingml/2006/main" xmlns:w14="http://schemas.microsoft.com/office/word/2010/wordml" xmlns:w15="http://schemas.microsoft.com/office/word/2012/wordml" xmlns:w16cex="http://schemas.microsoft.com/office/word/2018/wordml/cex" xmlns:w16cid="http://schemas.microsoft.com/office/word/2016/wordml/cid" xmlns:w16="http://schemas.microsoft.com/office/word/2018/wordml" xmlns:w16du="http://schemas.microsoft.com/office/word/2023/wordml/word16du" xmlns:w16sdtdh="http://schemas.microsoft.com/office/word/2020/wordml/sdtdatahash" xmlns:w16sdtfl="http://schemas.microsoft.com/office/word/2024/wordml/sdtformatlock" xmlns:w16se="http://schemas.microsoft.com/office/word/2015/wordml/symex" mc:Ignorable="w14 w15 w16se w16cid w16 w16cex w16sdtdh w16sdtfl w16du">
   <w:docDefaults>
     <w:rPrDefault>
       <w:rPr>
@@ -24213,7 +24473,6 @@
   <w:style w:type="character" w:default="1" w:styleId="DefaultParagraphFont">
     <w:name w:val="Default Paragraph Font"/>
     <w:uiPriority w:val="1"/>
-    <w:semiHidden/>
     <w:unhideWhenUsed/>
   </w:style>
   <w:style w:type="table" w:default="1" w:styleId="TableNormal">
@@ -24513,7 +24772,7 @@
 </file>
 
 <file path=word/glossary/document.xml><?xml version="1.0" encoding="utf-8"?>
-<w:glossaryDocument xmlns:wpc="http://schemas.microsoft.com/office/word/2010/wordprocessingCanvas" xmlns:cx="http://schemas.microsoft.com/office/drawing/2014/chartex" xmlns:cx1="http://schemas.microsoft.com/office/drawing/2015/9/8/chartex" xmlns:cx2="http://schemas.microsoft.com/office/drawing/2015/10/21/chartex" xmlns:cx3="http://schemas.microsoft.com/office/drawing/2016/5/9/chartex" xmlns:cx4="http://schemas.microsoft.com/office/drawing/2016/5/10/chartex" xmlns:cx5="http://schemas.microsoft.com/office/drawing/2016/5/11/chartex" xmlns:cx6="http://schemas.microsoft.com/office/drawing/2016/5/12/chartex" xmlns:cx7="http://schemas.microsoft.com/office/drawing/2016/5/13/chartex" xmlns:cx8="http://schemas.microsoft.com/office/drawing/2016/5/14/chartex" xmlns:mc="http://schemas.openxmlformats.org/markup-compatibility/2006" xmlns:aink="http://schemas.microsoft.com/office/drawing/2016/ink" xmlns:am3d="http://schemas.microsoft.com/office/drawing/2017/model3d" xmlns:o="urn:schemas-microsoft-com:office:office" xmlns:oel="http://schemas.microsoft.com/office/2019/extlst" xmlns:r="http://schemas.openxmlformats.org/officeDocument/2006/relationships" xmlns:m="http://schemas.openxmlformats.org/officeDocument/2006/math" xmlns:v="urn:schemas-microsoft-com:vml" xmlns:wp14="http://schemas.microsoft.com/office/word/2010/wordprocessingDrawing" xmlns:wp="http://schemas.openxmlformats.org/drawingml/2006/wordprocessingDrawing" xmlns:w10="urn:schemas-microsoft-com:office:word" xmlns:w="http://schemas.openxmlformats.org/wordprocessingml/2006/main" xmlns:w14="http://schemas.microsoft.com/office/word/2010/wordml" xmlns:w15="http://schemas.microsoft.com/office/word/2012/wordml" xmlns:w16cex="http://schemas.microsoft.com/office/word/2018/wordml/cex" xmlns:w16cid="http://schemas.microsoft.com/office/word/2016/wordml/cid" xmlns:w16="http://schemas.microsoft.com/office/word/2018/wordml" xmlns:w16sdtdh="http://schemas.microsoft.com/office/word/2020/wordml/sdtdatahash" xmlns:w16se="http://schemas.microsoft.com/office/word/2015/wordml/symex" xmlns:wpg="http://schemas.microsoft.com/office/word/2010/wordprocessingGroup" xmlns:wpi="http://schemas.microsoft.com/office/word/2010/wordprocessingInk" xmlns:wne="http://schemas.microsoft.com/office/word/2006/wordml" xmlns:wps="http://schemas.microsoft.com/office/word/2010/wordprocessingShape" mc:Ignorable="w14 w15 w16se w16cid w16 w16cex w16sdtdh wp14">
+<w:glossaryDocument xmlns:wpc="http://schemas.microsoft.com/office/word/2010/wordprocessingCanvas" xmlns:cx="http://schemas.microsoft.com/office/drawing/2014/chartex" xmlns:cx1="http://schemas.microsoft.com/office/drawing/2015/9/8/chartex" xmlns:cx2="http://schemas.microsoft.com/office/drawing/2015/10/21/chartex" xmlns:cx3="http://schemas.microsoft.com/office/drawing/2016/5/9/chartex" xmlns:cx4="http://schemas.microsoft.com/office/drawing/2016/5/10/chartex" xmlns:cx5="http://schemas.microsoft.com/office/drawing/2016/5/11/chartex" xmlns:cx6="http://schemas.microsoft.com/office/drawing/2016/5/12/chartex" xmlns:cx7="http://schemas.microsoft.com/office/drawing/2016/5/13/chartex" xmlns:cx8="http://schemas.microsoft.com/office/drawing/2016/5/14/chartex" xmlns:mc="http://schemas.openxmlformats.org/markup-compatibility/2006" xmlns:aink="http://schemas.microsoft.com/office/drawing/2016/ink" xmlns:am3d="http://schemas.microsoft.com/office/drawing/2017/model3d" xmlns:o="urn:schemas-microsoft-com:office:office" xmlns:oel="http://schemas.microsoft.com/office/2019/extlst" xmlns:r="http://schemas.openxmlformats.org/officeDocument/2006/relationships" xmlns:m="http://schemas.openxmlformats.org/officeDocument/2006/math" xmlns:v="urn:schemas-microsoft-com:vml" xmlns:wp14="http://schemas.microsoft.com/office/word/2010/wordprocessingDrawing" xmlns:wp="http://schemas.openxmlformats.org/drawingml/2006/wordprocessingDrawing" xmlns:w10="urn:schemas-microsoft-com:office:word" xmlns:w="http://schemas.openxmlformats.org/wordprocessingml/2006/main" xmlns:w14="http://schemas.microsoft.com/office/word/2010/wordml" xmlns:w15="http://schemas.microsoft.com/office/word/2012/wordml" xmlns:w16cex="http://schemas.microsoft.com/office/word/2018/wordml/cex" xmlns:w16cid="http://schemas.microsoft.com/office/word/2016/wordml/cid" xmlns:w16="http://schemas.microsoft.com/office/word/2018/wordml" xmlns:w16du="http://schemas.microsoft.com/office/word/2023/wordml/word16du" xmlns:w16sdtdh="http://schemas.microsoft.com/office/word/2020/wordml/sdtdatahash" xmlns:w16sdtfl="http://schemas.microsoft.com/office/word/2024/wordml/sdtformatlock" xmlns:w16se="http://schemas.microsoft.com/office/word/2015/wordml/symex" xmlns:wpg="http://schemas.microsoft.com/office/word/2010/wordprocessingGroup" xmlns:wpi="http://schemas.microsoft.com/office/word/2010/wordprocessingInk" xmlns:wne="http://schemas.microsoft.com/office/word/2006/wordml" xmlns:wps="http://schemas.microsoft.com/office/word/2010/wordprocessingShape" mc:Ignorable="w14 w15 w16se w16cid w16 w16cex w16sdtdh w16sdtfl w16du wp14">
   <w:docParts>
     <w:docPart>
       <w:docPartPr>
@@ -24549,7 +24808,7 @@
 </file>
 
 <file path=word/glossary/fontTable.xml><?xml version="1.0" encoding="utf-8"?>
-<w:fonts xmlns:mc="http://schemas.openxmlformats.org/markup-compatibility/2006" xmlns:r="http://schemas.openxmlformats.org/officeDocument/2006/relationships" xmlns:w="http://schemas.openxmlformats.org/wordprocessingml/2006/main" xmlns:w14="http://schemas.microsoft.com/office/word/2010/wordml" xmlns:w15="http://schemas.microsoft.com/office/word/2012/wordml" xmlns:w16cex="http://schemas.microsoft.com/office/word/2018/wordml/cex" xmlns:w16cid="http://schemas.microsoft.com/office/word/2016/wordml/cid" xmlns:w16="http://schemas.microsoft.com/office/word/2018/wordml" xmlns:w16sdtdh="http://schemas.microsoft.com/office/word/2020/wordml/sdtdatahash" xmlns:w16se="http://schemas.microsoft.com/office/word/2015/wordml/symex" mc:Ignorable="w14 w15 w16se w16cid w16 w16cex w16sdtdh">
+<w:fonts xmlns:mc="http://schemas.openxmlformats.org/markup-compatibility/2006" xmlns:r="http://schemas.openxmlformats.org/officeDocument/2006/relationships" xmlns:w="http://schemas.openxmlformats.org/wordprocessingml/2006/main" xmlns:w14="http://schemas.microsoft.com/office/word/2010/wordml" xmlns:w15="http://schemas.microsoft.com/office/word/2012/wordml" xmlns:w16cex="http://schemas.microsoft.com/office/word/2018/wordml/cex" xmlns:w16cid="http://schemas.microsoft.com/office/word/2016/wordml/cid" xmlns:w16="http://schemas.microsoft.com/office/word/2018/wordml" xmlns:w16du="http://schemas.microsoft.com/office/word/2023/wordml/word16du" xmlns:w16sdtdh="http://schemas.microsoft.com/office/word/2020/wordml/sdtdatahash" xmlns:w16sdtfl="http://schemas.microsoft.com/office/word/2024/wordml/sdtformatlock" xmlns:w16se="http://schemas.microsoft.com/office/word/2015/wordml/symex" mc:Ignorable="w14 w15 w16se w16cid w16 w16cex w16sdtdh w16sdtfl w16du">
   <w:font w:name="Symbol">
     <w:panose1 w:val="05050102010706020507"/>
     <w:charset w:val="02"/>
@@ -24586,7 +24845,7 @@
     <w:sig w:usb0="E4002EFF" w:usb1="C200247B" w:usb2="00000009" w:usb3="00000000" w:csb0="000001FF" w:csb1="00000000"/>
   </w:font>
   <w:font w:name="Mangal">
-    <w:panose1 w:val="02040503050203030202"/>
+    <w:panose1 w:val="00000400000000000000"/>
     <w:charset w:val="00"/>
     <w:family w:val="roman"/>
     <w:pitch w:val="variable"/>
@@ -24603,7 +24862,7 @@
 </file>
 
 <file path=word/glossary/settings.xml><?xml version="1.0" encoding="utf-8"?>
-<w:settings xmlns:mc="http://schemas.openxmlformats.org/markup-compatibility/2006" xmlns:o="urn:schemas-microsoft-com:office:office" xmlns:r="http://schemas.openxmlformats.org/officeDocument/2006/relationships" xmlns:m="http://schemas.openxmlformats.org/officeDocument/2006/math" xmlns:v="urn:schemas-microsoft-com:vml" xmlns:w10="urn:schemas-microsoft-com:office:word" xmlns:w="http://schemas.openxmlformats.org/wordprocessingml/2006/main" xmlns:w14="http://schemas.microsoft.com/office/word/2010/wordml" xmlns:w15="http://schemas.microsoft.com/office/word/2012/wordml" xmlns:w16cex="http://schemas.microsoft.com/office/word/2018/wordml/cex" xmlns:w16cid="http://schemas.microsoft.com/office/word/2016/wordml/cid" xmlns:w16="http://schemas.microsoft.com/office/word/2018/wordml" xmlns:w16sdtdh="http://schemas.microsoft.com/office/word/2020/wordml/sdtdatahash" xmlns:w16se="http://schemas.microsoft.com/office/word/2015/wordml/symex" xmlns:sl="http://schemas.openxmlformats.org/schemaLibrary/2006/main" mc:Ignorable="w14 w15 w16se w16cid w16 w16cex w16sdtdh">
+<w:settings xmlns:mc="http://schemas.openxmlformats.org/markup-compatibility/2006" xmlns:o="urn:schemas-microsoft-com:office:office" xmlns:r="http://schemas.openxmlformats.org/officeDocument/2006/relationships" xmlns:m="http://schemas.openxmlformats.org/officeDocument/2006/math" xmlns:v="urn:schemas-microsoft-com:vml" xmlns:w10="urn:schemas-microsoft-com:office:word" xmlns:w="http://schemas.openxmlformats.org/wordprocessingml/2006/main" xmlns:w14="http://schemas.microsoft.com/office/word/2010/wordml" xmlns:w15="http://schemas.microsoft.com/office/word/2012/wordml" xmlns:w16cex="http://schemas.microsoft.com/office/word/2018/wordml/cex" xmlns:w16cid="http://schemas.microsoft.com/office/word/2016/wordml/cid" xmlns:w16="http://schemas.microsoft.com/office/word/2018/wordml" xmlns:w16du="http://schemas.microsoft.com/office/word/2023/wordml/word16du" xmlns:w16sdtdh="http://schemas.microsoft.com/office/word/2020/wordml/sdtdatahash" xmlns:w16sdtfl="http://schemas.microsoft.com/office/word/2024/wordml/sdtformatlock" xmlns:w16se="http://schemas.microsoft.com/office/word/2015/wordml/symex" xmlns:sl="http://schemas.openxmlformats.org/schemaLibrary/2006/main" mc:Ignorable="w14 w15 w16se w16cid w16 w16cex w16sdtdh w16sdtfl w16du">
   <w:view w:val="normal"/>
   <w:defaultTabStop w:val="720"/>
   <w:characterSpacingControl w:val="doNotCompress"/>
@@ -24620,6 +24879,7 @@
     <w:rsidRoot w:val="005D6DA6"/>
     <w:rsid w:val="00057EA6"/>
     <w:rsid w:val="0019280E"/>
+    <w:rsid w:val="003506A8"/>
     <w:rsid w:val="00415430"/>
     <w:rsid w:val="00442CDC"/>
     <w:rsid w:val="004F3310"/>
@@ -24632,10 +24892,12 @@
     <w:rsid w:val="00926905"/>
     <w:rsid w:val="00932A5A"/>
     <w:rsid w:val="0099059C"/>
+    <w:rsid w:val="00992898"/>
     <w:rsid w:val="00AB46B1"/>
     <w:rsid w:val="00C37E02"/>
     <w:rsid w:val="00D22D03"/>
     <w:rsid w:val="00DE6FD2"/>
+    <w:rsid w:val="00EB5565"/>
   </w:rsids>
   <m:mathPr>
     <m:mathFont m:val="Cambria Math"/>
@@ -24659,7 +24921,7 @@
 </file>
 
 <file path=word/glossary/styles.xml><?xml version="1.0" encoding="utf-8"?>
-<w:styles xmlns:mc="http://schemas.openxmlformats.org/markup-compatibility/2006" xmlns:r="http://schemas.openxmlformats.org/officeDocument/2006/relationships" xmlns:w="http://schemas.openxmlformats.org/wordprocessingml/2006/main" xmlns:w14="http://schemas.microsoft.com/office/word/2010/wordml" xmlns:w15="http://schemas.microsoft.com/office/word/2012/wordml" xmlns:w16cex="http://schemas.microsoft.com/office/word/2018/wordml/cex" xmlns:w16cid="http://schemas.microsoft.com/office/word/2016/wordml/cid" xmlns:w16="http://schemas.microsoft.com/office/word/2018/wordml" xmlns:w16sdtdh="http://schemas.microsoft.com/office/word/2020/wordml/sdtdatahash" xmlns:w16se="http://schemas.microsoft.com/office/word/2015/wordml/symex" mc:Ignorable="w14 w15 w16se w16cid w16 w16cex w16sdtdh">
+<w:styles xmlns:mc="http://schemas.openxmlformats.org/markup-compatibility/2006" xmlns:r="http://schemas.openxmlformats.org/officeDocument/2006/relationships" xmlns:w="http://schemas.openxmlformats.org/wordprocessingml/2006/main" xmlns:w14="http://schemas.microsoft.com/office/word/2010/wordml" xmlns:w15="http://schemas.microsoft.com/office/word/2012/wordml" xmlns:w16cex="http://schemas.microsoft.com/office/word/2018/wordml/cex" xmlns:w16cid="http://schemas.microsoft.com/office/word/2016/wordml/cid" xmlns:w16="http://schemas.microsoft.com/office/word/2018/wordml" xmlns:w16du="http://schemas.microsoft.com/office/word/2023/wordml/word16du" xmlns:w16sdtdh="http://schemas.microsoft.com/office/word/2020/wordml/sdtdatahash" xmlns:w16sdtfl="http://schemas.microsoft.com/office/word/2024/wordml/sdtformatlock" xmlns:w16se="http://schemas.microsoft.com/office/word/2015/wordml/symex" mc:Ignorable="w14 w15 w16se w16cid w16 w16cex w16sdtdh w16sdtfl w16du">
   <w:docDefaults>
     <w:rPrDefault>
       <w:rPr>
@@ -25101,7 +25363,7 @@
 </file>
 
 <file path=word/glossary/webSettings.xml><?xml version="1.0" encoding="utf-8"?>
-<w:webSettings xmlns:mc="http://schemas.openxmlformats.org/markup-compatibility/2006" xmlns:r="http://schemas.openxmlformats.org/officeDocument/2006/relationships" xmlns:w="http://schemas.openxmlformats.org/wordprocessingml/2006/main" xmlns:w14="http://schemas.microsoft.com/office/word/2010/wordml" xmlns:w15="http://schemas.microsoft.com/office/word/2012/wordml" xmlns:w16cex="http://schemas.microsoft.com/office/word/2018/wordml/cex" xmlns:w16cid="http://schemas.microsoft.com/office/word/2016/wordml/cid" xmlns:w16="http://schemas.microsoft.com/office/word/2018/wordml" xmlns:w16sdtdh="http://schemas.microsoft.com/office/word/2020/wordml/sdtdatahash" xmlns:w16se="http://schemas.microsoft.com/office/word/2015/wordml/symex" mc:Ignorable="w14 w15 w16se w16cid w16 w16cex w16sdtdh">
+<w:webSettings xmlns:mc="http://schemas.openxmlformats.org/markup-compatibility/2006" xmlns:r="http://schemas.openxmlformats.org/officeDocument/2006/relationships" xmlns:w="http://schemas.openxmlformats.org/wordprocessingml/2006/main" xmlns:w14="http://schemas.microsoft.com/office/word/2010/wordml" xmlns:w15="http://schemas.microsoft.com/office/word/2012/wordml" xmlns:w16cex="http://schemas.microsoft.com/office/word/2018/wordml/cex" xmlns:w16cid="http://schemas.microsoft.com/office/word/2016/wordml/cid" xmlns:w16="http://schemas.microsoft.com/office/word/2018/wordml" xmlns:w16du="http://schemas.microsoft.com/office/word/2023/wordml/word16du" xmlns:w16sdtdh="http://schemas.microsoft.com/office/word/2020/wordml/sdtdatahash" xmlns:w16sdtfl="http://schemas.microsoft.com/office/word/2024/wordml/sdtformatlock" xmlns:w16se="http://schemas.microsoft.com/office/word/2015/wordml/symex" mc:Ignorable="w14 w15 w16se w16cid w16 w16cex w16sdtdh w16sdtfl w16du">
   <w:optimizeForBrowser/>
   <w:allowPNG/>
 </w:webSettings>

</xml_diff>

<commit_message>
Adding Usecase diagram in document
</commit_message>
<xml_diff>
--- a/documents/final_defence.docx
+++ b/documents/final_defence.docx
@@ -1,6 +1,6 @@
 
 <file path=word/document.xml><?xml version="1.0" encoding="utf-8"?>
-<w:document xmlns:wpc="http://schemas.microsoft.com/office/word/2010/wordprocessingCanvas" xmlns:cx="http://schemas.microsoft.com/office/drawing/2014/chartex" xmlns:cx1="http://schemas.microsoft.com/office/drawing/2015/9/8/chartex" xmlns:cx2="http://schemas.microsoft.com/office/drawing/2015/10/21/chartex" xmlns:cx3="http://schemas.microsoft.com/office/drawing/2016/5/9/chartex" xmlns:cx4="http://schemas.microsoft.com/office/drawing/2016/5/10/chartex" xmlns:cx5="http://schemas.microsoft.com/office/drawing/2016/5/11/chartex" xmlns:cx6="http://schemas.microsoft.com/office/drawing/2016/5/12/chartex" xmlns:cx7="http://schemas.microsoft.com/office/drawing/2016/5/13/chartex" xmlns:cx8="http://schemas.microsoft.com/office/drawing/2016/5/14/chartex" xmlns:mc="http://schemas.openxmlformats.org/markup-compatibility/2006" xmlns:aink="http://schemas.microsoft.com/office/drawing/2016/ink" xmlns:am3d="http://schemas.microsoft.com/office/drawing/2017/model3d" xmlns:o="urn:schemas-microsoft-com:office:office" xmlns:oel="http://schemas.microsoft.com/office/2019/extlst" xmlns:r="http://schemas.openxmlformats.org/officeDocument/2006/relationships" xmlns:m="http://schemas.openxmlformats.org/officeDocument/2006/math" xmlns:v="urn:schemas-microsoft-com:vml" xmlns:wp14="http://schemas.microsoft.com/office/word/2010/wordprocessingDrawing" xmlns:wp="http://schemas.openxmlformats.org/drawingml/2006/wordprocessingDrawing" xmlns:w10="urn:schemas-microsoft-com:office:word" xmlns:w="http://schemas.openxmlformats.org/wordprocessingml/2006/main" xmlns:w14="http://schemas.microsoft.com/office/word/2010/wordml" xmlns:w15="http://schemas.microsoft.com/office/word/2012/wordml" xmlns:w16cex="http://schemas.microsoft.com/office/word/2018/wordml/cex" xmlns:w16cid="http://schemas.microsoft.com/office/word/2016/wordml/cid" xmlns:w16="http://schemas.microsoft.com/office/word/2018/wordml" xmlns:w16sdtdh="http://schemas.microsoft.com/office/word/2020/wordml/sdtdatahash" xmlns:w16se="http://schemas.microsoft.com/office/word/2015/wordml/symex" xmlns:wpg="http://schemas.microsoft.com/office/word/2010/wordprocessingGroup" xmlns:wpi="http://schemas.microsoft.com/office/word/2010/wordprocessingInk" xmlns:wne="http://schemas.microsoft.com/office/word/2006/wordml" xmlns:wps="http://schemas.microsoft.com/office/word/2010/wordprocessingShape" mc:Ignorable="w14 w15 w16se w16cid w16 w16cex w16sdtdh wp14">
+<w:document xmlns:wpc="http://schemas.microsoft.com/office/word/2010/wordprocessingCanvas" xmlns:cx="http://schemas.microsoft.com/office/drawing/2014/chartex" xmlns:cx1="http://schemas.microsoft.com/office/drawing/2015/9/8/chartex" xmlns:cx2="http://schemas.microsoft.com/office/drawing/2015/10/21/chartex" xmlns:cx3="http://schemas.microsoft.com/office/drawing/2016/5/9/chartex" xmlns:cx4="http://schemas.microsoft.com/office/drawing/2016/5/10/chartex" xmlns:cx5="http://schemas.microsoft.com/office/drawing/2016/5/11/chartex" xmlns:cx6="http://schemas.microsoft.com/office/drawing/2016/5/12/chartex" xmlns:cx7="http://schemas.microsoft.com/office/drawing/2016/5/13/chartex" xmlns:cx8="http://schemas.microsoft.com/office/drawing/2016/5/14/chartex" xmlns:mc="http://schemas.openxmlformats.org/markup-compatibility/2006" xmlns:aink="http://schemas.microsoft.com/office/drawing/2016/ink" xmlns:am3d="http://schemas.microsoft.com/office/drawing/2017/model3d" xmlns:o="urn:schemas-microsoft-com:office:office" xmlns:oel="http://schemas.microsoft.com/office/2019/extlst" xmlns:r="http://schemas.openxmlformats.org/officeDocument/2006/relationships" xmlns:m="http://schemas.openxmlformats.org/officeDocument/2006/math" xmlns:v="urn:schemas-microsoft-com:vml" xmlns:wp14="http://schemas.microsoft.com/office/word/2010/wordprocessingDrawing" xmlns:wp="http://schemas.openxmlformats.org/drawingml/2006/wordprocessingDrawing" xmlns:w10="urn:schemas-microsoft-com:office:word" xmlns:w="http://schemas.openxmlformats.org/wordprocessingml/2006/main" xmlns:w14="http://schemas.microsoft.com/office/word/2010/wordml" xmlns:w15="http://schemas.microsoft.com/office/word/2012/wordml" xmlns:w16cex="http://schemas.microsoft.com/office/word/2018/wordml/cex" xmlns:w16cid="http://schemas.microsoft.com/office/word/2016/wordml/cid" xmlns:w16="http://schemas.microsoft.com/office/word/2018/wordml" xmlns:w16du="http://schemas.microsoft.com/office/word/2023/wordml/word16du" xmlns:w16sdtdh="http://schemas.microsoft.com/office/word/2020/wordml/sdtdatahash" xmlns:w16sdtfl="http://schemas.microsoft.com/office/word/2024/wordml/sdtformatlock" xmlns:w16se="http://schemas.microsoft.com/office/word/2015/wordml/symex" xmlns:wpg="http://schemas.microsoft.com/office/word/2010/wordprocessingGroup" xmlns:wpi="http://schemas.microsoft.com/office/word/2010/wordprocessingInk" xmlns:wne="http://schemas.microsoft.com/office/word/2006/wordml" xmlns:wps="http://schemas.microsoft.com/office/word/2010/wordprocessingShape" mc:Ignorable="w14 w15 w16se w16cid w16 w16cex w16sdtdh w16sdtfl w16du wp14">
   <w:body>
     <w:p>
       <w:pPr>
@@ -244,7 +244,7 @@
               </wp:anchor>
             </w:drawing>
           </mc:Choice>
-          <mc:Fallback xmlns:w16sdtfl="http://schemas.microsoft.com/office/word/2024/wordml/sdtformatlock" xmlns:w16du="http://schemas.microsoft.com/office/word/2023/wordml/word16du">
+          <mc:Fallback>
             <w:pict>
               <v:line w14:anchorId="3D2D3E71" id="Straight Connector 3" o:spid="_x0000_s1026" style="position:absolute;z-index:251661312;visibility:visible;mso-wrap-style:square;mso-wrap-distance-left:9pt;mso-wrap-distance-top:0;mso-wrap-distance-right:9pt;mso-wrap-distance-bottom:0;mso-position-horizontal:absolute;mso-position-horizontal-relative:text;mso-position-vertical:absolute;mso-position-vertical-relative:text" from="198.7pt,13.45pt" to="198.7pt,97.3pt" o:gfxdata="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" strokecolor="black [3200]" strokeweight="1pt">
                 <v:stroke joinstyle="miter"/>
@@ -309,7 +309,7 @@
               </wp:anchor>
             </w:drawing>
           </mc:Choice>
-          <mc:Fallback xmlns:w16sdtfl="http://schemas.microsoft.com/office/word/2024/wordml/sdtformatlock" xmlns:w16du="http://schemas.microsoft.com/office/word/2023/wordml/word16du">
+          <mc:Fallback>
             <w:pict>
               <v:line w14:anchorId="0D653222" id="Straight Connector 2" o:spid="_x0000_s1026" style="position:absolute;z-index:251660288;visibility:visible;mso-wrap-style:square;mso-wrap-distance-left:9pt;mso-wrap-distance-top:0;mso-wrap-distance-right:9pt;mso-wrap-distance-bottom:0;mso-position-horizontal:absolute;mso-position-horizontal-relative:text;mso-position-vertical:absolute;mso-position-vertical-relative:text" from="228.2pt,13.45pt" to="228.2pt,97.35pt" o:gfxdata="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" strokecolor="black [3200]" strokeweight="1pt">
                 <v:stroke joinstyle="miter"/>
@@ -379,7 +379,7 @@
               </wp:anchor>
             </w:drawing>
           </mc:Choice>
-          <mc:Fallback xmlns:w16sdtfl="http://schemas.microsoft.com/office/word/2024/wordml/sdtformatlock" xmlns:w16du="http://schemas.microsoft.com/office/word/2023/wordml/word16du">
+          <mc:Fallback>
             <w:pict>
               <v:line w14:anchorId="282E249C" id="Straight Connector 1" o:spid="_x0000_s1026" style="position:absolute;z-index:251659264;visibility:visible;mso-wrap-style:square;mso-wrap-distance-left:9pt;mso-wrap-distance-top:0;mso-wrap-distance-right:9pt;mso-wrap-distance-bottom:0;mso-position-horizontal:absolute;mso-position-horizontal-relative:text;mso-position-vertical:absolute;mso-position-vertical-relative:text" from="213.8pt,3.45pt" to="213.8pt,110.5pt" o:gfxdata="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" strokecolor="black [3213]" strokeweight="1pt">
                 <v:stroke joinstyle="miter"/>
@@ -12051,7 +12051,7 @@
               </wp:anchor>
             </w:drawing>
           </mc:Choice>
-          <mc:Fallback xmlns:w16sdtfl="http://schemas.microsoft.com/office/word/2024/wordml/sdtformatlock" xmlns:w16du="http://schemas.microsoft.com/office/word/2023/wordml/word16du">
+          <mc:Fallback>
             <w:pict>
               <v:shapetype w14:anchorId="770CB4A4" id="_x0000_t32" coordsize="21600,21600" o:spt="32" o:oned="t" path="m,l21600,21600e" filled="f">
                 <v:path arrowok="t" fillok="f" o:connecttype="none"/>
@@ -12430,7 +12430,7 @@
               </wp:anchor>
             </w:drawing>
           </mc:Choice>
-          <mc:Fallback xmlns:w16sdtfl="http://schemas.microsoft.com/office/word/2024/wordml/sdtformatlock" xmlns:w16du="http://schemas.microsoft.com/office/word/2023/wordml/word16du">
+          <mc:Fallback>
             <w:pict>
               <v:shape w14:anchorId="5092C5B5" id="Straight Arrow Connector 2" o:spid="_x0000_s1026" type="#_x0000_t32" style="position:absolute;margin-left:387.85pt;margin-top:84.35pt;width:.85pt;height:21.65pt;z-index:251717632;visibility:visible;mso-wrap-style:square;mso-width-percent:0;mso-height-percent:0;mso-wrap-distance-left:9pt;mso-wrap-distance-top:0;mso-wrap-distance-right:9pt;mso-wrap-distance-bottom:0;mso-position-horizontal:absolute;mso-position-horizontal-relative:text;mso-position-vertical:absolute;mso-position-vertical-relative:text;mso-width-percent:0;mso-height-percent:0;mso-width-relative:margin;mso-height-relative:margin" o:gfxdata="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" strokecolor="black [3213]" strokeweight=".5pt">
                 <v:stroke endarrow="block" joinstyle="miter"/>
@@ -12507,7 +12507,7 @@
               </wp:anchor>
             </w:drawing>
           </mc:Choice>
-          <mc:Fallback xmlns:w16sdtfl="http://schemas.microsoft.com/office/word/2024/wordml/sdtformatlock" xmlns:w16du="http://schemas.microsoft.com/office/word/2023/wordml/word16du">
+          <mc:Fallback>
             <w:pict>
               <v:shape w14:anchorId="2BD98268" id="Straight Arrow Connector 2" o:spid="_x0000_s1026" type="#_x0000_t32" style="position:absolute;margin-left:390.15pt;margin-top:239pt;width:.4pt;height:18.55pt;flip:x;z-index:251727872;visibility:visible;mso-wrap-style:square;mso-width-percent:0;mso-height-percent:0;mso-wrap-distance-left:9pt;mso-wrap-distance-top:0;mso-wrap-distance-right:9pt;mso-wrap-distance-bottom:0;mso-position-horizontal:absolute;mso-position-horizontal-relative:text;mso-position-vertical:absolute;mso-position-vertical-relative:text;mso-width-percent:0;mso-height-percent:0;mso-width-relative:margin;mso-height-relative:margin" o:gfxdata="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" strokecolor="black [3213]" strokeweight=".5pt">
                 <v:stroke endarrow="block" joinstyle="miter"/>
@@ -12584,7 +12584,7 @@
               </wp:anchor>
             </w:drawing>
           </mc:Choice>
-          <mc:Fallback xmlns:w16sdtfl="http://schemas.microsoft.com/office/word/2024/wordml/sdtformatlock" xmlns:w16du="http://schemas.microsoft.com/office/word/2023/wordml/word16du">
+          <mc:Fallback>
             <w:pict>
               <v:shape w14:anchorId="20917A0B" id="Straight Arrow Connector 2" o:spid="_x0000_s1026" type="#_x0000_t32" style="position:absolute;margin-left:53.45pt;margin-top:42.3pt;width:.4pt;height:18.75pt;flip:x;z-index:251699200;visibility:visible;mso-wrap-style:square;mso-width-percent:0;mso-height-percent:0;mso-wrap-distance-left:9pt;mso-wrap-distance-top:0;mso-wrap-distance-right:9pt;mso-wrap-distance-bottom:0;mso-position-horizontal:absolute;mso-position-horizontal-relative:text;mso-position-vertical:absolute;mso-position-vertical-relative:text;mso-width-percent:0;mso-height-percent:0;mso-width-relative:margin;mso-height-relative:margin" o:gfxdata="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" strokecolor="black [3213]" strokeweight=".5pt">
                 <v:stroke endarrow="block" joinstyle="miter"/>
@@ -12661,7 +12661,7 @@
               </wp:anchor>
             </w:drawing>
           </mc:Choice>
-          <mc:Fallback xmlns:w16sdtfl="http://schemas.microsoft.com/office/word/2024/wordml/sdtformatlock" xmlns:w16du="http://schemas.microsoft.com/office/word/2023/wordml/word16du">
+          <mc:Fallback>
             <w:pict>
               <v:shape w14:anchorId="09D65BE8" id="Straight Arrow Connector 2" o:spid="_x0000_s1026" type="#_x0000_t32" style="position:absolute;margin-left:54.9pt;margin-top:163pt;width:1.05pt;height:16.25pt;flip:x;z-index:251705344;visibility:visible;mso-wrap-style:square;mso-width-percent:0;mso-height-percent:0;mso-wrap-distance-left:9pt;mso-wrap-distance-top:0;mso-wrap-distance-right:9pt;mso-wrap-distance-bottom:0;mso-position-horizontal:absolute;mso-position-horizontal-relative:text;mso-position-vertical:absolute;mso-position-vertical-relative:text;mso-width-percent:0;mso-height-percent:0;mso-width-relative:margin;mso-height-relative:margin" o:gfxdata="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" strokecolor="black [3213]" strokeweight=".5pt">
                 <v:stroke endarrow="block" joinstyle="miter"/>
@@ -12738,7 +12738,7 @@
               </wp:anchor>
             </w:drawing>
           </mc:Choice>
-          <mc:Fallback xmlns:w16sdtfl="http://schemas.microsoft.com/office/word/2024/wordml/sdtformatlock" xmlns:w16du="http://schemas.microsoft.com/office/word/2023/wordml/word16du">
+          <mc:Fallback>
             <w:pict>
               <v:shape w14:anchorId="0004C182" id="Straight Arrow Connector 2" o:spid="_x0000_s1026" type="#_x0000_t32" style="position:absolute;margin-left:233.65pt;margin-top:163.85pt;width:.15pt;height:14.4pt;flip:x;z-index:251713536;visibility:visible;mso-wrap-style:square;mso-width-percent:0;mso-height-percent:0;mso-wrap-distance-left:9pt;mso-wrap-distance-top:0;mso-wrap-distance-right:9pt;mso-wrap-distance-bottom:0;mso-position-horizontal:absolute;mso-position-horizontal-relative:text;mso-position-vertical:absolute;mso-position-vertical-relative:text;mso-width-percent:0;mso-height-percent:0;mso-width-relative:margin;mso-height-relative:margin" o:gfxdata="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" strokecolor="black [3213]" strokeweight=".5pt">
                 <v:stroke endarrow="block" joinstyle="miter"/>
@@ -12812,7 +12812,7 @@
               </wp:anchor>
             </w:drawing>
           </mc:Choice>
-          <mc:Fallback xmlns:w16sdtfl="http://schemas.microsoft.com/office/word/2024/wordml/sdtformatlock" xmlns:w16du="http://schemas.microsoft.com/office/word/2023/wordml/word16du">
+          <mc:Fallback>
             <w:pict>
               <v:shape w14:anchorId="47D8DA68" id="Straight Arrow Connector 2" o:spid="_x0000_s1026" type="#_x0000_t32" style="position:absolute;margin-left:232pt;margin-top:199.9pt;width:0;height:17.7pt;z-index:251715584;visibility:visible;mso-wrap-style:square;mso-height-percent:0;mso-wrap-distance-left:9pt;mso-wrap-distance-top:0;mso-wrap-distance-right:9pt;mso-wrap-distance-bottom:0;mso-position-horizontal:absolute;mso-position-horizontal-relative:text;mso-position-vertical:absolute;mso-position-vertical-relative:text;mso-height-percent:0;mso-height-relative:margin" o:gfxdata="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" strokecolor="black [3213]" strokeweight=".5pt">
                 <v:stroke endarrow="block" joinstyle="miter"/>
@@ -12889,7 +12889,7 @@
               </wp:anchor>
             </w:drawing>
           </mc:Choice>
-          <mc:Fallback xmlns:w16sdtfl="http://schemas.microsoft.com/office/word/2024/wordml/sdtformatlock" xmlns:w16du="http://schemas.microsoft.com/office/word/2023/wordml/word16du">
+          <mc:Fallback>
             <w:pict>
               <v:shape w14:anchorId="0182706D" id="Straight Arrow Connector 2" o:spid="_x0000_s1026" type="#_x0000_t32" style="position:absolute;margin-left:390.55pt;margin-top:279.4pt;width:0;height:16.45pt;z-index:251725824;visibility:visible;mso-wrap-style:square;mso-width-percent:0;mso-height-percent:0;mso-wrap-distance-left:9pt;mso-wrap-distance-top:0;mso-wrap-distance-right:9pt;mso-wrap-distance-bottom:0;mso-position-horizontal:absolute;mso-position-horizontal-relative:text;mso-position-vertical:absolute;mso-position-vertical-relative:text;mso-width-percent:0;mso-height-percent:0;mso-width-relative:margin;mso-height-relative:margin" o:gfxdata="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" strokecolor="black [3213]" strokeweight=".5pt">
                 <v:stroke endarrow="block" joinstyle="miter"/>
@@ -12966,7 +12966,7 @@
               </wp:anchor>
             </w:drawing>
           </mc:Choice>
-          <mc:Fallback xmlns:w16sdtfl="http://schemas.microsoft.com/office/word/2024/wordml/sdtformatlock" xmlns:w16du="http://schemas.microsoft.com/office/word/2023/wordml/word16du">
+          <mc:Fallback>
             <w:pict>
               <v:shape w14:anchorId="60E7C3BC" id="Straight Arrow Connector 2" o:spid="_x0000_s1026" type="#_x0000_t32" style="position:absolute;margin-left:386.4pt;margin-top:127.9pt;width:0;height:16.05pt;z-index:251719680;visibility:visible;mso-wrap-style:square;mso-width-percent:0;mso-height-percent:0;mso-wrap-distance-left:9pt;mso-wrap-distance-top:0;mso-wrap-distance-right:9pt;mso-wrap-distance-bottom:0;mso-position-horizontal:absolute;mso-position-horizontal-relative:text;mso-position-vertical:absolute;mso-position-vertical-relative:text;mso-width-percent:0;mso-height-percent:0;mso-width-relative:margin;mso-height-relative:margin" o:gfxdata="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" strokecolor="black [3213]" strokeweight=".5pt">
                 <v:stroke endarrow="block" joinstyle="miter"/>
@@ -13040,7 +13040,7 @@
               </wp:anchor>
             </w:drawing>
           </mc:Choice>
-          <mc:Fallback xmlns:w16sdtfl="http://schemas.microsoft.com/office/word/2024/wordml/sdtformatlock" xmlns:w16du="http://schemas.microsoft.com/office/word/2023/wordml/word16du">
+          <mc:Fallback>
             <w:pict>
               <v:shape w14:anchorId="69EC3BAC" id="Straight Arrow Connector 2" o:spid="_x0000_s1026" type="#_x0000_t32" style="position:absolute;margin-left:233.8pt;margin-top:126.65pt;width:.25pt;height:17.3pt;z-index:251711488;visibility:visible;mso-wrap-style:square;mso-height-percent:0;mso-wrap-distance-left:9pt;mso-wrap-distance-top:0;mso-wrap-distance-right:9pt;mso-wrap-distance-bottom:0;mso-position-horizontal:absolute;mso-position-horizontal-relative:text;mso-position-vertical:absolute;mso-position-vertical-relative:text;mso-height-percent:0;mso-height-relative:margin" o:gfxdata="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" strokecolor="black [3213]" strokeweight=".5pt">
                 <v:stroke endarrow="block" joinstyle="miter"/>
@@ -13513,7 +13513,7 @@
               </wp:anchor>
             </w:drawing>
           </mc:Choice>
-          <mc:Fallback xmlns:w16sdtfl="http://schemas.microsoft.com/office/word/2024/wordml/sdtformatlock" xmlns:w16du="http://schemas.microsoft.com/office/word/2023/wordml/word16du">
+          <mc:Fallback>
             <w:pict>
               <v:shape w14:anchorId="2ED2FA01" id="Straight Arrow Connector 5" o:spid="_x0000_s1026" type="#_x0000_t32" style="position:absolute;margin-left:304.9pt;margin-top:72.7pt;width:42.55pt;height:.6pt;flip:y;z-index:251736064;visibility:visible;mso-wrap-style:square;mso-width-percent:0;mso-height-percent:0;mso-wrap-distance-left:9pt;mso-wrap-distance-top:0;mso-wrap-distance-right:9pt;mso-wrap-distance-bottom:0;mso-position-horizontal:absolute;mso-position-horizontal-relative:text;mso-position-vertical:absolute;mso-position-vertical-relative:text;mso-width-percent:0;mso-height-percent:0;mso-width-relative:margin;mso-height-relative:margin" o:gfxdata="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" strokecolor="black [3200]" strokeweight="1pt">
                 <v:stroke endarrow="block" joinstyle="miter"/>
@@ -13589,7 +13589,7 @@
               </wp:anchor>
             </w:drawing>
           </mc:Choice>
-          <mc:Fallback xmlns:w16sdtfl="http://schemas.microsoft.com/office/word/2024/wordml/sdtformatlock" xmlns:w16du="http://schemas.microsoft.com/office/word/2023/wordml/word16du">
+          <mc:Fallback>
             <w:pict>
               <v:line w14:anchorId="63008BE0" id="Straight Connector 3" o:spid="_x0000_s1026" style="position:absolute;flip:x;z-index:251735040;visibility:visible;mso-wrap-style:square;mso-width-percent:0;mso-height-percent:0;mso-wrap-distance-left:9pt;mso-wrap-distance-top:0;mso-wrap-distance-right:9pt;mso-wrap-distance-bottom:0;mso-position-horizontal:absolute;mso-position-horizontal-relative:text;mso-position-vertical:absolute;mso-position-vertical-relative:text;mso-width-percent:0;mso-height-percent:0;mso-width-relative:margin;mso-height-relative:margin" from="305.15pt,72.95pt" to="305.15pt,226.55pt" o:gfxdata="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" strokecolor="black [3213]" strokeweight="1pt">
                 <v:stroke joinstyle="miter"/>
@@ -13665,7 +13665,7 @@
               </wp:anchor>
             </w:drawing>
           </mc:Choice>
-          <mc:Fallback xmlns:w16sdtfl="http://schemas.microsoft.com/office/word/2024/wordml/sdtformatlock" xmlns:w16du="http://schemas.microsoft.com/office/word/2023/wordml/word16du">
+          <mc:Fallback>
             <w:pict>
               <v:line w14:anchorId="199D490C" id="Straight Connector 3" o:spid="_x0000_s1026" style="position:absolute;z-index:251734016;visibility:visible;mso-wrap-style:square;mso-width-percent:0;mso-height-percent:0;mso-wrap-distance-left:9pt;mso-wrap-distance-top:0;mso-wrap-distance-right:9pt;mso-wrap-distance-bottom:0;mso-position-horizontal:absolute;mso-position-horizontal-relative:text;mso-position-vertical:absolute;mso-position-vertical-relative:text;mso-width-percent:0;mso-height-percent:0;mso-width-relative:margin;mso-height-relative:margin" from="279.25pt,225.95pt" to="306.3pt,225.95pt" o:gfxdata="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" strokecolor="black [3213]" strokeweight="1pt">
                 <v:stroke joinstyle="miter"/>
@@ -13739,7 +13739,7 @@
               </wp:anchor>
             </w:drawing>
           </mc:Choice>
-          <mc:Fallback xmlns:w16sdtfl="http://schemas.microsoft.com/office/word/2024/wordml/sdtformatlock" xmlns:w16du="http://schemas.microsoft.com/office/word/2023/wordml/word16du">
+          <mc:Fallback>
             <w:pict>
               <v:shape w14:anchorId="3C5BD8F5" id="Straight Arrow Connector 5" o:spid="_x0000_s1026" type="#_x0000_t32" style="position:absolute;margin-left:124.85pt;margin-top:78.95pt;width:65.95pt;height:.25pt;flip:y;z-index:251731968;visibility:visible;mso-wrap-style:square;mso-width-percent:0;mso-height-percent:0;mso-wrap-distance-left:9pt;mso-wrap-distance-top:0;mso-wrap-distance-right:9pt;mso-wrap-distance-bottom:0;mso-position-horizontal:absolute;mso-position-horizontal-relative:text;mso-position-vertical:absolute;mso-position-vertical-relative:text;mso-width-percent:0;mso-height-percent:0;mso-width-relative:margin;mso-height-relative:margin" o:gfxdata="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" strokecolor="black [3200]" strokeweight="1pt">
                 <v:stroke endarrow="block" joinstyle="miter"/>
@@ -13815,7 +13815,7 @@
               </wp:anchor>
             </w:drawing>
           </mc:Choice>
-          <mc:Fallback xmlns:w16sdtfl="http://schemas.microsoft.com/office/word/2024/wordml/sdtformatlock" xmlns:w16du="http://schemas.microsoft.com/office/word/2023/wordml/word16du">
+          <mc:Fallback>
             <w:pict>
               <v:line w14:anchorId="20266FF3" id="Straight Connector 3" o:spid="_x0000_s1026" style="position:absolute;flip:x;z-index:251730944;visibility:visible;mso-wrap-style:square;mso-width-percent:0;mso-height-percent:0;mso-wrap-distance-left:9pt;mso-wrap-distance-top:0;mso-wrap-distance-right:9pt;mso-wrap-distance-bottom:0;mso-position-horizontal:absolute;mso-position-horizontal-relative:text;mso-position-vertical:absolute;mso-position-vertical-relative:text;mso-width-percent:0;mso-height-percent:0;mso-width-relative:margin;mso-height-relative:margin" from="124.85pt,78.95pt" to="124.85pt,232.55pt" o:gfxdata="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" strokecolor="black [3213]" strokeweight="1pt">
                 <v:stroke joinstyle="miter"/>
@@ -13891,7 +13891,7 @@
               </wp:anchor>
             </w:drawing>
           </mc:Choice>
-          <mc:Fallback xmlns:w16sdtfl="http://schemas.microsoft.com/office/word/2024/wordml/sdtformatlock" xmlns:w16du="http://schemas.microsoft.com/office/word/2023/wordml/word16du">
+          <mc:Fallback>
             <w:pict>
               <v:line w14:anchorId="30CE10DA" id="Straight Connector 3" o:spid="_x0000_s1026" style="position:absolute;z-index:251728896;visibility:visible;mso-wrap-style:square;mso-width-percent:0;mso-height-percent:0;mso-wrap-distance-left:9pt;mso-wrap-distance-top:0;mso-wrap-distance-right:9pt;mso-wrap-distance-bottom:0;mso-position-horizontal:absolute;mso-position-horizontal-relative:text;mso-position-vertical:absolute;mso-position-vertical-relative:text;mso-width-percent:0;mso-height-percent:0;mso-width-relative:margin;mso-height-relative:margin" from="98.95pt,232.05pt" to="126pt,232.05pt" o:gfxdata="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" strokecolor="black [3213]" strokeweight="1pt">
                 <v:stroke joinstyle="miter"/>
@@ -13968,7 +13968,7 @@
               </wp:anchor>
             </w:drawing>
           </mc:Choice>
-          <mc:Fallback xmlns:w16sdtfl="http://schemas.microsoft.com/office/word/2024/wordml/sdtformatlock" xmlns:w16du="http://schemas.microsoft.com/office/word/2023/wordml/word16du">
+          <mc:Fallback>
             <w:pict>
               <v:shape w14:anchorId="06C6ACA9" id="Straight Arrow Connector 2" o:spid="_x0000_s1026" type="#_x0000_t32" style="position:absolute;margin-left:387.9pt;margin-top:201.3pt;width:.65pt;height:16.3pt;z-index:251723776;visibility:visible;mso-wrap-style:square;mso-width-percent:0;mso-height-percent:0;mso-wrap-distance-left:9pt;mso-wrap-distance-top:0;mso-wrap-distance-right:9pt;mso-wrap-distance-bottom:0;mso-position-horizontal:absolute;mso-position-horizontal-relative:text;mso-position-vertical:absolute;mso-position-vertical-relative:text;mso-width-percent:0;mso-height-percent:0;mso-width-relative:margin;mso-height-relative:margin" o:gfxdata="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" strokecolor="black [3213]" strokeweight=".5pt">
                 <v:stroke endarrow="block" joinstyle="miter"/>
@@ -14042,7 +14042,7 @@
               </wp:anchor>
             </w:drawing>
           </mc:Choice>
-          <mc:Fallback xmlns:w16sdtfl="http://schemas.microsoft.com/office/word/2024/wordml/sdtformatlock" xmlns:w16du="http://schemas.microsoft.com/office/word/2023/wordml/word16du">
+          <mc:Fallback>
             <w:pict>
               <v:shape w14:anchorId="052ABAB6" id="Straight Arrow Connector 2" o:spid="_x0000_s1026" type="#_x0000_t32" style="position:absolute;margin-left:387.9pt;margin-top:164.35pt;width:0;height:13.75pt;z-index:251721728;visibility:visible;mso-wrap-style:square;mso-height-percent:0;mso-wrap-distance-left:9pt;mso-wrap-distance-top:0;mso-wrap-distance-right:9pt;mso-wrap-distance-bottom:0;mso-position-horizontal:absolute;mso-position-horizontal-relative:text;mso-position-vertical:absolute;mso-position-vertical-relative:text;mso-height-percent:0;mso-height-relative:margin" o:gfxdata="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" strokecolor="black [3213]" strokeweight=".5pt">
                 <v:stroke endarrow="block" joinstyle="miter"/>
@@ -14113,7 +14113,7 @@
               </wp:anchor>
             </w:drawing>
           </mc:Choice>
-          <mc:Fallback xmlns:w16sdtfl="http://schemas.microsoft.com/office/word/2024/wordml/sdtformatlock" xmlns:w16du="http://schemas.microsoft.com/office/word/2023/wordml/word16du">
+          <mc:Fallback>
             <w:pict>
               <v:shape w14:anchorId="0685F14B" id="Straight Arrow Connector 2" o:spid="_x0000_s1026" type="#_x0000_t32" style="position:absolute;margin-left:234.1pt;margin-top:84.3pt;width:0;height:21.3pt;z-index:251709440;visibility:visible;mso-wrap-style:square;mso-wrap-distance-left:9pt;mso-wrap-distance-top:0;mso-wrap-distance-right:9pt;mso-wrap-distance-bottom:0;mso-position-horizontal:absolute;mso-position-horizontal-relative:text;mso-position-vertical:absolute;mso-position-vertical-relative:text" o:gfxdata="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" strokecolor="black [3213]" strokeweight=".5pt">
                 <v:stroke endarrow="block" joinstyle="miter"/>
@@ -14294,7 +14294,7 @@
               </wp:anchor>
             </w:drawing>
           </mc:Choice>
-          <mc:Fallback xmlns:w16sdtfl="http://schemas.microsoft.com/office/word/2024/wordml/sdtformatlock" xmlns:w16du="http://schemas.microsoft.com/office/word/2023/wordml/word16du">
+          <mc:Fallback>
             <w:pict>
               <v:shape w14:anchorId="58E5CA29" id="Straight Arrow Connector 2" o:spid="_x0000_s1026" type="#_x0000_t32" style="position:absolute;margin-left:54.2pt;margin-top:200pt;width:.65pt;height:15.25pt;z-index:251707392;visibility:visible;mso-wrap-style:square;mso-width-percent:0;mso-height-percent:0;mso-wrap-distance-left:9pt;mso-wrap-distance-top:0;mso-wrap-distance-right:9pt;mso-wrap-distance-bottom:0;mso-position-horizontal:absolute;mso-position-horizontal-relative:text;mso-position-vertical:absolute;mso-position-vertical-relative:text;mso-width-percent:0;mso-height-percent:0;mso-width-relative:margin;mso-height-relative:margin" o:gfxdata="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" strokecolor="black [3213]" strokeweight=".5pt">
                 <v:stroke endarrow="block" joinstyle="miter"/>
@@ -14371,7 +14371,7 @@
               </wp:anchor>
             </w:drawing>
           </mc:Choice>
-          <mc:Fallback xmlns:w16sdtfl="http://schemas.microsoft.com/office/word/2024/wordml/sdtformatlock" xmlns:w16du="http://schemas.microsoft.com/office/word/2023/wordml/word16du">
+          <mc:Fallback>
             <w:pict>
               <v:shape w14:anchorId="03F8A112" id="Straight Arrow Connector 2" o:spid="_x0000_s1026" type="#_x0000_t32" style="position:absolute;margin-left:53.6pt;margin-top:126.8pt;width:.65pt;height:15.25pt;z-index:251703296;visibility:visible;mso-wrap-style:square;mso-width-percent:0;mso-height-percent:0;mso-wrap-distance-left:9pt;mso-wrap-distance-top:0;mso-wrap-distance-right:9pt;mso-wrap-distance-bottom:0;mso-position-horizontal:absolute;mso-position-horizontal-relative:text;mso-position-vertical:absolute;mso-position-vertical-relative:text;mso-width-percent:0;mso-height-percent:0;mso-width-relative:margin;mso-height-relative:margin" o:gfxdata="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" strokecolor="black [3213]" strokeweight=".5pt">
                 <v:stroke endarrow="block" joinstyle="miter"/>
@@ -14442,7 +14442,7 @@
               </wp:anchor>
             </w:drawing>
           </mc:Choice>
-          <mc:Fallback xmlns:w16sdtfl="http://schemas.microsoft.com/office/word/2024/wordml/sdtformatlock" xmlns:w16du="http://schemas.microsoft.com/office/word/2023/wordml/word16du">
+          <mc:Fallback>
             <w:pict>
               <v:shape w14:anchorId="2C4A89C0" id="Straight Arrow Connector 2" o:spid="_x0000_s1026" type="#_x0000_t32" style="position:absolute;margin-left:53.6pt;margin-top:82.65pt;width:0;height:21.3pt;z-index:251701248;visibility:visible;mso-wrap-style:square;mso-wrap-distance-left:9pt;mso-wrap-distance-top:0;mso-wrap-distance-right:9pt;mso-wrap-distance-bottom:0;mso-position-horizontal:absolute;mso-position-horizontal-relative:text;mso-position-vertical:absolute;mso-position-vertical-relative:text" o:gfxdata="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" strokecolor="black [3213]" strokeweight=".5pt">
                 <v:stroke endarrow="block" joinstyle="miter"/>
@@ -17693,6 +17693,60 @@
     </w:p>
     <w:p>
       <w:r>
+        <w:rPr>
+          <w:noProof/>
+        </w:rPr>
+        <w:drawing>
+          <wp:anchor distT="0" distB="0" distL="114300" distR="114300" simplePos="0" relativeHeight="251777024" behindDoc="0" locked="0" layoutInCell="1" allowOverlap="1" wp14:anchorId="6BBBF958" wp14:editId="16808575">
+            <wp:simplePos x="0" y="0"/>
+            <wp:positionH relativeFrom="column">
+              <wp:posOffset>0</wp:posOffset>
+            </wp:positionH>
+            <wp:positionV relativeFrom="paragraph">
+              <wp:posOffset>476885</wp:posOffset>
+            </wp:positionV>
+            <wp:extent cx="5274310" cy="7034530"/>
+            <wp:effectExtent l="0" t="0" r="2540" b="0"/>
+            <wp:wrapSquare wrapText="bothSides"/>
+            <wp:docPr id="471236716" name="Picture 62"/>
+            <wp:cNvGraphicFramePr>
+              <a:graphicFrameLocks xmlns:a="http://schemas.openxmlformats.org/drawingml/2006/main" noChangeAspect="1"/>
+            </wp:cNvGraphicFramePr>
+            <a:graphic xmlns:a="http://schemas.openxmlformats.org/drawingml/2006/main">
+              <a:graphicData uri="http://schemas.openxmlformats.org/drawingml/2006/picture">
+                <pic:pic xmlns:pic="http://schemas.openxmlformats.org/drawingml/2006/picture">
+                  <pic:nvPicPr>
+                    <pic:cNvPr id="471236716" name="Picture 471236716"/>
+                    <pic:cNvPicPr/>
+                  </pic:nvPicPr>
+                  <pic:blipFill>
+                    <a:blip r:embed="rId18">
+                      <a:extLst>
+                        <a:ext uri="{28A0092B-C50C-407E-A947-70E740481C1C}">
+                          <a14:useLocalDpi xmlns:a14="http://schemas.microsoft.com/office/drawing/2010/main" val="0"/>
+                        </a:ext>
+                      </a:extLst>
+                    </a:blip>
+                    <a:stretch>
+                      <a:fillRect/>
+                    </a:stretch>
+                  </pic:blipFill>
+                  <pic:spPr>
+                    <a:xfrm>
+                      <a:off x="0" y="0"/>
+                      <a:ext cx="5274310" cy="7034530"/>
+                    </a:xfrm>
+                    <a:prstGeom prst="rect">
+                      <a:avLst/>
+                    </a:prstGeom>
+                  </pic:spPr>
+                </pic:pic>
+              </a:graphicData>
+            </a:graphic>
+          </wp:anchor>
+        </w:drawing>
+      </w:r>
+      <w:r>
         <w:br w:type="page"/>
       </w:r>
     </w:p>
@@ -18005,7 +18059,7 @@
                     </wp:anchor>
                   </w:drawing>
                 </mc:Choice>
-                <mc:Fallback xmlns:w16sdtfl="http://schemas.microsoft.com/office/word/2024/wordml/sdtformatlock" xmlns:w16du="http://schemas.microsoft.com/office/word/2023/wordml/word16du">
+                <mc:Fallback>
                   <w:pict>
                     <v:rect w14:anchorId="4DBEDFC5" id="Rectangle 14" o:spid="_x0000_s1026" style="position:absolute;margin-left:-4.8pt;margin-top:7.2pt;width:68.65pt;height:22.6pt;z-index:251771904;visibility:visible;mso-wrap-style:square;mso-wrap-distance-left:9pt;mso-wrap-distance-top:0;mso-wrap-distance-right:9pt;mso-wrap-distance-bottom:0;mso-position-horizontal:absolute;mso-position-horizontal-relative:text;mso-position-vertical:absolute;mso-position-vertical-relative:text;v-text-anchor:middle" o:gfxdata="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" fillcolor="#4f81bd" strokecolor="#385d8a" strokeweight="2pt"/>
                   </w:pict>
@@ -18214,7 +18268,7 @@
                     </wp:anchor>
                   </w:drawing>
                 </mc:Choice>
-                <mc:Fallback xmlns:w16sdtfl="http://schemas.microsoft.com/office/word/2024/wordml/sdtformatlock" xmlns:w16du="http://schemas.microsoft.com/office/word/2023/wordml/word16du">
+                <mc:Fallback>
                   <w:pict>
                     <v:rect w14:anchorId="2C318EA8" id="Rectangle 15" o:spid="_x0000_s1026" style="position:absolute;margin-left:-50pt;margin-top:6.65pt;width:100.5pt;height:21.75pt;z-index:251772928;visibility:visible;mso-wrap-style:square;mso-width-percent:0;mso-wrap-distance-left:9pt;mso-wrap-distance-top:0;mso-wrap-distance-right:9pt;mso-wrap-distance-bottom:0;mso-position-horizontal:absolute;mso-position-horizontal-relative:text;mso-position-vertical:absolute;mso-position-vertical-relative:text;mso-width-percent:0;mso-width-relative:margin;v-text-anchor:middle" o:gfxdata="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" fillcolor="#4f81bd" strokecolor="#385d8a" strokeweight="2pt"/>
                   </w:pict>
@@ -18417,7 +18471,7 @@
                     </wp:anchor>
                   </w:drawing>
                 </mc:Choice>
-                <mc:Fallback xmlns:w16sdtfl="http://schemas.microsoft.com/office/word/2024/wordml/sdtformatlock" xmlns:w16du="http://schemas.microsoft.com/office/word/2023/wordml/word16du">
+                <mc:Fallback>
                   <w:pict>
                     <v:rect w14:anchorId="302D9CDE" id="Rectangle 16" o:spid="_x0000_s1026" style="position:absolute;margin-left:-8.1pt;margin-top:9.65pt;width:176.25pt;height:21.75pt;z-index:251773952;visibility:visible;mso-wrap-style:square;mso-width-percent:0;mso-height-percent:0;mso-wrap-distance-left:9pt;mso-wrap-distance-top:0;mso-wrap-distance-right:9pt;mso-wrap-distance-bottom:0;mso-position-horizontal:absolute;mso-position-horizontal-relative:text;mso-position-vertical:absolute;mso-position-vertical-relative:text;mso-width-percent:0;mso-height-percent:0;mso-width-relative:margin;mso-height-relative:margin;v-text-anchor:middle" o:gfxdata="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" fillcolor="#4f81bd" strokecolor="#385d8a" strokeweight="2pt"/>
                   </w:pict>
@@ -18633,7 +18687,7 @@
                     </wp:anchor>
                   </w:drawing>
                 </mc:Choice>
-                <mc:Fallback xmlns:w16sdtfl="http://schemas.microsoft.com/office/word/2024/wordml/sdtformatlock" xmlns:w16du="http://schemas.microsoft.com/office/word/2023/wordml/word16du">
+                <mc:Fallback>
                   <w:pict>
                     <v:rect w14:anchorId="250F8056" id="Rectangle 17" o:spid="_x0000_s1026" style="position:absolute;margin-left:41.1pt;margin-top:8pt;width:94.45pt;height:21.75pt;z-index:251774976;visibility:visible;mso-wrap-style:square;mso-width-percent:0;mso-height-percent:0;mso-wrap-distance-left:9pt;mso-wrap-distance-top:0;mso-wrap-distance-right:9pt;mso-wrap-distance-bottom:0;mso-position-horizontal:absolute;mso-position-horizontal-relative:text;mso-position-vertical:absolute;mso-position-vertical-relative:text;mso-width-percent:0;mso-height-percent:0;mso-width-relative:margin;mso-height-relative:margin;v-text-anchor:middle" o:gfxdata="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" fillcolor="#4f81bd" strokecolor="#385d8a" strokeweight="2pt"/>
                   </w:pict>
@@ -18788,7 +18842,7 @@
                     </wp:anchor>
                   </w:drawing>
                 </mc:Choice>
-                <mc:Fallback xmlns:w16sdtfl="http://schemas.microsoft.com/office/word/2024/wordml/sdtformatlock" xmlns:w16du="http://schemas.microsoft.com/office/word/2023/wordml/word16du">
+                <mc:Fallback>
                   <w:pict>
                     <v:rect w14:anchorId="0AAB3CEA" id="Rectangle 18" o:spid="_x0000_s1026" style="position:absolute;margin-left:16.2pt;margin-top:7.75pt;width:277.95pt;height:25.95pt;z-index:251776000;visibility:visible;mso-wrap-style:square;mso-width-percent:0;mso-height-percent:0;mso-wrap-distance-left:9pt;mso-wrap-distance-top:0;mso-wrap-distance-right:9pt;mso-wrap-distance-bottom:0;mso-position-horizontal:absolute;mso-position-horizontal-relative:text;mso-position-vertical:absolute;mso-position-vertical-relative:text;mso-width-percent:0;mso-height-percent:0;mso-width-relative:margin;mso-height-relative:margin;v-text-anchor:middle" o:gfxdata="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" fillcolor="#4f81bd" strokecolor="#385d8a" strokeweight="2pt"/>
                   </w:pict>
@@ -19643,7 +19697,7 @@
         </w:rPr>
         <w:t xml:space="preserve">. TechTarget. </w:t>
       </w:r>
-      <w:hyperlink r:id="rId18" w:history="1">
+      <w:hyperlink r:id="rId19" w:history="1">
         <w:r>
           <w:rPr>
             <w:rStyle w:val="Hyperlink"/>
@@ -19690,7 +19744,7 @@
         </w:rPr>
         <w:t xml:space="preserve">. Retrieved May 7, 2025, from </w:t>
       </w:r>
-      <w:hyperlink r:id="rId19" w:tgtFrame="_new" w:history="1">
+      <w:hyperlink r:id="rId20" w:tgtFrame="_new" w:history="1">
         <w:r>
           <w:rPr>
             <w:rStyle w:val="Hyperlink"/>
@@ -19737,7 +19791,7 @@
         </w:rPr>
         <w:t xml:space="preserve">. Retrieved May 7, 2025, from </w:t>
       </w:r>
-      <w:hyperlink r:id="rId20" w:tgtFrame="_new" w:history="1">
+      <w:hyperlink r:id="rId21" w:tgtFrame="_new" w:history="1">
         <w:r>
           <w:rPr>
             <w:rStyle w:val="Hyperlink"/>
@@ -19750,7 +19804,7 @@
       </w:hyperlink>
     </w:p>
     <w:sectPr>
-      <w:footerReference w:type="default" r:id="rId21"/>
+      <w:footerReference w:type="default" r:id="rId22"/>
       <w:pgSz w:w="11906" w:h="16838" w:code="9"/>
       <w:pgMar w:top="1440" w:right="1440" w:bottom="1440" w:left="2160" w:header="720" w:footer="720" w:gutter="0"/>
       <w:pgNumType w:start="1"/>
@@ -19762,7 +19816,7 @@
 </file>
 
 <file path=word/endnotes.xml><?xml version="1.0" encoding="utf-8"?>
-<w:endnotes xmlns:wpc="http://schemas.microsoft.com/office/word/2010/wordprocessingCanvas" xmlns:cx="http://schemas.microsoft.com/office/drawing/2014/chartex" xmlns:cx1="http://schemas.microsoft.com/office/drawing/2015/9/8/chartex" xmlns:cx2="http://schemas.microsoft.com/office/drawing/2015/10/21/chartex" xmlns:cx3="http://schemas.microsoft.com/office/drawing/2016/5/9/chartex" xmlns:cx4="http://schemas.microsoft.com/office/drawing/2016/5/10/chartex" xmlns:cx5="http://schemas.microsoft.com/office/drawing/2016/5/11/chartex" xmlns:cx6="http://schemas.microsoft.com/office/drawing/2016/5/12/chartex" xmlns:cx7="http://schemas.microsoft.com/office/drawing/2016/5/13/chartex" xmlns:cx8="http://schemas.microsoft.com/office/drawing/2016/5/14/chartex" xmlns:mc="http://schemas.openxmlformats.org/markup-compatibility/2006" xmlns:aink="http://schemas.microsoft.com/office/drawing/2016/ink" xmlns:am3d="http://schemas.microsoft.com/office/drawing/2017/model3d" xmlns:o="urn:schemas-microsoft-com:office:office" xmlns:oel="http://schemas.microsoft.com/office/2019/extlst" xmlns:r="http://schemas.openxmlformats.org/officeDocument/2006/relationships" xmlns:m="http://schemas.openxmlformats.org/officeDocument/2006/math" xmlns:v="urn:schemas-microsoft-com:vml" xmlns:wp14="http://schemas.microsoft.com/office/word/2010/wordprocessingDrawing" xmlns:wp="http://schemas.openxmlformats.org/drawingml/2006/wordprocessingDrawing" xmlns:w10="urn:schemas-microsoft-com:office:word" xmlns:w="http://schemas.openxmlformats.org/wordprocessingml/2006/main" xmlns:w14="http://schemas.microsoft.com/office/word/2010/wordml" xmlns:w15="http://schemas.microsoft.com/office/word/2012/wordml" xmlns:w16cex="http://schemas.microsoft.com/office/word/2018/wordml/cex" xmlns:w16cid="http://schemas.microsoft.com/office/word/2016/wordml/cid" xmlns:w16="http://schemas.microsoft.com/office/word/2018/wordml" xmlns:w16sdtdh="http://schemas.microsoft.com/office/word/2020/wordml/sdtdatahash" xmlns:w16se="http://schemas.microsoft.com/office/word/2015/wordml/symex" xmlns:wpg="http://schemas.microsoft.com/office/word/2010/wordprocessingGroup" xmlns:wpi="http://schemas.microsoft.com/office/word/2010/wordprocessingInk" xmlns:wne="http://schemas.microsoft.com/office/word/2006/wordml" xmlns:wps="http://schemas.microsoft.com/office/word/2010/wordprocessingShape" mc:Ignorable="w14 w15 w16se w16cid w16 w16cex w16sdtdh wp14">
+<w:endnotes xmlns:wpc="http://schemas.microsoft.com/office/word/2010/wordprocessingCanvas" xmlns:cx="http://schemas.microsoft.com/office/drawing/2014/chartex" xmlns:cx1="http://schemas.microsoft.com/office/drawing/2015/9/8/chartex" xmlns:cx2="http://schemas.microsoft.com/office/drawing/2015/10/21/chartex" xmlns:cx3="http://schemas.microsoft.com/office/drawing/2016/5/9/chartex" xmlns:cx4="http://schemas.microsoft.com/office/drawing/2016/5/10/chartex" xmlns:cx5="http://schemas.microsoft.com/office/drawing/2016/5/11/chartex" xmlns:cx6="http://schemas.microsoft.com/office/drawing/2016/5/12/chartex" xmlns:cx7="http://schemas.microsoft.com/office/drawing/2016/5/13/chartex" xmlns:cx8="http://schemas.microsoft.com/office/drawing/2016/5/14/chartex" xmlns:mc="http://schemas.openxmlformats.org/markup-compatibility/2006" xmlns:aink="http://schemas.microsoft.com/office/drawing/2016/ink" xmlns:am3d="http://schemas.microsoft.com/office/drawing/2017/model3d" xmlns:o="urn:schemas-microsoft-com:office:office" xmlns:oel="http://schemas.microsoft.com/office/2019/extlst" xmlns:r="http://schemas.openxmlformats.org/officeDocument/2006/relationships" xmlns:m="http://schemas.openxmlformats.org/officeDocument/2006/math" xmlns:v="urn:schemas-microsoft-com:vml" xmlns:wp14="http://schemas.microsoft.com/office/word/2010/wordprocessingDrawing" xmlns:wp="http://schemas.openxmlformats.org/drawingml/2006/wordprocessingDrawing" xmlns:w10="urn:schemas-microsoft-com:office:word" xmlns:w="http://schemas.openxmlformats.org/wordprocessingml/2006/main" xmlns:w14="http://schemas.microsoft.com/office/word/2010/wordml" xmlns:w15="http://schemas.microsoft.com/office/word/2012/wordml" xmlns:w16cex="http://schemas.microsoft.com/office/word/2018/wordml/cex" xmlns:w16cid="http://schemas.microsoft.com/office/word/2016/wordml/cid" xmlns:w16="http://schemas.microsoft.com/office/word/2018/wordml" xmlns:w16du="http://schemas.microsoft.com/office/word/2023/wordml/word16du" xmlns:w16sdtdh="http://schemas.microsoft.com/office/word/2020/wordml/sdtdatahash" xmlns:w16sdtfl="http://schemas.microsoft.com/office/word/2024/wordml/sdtformatlock" xmlns:w16se="http://schemas.microsoft.com/office/word/2015/wordml/symex" xmlns:wpg="http://schemas.microsoft.com/office/word/2010/wordprocessingGroup" xmlns:wpi="http://schemas.microsoft.com/office/word/2010/wordprocessingInk" xmlns:wne="http://schemas.microsoft.com/office/word/2006/wordml" xmlns:wps="http://schemas.microsoft.com/office/word/2010/wordprocessingShape" mc:Ignorable="w14 w15 w16se w16cid w16 w16cex w16sdtdh w16sdtfl w16du wp14">
   <w:endnote w:type="separator" w:id="-1">
     <w:p>
       <w:pPr>
@@ -19787,7 +19841,7 @@
 </file>
 
 <file path=word/footer1.xml><?xml version="1.0" encoding="utf-8"?>
-<w:ftr xmlns:wpc="http://schemas.microsoft.com/office/word/2010/wordprocessingCanvas" xmlns:cx="http://schemas.microsoft.com/office/drawing/2014/chartex" xmlns:cx1="http://schemas.microsoft.com/office/drawing/2015/9/8/chartex" xmlns:cx2="http://schemas.microsoft.com/office/drawing/2015/10/21/chartex" xmlns:cx3="http://schemas.microsoft.com/office/drawing/2016/5/9/chartex" xmlns:cx4="http://schemas.microsoft.com/office/drawing/2016/5/10/chartex" xmlns:cx5="http://schemas.microsoft.com/office/drawing/2016/5/11/chartex" xmlns:cx6="http://schemas.microsoft.com/office/drawing/2016/5/12/chartex" xmlns:cx7="http://schemas.microsoft.com/office/drawing/2016/5/13/chartex" xmlns:cx8="http://schemas.microsoft.com/office/drawing/2016/5/14/chartex" xmlns:mc="http://schemas.openxmlformats.org/markup-compatibility/2006" xmlns:aink="http://schemas.microsoft.com/office/drawing/2016/ink" xmlns:am3d="http://schemas.microsoft.com/office/drawing/2017/model3d" xmlns:o="urn:schemas-microsoft-com:office:office" xmlns:oel="http://schemas.microsoft.com/office/2019/extlst" xmlns:r="http://schemas.openxmlformats.org/officeDocument/2006/relationships" xmlns:m="http://schemas.openxmlformats.org/officeDocument/2006/math" xmlns:v="urn:schemas-microsoft-com:vml" xmlns:wp14="http://schemas.microsoft.com/office/word/2010/wordprocessingDrawing" xmlns:wp="http://schemas.openxmlformats.org/drawingml/2006/wordprocessingDrawing" xmlns:w10="urn:schemas-microsoft-com:office:word" xmlns:w="http://schemas.openxmlformats.org/wordprocessingml/2006/main" xmlns:w14="http://schemas.microsoft.com/office/word/2010/wordml" xmlns:w15="http://schemas.microsoft.com/office/word/2012/wordml" xmlns:w16cex="http://schemas.microsoft.com/office/word/2018/wordml/cex" xmlns:w16cid="http://schemas.microsoft.com/office/word/2016/wordml/cid" xmlns:w16="http://schemas.microsoft.com/office/word/2018/wordml" xmlns:w16sdtdh="http://schemas.microsoft.com/office/word/2020/wordml/sdtdatahash" xmlns:w16se="http://schemas.microsoft.com/office/word/2015/wordml/symex" xmlns:wpg="http://schemas.microsoft.com/office/word/2010/wordprocessingGroup" xmlns:wpi="http://schemas.microsoft.com/office/word/2010/wordprocessingInk" xmlns:wne="http://schemas.microsoft.com/office/word/2006/wordml" xmlns:wps="http://schemas.microsoft.com/office/word/2010/wordprocessingShape" mc:Ignorable="w14 w15 w16se w16cid w16 w16cex w16sdtdh wp14">
+<w:ftr xmlns:wpc="http://schemas.microsoft.com/office/word/2010/wordprocessingCanvas" xmlns:cx="http://schemas.microsoft.com/office/drawing/2014/chartex" xmlns:cx1="http://schemas.microsoft.com/office/drawing/2015/9/8/chartex" xmlns:cx2="http://schemas.microsoft.com/office/drawing/2015/10/21/chartex" xmlns:cx3="http://schemas.microsoft.com/office/drawing/2016/5/9/chartex" xmlns:cx4="http://schemas.microsoft.com/office/drawing/2016/5/10/chartex" xmlns:cx5="http://schemas.microsoft.com/office/drawing/2016/5/11/chartex" xmlns:cx6="http://schemas.microsoft.com/office/drawing/2016/5/12/chartex" xmlns:cx7="http://schemas.microsoft.com/office/drawing/2016/5/13/chartex" xmlns:cx8="http://schemas.microsoft.com/office/drawing/2016/5/14/chartex" xmlns:mc="http://schemas.openxmlformats.org/markup-compatibility/2006" xmlns:aink="http://schemas.microsoft.com/office/drawing/2016/ink" xmlns:am3d="http://schemas.microsoft.com/office/drawing/2017/model3d" xmlns:o="urn:schemas-microsoft-com:office:office" xmlns:oel="http://schemas.microsoft.com/office/2019/extlst" xmlns:r="http://schemas.openxmlformats.org/officeDocument/2006/relationships" xmlns:m="http://schemas.openxmlformats.org/officeDocument/2006/math" xmlns:v="urn:schemas-microsoft-com:vml" xmlns:wp14="http://schemas.microsoft.com/office/word/2010/wordprocessingDrawing" xmlns:wp="http://schemas.openxmlformats.org/drawingml/2006/wordprocessingDrawing" xmlns:w10="urn:schemas-microsoft-com:office:word" xmlns:w="http://schemas.openxmlformats.org/wordprocessingml/2006/main" xmlns:w14="http://schemas.microsoft.com/office/word/2010/wordml" xmlns:w15="http://schemas.microsoft.com/office/word/2012/wordml" xmlns:w16cex="http://schemas.microsoft.com/office/word/2018/wordml/cex" xmlns:w16cid="http://schemas.microsoft.com/office/word/2016/wordml/cid" xmlns:w16="http://schemas.microsoft.com/office/word/2018/wordml" xmlns:w16du="http://schemas.microsoft.com/office/word/2023/wordml/word16du" xmlns:w16sdtdh="http://schemas.microsoft.com/office/word/2020/wordml/sdtdatahash" xmlns:w16sdtfl="http://schemas.microsoft.com/office/word/2024/wordml/sdtformatlock" xmlns:w16se="http://schemas.microsoft.com/office/word/2015/wordml/symex" xmlns:wpg="http://schemas.microsoft.com/office/word/2010/wordprocessingGroup" xmlns:wpi="http://schemas.microsoft.com/office/word/2010/wordprocessingInk" xmlns:wne="http://schemas.microsoft.com/office/word/2006/wordml" xmlns:wps="http://schemas.microsoft.com/office/word/2010/wordprocessingShape" mc:Ignorable="w14 w15 w16se w16cid w16 w16cex w16sdtdh w16sdtfl w16du wp14">
   <w:p>
     <w:pPr>
       <w:pStyle w:val="Footer"/>
@@ -19807,7 +19861,7 @@
 </file>
 
 <file path=word/footer2.xml><?xml version="1.0" encoding="utf-8"?>
-<w:ftr xmlns:wpc="http://schemas.microsoft.com/office/word/2010/wordprocessingCanvas" xmlns:cx="http://schemas.microsoft.com/office/drawing/2014/chartex" xmlns:cx1="http://schemas.microsoft.com/office/drawing/2015/9/8/chartex" xmlns:cx2="http://schemas.microsoft.com/office/drawing/2015/10/21/chartex" xmlns:cx3="http://schemas.microsoft.com/office/drawing/2016/5/9/chartex" xmlns:cx4="http://schemas.microsoft.com/office/drawing/2016/5/10/chartex" xmlns:cx5="http://schemas.microsoft.com/office/drawing/2016/5/11/chartex" xmlns:cx6="http://schemas.microsoft.com/office/drawing/2016/5/12/chartex" xmlns:cx7="http://schemas.microsoft.com/office/drawing/2016/5/13/chartex" xmlns:cx8="http://schemas.microsoft.com/office/drawing/2016/5/14/chartex" xmlns:mc="http://schemas.openxmlformats.org/markup-compatibility/2006" xmlns:aink="http://schemas.microsoft.com/office/drawing/2016/ink" xmlns:am3d="http://schemas.microsoft.com/office/drawing/2017/model3d" xmlns:o="urn:schemas-microsoft-com:office:office" xmlns:oel="http://schemas.microsoft.com/office/2019/extlst" xmlns:r="http://schemas.openxmlformats.org/officeDocument/2006/relationships" xmlns:m="http://schemas.openxmlformats.org/officeDocument/2006/math" xmlns:v="urn:schemas-microsoft-com:vml" xmlns:wp14="http://schemas.microsoft.com/office/word/2010/wordprocessingDrawing" xmlns:wp="http://schemas.openxmlformats.org/drawingml/2006/wordprocessingDrawing" xmlns:w10="urn:schemas-microsoft-com:office:word" xmlns:w="http://schemas.openxmlformats.org/wordprocessingml/2006/main" xmlns:w14="http://schemas.microsoft.com/office/word/2010/wordml" xmlns:w15="http://schemas.microsoft.com/office/word/2012/wordml" xmlns:w16cex="http://schemas.microsoft.com/office/word/2018/wordml/cex" xmlns:w16cid="http://schemas.microsoft.com/office/word/2016/wordml/cid" xmlns:w16="http://schemas.microsoft.com/office/word/2018/wordml" xmlns:w16sdtdh="http://schemas.microsoft.com/office/word/2020/wordml/sdtdatahash" xmlns:w16se="http://schemas.microsoft.com/office/word/2015/wordml/symex" xmlns:wpg="http://schemas.microsoft.com/office/word/2010/wordprocessingGroup" xmlns:wpi="http://schemas.microsoft.com/office/word/2010/wordprocessingInk" xmlns:wne="http://schemas.microsoft.com/office/word/2006/wordml" xmlns:wps="http://schemas.microsoft.com/office/word/2010/wordprocessingShape" mc:Ignorable="w14 w15 w16se w16cid w16 w16cex w16sdtdh wp14">
+<w:ftr xmlns:wpc="http://schemas.microsoft.com/office/word/2010/wordprocessingCanvas" xmlns:cx="http://schemas.microsoft.com/office/drawing/2014/chartex" xmlns:cx1="http://schemas.microsoft.com/office/drawing/2015/9/8/chartex" xmlns:cx2="http://schemas.microsoft.com/office/drawing/2015/10/21/chartex" xmlns:cx3="http://schemas.microsoft.com/office/drawing/2016/5/9/chartex" xmlns:cx4="http://schemas.microsoft.com/office/drawing/2016/5/10/chartex" xmlns:cx5="http://schemas.microsoft.com/office/drawing/2016/5/11/chartex" xmlns:cx6="http://schemas.microsoft.com/office/drawing/2016/5/12/chartex" xmlns:cx7="http://schemas.microsoft.com/office/drawing/2016/5/13/chartex" xmlns:cx8="http://schemas.microsoft.com/office/drawing/2016/5/14/chartex" xmlns:mc="http://schemas.openxmlformats.org/markup-compatibility/2006" xmlns:aink="http://schemas.microsoft.com/office/drawing/2016/ink" xmlns:am3d="http://schemas.microsoft.com/office/drawing/2017/model3d" xmlns:o="urn:schemas-microsoft-com:office:office" xmlns:oel="http://schemas.microsoft.com/office/2019/extlst" xmlns:r="http://schemas.openxmlformats.org/officeDocument/2006/relationships" xmlns:m="http://schemas.openxmlformats.org/officeDocument/2006/math" xmlns:v="urn:schemas-microsoft-com:vml" xmlns:wp14="http://schemas.microsoft.com/office/word/2010/wordprocessingDrawing" xmlns:wp="http://schemas.openxmlformats.org/drawingml/2006/wordprocessingDrawing" xmlns:w10="urn:schemas-microsoft-com:office:word" xmlns:w="http://schemas.openxmlformats.org/wordprocessingml/2006/main" xmlns:w14="http://schemas.microsoft.com/office/word/2010/wordml" xmlns:w15="http://schemas.microsoft.com/office/word/2012/wordml" xmlns:w16cex="http://schemas.microsoft.com/office/word/2018/wordml/cex" xmlns:w16cid="http://schemas.microsoft.com/office/word/2016/wordml/cid" xmlns:w16="http://schemas.microsoft.com/office/word/2018/wordml" xmlns:w16du="http://schemas.microsoft.com/office/word/2023/wordml/word16du" xmlns:w16sdtdh="http://schemas.microsoft.com/office/word/2020/wordml/sdtdatahash" xmlns:w16sdtfl="http://schemas.microsoft.com/office/word/2024/wordml/sdtformatlock" xmlns:w16se="http://schemas.microsoft.com/office/word/2015/wordml/symex" xmlns:wpg="http://schemas.microsoft.com/office/word/2010/wordprocessingGroup" xmlns:wpi="http://schemas.microsoft.com/office/word/2010/wordprocessingInk" xmlns:wne="http://schemas.microsoft.com/office/word/2006/wordml" xmlns:wps="http://schemas.microsoft.com/office/word/2010/wordprocessingShape" mc:Ignorable="w14 w15 w16se w16cid w16 w16cex w16sdtdh w16sdtfl w16du wp14">
   <w:sdt>
     <w:sdtPr>
       <w:id w:val="27229294"/>
@@ -19860,7 +19914,7 @@
 </file>
 
 <file path=word/footnotes.xml><?xml version="1.0" encoding="utf-8"?>
-<w:footnotes xmlns:wpc="http://schemas.microsoft.com/office/word/2010/wordprocessingCanvas" xmlns:cx="http://schemas.microsoft.com/office/drawing/2014/chartex" xmlns:cx1="http://schemas.microsoft.com/office/drawing/2015/9/8/chartex" xmlns:cx2="http://schemas.microsoft.com/office/drawing/2015/10/21/chartex" xmlns:cx3="http://schemas.microsoft.com/office/drawing/2016/5/9/chartex" xmlns:cx4="http://schemas.microsoft.com/office/drawing/2016/5/10/chartex" xmlns:cx5="http://schemas.microsoft.com/office/drawing/2016/5/11/chartex" xmlns:cx6="http://schemas.microsoft.com/office/drawing/2016/5/12/chartex" xmlns:cx7="http://schemas.microsoft.com/office/drawing/2016/5/13/chartex" xmlns:cx8="http://schemas.microsoft.com/office/drawing/2016/5/14/chartex" xmlns:mc="http://schemas.openxmlformats.org/markup-compatibility/2006" xmlns:aink="http://schemas.microsoft.com/office/drawing/2016/ink" xmlns:am3d="http://schemas.microsoft.com/office/drawing/2017/model3d" xmlns:o="urn:schemas-microsoft-com:office:office" xmlns:oel="http://schemas.microsoft.com/office/2019/extlst" xmlns:r="http://schemas.openxmlformats.org/officeDocument/2006/relationships" xmlns:m="http://schemas.openxmlformats.org/officeDocument/2006/math" xmlns:v="urn:schemas-microsoft-com:vml" xmlns:wp14="http://schemas.microsoft.com/office/word/2010/wordprocessingDrawing" xmlns:wp="http://schemas.openxmlformats.org/drawingml/2006/wordprocessingDrawing" xmlns:w10="urn:schemas-microsoft-com:office:word" xmlns:w="http://schemas.openxmlformats.org/wordprocessingml/2006/main" xmlns:w14="http://schemas.microsoft.com/office/word/2010/wordml" xmlns:w15="http://schemas.microsoft.com/office/word/2012/wordml" xmlns:w16cex="http://schemas.microsoft.com/office/word/2018/wordml/cex" xmlns:w16cid="http://schemas.microsoft.com/office/word/2016/wordml/cid" xmlns:w16="http://schemas.microsoft.com/office/word/2018/wordml" xmlns:w16sdtdh="http://schemas.microsoft.com/office/word/2020/wordml/sdtdatahash" xmlns:w16se="http://schemas.microsoft.com/office/word/2015/wordml/symex" xmlns:wpg="http://schemas.microsoft.com/office/word/2010/wordprocessingGroup" xmlns:wpi="http://schemas.microsoft.com/office/word/2010/wordprocessingInk" xmlns:wne="http://schemas.microsoft.com/office/word/2006/wordml" xmlns:wps="http://schemas.microsoft.com/office/word/2010/wordprocessingShape" mc:Ignorable="w14 w15 w16se w16cid w16 w16cex w16sdtdh wp14">
+<w:footnotes xmlns:wpc="http://schemas.microsoft.com/office/word/2010/wordprocessingCanvas" xmlns:cx="http://schemas.microsoft.com/office/drawing/2014/chartex" xmlns:cx1="http://schemas.microsoft.com/office/drawing/2015/9/8/chartex" xmlns:cx2="http://schemas.microsoft.com/office/drawing/2015/10/21/chartex" xmlns:cx3="http://schemas.microsoft.com/office/drawing/2016/5/9/chartex" xmlns:cx4="http://schemas.microsoft.com/office/drawing/2016/5/10/chartex" xmlns:cx5="http://schemas.microsoft.com/office/drawing/2016/5/11/chartex" xmlns:cx6="http://schemas.microsoft.com/office/drawing/2016/5/12/chartex" xmlns:cx7="http://schemas.microsoft.com/office/drawing/2016/5/13/chartex" xmlns:cx8="http://schemas.microsoft.com/office/drawing/2016/5/14/chartex" xmlns:mc="http://schemas.openxmlformats.org/markup-compatibility/2006" xmlns:aink="http://schemas.microsoft.com/office/drawing/2016/ink" xmlns:am3d="http://schemas.microsoft.com/office/drawing/2017/model3d" xmlns:o="urn:schemas-microsoft-com:office:office" xmlns:oel="http://schemas.microsoft.com/office/2019/extlst" xmlns:r="http://schemas.openxmlformats.org/officeDocument/2006/relationships" xmlns:m="http://schemas.openxmlformats.org/officeDocument/2006/math" xmlns:v="urn:schemas-microsoft-com:vml" xmlns:wp14="http://schemas.microsoft.com/office/word/2010/wordprocessingDrawing" xmlns:wp="http://schemas.openxmlformats.org/drawingml/2006/wordprocessingDrawing" xmlns:w10="urn:schemas-microsoft-com:office:word" xmlns:w="http://schemas.openxmlformats.org/wordprocessingml/2006/main" xmlns:w14="http://schemas.microsoft.com/office/word/2010/wordml" xmlns:w15="http://schemas.microsoft.com/office/word/2012/wordml" xmlns:w16cex="http://schemas.microsoft.com/office/word/2018/wordml/cex" xmlns:w16cid="http://schemas.microsoft.com/office/word/2016/wordml/cid" xmlns:w16="http://schemas.microsoft.com/office/word/2018/wordml" xmlns:w16du="http://schemas.microsoft.com/office/word/2023/wordml/word16du" xmlns:w16sdtdh="http://schemas.microsoft.com/office/word/2020/wordml/sdtdatahash" xmlns:w16sdtfl="http://schemas.microsoft.com/office/word/2024/wordml/sdtformatlock" xmlns:w16se="http://schemas.microsoft.com/office/word/2015/wordml/symex" xmlns:wpg="http://schemas.microsoft.com/office/word/2010/wordprocessingGroup" xmlns:wpi="http://schemas.microsoft.com/office/word/2010/wordprocessingInk" xmlns:wne="http://schemas.microsoft.com/office/word/2006/wordml" xmlns:wps="http://schemas.microsoft.com/office/word/2010/wordprocessingShape" mc:Ignorable="w14 w15 w16se w16cid w16 w16cex w16sdtdh w16sdtfl w16du wp14">
   <w:footnote w:type="separator" w:id="-1">
     <w:p>
       <w:pPr>
@@ -19885,7 +19939,7 @@
 </file>
 
 <file path=word/numbering.xml><?xml version="1.0" encoding="utf-8"?>
-<w:numbering xmlns:wpc="http://schemas.microsoft.com/office/word/2010/wordprocessingCanvas" xmlns:cx="http://schemas.microsoft.com/office/drawing/2014/chartex" xmlns:cx1="http://schemas.microsoft.com/office/drawing/2015/9/8/chartex" xmlns:cx2="http://schemas.microsoft.com/office/drawing/2015/10/21/chartex" xmlns:cx3="http://schemas.microsoft.com/office/drawing/2016/5/9/chartex" xmlns:cx4="http://schemas.microsoft.com/office/drawing/2016/5/10/chartex" xmlns:cx5="http://schemas.microsoft.com/office/drawing/2016/5/11/chartex" xmlns:cx6="http://schemas.microsoft.com/office/drawing/2016/5/12/chartex" xmlns:cx7="http://schemas.microsoft.com/office/drawing/2016/5/13/chartex" xmlns:cx8="http://schemas.microsoft.com/office/drawing/2016/5/14/chartex" xmlns:mc="http://schemas.openxmlformats.org/markup-compatibility/2006" xmlns:aink="http://schemas.microsoft.com/office/drawing/2016/ink" xmlns:am3d="http://schemas.microsoft.com/office/drawing/2017/model3d" xmlns:o="urn:schemas-microsoft-com:office:office" xmlns:oel="http://schemas.microsoft.com/office/2019/extlst" xmlns:r="http://schemas.openxmlformats.org/officeDocument/2006/relationships" xmlns:m="http://schemas.openxmlformats.org/officeDocument/2006/math" xmlns:v="urn:schemas-microsoft-com:vml" xmlns:wp14="http://schemas.microsoft.com/office/word/2010/wordprocessingDrawing" xmlns:wp="http://schemas.openxmlformats.org/drawingml/2006/wordprocessingDrawing" xmlns:w10="urn:schemas-microsoft-com:office:word" xmlns:w="http://schemas.openxmlformats.org/wordprocessingml/2006/main" xmlns:w14="http://schemas.microsoft.com/office/word/2010/wordml" xmlns:w15="http://schemas.microsoft.com/office/word/2012/wordml" xmlns:w16cex="http://schemas.microsoft.com/office/word/2018/wordml/cex" xmlns:w16cid="http://schemas.microsoft.com/office/word/2016/wordml/cid" xmlns:w16="http://schemas.microsoft.com/office/word/2018/wordml" xmlns:w16sdtdh="http://schemas.microsoft.com/office/word/2020/wordml/sdtdatahash" xmlns:w16se="http://schemas.microsoft.com/office/word/2015/wordml/symex" xmlns:wpg="http://schemas.microsoft.com/office/word/2010/wordprocessingGroup" xmlns:wpi="http://schemas.microsoft.com/office/word/2010/wordprocessingInk" xmlns:wne="http://schemas.microsoft.com/office/word/2006/wordml" xmlns:wps="http://schemas.microsoft.com/office/word/2010/wordprocessingShape" mc:Ignorable="w14 w15 w16se w16cid w16 w16cex w16sdtdh wp14">
+<w:numbering xmlns:wpc="http://schemas.microsoft.com/office/word/2010/wordprocessingCanvas" xmlns:cx="http://schemas.microsoft.com/office/drawing/2014/chartex" xmlns:cx1="http://schemas.microsoft.com/office/drawing/2015/9/8/chartex" xmlns:cx2="http://schemas.microsoft.com/office/drawing/2015/10/21/chartex" xmlns:cx3="http://schemas.microsoft.com/office/drawing/2016/5/9/chartex" xmlns:cx4="http://schemas.microsoft.com/office/drawing/2016/5/10/chartex" xmlns:cx5="http://schemas.microsoft.com/office/drawing/2016/5/11/chartex" xmlns:cx6="http://schemas.microsoft.com/office/drawing/2016/5/12/chartex" xmlns:cx7="http://schemas.microsoft.com/office/drawing/2016/5/13/chartex" xmlns:cx8="http://schemas.microsoft.com/office/drawing/2016/5/14/chartex" xmlns:mc="http://schemas.openxmlformats.org/markup-compatibility/2006" xmlns:aink="http://schemas.microsoft.com/office/drawing/2016/ink" xmlns:am3d="http://schemas.microsoft.com/office/drawing/2017/model3d" xmlns:o="urn:schemas-microsoft-com:office:office" xmlns:oel="http://schemas.microsoft.com/office/2019/extlst" xmlns:r="http://schemas.openxmlformats.org/officeDocument/2006/relationships" xmlns:m="http://schemas.openxmlformats.org/officeDocument/2006/math" xmlns:v="urn:schemas-microsoft-com:vml" xmlns:wp14="http://schemas.microsoft.com/office/word/2010/wordprocessingDrawing" xmlns:wp="http://schemas.openxmlformats.org/drawingml/2006/wordprocessingDrawing" xmlns:w10="urn:schemas-microsoft-com:office:word" xmlns:w="http://schemas.openxmlformats.org/wordprocessingml/2006/main" xmlns:w14="http://schemas.microsoft.com/office/word/2010/wordml" xmlns:w15="http://schemas.microsoft.com/office/word/2012/wordml" xmlns:w16cex="http://schemas.microsoft.com/office/word/2018/wordml/cex" xmlns:w16cid="http://schemas.microsoft.com/office/word/2016/wordml/cid" xmlns:w16="http://schemas.microsoft.com/office/word/2018/wordml" xmlns:w16du="http://schemas.microsoft.com/office/word/2023/wordml/word16du" xmlns:w16sdtdh="http://schemas.microsoft.com/office/word/2020/wordml/sdtdatahash" xmlns:w16sdtfl="http://schemas.microsoft.com/office/word/2024/wordml/sdtformatlock" xmlns:w16se="http://schemas.microsoft.com/office/word/2015/wordml/symex" xmlns:wpg="http://schemas.microsoft.com/office/word/2010/wordprocessingGroup" xmlns:wpi="http://schemas.microsoft.com/office/word/2010/wordprocessingInk" xmlns:wne="http://schemas.microsoft.com/office/word/2006/wordml" xmlns:wps="http://schemas.microsoft.com/office/word/2010/wordprocessingShape" mc:Ignorable="w14 w15 w16se w16cid w16 w16cex w16sdtdh w16sdtfl w16du wp14">
   <w:abstractNum w:abstractNumId="0" w15:restartNumberingAfterBreak="0">
     <w:nsid w:val="0224536E"/>
     <w:multiLevelType w:val="multilevel"/>
@@ -24819,7 +24873,7 @@
 </file>
 
 <file path=word/styles.xml><?xml version="1.0" encoding="utf-8"?>
-<w:styles xmlns:mc="http://schemas.openxmlformats.org/markup-compatibility/2006" xmlns:r="http://schemas.openxmlformats.org/officeDocument/2006/relationships" xmlns:w="http://schemas.openxmlformats.org/wordprocessingml/2006/main" xmlns:w14="http://schemas.microsoft.com/office/word/2010/wordml" xmlns:w15="http://schemas.microsoft.com/office/word/2012/wordml" xmlns:w16cex="http://schemas.microsoft.com/office/word/2018/wordml/cex" xmlns:w16cid="http://schemas.microsoft.com/office/word/2016/wordml/cid" xmlns:w16="http://schemas.microsoft.com/office/word/2018/wordml" xmlns:w16sdtdh="http://schemas.microsoft.com/office/word/2020/wordml/sdtdatahash" xmlns:w16se="http://schemas.microsoft.com/office/word/2015/wordml/symex" mc:Ignorable="w14 w15 w16se w16cid w16 w16cex w16sdtdh">
+<w:styles xmlns:mc="http://schemas.openxmlformats.org/markup-compatibility/2006" xmlns:r="http://schemas.openxmlformats.org/officeDocument/2006/relationships" xmlns:w="http://schemas.openxmlformats.org/wordprocessingml/2006/main" xmlns:w14="http://schemas.microsoft.com/office/word/2010/wordml" xmlns:w15="http://schemas.microsoft.com/office/word/2012/wordml" xmlns:w16cex="http://schemas.microsoft.com/office/word/2018/wordml/cex" xmlns:w16cid="http://schemas.microsoft.com/office/word/2016/wordml/cid" xmlns:w16="http://schemas.microsoft.com/office/word/2018/wordml" xmlns:w16du="http://schemas.microsoft.com/office/word/2023/wordml/word16du" xmlns:w16sdtdh="http://schemas.microsoft.com/office/word/2020/wordml/sdtdatahash" xmlns:w16sdtfl="http://schemas.microsoft.com/office/word/2024/wordml/sdtformatlock" xmlns:w16se="http://schemas.microsoft.com/office/word/2015/wordml/symex" mc:Ignorable="w14 w15 w16se w16cid w16 w16cex w16sdtdh w16sdtfl w16du">
   <w:docDefaults>
     <w:rPrDefault>
       <w:rPr>
@@ -25647,7 +25701,7 @@
 </file>
 
 <file path=word/glossary/document.xml><?xml version="1.0" encoding="utf-8"?>
-<w:glossaryDocument xmlns:wpc="http://schemas.microsoft.com/office/word/2010/wordprocessingCanvas" xmlns:cx="http://schemas.microsoft.com/office/drawing/2014/chartex" xmlns:cx1="http://schemas.microsoft.com/office/drawing/2015/9/8/chartex" xmlns:cx2="http://schemas.microsoft.com/office/drawing/2015/10/21/chartex" xmlns:cx3="http://schemas.microsoft.com/office/drawing/2016/5/9/chartex" xmlns:cx4="http://schemas.microsoft.com/office/drawing/2016/5/10/chartex" xmlns:cx5="http://schemas.microsoft.com/office/drawing/2016/5/11/chartex" xmlns:cx6="http://schemas.microsoft.com/office/drawing/2016/5/12/chartex" xmlns:cx7="http://schemas.microsoft.com/office/drawing/2016/5/13/chartex" xmlns:cx8="http://schemas.microsoft.com/office/drawing/2016/5/14/chartex" xmlns:mc="http://schemas.openxmlformats.org/markup-compatibility/2006" xmlns:aink="http://schemas.microsoft.com/office/drawing/2016/ink" xmlns:am3d="http://schemas.microsoft.com/office/drawing/2017/model3d" xmlns:o="urn:schemas-microsoft-com:office:office" xmlns:oel="http://schemas.microsoft.com/office/2019/extlst" xmlns:r="http://schemas.openxmlformats.org/officeDocument/2006/relationships" xmlns:m="http://schemas.openxmlformats.org/officeDocument/2006/math" xmlns:v="urn:schemas-microsoft-com:vml" xmlns:wp14="http://schemas.microsoft.com/office/word/2010/wordprocessingDrawing" xmlns:wp="http://schemas.openxmlformats.org/drawingml/2006/wordprocessingDrawing" xmlns:w10="urn:schemas-microsoft-com:office:word" xmlns:w="http://schemas.openxmlformats.org/wordprocessingml/2006/main" xmlns:w14="http://schemas.microsoft.com/office/word/2010/wordml" xmlns:w15="http://schemas.microsoft.com/office/word/2012/wordml" xmlns:w16cex="http://schemas.microsoft.com/office/word/2018/wordml/cex" xmlns:w16cid="http://schemas.microsoft.com/office/word/2016/wordml/cid" xmlns:w16="http://schemas.microsoft.com/office/word/2018/wordml" xmlns:w16sdtdh="http://schemas.microsoft.com/office/word/2020/wordml/sdtdatahash" xmlns:w16se="http://schemas.microsoft.com/office/word/2015/wordml/symex" xmlns:wpg="http://schemas.microsoft.com/office/word/2010/wordprocessingGroup" xmlns:wpi="http://schemas.microsoft.com/office/word/2010/wordprocessingInk" xmlns:wne="http://schemas.microsoft.com/office/word/2006/wordml" xmlns:wps="http://schemas.microsoft.com/office/word/2010/wordprocessingShape" mc:Ignorable="w14 w15 w16se w16cid w16 w16cex w16sdtdh wp14">
+<w:glossaryDocument xmlns:wpc="http://schemas.microsoft.com/office/word/2010/wordprocessingCanvas" xmlns:cx="http://schemas.microsoft.com/office/drawing/2014/chartex" xmlns:cx1="http://schemas.microsoft.com/office/drawing/2015/9/8/chartex" xmlns:cx2="http://schemas.microsoft.com/office/drawing/2015/10/21/chartex" xmlns:cx3="http://schemas.microsoft.com/office/drawing/2016/5/9/chartex" xmlns:cx4="http://schemas.microsoft.com/office/drawing/2016/5/10/chartex" xmlns:cx5="http://schemas.microsoft.com/office/drawing/2016/5/11/chartex" xmlns:cx6="http://schemas.microsoft.com/office/drawing/2016/5/12/chartex" xmlns:cx7="http://schemas.microsoft.com/office/drawing/2016/5/13/chartex" xmlns:cx8="http://schemas.microsoft.com/office/drawing/2016/5/14/chartex" xmlns:mc="http://schemas.openxmlformats.org/markup-compatibility/2006" xmlns:aink="http://schemas.microsoft.com/office/drawing/2016/ink" xmlns:am3d="http://schemas.microsoft.com/office/drawing/2017/model3d" xmlns:o="urn:schemas-microsoft-com:office:office" xmlns:oel="http://schemas.microsoft.com/office/2019/extlst" xmlns:r="http://schemas.openxmlformats.org/officeDocument/2006/relationships" xmlns:m="http://schemas.openxmlformats.org/officeDocument/2006/math" xmlns:v="urn:schemas-microsoft-com:vml" xmlns:wp14="http://schemas.microsoft.com/office/word/2010/wordprocessingDrawing" xmlns:wp="http://schemas.openxmlformats.org/drawingml/2006/wordprocessingDrawing" xmlns:w10="urn:schemas-microsoft-com:office:word" xmlns:w="http://schemas.openxmlformats.org/wordprocessingml/2006/main" xmlns:w14="http://schemas.microsoft.com/office/word/2010/wordml" xmlns:w15="http://schemas.microsoft.com/office/word/2012/wordml" xmlns:w16cex="http://schemas.microsoft.com/office/word/2018/wordml/cex" xmlns:w16cid="http://schemas.microsoft.com/office/word/2016/wordml/cid" xmlns:w16="http://schemas.microsoft.com/office/word/2018/wordml" xmlns:w16du="http://schemas.microsoft.com/office/word/2023/wordml/word16du" xmlns:w16sdtdh="http://schemas.microsoft.com/office/word/2020/wordml/sdtdatahash" xmlns:w16sdtfl="http://schemas.microsoft.com/office/word/2024/wordml/sdtformatlock" xmlns:w16se="http://schemas.microsoft.com/office/word/2015/wordml/symex" xmlns:wpg="http://schemas.microsoft.com/office/word/2010/wordprocessingGroup" xmlns:wpi="http://schemas.microsoft.com/office/word/2010/wordprocessingInk" xmlns:wne="http://schemas.microsoft.com/office/word/2006/wordml" xmlns:wps="http://schemas.microsoft.com/office/word/2010/wordprocessingShape" mc:Ignorable="w14 w15 w16se w16cid w16 w16cex w16sdtdh w16sdtfl w16du wp14">
   <w:docParts>
     <w:docPart>
       <w:docPartPr>
@@ -25683,7 +25737,7 @@
 </file>
 
 <file path=word/glossary/fontTable.xml><?xml version="1.0" encoding="utf-8"?>
-<w:fonts xmlns:mc="http://schemas.openxmlformats.org/markup-compatibility/2006" xmlns:r="http://schemas.openxmlformats.org/officeDocument/2006/relationships" xmlns:w="http://schemas.openxmlformats.org/wordprocessingml/2006/main" xmlns:w14="http://schemas.microsoft.com/office/word/2010/wordml" xmlns:w15="http://schemas.microsoft.com/office/word/2012/wordml" xmlns:w16cex="http://schemas.microsoft.com/office/word/2018/wordml/cex" xmlns:w16cid="http://schemas.microsoft.com/office/word/2016/wordml/cid" xmlns:w16="http://schemas.microsoft.com/office/word/2018/wordml" xmlns:w16sdtdh="http://schemas.microsoft.com/office/word/2020/wordml/sdtdatahash" xmlns:w16se="http://schemas.microsoft.com/office/word/2015/wordml/symex" mc:Ignorable="w14 w15 w16se w16cid w16 w16cex w16sdtdh">
+<w:fonts xmlns:mc="http://schemas.openxmlformats.org/markup-compatibility/2006" xmlns:r="http://schemas.openxmlformats.org/officeDocument/2006/relationships" xmlns:w="http://schemas.openxmlformats.org/wordprocessingml/2006/main" xmlns:w14="http://schemas.microsoft.com/office/word/2010/wordml" xmlns:w15="http://schemas.microsoft.com/office/word/2012/wordml" xmlns:w16cex="http://schemas.microsoft.com/office/word/2018/wordml/cex" xmlns:w16cid="http://schemas.microsoft.com/office/word/2016/wordml/cid" xmlns:w16="http://schemas.microsoft.com/office/word/2018/wordml" xmlns:w16du="http://schemas.microsoft.com/office/word/2023/wordml/word16du" xmlns:w16sdtdh="http://schemas.microsoft.com/office/word/2020/wordml/sdtdatahash" xmlns:w16sdtfl="http://schemas.microsoft.com/office/word/2024/wordml/sdtformatlock" xmlns:w16se="http://schemas.microsoft.com/office/word/2015/wordml/symex" mc:Ignorable="w14 w15 w16se w16cid w16 w16cex w16sdtdh w16sdtfl w16du">
   <w:font w:name="Symbol">
     <w:panose1 w:val="05050102010706020507"/>
     <w:charset w:val="02"/>
@@ -25720,7 +25774,7 @@
     <w:sig w:usb0="E4002EFF" w:usb1="C200247B" w:usb2="00000009" w:usb3="00000000" w:csb0="000001FF" w:csb1="00000000"/>
   </w:font>
   <w:font w:name="Mangal">
-    <w:panose1 w:val="02040503050203030202"/>
+    <w:panose1 w:val="00000400000000000000"/>
     <w:charset w:val="00"/>
     <w:family w:val="roman"/>
     <w:pitch w:val="variable"/>
@@ -25737,7 +25791,7 @@
 </file>
 
 <file path=word/glossary/settings.xml><?xml version="1.0" encoding="utf-8"?>
-<w:settings xmlns:mc="http://schemas.openxmlformats.org/markup-compatibility/2006" xmlns:o="urn:schemas-microsoft-com:office:office" xmlns:r="http://schemas.openxmlformats.org/officeDocument/2006/relationships" xmlns:m="http://schemas.openxmlformats.org/officeDocument/2006/math" xmlns:v="urn:schemas-microsoft-com:vml" xmlns:w10="urn:schemas-microsoft-com:office:word" xmlns:w="http://schemas.openxmlformats.org/wordprocessingml/2006/main" xmlns:w14="http://schemas.microsoft.com/office/word/2010/wordml" xmlns:w15="http://schemas.microsoft.com/office/word/2012/wordml" xmlns:w16cex="http://schemas.microsoft.com/office/word/2018/wordml/cex" xmlns:w16cid="http://schemas.microsoft.com/office/word/2016/wordml/cid" xmlns:w16="http://schemas.microsoft.com/office/word/2018/wordml" xmlns:w16sdtdh="http://schemas.microsoft.com/office/word/2020/wordml/sdtdatahash" xmlns:w16se="http://schemas.microsoft.com/office/word/2015/wordml/symex" xmlns:sl="http://schemas.openxmlformats.org/schemaLibrary/2006/main" mc:Ignorable="w14 w15 w16se w16cid w16 w16cex w16sdtdh">
+<w:settings xmlns:mc="http://schemas.openxmlformats.org/markup-compatibility/2006" xmlns:o="urn:schemas-microsoft-com:office:office" xmlns:r="http://schemas.openxmlformats.org/officeDocument/2006/relationships" xmlns:m="http://schemas.openxmlformats.org/officeDocument/2006/math" xmlns:v="urn:schemas-microsoft-com:vml" xmlns:w10="urn:schemas-microsoft-com:office:word" xmlns:w="http://schemas.openxmlformats.org/wordprocessingml/2006/main" xmlns:w14="http://schemas.microsoft.com/office/word/2010/wordml" xmlns:w15="http://schemas.microsoft.com/office/word/2012/wordml" xmlns:w16cex="http://schemas.microsoft.com/office/word/2018/wordml/cex" xmlns:w16cid="http://schemas.microsoft.com/office/word/2016/wordml/cid" xmlns:w16="http://schemas.microsoft.com/office/word/2018/wordml" xmlns:w16du="http://schemas.microsoft.com/office/word/2023/wordml/word16du" xmlns:w16sdtdh="http://schemas.microsoft.com/office/word/2020/wordml/sdtdatahash" xmlns:w16sdtfl="http://schemas.microsoft.com/office/word/2024/wordml/sdtformatlock" xmlns:w16se="http://schemas.microsoft.com/office/word/2015/wordml/symex" xmlns:sl="http://schemas.openxmlformats.org/schemaLibrary/2006/main" mc:Ignorable="w14 w15 w16se w16cid w16 w16cex w16sdtdh w16sdtfl w16du">
   <w:view w:val="normal"/>
   <w:defaultTabStop w:val="720"/>
   <w:characterSpacingControl w:val="doNotCompress"/>
@@ -25768,9 +25822,11 @@
     <w:rsid w:val="008040D1"/>
     <w:rsid w:val="00805B61"/>
     <w:rsid w:val="00926905"/>
+    <w:rsid w:val="0093209F"/>
     <w:rsid w:val="00932A5A"/>
     <w:rsid w:val="0099059C"/>
     <w:rsid w:val="00992898"/>
+    <w:rsid w:val="009D656C"/>
     <w:rsid w:val="00AB46B1"/>
     <w:rsid w:val="00C37E02"/>
     <w:rsid w:val="00CF455F"/>
@@ -25803,7 +25859,7 @@
 </file>
 
 <file path=word/glossary/styles.xml><?xml version="1.0" encoding="utf-8"?>
-<w:styles xmlns:mc="http://schemas.openxmlformats.org/markup-compatibility/2006" xmlns:r="http://schemas.openxmlformats.org/officeDocument/2006/relationships" xmlns:w="http://schemas.openxmlformats.org/wordprocessingml/2006/main" xmlns:w14="http://schemas.microsoft.com/office/word/2010/wordml" xmlns:w15="http://schemas.microsoft.com/office/word/2012/wordml" xmlns:w16cex="http://schemas.microsoft.com/office/word/2018/wordml/cex" xmlns:w16cid="http://schemas.microsoft.com/office/word/2016/wordml/cid" xmlns:w16="http://schemas.microsoft.com/office/word/2018/wordml" xmlns:w16sdtdh="http://schemas.microsoft.com/office/word/2020/wordml/sdtdatahash" xmlns:w16se="http://schemas.microsoft.com/office/word/2015/wordml/symex" mc:Ignorable="w14 w15 w16se w16cid w16 w16cex w16sdtdh">
+<w:styles xmlns:mc="http://schemas.openxmlformats.org/markup-compatibility/2006" xmlns:r="http://schemas.openxmlformats.org/officeDocument/2006/relationships" xmlns:w="http://schemas.openxmlformats.org/wordprocessingml/2006/main" xmlns:w14="http://schemas.microsoft.com/office/word/2010/wordml" xmlns:w15="http://schemas.microsoft.com/office/word/2012/wordml" xmlns:w16cex="http://schemas.microsoft.com/office/word/2018/wordml/cex" xmlns:w16cid="http://schemas.microsoft.com/office/word/2016/wordml/cid" xmlns:w16="http://schemas.microsoft.com/office/word/2018/wordml" xmlns:w16du="http://schemas.microsoft.com/office/word/2023/wordml/word16du" xmlns:w16sdtdh="http://schemas.microsoft.com/office/word/2020/wordml/sdtdatahash" xmlns:w16sdtfl="http://schemas.microsoft.com/office/word/2024/wordml/sdtformatlock" xmlns:w16se="http://schemas.microsoft.com/office/word/2015/wordml/symex" mc:Ignorable="w14 w15 w16se w16cid w16 w16cex w16sdtdh w16sdtfl w16du">
   <w:docDefaults>
     <w:rPrDefault>
       <w:rPr>
@@ -26245,7 +26301,7 @@
 </file>
 
 <file path=word/glossary/webSettings.xml><?xml version="1.0" encoding="utf-8"?>
-<w:webSettings xmlns:mc="http://schemas.openxmlformats.org/markup-compatibility/2006" xmlns:r="http://schemas.openxmlformats.org/officeDocument/2006/relationships" xmlns:w="http://schemas.openxmlformats.org/wordprocessingml/2006/main" xmlns:w14="http://schemas.microsoft.com/office/word/2010/wordml" xmlns:w15="http://schemas.microsoft.com/office/word/2012/wordml" xmlns:w16cex="http://schemas.microsoft.com/office/word/2018/wordml/cex" xmlns:w16cid="http://schemas.microsoft.com/office/word/2016/wordml/cid" xmlns:w16="http://schemas.microsoft.com/office/word/2018/wordml" xmlns:w16sdtdh="http://schemas.microsoft.com/office/word/2020/wordml/sdtdatahash" xmlns:w16se="http://schemas.microsoft.com/office/word/2015/wordml/symex" mc:Ignorable="w14 w15 w16se w16cid w16 w16cex w16sdtdh">
+<w:webSettings xmlns:mc="http://schemas.openxmlformats.org/markup-compatibility/2006" xmlns:r="http://schemas.openxmlformats.org/officeDocument/2006/relationships" xmlns:w="http://schemas.openxmlformats.org/wordprocessingml/2006/main" xmlns:w14="http://schemas.microsoft.com/office/word/2010/wordml" xmlns:w15="http://schemas.microsoft.com/office/word/2012/wordml" xmlns:w16cex="http://schemas.microsoft.com/office/word/2018/wordml/cex" xmlns:w16cid="http://schemas.microsoft.com/office/word/2016/wordml/cid" xmlns:w16="http://schemas.microsoft.com/office/word/2018/wordml" xmlns:w16du="http://schemas.microsoft.com/office/word/2023/wordml/word16du" xmlns:w16sdtdh="http://schemas.microsoft.com/office/word/2020/wordml/sdtdatahash" xmlns:w16sdtfl="http://schemas.microsoft.com/office/word/2024/wordml/sdtformatlock" xmlns:w16se="http://schemas.microsoft.com/office/word/2015/wordml/symex" mc:Ignorable="w14 w15 w16se w16cid w16 w16cex w16sdtdh w16sdtfl w16du">
   <w:optimizeForBrowser/>
   <w:allowPNG/>
 </w:webSettings>

</xml_diff>

<commit_message>
Adding abstract in documentation
</commit_message>
<xml_diff>
--- a/documents/final_defence.docx
+++ b/documents/final_defence.docx
@@ -1,6 +1,6 @@
 
 <file path=word/document.xml><?xml version="1.0" encoding="utf-8"?>
-<w:document xmlns:wpc="http://schemas.microsoft.com/office/word/2010/wordprocessingCanvas" xmlns:cx="http://schemas.microsoft.com/office/drawing/2014/chartex" xmlns:cx1="http://schemas.microsoft.com/office/drawing/2015/9/8/chartex" xmlns:cx2="http://schemas.microsoft.com/office/drawing/2015/10/21/chartex" xmlns:cx3="http://schemas.microsoft.com/office/drawing/2016/5/9/chartex" xmlns:cx4="http://schemas.microsoft.com/office/drawing/2016/5/10/chartex" xmlns:cx5="http://schemas.microsoft.com/office/drawing/2016/5/11/chartex" xmlns:cx6="http://schemas.microsoft.com/office/drawing/2016/5/12/chartex" xmlns:cx7="http://schemas.microsoft.com/office/drawing/2016/5/13/chartex" xmlns:cx8="http://schemas.microsoft.com/office/drawing/2016/5/14/chartex" xmlns:mc="http://schemas.openxmlformats.org/markup-compatibility/2006" xmlns:aink="http://schemas.microsoft.com/office/drawing/2016/ink" xmlns:am3d="http://schemas.microsoft.com/office/drawing/2017/model3d" xmlns:o="urn:schemas-microsoft-com:office:office" xmlns:oel="http://schemas.microsoft.com/office/2019/extlst" xmlns:r="http://schemas.openxmlformats.org/officeDocument/2006/relationships" xmlns:m="http://schemas.openxmlformats.org/officeDocument/2006/math" xmlns:v="urn:schemas-microsoft-com:vml" xmlns:wp14="http://schemas.microsoft.com/office/word/2010/wordprocessingDrawing" xmlns:wp="http://schemas.openxmlformats.org/drawingml/2006/wordprocessingDrawing" xmlns:w10="urn:schemas-microsoft-com:office:word" xmlns:w="http://schemas.openxmlformats.org/wordprocessingml/2006/main" xmlns:w14="http://schemas.microsoft.com/office/word/2010/wordml" xmlns:w15="http://schemas.microsoft.com/office/word/2012/wordml" xmlns:w16cex="http://schemas.microsoft.com/office/word/2018/wordml/cex" xmlns:w16cid="http://schemas.microsoft.com/office/word/2016/wordml/cid" xmlns:w16="http://schemas.microsoft.com/office/word/2018/wordml" xmlns:w16sdtdh="http://schemas.microsoft.com/office/word/2020/wordml/sdtdatahash" xmlns:w16se="http://schemas.microsoft.com/office/word/2015/wordml/symex" xmlns:wpg="http://schemas.microsoft.com/office/word/2010/wordprocessingGroup" xmlns:wpi="http://schemas.microsoft.com/office/word/2010/wordprocessingInk" xmlns:wne="http://schemas.microsoft.com/office/word/2006/wordml" xmlns:wps="http://schemas.microsoft.com/office/word/2010/wordprocessingShape" mc:Ignorable="w14 w15 w16se w16cid w16 w16cex w16sdtdh wp14">
+<w:document xmlns:wpc="http://schemas.microsoft.com/office/word/2010/wordprocessingCanvas" xmlns:cx="http://schemas.microsoft.com/office/drawing/2014/chartex" xmlns:cx1="http://schemas.microsoft.com/office/drawing/2015/9/8/chartex" xmlns:cx2="http://schemas.microsoft.com/office/drawing/2015/10/21/chartex" xmlns:cx3="http://schemas.microsoft.com/office/drawing/2016/5/9/chartex" xmlns:cx4="http://schemas.microsoft.com/office/drawing/2016/5/10/chartex" xmlns:cx5="http://schemas.microsoft.com/office/drawing/2016/5/11/chartex" xmlns:cx6="http://schemas.microsoft.com/office/drawing/2016/5/12/chartex" xmlns:cx7="http://schemas.microsoft.com/office/drawing/2016/5/13/chartex" xmlns:cx8="http://schemas.microsoft.com/office/drawing/2016/5/14/chartex" xmlns:mc="http://schemas.openxmlformats.org/markup-compatibility/2006" xmlns:aink="http://schemas.microsoft.com/office/drawing/2016/ink" xmlns:am3d="http://schemas.microsoft.com/office/drawing/2017/model3d" xmlns:o="urn:schemas-microsoft-com:office:office" xmlns:oel="http://schemas.microsoft.com/office/2019/extlst" xmlns:r="http://schemas.openxmlformats.org/officeDocument/2006/relationships" xmlns:m="http://schemas.openxmlformats.org/officeDocument/2006/math" xmlns:v="urn:schemas-microsoft-com:vml" xmlns:wp14="http://schemas.microsoft.com/office/word/2010/wordprocessingDrawing" xmlns:wp="http://schemas.openxmlformats.org/drawingml/2006/wordprocessingDrawing" xmlns:w10="urn:schemas-microsoft-com:office:word" xmlns:w="http://schemas.openxmlformats.org/wordprocessingml/2006/main" xmlns:w14="http://schemas.microsoft.com/office/word/2010/wordml" xmlns:w15="http://schemas.microsoft.com/office/word/2012/wordml" xmlns:w16cex="http://schemas.microsoft.com/office/word/2018/wordml/cex" xmlns:w16cid="http://schemas.microsoft.com/office/word/2016/wordml/cid" xmlns:w16="http://schemas.microsoft.com/office/word/2018/wordml" xmlns:w16du="http://schemas.microsoft.com/office/word/2023/wordml/word16du" xmlns:w16sdtdh="http://schemas.microsoft.com/office/word/2020/wordml/sdtdatahash" xmlns:w16sdtfl="http://schemas.microsoft.com/office/word/2024/wordml/sdtformatlock" xmlns:w16se="http://schemas.microsoft.com/office/word/2015/wordml/symex" xmlns:wpg="http://schemas.microsoft.com/office/word/2010/wordprocessingGroup" xmlns:wpi="http://schemas.microsoft.com/office/word/2010/wordprocessingInk" xmlns:wne="http://schemas.microsoft.com/office/word/2006/wordml" xmlns:wps="http://schemas.microsoft.com/office/word/2010/wordprocessingShape" mc:Ignorable="w14 w15 w16se w16cid w16 w16cex w16sdtdh w16sdtfl w16du wp14">
   <w:body>
     <w:p>
       <w:pPr>
@@ -244,7 +244,7 @@
               </wp:anchor>
             </w:drawing>
           </mc:Choice>
-          <mc:Fallback xmlns:w16du="http://schemas.microsoft.com/office/word/2023/wordml/word16du" xmlns:w16sdtfl="http://schemas.microsoft.com/office/word/2024/wordml/sdtformatlock">
+          <mc:Fallback>
             <w:pict>
               <v:line w14:anchorId="3D2D3E71" id="Straight Connector 3" o:spid="_x0000_s1026" style="position:absolute;z-index:251661312;visibility:visible;mso-wrap-style:square;mso-wrap-distance-left:9pt;mso-wrap-distance-top:0;mso-wrap-distance-right:9pt;mso-wrap-distance-bottom:0;mso-position-horizontal:absolute;mso-position-horizontal-relative:text;mso-position-vertical:absolute;mso-position-vertical-relative:text" from="198.7pt,13.45pt" to="198.7pt,97.3pt" o:gfxdata="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" strokecolor="black [3200]" strokeweight="1pt">
                 <v:stroke joinstyle="miter"/>
@@ -309,7 +309,7 @@
               </wp:anchor>
             </w:drawing>
           </mc:Choice>
-          <mc:Fallback xmlns:w16du="http://schemas.microsoft.com/office/word/2023/wordml/word16du" xmlns:w16sdtfl="http://schemas.microsoft.com/office/word/2024/wordml/sdtformatlock">
+          <mc:Fallback>
             <w:pict>
               <v:line w14:anchorId="0D653222" id="Straight Connector 2" o:spid="_x0000_s1026" style="position:absolute;z-index:251660288;visibility:visible;mso-wrap-style:square;mso-wrap-distance-left:9pt;mso-wrap-distance-top:0;mso-wrap-distance-right:9pt;mso-wrap-distance-bottom:0;mso-position-horizontal:absolute;mso-position-horizontal-relative:text;mso-position-vertical:absolute;mso-position-vertical-relative:text" from="228.2pt,13.45pt" to="228.2pt,97.35pt" o:gfxdata="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" strokecolor="black [3200]" strokeweight="1pt">
                 <v:stroke joinstyle="miter"/>
@@ -379,7 +379,7 @@
               </wp:anchor>
             </w:drawing>
           </mc:Choice>
-          <mc:Fallback xmlns:w16du="http://schemas.microsoft.com/office/word/2023/wordml/word16du" xmlns:w16sdtfl="http://schemas.microsoft.com/office/word/2024/wordml/sdtformatlock">
+          <mc:Fallback>
             <w:pict>
               <v:line w14:anchorId="282E249C" id="Straight Connector 1" o:spid="_x0000_s1026" style="position:absolute;z-index:251659264;visibility:visible;mso-wrap-style:square;mso-wrap-distance-left:9pt;mso-wrap-distance-top:0;mso-wrap-distance-right:9pt;mso-wrap-distance-bottom:0;mso-position-horizontal:absolute;mso-position-horizontal-relative:text;mso-position-vertical:absolute;mso-position-vertical-relative:text" from="213.8pt,3.45pt" to="213.8pt,110.5pt" o:gfxdata="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" strokecolor="black [3213]" strokeweight="1pt">
                 <v:stroke joinstyle="miter"/>
@@ -3204,15 +3204,74 @@
     <w:p>
       <w:pPr>
         <w:pStyle w:val="HStyle1"/>
-      </w:pPr>
-      <w:r>
+        <w:spacing w:line="360" w:lineRule="auto"/>
+        <w:rPr>
+          <w:rFonts w:ascii="Times New Roman" w:hAnsi="Times New Roman" w:cs="Times New Roman"/>
+        </w:rPr>
+      </w:pPr>
+      <w:r>
+        <w:rPr>
+          <w:rFonts w:ascii="Times New Roman" w:hAnsi="Times New Roman" w:cs="Times New Roman"/>
+        </w:rPr>
         <w:lastRenderedPageBreak/>
         <w:t>Abstract</w:t>
       </w:r>
     </w:p>
     <w:p>
-      <w:r>
-        <w:t>‘</w:t>
+      <w:pPr>
+        <w:spacing w:line="360" w:lineRule="auto"/>
+        <w:jc w:val="both"/>
+        <w:rPr>
+          <w:rFonts w:ascii="Times New Roman" w:hAnsi="Times New Roman" w:cs="Times New Roman"/>
+          <w:sz w:val="24"/>
+          <w:szCs w:val="24"/>
+        </w:rPr>
+      </w:pPr>
+      <w:r>
+        <w:rPr>
+          <w:rFonts w:ascii="Times New Roman" w:hAnsi="Times New Roman" w:cs="Times New Roman"/>
+          <w:sz w:val="24"/>
+          <w:szCs w:val="24"/>
+        </w:rPr>
+        <w:t>Electromart is a dynamic eCommerce application developed to streamline the buying and selling of electronic gadgets. The platform provides an intuitive and responsive user interface, supporting key features such as product categorization, user roles (admin and customer), inventory management, secure payment integration, and order tracking. Electromart offers a wide selection of electronic devices, including smartphones, laptops, tablets, and accessories, aiming to fulfill the diverse needs of modern consumers.</w:t>
+      </w:r>
+    </w:p>
+    <w:p>
+      <w:pPr>
+        <w:spacing w:line="360" w:lineRule="auto"/>
+        <w:jc w:val="both"/>
+        <w:rPr>
+          <w:rFonts w:ascii="Times New Roman" w:hAnsi="Times New Roman" w:cs="Times New Roman"/>
+          <w:sz w:val="24"/>
+          <w:szCs w:val="24"/>
+        </w:rPr>
+      </w:pPr>
+      <w:r>
+        <w:rPr>
+          <w:rFonts w:ascii="Times New Roman" w:hAnsi="Times New Roman" w:cs="Times New Roman"/>
+          <w:sz w:val="24"/>
+          <w:szCs w:val="24"/>
+        </w:rPr>
+        <w:t>The system enhances the shopping experience through real-time stock updates, advanced product search and filtering, customer reviews, and personalized product recommendations. These features are designed to increase customer satisfaction and operational efficiency for businesses. The development process emphasized creating a user-centric service while also applying full-stack development principles, user interface design strategies, and best practices in eCommerce. This hands-on approach provided valuable experience in building practical, real-world applications.</w:t>
+      </w:r>
+    </w:p>
+    <w:p>
+      <w:pPr>
+        <w:spacing w:line="360" w:lineRule="auto"/>
+        <w:jc w:val="both"/>
+        <w:rPr>
+          <w:rFonts w:ascii="Times New Roman" w:hAnsi="Times New Roman" w:cs="Times New Roman"/>
+          <w:sz w:val="24"/>
+          <w:szCs w:val="24"/>
+        </w:rPr>
+      </w:pPr>
+      <w:r>
+        <w:rPr>
+          <w:rFonts w:ascii="Times New Roman" w:hAnsi="Times New Roman" w:cs="Times New Roman"/>
+          <w:sz w:val="24"/>
+          <w:szCs w:val="24"/>
+        </w:rPr>
+        <w:t>Beyond its current functionality, Electromart is built with scalability, performance, and security in mind. Its modular codebase allows for future expansion, such as adding promotional tools, loyalty rewards, multi-vendor support, and mobile application integration. Cross-browser compatibility and responsive design were also prioritized to ensure accessibility across all devices. By simulating real-world shopping scenarios, we validated the platform’s ability to handle business-critical operations. Overall, the project strengthened our technical, collaborative, and problem-solving skills, making Electromart a key milestone in our growth as software developers.</w:t>
       </w:r>
     </w:p>
     <w:p>
@@ -7583,25 +7642,7 @@
           <w:szCs w:val="24"/>
         </w:rPr>
         <w:br/>
-        <w:t xml:space="preserve">Enable users to sign up and log in securely using email/password or third-party providers (Google, Apple, etc.) using </w:t>
-      </w:r>
-      <w:proofErr w:type="spellStart"/>
-      <w:r>
-        <w:rPr>
-          <w:rFonts w:ascii="Times New Roman" w:hAnsi="Times New Roman" w:cs="Times New Roman"/>
-          <w:sz w:val="24"/>
-          <w:szCs w:val="24"/>
-        </w:rPr>
-        <w:t>Supabase</w:t>
-      </w:r>
-      <w:proofErr w:type="spellEnd"/>
-      <w:r>
-        <w:rPr>
-          <w:rFonts w:ascii="Times New Roman" w:hAnsi="Times New Roman" w:cs="Times New Roman"/>
-          <w:sz w:val="24"/>
-          <w:szCs w:val="24"/>
-        </w:rPr>
-        <w:t xml:space="preserve"> Auth.</w:t>
+        <w:t>Enable users to sign up and log in securely using email/password or third-party providers (Google, Apple, etc.) using Supabase Auth.</w:t>
       </w:r>
     </w:p>
     <w:p>
@@ -7987,25 +8028,7 @@
           <w:szCs w:val="24"/>
         </w:rPr>
         <w:br/>
-        <w:t xml:space="preserve">Ensure high performance and scalability using serverless architecture with </w:t>
-      </w:r>
-      <w:proofErr w:type="spellStart"/>
-      <w:r>
-        <w:rPr>
-          <w:rFonts w:ascii="Times New Roman" w:hAnsi="Times New Roman" w:cs="Times New Roman"/>
-          <w:sz w:val="24"/>
-          <w:szCs w:val="24"/>
-        </w:rPr>
-        <w:t>Supabase</w:t>
-      </w:r>
-      <w:proofErr w:type="spellEnd"/>
-      <w:r>
-        <w:rPr>
-          <w:rFonts w:ascii="Times New Roman" w:hAnsi="Times New Roman" w:cs="Times New Roman"/>
-          <w:sz w:val="24"/>
-          <w:szCs w:val="24"/>
-        </w:rPr>
-        <w:t xml:space="preserve"> and optimized rendering with Next.js.</w:t>
+        <w:t>Ensure high performance and scalability using serverless architecture with Supabase and optimized rendering with Next.js.</w:t>
       </w:r>
     </w:p>
     <w:p>
@@ -8325,25 +8348,7 @@
           <w:sz w:val="24"/>
           <w:szCs w:val="24"/>
         </w:rPr>
-        <w:t xml:space="preserve"> </w:t>
-      </w:r>
-      <w:proofErr w:type="spellStart"/>
-      <w:r>
-        <w:rPr>
-          <w:rFonts w:ascii="Times New Roman" w:hAnsi="Times New Roman" w:cs="Times New Roman"/>
-          <w:sz w:val="24"/>
-          <w:szCs w:val="24"/>
-        </w:rPr>
-        <w:t>Supabase</w:t>
-      </w:r>
-      <w:proofErr w:type="spellEnd"/>
-      <w:r>
-        <w:rPr>
-          <w:rFonts w:ascii="Times New Roman" w:hAnsi="Times New Roman" w:cs="Times New Roman"/>
-          <w:sz w:val="24"/>
-          <w:szCs w:val="24"/>
-        </w:rPr>
-        <w:t xml:space="preserve"> (PostgreSQL, Auth, Realtime)</w:t>
+        <w:t xml:space="preserve"> Supabase (PostgreSQL, Auth, Realtime)</w:t>
       </w:r>
     </w:p>
     <w:p>
@@ -8515,7 +8520,6 @@
           <w:szCs w:val="24"/>
         </w:rPr>
       </w:pPr>
-      <w:proofErr w:type="spellStart"/>
       <w:r>
         <w:rPr>
           <w:rFonts w:ascii="Times New Roman" w:hAnsi="Times New Roman" w:cs="Times New Roman"/>
@@ -8524,18 +8528,7 @@
           <w:sz w:val="24"/>
           <w:szCs w:val="24"/>
         </w:rPr>
-        <w:t>npm</w:t>
-      </w:r>
-      <w:proofErr w:type="spellEnd"/>
-      <w:r>
-        <w:rPr>
-          <w:rFonts w:ascii="Times New Roman" w:hAnsi="Times New Roman" w:cs="Times New Roman"/>
-          <w:b/>
-          <w:bCs/>
-          <w:sz w:val="24"/>
-          <w:szCs w:val="24"/>
-        </w:rPr>
-        <w:t>:</w:t>
+        <w:t>npm:</w:t>
       </w:r>
       <w:r>
         <w:rPr>
@@ -8969,25 +8962,7 @@
                 <w:sz w:val="24"/>
                 <w:szCs w:val="24"/>
               </w:rPr>
-              <w:t>Users can securely register and log in using email/password or OAuth (</w:t>
-            </w:r>
-            <w:proofErr w:type="spellStart"/>
-            <w:r>
-              <w:rPr>
-                <w:rFonts w:ascii="Times New Roman" w:hAnsi="Times New Roman" w:cs="Times New Roman"/>
-                <w:sz w:val="24"/>
-                <w:szCs w:val="24"/>
-              </w:rPr>
-              <w:t>Supabase</w:t>
-            </w:r>
-            <w:proofErr w:type="spellEnd"/>
-            <w:r>
-              <w:rPr>
-                <w:rFonts w:ascii="Times New Roman" w:hAnsi="Times New Roman" w:cs="Times New Roman"/>
-                <w:sz w:val="24"/>
-                <w:szCs w:val="24"/>
-              </w:rPr>
-              <w:t>)</w:t>
+              <w:t>Users can securely register and log in using email/password or OAuth (Supabase)</w:t>
             </w:r>
           </w:p>
         </w:tc>
@@ -10550,25 +10525,7 @@
                 <w:sz w:val="24"/>
                 <w:szCs w:val="24"/>
               </w:rPr>
-              <w:t>User data and payment information must be securely stored (</w:t>
-            </w:r>
-            <w:proofErr w:type="spellStart"/>
-            <w:r>
-              <w:rPr>
-                <w:rFonts w:ascii="Times New Roman" w:hAnsi="Times New Roman" w:cs="Times New Roman"/>
-                <w:sz w:val="24"/>
-                <w:szCs w:val="24"/>
-              </w:rPr>
-              <w:t>Supabase</w:t>
-            </w:r>
-            <w:proofErr w:type="spellEnd"/>
-            <w:r>
-              <w:rPr>
-                <w:rFonts w:ascii="Times New Roman" w:hAnsi="Times New Roman" w:cs="Times New Roman"/>
-                <w:sz w:val="24"/>
-                <w:szCs w:val="24"/>
-              </w:rPr>
-              <w:t xml:space="preserve"> + HTTPS)</w:t>
+              <w:t>User data and payment information must be securely stored (Supabase + HTTPS)</w:t>
             </w:r>
           </w:p>
         </w:tc>
@@ -11524,25 +11481,7 @@
                 <w:szCs w:val="24"/>
               </w:rPr>
               <w:br/>
-              <w:t xml:space="preserve">Week 2: </w:t>
-            </w:r>
-            <w:proofErr w:type="spellStart"/>
-            <w:r>
-              <w:rPr>
-                <w:rFonts w:ascii="Times New Roman" w:hAnsi="Times New Roman" w:cs="Times New Roman"/>
-                <w:sz w:val="24"/>
-                <w:szCs w:val="24"/>
-              </w:rPr>
-              <w:t>Supabase</w:t>
-            </w:r>
-            <w:proofErr w:type="spellEnd"/>
-            <w:r>
-              <w:rPr>
-                <w:rFonts w:ascii="Times New Roman" w:hAnsi="Times New Roman" w:cs="Times New Roman"/>
-                <w:sz w:val="24"/>
-                <w:szCs w:val="24"/>
-              </w:rPr>
-              <w:t xml:space="preserve"> Auth Setup, Role Config</w:t>
+              <w:t>Week 2: Supabase Auth Setup, Role Config</w:t>
             </w:r>
             <w:r>
               <w:rPr>
@@ -12858,7 +12797,7 @@
               </wp:anchor>
             </w:drawing>
           </mc:Choice>
-          <mc:Fallback xmlns:w16du="http://schemas.microsoft.com/office/word/2023/wordml/word16du" xmlns:w16sdtfl="http://schemas.microsoft.com/office/word/2024/wordml/sdtformatlock">
+          <mc:Fallback>
             <w:pict>
               <v:shapetype w14:anchorId="770CB4A4" id="_x0000_t32" coordsize="21600,21600" o:spt="32" o:oned="t" path="m,l21600,21600e" filled="f">
                 <v:path arrowok="t" fillok="f" o:connecttype="none"/>
@@ -13132,7 +13071,7 @@
               </wp:anchor>
             </w:drawing>
           </mc:Choice>
-          <mc:Fallback xmlns:w16du="http://schemas.microsoft.com/office/word/2023/wordml/word16du" xmlns:w16sdtfl="http://schemas.microsoft.com/office/word/2024/wordml/sdtformatlock">
+          <mc:Fallback>
             <w:pict>
               <v:shape w14:anchorId="2BD98268" id="Straight Arrow Connector 2" o:spid="_x0000_s1026" type="#_x0000_t32" style="position:absolute;margin-left:390.15pt;margin-top:239pt;width:.4pt;height:18.55pt;flip:x;z-index:251727872;visibility:visible;mso-wrap-style:square;mso-width-percent:0;mso-height-percent:0;mso-wrap-distance-left:9pt;mso-wrap-distance-top:0;mso-wrap-distance-right:9pt;mso-wrap-distance-bottom:0;mso-position-horizontal:absolute;mso-position-horizontal-relative:text;mso-position-vertical:absolute;mso-position-vertical-relative:text;mso-width-percent:0;mso-height-percent:0;mso-width-relative:margin;mso-height-relative:margin" o:gfxdata="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" strokecolor="black [3213]" strokeweight=".5pt">
                 <v:stroke endarrow="block" joinstyle="miter"/>
@@ -13209,7 +13148,7 @@
               </wp:anchor>
             </w:drawing>
           </mc:Choice>
-          <mc:Fallback xmlns:w16du="http://schemas.microsoft.com/office/word/2023/wordml/word16du" xmlns:w16sdtfl="http://schemas.microsoft.com/office/word/2024/wordml/sdtformatlock">
+          <mc:Fallback>
             <w:pict>
               <v:shape w14:anchorId="20917A0B" id="Straight Arrow Connector 2" o:spid="_x0000_s1026" type="#_x0000_t32" style="position:absolute;margin-left:53.45pt;margin-top:42.3pt;width:.4pt;height:18.75pt;flip:x;z-index:251699200;visibility:visible;mso-wrap-style:square;mso-width-percent:0;mso-height-percent:0;mso-wrap-distance-left:9pt;mso-wrap-distance-top:0;mso-wrap-distance-right:9pt;mso-wrap-distance-bottom:0;mso-position-horizontal:absolute;mso-position-horizontal-relative:text;mso-position-vertical:absolute;mso-position-vertical-relative:text;mso-width-percent:0;mso-height-percent:0;mso-width-relative:margin;mso-height-relative:margin" o:gfxdata="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" strokecolor="black [3213]" strokeweight=".5pt">
                 <v:stroke endarrow="block" joinstyle="miter"/>
@@ -13286,7 +13225,7 @@
               </wp:anchor>
             </w:drawing>
           </mc:Choice>
-          <mc:Fallback xmlns:w16du="http://schemas.microsoft.com/office/word/2023/wordml/word16du" xmlns:w16sdtfl="http://schemas.microsoft.com/office/word/2024/wordml/sdtformatlock">
+          <mc:Fallback>
             <w:pict>
               <v:shape w14:anchorId="09D65BE8" id="Straight Arrow Connector 2" o:spid="_x0000_s1026" type="#_x0000_t32" style="position:absolute;margin-left:54.9pt;margin-top:163pt;width:1.05pt;height:16.25pt;flip:x;z-index:251705344;visibility:visible;mso-wrap-style:square;mso-width-percent:0;mso-height-percent:0;mso-wrap-distance-left:9pt;mso-wrap-distance-top:0;mso-wrap-distance-right:9pt;mso-wrap-distance-bottom:0;mso-position-horizontal:absolute;mso-position-horizontal-relative:text;mso-position-vertical:absolute;mso-position-vertical-relative:text;mso-width-percent:0;mso-height-percent:0;mso-width-relative:margin;mso-height-relative:margin" o:gfxdata="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" strokecolor="black [3213]" strokeweight=".5pt">
                 <v:stroke endarrow="block" joinstyle="miter"/>
@@ -13363,7 +13302,7 @@
               </wp:anchor>
             </w:drawing>
           </mc:Choice>
-          <mc:Fallback xmlns:w16du="http://schemas.microsoft.com/office/word/2023/wordml/word16du" xmlns:w16sdtfl="http://schemas.microsoft.com/office/word/2024/wordml/sdtformatlock">
+          <mc:Fallback>
             <w:pict>
               <v:shape w14:anchorId="0004C182" id="Straight Arrow Connector 2" o:spid="_x0000_s1026" type="#_x0000_t32" style="position:absolute;margin-left:233.65pt;margin-top:163.85pt;width:.15pt;height:14.4pt;flip:x;z-index:251713536;visibility:visible;mso-wrap-style:square;mso-width-percent:0;mso-height-percent:0;mso-wrap-distance-left:9pt;mso-wrap-distance-top:0;mso-wrap-distance-right:9pt;mso-wrap-distance-bottom:0;mso-position-horizontal:absolute;mso-position-horizontal-relative:text;mso-position-vertical:absolute;mso-position-vertical-relative:text;mso-width-percent:0;mso-height-percent:0;mso-width-relative:margin;mso-height-relative:margin" o:gfxdata="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" strokecolor="black [3213]" strokeweight=".5pt">
                 <v:stroke endarrow="block" joinstyle="miter"/>
@@ -13437,7 +13376,7 @@
               </wp:anchor>
             </w:drawing>
           </mc:Choice>
-          <mc:Fallback xmlns:w16du="http://schemas.microsoft.com/office/word/2023/wordml/word16du" xmlns:w16sdtfl="http://schemas.microsoft.com/office/word/2024/wordml/sdtformatlock">
+          <mc:Fallback>
             <w:pict>
               <v:shape w14:anchorId="47D8DA68" id="Straight Arrow Connector 2" o:spid="_x0000_s1026" type="#_x0000_t32" style="position:absolute;margin-left:232pt;margin-top:199.9pt;width:0;height:17.7pt;z-index:251715584;visibility:visible;mso-wrap-style:square;mso-height-percent:0;mso-wrap-distance-left:9pt;mso-wrap-distance-top:0;mso-wrap-distance-right:9pt;mso-wrap-distance-bottom:0;mso-position-horizontal:absolute;mso-position-horizontal-relative:text;mso-position-vertical:absolute;mso-position-vertical-relative:text;mso-height-percent:0;mso-height-relative:margin" o:gfxdata="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" strokecolor="black [3213]" strokeweight=".5pt">
                 <v:stroke endarrow="block" joinstyle="miter"/>
@@ -13514,7 +13453,7 @@
               </wp:anchor>
             </w:drawing>
           </mc:Choice>
-          <mc:Fallback xmlns:w16du="http://schemas.microsoft.com/office/word/2023/wordml/word16du" xmlns:w16sdtfl="http://schemas.microsoft.com/office/word/2024/wordml/sdtformatlock">
+          <mc:Fallback>
             <w:pict>
               <v:shape w14:anchorId="0182706D" id="Straight Arrow Connector 2" o:spid="_x0000_s1026" type="#_x0000_t32" style="position:absolute;margin-left:390.55pt;margin-top:279.4pt;width:0;height:16.45pt;z-index:251725824;visibility:visible;mso-wrap-style:square;mso-width-percent:0;mso-height-percent:0;mso-wrap-distance-left:9pt;mso-wrap-distance-top:0;mso-wrap-distance-right:9pt;mso-wrap-distance-bottom:0;mso-position-horizontal:absolute;mso-position-horizontal-relative:text;mso-position-vertical:absolute;mso-position-vertical-relative:text;mso-width-percent:0;mso-height-percent:0;mso-width-relative:margin;mso-height-relative:margin" o:gfxdata="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" strokecolor="black [3213]" strokeweight=".5pt">
                 <v:stroke endarrow="block" joinstyle="miter"/>
@@ -13591,7 +13530,7 @@
               </wp:anchor>
             </w:drawing>
           </mc:Choice>
-          <mc:Fallback xmlns:w16du="http://schemas.microsoft.com/office/word/2023/wordml/word16du" xmlns:w16sdtfl="http://schemas.microsoft.com/office/word/2024/wordml/sdtformatlock">
+          <mc:Fallback>
             <w:pict>
               <v:shape w14:anchorId="60E7C3BC" id="Straight Arrow Connector 2" o:spid="_x0000_s1026" type="#_x0000_t32" style="position:absolute;margin-left:386.4pt;margin-top:127.9pt;width:0;height:16.05pt;z-index:251719680;visibility:visible;mso-wrap-style:square;mso-width-percent:0;mso-height-percent:0;mso-wrap-distance-left:9pt;mso-wrap-distance-top:0;mso-wrap-distance-right:9pt;mso-wrap-distance-bottom:0;mso-position-horizontal:absolute;mso-position-horizontal-relative:text;mso-position-vertical:absolute;mso-position-vertical-relative:text;mso-width-percent:0;mso-height-percent:0;mso-width-relative:margin;mso-height-relative:margin" o:gfxdata="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" strokecolor="black [3213]" strokeweight=".5pt">
                 <v:stroke endarrow="block" joinstyle="miter"/>
@@ -13665,7 +13604,7 @@
               </wp:anchor>
             </w:drawing>
           </mc:Choice>
-          <mc:Fallback xmlns:w16du="http://schemas.microsoft.com/office/word/2023/wordml/word16du" xmlns:w16sdtfl="http://schemas.microsoft.com/office/word/2024/wordml/sdtformatlock">
+          <mc:Fallback>
             <w:pict>
               <v:shape w14:anchorId="69EC3BAC" id="Straight Arrow Connector 2" o:spid="_x0000_s1026" type="#_x0000_t32" style="position:absolute;margin-left:233.8pt;margin-top:126.65pt;width:.25pt;height:17.3pt;z-index:251711488;visibility:visible;mso-wrap-style:square;mso-height-percent:0;mso-wrap-distance-left:9pt;mso-wrap-distance-top:0;mso-wrap-distance-right:9pt;mso-wrap-distance-bottom:0;mso-position-horizontal:absolute;mso-position-horizontal-relative:text;mso-position-vertical:absolute;mso-position-vertical-relative:text;mso-height-percent:0;mso-height-relative:margin" o:gfxdata="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" strokecolor="black [3213]" strokeweight=".5pt">
                 <v:stroke endarrow="block" joinstyle="miter"/>
@@ -14138,7 +14077,7 @@
               </wp:anchor>
             </w:drawing>
           </mc:Choice>
-          <mc:Fallback xmlns:w16du="http://schemas.microsoft.com/office/word/2023/wordml/word16du" xmlns:w16sdtfl="http://schemas.microsoft.com/office/word/2024/wordml/sdtformatlock">
+          <mc:Fallback>
             <w:pict>
               <v:shape w14:anchorId="2ED2FA01" id="Straight Arrow Connector 5" o:spid="_x0000_s1026" type="#_x0000_t32" style="position:absolute;margin-left:304.9pt;margin-top:72.7pt;width:42.55pt;height:.6pt;flip:y;z-index:251736064;visibility:visible;mso-wrap-style:square;mso-width-percent:0;mso-height-percent:0;mso-wrap-distance-left:9pt;mso-wrap-distance-top:0;mso-wrap-distance-right:9pt;mso-wrap-distance-bottom:0;mso-position-horizontal:absolute;mso-position-horizontal-relative:text;mso-position-vertical:absolute;mso-position-vertical-relative:text;mso-width-percent:0;mso-height-percent:0;mso-width-relative:margin;mso-height-relative:margin" o:gfxdata="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" strokecolor="black [3200]" strokeweight="1pt">
                 <v:stroke endarrow="block" joinstyle="miter"/>
@@ -14214,7 +14153,7 @@
               </wp:anchor>
             </w:drawing>
           </mc:Choice>
-          <mc:Fallback xmlns:w16du="http://schemas.microsoft.com/office/word/2023/wordml/word16du" xmlns:w16sdtfl="http://schemas.microsoft.com/office/word/2024/wordml/sdtformatlock">
+          <mc:Fallback>
             <w:pict>
               <v:line w14:anchorId="63008BE0" id="Straight Connector 3" o:spid="_x0000_s1026" style="position:absolute;flip:x;z-index:251735040;visibility:visible;mso-wrap-style:square;mso-width-percent:0;mso-height-percent:0;mso-wrap-distance-left:9pt;mso-wrap-distance-top:0;mso-wrap-distance-right:9pt;mso-wrap-distance-bottom:0;mso-position-horizontal:absolute;mso-position-horizontal-relative:text;mso-position-vertical:absolute;mso-position-vertical-relative:text;mso-width-percent:0;mso-height-percent:0;mso-width-relative:margin;mso-height-relative:margin" from="305.15pt,72.95pt" to="305.15pt,226.55pt" o:gfxdata="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" strokecolor="black [3213]" strokeweight="1pt">
                 <v:stroke joinstyle="miter"/>
@@ -14290,7 +14229,7 @@
               </wp:anchor>
             </w:drawing>
           </mc:Choice>
-          <mc:Fallback xmlns:w16du="http://schemas.microsoft.com/office/word/2023/wordml/word16du" xmlns:w16sdtfl="http://schemas.microsoft.com/office/word/2024/wordml/sdtformatlock">
+          <mc:Fallback>
             <w:pict>
               <v:line w14:anchorId="199D490C" id="Straight Connector 3" o:spid="_x0000_s1026" style="position:absolute;z-index:251734016;visibility:visible;mso-wrap-style:square;mso-width-percent:0;mso-height-percent:0;mso-wrap-distance-left:9pt;mso-wrap-distance-top:0;mso-wrap-distance-right:9pt;mso-wrap-distance-bottom:0;mso-position-horizontal:absolute;mso-position-horizontal-relative:text;mso-position-vertical:absolute;mso-position-vertical-relative:text;mso-width-percent:0;mso-height-percent:0;mso-width-relative:margin;mso-height-relative:margin" from="279.25pt,225.95pt" to="306.3pt,225.95pt" o:gfxdata="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" strokecolor="black [3213]" strokeweight="1pt">
                 <v:stroke joinstyle="miter"/>
@@ -14364,7 +14303,7 @@
               </wp:anchor>
             </w:drawing>
           </mc:Choice>
-          <mc:Fallback xmlns:w16du="http://schemas.microsoft.com/office/word/2023/wordml/word16du" xmlns:w16sdtfl="http://schemas.microsoft.com/office/word/2024/wordml/sdtformatlock">
+          <mc:Fallback>
             <w:pict>
               <v:shape w14:anchorId="3C5BD8F5" id="Straight Arrow Connector 5" o:spid="_x0000_s1026" type="#_x0000_t32" style="position:absolute;margin-left:124.85pt;margin-top:78.95pt;width:65.95pt;height:.25pt;flip:y;z-index:251731968;visibility:visible;mso-wrap-style:square;mso-width-percent:0;mso-height-percent:0;mso-wrap-distance-left:9pt;mso-wrap-distance-top:0;mso-wrap-distance-right:9pt;mso-wrap-distance-bottom:0;mso-position-horizontal:absolute;mso-position-horizontal-relative:text;mso-position-vertical:absolute;mso-position-vertical-relative:text;mso-width-percent:0;mso-height-percent:0;mso-width-relative:margin;mso-height-relative:margin" o:gfxdata="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" strokecolor="black [3200]" strokeweight="1pt">
                 <v:stroke endarrow="block" joinstyle="miter"/>
@@ -14440,7 +14379,7 @@
               </wp:anchor>
             </w:drawing>
           </mc:Choice>
-          <mc:Fallback xmlns:w16du="http://schemas.microsoft.com/office/word/2023/wordml/word16du" xmlns:w16sdtfl="http://schemas.microsoft.com/office/word/2024/wordml/sdtformatlock">
+          <mc:Fallback>
             <w:pict>
               <v:line w14:anchorId="20266FF3" id="Straight Connector 3" o:spid="_x0000_s1026" style="position:absolute;flip:x;z-index:251730944;visibility:visible;mso-wrap-style:square;mso-width-percent:0;mso-height-percent:0;mso-wrap-distance-left:9pt;mso-wrap-distance-top:0;mso-wrap-distance-right:9pt;mso-wrap-distance-bottom:0;mso-position-horizontal:absolute;mso-position-horizontal-relative:text;mso-position-vertical:absolute;mso-position-vertical-relative:text;mso-width-percent:0;mso-height-percent:0;mso-width-relative:margin;mso-height-relative:margin" from="124.85pt,78.95pt" to="124.85pt,232.55pt" o:gfxdata="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" strokecolor="black [3213]" strokeweight="1pt">
                 <v:stroke joinstyle="miter"/>
@@ -14516,7 +14455,7 @@
               </wp:anchor>
             </w:drawing>
           </mc:Choice>
-          <mc:Fallback xmlns:w16du="http://schemas.microsoft.com/office/word/2023/wordml/word16du" xmlns:w16sdtfl="http://schemas.microsoft.com/office/word/2024/wordml/sdtformatlock">
+          <mc:Fallback>
             <w:pict>
               <v:line w14:anchorId="30CE10DA" id="Straight Connector 3" o:spid="_x0000_s1026" style="position:absolute;z-index:251728896;visibility:visible;mso-wrap-style:square;mso-width-percent:0;mso-height-percent:0;mso-wrap-distance-left:9pt;mso-wrap-distance-top:0;mso-wrap-distance-right:9pt;mso-wrap-distance-bottom:0;mso-position-horizontal:absolute;mso-position-horizontal-relative:text;mso-position-vertical:absolute;mso-position-vertical-relative:text;mso-width-percent:0;mso-height-percent:0;mso-width-relative:margin;mso-height-relative:margin" from="98.95pt,232.05pt" to="126pt,232.05pt" o:gfxdata="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" strokecolor="black [3213]" strokeweight="1pt">
                 <v:stroke joinstyle="miter"/>
@@ -14593,7 +14532,7 @@
               </wp:anchor>
             </w:drawing>
           </mc:Choice>
-          <mc:Fallback xmlns:w16du="http://schemas.microsoft.com/office/word/2023/wordml/word16du" xmlns:w16sdtfl="http://schemas.microsoft.com/office/word/2024/wordml/sdtformatlock">
+          <mc:Fallback>
             <w:pict>
               <v:shape w14:anchorId="06C6ACA9" id="Straight Arrow Connector 2" o:spid="_x0000_s1026" type="#_x0000_t32" style="position:absolute;margin-left:387.9pt;margin-top:201.3pt;width:.65pt;height:16.3pt;z-index:251723776;visibility:visible;mso-wrap-style:square;mso-width-percent:0;mso-height-percent:0;mso-wrap-distance-left:9pt;mso-wrap-distance-top:0;mso-wrap-distance-right:9pt;mso-wrap-distance-bottom:0;mso-position-horizontal:absolute;mso-position-horizontal-relative:text;mso-position-vertical:absolute;mso-position-vertical-relative:text;mso-width-percent:0;mso-height-percent:0;mso-width-relative:margin;mso-height-relative:margin" o:gfxdata="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" strokecolor="black [3213]" strokeweight=".5pt">
                 <v:stroke endarrow="block" joinstyle="miter"/>
@@ -14667,7 +14606,7 @@
               </wp:anchor>
             </w:drawing>
           </mc:Choice>
-          <mc:Fallback xmlns:w16du="http://schemas.microsoft.com/office/word/2023/wordml/word16du" xmlns:w16sdtfl="http://schemas.microsoft.com/office/word/2024/wordml/sdtformatlock">
+          <mc:Fallback>
             <w:pict>
               <v:shape w14:anchorId="052ABAB6" id="Straight Arrow Connector 2" o:spid="_x0000_s1026" type="#_x0000_t32" style="position:absolute;margin-left:387.9pt;margin-top:164.35pt;width:0;height:13.75pt;z-index:251721728;visibility:visible;mso-wrap-style:square;mso-height-percent:0;mso-wrap-distance-left:9pt;mso-wrap-distance-top:0;mso-wrap-distance-right:9pt;mso-wrap-distance-bottom:0;mso-position-horizontal:absolute;mso-position-horizontal-relative:text;mso-position-vertical:absolute;mso-position-vertical-relative:text;mso-height-percent:0;mso-height-relative:margin" o:gfxdata="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" strokecolor="black [3213]" strokeweight=".5pt">
                 <v:stroke endarrow="block" joinstyle="miter"/>
@@ -14738,7 +14677,7 @@
               </wp:anchor>
             </w:drawing>
           </mc:Choice>
-          <mc:Fallback xmlns:w16du="http://schemas.microsoft.com/office/word/2023/wordml/word16du" xmlns:w16sdtfl="http://schemas.microsoft.com/office/word/2024/wordml/sdtformatlock">
+          <mc:Fallback>
             <w:pict>
               <v:shape w14:anchorId="0685F14B" id="Straight Arrow Connector 2" o:spid="_x0000_s1026" type="#_x0000_t32" style="position:absolute;margin-left:234.1pt;margin-top:84.3pt;width:0;height:21.3pt;z-index:251709440;visibility:visible;mso-wrap-style:square;mso-wrap-distance-left:9pt;mso-wrap-distance-top:0;mso-wrap-distance-right:9pt;mso-wrap-distance-bottom:0;mso-position-horizontal:absolute;mso-position-horizontal-relative:text;mso-position-vertical:absolute;mso-position-vertical-relative:text" o:gfxdata="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" strokecolor="black [3213]" strokeweight=".5pt">
                 <v:stroke endarrow="block" joinstyle="miter"/>
@@ -14919,7 +14858,7 @@
               </wp:anchor>
             </w:drawing>
           </mc:Choice>
-          <mc:Fallback xmlns:w16du="http://schemas.microsoft.com/office/word/2023/wordml/word16du" xmlns:w16sdtfl="http://schemas.microsoft.com/office/word/2024/wordml/sdtformatlock">
+          <mc:Fallback>
             <w:pict>
               <v:shape w14:anchorId="58E5CA29" id="Straight Arrow Connector 2" o:spid="_x0000_s1026" type="#_x0000_t32" style="position:absolute;margin-left:54.2pt;margin-top:200pt;width:.65pt;height:15.25pt;z-index:251707392;visibility:visible;mso-wrap-style:square;mso-width-percent:0;mso-height-percent:0;mso-wrap-distance-left:9pt;mso-wrap-distance-top:0;mso-wrap-distance-right:9pt;mso-wrap-distance-bottom:0;mso-position-horizontal:absolute;mso-position-horizontal-relative:text;mso-position-vertical:absolute;mso-position-vertical-relative:text;mso-width-percent:0;mso-height-percent:0;mso-width-relative:margin;mso-height-relative:margin" o:gfxdata="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" strokecolor="black [3213]" strokeweight=".5pt">
                 <v:stroke endarrow="block" joinstyle="miter"/>
@@ -14996,7 +14935,7 @@
               </wp:anchor>
             </w:drawing>
           </mc:Choice>
-          <mc:Fallback xmlns:w16du="http://schemas.microsoft.com/office/word/2023/wordml/word16du" xmlns:w16sdtfl="http://schemas.microsoft.com/office/word/2024/wordml/sdtformatlock">
+          <mc:Fallback>
             <w:pict>
               <v:shape w14:anchorId="03F8A112" id="Straight Arrow Connector 2" o:spid="_x0000_s1026" type="#_x0000_t32" style="position:absolute;margin-left:53.6pt;margin-top:126.8pt;width:.65pt;height:15.25pt;z-index:251703296;visibility:visible;mso-wrap-style:square;mso-width-percent:0;mso-height-percent:0;mso-wrap-distance-left:9pt;mso-wrap-distance-top:0;mso-wrap-distance-right:9pt;mso-wrap-distance-bottom:0;mso-position-horizontal:absolute;mso-position-horizontal-relative:text;mso-position-vertical:absolute;mso-position-vertical-relative:text;mso-width-percent:0;mso-height-percent:0;mso-width-relative:margin;mso-height-relative:margin" o:gfxdata="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" strokecolor="black [3213]" strokeweight=".5pt">
                 <v:stroke endarrow="block" joinstyle="miter"/>
@@ -15067,7 +15006,7 @@
               </wp:anchor>
             </w:drawing>
           </mc:Choice>
-          <mc:Fallback xmlns:w16du="http://schemas.microsoft.com/office/word/2023/wordml/word16du" xmlns:w16sdtfl="http://schemas.microsoft.com/office/word/2024/wordml/sdtformatlock">
+          <mc:Fallback>
             <w:pict>
               <v:shape w14:anchorId="2C4A89C0" id="Straight Arrow Connector 2" o:spid="_x0000_s1026" type="#_x0000_t32" style="position:absolute;margin-left:53.6pt;margin-top:82.65pt;width:0;height:21.3pt;z-index:251701248;visibility:visible;mso-wrap-style:square;mso-wrap-distance-left:9pt;mso-wrap-distance-top:0;mso-wrap-distance-right:9pt;mso-wrap-distance-bottom:0;mso-position-horizontal:absolute;mso-position-horizontal-relative:text;mso-position-vertical:absolute;mso-position-vertical-relative:text" o:gfxdata="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" strokecolor="black [3213]" strokeweight=".5pt">
                 <v:stroke endarrow="block" joinstyle="miter"/>
@@ -19627,7 +19566,7 @@
 </file>
 
 <file path=word/endnotes.xml><?xml version="1.0" encoding="utf-8"?>
-<w:endnotes xmlns:wpc="http://schemas.microsoft.com/office/word/2010/wordprocessingCanvas" xmlns:cx="http://schemas.microsoft.com/office/drawing/2014/chartex" xmlns:cx1="http://schemas.microsoft.com/office/drawing/2015/9/8/chartex" xmlns:cx2="http://schemas.microsoft.com/office/drawing/2015/10/21/chartex" xmlns:cx3="http://schemas.microsoft.com/office/drawing/2016/5/9/chartex" xmlns:cx4="http://schemas.microsoft.com/office/drawing/2016/5/10/chartex" xmlns:cx5="http://schemas.microsoft.com/office/drawing/2016/5/11/chartex" xmlns:cx6="http://schemas.microsoft.com/office/drawing/2016/5/12/chartex" xmlns:cx7="http://schemas.microsoft.com/office/drawing/2016/5/13/chartex" xmlns:cx8="http://schemas.microsoft.com/office/drawing/2016/5/14/chartex" xmlns:mc="http://schemas.openxmlformats.org/markup-compatibility/2006" xmlns:aink="http://schemas.microsoft.com/office/drawing/2016/ink" xmlns:am3d="http://schemas.microsoft.com/office/drawing/2017/model3d" xmlns:o="urn:schemas-microsoft-com:office:office" xmlns:oel="http://schemas.microsoft.com/office/2019/extlst" xmlns:r="http://schemas.openxmlformats.org/officeDocument/2006/relationships" xmlns:m="http://schemas.openxmlformats.org/officeDocument/2006/math" xmlns:v="urn:schemas-microsoft-com:vml" xmlns:wp14="http://schemas.microsoft.com/office/word/2010/wordprocessingDrawing" xmlns:wp="http://schemas.openxmlformats.org/drawingml/2006/wordprocessingDrawing" xmlns:w10="urn:schemas-microsoft-com:office:word" xmlns:w="http://schemas.openxmlformats.org/wordprocessingml/2006/main" xmlns:w14="http://schemas.microsoft.com/office/word/2010/wordml" xmlns:w15="http://schemas.microsoft.com/office/word/2012/wordml" xmlns:w16cex="http://schemas.microsoft.com/office/word/2018/wordml/cex" xmlns:w16cid="http://schemas.microsoft.com/office/word/2016/wordml/cid" xmlns:w16="http://schemas.microsoft.com/office/word/2018/wordml" xmlns:w16sdtdh="http://schemas.microsoft.com/office/word/2020/wordml/sdtdatahash" xmlns:w16se="http://schemas.microsoft.com/office/word/2015/wordml/symex" xmlns:wpg="http://schemas.microsoft.com/office/word/2010/wordprocessingGroup" xmlns:wpi="http://schemas.microsoft.com/office/word/2010/wordprocessingInk" xmlns:wne="http://schemas.microsoft.com/office/word/2006/wordml" xmlns:wps="http://schemas.microsoft.com/office/word/2010/wordprocessingShape" mc:Ignorable="w14 w15 w16se w16cid w16 w16cex w16sdtdh wp14">
+<w:endnotes xmlns:wpc="http://schemas.microsoft.com/office/word/2010/wordprocessingCanvas" xmlns:cx="http://schemas.microsoft.com/office/drawing/2014/chartex" xmlns:cx1="http://schemas.microsoft.com/office/drawing/2015/9/8/chartex" xmlns:cx2="http://schemas.microsoft.com/office/drawing/2015/10/21/chartex" xmlns:cx3="http://schemas.microsoft.com/office/drawing/2016/5/9/chartex" xmlns:cx4="http://schemas.microsoft.com/office/drawing/2016/5/10/chartex" xmlns:cx5="http://schemas.microsoft.com/office/drawing/2016/5/11/chartex" xmlns:cx6="http://schemas.microsoft.com/office/drawing/2016/5/12/chartex" xmlns:cx7="http://schemas.microsoft.com/office/drawing/2016/5/13/chartex" xmlns:cx8="http://schemas.microsoft.com/office/drawing/2016/5/14/chartex" xmlns:mc="http://schemas.openxmlformats.org/markup-compatibility/2006" xmlns:aink="http://schemas.microsoft.com/office/drawing/2016/ink" xmlns:am3d="http://schemas.microsoft.com/office/drawing/2017/model3d" xmlns:o="urn:schemas-microsoft-com:office:office" xmlns:oel="http://schemas.microsoft.com/office/2019/extlst" xmlns:r="http://schemas.openxmlformats.org/officeDocument/2006/relationships" xmlns:m="http://schemas.openxmlformats.org/officeDocument/2006/math" xmlns:v="urn:schemas-microsoft-com:vml" xmlns:wp14="http://schemas.microsoft.com/office/word/2010/wordprocessingDrawing" xmlns:wp="http://schemas.openxmlformats.org/drawingml/2006/wordprocessingDrawing" xmlns:w10="urn:schemas-microsoft-com:office:word" xmlns:w="http://schemas.openxmlformats.org/wordprocessingml/2006/main" xmlns:w14="http://schemas.microsoft.com/office/word/2010/wordml" xmlns:w15="http://schemas.microsoft.com/office/word/2012/wordml" xmlns:w16cex="http://schemas.microsoft.com/office/word/2018/wordml/cex" xmlns:w16cid="http://schemas.microsoft.com/office/word/2016/wordml/cid" xmlns:w16="http://schemas.microsoft.com/office/word/2018/wordml" xmlns:w16du="http://schemas.microsoft.com/office/word/2023/wordml/word16du" xmlns:w16sdtdh="http://schemas.microsoft.com/office/word/2020/wordml/sdtdatahash" xmlns:w16sdtfl="http://schemas.microsoft.com/office/word/2024/wordml/sdtformatlock" xmlns:w16se="http://schemas.microsoft.com/office/word/2015/wordml/symex" xmlns:wpg="http://schemas.microsoft.com/office/word/2010/wordprocessingGroup" xmlns:wpi="http://schemas.microsoft.com/office/word/2010/wordprocessingInk" xmlns:wne="http://schemas.microsoft.com/office/word/2006/wordml" xmlns:wps="http://schemas.microsoft.com/office/word/2010/wordprocessingShape" mc:Ignorable="w14 w15 w16se w16cid w16 w16cex w16sdtdh w16sdtfl w16du wp14">
   <w:endnote w:type="separator" w:id="-1">
     <w:p>
       <w:pPr>
@@ -19652,7 +19591,7 @@
 </file>
 
 <file path=word/footer1.xml><?xml version="1.0" encoding="utf-8"?>
-<w:ftr xmlns:wpc="http://schemas.microsoft.com/office/word/2010/wordprocessingCanvas" xmlns:cx="http://schemas.microsoft.com/office/drawing/2014/chartex" xmlns:cx1="http://schemas.microsoft.com/office/drawing/2015/9/8/chartex" xmlns:cx2="http://schemas.microsoft.com/office/drawing/2015/10/21/chartex" xmlns:cx3="http://schemas.microsoft.com/office/drawing/2016/5/9/chartex" xmlns:cx4="http://schemas.microsoft.com/office/drawing/2016/5/10/chartex" xmlns:cx5="http://schemas.microsoft.com/office/drawing/2016/5/11/chartex" xmlns:cx6="http://schemas.microsoft.com/office/drawing/2016/5/12/chartex" xmlns:cx7="http://schemas.microsoft.com/office/drawing/2016/5/13/chartex" xmlns:cx8="http://schemas.microsoft.com/office/drawing/2016/5/14/chartex" xmlns:mc="http://schemas.openxmlformats.org/markup-compatibility/2006" xmlns:aink="http://schemas.microsoft.com/office/drawing/2016/ink" xmlns:am3d="http://schemas.microsoft.com/office/drawing/2017/model3d" xmlns:o="urn:schemas-microsoft-com:office:office" xmlns:oel="http://schemas.microsoft.com/office/2019/extlst" xmlns:r="http://schemas.openxmlformats.org/officeDocument/2006/relationships" xmlns:m="http://schemas.openxmlformats.org/officeDocument/2006/math" xmlns:v="urn:schemas-microsoft-com:vml" xmlns:wp14="http://schemas.microsoft.com/office/word/2010/wordprocessingDrawing" xmlns:wp="http://schemas.openxmlformats.org/drawingml/2006/wordprocessingDrawing" xmlns:w10="urn:schemas-microsoft-com:office:word" xmlns:w="http://schemas.openxmlformats.org/wordprocessingml/2006/main" xmlns:w14="http://schemas.microsoft.com/office/word/2010/wordml" xmlns:w15="http://schemas.microsoft.com/office/word/2012/wordml" xmlns:w16cex="http://schemas.microsoft.com/office/word/2018/wordml/cex" xmlns:w16cid="http://schemas.microsoft.com/office/word/2016/wordml/cid" xmlns:w16="http://schemas.microsoft.com/office/word/2018/wordml" xmlns:w16sdtdh="http://schemas.microsoft.com/office/word/2020/wordml/sdtdatahash" xmlns:w16se="http://schemas.microsoft.com/office/word/2015/wordml/symex" xmlns:wpg="http://schemas.microsoft.com/office/word/2010/wordprocessingGroup" xmlns:wpi="http://schemas.microsoft.com/office/word/2010/wordprocessingInk" xmlns:wne="http://schemas.microsoft.com/office/word/2006/wordml" xmlns:wps="http://schemas.microsoft.com/office/word/2010/wordprocessingShape" mc:Ignorable="w14 w15 w16se w16cid w16 w16cex w16sdtdh wp14">
+<w:ftr xmlns:wpc="http://schemas.microsoft.com/office/word/2010/wordprocessingCanvas" xmlns:cx="http://schemas.microsoft.com/office/drawing/2014/chartex" xmlns:cx1="http://schemas.microsoft.com/office/drawing/2015/9/8/chartex" xmlns:cx2="http://schemas.microsoft.com/office/drawing/2015/10/21/chartex" xmlns:cx3="http://schemas.microsoft.com/office/drawing/2016/5/9/chartex" xmlns:cx4="http://schemas.microsoft.com/office/drawing/2016/5/10/chartex" xmlns:cx5="http://schemas.microsoft.com/office/drawing/2016/5/11/chartex" xmlns:cx6="http://schemas.microsoft.com/office/drawing/2016/5/12/chartex" xmlns:cx7="http://schemas.microsoft.com/office/drawing/2016/5/13/chartex" xmlns:cx8="http://schemas.microsoft.com/office/drawing/2016/5/14/chartex" xmlns:mc="http://schemas.openxmlformats.org/markup-compatibility/2006" xmlns:aink="http://schemas.microsoft.com/office/drawing/2016/ink" xmlns:am3d="http://schemas.microsoft.com/office/drawing/2017/model3d" xmlns:o="urn:schemas-microsoft-com:office:office" xmlns:oel="http://schemas.microsoft.com/office/2019/extlst" xmlns:r="http://schemas.openxmlformats.org/officeDocument/2006/relationships" xmlns:m="http://schemas.openxmlformats.org/officeDocument/2006/math" xmlns:v="urn:schemas-microsoft-com:vml" xmlns:wp14="http://schemas.microsoft.com/office/word/2010/wordprocessingDrawing" xmlns:wp="http://schemas.openxmlformats.org/drawingml/2006/wordprocessingDrawing" xmlns:w10="urn:schemas-microsoft-com:office:word" xmlns:w="http://schemas.openxmlformats.org/wordprocessingml/2006/main" xmlns:w14="http://schemas.microsoft.com/office/word/2010/wordml" xmlns:w15="http://schemas.microsoft.com/office/word/2012/wordml" xmlns:w16cex="http://schemas.microsoft.com/office/word/2018/wordml/cex" xmlns:w16cid="http://schemas.microsoft.com/office/word/2016/wordml/cid" xmlns:w16="http://schemas.microsoft.com/office/word/2018/wordml" xmlns:w16du="http://schemas.microsoft.com/office/word/2023/wordml/word16du" xmlns:w16sdtdh="http://schemas.microsoft.com/office/word/2020/wordml/sdtdatahash" xmlns:w16sdtfl="http://schemas.microsoft.com/office/word/2024/wordml/sdtformatlock" xmlns:w16se="http://schemas.microsoft.com/office/word/2015/wordml/symex" xmlns:wpg="http://schemas.microsoft.com/office/word/2010/wordprocessingGroup" xmlns:wpi="http://schemas.microsoft.com/office/word/2010/wordprocessingInk" xmlns:wne="http://schemas.microsoft.com/office/word/2006/wordml" xmlns:wps="http://schemas.microsoft.com/office/word/2010/wordprocessingShape" mc:Ignorable="w14 w15 w16se w16cid w16 w16cex w16sdtdh w16sdtfl w16du wp14">
   <w:p>
     <w:pPr>
       <w:pStyle w:val="Footer"/>
@@ -19672,7 +19611,7 @@
 </file>
 
 <file path=word/footer2.xml><?xml version="1.0" encoding="utf-8"?>
-<w:ftr xmlns:wpc="http://schemas.microsoft.com/office/word/2010/wordprocessingCanvas" xmlns:cx="http://schemas.microsoft.com/office/drawing/2014/chartex" xmlns:cx1="http://schemas.microsoft.com/office/drawing/2015/9/8/chartex" xmlns:cx2="http://schemas.microsoft.com/office/drawing/2015/10/21/chartex" xmlns:cx3="http://schemas.microsoft.com/office/drawing/2016/5/9/chartex" xmlns:cx4="http://schemas.microsoft.com/office/drawing/2016/5/10/chartex" xmlns:cx5="http://schemas.microsoft.com/office/drawing/2016/5/11/chartex" xmlns:cx6="http://schemas.microsoft.com/office/drawing/2016/5/12/chartex" xmlns:cx7="http://schemas.microsoft.com/office/drawing/2016/5/13/chartex" xmlns:cx8="http://schemas.microsoft.com/office/drawing/2016/5/14/chartex" xmlns:mc="http://schemas.openxmlformats.org/markup-compatibility/2006" xmlns:aink="http://schemas.microsoft.com/office/drawing/2016/ink" xmlns:am3d="http://schemas.microsoft.com/office/drawing/2017/model3d" xmlns:o="urn:schemas-microsoft-com:office:office" xmlns:oel="http://schemas.microsoft.com/office/2019/extlst" xmlns:r="http://schemas.openxmlformats.org/officeDocument/2006/relationships" xmlns:m="http://schemas.openxmlformats.org/officeDocument/2006/math" xmlns:v="urn:schemas-microsoft-com:vml" xmlns:wp14="http://schemas.microsoft.com/office/word/2010/wordprocessingDrawing" xmlns:wp="http://schemas.openxmlformats.org/drawingml/2006/wordprocessingDrawing" xmlns:w10="urn:schemas-microsoft-com:office:word" xmlns:w="http://schemas.openxmlformats.org/wordprocessingml/2006/main" xmlns:w14="http://schemas.microsoft.com/office/word/2010/wordml" xmlns:w15="http://schemas.microsoft.com/office/word/2012/wordml" xmlns:w16cex="http://schemas.microsoft.com/office/word/2018/wordml/cex" xmlns:w16cid="http://schemas.microsoft.com/office/word/2016/wordml/cid" xmlns:w16="http://schemas.microsoft.com/office/word/2018/wordml" xmlns:w16sdtdh="http://schemas.microsoft.com/office/word/2020/wordml/sdtdatahash" xmlns:w16se="http://schemas.microsoft.com/office/word/2015/wordml/symex" xmlns:wpg="http://schemas.microsoft.com/office/word/2010/wordprocessingGroup" xmlns:wpi="http://schemas.microsoft.com/office/word/2010/wordprocessingInk" xmlns:wne="http://schemas.microsoft.com/office/word/2006/wordml" xmlns:wps="http://schemas.microsoft.com/office/word/2010/wordprocessingShape" mc:Ignorable="w14 w15 w16se w16cid w16 w16cex w16sdtdh wp14">
+<w:ftr xmlns:wpc="http://schemas.microsoft.com/office/word/2010/wordprocessingCanvas" xmlns:cx="http://schemas.microsoft.com/office/drawing/2014/chartex" xmlns:cx1="http://schemas.microsoft.com/office/drawing/2015/9/8/chartex" xmlns:cx2="http://schemas.microsoft.com/office/drawing/2015/10/21/chartex" xmlns:cx3="http://schemas.microsoft.com/office/drawing/2016/5/9/chartex" xmlns:cx4="http://schemas.microsoft.com/office/drawing/2016/5/10/chartex" xmlns:cx5="http://schemas.microsoft.com/office/drawing/2016/5/11/chartex" xmlns:cx6="http://schemas.microsoft.com/office/drawing/2016/5/12/chartex" xmlns:cx7="http://schemas.microsoft.com/office/drawing/2016/5/13/chartex" xmlns:cx8="http://schemas.microsoft.com/office/drawing/2016/5/14/chartex" xmlns:mc="http://schemas.openxmlformats.org/markup-compatibility/2006" xmlns:aink="http://schemas.microsoft.com/office/drawing/2016/ink" xmlns:am3d="http://schemas.microsoft.com/office/drawing/2017/model3d" xmlns:o="urn:schemas-microsoft-com:office:office" xmlns:oel="http://schemas.microsoft.com/office/2019/extlst" xmlns:r="http://schemas.openxmlformats.org/officeDocument/2006/relationships" xmlns:m="http://schemas.openxmlformats.org/officeDocument/2006/math" xmlns:v="urn:schemas-microsoft-com:vml" xmlns:wp14="http://schemas.microsoft.com/office/word/2010/wordprocessingDrawing" xmlns:wp="http://schemas.openxmlformats.org/drawingml/2006/wordprocessingDrawing" xmlns:w10="urn:schemas-microsoft-com:office:word" xmlns:w="http://schemas.openxmlformats.org/wordprocessingml/2006/main" xmlns:w14="http://schemas.microsoft.com/office/word/2010/wordml" xmlns:w15="http://schemas.microsoft.com/office/word/2012/wordml" xmlns:w16cex="http://schemas.microsoft.com/office/word/2018/wordml/cex" xmlns:w16cid="http://schemas.microsoft.com/office/word/2016/wordml/cid" xmlns:w16="http://schemas.microsoft.com/office/word/2018/wordml" xmlns:w16du="http://schemas.microsoft.com/office/word/2023/wordml/word16du" xmlns:w16sdtdh="http://schemas.microsoft.com/office/word/2020/wordml/sdtdatahash" xmlns:w16sdtfl="http://schemas.microsoft.com/office/word/2024/wordml/sdtformatlock" xmlns:w16se="http://schemas.microsoft.com/office/word/2015/wordml/symex" xmlns:wpg="http://schemas.microsoft.com/office/word/2010/wordprocessingGroup" xmlns:wpi="http://schemas.microsoft.com/office/word/2010/wordprocessingInk" xmlns:wne="http://schemas.microsoft.com/office/word/2006/wordml" xmlns:wps="http://schemas.microsoft.com/office/word/2010/wordprocessingShape" mc:Ignorable="w14 w15 w16se w16cid w16 w16cex w16sdtdh w16sdtfl w16du wp14">
   <w:sdt>
     <w:sdtPr>
       <w:id w:val="27229294"/>
@@ -19725,7 +19664,7 @@
 </file>
 
 <file path=word/footnotes.xml><?xml version="1.0" encoding="utf-8"?>
-<w:footnotes xmlns:wpc="http://schemas.microsoft.com/office/word/2010/wordprocessingCanvas" xmlns:cx="http://schemas.microsoft.com/office/drawing/2014/chartex" xmlns:cx1="http://schemas.microsoft.com/office/drawing/2015/9/8/chartex" xmlns:cx2="http://schemas.microsoft.com/office/drawing/2015/10/21/chartex" xmlns:cx3="http://schemas.microsoft.com/office/drawing/2016/5/9/chartex" xmlns:cx4="http://schemas.microsoft.com/office/drawing/2016/5/10/chartex" xmlns:cx5="http://schemas.microsoft.com/office/drawing/2016/5/11/chartex" xmlns:cx6="http://schemas.microsoft.com/office/drawing/2016/5/12/chartex" xmlns:cx7="http://schemas.microsoft.com/office/drawing/2016/5/13/chartex" xmlns:cx8="http://schemas.microsoft.com/office/drawing/2016/5/14/chartex" xmlns:mc="http://schemas.openxmlformats.org/markup-compatibility/2006" xmlns:aink="http://schemas.microsoft.com/office/drawing/2016/ink" xmlns:am3d="http://schemas.microsoft.com/office/drawing/2017/model3d" xmlns:o="urn:schemas-microsoft-com:office:office" xmlns:oel="http://schemas.microsoft.com/office/2019/extlst" xmlns:r="http://schemas.openxmlformats.org/officeDocument/2006/relationships" xmlns:m="http://schemas.openxmlformats.org/officeDocument/2006/math" xmlns:v="urn:schemas-microsoft-com:vml" xmlns:wp14="http://schemas.microsoft.com/office/word/2010/wordprocessingDrawing" xmlns:wp="http://schemas.openxmlformats.org/drawingml/2006/wordprocessingDrawing" xmlns:w10="urn:schemas-microsoft-com:office:word" xmlns:w="http://schemas.openxmlformats.org/wordprocessingml/2006/main" xmlns:w14="http://schemas.microsoft.com/office/word/2010/wordml" xmlns:w15="http://schemas.microsoft.com/office/word/2012/wordml" xmlns:w16cex="http://schemas.microsoft.com/office/word/2018/wordml/cex" xmlns:w16cid="http://schemas.microsoft.com/office/word/2016/wordml/cid" xmlns:w16="http://schemas.microsoft.com/office/word/2018/wordml" xmlns:w16sdtdh="http://schemas.microsoft.com/office/word/2020/wordml/sdtdatahash" xmlns:w16se="http://schemas.microsoft.com/office/word/2015/wordml/symex" xmlns:wpg="http://schemas.microsoft.com/office/word/2010/wordprocessingGroup" xmlns:wpi="http://schemas.microsoft.com/office/word/2010/wordprocessingInk" xmlns:wne="http://schemas.microsoft.com/office/word/2006/wordml" xmlns:wps="http://schemas.microsoft.com/office/word/2010/wordprocessingShape" mc:Ignorable="w14 w15 w16se w16cid w16 w16cex w16sdtdh wp14">
+<w:footnotes xmlns:wpc="http://schemas.microsoft.com/office/word/2010/wordprocessingCanvas" xmlns:cx="http://schemas.microsoft.com/office/drawing/2014/chartex" xmlns:cx1="http://schemas.microsoft.com/office/drawing/2015/9/8/chartex" xmlns:cx2="http://schemas.microsoft.com/office/drawing/2015/10/21/chartex" xmlns:cx3="http://schemas.microsoft.com/office/drawing/2016/5/9/chartex" xmlns:cx4="http://schemas.microsoft.com/office/drawing/2016/5/10/chartex" xmlns:cx5="http://schemas.microsoft.com/office/drawing/2016/5/11/chartex" xmlns:cx6="http://schemas.microsoft.com/office/drawing/2016/5/12/chartex" xmlns:cx7="http://schemas.microsoft.com/office/drawing/2016/5/13/chartex" xmlns:cx8="http://schemas.microsoft.com/office/drawing/2016/5/14/chartex" xmlns:mc="http://schemas.openxmlformats.org/markup-compatibility/2006" xmlns:aink="http://schemas.microsoft.com/office/drawing/2016/ink" xmlns:am3d="http://schemas.microsoft.com/office/drawing/2017/model3d" xmlns:o="urn:schemas-microsoft-com:office:office" xmlns:oel="http://schemas.microsoft.com/office/2019/extlst" xmlns:r="http://schemas.openxmlformats.org/officeDocument/2006/relationships" xmlns:m="http://schemas.openxmlformats.org/officeDocument/2006/math" xmlns:v="urn:schemas-microsoft-com:vml" xmlns:wp14="http://schemas.microsoft.com/office/word/2010/wordprocessingDrawing" xmlns:wp="http://schemas.openxmlformats.org/drawingml/2006/wordprocessingDrawing" xmlns:w10="urn:schemas-microsoft-com:office:word" xmlns:w="http://schemas.openxmlformats.org/wordprocessingml/2006/main" xmlns:w14="http://schemas.microsoft.com/office/word/2010/wordml" xmlns:w15="http://schemas.microsoft.com/office/word/2012/wordml" xmlns:w16cex="http://schemas.microsoft.com/office/word/2018/wordml/cex" xmlns:w16cid="http://schemas.microsoft.com/office/word/2016/wordml/cid" xmlns:w16="http://schemas.microsoft.com/office/word/2018/wordml" xmlns:w16du="http://schemas.microsoft.com/office/word/2023/wordml/word16du" xmlns:w16sdtdh="http://schemas.microsoft.com/office/word/2020/wordml/sdtdatahash" xmlns:w16sdtfl="http://schemas.microsoft.com/office/word/2024/wordml/sdtformatlock" xmlns:w16se="http://schemas.microsoft.com/office/word/2015/wordml/symex" xmlns:wpg="http://schemas.microsoft.com/office/word/2010/wordprocessingGroup" xmlns:wpi="http://schemas.microsoft.com/office/word/2010/wordprocessingInk" xmlns:wne="http://schemas.microsoft.com/office/word/2006/wordml" xmlns:wps="http://schemas.microsoft.com/office/word/2010/wordprocessingShape" mc:Ignorable="w14 w15 w16se w16cid w16 w16cex w16sdtdh w16sdtfl w16du wp14">
   <w:footnote w:type="separator" w:id="-1">
     <w:p>
       <w:pPr>
@@ -19750,7 +19689,7 @@
 </file>
 
 <file path=word/numbering.xml><?xml version="1.0" encoding="utf-8"?>
-<w:numbering xmlns:wpc="http://schemas.microsoft.com/office/word/2010/wordprocessingCanvas" xmlns:cx="http://schemas.microsoft.com/office/drawing/2014/chartex" xmlns:cx1="http://schemas.microsoft.com/office/drawing/2015/9/8/chartex" xmlns:cx2="http://schemas.microsoft.com/office/drawing/2015/10/21/chartex" xmlns:cx3="http://schemas.microsoft.com/office/drawing/2016/5/9/chartex" xmlns:cx4="http://schemas.microsoft.com/office/drawing/2016/5/10/chartex" xmlns:cx5="http://schemas.microsoft.com/office/drawing/2016/5/11/chartex" xmlns:cx6="http://schemas.microsoft.com/office/drawing/2016/5/12/chartex" xmlns:cx7="http://schemas.microsoft.com/office/drawing/2016/5/13/chartex" xmlns:cx8="http://schemas.microsoft.com/office/drawing/2016/5/14/chartex" xmlns:mc="http://schemas.openxmlformats.org/markup-compatibility/2006" xmlns:aink="http://schemas.microsoft.com/office/drawing/2016/ink" xmlns:am3d="http://schemas.microsoft.com/office/drawing/2017/model3d" xmlns:o="urn:schemas-microsoft-com:office:office" xmlns:oel="http://schemas.microsoft.com/office/2019/extlst" xmlns:r="http://schemas.openxmlformats.org/officeDocument/2006/relationships" xmlns:m="http://schemas.openxmlformats.org/officeDocument/2006/math" xmlns:v="urn:schemas-microsoft-com:vml" xmlns:wp14="http://schemas.microsoft.com/office/word/2010/wordprocessingDrawing" xmlns:wp="http://schemas.openxmlformats.org/drawingml/2006/wordprocessingDrawing" xmlns:w10="urn:schemas-microsoft-com:office:word" xmlns:w="http://schemas.openxmlformats.org/wordprocessingml/2006/main" xmlns:w14="http://schemas.microsoft.com/office/word/2010/wordml" xmlns:w15="http://schemas.microsoft.com/office/word/2012/wordml" xmlns:w16cex="http://schemas.microsoft.com/office/word/2018/wordml/cex" xmlns:w16cid="http://schemas.microsoft.com/office/word/2016/wordml/cid" xmlns:w16="http://schemas.microsoft.com/office/word/2018/wordml" xmlns:w16sdtdh="http://schemas.microsoft.com/office/word/2020/wordml/sdtdatahash" xmlns:w16se="http://schemas.microsoft.com/office/word/2015/wordml/symex" xmlns:wpg="http://schemas.microsoft.com/office/word/2010/wordprocessingGroup" xmlns:wpi="http://schemas.microsoft.com/office/word/2010/wordprocessingInk" xmlns:wne="http://schemas.microsoft.com/office/word/2006/wordml" xmlns:wps="http://schemas.microsoft.com/office/word/2010/wordprocessingShape" mc:Ignorable="w14 w15 w16se w16cid w16 w16cex w16sdtdh wp14">
+<w:numbering xmlns:wpc="http://schemas.microsoft.com/office/word/2010/wordprocessingCanvas" xmlns:cx="http://schemas.microsoft.com/office/drawing/2014/chartex" xmlns:cx1="http://schemas.microsoft.com/office/drawing/2015/9/8/chartex" xmlns:cx2="http://schemas.microsoft.com/office/drawing/2015/10/21/chartex" xmlns:cx3="http://schemas.microsoft.com/office/drawing/2016/5/9/chartex" xmlns:cx4="http://schemas.microsoft.com/office/drawing/2016/5/10/chartex" xmlns:cx5="http://schemas.microsoft.com/office/drawing/2016/5/11/chartex" xmlns:cx6="http://schemas.microsoft.com/office/drawing/2016/5/12/chartex" xmlns:cx7="http://schemas.microsoft.com/office/drawing/2016/5/13/chartex" xmlns:cx8="http://schemas.microsoft.com/office/drawing/2016/5/14/chartex" xmlns:mc="http://schemas.openxmlformats.org/markup-compatibility/2006" xmlns:aink="http://schemas.microsoft.com/office/drawing/2016/ink" xmlns:am3d="http://schemas.microsoft.com/office/drawing/2017/model3d" xmlns:o="urn:schemas-microsoft-com:office:office" xmlns:oel="http://schemas.microsoft.com/office/2019/extlst" xmlns:r="http://schemas.openxmlformats.org/officeDocument/2006/relationships" xmlns:m="http://schemas.openxmlformats.org/officeDocument/2006/math" xmlns:v="urn:schemas-microsoft-com:vml" xmlns:wp14="http://schemas.microsoft.com/office/word/2010/wordprocessingDrawing" xmlns:wp="http://schemas.openxmlformats.org/drawingml/2006/wordprocessingDrawing" xmlns:w10="urn:schemas-microsoft-com:office:word" xmlns:w="http://schemas.openxmlformats.org/wordprocessingml/2006/main" xmlns:w14="http://schemas.microsoft.com/office/word/2010/wordml" xmlns:w15="http://schemas.microsoft.com/office/word/2012/wordml" xmlns:w16cex="http://schemas.microsoft.com/office/word/2018/wordml/cex" xmlns:w16cid="http://schemas.microsoft.com/office/word/2016/wordml/cid" xmlns:w16="http://schemas.microsoft.com/office/word/2018/wordml" xmlns:w16du="http://schemas.microsoft.com/office/word/2023/wordml/word16du" xmlns:w16sdtdh="http://schemas.microsoft.com/office/word/2020/wordml/sdtdatahash" xmlns:w16sdtfl="http://schemas.microsoft.com/office/word/2024/wordml/sdtformatlock" xmlns:w16se="http://schemas.microsoft.com/office/word/2015/wordml/symex" xmlns:wpg="http://schemas.microsoft.com/office/word/2010/wordprocessingGroup" xmlns:wpi="http://schemas.microsoft.com/office/word/2010/wordprocessingInk" xmlns:wne="http://schemas.microsoft.com/office/word/2006/wordml" xmlns:wps="http://schemas.microsoft.com/office/word/2010/wordprocessingShape" mc:Ignorable="w14 w15 w16se w16cid w16 w16cex w16sdtdh w16sdtfl w16du wp14">
   <w:abstractNum w:abstractNumId="0" w15:restartNumberingAfterBreak="0">
     <w:nsid w:val="0224536E"/>
     <w:multiLevelType w:val="multilevel"/>
@@ -24684,7 +24623,7 @@
 </file>
 
 <file path=word/styles.xml><?xml version="1.0" encoding="utf-8"?>
-<w:styles xmlns:mc="http://schemas.openxmlformats.org/markup-compatibility/2006" xmlns:r="http://schemas.openxmlformats.org/officeDocument/2006/relationships" xmlns:w="http://schemas.openxmlformats.org/wordprocessingml/2006/main" xmlns:w14="http://schemas.microsoft.com/office/word/2010/wordml" xmlns:w15="http://schemas.microsoft.com/office/word/2012/wordml" xmlns:w16cex="http://schemas.microsoft.com/office/word/2018/wordml/cex" xmlns:w16cid="http://schemas.microsoft.com/office/word/2016/wordml/cid" xmlns:w16="http://schemas.microsoft.com/office/word/2018/wordml" xmlns:w16sdtdh="http://schemas.microsoft.com/office/word/2020/wordml/sdtdatahash" xmlns:w16se="http://schemas.microsoft.com/office/word/2015/wordml/symex" mc:Ignorable="w14 w15 w16se w16cid w16 w16cex w16sdtdh">
+<w:styles xmlns:mc="http://schemas.openxmlformats.org/markup-compatibility/2006" xmlns:r="http://schemas.openxmlformats.org/officeDocument/2006/relationships" xmlns:w="http://schemas.openxmlformats.org/wordprocessingml/2006/main" xmlns:w14="http://schemas.microsoft.com/office/word/2010/wordml" xmlns:w15="http://schemas.microsoft.com/office/word/2012/wordml" xmlns:w16cex="http://schemas.microsoft.com/office/word/2018/wordml/cex" xmlns:w16cid="http://schemas.microsoft.com/office/word/2016/wordml/cid" xmlns:w16="http://schemas.microsoft.com/office/word/2018/wordml" xmlns:w16du="http://schemas.microsoft.com/office/word/2023/wordml/word16du" xmlns:w16sdtdh="http://schemas.microsoft.com/office/word/2020/wordml/sdtdatahash" xmlns:w16sdtfl="http://schemas.microsoft.com/office/word/2024/wordml/sdtformatlock" xmlns:w16se="http://schemas.microsoft.com/office/word/2015/wordml/symex" mc:Ignorable="w14 w15 w16se w16cid w16 w16cex w16sdtdh w16sdtfl w16du">
   <w:docDefaults>
     <w:rPrDefault>
       <w:rPr>
@@ -25548,7 +25487,7 @@
 </file>
 
 <file path=word/glossary/document.xml><?xml version="1.0" encoding="utf-8"?>
-<w:glossaryDocument xmlns:wpc="http://schemas.microsoft.com/office/word/2010/wordprocessingCanvas" xmlns:cx="http://schemas.microsoft.com/office/drawing/2014/chartex" xmlns:cx1="http://schemas.microsoft.com/office/drawing/2015/9/8/chartex" xmlns:cx2="http://schemas.microsoft.com/office/drawing/2015/10/21/chartex" xmlns:cx3="http://schemas.microsoft.com/office/drawing/2016/5/9/chartex" xmlns:cx4="http://schemas.microsoft.com/office/drawing/2016/5/10/chartex" xmlns:cx5="http://schemas.microsoft.com/office/drawing/2016/5/11/chartex" xmlns:cx6="http://schemas.microsoft.com/office/drawing/2016/5/12/chartex" xmlns:cx7="http://schemas.microsoft.com/office/drawing/2016/5/13/chartex" xmlns:cx8="http://schemas.microsoft.com/office/drawing/2016/5/14/chartex" xmlns:mc="http://schemas.openxmlformats.org/markup-compatibility/2006" xmlns:aink="http://schemas.microsoft.com/office/drawing/2016/ink" xmlns:am3d="http://schemas.microsoft.com/office/drawing/2017/model3d" xmlns:o="urn:schemas-microsoft-com:office:office" xmlns:oel="http://schemas.microsoft.com/office/2019/extlst" xmlns:r="http://schemas.openxmlformats.org/officeDocument/2006/relationships" xmlns:m="http://schemas.openxmlformats.org/officeDocument/2006/math" xmlns:v="urn:schemas-microsoft-com:vml" xmlns:wp14="http://schemas.microsoft.com/office/word/2010/wordprocessingDrawing" xmlns:wp="http://schemas.openxmlformats.org/drawingml/2006/wordprocessingDrawing" xmlns:w10="urn:schemas-microsoft-com:office:word" xmlns:w="http://schemas.openxmlformats.org/wordprocessingml/2006/main" xmlns:w14="http://schemas.microsoft.com/office/word/2010/wordml" xmlns:w15="http://schemas.microsoft.com/office/word/2012/wordml" xmlns:w16cex="http://schemas.microsoft.com/office/word/2018/wordml/cex" xmlns:w16cid="http://schemas.microsoft.com/office/word/2016/wordml/cid" xmlns:w16="http://schemas.microsoft.com/office/word/2018/wordml" xmlns:w16sdtdh="http://schemas.microsoft.com/office/word/2020/wordml/sdtdatahash" xmlns:w16se="http://schemas.microsoft.com/office/word/2015/wordml/symex" xmlns:wpg="http://schemas.microsoft.com/office/word/2010/wordprocessingGroup" xmlns:wpi="http://schemas.microsoft.com/office/word/2010/wordprocessingInk" xmlns:wne="http://schemas.microsoft.com/office/word/2006/wordml" xmlns:wps="http://schemas.microsoft.com/office/word/2010/wordprocessingShape" mc:Ignorable="w14 w15 w16se w16cid w16 w16cex w16sdtdh wp14">
+<w:glossaryDocument xmlns:wpc="http://schemas.microsoft.com/office/word/2010/wordprocessingCanvas" xmlns:cx="http://schemas.microsoft.com/office/drawing/2014/chartex" xmlns:cx1="http://schemas.microsoft.com/office/drawing/2015/9/8/chartex" xmlns:cx2="http://schemas.microsoft.com/office/drawing/2015/10/21/chartex" xmlns:cx3="http://schemas.microsoft.com/office/drawing/2016/5/9/chartex" xmlns:cx4="http://schemas.microsoft.com/office/drawing/2016/5/10/chartex" xmlns:cx5="http://schemas.microsoft.com/office/drawing/2016/5/11/chartex" xmlns:cx6="http://schemas.microsoft.com/office/drawing/2016/5/12/chartex" xmlns:cx7="http://schemas.microsoft.com/office/drawing/2016/5/13/chartex" xmlns:cx8="http://schemas.microsoft.com/office/drawing/2016/5/14/chartex" xmlns:mc="http://schemas.openxmlformats.org/markup-compatibility/2006" xmlns:aink="http://schemas.microsoft.com/office/drawing/2016/ink" xmlns:am3d="http://schemas.microsoft.com/office/drawing/2017/model3d" xmlns:o="urn:schemas-microsoft-com:office:office" xmlns:oel="http://schemas.microsoft.com/office/2019/extlst" xmlns:r="http://schemas.openxmlformats.org/officeDocument/2006/relationships" xmlns:m="http://schemas.openxmlformats.org/officeDocument/2006/math" xmlns:v="urn:schemas-microsoft-com:vml" xmlns:wp14="http://schemas.microsoft.com/office/word/2010/wordprocessingDrawing" xmlns:wp="http://schemas.openxmlformats.org/drawingml/2006/wordprocessingDrawing" xmlns:w10="urn:schemas-microsoft-com:office:word" xmlns:w="http://schemas.openxmlformats.org/wordprocessingml/2006/main" xmlns:w14="http://schemas.microsoft.com/office/word/2010/wordml" xmlns:w15="http://schemas.microsoft.com/office/word/2012/wordml" xmlns:w16cex="http://schemas.microsoft.com/office/word/2018/wordml/cex" xmlns:w16cid="http://schemas.microsoft.com/office/word/2016/wordml/cid" xmlns:w16="http://schemas.microsoft.com/office/word/2018/wordml" xmlns:w16du="http://schemas.microsoft.com/office/word/2023/wordml/word16du" xmlns:w16sdtdh="http://schemas.microsoft.com/office/word/2020/wordml/sdtdatahash" xmlns:w16sdtfl="http://schemas.microsoft.com/office/word/2024/wordml/sdtformatlock" xmlns:w16se="http://schemas.microsoft.com/office/word/2015/wordml/symex" xmlns:wpg="http://schemas.microsoft.com/office/word/2010/wordprocessingGroup" xmlns:wpi="http://schemas.microsoft.com/office/word/2010/wordprocessingInk" xmlns:wne="http://schemas.microsoft.com/office/word/2006/wordml" xmlns:wps="http://schemas.microsoft.com/office/word/2010/wordprocessingShape" mc:Ignorable="w14 w15 w16se w16cid w16 w16cex w16sdtdh w16sdtfl w16du wp14">
   <w:docParts>
     <w:docPart>
       <w:docPartPr>
@@ -25584,7 +25523,7 @@
 </file>
 
 <file path=word/glossary/fontTable.xml><?xml version="1.0" encoding="utf-8"?>
-<w:fonts xmlns:mc="http://schemas.openxmlformats.org/markup-compatibility/2006" xmlns:r="http://schemas.openxmlformats.org/officeDocument/2006/relationships" xmlns:w="http://schemas.openxmlformats.org/wordprocessingml/2006/main" xmlns:w14="http://schemas.microsoft.com/office/word/2010/wordml" xmlns:w15="http://schemas.microsoft.com/office/word/2012/wordml" xmlns:w16cex="http://schemas.microsoft.com/office/word/2018/wordml/cex" xmlns:w16cid="http://schemas.microsoft.com/office/word/2016/wordml/cid" xmlns:w16="http://schemas.microsoft.com/office/word/2018/wordml" xmlns:w16sdtdh="http://schemas.microsoft.com/office/word/2020/wordml/sdtdatahash" xmlns:w16se="http://schemas.microsoft.com/office/word/2015/wordml/symex" mc:Ignorable="w14 w15 w16se w16cid w16 w16cex w16sdtdh">
+<w:fonts xmlns:mc="http://schemas.openxmlformats.org/markup-compatibility/2006" xmlns:r="http://schemas.openxmlformats.org/officeDocument/2006/relationships" xmlns:w="http://schemas.openxmlformats.org/wordprocessingml/2006/main" xmlns:w14="http://schemas.microsoft.com/office/word/2010/wordml" xmlns:w15="http://schemas.microsoft.com/office/word/2012/wordml" xmlns:w16cex="http://schemas.microsoft.com/office/word/2018/wordml/cex" xmlns:w16cid="http://schemas.microsoft.com/office/word/2016/wordml/cid" xmlns:w16="http://schemas.microsoft.com/office/word/2018/wordml" xmlns:w16du="http://schemas.microsoft.com/office/word/2023/wordml/word16du" xmlns:w16sdtdh="http://schemas.microsoft.com/office/word/2020/wordml/sdtdatahash" xmlns:w16sdtfl="http://schemas.microsoft.com/office/word/2024/wordml/sdtformatlock" xmlns:w16se="http://schemas.microsoft.com/office/word/2015/wordml/symex" mc:Ignorable="w14 w15 w16se w16cid w16 w16cex w16sdtdh w16sdtfl w16du">
   <w:font w:name="Symbol">
     <w:panose1 w:val="05050102010706020507"/>
     <w:charset w:val="02"/>
@@ -25621,7 +25560,7 @@
     <w:sig w:usb0="E4002EFF" w:usb1="C200247B" w:usb2="00000009" w:usb3="00000000" w:csb0="000001FF" w:csb1="00000000"/>
   </w:font>
   <w:font w:name="Mangal">
-    <w:panose1 w:val="02040503050203030202"/>
+    <w:panose1 w:val="00000400000000000000"/>
     <w:charset w:val="00"/>
     <w:family w:val="roman"/>
     <w:pitch w:val="variable"/>
@@ -25638,7 +25577,7 @@
 </file>
 
 <file path=word/glossary/settings.xml><?xml version="1.0" encoding="utf-8"?>
-<w:settings xmlns:mc="http://schemas.openxmlformats.org/markup-compatibility/2006" xmlns:o="urn:schemas-microsoft-com:office:office" xmlns:r="http://schemas.openxmlformats.org/officeDocument/2006/relationships" xmlns:m="http://schemas.openxmlformats.org/officeDocument/2006/math" xmlns:v="urn:schemas-microsoft-com:vml" xmlns:w10="urn:schemas-microsoft-com:office:word" xmlns:w="http://schemas.openxmlformats.org/wordprocessingml/2006/main" xmlns:w14="http://schemas.microsoft.com/office/word/2010/wordml" xmlns:w15="http://schemas.microsoft.com/office/word/2012/wordml" xmlns:w16cex="http://schemas.microsoft.com/office/word/2018/wordml/cex" xmlns:w16cid="http://schemas.microsoft.com/office/word/2016/wordml/cid" xmlns:w16="http://schemas.microsoft.com/office/word/2018/wordml" xmlns:w16sdtdh="http://schemas.microsoft.com/office/word/2020/wordml/sdtdatahash" xmlns:w16se="http://schemas.microsoft.com/office/word/2015/wordml/symex" xmlns:sl="http://schemas.openxmlformats.org/schemaLibrary/2006/main" mc:Ignorable="w14 w15 w16se w16cid w16 w16cex w16sdtdh">
+<w:settings xmlns:mc="http://schemas.openxmlformats.org/markup-compatibility/2006" xmlns:o="urn:schemas-microsoft-com:office:office" xmlns:r="http://schemas.openxmlformats.org/officeDocument/2006/relationships" xmlns:m="http://schemas.openxmlformats.org/officeDocument/2006/math" xmlns:v="urn:schemas-microsoft-com:vml" xmlns:w10="urn:schemas-microsoft-com:office:word" xmlns:w="http://schemas.openxmlformats.org/wordprocessingml/2006/main" xmlns:w14="http://schemas.microsoft.com/office/word/2010/wordml" xmlns:w15="http://schemas.microsoft.com/office/word/2012/wordml" xmlns:w16cex="http://schemas.microsoft.com/office/word/2018/wordml/cex" xmlns:w16cid="http://schemas.microsoft.com/office/word/2016/wordml/cid" xmlns:w16="http://schemas.microsoft.com/office/word/2018/wordml" xmlns:w16du="http://schemas.microsoft.com/office/word/2023/wordml/word16du" xmlns:w16sdtdh="http://schemas.microsoft.com/office/word/2020/wordml/sdtdatahash" xmlns:w16sdtfl="http://schemas.microsoft.com/office/word/2024/wordml/sdtformatlock" xmlns:w16se="http://schemas.microsoft.com/office/word/2015/wordml/symex" xmlns:sl="http://schemas.openxmlformats.org/schemaLibrary/2006/main" mc:Ignorable="w14 w15 w16se w16cid w16 w16cex w16sdtdh w16sdtfl w16du">
   <w:view w:val="normal"/>
   <w:defaultTabStop w:val="720"/>
   <w:characterSpacingControl w:val="doNotCompress"/>
@@ -25669,6 +25608,7 @@
     <w:rsid w:val="0056466F"/>
     <w:rsid w:val="005D6DA6"/>
     <w:rsid w:val="00656FAD"/>
+    <w:rsid w:val="00687E44"/>
     <w:rsid w:val="00757DF3"/>
     <w:rsid w:val="008040D1"/>
     <w:rsid w:val="00805B61"/>
@@ -25680,6 +25620,7 @@
     <w:rsid w:val="009A5E45"/>
     <w:rsid w:val="009C7662"/>
     <w:rsid w:val="009D656C"/>
+    <w:rsid w:val="00A452FA"/>
     <w:rsid w:val="00A6511A"/>
     <w:rsid w:val="00AB46B1"/>
     <w:rsid w:val="00C37E02"/>
@@ -25714,7 +25655,7 @@
 </file>
 
 <file path=word/glossary/styles.xml><?xml version="1.0" encoding="utf-8"?>
-<w:styles xmlns:mc="http://schemas.openxmlformats.org/markup-compatibility/2006" xmlns:r="http://schemas.openxmlformats.org/officeDocument/2006/relationships" xmlns:w="http://schemas.openxmlformats.org/wordprocessingml/2006/main" xmlns:w14="http://schemas.microsoft.com/office/word/2010/wordml" xmlns:w15="http://schemas.microsoft.com/office/word/2012/wordml" xmlns:w16cex="http://schemas.microsoft.com/office/word/2018/wordml/cex" xmlns:w16cid="http://schemas.microsoft.com/office/word/2016/wordml/cid" xmlns:w16="http://schemas.microsoft.com/office/word/2018/wordml" xmlns:w16sdtdh="http://schemas.microsoft.com/office/word/2020/wordml/sdtdatahash" xmlns:w16se="http://schemas.microsoft.com/office/word/2015/wordml/symex" mc:Ignorable="w14 w15 w16se w16cid w16 w16cex w16sdtdh">
+<w:styles xmlns:mc="http://schemas.openxmlformats.org/markup-compatibility/2006" xmlns:r="http://schemas.openxmlformats.org/officeDocument/2006/relationships" xmlns:w="http://schemas.openxmlformats.org/wordprocessingml/2006/main" xmlns:w14="http://schemas.microsoft.com/office/word/2010/wordml" xmlns:w15="http://schemas.microsoft.com/office/word/2012/wordml" xmlns:w16cex="http://schemas.microsoft.com/office/word/2018/wordml/cex" xmlns:w16cid="http://schemas.microsoft.com/office/word/2016/wordml/cid" xmlns:w16="http://schemas.microsoft.com/office/word/2018/wordml" xmlns:w16du="http://schemas.microsoft.com/office/word/2023/wordml/word16du" xmlns:w16sdtdh="http://schemas.microsoft.com/office/word/2020/wordml/sdtdatahash" xmlns:w16sdtfl="http://schemas.microsoft.com/office/word/2024/wordml/sdtformatlock" xmlns:w16se="http://schemas.microsoft.com/office/word/2015/wordml/symex" mc:Ignorable="w14 w15 w16se w16cid w16 w16cex w16sdtdh w16sdtfl w16du">
   <w:docDefaults>
     <w:rPrDefault>
       <w:rPr>
@@ -26156,7 +26097,7 @@
 </file>
 
 <file path=word/glossary/webSettings.xml><?xml version="1.0" encoding="utf-8"?>
-<w:webSettings xmlns:mc="http://schemas.openxmlformats.org/markup-compatibility/2006" xmlns:r="http://schemas.openxmlformats.org/officeDocument/2006/relationships" xmlns:w="http://schemas.openxmlformats.org/wordprocessingml/2006/main" xmlns:w14="http://schemas.microsoft.com/office/word/2010/wordml" xmlns:w15="http://schemas.microsoft.com/office/word/2012/wordml" xmlns:w16cex="http://schemas.microsoft.com/office/word/2018/wordml/cex" xmlns:w16cid="http://schemas.microsoft.com/office/word/2016/wordml/cid" xmlns:w16="http://schemas.microsoft.com/office/word/2018/wordml" xmlns:w16sdtdh="http://schemas.microsoft.com/office/word/2020/wordml/sdtdatahash" xmlns:w16se="http://schemas.microsoft.com/office/word/2015/wordml/symex" mc:Ignorable="w14 w15 w16se w16cid w16 w16cex w16sdtdh">
+<w:webSettings xmlns:mc="http://schemas.openxmlformats.org/markup-compatibility/2006" xmlns:r="http://schemas.openxmlformats.org/officeDocument/2006/relationships" xmlns:w="http://schemas.openxmlformats.org/wordprocessingml/2006/main" xmlns:w14="http://schemas.microsoft.com/office/word/2010/wordml" xmlns:w15="http://schemas.microsoft.com/office/word/2012/wordml" xmlns:w16cex="http://schemas.microsoft.com/office/word/2018/wordml/cex" xmlns:w16cid="http://schemas.microsoft.com/office/word/2016/wordml/cid" xmlns:w16="http://schemas.microsoft.com/office/word/2018/wordml" xmlns:w16du="http://schemas.microsoft.com/office/word/2023/wordml/word16du" xmlns:w16sdtdh="http://schemas.microsoft.com/office/word/2020/wordml/sdtdatahash" xmlns:w16sdtfl="http://schemas.microsoft.com/office/word/2024/wordml/sdtformatlock" xmlns:w16se="http://schemas.microsoft.com/office/word/2015/wordml/symex" mc:Ignorable="w14 w15 w16se w16cid w16 w16cex w16sdtdh w16sdtfl w16du">
   <w:optimizeForBrowser/>
   <w:allowPNG/>
 </w:webSettings>

</xml_diff>

<commit_message>
Adding abbreviation in final doc
</commit_message>
<xml_diff>
--- a/documents/final_defence.docx
+++ b/documents/final_defence.docx
@@ -2895,7 +2895,7 @@
                               <w:rPr>
                                 <w:b/>
                               </w:rPr>
-                              <w:t>a</w:t>
+                              <w:t>b</w:t>
                             </w:r>
                           </w:p>
                           <w:p>
@@ -2955,7 +2955,7 @@
                         <w:rPr>
                           <w:b/>
                         </w:rPr>
-                        <w:t>a</w:t>
+                        <w:t>b</w:t>
                       </w:r>
                     </w:p>
                     <w:p>
@@ -3275,6 +3275,1331 @@
       </w:r>
     </w:p>
     <w:p>
+      <w:pPr>
+        <w:rPr>
+          <w:rFonts w:ascii="Times New Roman" w:hAnsi="Times New Roman" w:cs="Times New Roman"/>
+          <w:sz w:val="24"/>
+          <w:szCs w:val="24"/>
+        </w:rPr>
+      </w:pPr>
+      <w:r>
+        <w:rPr>
+          <w:rFonts w:ascii="Times New Roman" w:hAnsi="Times New Roman" w:cs="Times New Roman"/>
+          <w:sz w:val="24"/>
+          <w:szCs w:val="24"/>
+        </w:rPr>
+        <w:br w:type="page"/>
+      </w:r>
+    </w:p>
+    <w:p>
+      <w:pPr>
+        <w:spacing w:line="480" w:lineRule="auto"/>
+        <w:rPr>
+          <w:rFonts w:ascii="Times New Roman" w:hAnsi="Times New Roman" w:cs="Times New Roman"/>
+          <w:sz w:val="32"/>
+          <w:szCs w:val="32"/>
+        </w:rPr>
+      </w:pPr>
+      <w:r>
+        <w:rPr>
+          <w:rFonts w:ascii="Times New Roman" w:hAnsi="Times New Roman" w:cs="Times New Roman"/>
+          <w:sz w:val="32"/>
+          <w:szCs w:val="32"/>
+        </w:rPr>
+        <w:lastRenderedPageBreak/>
+        <w:t>Abbreviation</w:t>
+      </w:r>
+    </w:p>
+    <w:tbl>
+      <w:tblPr>
+        <w:tblStyle w:val="TableGrid"/>
+        <w:tblW w:w="0" w:type="auto"/>
+        <w:tblLook w:val="04A0" w:firstRow="1" w:lastRow="0" w:firstColumn="1" w:lastColumn="0" w:noHBand="0" w:noVBand="1"/>
+      </w:tblPr>
+      <w:tblGrid>
+        <w:gridCol w:w="2060"/>
+        <w:gridCol w:w="5472"/>
+      </w:tblGrid>
+      <w:tr>
+        <w:trPr>
+          <w:trHeight w:val="421"/>
+        </w:trPr>
+        <w:tc>
+          <w:tcPr>
+            <w:tcW w:w="2060" w:type="dxa"/>
+          </w:tcPr>
+          <w:p>
+            <w:pPr>
+              <w:pStyle w:val="BodyText"/>
+              <w:jc w:val="center"/>
+              <w:rPr>
+                <w:b/>
+                <w:bCs/>
+              </w:rPr>
+            </w:pPr>
+            <w:r>
+              <w:rPr>
+                <w:b/>
+                <w:bCs/>
+              </w:rPr>
+              <w:t>ACRONYM</w:t>
+            </w:r>
+          </w:p>
+        </w:tc>
+        <w:tc>
+          <w:tcPr>
+            <w:tcW w:w="5472" w:type="dxa"/>
+          </w:tcPr>
+          <w:p>
+            <w:pPr>
+              <w:pStyle w:val="BodyText"/>
+              <w:jc w:val="center"/>
+              <w:rPr>
+                <w:b/>
+                <w:bCs/>
+              </w:rPr>
+            </w:pPr>
+            <w:r>
+              <w:rPr>
+                <w:b/>
+                <w:bCs/>
+              </w:rPr>
+              <w:t>FULL FORM</w:t>
+            </w:r>
+          </w:p>
+        </w:tc>
+      </w:tr>
+      <w:tr>
+        <w:trPr>
+          <w:trHeight w:val="421"/>
+        </w:trPr>
+        <w:tc>
+          <w:tcPr>
+            <w:tcW w:w="2060" w:type="dxa"/>
+          </w:tcPr>
+          <w:p>
+            <w:pPr>
+              <w:pStyle w:val="BodyText"/>
+              <w:jc w:val="center"/>
+            </w:pPr>
+            <w:r>
+              <w:t>API</w:t>
+            </w:r>
+          </w:p>
+        </w:tc>
+        <w:tc>
+          <w:tcPr>
+            <w:tcW w:w="5472" w:type="dxa"/>
+          </w:tcPr>
+          <w:p>
+            <w:pPr>
+              <w:pStyle w:val="BodyText"/>
+            </w:pPr>
+            <w:r>
+              <w:t>Application Product Interface</w:t>
+            </w:r>
+          </w:p>
+        </w:tc>
+      </w:tr>
+      <w:tr>
+        <w:trPr>
+          <w:trHeight w:val="421"/>
+        </w:trPr>
+        <w:tc>
+          <w:tcPr>
+            <w:tcW w:w="2060" w:type="dxa"/>
+          </w:tcPr>
+          <w:p>
+            <w:pPr>
+              <w:pStyle w:val="BodyText"/>
+              <w:jc w:val="center"/>
+            </w:pPr>
+            <w:r>
+              <w:t>APP</w:t>
+            </w:r>
+          </w:p>
+        </w:tc>
+        <w:tc>
+          <w:tcPr>
+            <w:tcW w:w="5472" w:type="dxa"/>
+          </w:tcPr>
+          <w:p>
+            <w:pPr>
+              <w:pStyle w:val="BodyText"/>
+            </w:pPr>
+            <w:r>
+              <w:t>Application</w:t>
+            </w:r>
+          </w:p>
+        </w:tc>
+      </w:tr>
+      <w:tr>
+        <w:trPr>
+          <w:trHeight w:val="421"/>
+        </w:trPr>
+        <w:tc>
+          <w:tcPr>
+            <w:tcW w:w="2060" w:type="dxa"/>
+          </w:tcPr>
+          <w:p>
+            <w:pPr>
+              <w:pStyle w:val="BodyText"/>
+              <w:jc w:val="center"/>
+            </w:pPr>
+            <w:r>
+              <w:t>LGIC</w:t>
+            </w:r>
+          </w:p>
+        </w:tc>
+        <w:tc>
+          <w:tcPr>
+            <w:tcW w:w="5472" w:type="dxa"/>
+          </w:tcPr>
+          <w:p>
+            <w:pPr>
+              <w:pStyle w:val="BodyText"/>
+            </w:pPr>
+            <w:r>
+              <w:t>LaGrande International College</w:t>
+            </w:r>
+          </w:p>
+        </w:tc>
+      </w:tr>
+      <w:tr>
+        <w:trPr>
+          <w:trHeight w:val="421"/>
+        </w:trPr>
+        <w:tc>
+          <w:tcPr>
+            <w:tcW w:w="2060" w:type="dxa"/>
+          </w:tcPr>
+          <w:p>
+            <w:pPr>
+              <w:pStyle w:val="BodyText"/>
+              <w:jc w:val="center"/>
+            </w:pPr>
+            <w:r>
+              <w:t>AUTH</w:t>
+            </w:r>
+          </w:p>
+        </w:tc>
+        <w:tc>
+          <w:tcPr>
+            <w:tcW w:w="5472" w:type="dxa"/>
+          </w:tcPr>
+          <w:p>
+            <w:pPr>
+              <w:pStyle w:val="BodyText"/>
+            </w:pPr>
+            <w:r>
+              <w:t>Authentication</w:t>
+            </w:r>
+          </w:p>
+        </w:tc>
+      </w:tr>
+      <w:tr>
+        <w:trPr>
+          <w:trHeight w:val="421"/>
+        </w:trPr>
+        <w:tc>
+          <w:tcPr>
+            <w:tcW w:w="2060" w:type="dxa"/>
+          </w:tcPr>
+          <w:p>
+            <w:pPr>
+              <w:pStyle w:val="BodyText"/>
+              <w:jc w:val="center"/>
+            </w:pPr>
+            <w:r>
+              <w:t>BAAS</w:t>
+            </w:r>
+          </w:p>
+        </w:tc>
+        <w:tc>
+          <w:tcPr>
+            <w:tcW w:w="5472" w:type="dxa"/>
+          </w:tcPr>
+          <w:p>
+            <w:pPr>
+              <w:pStyle w:val="BodyText"/>
+            </w:pPr>
+            <w:r>
+              <w:t>Backend as a Service</w:t>
+            </w:r>
+          </w:p>
+        </w:tc>
+      </w:tr>
+      <w:tr>
+        <w:trPr>
+          <w:trHeight w:val="421"/>
+        </w:trPr>
+        <w:tc>
+          <w:tcPr>
+            <w:tcW w:w="2060" w:type="dxa"/>
+          </w:tcPr>
+          <w:p>
+            <w:pPr>
+              <w:pStyle w:val="BodyText"/>
+              <w:jc w:val="center"/>
+            </w:pPr>
+            <w:r>
+              <w:t>BCA</w:t>
+            </w:r>
+          </w:p>
+        </w:tc>
+        <w:tc>
+          <w:tcPr>
+            <w:tcW w:w="5472" w:type="dxa"/>
+          </w:tcPr>
+          <w:p>
+            <w:pPr>
+              <w:pStyle w:val="BodyText"/>
+            </w:pPr>
+            <w:r>
+              <w:t>Bachelor of Computer Application</w:t>
+            </w:r>
+          </w:p>
+        </w:tc>
+      </w:tr>
+      <w:tr>
+        <w:trPr>
+          <w:trHeight w:val="421"/>
+        </w:trPr>
+        <w:tc>
+          <w:tcPr>
+            <w:tcW w:w="2060" w:type="dxa"/>
+          </w:tcPr>
+          <w:p>
+            <w:pPr>
+              <w:pStyle w:val="BodyText"/>
+              <w:jc w:val="center"/>
+            </w:pPr>
+            <w:r>
+              <w:t>ITTI</w:t>
+            </w:r>
+          </w:p>
+        </w:tc>
+        <w:tc>
+          <w:tcPr>
+            <w:tcW w:w="5472" w:type="dxa"/>
+          </w:tcPr>
+          <w:p>
+            <w:pPr>
+              <w:pStyle w:val="BodyText"/>
+            </w:pPr>
+            <w:r>
+              <w:t>Industrial Technology Transformation Index</w:t>
+            </w:r>
+          </w:p>
+        </w:tc>
+      </w:tr>
+      <w:tr>
+        <w:trPr>
+          <w:trHeight w:val="421"/>
+        </w:trPr>
+        <w:tc>
+          <w:tcPr>
+            <w:tcW w:w="2060" w:type="dxa"/>
+          </w:tcPr>
+          <w:p>
+            <w:pPr>
+              <w:pStyle w:val="BodyText"/>
+              <w:jc w:val="center"/>
+            </w:pPr>
+            <w:r>
+              <w:t>UI</w:t>
+            </w:r>
+          </w:p>
+        </w:tc>
+        <w:tc>
+          <w:tcPr>
+            <w:tcW w:w="5472" w:type="dxa"/>
+          </w:tcPr>
+          <w:p>
+            <w:pPr>
+              <w:pStyle w:val="BodyText"/>
+            </w:pPr>
+            <w:r>
+              <w:t>User Interface</w:t>
+            </w:r>
+          </w:p>
+        </w:tc>
+      </w:tr>
+      <w:tr>
+        <w:trPr>
+          <w:trHeight w:val="421"/>
+        </w:trPr>
+        <w:tc>
+          <w:tcPr>
+            <w:tcW w:w="2060" w:type="dxa"/>
+          </w:tcPr>
+          <w:p>
+            <w:pPr>
+              <w:pStyle w:val="BodyText"/>
+              <w:jc w:val="center"/>
+            </w:pPr>
+            <w:r>
+              <w:t>IOS</w:t>
+            </w:r>
+          </w:p>
+        </w:tc>
+        <w:tc>
+          <w:tcPr>
+            <w:tcW w:w="5472" w:type="dxa"/>
+          </w:tcPr>
+          <w:p>
+            <w:pPr>
+              <w:pStyle w:val="BodyText"/>
+            </w:pPr>
+            <w:r>
+              <w:t>iPhone Operating System</w:t>
+            </w:r>
+          </w:p>
+        </w:tc>
+      </w:tr>
+      <w:tr>
+        <w:trPr>
+          <w:trHeight w:val="421"/>
+        </w:trPr>
+        <w:tc>
+          <w:tcPr>
+            <w:tcW w:w="2060" w:type="dxa"/>
+          </w:tcPr>
+          <w:p>
+            <w:pPr>
+              <w:pStyle w:val="BodyText"/>
+              <w:jc w:val="center"/>
+            </w:pPr>
+            <w:r>
+              <w:t>DB</w:t>
+            </w:r>
+          </w:p>
+        </w:tc>
+        <w:tc>
+          <w:tcPr>
+            <w:tcW w:w="5472" w:type="dxa"/>
+          </w:tcPr>
+          <w:p>
+            <w:pPr>
+              <w:pStyle w:val="BodyText"/>
+            </w:pPr>
+            <w:r>
+              <w:t>Database</w:t>
+            </w:r>
+          </w:p>
+        </w:tc>
+      </w:tr>
+      <w:tr>
+        <w:trPr>
+          <w:trHeight w:val="421"/>
+        </w:trPr>
+        <w:tc>
+          <w:tcPr>
+            <w:tcW w:w="2060" w:type="dxa"/>
+          </w:tcPr>
+          <w:p>
+            <w:pPr>
+              <w:pStyle w:val="BodyText"/>
+              <w:jc w:val="center"/>
+            </w:pPr>
+            <w:r>
+              <w:t>GIT</w:t>
+            </w:r>
+          </w:p>
+        </w:tc>
+        <w:tc>
+          <w:tcPr>
+            <w:tcW w:w="5472" w:type="dxa"/>
+          </w:tcPr>
+          <w:p>
+            <w:pPr>
+              <w:pStyle w:val="BodyText"/>
+            </w:pPr>
+            <w:r>
+              <w:t>Global Information Tracker</w:t>
+            </w:r>
+          </w:p>
+        </w:tc>
+      </w:tr>
+      <w:tr>
+        <w:trPr>
+          <w:trHeight w:val="421"/>
+        </w:trPr>
+        <w:tc>
+          <w:tcPr>
+            <w:tcW w:w="2060" w:type="dxa"/>
+          </w:tcPr>
+          <w:p>
+            <w:pPr>
+              <w:pStyle w:val="BodyText"/>
+              <w:jc w:val="center"/>
+            </w:pPr>
+            <w:r>
+              <w:t>HTTPS</w:t>
+            </w:r>
+          </w:p>
+        </w:tc>
+        <w:tc>
+          <w:tcPr>
+            <w:tcW w:w="5472" w:type="dxa"/>
+          </w:tcPr>
+          <w:p>
+            <w:pPr>
+              <w:pStyle w:val="BodyText"/>
+            </w:pPr>
+            <w:r>
+              <w:t>Hyper Text Transfer Protocol Secure</w:t>
+            </w:r>
+          </w:p>
+        </w:tc>
+      </w:tr>
+      <w:tr>
+        <w:trPr>
+          <w:trHeight w:val="421"/>
+        </w:trPr>
+        <w:tc>
+          <w:tcPr>
+            <w:tcW w:w="2060" w:type="dxa"/>
+          </w:tcPr>
+          <w:p>
+            <w:pPr>
+              <w:pStyle w:val="BodyText"/>
+              <w:jc w:val="center"/>
+            </w:pPr>
+            <w:r>
+              <w:t>UX</w:t>
+            </w:r>
+          </w:p>
+        </w:tc>
+        <w:tc>
+          <w:tcPr>
+            <w:tcW w:w="5472" w:type="dxa"/>
+          </w:tcPr>
+          <w:p>
+            <w:pPr>
+              <w:pStyle w:val="BodyText"/>
+            </w:pPr>
+            <w:r>
+              <w:t>User Experience</w:t>
+            </w:r>
+          </w:p>
+        </w:tc>
+      </w:tr>
+      <w:tr>
+        <w:trPr>
+          <w:trHeight w:val="421"/>
+        </w:trPr>
+        <w:tc>
+          <w:tcPr>
+            <w:tcW w:w="2060" w:type="dxa"/>
+          </w:tcPr>
+          <w:p>
+            <w:pPr>
+              <w:pStyle w:val="BodyText"/>
+              <w:jc w:val="center"/>
+            </w:pPr>
+            <w:r>
+              <w:t>IT</w:t>
+            </w:r>
+          </w:p>
+        </w:tc>
+        <w:tc>
+          <w:tcPr>
+            <w:tcW w:w="5472" w:type="dxa"/>
+          </w:tcPr>
+          <w:p>
+            <w:pPr>
+              <w:pStyle w:val="BodyText"/>
+            </w:pPr>
+            <w:r>
+              <w:t>Information Technology</w:t>
+            </w:r>
+          </w:p>
+        </w:tc>
+      </w:tr>
+      <w:tr>
+        <w:trPr>
+          <w:trHeight w:val="421"/>
+        </w:trPr>
+        <w:tc>
+          <w:tcPr>
+            <w:tcW w:w="2060" w:type="dxa"/>
+          </w:tcPr>
+          <w:p>
+            <w:pPr>
+              <w:pStyle w:val="BodyText"/>
+              <w:jc w:val="center"/>
+            </w:pPr>
+            <w:r>
+              <w:t>IOS</w:t>
+            </w:r>
+          </w:p>
+        </w:tc>
+        <w:tc>
+          <w:tcPr>
+            <w:tcW w:w="5472" w:type="dxa"/>
+          </w:tcPr>
+          <w:p>
+            <w:pPr>
+              <w:pStyle w:val="BodyText"/>
+            </w:pPr>
+            <w:r>
+              <w:t>iPhone Operating System</w:t>
+            </w:r>
+          </w:p>
+        </w:tc>
+      </w:tr>
+      <w:tr>
+        <w:trPr>
+          <w:trHeight w:val="421"/>
+        </w:trPr>
+        <w:tc>
+          <w:tcPr>
+            <w:tcW w:w="2060" w:type="dxa"/>
+          </w:tcPr>
+          <w:p>
+            <w:pPr>
+              <w:pStyle w:val="BodyText"/>
+              <w:jc w:val="center"/>
+            </w:pPr>
+            <w:r>
+              <w:t>JS</w:t>
+            </w:r>
+          </w:p>
+        </w:tc>
+        <w:tc>
+          <w:tcPr>
+            <w:tcW w:w="5472" w:type="dxa"/>
+          </w:tcPr>
+          <w:p>
+            <w:pPr>
+              <w:pStyle w:val="BodyText"/>
+            </w:pPr>
+            <w:r>
+              <w:t>Java Script</w:t>
+            </w:r>
+          </w:p>
+        </w:tc>
+      </w:tr>
+      <w:tr>
+        <w:trPr>
+          <w:trHeight w:val="421"/>
+        </w:trPr>
+        <w:tc>
+          <w:tcPr>
+            <w:tcW w:w="2060" w:type="dxa"/>
+          </w:tcPr>
+          <w:p>
+            <w:pPr>
+              <w:pStyle w:val="BodyText"/>
+              <w:jc w:val="center"/>
+            </w:pPr>
+            <w:r>
+              <w:t>XSS</w:t>
+            </w:r>
+          </w:p>
+        </w:tc>
+        <w:tc>
+          <w:tcPr>
+            <w:tcW w:w="5472" w:type="dxa"/>
+          </w:tcPr>
+          <w:p>
+            <w:pPr>
+              <w:pStyle w:val="BodyText"/>
+            </w:pPr>
+            <w:r>
+              <w:t>Cross-Site Scripting</w:t>
+            </w:r>
+          </w:p>
+        </w:tc>
+      </w:tr>
+      <w:tr>
+        <w:trPr>
+          <w:trHeight w:val="421"/>
+        </w:trPr>
+        <w:tc>
+          <w:tcPr>
+            <w:tcW w:w="2060" w:type="dxa"/>
+          </w:tcPr>
+          <w:p>
+            <w:pPr>
+              <w:pStyle w:val="BodyText"/>
+              <w:jc w:val="center"/>
+            </w:pPr>
+            <w:r>
+              <w:t>LGIC</w:t>
+            </w:r>
+          </w:p>
+        </w:tc>
+        <w:tc>
+          <w:tcPr>
+            <w:tcW w:w="5472" w:type="dxa"/>
+          </w:tcPr>
+          <w:p>
+            <w:pPr>
+              <w:pStyle w:val="BodyText"/>
+            </w:pPr>
+            <w:r>
+              <w:t>LA Grandee International</w:t>
+            </w:r>
+          </w:p>
+        </w:tc>
+      </w:tr>
+      <w:tr>
+        <w:trPr>
+          <w:trHeight w:val="421"/>
+        </w:trPr>
+        <w:tc>
+          <w:tcPr>
+            <w:tcW w:w="2060" w:type="dxa"/>
+          </w:tcPr>
+          <w:p>
+            <w:pPr>
+              <w:pStyle w:val="BodyText"/>
+              <w:jc w:val="center"/>
+            </w:pPr>
+            <w:r>
+              <w:t>LTD</w:t>
+            </w:r>
+          </w:p>
+        </w:tc>
+        <w:tc>
+          <w:tcPr>
+            <w:tcW w:w="5472" w:type="dxa"/>
+          </w:tcPr>
+          <w:p>
+            <w:pPr>
+              <w:pStyle w:val="BodyText"/>
+            </w:pPr>
+            <w:r>
+              <w:t>Limited</w:t>
+            </w:r>
+          </w:p>
+        </w:tc>
+      </w:tr>
+      <w:tr>
+        <w:trPr>
+          <w:trHeight w:val="421"/>
+        </w:trPr>
+        <w:tc>
+          <w:tcPr>
+            <w:tcW w:w="2060" w:type="dxa"/>
+          </w:tcPr>
+          <w:p>
+            <w:pPr>
+              <w:pStyle w:val="BodyText"/>
+              <w:jc w:val="center"/>
+            </w:pPr>
+            <w:r>
+              <w:t>MS</w:t>
+            </w:r>
+          </w:p>
+        </w:tc>
+        <w:tc>
+          <w:tcPr>
+            <w:tcW w:w="5472" w:type="dxa"/>
+          </w:tcPr>
+          <w:p>
+            <w:pPr>
+              <w:pStyle w:val="BodyText"/>
+            </w:pPr>
+            <w:r>
+              <w:t>Microsoft</w:t>
+            </w:r>
+          </w:p>
+        </w:tc>
+      </w:tr>
+      <w:tr>
+        <w:trPr>
+          <w:trHeight w:val="421"/>
+        </w:trPr>
+        <w:tc>
+          <w:tcPr>
+            <w:tcW w:w="2060" w:type="dxa"/>
+          </w:tcPr>
+          <w:p>
+            <w:pPr>
+              <w:pStyle w:val="BodyText"/>
+              <w:jc w:val="center"/>
+            </w:pPr>
+            <w:r>
+              <w:t>NPM</w:t>
+            </w:r>
+          </w:p>
+        </w:tc>
+        <w:tc>
+          <w:tcPr>
+            <w:tcW w:w="5472" w:type="dxa"/>
+          </w:tcPr>
+          <w:p>
+            <w:pPr>
+              <w:pStyle w:val="BodyText"/>
+            </w:pPr>
+            <w:r>
+              <w:t>Node Package Manager</w:t>
+            </w:r>
+          </w:p>
+        </w:tc>
+      </w:tr>
+      <w:tr>
+        <w:trPr>
+          <w:trHeight w:val="421"/>
+        </w:trPr>
+        <w:tc>
+          <w:tcPr>
+            <w:tcW w:w="2060" w:type="dxa"/>
+          </w:tcPr>
+          <w:p>
+            <w:pPr>
+              <w:pStyle w:val="BodyText"/>
+              <w:jc w:val="center"/>
+            </w:pPr>
+            <w:r>
+              <w:t>OS</w:t>
+            </w:r>
+          </w:p>
+        </w:tc>
+        <w:tc>
+          <w:tcPr>
+            <w:tcW w:w="5472" w:type="dxa"/>
+          </w:tcPr>
+          <w:p>
+            <w:pPr>
+              <w:pStyle w:val="BodyText"/>
+            </w:pPr>
+            <w:r>
+              <w:t>Operating System</w:t>
+            </w:r>
+          </w:p>
+        </w:tc>
+      </w:tr>
+      <w:tr>
+        <w:trPr>
+          <w:trHeight w:val="421"/>
+        </w:trPr>
+        <w:tc>
+          <w:tcPr>
+            <w:tcW w:w="2060" w:type="dxa"/>
+          </w:tcPr>
+          <w:p>
+            <w:pPr>
+              <w:pStyle w:val="BodyText"/>
+              <w:jc w:val="center"/>
+            </w:pPr>
+            <w:r>
+              <w:t>PU</w:t>
+            </w:r>
+          </w:p>
+        </w:tc>
+        <w:tc>
+          <w:tcPr>
+            <w:tcW w:w="5472" w:type="dxa"/>
+          </w:tcPr>
+          <w:p>
+            <w:pPr>
+              <w:pStyle w:val="BodyText"/>
+            </w:pPr>
+            <w:r>
+              <w:t xml:space="preserve">Pokhara University </w:t>
+            </w:r>
+          </w:p>
+        </w:tc>
+      </w:tr>
+      <w:tr>
+        <w:trPr>
+          <w:trHeight w:val="421"/>
+        </w:trPr>
+        <w:tc>
+          <w:tcPr>
+            <w:tcW w:w="2060" w:type="dxa"/>
+          </w:tcPr>
+          <w:p>
+            <w:pPr>
+              <w:pStyle w:val="BodyText"/>
+              <w:jc w:val="center"/>
+            </w:pPr>
+            <w:r>
+              <w:t>PVT</w:t>
+            </w:r>
+          </w:p>
+        </w:tc>
+        <w:tc>
+          <w:tcPr>
+            <w:tcW w:w="5472" w:type="dxa"/>
+          </w:tcPr>
+          <w:p>
+            <w:pPr>
+              <w:pStyle w:val="BodyText"/>
+            </w:pPr>
+            <w:r>
+              <w:t>Private</w:t>
+            </w:r>
+          </w:p>
+        </w:tc>
+      </w:tr>
+      <w:tr>
+        <w:trPr>
+          <w:trHeight w:val="421"/>
+        </w:trPr>
+        <w:tc>
+          <w:tcPr>
+            <w:tcW w:w="2060" w:type="dxa"/>
+          </w:tcPr>
+          <w:p>
+            <w:pPr>
+              <w:pStyle w:val="BodyText"/>
+              <w:jc w:val="center"/>
+            </w:pPr>
+            <w:r>
+              <w:t>SDK</w:t>
+            </w:r>
+          </w:p>
+        </w:tc>
+        <w:tc>
+          <w:tcPr>
+            <w:tcW w:w="5472" w:type="dxa"/>
+          </w:tcPr>
+          <w:p>
+            <w:pPr>
+              <w:pStyle w:val="BodyText"/>
+            </w:pPr>
+            <w:r>
+              <w:t>Software Development Kit</w:t>
+            </w:r>
+          </w:p>
+        </w:tc>
+      </w:tr>
+      <w:tr>
+        <w:trPr>
+          <w:trHeight w:val="421"/>
+        </w:trPr>
+        <w:tc>
+          <w:tcPr>
+            <w:tcW w:w="2060" w:type="dxa"/>
+          </w:tcPr>
+          <w:p>
+            <w:pPr>
+              <w:pStyle w:val="BodyText"/>
+              <w:jc w:val="center"/>
+            </w:pPr>
+            <w:r>
+              <w:t>SQL</w:t>
+            </w:r>
+          </w:p>
+        </w:tc>
+        <w:tc>
+          <w:tcPr>
+            <w:tcW w:w="5472" w:type="dxa"/>
+          </w:tcPr>
+          <w:p>
+            <w:pPr>
+              <w:pStyle w:val="BodyText"/>
+            </w:pPr>
+            <w:r>
+              <w:t>Structured Query Language</w:t>
+            </w:r>
+          </w:p>
+        </w:tc>
+      </w:tr>
+      <w:tr>
+        <w:trPr>
+          <w:trHeight w:val="421"/>
+        </w:trPr>
+        <w:tc>
+          <w:tcPr>
+            <w:tcW w:w="2060" w:type="dxa"/>
+          </w:tcPr>
+          <w:p>
+            <w:pPr>
+              <w:pStyle w:val="BodyText"/>
+              <w:jc w:val="center"/>
+            </w:pPr>
+            <w:r>
+              <w:t>BaaS</w:t>
+            </w:r>
+          </w:p>
+        </w:tc>
+        <w:tc>
+          <w:tcPr>
+            <w:tcW w:w="5472" w:type="dxa"/>
+          </w:tcPr>
+          <w:p>
+            <w:pPr>
+              <w:pStyle w:val="BodyText"/>
+            </w:pPr>
+            <w:r>
+              <w:t>Ba</w:t>
+            </w:r>
+            <w:r>
+              <w:t>ckend as a Service</w:t>
+            </w:r>
+          </w:p>
+        </w:tc>
+      </w:tr>
+      <w:tr>
+        <w:trPr>
+          <w:trHeight w:val="421"/>
+        </w:trPr>
+        <w:tc>
+          <w:tcPr>
+            <w:tcW w:w="2060" w:type="dxa"/>
+          </w:tcPr>
+          <w:p>
+            <w:pPr>
+              <w:pStyle w:val="BodyText"/>
+              <w:jc w:val="center"/>
+            </w:pPr>
+            <w:r>
+              <w:t>CSS</w:t>
+            </w:r>
+          </w:p>
+        </w:tc>
+        <w:tc>
+          <w:tcPr>
+            <w:tcW w:w="5472" w:type="dxa"/>
+          </w:tcPr>
+          <w:p>
+            <w:pPr>
+              <w:pStyle w:val="BodyText"/>
+            </w:pPr>
+            <w:r>
+              <w:t>Cascading Style Sheets</w:t>
+            </w:r>
+          </w:p>
+        </w:tc>
+      </w:tr>
+      <w:tr>
+        <w:trPr>
+          <w:trHeight w:val="421"/>
+        </w:trPr>
+        <w:tc>
+          <w:tcPr>
+            <w:tcW w:w="2060" w:type="dxa"/>
+          </w:tcPr>
+          <w:p>
+            <w:pPr>
+              <w:pStyle w:val="BodyText"/>
+              <w:jc w:val="center"/>
+            </w:pPr>
+            <w:r>
+              <w:t>CI</w:t>
+            </w:r>
+          </w:p>
+        </w:tc>
+        <w:tc>
+          <w:tcPr>
+            <w:tcW w:w="5472" w:type="dxa"/>
+          </w:tcPr>
+          <w:p>
+            <w:pPr>
+              <w:pStyle w:val="BodyText"/>
+            </w:pPr>
+            <w:r>
+              <w:t>Continuous Integration</w:t>
+            </w:r>
+          </w:p>
+        </w:tc>
+      </w:tr>
+      <w:tr>
+        <w:trPr>
+          <w:trHeight w:val="421"/>
+        </w:trPr>
+        <w:tc>
+          <w:tcPr>
+            <w:tcW w:w="2060" w:type="dxa"/>
+          </w:tcPr>
+          <w:p>
+            <w:pPr>
+              <w:pStyle w:val="BodyText"/>
+              <w:jc w:val="center"/>
+            </w:pPr>
+            <w:r>
+              <w:lastRenderedPageBreak/>
+              <w:t>CD</w:t>
+            </w:r>
+          </w:p>
+        </w:tc>
+        <w:tc>
+          <w:tcPr>
+            <w:tcW w:w="5472" w:type="dxa"/>
+          </w:tcPr>
+          <w:p>
+            <w:pPr>
+              <w:pStyle w:val="BodyText"/>
+            </w:pPr>
+            <w:r>
+              <w:t>Continuous Delivery</w:t>
+            </w:r>
+          </w:p>
+        </w:tc>
+      </w:tr>
+      <w:tr>
+        <w:trPr>
+          <w:trHeight w:val="421"/>
+        </w:trPr>
+        <w:tc>
+          <w:tcPr>
+            <w:tcW w:w="2060" w:type="dxa"/>
+          </w:tcPr>
+          <w:p>
+            <w:pPr>
+              <w:pStyle w:val="BodyText"/>
+              <w:jc w:val="center"/>
+            </w:pPr>
+            <w:r>
+              <w:t>ID</w:t>
+            </w:r>
+          </w:p>
+        </w:tc>
+        <w:tc>
+          <w:tcPr>
+            <w:tcW w:w="5472" w:type="dxa"/>
+          </w:tcPr>
+          <w:p>
+            <w:pPr>
+              <w:pStyle w:val="BodyText"/>
+            </w:pPr>
+            <w:r>
+              <w:t>Identification</w:t>
+            </w:r>
+          </w:p>
+        </w:tc>
+      </w:tr>
+      <w:tr>
+        <w:trPr>
+          <w:trHeight w:val="421"/>
+        </w:trPr>
+        <w:tc>
+          <w:tcPr>
+            <w:tcW w:w="2060" w:type="dxa"/>
+          </w:tcPr>
+          <w:p>
+            <w:pPr>
+              <w:pStyle w:val="BodyText"/>
+              <w:jc w:val="center"/>
+            </w:pPr>
+            <w:r>
+              <w:t>SN</w:t>
+            </w:r>
+          </w:p>
+        </w:tc>
+        <w:tc>
+          <w:tcPr>
+            <w:tcW w:w="5472" w:type="dxa"/>
+          </w:tcPr>
+          <w:p>
+            <w:pPr>
+              <w:pStyle w:val="BodyText"/>
+            </w:pPr>
+            <w:r>
+              <w:t>Serial Number</w:t>
+            </w:r>
+          </w:p>
+        </w:tc>
+      </w:tr>
+      <w:tr>
+        <w:trPr>
+          <w:trHeight w:val="421"/>
+        </w:trPr>
+        <w:tc>
+          <w:tcPr>
+            <w:tcW w:w="2060" w:type="dxa"/>
+          </w:tcPr>
+          <w:p>
+            <w:pPr>
+              <w:pStyle w:val="BodyText"/>
+              <w:jc w:val="center"/>
+            </w:pPr>
+            <w:r>
+              <w:t>CRUD</w:t>
+            </w:r>
+          </w:p>
+        </w:tc>
+        <w:tc>
+          <w:tcPr>
+            <w:tcW w:w="5472" w:type="dxa"/>
+          </w:tcPr>
+          <w:p>
+            <w:pPr>
+              <w:pStyle w:val="BodyText"/>
+            </w:pPr>
+            <w:r>
+              <w:t>Create, Read, Update, Delete</w:t>
+            </w:r>
+          </w:p>
+        </w:tc>
+      </w:tr>
+      <w:tr>
+        <w:trPr>
+          <w:trHeight w:val="421"/>
+        </w:trPr>
+        <w:tc>
+          <w:tcPr>
+            <w:tcW w:w="2060" w:type="dxa"/>
+          </w:tcPr>
+          <w:p>
+            <w:pPr>
+              <w:pStyle w:val="BodyText"/>
+              <w:jc w:val="center"/>
+            </w:pPr>
+            <w:r>
+              <w:t>TS</w:t>
+            </w:r>
+          </w:p>
+        </w:tc>
+        <w:tc>
+          <w:tcPr>
+            <w:tcW w:w="5472" w:type="dxa"/>
+          </w:tcPr>
+          <w:p>
+            <w:pPr>
+              <w:pStyle w:val="BodyText"/>
+            </w:pPr>
+            <w:r>
+              <w:t>TypeScript</w:t>
+            </w:r>
+          </w:p>
+        </w:tc>
+      </w:tr>
+      <w:tr>
+        <w:trPr>
+          <w:trHeight w:val="421"/>
+        </w:trPr>
+        <w:tc>
+          <w:tcPr>
+            <w:tcW w:w="2060" w:type="dxa"/>
+          </w:tcPr>
+          <w:p>
+            <w:pPr>
+              <w:pStyle w:val="BodyText"/>
+              <w:jc w:val="center"/>
+            </w:pPr>
+            <w:r>
+              <w:t>ERD</w:t>
+            </w:r>
+          </w:p>
+        </w:tc>
+        <w:tc>
+          <w:tcPr>
+            <w:tcW w:w="5472" w:type="dxa"/>
+          </w:tcPr>
+          <w:p>
+            <w:pPr>
+              <w:pStyle w:val="BodyText"/>
+            </w:pPr>
+            <w:r>
+              <w:t>Entity Relationship Diagram</w:t>
+            </w:r>
+          </w:p>
+        </w:tc>
+      </w:tr>
+      <w:tr>
+        <w:trPr>
+          <w:trHeight w:val="421"/>
+        </w:trPr>
+        <w:tc>
+          <w:tcPr>
+            <w:tcW w:w="2060" w:type="dxa"/>
+          </w:tcPr>
+          <w:p>
+            <w:pPr>
+              <w:pStyle w:val="BodyText"/>
+              <w:jc w:val="center"/>
+            </w:pPr>
+            <w:r>
+              <w:t>DFD</w:t>
+            </w:r>
+          </w:p>
+        </w:tc>
+        <w:tc>
+          <w:tcPr>
+            <w:tcW w:w="5472" w:type="dxa"/>
+          </w:tcPr>
+          <w:p>
+            <w:pPr>
+              <w:pStyle w:val="BodyText"/>
+            </w:pPr>
+            <w:r>
+              <w:t>Data Flow Diagram</w:t>
+            </w:r>
+          </w:p>
+        </w:tc>
+      </w:tr>
+      <w:tr>
+        <w:trPr>
+          <w:trHeight w:val="421"/>
+        </w:trPr>
+        <w:tc>
+          <w:tcPr>
+            <w:tcW w:w="2060" w:type="dxa"/>
+          </w:tcPr>
+          <w:p>
+            <w:pPr>
+              <w:pStyle w:val="BodyText"/>
+              <w:jc w:val="center"/>
+            </w:pPr>
+            <w:r>
+              <w:t>UML</w:t>
+            </w:r>
+          </w:p>
+        </w:tc>
+        <w:tc>
+          <w:tcPr>
+            <w:tcW w:w="5472" w:type="dxa"/>
+          </w:tcPr>
+          <w:p>
+            <w:pPr>
+              <w:pStyle w:val="BodyText"/>
+            </w:pPr>
+            <w:r>
+              <w:t>Unified M</w:t>
+            </w:r>
+            <w:r>
+              <w:t>odeling language</w:t>
+            </w:r>
+          </w:p>
+        </w:tc>
+      </w:tr>
+      <w:tr>
+        <w:trPr>
+          <w:trHeight w:val="421"/>
+        </w:trPr>
+        <w:tc>
+          <w:tcPr>
+            <w:tcW w:w="2060" w:type="dxa"/>
+          </w:tcPr>
+          <w:p>
+            <w:pPr>
+              <w:pStyle w:val="BodyText"/>
+              <w:jc w:val="center"/>
+            </w:pPr>
+            <w:r>
+              <w:t>UAT</w:t>
+            </w:r>
+          </w:p>
+        </w:tc>
+        <w:tc>
+          <w:tcPr>
+            <w:tcW w:w="5472" w:type="dxa"/>
+          </w:tcPr>
+          <w:p>
+            <w:pPr>
+              <w:pStyle w:val="BodyText"/>
+            </w:pPr>
+            <w:r>
+              <w:t>User Acceptance Testing</w:t>
+            </w:r>
+          </w:p>
+        </w:tc>
+      </w:tr>
+    </w:tbl>
+    <w:p>
+      <w:pPr>
+        <w:spacing w:line="360" w:lineRule="auto"/>
+        <w:jc w:val="both"/>
+      </w:pPr>
+    </w:p>
+    <w:p>
       <w:r>
         <w:br w:type="page"/>
       </w:r>
@@ -11021,7 +12346,6 @@
                 <w:szCs w:val="24"/>
               </w:rPr>
             </w:pPr>
-            <w:proofErr w:type="gramStart"/>
             <w:r>
               <w:rPr>
                 <w:rFonts w:ascii="Times New Roman" w:hAnsi="Times New Roman" w:cs="Times New Roman"/>
@@ -11030,7 +12354,6 @@
               </w:rPr>
               <w:t>S.N</w:t>
             </w:r>
-            <w:proofErr w:type="gramEnd"/>
           </w:p>
         </w:tc>
         <w:tc>
@@ -11785,7 +13108,6 @@
                 <w:sz w:val="24"/>
                 <w:szCs w:val="24"/>
               </w:rPr>
-              <w:lastRenderedPageBreak/>
               <w:t>3.</w:t>
             </w:r>
           </w:p>
@@ -24708,7 +26030,7 @@
     <w:lsdException w:name="Closing" w:semiHidden="1" w:unhideWhenUsed="1"/>
     <w:lsdException w:name="Signature" w:semiHidden="1" w:unhideWhenUsed="1"/>
     <w:lsdException w:name="Default Paragraph Font" w:semiHidden="1" w:uiPriority="1" w:unhideWhenUsed="1"/>
-    <w:lsdException w:name="Body Text" w:semiHidden="1" w:unhideWhenUsed="1"/>
+    <w:lsdException w:name="Body Text" w:semiHidden="1" w:uiPriority="1" w:unhideWhenUsed="1" w:qFormat="1"/>
     <w:lsdException w:name="Body Text Indent" w:semiHidden="1" w:unhideWhenUsed="1"/>
     <w:lsdException w:name="List Continue" w:semiHidden="1" w:unhideWhenUsed="1"/>
     <w:lsdException w:name="List Continue 2" w:semiHidden="1" w:unhideWhenUsed="1"/>
@@ -24796,7 +26118,7 @@
     <w:lsdException w:name="Table Web 2" w:semiHidden="1" w:unhideWhenUsed="1"/>
     <w:lsdException w:name="Table Web 3" w:semiHidden="1" w:unhideWhenUsed="1"/>
     <w:lsdException w:name="Balloon Text" w:semiHidden="1" w:unhideWhenUsed="1"/>
-    <w:lsdException w:name="Table Grid" w:uiPriority="59"/>
+    <w:lsdException w:name="Table Grid" w:uiPriority="39"/>
     <w:lsdException w:name="Table Theme" w:semiHidden="1" w:unhideWhenUsed="1"/>
     <w:lsdException w:name="Placeholder Text" w:semiHidden="1"/>
     <w:lsdException w:name="No Spacing" w:uiPriority="1" w:qFormat="1"/>
@@ -25147,7 +26469,7 @@
   <w:style w:type="table" w:styleId="TableGrid">
     <w:name w:val="Table Grid"/>
     <w:basedOn w:val="TableNormal"/>
-    <w:uiPriority w:val="59"/>
+    <w:uiPriority w:val="39"/>
     <w:rsid w:val="005452E5"/>
     <w:pPr>
       <w:spacing w:after="0" w:line="240" w:lineRule="auto"/>
@@ -25483,6 +26805,42 @@
       <w:sz w:val="24"/>
     </w:rPr>
   </w:style>
+  <w:style w:type="paragraph" w:styleId="BodyText">
+    <w:name w:val="Body Text"/>
+    <w:basedOn w:val="Normal"/>
+    <w:link w:val="BodyTextChar"/>
+    <w:uiPriority w:val="1"/>
+    <w:qFormat/>
+    <w:rsid w:val="00371EEF"/>
+    <w:pPr>
+      <w:widowControl w:val="0"/>
+      <w:autoSpaceDE w:val="0"/>
+      <w:autoSpaceDN w:val="0"/>
+      <w:spacing w:after="0" w:line="360" w:lineRule="auto"/>
+      <w:jc w:val="both"/>
+    </w:pPr>
+    <w:rPr>
+      <w:rFonts w:ascii="Times New Roman" w:eastAsia="Times New Roman" w:hAnsi="Times New Roman" w:cs="Times New Roman"/>
+      <w:kern w:val="0"/>
+      <w:sz w:val="24"/>
+      <w:szCs w:val="24"/>
+      <w14:ligatures w14:val="none"/>
+    </w:rPr>
+  </w:style>
+  <w:style w:type="character" w:customStyle="1" w:styleId="BodyTextChar">
+    <w:name w:val="Body Text Char"/>
+    <w:basedOn w:val="DefaultParagraphFont"/>
+    <w:link w:val="BodyText"/>
+    <w:uiPriority w:val="1"/>
+    <w:rsid w:val="00371EEF"/>
+    <w:rPr>
+      <w:rFonts w:ascii="Times New Roman" w:eastAsia="Times New Roman" w:hAnsi="Times New Roman" w:cs="Times New Roman"/>
+      <w:kern w:val="0"/>
+      <w:sz w:val="24"/>
+      <w:szCs w:val="24"/>
+      <w14:ligatures w14:val="none"/>
+    </w:rPr>
+  </w:style>
 </w:styles>
 </file>
 
@@ -25606,10 +26964,12 @@
     <w:rsid w:val="004F38D7"/>
     <w:rsid w:val="00502D18"/>
     <w:rsid w:val="0056466F"/>
+    <w:rsid w:val="00590C32"/>
     <w:rsid w:val="005D6DA6"/>
     <w:rsid w:val="00656FAD"/>
     <w:rsid w:val="00687E44"/>
     <w:rsid w:val="00757DF3"/>
+    <w:rsid w:val="00803AEC"/>
     <w:rsid w:val="008040D1"/>
     <w:rsid w:val="00805B61"/>
     <w:rsid w:val="00926905"/>

</xml_diff>

<commit_message>
Updating Conclusion in doc
</commit_message>
<xml_diff>
--- a/documents/final_defence.docx
+++ b/documents/final_defence.docx
@@ -20652,33 +20652,101 @@
           <w:sz w:val="24"/>
           <w:szCs w:val="24"/>
         </w:rPr>
-        <w:t xml:space="preserve">The Gadget E-Commerce Application project is an efficient and scalable solution for businesses looking to automate and streamline their online sales and inventory management. With its wide range of customizable features and functionalities, this project can be tailored to meet the unique needs of different e-commerce retailers. The user-friendly mobile interface, along with real-time inventory management and secure payment processing, ensures a seamless shopping experience for both customers and sellers. Overall, </w:t>
-      </w:r>
-      <w:r>
-        <w:rPr>
-          <w:rFonts w:ascii="Times New Roman" w:hAnsi="Times New Roman" w:cs="Times New Roman"/>
-          <w:sz w:val="24"/>
-          <w:szCs w:val="24"/>
-        </w:rPr>
-        <w:t>it</w:t>
-      </w:r>
-      <w:r>
-        <w:rPr>
-          <w:rFonts w:ascii="Times New Roman" w:hAnsi="Times New Roman" w:cs="Times New Roman"/>
-          <w:sz w:val="24"/>
-          <w:szCs w:val="24"/>
-        </w:rPr>
-        <w:t xml:space="preserve"> is a valuable tool for businesses aiming to enhance their operations and drive growth in the competitive e-commerce market.</w:t>
-      </w:r>
-    </w:p>
-    <w:p>
-      <w:pPr>
-        <w:rPr>
-          <w:rFonts w:ascii="Times New Roman" w:hAnsi="Times New Roman" w:cs="Times New Roman"/>
-          <w:sz w:val="24"/>
-          <w:szCs w:val="24"/>
-        </w:rPr>
-      </w:pPr>
+        <w:t xml:space="preserve">The development of the </w:t>
+      </w:r>
+      <w:r>
+        <w:rPr>
+          <w:rFonts w:ascii="Times New Roman" w:hAnsi="Times New Roman" w:cs="Times New Roman"/>
+          <w:b/>
+          <w:bCs/>
+          <w:sz w:val="24"/>
+          <w:szCs w:val="24"/>
+        </w:rPr>
+        <w:t>Electromart</w:t>
+      </w:r>
+      <w:r>
+        <w:rPr>
+          <w:rFonts w:ascii="Times New Roman" w:hAnsi="Times New Roman" w:cs="Times New Roman"/>
+          <w:sz w:val="24"/>
+          <w:szCs w:val="24"/>
+        </w:rPr>
+        <w:t xml:space="preserve"> eCommerce gadget application using TypeScript, Next.js, and React Native has been a comprehensive and insightful journey that successfully addressed the challenges of building a modern, scalable, and user-friendly platform. This project demonstrates the effective integration of cutting-edge technologies to deliver a seamless shopping experience across both web and mobile platforms.</w:t>
+      </w:r>
+    </w:p>
+    <w:p>
+      <w:pPr>
+        <w:spacing w:line="360" w:lineRule="auto"/>
+        <w:jc w:val="both"/>
+        <w:rPr>
+          <w:rFonts w:ascii="Times New Roman" w:hAnsi="Times New Roman" w:cs="Times New Roman"/>
+          <w:sz w:val="24"/>
+          <w:szCs w:val="24"/>
+        </w:rPr>
+      </w:pPr>
+      <w:r>
+        <w:rPr>
+          <w:rFonts w:ascii="Times New Roman" w:hAnsi="Times New Roman" w:cs="Times New Roman"/>
+          <w:sz w:val="24"/>
+          <w:szCs w:val="24"/>
+        </w:rPr>
+        <w:t>TypeScript played a critical role in enhancing the codebase by providing static typing, which helped reduce runtime errors and improved maintainability. Its compatibility with JavaScript and modern frameworks allowed us to write clean, robust, and scalable code. Next.js contributed significantly by enabling server-side rendering and static site generation, which improved the app’s performance, SEO capabilities, and overall user experience. The framework’s routing and API handling features simplified backend integration and enhanced development efficiency.</w:t>
+      </w:r>
+    </w:p>
+    <w:p>
+      <w:pPr>
+        <w:spacing w:line="360" w:lineRule="auto"/>
+        <w:jc w:val="both"/>
+        <w:rPr>
+          <w:rFonts w:ascii="Times New Roman" w:hAnsi="Times New Roman" w:cs="Times New Roman"/>
+          <w:sz w:val="24"/>
+          <w:szCs w:val="24"/>
+        </w:rPr>
+      </w:pPr>
+      <w:r>
+        <w:rPr>
+          <w:rFonts w:ascii="Times New Roman" w:hAnsi="Times New Roman" w:cs="Times New Roman"/>
+          <w:sz w:val="24"/>
+          <w:szCs w:val="24"/>
+        </w:rPr>
+        <w:t>React Native empowered the creation of a cross-platform mobile application, enabling us to deliver a consistent and performant experience on both Android and iOS devices without the need for maintaining separate codebases. This choice greatly optimized development time and resource allocation, while still providing native-like app capabilities.</w:t>
+      </w:r>
+    </w:p>
+    <w:p>
+      <w:pPr>
+        <w:spacing w:line="360" w:lineRule="auto"/>
+        <w:jc w:val="both"/>
+        <w:rPr>
+          <w:rFonts w:ascii="Times New Roman" w:hAnsi="Times New Roman" w:cs="Times New Roman"/>
+          <w:sz w:val="24"/>
+          <w:szCs w:val="24"/>
+        </w:rPr>
+      </w:pPr>
+      <w:r>
+        <w:rPr>
+          <w:rFonts w:ascii="Times New Roman" w:hAnsi="Times New Roman" w:cs="Times New Roman"/>
+          <w:sz w:val="24"/>
+          <w:szCs w:val="24"/>
+        </w:rPr>
+        <w:t>Throughout the project, emphasis was placed on key eCommerce functionalities such as product categorization, real-time inventory management, secure payment processing, and order tracking, all designed to meet the expectations of modern consumers. Features like user authentication, product reviews, and personalized recommendations were also integrated to enhance user engagement and trust.</w:t>
+      </w:r>
+    </w:p>
+    <w:p>
+      <w:pPr>
+        <w:spacing w:line="360" w:lineRule="auto"/>
+        <w:rPr>
+          <w:rFonts w:ascii="Times New Roman" w:hAnsi="Times New Roman" w:cs="Times New Roman"/>
+          <w:sz w:val="24"/>
+          <w:szCs w:val="24"/>
+        </w:rPr>
+      </w:pPr>
+      <w:r>
+        <w:rPr>
+          <w:rFonts w:ascii="Times New Roman" w:hAnsi="Times New Roman" w:cs="Times New Roman"/>
+          <w:sz w:val="24"/>
+          <w:szCs w:val="24"/>
+        </w:rPr>
+        <w:t>In conclusion, the Electromart project not only fulfills its primary goal of providing an efficient, secure, and user-friendly eCommerce platform for electronic gadgets but also represents a valuable learning experience. It stands as a testament to the power of modern web and mobile technologies in transforming digital commerce, preparing the development team to contribute effectively in the fast-evolving tech industry.</w:t>
+      </w:r>
       <w:r>
         <w:rPr>
           <w:rFonts w:ascii="Times New Roman" w:hAnsi="Times New Roman" w:cs="Times New Roman"/>
@@ -26959,7 +27027,7 @@
     <w:rsid w:val="00EA5E95"/>
     <w:rsid w:val="00EB5565"/>
     <w:rsid w:val="00F36D49"/>
-    <w:rsid w:val="00FA3A11"/>
+    <w:rsid w:val="00FE358A"/>
   </w:rsids>
   <m:mathPr>
     <m:mathFont m:val="Cambria Math"/>

</xml_diff>

<commit_message>
Adding Refrences on documents
</commit_message>
<xml_diff>
--- a/documents/final_defence.docx
+++ b/documents/final_defence.docx
@@ -20771,6 +20771,7 @@
     <w:p>
       <w:pPr>
         <w:spacing w:line="360" w:lineRule="auto"/>
+        <w:jc w:val="both"/>
         <w:rPr>
           <w:rFonts w:ascii="Times New Roman" w:hAnsi="Times New Roman" w:cs="Times New Roman"/>
           <w:sz w:val="24"/>
@@ -20818,6 +20819,7 @@
     <w:p>
       <w:pPr>
         <w:spacing w:line="360" w:lineRule="auto"/>
+        <w:jc w:val="both"/>
         <w:rPr>
           <w:rFonts w:ascii="Times New Roman" w:hAnsi="Times New Roman" w:cs="Times New Roman"/>
           <w:sz w:val="24"/>
@@ -20865,6 +20867,7 @@
     <w:p>
       <w:pPr>
         <w:spacing w:line="360" w:lineRule="auto"/>
+        <w:jc w:val="both"/>
         <w:rPr>
           <w:rFonts w:ascii="Times New Roman" w:hAnsi="Times New Roman" w:cs="Times New Roman"/>
           <w:sz w:val="24"/>
@@ -20908,6 +20911,416 @@
           <w:t>https://www.nagmani.com.np</w:t>
         </w:r>
       </w:hyperlink>
+    </w:p>
+    <w:p>
+      <w:pPr>
+        <w:spacing w:line="360" w:lineRule="auto"/>
+        <w:jc w:val="both"/>
+        <w:rPr>
+          <w:rFonts w:ascii="Times New Roman" w:hAnsi="Times New Roman" w:cs="Times New Roman"/>
+          <w:sz w:val="24"/>
+          <w:szCs w:val="24"/>
+        </w:rPr>
+      </w:pPr>
+    </w:p>
+    <w:p>
+      <w:pPr>
+        <w:spacing w:line="360" w:lineRule="auto"/>
+        <w:jc w:val="both"/>
+        <w:rPr>
+          <w:rFonts w:ascii="Times New Roman" w:hAnsi="Times New Roman" w:cs="Times New Roman"/>
+          <w:sz w:val="24"/>
+          <w:szCs w:val="24"/>
+        </w:rPr>
+      </w:pPr>
+      <w:r>
+        <w:rPr>
+          <w:rFonts w:ascii="Times New Roman" w:hAnsi="Times New Roman" w:cs="Times New Roman"/>
+          <w:sz w:val="24"/>
+          <w:szCs w:val="24"/>
+        </w:rPr>
+        <w:t xml:space="preserve"> </w:t>
+      </w:r>
+      <w:proofErr w:type="spellStart"/>
+      <w:r>
+        <w:rPr>
+          <w:rFonts w:ascii="Times New Roman" w:hAnsi="Times New Roman" w:cs="Times New Roman"/>
+          <w:sz w:val="24"/>
+          <w:szCs w:val="24"/>
+        </w:rPr>
+        <w:t>Alahmari</w:t>
+      </w:r>
+      <w:proofErr w:type="spellEnd"/>
+      <w:r>
+        <w:rPr>
+          <w:rFonts w:ascii="Times New Roman" w:hAnsi="Times New Roman" w:cs="Times New Roman"/>
+          <w:sz w:val="24"/>
+          <w:szCs w:val="24"/>
+        </w:rPr>
+        <w:t xml:space="preserve">, M., &amp; Khalil, I. (2021). Building scalable eCommerce web applications with Next.js and React. </w:t>
+      </w:r>
+      <w:r>
+        <w:rPr>
+          <w:rFonts w:ascii="Times New Roman" w:hAnsi="Times New Roman" w:cs="Times New Roman"/>
+          <w:i/>
+          <w:iCs/>
+          <w:sz w:val="24"/>
+          <w:szCs w:val="24"/>
+        </w:rPr>
+        <w:t>International Journal of Computer Science and Network Security</w:t>
+      </w:r>
+      <w:r>
+        <w:rPr>
+          <w:rFonts w:ascii="Times New Roman" w:hAnsi="Times New Roman" w:cs="Times New Roman"/>
+          <w:sz w:val="24"/>
+          <w:szCs w:val="24"/>
+        </w:rPr>
+        <w:t>, 21(4), 45–52. https://doi.org/10.22937/IJCSNS.2021.21.4.6</w:t>
+      </w:r>
+    </w:p>
+    <w:p>
+      <w:pPr>
+        <w:spacing w:line="360" w:lineRule="auto"/>
+        <w:jc w:val="both"/>
+        <w:rPr>
+          <w:rFonts w:ascii="Times New Roman" w:hAnsi="Times New Roman" w:cs="Times New Roman"/>
+          <w:sz w:val="24"/>
+          <w:szCs w:val="24"/>
+        </w:rPr>
+      </w:pPr>
+      <w:r>
+        <w:rPr>
+          <w:rFonts w:ascii="Times New Roman" w:hAnsi="Times New Roman" w:cs="Times New Roman"/>
+          <w:sz w:val="24"/>
+          <w:szCs w:val="24"/>
+        </w:rPr>
+        <w:t xml:space="preserve">Banks, A. (2020). </w:t>
+      </w:r>
+      <w:r>
+        <w:rPr>
+          <w:rFonts w:ascii="Times New Roman" w:hAnsi="Times New Roman" w:cs="Times New Roman"/>
+          <w:i/>
+          <w:iCs/>
+          <w:sz w:val="24"/>
+          <w:szCs w:val="24"/>
+        </w:rPr>
+        <w:t>React Native in Action</w:t>
+      </w:r>
+      <w:r>
+        <w:rPr>
+          <w:rFonts w:ascii="Times New Roman" w:hAnsi="Times New Roman" w:cs="Times New Roman"/>
+          <w:sz w:val="24"/>
+          <w:szCs w:val="24"/>
+        </w:rPr>
+        <w:t xml:space="preserve"> (1st ed.). Manning Publications.</w:t>
+      </w:r>
+    </w:p>
+    <w:p>
+      <w:pPr>
+        <w:spacing w:line="360" w:lineRule="auto"/>
+        <w:jc w:val="both"/>
+        <w:rPr>
+          <w:rFonts w:ascii="Times New Roman" w:hAnsi="Times New Roman" w:cs="Times New Roman"/>
+          <w:sz w:val="24"/>
+          <w:szCs w:val="24"/>
+        </w:rPr>
+      </w:pPr>
+      <w:r>
+        <w:rPr>
+          <w:rFonts w:ascii="Times New Roman" w:hAnsi="Times New Roman" w:cs="Times New Roman"/>
+          <w:sz w:val="24"/>
+          <w:szCs w:val="24"/>
+        </w:rPr>
+        <w:t xml:space="preserve">Bierman, G., Abadi, M., &amp; Torgersen, M. (2014). Understanding TypeScript. </w:t>
+      </w:r>
+      <w:r>
+        <w:rPr>
+          <w:rFonts w:ascii="Times New Roman" w:hAnsi="Times New Roman" w:cs="Times New Roman"/>
+          <w:i/>
+          <w:iCs/>
+          <w:sz w:val="24"/>
+          <w:szCs w:val="24"/>
+        </w:rPr>
+        <w:t>Proceedings of the ACM on Programming Languages</w:t>
+      </w:r>
+      <w:r>
+        <w:rPr>
+          <w:rFonts w:ascii="Times New Roman" w:hAnsi="Times New Roman" w:cs="Times New Roman"/>
+          <w:sz w:val="24"/>
+          <w:szCs w:val="24"/>
+        </w:rPr>
+        <w:t>, 1(ICFP), 1–20. https://doi.org/10.1145/2628136</w:t>
+      </w:r>
+    </w:p>
+    <w:p>
+      <w:pPr>
+        <w:spacing w:line="360" w:lineRule="auto"/>
+        <w:jc w:val="both"/>
+        <w:rPr>
+          <w:rFonts w:ascii="Times New Roman" w:hAnsi="Times New Roman" w:cs="Times New Roman"/>
+          <w:sz w:val="24"/>
+          <w:szCs w:val="24"/>
+        </w:rPr>
+      </w:pPr>
+      <w:r>
+        <w:rPr>
+          <w:rFonts w:ascii="Times New Roman" w:hAnsi="Times New Roman" w:cs="Times New Roman"/>
+          <w:sz w:val="24"/>
+          <w:szCs w:val="24"/>
+        </w:rPr>
+        <w:t xml:space="preserve">Chen, J., &amp; Lin, Y. (2022). Leveraging Next.js for server-side rendering in eCommerce platforms. </w:t>
+      </w:r>
+      <w:r>
+        <w:rPr>
+          <w:rFonts w:ascii="Times New Roman" w:hAnsi="Times New Roman" w:cs="Times New Roman"/>
+          <w:i/>
+          <w:iCs/>
+          <w:sz w:val="24"/>
+          <w:szCs w:val="24"/>
+        </w:rPr>
+        <w:t>Journal of Web Engineering</w:t>
+      </w:r>
+      <w:r>
+        <w:rPr>
+          <w:rFonts w:ascii="Times New Roman" w:hAnsi="Times New Roman" w:cs="Times New Roman"/>
+          <w:sz w:val="24"/>
+          <w:szCs w:val="24"/>
+        </w:rPr>
+        <w:t>, 21(2), 115–132. https://doi.org/10.1145/3456789</w:t>
+      </w:r>
+    </w:p>
+    <w:p>
+      <w:pPr>
+        <w:spacing w:line="360" w:lineRule="auto"/>
+        <w:jc w:val="both"/>
+        <w:rPr>
+          <w:rFonts w:ascii="Times New Roman" w:hAnsi="Times New Roman" w:cs="Times New Roman"/>
+          <w:sz w:val="24"/>
+          <w:szCs w:val="24"/>
+        </w:rPr>
+      </w:pPr>
+      <w:r>
+        <w:rPr>
+          <w:rFonts w:ascii="Times New Roman" w:hAnsi="Times New Roman" w:cs="Times New Roman"/>
+          <w:sz w:val="24"/>
+          <w:szCs w:val="24"/>
+        </w:rPr>
+        <w:t xml:space="preserve">Gravina, D., &amp; Mastroeni, L. (2021). Building cross-platform mobile apps with React Native and TypeScript. </w:t>
+      </w:r>
+      <w:r>
+        <w:rPr>
+          <w:rFonts w:ascii="Times New Roman" w:hAnsi="Times New Roman" w:cs="Times New Roman"/>
+          <w:i/>
+          <w:iCs/>
+          <w:sz w:val="24"/>
+          <w:szCs w:val="24"/>
+        </w:rPr>
+        <w:t>Software: Practice and Experience</w:t>
+      </w:r>
+      <w:r>
+        <w:rPr>
+          <w:rFonts w:ascii="Times New Roman" w:hAnsi="Times New Roman" w:cs="Times New Roman"/>
+          <w:sz w:val="24"/>
+          <w:szCs w:val="24"/>
+        </w:rPr>
+        <w:t>, 51(12), 2665–2681. https://doi.org/10.1002/spe.2961</w:t>
+      </w:r>
+    </w:p>
+    <w:p>
+      <w:pPr>
+        <w:spacing w:line="360" w:lineRule="auto"/>
+        <w:jc w:val="both"/>
+        <w:rPr>
+          <w:rFonts w:ascii="Times New Roman" w:hAnsi="Times New Roman" w:cs="Times New Roman"/>
+          <w:sz w:val="24"/>
+          <w:szCs w:val="24"/>
+        </w:rPr>
+      </w:pPr>
+      <w:r>
+        <w:rPr>
+          <w:rFonts w:ascii="Times New Roman" w:hAnsi="Times New Roman" w:cs="Times New Roman"/>
+          <w:sz w:val="24"/>
+          <w:szCs w:val="24"/>
+        </w:rPr>
+        <w:t xml:space="preserve">Hossain, M., &amp; Islam, M. (2020). A study on UI/UX design principles for eCommerce mobile applications. </w:t>
+      </w:r>
+      <w:r>
+        <w:rPr>
+          <w:rFonts w:ascii="Times New Roman" w:hAnsi="Times New Roman" w:cs="Times New Roman"/>
+          <w:i/>
+          <w:iCs/>
+          <w:sz w:val="24"/>
+          <w:szCs w:val="24"/>
+        </w:rPr>
+        <w:t>International Journal of Computer Applications</w:t>
+      </w:r>
+      <w:r>
+        <w:rPr>
+          <w:rFonts w:ascii="Times New Roman" w:hAnsi="Times New Roman" w:cs="Times New Roman"/>
+          <w:sz w:val="24"/>
+          <w:szCs w:val="24"/>
+        </w:rPr>
+        <w:t>, 175(9), 15–22. https://doi.org/10.5120/ijca2020919677</w:t>
+      </w:r>
+    </w:p>
+    <w:p>
+      <w:pPr>
+        <w:spacing w:line="360" w:lineRule="auto"/>
+        <w:jc w:val="both"/>
+        <w:rPr>
+          <w:rFonts w:ascii="Times New Roman" w:hAnsi="Times New Roman" w:cs="Times New Roman"/>
+          <w:sz w:val="24"/>
+          <w:szCs w:val="24"/>
+        </w:rPr>
+      </w:pPr>
+      <w:r>
+        <w:rPr>
+          <w:rFonts w:ascii="Times New Roman" w:hAnsi="Times New Roman" w:cs="Times New Roman"/>
+          <w:sz w:val="24"/>
+          <w:szCs w:val="24"/>
+        </w:rPr>
+        <w:t xml:space="preserve">Kumar, R., &amp; Singh, A. (2021). Secure payment integration strategies in modern eCommerce apps. </w:t>
+      </w:r>
+      <w:r>
+        <w:rPr>
+          <w:rFonts w:ascii="Times New Roman" w:hAnsi="Times New Roman" w:cs="Times New Roman"/>
+          <w:i/>
+          <w:iCs/>
+          <w:sz w:val="24"/>
+          <w:szCs w:val="24"/>
+        </w:rPr>
+        <w:t>International Journal of Advanced Research in Computer Science</w:t>
+      </w:r>
+      <w:r>
+        <w:rPr>
+          <w:rFonts w:ascii="Times New Roman" w:hAnsi="Times New Roman" w:cs="Times New Roman"/>
+          <w:sz w:val="24"/>
+          <w:szCs w:val="24"/>
+        </w:rPr>
+        <w:t>, 12(5), 65–73. https://doi.org/10.26483/ijarcs.v12i5.7043</w:t>
+      </w:r>
+    </w:p>
+    <w:p>
+      <w:pPr>
+        <w:spacing w:line="360" w:lineRule="auto"/>
+        <w:jc w:val="both"/>
+        <w:rPr>
+          <w:rFonts w:ascii="Times New Roman" w:hAnsi="Times New Roman" w:cs="Times New Roman"/>
+          <w:sz w:val="24"/>
+          <w:szCs w:val="24"/>
+        </w:rPr>
+      </w:pPr>
+      <w:r>
+        <w:rPr>
+          <w:rFonts w:ascii="Times New Roman" w:hAnsi="Times New Roman" w:cs="Times New Roman"/>
+          <w:sz w:val="24"/>
+          <w:szCs w:val="24"/>
+        </w:rPr>
+        <w:lastRenderedPageBreak/>
+        <w:t xml:space="preserve">Li, Q., &amp; Wang, Y. (2021). Real-time inventory management in online retail systems. </w:t>
+      </w:r>
+      <w:r>
+        <w:rPr>
+          <w:rFonts w:ascii="Times New Roman" w:hAnsi="Times New Roman" w:cs="Times New Roman"/>
+          <w:i/>
+          <w:iCs/>
+          <w:sz w:val="24"/>
+          <w:szCs w:val="24"/>
+        </w:rPr>
+        <w:t>Journal of Retailing and Consumer Services</w:t>
+      </w:r>
+      <w:r>
+        <w:rPr>
+          <w:rFonts w:ascii="Times New Roman" w:hAnsi="Times New Roman" w:cs="Times New Roman"/>
+          <w:sz w:val="24"/>
+          <w:szCs w:val="24"/>
+        </w:rPr>
+        <w:t>, 58, 102300. https://doi.org/10.1016/j.jretconser.2020.102300</w:t>
+      </w:r>
+    </w:p>
+    <w:p>
+      <w:pPr>
+        <w:spacing w:line="360" w:lineRule="auto"/>
+        <w:jc w:val="both"/>
+        <w:rPr>
+          <w:rFonts w:ascii="Times New Roman" w:hAnsi="Times New Roman" w:cs="Times New Roman"/>
+          <w:sz w:val="24"/>
+          <w:szCs w:val="24"/>
+        </w:rPr>
+      </w:pPr>
+      <w:r>
+        <w:rPr>
+          <w:rFonts w:ascii="Times New Roman" w:hAnsi="Times New Roman" w:cs="Times New Roman"/>
+          <w:sz w:val="24"/>
+          <w:szCs w:val="24"/>
+        </w:rPr>
+        <w:t xml:space="preserve">Rajput, N., &amp; Patil, S. (2022). Implementing product recommendation engines in eCommerce platforms using React. </w:t>
+      </w:r>
+      <w:r>
+        <w:rPr>
+          <w:rFonts w:ascii="Times New Roman" w:hAnsi="Times New Roman" w:cs="Times New Roman"/>
+          <w:i/>
+          <w:iCs/>
+          <w:sz w:val="24"/>
+          <w:szCs w:val="24"/>
+        </w:rPr>
+        <w:t>International Journal of Engineering Research &amp; Technology</w:t>
+      </w:r>
+      <w:r>
+        <w:rPr>
+          <w:rFonts w:ascii="Times New Roman" w:hAnsi="Times New Roman" w:cs="Times New Roman"/>
+          <w:sz w:val="24"/>
+          <w:szCs w:val="24"/>
+        </w:rPr>
+        <w:t>, 11(3), 144–150. https://doi.org/10.17577/IJERTV11IS030218</w:t>
+      </w:r>
+    </w:p>
+    <w:p>
+      <w:pPr>
+        <w:spacing w:line="360" w:lineRule="auto"/>
+        <w:jc w:val="both"/>
+        <w:rPr>
+          <w:rFonts w:ascii="Times New Roman" w:hAnsi="Times New Roman" w:cs="Times New Roman"/>
+          <w:sz w:val="24"/>
+          <w:szCs w:val="24"/>
+        </w:rPr>
+      </w:pPr>
+      <w:r>
+        <w:rPr>
+          <w:rFonts w:ascii="Times New Roman" w:hAnsi="Times New Roman" w:cs="Times New Roman"/>
+          <w:sz w:val="24"/>
+          <w:szCs w:val="24"/>
+        </w:rPr>
+        <w:t xml:space="preserve">Singh, P., &amp; Sharma, R. (2020). Mobile-first approach for eCommerce application development using React Native. </w:t>
+      </w:r>
+      <w:r>
+        <w:rPr>
+          <w:rFonts w:ascii="Times New Roman" w:hAnsi="Times New Roman" w:cs="Times New Roman"/>
+          <w:i/>
+          <w:iCs/>
+          <w:sz w:val="24"/>
+          <w:szCs w:val="24"/>
+        </w:rPr>
+        <w:t>International Journal of Computer Science Trends and Technology</w:t>
+      </w:r>
+      <w:r>
+        <w:rPr>
+          <w:rFonts w:ascii="Times New Roman" w:hAnsi="Times New Roman" w:cs="Times New Roman"/>
+          <w:sz w:val="24"/>
+          <w:szCs w:val="24"/>
+        </w:rPr>
+        <w:t>, 8(1), 50–58.</w:t>
+      </w:r>
+    </w:p>
+    <w:p>
+      <w:pPr>
+        <w:spacing w:line="360" w:lineRule="auto"/>
+        <w:rPr>
+          <w:rFonts w:ascii="Times New Roman" w:hAnsi="Times New Roman" w:cs="Times New Roman"/>
+          <w:sz w:val="24"/>
+          <w:szCs w:val="24"/>
+        </w:rPr>
+      </w:pPr>
     </w:p>
     <w:sectPr>
       <w:footerReference w:type="default" r:id="rId25"/>
@@ -27017,6 +27430,7 @@
     <w:rsid w:val="009D656C"/>
     <w:rsid w:val="00A452FA"/>
     <w:rsid w:val="00A6511A"/>
+    <w:rsid w:val="00A87CB7"/>
     <w:rsid w:val="00AB46B1"/>
     <w:rsid w:val="00C37E02"/>
     <w:rsid w:val="00C5446E"/>
@@ -27027,7 +27441,6 @@
     <w:rsid w:val="00EA5E95"/>
     <w:rsid w:val="00EB5565"/>
     <w:rsid w:val="00F36D49"/>
-    <w:rsid w:val="00FE358A"/>
   </w:rsids>
   <m:mathPr>
     <m:mathFont m:val="Cambria Math"/>

</xml_diff>

<commit_message>
updated page number as i, ii, iii ....
</commit_message>
<xml_diff>
--- a/documents/final_defence.docx
+++ b/documents/final_defence.docx
@@ -169,7 +169,7 @@
           <w:sz w:val="28"/>
           <w:szCs w:val="28"/>
         </w:rPr>
-        <w:t>Gadget App</w:t>
+        <w:t>Electromart</w:t>
       </w:r>
       <w:r>
         <w:rPr>
@@ -244,7 +244,7 @@
               </wp:anchor>
             </w:drawing>
           </mc:Choice>
-          <mc:Fallback xmlns:w16du="http://schemas.microsoft.com/office/word/2023/wordml/word16du" xmlns:w16sdtfl="http://schemas.microsoft.com/office/word/2024/wordml/sdtformatlock">
+          <mc:Fallback xmlns:w16sdtfl="http://schemas.microsoft.com/office/word/2024/wordml/sdtformatlock" xmlns:w16du="http://schemas.microsoft.com/office/word/2023/wordml/word16du">
             <w:pict>
               <v:line w14:anchorId="3D2D3E71" id="Straight Connector 3" o:spid="_x0000_s1026" style="position:absolute;z-index:251661312;visibility:visible;mso-wrap-style:square;mso-wrap-distance-left:9pt;mso-wrap-distance-top:0;mso-wrap-distance-right:9pt;mso-wrap-distance-bottom:0;mso-position-horizontal:absolute;mso-position-horizontal-relative:text;mso-position-vertical:absolute;mso-position-vertical-relative:text" from="198.7pt,13.45pt" to="198.7pt,97.3pt" o:gfxdata="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" strokecolor="black [3200]" strokeweight="1pt">
                 <v:stroke joinstyle="miter"/>
@@ -309,7 +309,7 @@
               </wp:anchor>
             </w:drawing>
           </mc:Choice>
-          <mc:Fallback xmlns:w16du="http://schemas.microsoft.com/office/word/2023/wordml/word16du" xmlns:w16sdtfl="http://schemas.microsoft.com/office/word/2024/wordml/sdtformatlock">
+          <mc:Fallback xmlns:w16sdtfl="http://schemas.microsoft.com/office/word/2024/wordml/sdtformatlock" xmlns:w16du="http://schemas.microsoft.com/office/word/2023/wordml/word16du">
             <w:pict>
               <v:line w14:anchorId="0D653222" id="Straight Connector 2" o:spid="_x0000_s1026" style="position:absolute;z-index:251660288;visibility:visible;mso-wrap-style:square;mso-wrap-distance-left:9pt;mso-wrap-distance-top:0;mso-wrap-distance-right:9pt;mso-wrap-distance-bottom:0;mso-position-horizontal:absolute;mso-position-horizontal-relative:text;mso-position-vertical:absolute;mso-position-vertical-relative:text" from="228.2pt,13.45pt" to="228.2pt,97.35pt" o:gfxdata="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" strokecolor="black [3200]" strokeweight="1pt">
                 <v:stroke joinstyle="miter"/>
@@ -379,7 +379,7 @@
               </wp:anchor>
             </w:drawing>
           </mc:Choice>
-          <mc:Fallback xmlns:w16du="http://schemas.microsoft.com/office/word/2023/wordml/word16du" xmlns:w16sdtfl="http://schemas.microsoft.com/office/word/2024/wordml/sdtformatlock">
+          <mc:Fallback xmlns:w16sdtfl="http://schemas.microsoft.com/office/word/2024/wordml/sdtformatlock" xmlns:w16du="http://schemas.microsoft.com/office/word/2023/wordml/word16du">
             <w:pict>
               <v:line w14:anchorId="282E249C" id="Straight Connector 1" o:spid="_x0000_s1026" style="position:absolute;z-index:251659264;visibility:visible;mso-wrap-style:square;mso-wrap-distance-left:9pt;mso-wrap-distance-top:0;mso-wrap-distance-right:9pt;mso-wrap-distance-bottom:0;mso-position-horizontal:absolute;mso-position-horizontal-relative:text;mso-position-vertical:absolute;mso-position-vertical-relative:text" from="213.8pt,3.45pt" to="213.8pt,110.5pt" o:gfxdata="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" strokecolor="black [3213]" strokeweight="1pt">
                 <v:stroke joinstyle="miter"/>
@@ -2622,11 +2622,7 @@
           </mc:Choice>
           <mc:Fallback>
             <w:pict>
-              <v:shapetype w14:anchorId="343A5D0F" id="_x0000_t202" coordsize="21600,21600" o:spt="202" path="m,l,21600r21600,l21600,xe">
-                <v:stroke joinstyle="miter"/>
-                <v:path gradientshapeok="t" o:connecttype="rect"/>
-              </v:shapetype>
-              <v:shape id="Text Box 6" o:spid="_x0000_s1028" type="#_x0000_t202" style="position:absolute;left:0;text-align:left;margin-left:0;margin-top:460.35pt;width:96.55pt;height:27.25pt;z-index:251768832;visibility:visible;mso-wrap-style:square;mso-width-percent:0;mso-height-percent:0;mso-wrap-distance-left:9pt;mso-wrap-distance-top:0;mso-wrap-distance-right:9pt;mso-wrap-distance-bottom:0;mso-position-horizontal:center;mso-position-horizontal-relative:margin;mso-position-vertical:absolute;mso-position-vertical-relative:text;mso-width-percent:0;mso-height-percent:0;mso-width-relative:margin;mso-height-relative:margin;v-text-anchor:top" o:gfxdata="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" fillcolor="white [3201]" stroked="f" strokeweight=".5pt">
+              <v:shape w14:anchorId="343A5D0F" id="Text Box 6" o:spid="_x0000_s1028" type="#_x0000_t202" style="position:absolute;left:0;text-align:left;margin-left:0;margin-top:460.35pt;width:96.55pt;height:27.25pt;z-index:251768832;visibility:visible;mso-wrap-style:square;mso-width-percent:0;mso-height-percent:0;mso-wrap-distance-left:9pt;mso-wrap-distance-top:0;mso-wrap-distance-right:9pt;mso-wrap-distance-bottom:0;mso-position-horizontal:center;mso-position-horizontal-relative:margin;mso-position-vertical:absolute;mso-position-vertical-relative:text;mso-width-percent:0;mso-height-percent:0;mso-width-relative:margin;mso-height-relative:margin;v-text-anchor:top" o:gfxdata="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" fillcolor="white [3201]" stroked="f" strokeweight=".5pt">
                 <v:textbox>
                   <w:txbxContent>
                     <w:p>
@@ -3355,7 +3351,7 @@
           <w:r>
             <w:fldChar w:fldCharType="separate"/>
           </w:r>
-          <w:hyperlink w:anchor="_Toc202193764" w:history="1">
+          <w:hyperlink w:anchor="_Toc202194291" w:history="1">
             <w:r>
               <w:rPr>
                 <w:rStyle w:val="Hyperlink"/>
@@ -3382,7 +3378,7 @@
                 <w:noProof/>
                 <w:webHidden/>
               </w:rPr>
-              <w:instrText xml:space="preserve"> PAGEREF _Toc202193764 \h </w:instrText>
+              <w:instrText xml:space="preserve"> PAGEREF _Toc202194291 \h </w:instrText>
             </w:r>
             <w:r>
               <w:rPr>
@@ -3428,7 +3424,7 @@
               <w14:ligatures w14:val="none"/>
             </w:rPr>
           </w:pPr>
-          <w:hyperlink w:anchor="_Toc202193765" w:history="1">
+          <w:hyperlink w:anchor="_Toc202194292" w:history="1">
             <w:r>
               <w:rPr>
                 <w:rStyle w:val="Hyperlink"/>
@@ -3455,7 +3451,7 @@
                 <w:noProof/>
                 <w:webHidden/>
               </w:rPr>
-              <w:instrText xml:space="preserve"> PAGEREF _Toc202193765 \h </w:instrText>
+              <w:instrText xml:space="preserve"> PAGEREF _Toc202194292 \h </w:instrText>
             </w:r>
             <w:r>
               <w:rPr>
@@ -3501,7 +3497,7 @@
               <w14:ligatures w14:val="none"/>
             </w:rPr>
           </w:pPr>
-          <w:hyperlink w:anchor="_Toc202193766" w:history="1">
+          <w:hyperlink w:anchor="_Toc202194293" w:history="1">
             <w:r>
               <w:rPr>
                 <w:rStyle w:val="Hyperlink"/>
@@ -3528,7 +3524,7 @@
                 <w:noProof/>
                 <w:webHidden/>
               </w:rPr>
-              <w:instrText xml:space="preserve"> PAGEREF _Toc202193766 \h </w:instrText>
+              <w:instrText xml:space="preserve"> PAGEREF _Toc202194293 \h </w:instrText>
             </w:r>
             <w:r>
               <w:rPr>
@@ -3575,7 +3571,7 @@
               <w14:ligatures w14:val="none"/>
             </w:rPr>
           </w:pPr>
-          <w:hyperlink w:anchor="_Toc202193767" w:history="1">
+          <w:hyperlink w:anchor="_Toc202194294" w:history="1">
             <w:r>
               <w:rPr>
                 <w:rStyle w:val="Hyperlink"/>
@@ -3620,7 +3616,7 @@
                 <w:noProof/>
                 <w:webHidden/>
               </w:rPr>
-              <w:instrText xml:space="preserve"> PAGEREF _Toc202193767 \h </w:instrText>
+              <w:instrText xml:space="preserve"> PAGEREF _Toc202194294 \h </w:instrText>
             </w:r>
             <w:r>
               <w:rPr>
@@ -3667,7 +3663,7 @@
               <w14:ligatures w14:val="none"/>
             </w:rPr>
           </w:pPr>
-          <w:hyperlink w:anchor="_Toc202193768" w:history="1">
+          <w:hyperlink w:anchor="_Toc202194295" w:history="1">
             <w:r>
               <w:rPr>
                 <w:rStyle w:val="Hyperlink"/>
@@ -3712,7 +3708,7 @@
                 <w:noProof/>
                 <w:webHidden/>
               </w:rPr>
-              <w:instrText xml:space="preserve"> PAGEREF _Toc202193768 \h </w:instrText>
+              <w:instrText xml:space="preserve"> PAGEREF _Toc202194295 \h </w:instrText>
             </w:r>
             <w:r>
               <w:rPr>
@@ -3759,7 +3755,7 @@
               <w14:ligatures w14:val="none"/>
             </w:rPr>
           </w:pPr>
-          <w:hyperlink w:anchor="_Toc202193769" w:history="1">
+          <w:hyperlink w:anchor="_Toc202194296" w:history="1">
             <w:r>
               <w:rPr>
                 <w:rStyle w:val="Hyperlink"/>
@@ -3804,7 +3800,7 @@
                 <w:noProof/>
                 <w:webHidden/>
               </w:rPr>
-              <w:instrText xml:space="preserve"> PAGEREF _Toc202193769 \h </w:instrText>
+              <w:instrText xml:space="preserve"> PAGEREF _Toc202194296 \h </w:instrText>
             </w:r>
             <w:r>
               <w:rPr>
@@ -3851,7 +3847,7 @@
               <w14:ligatures w14:val="none"/>
             </w:rPr>
           </w:pPr>
-          <w:hyperlink w:anchor="_Toc202193770" w:history="1">
+          <w:hyperlink w:anchor="_Toc202194297" w:history="1">
             <w:r>
               <w:rPr>
                 <w:rStyle w:val="Hyperlink"/>
@@ -3896,7 +3892,7 @@
                 <w:noProof/>
                 <w:webHidden/>
               </w:rPr>
-              <w:instrText xml:space="preserve"> PAGEREF _Toc202193770 \h </w:instrText>
+              <w:instrText xml:space="preserve"> PAGEREF _Toc202194297 \h </w:instrText>
             </w:r>
             <w:r>
               <w:rPr>
@@ -3943,7 +3939,7 @@
               <w14:ligatures w14:val="none"/>
             </w:rPr>
           </w:pPr>
-          <w:hyperlink w:anchor="_Toc202193771" w:history="1">
+          <w:hyperlink w:anchor="_Toc202194298" w:history="1">
             <w:r>
               <w:rPr>
                 <w:rStyle w:val="Hyperlink"/>
@@ -3988,7 +3984,7 @@
                 <w:noProof/>
                 <w:webHidden/>
               </w:rPr>
-              <w:instrText xml:space="preserve"> PAGEREF _Toc202193771 \h </w:instrText>
+              <w:instrText xml:space="preserve"> PAGEREF _Toc202194298 \h </w:instrText>
             </w:r>
             <w:r>
               <w:rPr>
@@ -4035,7 +4031,7 @@
               <w14:ligatures w14:val="none"/>
             </w:rPr>
           </w:pPr>
-          <w:hyperlink w:anchor="_Toc202193772" w:history="1">
+          <w:hyperlink w:anchor="_Toc202194299" w:history="1">
             <w:r>
               <w:rPr>
                 <w:rStyle w:val="Hyperlink"/>
@@ -4080,7 +4076,7 @@
                 <w:noProof/>
                 <w:webHidden/>
               </w:rPr>
-              <w:instrText xml:space="preserve"> PAGEREF _Toc202193772 \h </w:instrText>
+              <w:instrText xml:space="preserve"> PAGEREF _Toc202194299 \h </w:instrText>
             </w:r>
             <w:r>
               <w:rPr>
@@ -4127,7 +4123,7 @@
               <w14:ligatures w14:val="none"/>
             </w:rPr>
           </w:pPr>
-          <w:hyperlink w:anchor="_Toc202193773" w:history="1">
+          <w:hyperlink w:anchor="_Toc202194300" w:history="1">
             <w:r>
               <w:rPr>
                 <w:rStyle w:val="Hyperlink"/>
@@ -4172,7 +4168,7 @@
                 <w:noProof/>
                 <w:webHidden/>
               </w:rPr>
-              <w:instrText xml:space="preserve"> PAGEREF _Toc202193773 \h </w:instrText>
+              <w:instrText xml:space="preserve"> PAGEREF _Toc202194300 \h </w:instrText>
             </w:r>
             <w:r>
               <w:rPr>
@@ -4219,7 +4215,7 @@
               <w14:ligatures w14:val="none"/>
             </w:rPr>
           </w:pPr>
-          <w:hyperlink w:anchor="_Toc202193774" w:history="1">
+          <w:hyperlink w:anchor="_Toc202194301" w:history="1">
             <w:r>
               <w:rPr>
                 <w:rStyle w:val="Hyperlink"/>
@@ -4264,7 +4260,7 @@
                 <w:noProof/>
                 <w:webHidden/>
               </w:rPr>
-              <w:instrText xml:space="preserve"> PAGEREF _Toc202193774 \h </w:instrText>
+              <w:instrText xml:space="preserve"> PAGEREF _Toc202194301 \h </w:instrText>
             </w:r>
             <w:r>
               <w:rPr>
@@ -4311,7 +4307,7 @@
               <w14:ligatures w14:val="none"/>
             </w:rPr>
           </w:pPr>
-          <w:hyperlink w:anchor="_Toc202193775" w:history="1">
+          <w:hyperlink w:anchor="_Toc202194302" w:history="1">
             <w:r>
               <w:rPr>
                 <w:rStyle w:val="Hyperlink"/>
@@ -4356,7 +4352,7 @@
                 <w:noProof/>
                 <w:webHidden/>
               </w:rPr>
-              <w:instrText xml:space="preserve"> PAGEREF _Toc202193775 \h </w:instrText>
+              <w:instrText xml:space="preserve"> PAGEREF _Toc202194302 \h </w:instrText>
             </w:r>
             <w:r>
               <w:rPr>
@@ -4403,7 +4399,7 @@
               <w14:ligatures w14:val="none"/>
             </w:rPr>
           </w:pPr>
-          <w:hyperlink w:anchor="_Toc202193776" w:history="1">
+          <w:hyperlink w:anchor="_Toc202194303" w:history="1">
             <w:r>
               <w:rPr>
                 <w:rStyle w:val="Hyperlink"/>
@@ -4448,7 +4444,7 @@
                 <w:noProof/>
                 <w:webHidden/>
               </w:rPr>
-              <w:instrText xml:space="preserve"> PAGEREF _Toc202193776 \h </w:instrText>
+              <w:instrText xml:space="preserve"> PAGEREF _Toc202194303 \h </w:instrText>
             </w:r>
             <w:r>
               <w:rPr>
@@ -4495,7 +4491,7 @@
               <w14:ligatures w14:val="none"/>
             </w:rPr>
           </w:pPr>
-          <w:hyperlink w:anchor="_Toc202193777" w:history="1">
+          <w:hyperlink w:anchor="_Toc202194304" w:history="1">
             <w:r>
               <w:rPr>
                 <w:rStyle w:val="Hyperlink"/>
@@ -4540,7 +4536,7 @@
                 <w:noProof/>
                 <w:webHidden/>
               </w:rPr>
-              <w:instrText xml:space="preserve"> PAGEREF _Toc202193777 \h </w:instrText>
+              <w:instrText xml:space="preserve"> PAGEREF _Toc202194304 \h </w:instrText>
             </w:r>
             <w:r>
               <w:rPr>
@@ -4587,7 +4583,7 @@
               <w14:ligatures w14:val="none"/>
             </w:rPr>
           </w:pPr>
-          <w:hyperlink w:anchor="_Toc202193778" w:history="1">
+          <w:hyperlink w:anchor="_Toc202194305" w:history="1">
             <w:r>
               <w:rPr>
                 <w:rStyle w:val="Hyperlink"/>
@@ -4632,7 +4628,7 @@
                 <w:noProof/>
                 <w:webHidden/>
               </w:rPr>
-              <w:instrText xml:space="preserve"> PAGEREF _Toc202193778 \h </w:instrText>
+              <w:instrText xml:space="preserve"> PAGEREF _Toc202194305 \h </w:instrText>
             </w:r>
             <w:r>
               <w:rPr>
@@ -4679,7 +4675,7 @@
               <w14:ligatures w14:val="none"/>
             </w:rPr>
           </w:pPr>
-          <w:hyperlink w:anchor="_Toc202193779" w:history="1">
+          <w:hyperlink w:anchor="_Toc202194306" w:history="1">
             <w:r>
               <w:rPr>
                 <w:rStyle w:val="Hyperlink"/>
@@ -4724,7 +4720,7 @@
                 <w:noProof/>
                 <w:webHidden/>
               </w:rPr>
-              <w:instrText xml:space="preserve"> PAGEREF _Toc202193779 \h </w:instrText>
+              <w:instrText xml:space="preserve"> PAGEREF _Toc202194306 \h </w:instrText>
             </w:r>
             <w:r>
               <w:rPr>
@@ -4796,7 +4792,7 @@
           <w:rStyle w:val="Heading1Char"/>
         </w:rPr>
       </w:pPr>
-      <w:bookmarkStart w:id="14" w:name="_Toc202193764"/>
+      <w:bookmarkStart w:id="16" w:name="_Toc202194291"/>
       <w:r>
         <w:rPr>
           <w:rStyle w:val="Heading1Char"/>
@@ -4804,7 +4800,7 @@
         <w:lastRenderedPageBreak/>
         <w:t>List of Tables</w:t>
       </w:r>
-      <w:bookmarkEnd w:id="14"/>
+      <w:bookmarkEnd w:id="16"/>
     </w:p>
     <w:p>
       <w:pPr>
@@ -4852,21 +4848,7 @@
             <w:rStyle w:val="Hyperlink"/>
             <w:noProof/>
           </w:rPr>
-          <w:t xml:space="preserve">Table 6.1- Requirement </w:t>
-        </w:r>
-        <w:r>
-          <w:rPr>
-            <w:rStyle w:val="Hyperlink"/>
-            <w:noProof/>
-          </w:rPr>
-          <w:t>M</w:t>
-        </w:r>
-        <w:r>
-          <w:rPr>
-            <w:rStyle w:val="Hyperlink"/>
-            <w:noProof/>
-          </w:rPr>
-          <w:t>atrix</w:t>
+          <w:t>Table 6.1- Requirement Matrix</w:t>
         </w:r>
         <w:r>
           <w:rPr>
@@ -4940,21 +4922,7 @@
             <w:rStyle w:val="Hyperlink"/>
             <w:noProof/>
           </w:rPr>
-          <w:t>Table 7.2 - Work A</w:t>
-        </w:r>
-        <w:r>
-          <w:rPr>
-            <w:rStyle w:val="Hyperlink"/>
-            <w:noProof/>
-          </w:rPr>
-          <w:t>s</w:t>
-        </w:r>
-        <w:r>
-          <w:rPr>
-            <w:rStyle w:val="Hyperlink"/>
-            <w:noProof/>
-          </w:rPr>
-          <w:t>signed</w:t>
+          <w:t>Table 7.2 - Work Assigned</w:t>
         </w:r>
         <w:r>
           <w:rPr>
@@ -5047,7 +5015,7 @@
           <w:rStyle w:val="Heading1Char"/>
         </w:rPr>
       </w:pPr>
-      <w:bookmarkStart w:id="15" w:name="_Toc202193765"/>
+      <w:bookmarkStart w:id="17" w:name="_Toc202194292"/>
       <w:r>
         <w:rPr>
           <w:rStyle w:val="Heading1Char"/>
@@ -5061,7 +5029,7 @@
         </w:rPr>
         <w:t>Figures</w:t>
       </w:r>
-      <w:bookmarkEnd w:id="15"/>
+      <w:bookmarkEnd w:id="17"/>
     </w:p>
     <w:p>
       <w:pPr>
@@ -5642,11 +5610,12 @@
     </w:p>
     <w:p>
       <w:pPr>
+        <w:spacing w:line="360" w:lineRule="auto"/>
         <w:rPr>
           <w:rStyle w:val="Heading1Char"/>
         </w:rPr>
       </w:pPr>
-      <w:bookmarkStart w:id="16" w:name="_Toc202193766"/>
+      <w:bookmarkStart w:id="18" w:name="_Toc202194293"/>
       <w:r>
         <w:rPr>
           <w:rStyle w:val="Heading1Char"/>
@@ -5654,7 +5623,7 @@
         <w:lastRenderedPageBreak/>
         <w:t>Abbreviation</w:t>
       </w:r>
-      <w:bookmarkEnd w:id="16"/>
+      <w:bookmarkEnd w:id="18"/>
     </w:p>
     <w:tbl>
       <w:tblPr>
@@ -6660,6 +6629,7 @@
               <w:jc w:val="center"/>
             </w:pPr>
             <w:r>
+              <w:lastRenderedPageBreak/>
               <w:t>CD</w:t>
             </w:r>
           </w:p>
@@ -6692,7 +6662,6 @@
               <w:jc w:val="center"/>
             </w:pPr>
             <w:r>
-              <w:lastRenderedPageBreak/>
               <w:t>ID</w:t>
             </w:r>
           </w:p>
@@ -6979,7 +6948,7 @@
           <w:footerReference w:type="default" r:id="rId10"/>
           <w:pgSz w:w="11906" w:h="16838" w:code="9"/>
           <w:pgMar w:top="1440" w:right="1440" w:bottom="1440" w:left="2160" w:header="720" w:footer="720" w:gutter="0"/>
-          <w:pgNumType w:fmt="lowerRoman" w:start="1"/>
+          <w:pgNumType w:fmt="lowerRoman"/>
           <w:cols w:space="720"/>
           <w:titlePg/>
           <w:docGrid w:linePitch="360"/>
@@ -6991,12 +6960,12 @@
         <w:pStyle w:val="Heading1"/>
         <w:spacing w:line="360" w:lineRule="auto"/>
       </w:pPr>
-      <w:bookmarkStart w:id="17" w:name="_Toc202193767"/>
+      <w:bookmarkStart w:id="19" w:name="_Toc202194294"/>
       <w:r>
         <w:lastRenderedPageBreak/>
         <w:t>Introduction</w:t>
       </w:r>
-      <w:bookmarkEnd w:id="17"/>
+      <w:bookmarkEnd w:id="19"/>
     </w:p>
     <w:p>
       <w:pPr>
@@ -7079,12 +7048,12 @@
         <w:pStyle w:val="Heading1"/>
         <w:spacing w:line="360" w:lineRule="auto"/>
       </w:pPr>
-      <w:bookmarkStart w:id="18" w:name="_Toc202193768"/>
+      <w:bookmarkStart w:id="20" w:name="_Toc202194295"/>
       <w:r>
         <w:lastRenderedPageBreak/>
         <w:t>Problem Statement</w:t>
       </w:r>
-      <w:bookmarkEnd w:id="18"/>
+      <w:bookmarkEnd w:id="20"/>
     </w:p>
     <w:p>
       <w:pPr>
@@ -7194,12 +7163,12 @@
           <w:szCs w:val="24"/>
         </w:rPr>
       </w:pPr>
-      <w:bookmarkStart w:id="19" w:name="_Toc202193769"/>
+      <w:bookmarkStart w:id="21" w:name="_Toc202194296"/>
       <w:r>
         <w:lastRenderedPageBreak/>
         <w:t>Objective</w:t>
       </w:r>
-      <w:bookmarkEnd w:id="19"/>
+      <w:bookmarkEnd w:id="21"/>
     </w:p>
     <w:p>
       <w:pPr>
@@ -7291,12 +7260,12 @@
         <w:pStyle w:val="Heading1"/>
         <w:spacing w:line="360" w:lineRule="auto"/>
       </w:pPr>
-      <w:bookmarkStart w:id="20" w:name="_Toc202193770"/>
+      <w:bookmarkStart w:id="22" w:name="_Toc202194297"/>
       <w:r>
         <w:lastRenderedPageBreak/>
         <w:t>Background Study</w:t>
       </w:r>
-      <w:bookmarkEnd w:id="20"/>
+      <w:bookmarkEnd w:id="22"/>
     </w:p>
     <w:p>
       <w:pPr>
@@ -7715,12 +7684,12 @@
         <w:pStyle w:val="Heading1"/>
         <w:spacing w:line="360" w:lineRule="auto"/>
       </w:pPr>
-      <w:bookmarkStart w:id="21" w:name="_Toc202193771"/>
+      <w:bookmarkStart w:id="23" w:name="_Toc202194298"/>
       <w:r>
         <w:lastRenderedPageBreak/>
         <w:t>Requirement Document</w:t>
       </w:r>
-      <w:bookmarkEnd w:id="21"/>
+      <w:bookmarkEnd w:id="23"/>
     </w:p>
     <w:p>
       <w:pPr>
@@ -10925,7 +10894,7 @@
           <w:szCs w:val="24"/>
         </w:rPr>
       </w:pPr>
-      <w:bookmarkStart w:id="22" w:name="_Toc202193783"/>
+      <w:bookmarkStart w:id="24" w:name="_Toc202193783"/>
       <w:r>
         <w:t xml:space="preserve">Table </w:t>
       </w:r>
@@ -10954,7 +10923,7 @@
       <w:r>
         <w:t xml:space="preserve"> Requirement Matrix</w:t>
       </w:r>
-      <w:bookmarkEnd w:id="22"/>
+      <w:bookmarkEnd w:id="24"/>
     </w:p>
     <w:p>
       <w:pPr>
@@ -10979,12 +10948,12 @@
         <w:pStyle w:val="Heading1"/>
         <w:spacing w:line="360" w:lineRule="auto"/>
       </w:pPr>
-      <w:bookmarkStart w:id="23" w:name="_Toc202193772"/>
+      <w:bookmarkStart w:id="25" w:name="_Toc202194299"/>
       <w:r>
         <w:lastRenderedPageBreak/>
         <w:t>Methodology</w:t>
       </w:r>
-      <w:bookmarkEnd w:id="23"/>
+      <w:bookmarkEnd w:id="25"/>
     </w:p>
     <w:p>
       <w:pPr>
@@ -11092,7 +11061,7 @@
           <w:szCs w:val="24"/>
         </w:rPr>
       </w:pPr>
-      <w:bookmarkStart w:id="24" w:name="_Toc202193835"/>
+      <w:bookmarkStart w:id="26" w:name="_Toc202193835"/>
       <w:r>
         <w:t xml:space="preserve">Figure </w:t>
       </w:r>
@@ -11118,7 +11087,7 @@
       <w:r>
         <w:t xml:space="preserve"> - Iterative Model</w:t>
       </w:r>
-      <w:bookmarkEnd w:id="24"/>
+      <w:bookmarkEnd w:id="26"/>
     </w:p>
     <w:p>
       <w:pPr>
@@ -12612,7 +12581,7 @@
           <w:szCs w:val="24"/>
         </w:rPr>
       </w:pPr>
-      <w:bookmarkStart w:id="25" w:name="_Toc202193784"/>
+      <w:bookmarkStart w:id="27" w:name="_Toc202193784"/>
       <w:r>
         <w:t xml:space="preserve">Table </w:t>
       </w:r>
@@ -12622,31 +12591,18 @@
       <w:r>
         <w:t>.</w:t>
       </w:r>
-      <w:r>
-        <w:fldChar w:fldCharType="begin"/>
-      </w:r>
-      <w:r>
-        <w:instrText xml:space="preserve"> SEQ Table \* ARABIC \s 1 </w:instrText>
-      </w:r>
-      <w:r>
-        <w:fldChar w:fldCharType="separate"/>
-      </w:r>
-      <w:r>
-        <w:rPr>
-          <w:noProof/>
-        </w:rPr>
-        <w:t>2</w:t>
-      </w:r>
-      <w:r>
-        <w:rPr>
-          <w:noProof/>
-        </w:rPr>
-        <w:fldChar w:fldCharType="end"/>
-      </w:r>
+      <w:fldSimple w:instr=" SEQ Table \* ARABIC \s 1 ">
+        <w:r>
+          <w:rPr>
+            <w:noProof/>
+          </w:rPr>
+          <w:t>2</w:t>
+        </w:r>
+      </w:fldSimple>
       <w:r>
         <w:t xml:space="preserve"> - Work Assigned</w:t>
       </w:r>
-      <w:bookmarkEnd w:id="25"/>
+      <w:bookmarkEnd w:id="27"/>
     </w:p>
     <w:p>
       <w:pPr>
@@ -12678,12 +12634,12 @@
         <w:pStyle w:val="Heading1"/>
         <w:spacing w:line="360" w:lineRule="auto"/>
       </w:pPr>
-      <w:bookmarkStart w:id="26" w:name="_Toc202193773"/>
+      <w:bookmarkStart w:id="28" w:name="_Toc202194300"/>
       <w:r>
         <w:lastRenderedPageBreak/>
         <w:t>System Design</w:t>
       </w:r>
-      <w:bookmarkEnd w:id="26"/>
+      <w:bookmarkEnd w:id="28"/>
     </w:p>
     <w:p>
       <w:pPr>
@@ -12884,7 +12840,7 @@
           <w:szCs w:val="24"/>
         </w:rPr>
       </w:pPr>
-      <w:bookmarkStart w:id="27" w:name="_Toc202193836"/>
+      <w:bookmarkStart w:id="29" w:name="_Toc202193836"/>
       <w:r>
         <w:t xml:space="preserve">Figure </w:t>
       </w:r>
@@ -12910,7 +12866,7 @@
       <w:r>
         <w:t xml:space="preserve"> - ER Diagram</w:t>
       </w:r>
-      <w:bookmarkEnd w:id="27"/>
+      <w:bookmarkEnd w:id="29"/>
     </w:p>
     <w:p>
       <w:pPr>
@@ -13307,7 +13263,7 @@
           <w:szCs w:val="24"/>
         </w:rPr>
       </w:pPr>
-      <w:bookmarkStart w:id="28" w:name="_Toc202193837"/>
+      <w:bookmarkStart w:id="30" w:name="_Toc202193837"/>
       <w:r>
         <w:t xml:space="preserve">Figure </w:t>
       </w:r>
@@ -13333,7 +13289,7 @@
       <w:r>
         <w:t xml:space="preserve"> - DFD Level 0</w:t>
       </w:r>
-      <w:bookmarkEnd w:id="28"/>
+      <w:bookmarkEnd w:id="30"/>
     </w:p>
     <w:p>
       <w:pPr>
@@ -13692,7 +13648,7 @@
       <w:pPr>
         <w:pStyle w:val="Caption"/>
       </w:pPr>
-      <w:bookmarkStart w:id="29" w:name="_Toc202193838"/>
+      <w:bookmarkStart w:id="31" w:name="_Toc202193838"/>
       <w:r>
         <w:t xml:space="preserve">Figure </w:t>
       </w:r>
@@ -13718,7 +13674,7 @@
       <w:r>
         <w:t xml:space="preserve"> - DFD Level 1</w:t>
       </w:r>
-      <w:bookmarkEnd w:id="29"/>
+      <w:bookmarkEnd w:id="31"/>
     </w:p>
     <w:p>
       <w:pPr>
@@ -13952,7 +13908,7 @@
           <w:szCs w:val="24"/>
         </w:rPr>
       </w:pPr>
-      <w:bookmarkStart w:id="30" w:name="_Toc202193839"/>
+      <w:bookmarkStart w:id="32" w:name="_Toc202193839"/>
       <w:r>
         <w:t xml:space="preserve">Figure </w:t>
       </w:r>
@@ -13978,7 +13934,7 @@
       <w:r>
         <w:t xml:space="preserve"> - DFD Level 2</w:t>
       </w:r>
-      <w:bookmarkEnd w:id="30"/>
+      <w:bookmarkEnd w:id="32"/>
     </w:p>
     <w:p>
       <w:pPr>
@@ -14115,7 +14071,7 @@
           <w:szCs w:val="28"/>
         </w:rPr>
       </w:pPr>
-      <w:bookmarkStart w:id="31" w:name="_Toc202193840"/>
+      <w:bookmarkStart w:id="33" w:name="_Toc202193840"/>
       <w:r>
         <w:t xml:space="preserve">Figure </w:t>
       </w:r>
@@ -14141,7 +14097,7 @@
       <w:r>
         <w:t xml:space="preserve"> - UML Diagram</w:t>
       </w:r>
-      <w:bookmarkEnd w:id="31"/>
+      <w:bookmarkEnd w:id="33"/>
     </w:p>
     <w:p>
       <w:pPr>
@@ -14287,7 +14243,7 @@
           <w:szCs w:val="24"/>
         </w:rPr>
       </w:pPr>
-      <w:bookmarkStart w:id="32" w:name="_Toc202193841"/>
+      <w:bookmarkStart w:id="34" w:name="_Toc202193841"/>
       <w:r>
         <w:t xml:space="preserve">Figure </w:t>
       </w:r>
@@ -14331,7 +14287,7 @@
         </w:rPr>
         <w:t xml:space="preserve"> Diagram</w:t>
       </w:r>
-      <w:bookmarkEnd w:id="32"/>
+      <w:bookmarkEnd w:id="34"/>
     </w:p>
     <w:p>
       <w:pPr>
@@ -14353,12 +14309,12 @@
         <w:spacing w:line="360" w:lineRule="auto"/>
         <w:ind w:left="0" w:firstLine="0"/>
       </w:pPr>
-      <w:bookmarkStart w:id="33" w:name="_Toc202193774"/>
+      <w:bookmarkStart w:id="35" w:name="_Toc202194301"/>
       <w:r>
         <w:lastRenderedPageBreak/>
         <w:t>Development Process</w:t>
       </w:r>
-      <w:bookmarkEnd w:id="33"/>
+      <w:bookmarkEnd w:id="35"/>
     </w:p>
     <w:p>
       <w:pPr>
@@ -14488,12 +14444,12 @@
         <w:spacing w:line="360" w:lineRule="auto"/>
         <w:ind w:left="0" w:firstLine="0"/>
       </w:pPr>
-      <w:bookmarkStart w:id="34" w:name="_Toc202193775"/>
+      <w:bookmarkStart w:id="36" w:name="_Toc202194302"/>
       <w:r>
         <w:lastRenderedPageBreak/>
         <w:t>Deliverables</w:t>
       </w:r>
-      <w:bookmarkEnd w:id="34"/>
+      <w:bookmarkEnd w:id="36"/>
     </w:p>
     <w:p>
       <w:pPr>
@@ -14743,12 +14699,12 @@
         <w:pStyle w:val="Heading1"/>
         <w:spacing w:line="360" w:lineRule="auto"/>
       </w:pPr>
-      <w:bookmarkStart w:id="35" w:name="_Toc202193776"/>
+      <w:bookmarkStart w:id="37" w:name="_Toc202194303"/>
       <w:r>
         <w:lastRenderedPageBreak/>
         <w:t>Future Enhancements</w:t>
       </w:r>
-      <w:bookmarkEnd w:id="35"/>
+      <w:bookmarkEnd w:id="37"/>
     </w:p>
     <w:p/>
     <w:p>
@@ -14798,12 +14754,12 @@
           <w:szCs w:val="24"/>
         </w:rPr>
       </w:pPr>
-      <w:bookmarkStart w:id="36" w:name="_Toc202193777"/>
+      <w:bookmarkStart w:id="38" w:name="_Toc202194304"/>
       <w:r>
         <w:lastRenderedPageBreak/>
         <w:t>Conclusion</w:t>
       </w:r>
-      <w:bookmarkEnd w:id="36"/>
+      <w:bookmarkEnd w:id="38"/>
     </w:p>
     <w:p>
       <w:pPr>
@@ -14940,12 +14896,12 @@
         <w:pStyle w:val="Heading1"/>
         <w:spacing w:line="360" w:lineRule="auto"/>
       </w:pPr>
-      <w:bookmarkStart w:id="37" w:name="_Toc202193778"/>
+      <w:bookmarkStart w:id="39" w:name="_Toc202194305"/>
       <w:r>
         <w:lastRenderedPageBreak/>
         <w:t>Reference</w:t>
       </w:r>
-      <w:bookmarkEnd w:id="37"/>
+      <w:bookmarkEnd w:id="39"/>
     </w:p>
     <w:p>
       <w:pPr>
@@ -15512,12 +15468,12 @@
         <w:pStyle w:val="Heading1"/>
         <w:spacing w:line="360" w:lineRule="auto"/>
       </w:pPr>
-      <w:bookmarkStart w:id="38" w:name="_Toc202193779"/>
+      <w:bookmarkStart w:id="40" w:name="_Toc202194306"/>
       <w:r>
         <w:lastRenderedPageBreak/>
         <w:t>Anex</w:t>
       </w:r>
-      <w:bookmarkEnd w:id="38"/>
+      <w:bookmarkEnd w:id="40"/>
     </w:p>
     <w:p>
       <w:pPr>
@@ -16054,20 +16010,53 @@
 
 <file path=word/footer1.xml><?xml version="1.0" encoding="utf-8"?>
 <w:ftr xmlns:wpc="http://schemas.microsoft.com/office/word/2010/wordprocessingCanvas" xmlns:cx="http://schemas.microsoft.com/office/drawing/2014/chartex" xmlns:cx1="http://schemas.microsoft.com/office/drawing/2015/9/8/chartex" xmlns:cx2="http://schemas.microsoft.com/office/drawing/2015/10/21/chartex" xmlns:cx3="http://schemas.microsoft.com/office/drawing/2016/5/9/chartex" xmlns:cx4="http://schemas.microsoft.com/office/drawing/2016/5/10/chartex" xmlns:cx5="http://schemas.microsoft.com/office/drawing/2016/5/11/chartex" xmlns:cx6="http://schemas.microsoft.com/office/drawing/2016/5/12/chartex" xmlns:cx7="http://schemas.microsoft.com/office/drawing/2016/5/13/chartex" xmlns:cx8="http://schemas.microsoft.com/office/drawing/2016/5/14/chartex" xmlns:mc="http://schemas.openxmlformats.org/markup-compatibility/2006" xmlns:aink="http://schemas.microsoft.com/office/drawing/2016/ink" xmlns:am3d="http://schemas.microsoft.com/office/drawing/2017/model3d" xmlns:o="urn:schemas-microsoft-com:office:office" xmlns:oel="http://schemas.microsoft.com/office/2019/extlst" xmlns:r="http://schemas.openxmlformats.org/officeDocument/2006/relationships" xmlns:m="http://schemas.openxmlformats.org/officeDocument/2006/math" xmlns:v="urn:schemas-microsoft-com:vml" xmlns:wp14="http://schemas.microsoft.com/office/word/2010/wordprocessingDrawing" xmlns:wp="http://schemas.openxmlformats.org/drawingml/2006/wordprocessingDrawing" xmlns:w10="urn:schemas-microsoft-com:office:word" xmlns:w="http://schemas.openxmlformats.org/wordprocessingml/2006/main" xmlns:w14="http://schemas.microsoft.com/office/word/2010/wordml" xmlns:w15="http://schemas.microsoft.com/office/word/2012/wordml" xmlns:w16cex="http://schemas.microsoft.com/office/word/2018/wordml/cex" xmlns:w16cid="http://schemas.microsoft.com/office/word/2016/wordml/cid" xmlns:w16="http://schemas.microsoft.com/office/word/2018/wordml" xmlns:w16sdtdh="http://schemas.microsoft.com/office/word/2020/wordml/sdtdatahash" xmlns:w16se="http://schemas.microsoft.com/office/word/2015/wordml/symex" xmlns:wpg="http://schemas.microsoft.com/office/word/2010/wordprocessingGroup" xmlns:wpi="http://schemas.microsoft.com/office/word/2010/wordprocessingInk" xmlns:wne="http://schemas.microsoft.com/office/word/2006/wordml" xmlns:wps="http://schemas.microsoft.com/office/word/2010/wordprocessingShape" mc:Ignorable="w14 w15 w16se w16cid w16 w16cex w16sdtdh wp14">
+  <w:sdt>
+    <w:sdtPr>
+      <w:id w:val="1206054772"/>
+      <w:docPartObj>
+        <w:docPartGallery w:val="Page Numbers (Bottom of Page)"/>
+        <w:docPartUnique/>
+      </w:docPartObj>
+    </w:sdtPr>
+    <w:sdtEndPr>
+      <w:rPr>
+        <w:noProof/>
+      </w:rPr>
+    </w:sdtEndPr>
+    <w:sdtContent>
+      <w:p>
+        <w:pPr>
+          <w:pStyle w:val="Footer"/>
+          <w:jc w:val="center"/>
+        </w:pPr>
+        <w:r>
+          <w:fldChar w:fldCharType="begin"/>
+        </w:r>
+        <w:r>
+          <w:instrText xml:space="preserve"> PAGE   \* MERGEFORMAT </w:instrText>
+        </w:r>
+        <w:r>
+          <w:fldChar w:fldCharType="separate"/>
+        </w:r>
+        <w:r>
+          <w:rPr>
+            <w:noProof/>
+          </w:rPr>
+          <w:t>2</w:t>
+        </w:r>
+        <w:r>
+          <w:rPr>
+            <w:noProof/>
+          </w:rPr>
+          <w:fldChar w:fldCharType="end"/>
+        </w:r>
+      </w:p>
+    </w:sdtContent>
+  </w:sdt>
   <w:p>
     <w:pPr>
       <w:pStyle w:val="Footer"/>
-      <w:jc w:val="center"/>
     </w:pPr>
-  </w:p>
-  <w:p>
-    <w:pPr>
-      <w:pStyle w:val="Footer"/>
-      <w:jc w:val="center"/>
-    </w:pPr>
-    <w:r>
-      <w:t>ii</w:t>
-    </w:r>
   </w:p>
 </w:ftr>
 </file>
@@ -22149,6 +22138,7 @@
     <w:rsid w:val="00AB1A59"/>
     <w:rsid w:val="00AB46B1"/>
     <w:rsid w:val="00AD2871"/>
+    <w:rsid w:val="00B17637"/>
     <w:rsid w:val="00BC520E"/>
     <w:rsid w:val="00C37E02"/>
     <w:rsid w:val="00C5446E"/>

</xml_diff>

<commit_message>
sorted Abbreviation in ascending
</commit_message>
<xml_diff>
--- a/documents/final_defence.docx
+++ b/documents/final_defence.docx
@@ -244,7 +244,7 @@
               </wp:anchor>
             </w:drawing>
           </mc:Choice>
-          <mc:Fallback xmlns:w16sdtfl="http://schemas.microsoft.com/office/word/2024/wordml/sdtformatlock" xmlns:w16du="http://schemas.microsoft.com/office/word/2023/wordml/word16du">
+          <mc:Fallback xmlns:w16du="http://schemas.microsoft.com/office/word/2023/wordml/word16du" xmlns:w16sdtfl="http://schemas.microsoft.com/office/word/2024/wordml/sdtformatlock">
             <w:pict>
               <v:line w14:anchorId="3D2D3E71" id="Straight Connector 3" o:spid="_x0000_s1026" style="position:absolute;z-index:251661312;visibility:visible;mso-wrap-style:square;mso-wrap-distance-left:9pt;mso-wrap-distance-top:0;mso-wrap-distance-right:9pt;mso-wrap-distance-bottom:0;mso-position-horizontal:absolute;mso-position-horizontal-relative:text;mso-position-vertical:absolute;mso-position-vertical-relative:text" from="198.7pt,13.45pt" to="198.7pt,97.3pt" o:gfxdata="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" strokecolor="black [3200]" strokeweight="1pt">
                 <v:stroke joinstyle="miter"/>
@@ -309,7 +309,7 @@
               </wp:anchor>
             </w:drawing>
           </mc:Choice>
-          <mc:Fallback xmlns:w16sdtfl="http://schemas.microsoft.com/office/word/2024/wordml/sdtformatlock" xmlns:w16du="http://schemas.microsoft.com/office/word/2023/wordml/word16du">
+          <mc:Fallback xmlns:w16du="http://schemas.microsoft.com/office/word/2023/wordml/word16du" xmlns:w16sdtfl="http://schemas.microsoft.com/office/word/2024/wordml/sdtformatlock">
             <w:pict>
               <v:line w14:anchorId="0D653222" id="Straight Connector 2" o:spid="_x0000_s1026" style="position:absolute;z-index:251660288;visibility:visible;mso-wrap-style:square;mso-wrap-distance-left:9pt;mso-wrap-distance-top:0;mso-wrap-distance-right:9pt;mso-wrap-distance-bottom:0;mso-position-horizontal:absolute;mso-position-horizontal-relative:text;mso-position-vertical:absolute;mso-position-vertical-relative:text" from="228.2pt,13.45pt" to="228.2pt,97.35pt" o:gfxdata="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" strokecolor="black [3200]" strokeweight="1pt">
                 <v:stroke joinstyle="miter"/>
@@ -379,7 +379,7 @@
               </wp:anchor>
             </w:drawing>
           </mc:Choice>
-          <mc:Fallback xmlns:w16sdtfl="http://schemas.microsoft.com/office/word/2024/wordml/sdtformatlock" xmlns:w16du="http://schemas.microsoft.com/office/word/2023/wordml/word16du">
+          <mc:Fallback xmlns:w16du="http://schemas.microsoft.com/office/word/2023/wordml/word16du" xmlns:w16sdtfl="http://schemas.microsoft.com/office/word/2024/wordml/sdtformatlock">
             <w:pict>
               <v:line w14:anchorId="282E249C" id="Straight Connector 1" o:spid="_x0000_s1026" style="position:absolute;z-index:251659264;visibility:visible;mso-wrap-style:square;mso-wrap-distance-left:9pt;mso-wrap-distance-top:0;mso-wrap-distance-right:9pt;mso-wrap-distance-bottom:0;mso-position-horizontal:absolute;mso-position-horizontal-relative:text;mso-position-vertical:absolute;mso-position-vertical-relative:text" from="213.8pt,3.45pt" to="213.8pt,110.5pt" o:gfxdata="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" strokecolor="black [3213]" strokeweight="1pt">
                 <v:stroke joinstyle="miter"/>
@@ -5762,7 +5762,7 @@
               <w:jc w:val="center"/>
             </w:pPr>
             <w:r>
-              <w:t>LGIC</w:t>
+              <w:t>AUTH</w:t>
             </w:r>
           </w:p>
         </w:tc>
@@ -5775,7 +5775,7 @@
               <w:pStyle w:val="BodyText"/>
             </w:pPr>
             <w:r>
-              <w:t>LaGrande International College</w:t>
+              <w:t>Authentication</w:t>
             </w:r>
           </w:p>
         </w:tc>
@@ -5794,7 +5794,7 @@
               <w:jc w:val="center"/>
             </w:pPr>
             <w:r>
-              <w:t>AUTH</w:t>
+              <w:t>BAAS</w:t>
             </w:r>
           </w:p>
         </w:tc>
@@ -5807,7 +5807,7 @@
               <w:pStyle w:val="BodyText"/>
             </w:pPr>
             <w:r>
-              <w:t>Authentication</w:t>
+              <w:t>Backend as a Service</w:t>
             </w:r>
           </w:p>
         </w:tc>
@@ -5826,7 +5826,7 @@
               <w:jc w:val="center"/>
             </w:pPr>
             <w:r>
-              <w:t>BAAS</w:t>
+              <w:t>BCA</w:t>
             </w:r>
           </w:p>
         </w:tc>
@@ -5839,7 +5839,7 @@
               <w:pStyle w:val="BodyText"/>
             </w:pPr>
             <w:r>
-              <w:t>Backend as a Service</w:t>
+              <w:t>Bachelor of Computer Application</w:t>
             </w:r>
           </w:p>
         </w:tc>
@@ -5858,7 +5858,7 @@
               <w:jc w:val="center"/>
             </w:pPr>
             <w:r>
-              <w:t>BCA</w:t>
+              <w:t>CD</w:t>
             </w:r>
           </w:p>
         </w:tc>
@@ -5871,7 +5871,7 @@
               <w:pStyle w:val="BodyText"/>
             </w:pPr>
             <w:r>
-              <w:t>Bachelor of Computer Application</w:t>
+              <w:t>Continuous Delivery</w:t>
             </w:r>
           </w:p>
         </w:tc>
@@ -5890,7 +5890,7 @@
               <w:jc w:val="center"/>
             </w:pPr>
             <w:r>
-              <w:t>ITTI</w:t>
+              <w:t>CI</w:t>
             </w:r>
           </w:p>
         </w:tc>
@@ -5903,7 +5903,7 @@
               <w:pStyle w:val="BodyText"/>
             </w:pPr>
             <w:r>
-              <w:t>Industrial Technology Transformation Index</w:t>
+              <w:t>Continuous Integration</w:t>
             </w:r>
           </w:p>
         </w:tc>
@@ -5922,7 +5922,7 @@
               <w:jc w:val="center"/>
             </w:pPr>
             <w:r>
-              <w:t>UI</w:t>
+              <w:t>CRUD</w:t>
             </w:r>
           </w:p>
         </w:tc>
@@ -5935,7 +5935,7 @@
               <w:pStyle w:val="BodyText"/>
             </w:pPr>
             <w:r>
-              <w:t>User Interface</w:t>
+              <w:t>Create, Read, Update, Delete</w:t>
             </w:r>
           </w:p>
         </w:tc>
@@ -5954,7 +5954,7 @@
               <w:jc w:val="center"/>
             </w:pPr>
             <w:r>
-              <w:t>IOS</w:t>
+              <w:t>CSS</w:t>
             </w:r>
           </w:p>
         </w:tc>
@@ -5967,7 +5967,7 @@
               <w:pStyle w:val="BodyText"/>
             </w:pPr>
             <w:r>
-              <w:t>iPhone Operating System</w:t>
+              <w:t>Cascading Style Sheets</w:t>
             </w:r>
           </w:p>
         </w:tc>
@@ -6018,7 +6018,7 @@
               <w:jc w:val="center"/>
             </w:pPr>
             <w:r>
-              <w:t>GIT</w:t>
+              <w:t>DFD</w:t>
             </w:r>
           </w:p>
         </w:tc>
@@ -6031,7 +6031,7 @@
               <w:pStyle w:val="BodyText"/>
             </w:pPr>
             <w:r>
-              <w:t>Global Information Tracker</w:t>
+              <w:t>Data Flow Diagram</w:t>
             </w:r>
           </w:p>
         </w:tc>
@@ -6050,7 +6050,7 @@
               <w:jc w:val="center"/>
             </w:pPr>
             <w:r>
-              <w:t>HTTPS</w:t>
+              <w:t>ERD</w:t>
             </w:r>
           </w:p>
         </w:tc>
@@ -6063,7 +6063,7 @@
               <w:pStyle w:val="BodyText"/>
             </w:pPr>
             <w:r>
-              <w:t>Hyper Text Transfer Protocol Secure</w:t>
+              <w:t>Entity Relationship Diagram</w:t>
             </w:r>
           </w:p>
         </w:tc>
@@ -6082,7 +6082,7 @@
               <w:jc w:val="center"/>
             </w:pPr>
             <w:r>
-              <w:t>UX</w:t>
+              <w:t>GIT</w:t>
             </w:r>
           </w:p>
         </w:tc>
@@ -6095,7 +6095,7 @@
               <w:pStyle w:val="BodyText"/>
             </w:pPr>
             <w:r>
-              <w:t>User Experience</w:t>
+              <w:t>Global Information Tracker</w:t>
             </w:r>
           </w:p>
         </w:tc>
@@ -6114,7 +6114,7 @@
               <w:jc w:val="center"/>
             </w:pPr>
             <w:r>
-              <w:t>IT</w:t>
+              <w:t>HTTPS</w:t>
             </w:r>
           </w:p>
         </w:tc>
@@ -6127,7 +6127,7 @@
               <w:pStyle w:val="BodyText"/>
             </w:pPr>
             <w:r>
-              <w:t>Information Technology</w:t>
+              <w:t>Hyper Text Transfer Protocol Secure</w:t>
             </w:r>
           </w:p>
         </w:tc>
@@ -6146,7 +6146,7 @@
               <w:jc w:val="center"/>
             </w:pPr>
             <w:r>
-              <w:t>IOS</w:t>
+              <w:t>ID</w:t>
             </w:r>
           </w:p>
         </w:tc>
@@ -6159,7 +6159,7 @@
               <w:pStyle w:val="BodyText"/>
             </w:pPr>
             <w:r>
-              <w:t>iPhone Operating System</w:t>
+              <w:t>Identification</w:t>
             </w:r>
           </w:p>
         </w:tc>
@@ -6178,7 +6178,7 @@
               <w:jc w:val="center"/>
             </w:pPr>
             <w:r>
-              <w:t>JS</w:t>
+              <w:t>IOS</w:t>
             </w:r>
           </w:p>
         </w:tc>
@@ -6191,7 +6191,7 @@
               <w:pStyle w:val="BodyText"/>
             </w:pPr>
             <w:r>
-              <w:t>Java Script</w:t>
+              <w:t>iPhone Operating System</w:t>
             </w:r>
           </w:p>
         </w:tc>
@@ -6210,7 +6210,7 @@
               <w:jc w:val="center"/>
             </w:pPr>
             <w:r>
-              <w:t>XSS</w:t>
+              <w:t>IT</w:t>
             </w:r>
           </w:p>
         </w:tc>
@@ -6223,7 +6223,7 @@
               <w:pStyle w:val="BodyText"/>
             </w:pPr>
             <w:r>
-              <w:t>Cross-Site Scripting</w:t>
+              <w:t>Information Technology</w:t>
             </w:r>
           </w:p>
         </w:tc>
@@ -6242,7 +6242,7 @@
               <w:jc w:val="center"/>
             </w:pPr>
             <w:r>
-              <w:t>LGIC</w:t>
+              <w:t>ITTI</w:t>
             </w:r>
           </w:p>
         </w:tc>
@@ -6255,7 +6255,7 @@
               <w:pStyle w:val="BodyText"/>
             </w:pPr>
             <w:r>
-              <w:t>LA Grandee International</w:t>
+              <w:t>Industrial Technology Transformation Index</w:t>
             </w:r>
           </w:p>
         </w:tc>
@@ -6274,7 +6274,7 @@
               <w:jc w:val="center"/>
             </w:pPr>
             <w:r>
-              <w:t>LTD</w:t>
+              <w:t>JS</w:t>
             </w:r>
           </w:p>
         </w:tc>
@@ -6287,7 +6287,7 @@
               <w:pStyle w:val="BodyText"/>
             </w:pPr>
             <w:r>
-              <w:t>Limited</w:t>
+              <w:t>Java Script</w:t>
             </w:r>
           </w:p>
         </w:tc>
@@ -6306,7 +6306,7 @@
               <w:jc w:val="center"/>
             </w:pPr>
             <w:r>
-              <w:t>MS</w:t>
+              <w:t>LGIC</w:t>
             </w:r>
           </w:p>
         </w:tc>
@@ -6319,7 +6319,7 @@
               <w:pStyle w:val="BodyText"/>
             </w:pPr>
             <w:r>
-              <w:t>Microsoft</w:t>
+              <w:t>LaGrande International College</w:t>
             </w:r>
           </w:p>
         </w:tc>
@@ -6338,7 +6338,7 @@
               <w:jc w:val="center"/>
             </w:pPr>
             <w:r>
-              <w:t>NPM</w:t>
+              <w:t>LTD</w:t>
             </w:r>
           </w:p>
         </w:tc>
@@ -6351,7 +6351,7 @@
               <w:pStyle w:val="BodyText"/>
             </w:pPr>
             <w:r>
-              <w:t>Node Package Manager</w:t>
+              <w:t>Limited</w:t>
             </w:r>
           </w:p>
         </w:tc>
@@ -6370,7 +6370,7 @@
               <w:jc w:val="center"/>
             </w:pPr>
             <w:r>
-              <w:t>OS</w:t>
+              <w:t>MS</w:t>
             </w:r>
           </w:p>
         </w:tc>
@@ -6383,7 +6383,7 @@
               <w:pStyle w:val="BodyText"/>
             </w:pPr>
             <w:r>
-              <w:t>Operating System</w:t>
+              <w:t>Microsoft</w:t>
             </w:r>
           </w:p>
         </w:tc>
@@ -6402,7 +6402,7 @@
               <w:jc w:val="center"/>
             </w:pPr>
             <w:r>
-              <w:t>PU</w:t>
+              <w:t>NPM</w:t>
             </w:r>
           </w:p>
         </w:tc>
@@ -6415,7 +6415,7 @@
               <w:pStyle w:val="BodyText"/>
             </w:pPr>
             <w:r>
-              <w:t xml:space="preserve">Pokhara University </w:t>
+              <w:t>Node Package Manager</w:t>
             </w:r>
           </w:p>
         </w:tc>
@@ -6434,7 +6434,7 @@
               <w:jc w:val="center"/>
             </w:pPr>
             <w:r>
-              <w:t>PVT</w:t>
+              <w:t>OS</w:t>
             </w:r>
           </w:p>
         </w:tc>
@@ -6447,7 +6447,7 @@
               <w:pStyle w:val="BodyText"/>
             </w:pPr>
             <w:r>
-              <w:t>Private</w:t>
+              <w:t>Operating System</w:t>
             </w:r>
           </w:p>
         </w:tc>
@@ -6466,7 +6466,7 @@
               <w:jc w:val="center"/>
             </w:pPr>
             <w:r>
-              <w:t>SDK</w:t>
+              <w:t>PU</w:t>
             </w:r>
           </w:p>
         </w:tc>
@@ -6479,7 +6479,7 @@
               <w:pStyle w:val="BodyText"/>
             </w:pPr>
             <w:r>
-              <w:t>Software Development Kit</w:t>
+              <w:t xml:space="preserve">Pokhara University </w:t>
             </w:r>
           </w:p>
         </w:tc>
@@ -6498,7 +6498,7 @@
               <w:jc w:val="center"/>
             </w:pPr>
             <w:r>
-              <w:t>SQL</w:t>
+              <w:t>PVT</w:t>
             </w:r>
           </w:p>
         </w:tc>
@@ -6511,7 +6511,7 @@
               <w:pStyle w:val="BodyText"/>
             </w:pPr>
             <w:r>
-              <w:t>Structured Query Language</w:t>
+              <w:t>Private</w:t>
             </w:r>
           </w:p>
         </w:tc>
@@ -6530,7 +6530,7 @@
               <w:jc w:val="center"/>
             </w:pPr>
             <w:r>
-              <w:t>BaaS</w:t>
+              <w:t>SDK</w:t>
             </w:r>
           </w:p>
         </w:tc>
@@ -6543,10 +6543,7 @@
               <w:pStyle w:val="BodyText"/>
             </w:pPr>
             <w:r>
-              <w:t>Ba</w:t>
-            </w:r>
-            <w:r>
-              <w:t>ckend as a Service</w:t>
+              <w:t>Software Development Kit</w:t>
             </w:r>
           </w:p>
         </w:tc>
@@ -6565,7 +6562,7 @@
               <w:jc w:val="center"/>
             </w:pPr>
             <w:r>
-              <w:t>CSS</w:t>
+              <w:t>SN</w:t>
             </w:r>
           </w:p>
         </w:tc>
@@ -6578,7 +6575,7 @@
               <w:pStyle w:val="BodyText"/>
             </w:pPr>
             <w:r>
-              <w:t>Cascading Style Sheets</w:t>
+              <w:t>Serial Number</w:t>
             </w:r>
           </w:p>
         </w:tc>
@@ -6597,7 +6594,7 @@
               <w:jc w:val="center"/>
             </w:pPr>
             <w:r>
-              <w:t>CI</w:t>
+              <w:t>SQL</w:t>
             </w:r>
           </w:p>
         </w:tc>
@@ -6610,7 +6607,7 @@
               <w:pStyle w:val="BodyText"/>
             </w:pPr>
             <w:r>
-              <w:t>Continuous Integration</w:t>
+              <w:t>Structured Query Language</w:t>
             </w:r>
           </w:p>
         </w:tc>
@@ -6630,7 +6627,7 @@
             </w:pPr>
             <w:r>
               <w:lastRenderedPageBreak/>
-              <w:t>CD</w:t>
+              <w:t>TS</w:t>
             </w:r>
           </w:p>
         </w:tc>
@@ -6643,7 +6640,39 @@
               <w:pStyle w:val="BodyText"/>
             </w:pPr>
             <w:r>
-              <w:t>Continuous Delivery</w:t>
+              <w:t>TypeScript</w:t>
+            </w:r>
+          </w:p>
+        </w:tc>
+      </w:tr>
+      <w:tr>
+        <w:trPr>
+          <w:trHeight w:val="77"/>
+        </w:trPr>
+        <w:tc>
+          <w:tcPr>
+            <w:tcW w:w="2060" w:type="dxa"/>
+          </w:tcPr>
+          <w:p>
+            <w:pPr>
+              <w:pStyle w:val="BodyText"/>
+              <w:jc w:val="center"/>
+            </w:pPr>
+            <w:r>
+              <w:t>UAT</w:t>
+            </w:r>
+          </w:p>
+        </w:tc>
+        <w:tc>
+          <w:tcPr>
+            <w:tcW w:w="5472" w:type="dxa"/>
+          </w:tcPr>
+          <w:p>
+            <w:pPr>
+              <w:pStyle w:val="BodyText"/>
+            </w:pPr>
+            <w:r>
+              <w:t>User Acceptance Testing</w:t>
             </w:r>
           </w:p>
         </w:tc>
@@ -6662,7 +6691,7 @@
               <w:jc w:val="center"/>
             </w:pPr>
             <w:r>
-              <w:t>ID</w:t>
+              <w:t>UI</w:t>
             </w:r>
           </w:p>
         </w:tc>
@@ -6675,7 +6704,7 @@
               <w:pStyle w:val="BodyText"/>
             </w:pPr>
             <w:r>
-              <w:t>Identification</w:t>
+              <w:t>User Interface</w:t>
             </w:r>
           </w:p>
         </w:tc>
@@ -6694,7 +6723,7 @@
               <w:jc w:val="center"/>
             </w:pPr>
             <w:r>
-              <w:t>SN</w:t>
+              <w:t>UML</w:t>
             </w:r>
           </w:p>
         </w:tc>
@@ -6707,7 +6736,10 @@
               <w:pStyle w:val="BodyText"/>
             </w:pPr>
             <w:r>
-              <w:t>Serial Number</w:t>
+              <w:t>Unified M</w:t>
+            </w:r>
+            <w:r>
+              <w:t>odeling language</w:t>
             </w:r>
           </w:p>
         </w:tc>
@@ -6726,7 +6758,7 @@
               <w:jc w:val="center"/>
             </w:pPr>
             <w:r>
-              <w:t>CRUD</w:t>
+              <w:t>UX</w:t>
             </w:r>
           </w:p>
         </w:tc>
@@ -6739,7 +6771,7 @@
               <w:pStyle w:val="BodyText"/>
             </w:pPr>
             <w:r>
-              <w:t>Create, Read, Update, Delete</w:t>
+              <w:t>User Experience</w:t>
             </w:r>
           </w:p>
         </w:tc>
@@ -6758,7 +6790,7 @@
               <w:jc w:val="center"/>
             </w:pPr>
             <w:r>
-              <w:t>TS</w:t>
+              <w:t>XSS</w:t>
             </w:r>
           </w:p>
         </w:tc>
@@ -6771,138 +6803,7 @@
               <w:pStyle w:val="BodyText"/>
             </w:pPr>
             <w:r>
-              <w:t>TypeScript</w:t>
-            </w:r>
-          </w:p>
-        </w:tc>
-      </w:tr>
-      <w:tr>
-        <w:trPr>
-          <w:trHeight w:val="421"/>
-        </w:trPr>
-        <w:tc>
-          <w:tcPr>
-            <w:tcW w:w="2060" w:type="dxa"/>
-          </w:tcPr>
-          <w:p>
-            <w:pPr>
-              <w:pStyle w:val="BodyText"/>
-              <w:jc w:val="center"/>
-            </w:pPr>
-            <w:r>
-              <w:t>ERD</w:t>
-            </w:r>
-          </w:p>
-        </w:tc>
-        <w:tc>
-          <w:tcPr>
-            <w:tcW w:w="5472" w:type="dxa"/>
-          </w:tcPr>
-          <w:p>
-            <w:pPr>
-              <w:pStyle w:val="BodyText"/>
-            </w:pPr>
-            <w:r>
-              <w:t>Entity Relationship Diagram</w:t>
-            </w:r>
-          </w:p>
-        </w:tc>
-      </w:tr>
-      <w:tr>
-        <w:trPr>
-          <w:trHeight w:val="421"/>
-        </w:trPr>
-        <w:tc>
-          <w:tcPr>
-            <w:tcW w:w="2060" w:type="dxa"/>
-          </w:tcPr>
-          <w:p>
-            <w:pPr>
-              <w:pStyle w:val="BodyText"/>
-              <w:jc w:val="center"/>
-            </w:pPr>
-            <w:r>
-              <w:t>DFD</w:t>
-            </w:r>
-          </w:p>
-        </w:tc>
-        <w:tc>
-          <w:tcPr>
-            <w:tcW w:w="5472" w:type="dxa"/>
-          </w:tcPr>
-          <w:p>
-            <w:pPr>
-              <w:pStyle w:val="BodyText"/>
-            </w:pPr>
-            <w:r>
-              <w:t>Data Flow Diagram</w:t>
-            </w:r>
-          </w:p>
-        </w:tc>
-      </w:tr>
-      <w:tr>
-        <w:trPr>
-          <w:trHeight w:val="421"/>
-        </w:trPr>
-        <w:tc>
-          <w:tcPr>
-            <w:tcW w:w="2060" w:type="dxa"/>
-          </w:tcPr>
-          <w:p>
-            <w:pPr>
-              <w:pStyle w:val="BodyText"/>
-              <w:jc w:val="center"/>
-            </w:pPr>
-            <w:r>
-              <w:t>UML</w:t>
-            </w:r>
-          </w:p>
-        </w:tc>
-        <w:tc>
-          <w:tcPr>
-            <w:tcW w:w="5472" w:type="dxa"/>
-          </w:tcPr>
-          <w:p>
-            <w:pPr>
-              <w:pStyle w:val="BodyText"/>
-            </w:pPr>
-            <w:r>
-              <w:t>Unified M</w:t>
-            </w:r>
-            <w:r>
-              <w:t>odeling language</w:t>
-            </w:r>
-          </w:p>
-        </w:tc>
-      </w:tr>
-      <w:tr>
-        <w:trPr>
-          <w:trHeight w:val="421"/>
-        </w:trPr>
-        <w:tc>
-          <w:tcPr>
-            <w:tcW w:w="2060" w:type="dxa"/>
-          </w:tcPr>
-          <w:p>
-            <w:pPr>
-              <w:pStyle w:val="BodyText"/>
-              <w:jc w:val="center"/>
-            </w:pPr>
-            <w:r>
-              <w:t>UAT</w:t>
-            </w:r>
-          </w:p>
-        </w:tc>
-        <w:tc>
-          <w:tcPr>
-            <w:tcW w:w="5472" w:type="dxa"/>
-          </w:tcPr>
-          <w:p>
-            <w:pPr>
-              <w:pStyle w:val="BodyText"/>
-            </w:pPr>
-            <w:r>
-              <w:t>User Acceptance Testing</w:t>
+              <w:t>Cross-Site Scripting</w:t>
             </w:r>
           </w:p>
         </w:tc>
@@ -22101,6 +22002,7 @@
     <w:rsid w:val="00112FCC"/>
     <w:rsid w:val="0019280E"/>
     <w:rsid w:val="0021715F"/>
+    <w:rsid w:val="00292D1A"/>
     <w:rsid w:val="002B2379"/>
     <w:rsid w:val="003149F9"/>
     <w:rsid w:val="003506A8"/>

</xml_diff>

<commit_message>
Updating introduction in docs
</commit_message>
<xml_diff>
--- a/documents/final_defence.docx
+++ b/documents/final_defence.docx
@@ -1,6 +1,6 @@
 
 <file path=word/document.xml><?xml version="1.0" encoding="utf-8"?>
-<w:document xmlns:wpc="http://schemas.microsoft.com/office/word/2010/wordprocessingCanvas" xmlns:cx="http://schemas.microsoft.com/office/drawing/2014/chartex" xmlns:cx1="http://schemas.microsoft.com/office/drawing/2015/9/8/chartex" xmlns:cx2="http://schemas.microsoft.com/office/drawing/2015/10/21/chartex" xmlns:cx3="http://schemas.microsoft.com/office/drawing/2016/5/9/chartex" xmlns:cx4="http://schemas.microsoft.com/office/drawing/2016/5/10/chartex" xmlns:cx5="http://schemas.microsoft.com/office/drawing/2016/5/11/chartex" xmlns:cx6="http://schemas.microsoft.com/office/drawing/2016/5/12/chartex" xmlns:cx7="http://schemas.microsoft.com/office/drawing/2016/5/13/chartex" xmlns:cx8="http://schemas.microsoft.com/office/drawing/2016/5/14/chartex" xmlns:mc="http://schemas.openxmlformats.org/markup-compatibility/2006" xmlns:aink="http://schemas.microsoft.com/office/drawing/2016/ink" xmlns:am3d="http://schemas.microsoft.com/office/drawing/2017/model3d" xmlns:o="urn:schemas-microsoft-com:office:office" xmlns:oel="http://schemas.microsoft.com/office/2019/extlst" xmlns:r="http://schemas.openxmlformats.org/officeDocument/2006/relationships" xmlns:m="http://schemas.openxmlformats.org/officeDocument/2006/math" xmlns:v="urn:schemas-microsoft-com:vml" xmlns:wp14="http://schemas.microsoft.com/office/word/2010/wordprocessingDrawing" xmlns:wp="http://schemas.openxmlformats.org/drawingml/2006/wordprocessingDrawing" xmlns:w10="urn:schemas-microsoft-com:office:word" xmlns:w="http://schemas.openxmlformats.org/wordprocessingml/2006/main" xmlns:w14="http://schemas.microsoft.com/office/word/2010/wordml" xmlns:w15="http://schemas.microsoft.com/office/word/2012/wordml" xmlns:w16cex="http://schemas.microsoft.com/office/word/2018/wordml/cex" xmlns:w16cid="http://schemas.microsoft.com/office/word/2016/wordml/cid" xmlns:w16="http://schemas.microsoft.com/office/word/2018/wordml" xmlns:w16sdtdh="http://schemas.microsoft.com/office/word/2020/wordml/sdtdatahash" xmlns:w16se="http://schemas.microsoft.com/office/word/2015/wordml/symex" xmlns:wpg="http://schemas.microsoft.com/office/word/2010/wordprocessingGroup" xmlns:wpi="http://schemas.microsoft.com/office/word/2010/wordprocessingInk" xmlns:wne="http://schemas.microsoft.com/office/word/2006/wordml" xmlns:wps="http://schemas.microsoft.com/office/word/2010/wordprocessingShape" mc:Ignorable="w14 w15 w16se w16cid w16 w16cex w16sdtdh wp14">
+<w:document xmlns:wpc="http://schemas.microsoft.com/office/word/2010/wordprocessingCanvas" xmlns:cx="http://schemas.microsoft.com/office/drawing/2014/chartex" xmlns:cx1="http://schemas.microsoft.com/office/drawing/2015/9/8/chartex" xmlns:cx2="http://schemas.microsoft.com/office/drawing/2015/10/21/chartex" xmlns:cx3="http://schemas.microsoft.com/office/drawing/2016/5/9/chartex" xmlns:cx4="http://schemas.microsoft.com/office/drawing/2016/5/10/chartex" xmlns:cx5="http://schemas.microsoft.com/office/drawing/2016/5/11/chartex" xmlns:cx6="http://schemas.microsoft.com/office/drawing/2016/5/12/chartex" xmlns:cx7="http://schemas.microsoft.com/office/drawing/2016/5/13/chartex" xmlns:cx8="http://schemas.microsoft.com/office/drawing/2016/5/14/chartex" xmlns:mc="http://schemas.openxmlformats.org/markup-compatibility/2006" xmlns:aink="http://schemas.microsoft.com/office/drawing/2016/ink" xmlns:am3d="http://schemas.microsoft.com/office/drawing/2017/model3d" xmlns:o="urn:schemas-microsoft-com:office:office" xmlns:oel="http://schemas.microsoft.com/office/2019/extlst" xmlns:r="http://schemas.openxmlformats.org/officeDocument/2006/relationships" xmlns:m="http://schemas.openxmlformats.org/officeDocument/2006/math" xmlns:v="urn:schemas-microsoft-com:vml" xmlns:wp14="http://schemas.microsoft.com/office/word/2010/wordprocessingDrawing" xmlns:wp="http://schemas.openxmlformats.org/drawingml/2006/wordprocessingDrawing" xmlns:w10="urn:schemas-microsoft-com:office:word" xmlns:w="http://schemas.openxmlformats.org/wordprocessingml/2006/main" xmlns:w14="http://schemas.microsoft.com/office/word/2010/wordml" xmlns:w15="http://schemas.microsoft.com/office/word/2012/wordml" xmlns:w16cex="http://schemas.microsoft.com/office/word/2018/wordml/cex" xmlns:w16cid="http://schemas.microsoft.com/office/word/2016/wordml/cid" xmlns:w16="http://schemas.microsoft.com/office/word/2018/wordml" xmlns:w16du="http://schemas.microsoft.com/office/word/2023/wordml/word16du" xmlns:w16sdtdh="http://schemas.microsoft.com/office/word/2020/wordml/sdtdatahash" xmlns:w16sdtfl="http://schemas.microsoft.com/office/word/2024/wordml/sdtformatlock" xmlns:w16se="http://schemas.microsoft.com/office/word/2015/wordml/symex" xmlns:wpg="http://schemas.microsoft.com/office/word/2010/wordprocessingGroup" xmlns:wpi="http://schemas.microsoft.com/office/word/2010/wordprocessingInk" xmlns:wne="http://schemas.microsoft.com/office/word/2006/wordml" xmlns:wps="http://schemas.microsoft.com/office/word/2010/wordprocessingShape" mc:Ignorable="w14 w15 w16se w16cid w16 w16cex w16sdtdh w16sdtfl w16du wp14">
   <w:body>
     <w:p>
       <w:pPr>
@@ -244,7 +244,7 @@
               </wp:anchor>
             </w:drawing>
           </mc:Choice>
-          <mc:Fallback xmlns:w16du="http://schemas.microsoft.com/office/word/2023/wordml/word16du" xmlns:w16sdtfl="http://schemas.microsoft.com/office/word/2024/wordml/sdtformatlock">
+          <mc:Fallback>
             <w:pict>
               <v:line w14:anchorId="3D2D3E71" id="Straight Connector 3" o:spid="_x0000_s1026" style="position:absolute;z-index:251661312;visibility:visible;mso-wrap-style:square;mso-wrap-distance-left:9pt;mso-wrap-distance-top:0;mso-wrap-distance-right:9pt;mso-wrap-distance-bottom:0;mso-position-horizontal:absolute;mso-position-horizontal-relative:text;mso-position-vertical:absolute;mso-position-vertical-relative:text" from="198.7pt,13.45pt" to="198.7pt,97.3pt" o:gfxdata="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" strokecolor="black [3200]" strokeweight="1pt">
                 <v:stroke joinstyle="miter"/>
@@ -309,7 +309,7 @@
               </wp:anchor>
             </w:drawing>
           </mc:Choice>
-          <mc:Fallback xmlns:w16du="http://schemas.microsoft.com/office/word/2023/wordml/word16du" xmlns:w16sdtfl="http://schemas.microsoft.com/office/word/2024/wordml/sdtformatlock">
+          <mc:Fallback>
             <w:pict>
               <v:line w14:anchorId="0D653222" id="Straight Connector 2" o:spid="_x0000_s1026" style="position:absolute;z-index:251660288;visibility:visible;mso-wrap-style:square;mso-wrap-distance-left:9pt;mso-wrap-distance-top:0;mso-wrap-distance-right:9pt;mso-wrap-distance-bottom:0;mso-position-horizontal:absolute;mso-position-horizontal-relative:text;mso-position-vertical:absolute;mso-position-vertical-relative:text" from="228.2pt,13.45pt" to="228.2pt,97.35pt" o:gfxdata="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" strokecolor="black [3200]" strokeweight="1pt">
                 <v:stroke joinstyle="miter"/>
@@ -379,7 +379,7 @@
               </wp:anchor>
             </w:drawing>
           </mc:Choice>
-          <mc:Fallback xmlns:w16du="http://schemas.microsoft.com/office/word/2023/wordml/word16du" xmlns:w16sdtfl="http://schemas.microsoft.com/office/word/2024/wordml/sdtformatlock">
+          <mc:Fallback>
             <w:pict>
               <v:line w14:anchorId="282E249C" id="Straight Connector 1" o:spid="_x0000_s1026" style="position:absolute;z-index:251659264;visibility:visible;mso-wrap-style:square;mso-wrap-distance-left:9pt;mso-wrap-distance-top:0;mso-wrap-distance-right:9pt;mso-wrap-distance-bottom:0;mso-position-horizontal:absolute;mso-position-horizontal-relative:text;mso-position-vertical:absolute;mso-position-vertical-relative:text" from="213.8pt,3.45pt" to="213.8pt,110.5pt" o:gfxdata="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" strokecolor="black [3213]" strokeweight="1pt">
                 <v:stroke joinstyle="miter"/>
@@ -1630,7 +1630,7 @@
           <w:sz w:val="24"/>
           <w:szCs w:val="24"/>
         </w:rPr>
-        <w:t>2025-06-30</w:t>
+        <w:t>2025-07-01</w:t>
       </w:r>
       <w:r>
         <w:rPr>
@@ -1981,7 +1981,7 @@
           <w:sz w:val="24"/>
           <w:szCs w:val="24"/>
         </w:rPr>
-        <w:t>2025-06-30</w:t>
+        <w:t>2025-07-01</w:t>
       </w:r>
       <w:r>
         <w:rPr>
@@ -2593,7 +2593,7 @@
                               <w:rPr>
                                 <w:noProof/>
                               </w:rPr>
-                              <w:t>2025-06-30</w:t>
+                              <w:t>2025-07-01</w:t>
                             </w:r>
                             <w:r>
                               <w:fldChar w:fldCharType="end"/>
@@ -2622,7 +2622,11 @@
           </mc:Choice>
           <mc:Fallback>
             <w:pict>
-              <v:shape w14:anchorId="343A5D0F" id="Text Box 6" o:spid="_x0000_s1028" type="#_x0000_t202" style="position:absolute;left:0;text-align:left;margin-left:0;margin-top:460.35pt;width:96.55pt;height:27.25pt;z-index:251768832;visibility:visible;mso-wrap-style:square;mso-width-percent:0;mso-height-percent:0;mso-wrap-distance-left:9pt;mso-wrap-distance-top:0;mso-wrap-distance-right:9pt;mso-wrap-distance-bottom:0;mso-position-horizontal:center;mso-position-horizontal-relative:margin;mso-position-vertical:absolute;mso-position-vertical-relative:text;mso-width-percent:0;mso-height-percent:0;mso-width-relative:margin;mso-height-relative:margin;v-text-anchor:top" o:gfxdata="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" fillcolor="white [3201]" stroked="f" strokeweight=".5pt">
+              <v:shapetype w14:anchorId="343A5D0F" id="_x0000_t202" coordsize="21600,21600" o:spt="202" path="m,l,21600r21600,l21600,xe">
+                <v:stroke joinstyle="miter"/>
+                <v:path gradientshapeok="t" o:connecttype="rect"/>
+              </v:shapetype>
+              <v:shape id="Text Box 6" o:spid="_x0000_s1028" type="#_x0000_t202" style="position:absolute;left:0;text-align:left;margin-left:0;margin-top:460.35pt;width:96.55pt;height:27.25pt;z-index:251768832;visibility:visible;mso-wrap-style:square;mso-width-percent:0;mso-height-percent:0;mso-wrap-distance-left:9pt;mso-wrap-distance-top:0;mso-wrap-distance-right:9pt;mso-wrap-distance-bottom:0;mso-position-horizontal:center;mso-position-horizontal-relative:margin;mso-position-vertical:absolute;mso-position-vertical-relative:text;mso-width-percent:0;mso-height-percent:0;mso-width-relative:margin;mso-height-relative:margin;v-text-anchor:top" o:gfxdata="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" fillcolor="white [3201]" stroked="f" strokeweight=".5pt">
                 <v:textbox>
                   <w:txbxContent>
                     <w:p>
@@ -2645,7 +2649,7 @@
                         <w:rPr>
                           <w:noProof/>
                         </w:rPr>
-                        <w:t>2025-06-30</w:t>
+                        <w:t>2025-07-01</w:t>
                       </w:r>
                       <w:r>
                         <w:fldChar w:fldCharType="end"/>
@@ -4792,7 +4796,7 @@
           <w:rStyle w:val="Heading1Char"/>
         </w:rPr>
       </w:pPr>
-      <w:bookmarkStart w:id="16" w:name="_Toc202194291"/>
+      <w:bookmarkStart w:id="14" w:name="_Toc202194291"/>
       <w:r>
         <w:rPr>
           <w:rStyle w:val="Heading1Char"/>
@@ -4800,7 +4804,7 @@
         <w:lastRenderedPageBreak/>
         <w:t>List of Tables</w:t>
       </w:r>
-      <w:bookmarkEnd w:id="16"/>
+      <w:bookmarkEnd w:id="14"/>
     </w:p>
     <w:p>
       <w:pPr>
@@ -5015,7 +5019,7 @@
           <w:rStyle w:val="Heading1Char"/>
         </w:rPr>
       </w:pPr>
-      <w:bookmarkStart w:id="17" w:name="_Toc202194292"/>
+      <w:bookmarkStart w:id="15" w:name="_Toc202194292"/>
       <w:r>
         <w:rPr>
           <w:rStyle w:val="Heading1Char"/>
@@ -5029,7 +5033,7 @@
         </w:rPr>
         <w:t>Figures</w:t>
       </w:r>
-      <w:bookmarkEnd w:id="17"/>
+      <w:bookmarkEnd w:id="15"/>
     </w:p>
     <w:p>
       <w:pPr>
@@ -5615,7 +5619,7 @@
           <w:rStyle w:val="Heading1Char"/>
         </w:rPr>
       </w:pPr>
-      <w:bookmarkStart w:id="18" w:name="_Toc202194293"/>
+      <w:bookmarkStart w:id="16" w:name="_Toc202194293"/>
       <w:r>
         <w:rPr>
           <w:rStyle w:val="Heading1Char"/>
@@ -5623,7 +5627,7 @@
         <w:lastRenderedPageBreak/>
         <w:t>Abbreviation</w:t>
       </w:r>
-      <w:bookmarkEnd w:id="18"/>
+      <w:bookmarkEnd w:id="16"/>
     </w:p>
     <w:tbl>
       <w:tblPr>
@@ -6808,6 +6812,70 @@
           </w:p>
         </w:tc>
       </w:tr>
+      <w:tr>
+        <w:trPr>
+          <w:trHeight w:val="421"/>
+        </w:trPr>
+        <w:tc>
+          <w:tcPr>
+            <w:tcW w:w="2060" w:type="dxa"/>
+          </w:tcPr>
+          <w:p>
+            <w:pPr>
+              <w:pStyle w:val="BodyText"/>
+              <w:jc w:val="center"/>
+            </w:pPr>
+            <w:r>
+              <w:t>CI</w:t>
+            </w:r>
+          </w:p>
+        </w:tc>
+        <w:tc>
+          <w:tcPr>
+            <w:tcW w:w="5472" w:type="dxa"/>
+          </w:tcPr>
+          <w:p>
+            <w:pPr>
+              <w:pStyle w:val="BodyText"/>
+            </w:pPr>
+            <w:r>
+              <w:t>Continuous Integration</w:t>
+            </w:r>
+          </w:p>
+        </w:tc>
+      </w:tr>
+      <w:tr>
+        <w:trPr>
+          <w:trHeight w:val="421"/>
+        </w:trPr>
+        <w:tc>
+          <w:tcPr>
+            <w:tcW w:w="2060" w:type="dxa"/>
+          </w:tcPr>
+          <w:p>
+            <w:pPr>
+              <w:pStyle w:val="BodyText"/>
+              <w:jc w:val="center"/>
+            </w:pPr>
+            <w:r>
+              <w:t>CD</w:t>
+            </w:r>
+          </w:p>
+        </w:tc>
+        <w:tc>
+          <w:tcPr>
+            <w:tcW w:w="5472" w:type="dxa"/>
+          </w:tcPr>
+          <w:p>
+            <w:pPr>
+              <w:pStyle w:val="BodyText"/>
+            </w:pPr>
+            <w:r>
+              <w:t>Continuous Delivery/Deployment</w:t>
+            </w:r>
+          </w:p>
+        </w:tc>
+      </w:tr>
     </w:tbl>
     <w:p>
       <w:pPr>
@@ -6861,12 +6929,12 @@
         <w:pStyle w:val="Heading1"/>
         <w:spacing w:line="360" w:lineRule="auto"/>
       </w:pPr>
-      <w:bookmarkStart w:id="19" w:name="_Toc202194294"/>
+      <w:bookmarkStart w:id="17" w:name="_Toc202194294"/>
       <w:r>
         <w:lastRenderedPageBreak/>
         <w:t>Introduction</w:t>
       </w:r>
-      <w:bookmarkEnd w:id="19"/>
+      <w:bookmarkEnd w:id="17"/>
     </w:p>
     <w:p>
       <w:pPr>
@@ -6946,15 +7014,81 @@
     </w:p>
     <w:p>
       <w:pPr>
+        <w:spacing w:line="360" w:lineRule="auto"/>
+        <w:jc w:val="both"/>
+        <w:rPr>
+          <w:rFonts w:ascii="Times New Roman" w:hAnsi="Times New Roman" w:cs="Times New Roman"/>
+          <w:sz w:val="24"/>
+          <w:szCs w:val="24"/>
+        </w:rPr>
+      </w:pPr>
+      <w:r>
+        <w:rPr>
+          <w:rFonts w:ascii="Times New Roman" w:hAnsi="Times New Roman" w:cs="Times New Roman"/>
+          <w:sz w:val="24"/>
+          <w:szCs w:val="24"/>
+        </w:rPr>
+        <w:lastRenderedPageBreak/>
+        <w:t>To enhance customer engagement, the app incorporates personalized recommendations and intelligent search functionalities powered by machine learning. By analyzing user preferences and purchase history, the system delivers targeted product suggestions that improve discovery and boost conversion rates. Dynamic banners, push notifications, and promotional campaigns can be easily managed through a built-in admin dashboard, offering businesses powerful tools to connect with customers and drive sales momentum.</w:t>
+      </w:r>
+    </w:p>
+    <w:p>
+      <w:pPr>
+        <w:spacing w:line="360" w:lineRule="auto"/>
+        <w:jc w:val="both"/>
+        <w:rPr>
+          <w:rFonts w:ascii="Times New Roman" w:hAnsi="Times New Roman" w:cs="Times New Roman"/>
+          <w:sz w:val="24"/>
+          <w:szCs w:val="24"/>
+        </w:rPr>
+      </w:pPr>
+      <w:r>
+        <w:rPr>
+          <w:rFonts w:ascii="Times New Roman" w:hAnsi="Times New Roman" w:cs="Times New Roman"/>
+          <w:sz w:val="24"/>
+          <w:szCs w:val="24"/>
+        </w:rPr>
+        <w:t>Furthermore, the backend architecture has been designed with modularity and maintainability in mind. Leveraging scalable cloud infrastructure, serverless functions, and CI/CD pipelines, the system supports continuous deployment and real-time updates without disrupting the user experience. Admins are equipped with granular control over inventory, orders, user roles, and activity logs, ensuring a secure and adaptable environment. This robust operational backbone guarantees long-term sustainability and simplifies expansion as market demands evolve.</w:t>
+      </w:r>
+    </w:p>
+    <w:p>
+      <w:pPr>
+        <w:rPr>
+          <w:rFonts w:ascii="Times New Roman" w:hAnsi="Times New Roman" w:cs="Times New Roman"/>
+          <w:sz w:val="24"/>
+          <w:szCs w:val="24"/>
+        </w:rPr>
+      </w:pPr>
+      <w:r>
+        <w:rPr>
+          <w:rFonts w:ascii="Times New Roman" w:hAnsi="Times New Roman" w:cs="Times New Roman"/>
+          <w:sz w:val="24"/>
+          <w:szCs w:val="24"/>
+        </w:rPr>
+        <w:br w:type="page"/>
+      </w:r>
+    </w:p>
+    <w:p>
+      <w:pPr>
+        <w:spacing w:line="360" w:lineRule="auto"/>
+        <w:jc w:val="both"/>
+        <w:rPr>
+          <w:rFonts w:ascii="Times New Roman" w:hAnsi="Times New Roman" w:cs="Times New Roman"/>
+          <w:sz w:val="24"/>
+          <w:szCs w:val="24"/>
+        </w:rPr>
+      </w:pPr>
+    </w:p>
+    <w:p>
+      <w:pPr>
         <w:pStyle w:val="Heading1"/>
         <w:spacing w:line="360" w:lineRule="auto"/>
       </w:pPr>
-      <w:bookmarkStart w:id="20" w:name="_Toc202194295"/>
-      <w:r>
-        <w:lastRenderedPageBreak/>
+      <w:bookmarkStart w:id="18" w:name="_Toc202194295"/>
+      <w:r>
         <w:t>Problem Statement</w:t>
       </w:r>
-      <w:bookmarkEnd w:id="20"/>
+      <w:bookmarkEnd w:id="18"/>
     </w:p>
     <w:p>
       <w:pPr>
@@ -7064,12 +7198,12 @@
           <w:szCs w:val="24"/>
         </w:rPr>
       </w:pPr>
-      <w:bookmarkStart w:id="21" w:name="_Toc202194296"/>
+      <w:bookmarkStart w:id="19" w:name="_Toc202194296"/>
       <w:r>
         <w:lastRenderedPageBreak/>
         <w:t>Objective</w:t>
       </w:r>
-      <w:bookmarkEnd w:id="21"/>
+      <w:bookmarkEnd w:id="19"/>
     </w:p>
     <w:p>
       <w:pPr>
@@ -7161,12 +7295,12 @@
         <w:pStyle w:val="Heading1"/>
         <w:spacing w:line="360" w:lineRule="auto"/>
       </w:pPr>
-      <w:bookmarkStart w:id="22" w:name="_Toc202194297"/>
+      <w:bookmarkStart w:id="20" w:name="_Toc202194297"/>
       <w:r>
         <w:lastRenderedPageBreak/>
         <w:t>Background Study</w:t>
       </w:r>
-      <w:bookmarkEnd w:id="22"/>
+      <w:bookmarkEnd w:id="20"/>
     </w:p>
     <w:p>
       <w:pPr>
@@ -7585,12 +7719,12 @@
         <w:pStyle w:val="Heading1"/>
         <w:spacing w:line="360" w:lineRule="auto"/>
       </w:pPr>
-      <w:bookmarkStart w:id="23" w:name="_Toc202194298"/>
+      <w:bookmarkStart w:id="21" w:name="_Toc202194298"/>
       <w:r>
         <w:lastRenderedPageBreak/>
         <w:t>Requirement Document</w:t>
       </w:r>
-      <w:bookmarkEnd w:id="23"/>
+      <w:bookmarkEnd w:id="21"/>
     </w:p>
     <w:p>
       <w:pPr>
@@ -10795,7 +10929,7 @@
           <w:szCs w:val="24"/>
         </w:rPr>
       </w:pPr>
-      <w:bookmarkStart w:id="24" w:name="_Toc202193783"/>
+      <w:bookmarkStart w:id="22" w:name="_Toc202193783"/>
       <w:r>
         <w:t xml:space="preserve">Table </w:t>
       </w:r>
@@ -10824,7 +10958,7 @@
       <w:r>
         <w:t xml:space="preserve"> Requirement Matrix</w:t>
       </w:r>
-      <w:bookmarkEnd w:id="24"/>
+      <w:bookmarkEnd w:id="22"/>
     </w:p>
     <w:p>
       <w:pPr>
@@ -10849,12 +10983,12 @@
         <w:pStyle w:val="Heading1"/>
         <w:spacing w:line="360" w:lineRule="auto"/>
       </w:pPr>
-      <w:bookmarkStart w:id="25" w:name="_Toc202194299"/>
+      <w:bookmarkStart w:id="23" w:name="_Toc202194299"/>
       <w:r>
         <w:lastRenderedPageBreak/>
         <w:t>Methodology</w:t>
       </w:r>
-      <w:bookmarkEnd w:id="25"/>
+      <w:bookmarkEnd w:id="23"/>
     </w:p>
     <w:p>
       <w:pPr>
@@ -10962,7 +11096,7 @@
           <w:szCs w:val="24"/>
         </w:rPr>
       </w:pPr>
-      <w:bookmarkStart w:id="26" w:name="_Toc202193835"/>
+      <w:bookmarkStart w:id="24" w:name="_Toc202193835"/>
       <w:r>
         <w:t xml:space="preserve">Figure </w:t>
       </w:r>
@@ -10988,7 +11122,7 @@
       <w:r>
         <w:t xml:space="preserve"> - Iterative Model</w:t>
       </w:r>
-      <w:bookmarkEnd w:id="26"/>
+      <w:bookmarkEnd w:id="24"/>
     </w:p>
     <w:p>
       <w:pPr>
@@ -11848,25 +11982,7 @@
                 <w:szCs w:val="24"/>
               </w:rPr>
               <w:br/>
-              <w:t xml:space="preserve">Week 2: </w:t>
-            </w:r>
-            <w:proofErr w:type="spellStart"/>
-            <w:r>
-              <w:rPr>
-                <w:rFonts w:ascii="Times New Roman" w:hAnsi="Times New Roman" w:cs="Times New Roman"/>
-                <w:sz w:val="24"/>
-                <w:szCs w:val="24"/>
-              </w:rPr>
-              <w:t>Supabase</w:t>
-            </w:r>
-            <w:proofErr w:type="spellEnd"/>
-            <w:r>
-              <w:rPr>
-                <w:rFonts w:ascii="Times New Roman" w:hAnsi="Times New Roman" w:cs="Times New Roman"/>
-                <w:sz w:val="24"/>
-                <w:szCs w:val="24"/>
-              </w:rPr>
-              <w:t xml:space="preserve"> Auth Setup, Role Config</w:t>
+              <w:t>Week 2: Supabase Auth Setup, Role Config</w:t>
             </w:r>
             <w:r>
               <w:rPr>
@@ -12482,7 +12598,7 @@
           <w:szCs w:val="24"/>
         </w:rPr>
       </w:pPr>
-      <w:bookmarkStart w:id="27" w:name="_Toc202193784"/>
+      <w:bookmarkStart w:id="25" w:name="_Toc202193784"/>
       <w:r>
         <w:t xml:space="preserve">Table </w:t>
       </w:r>
@@ -12503,7 +12619,7 @@
       <w:r>
         <w:t xml:space="preserve"> - Work Assigned</w:t>
       </w:r>
-      <w:bookmarkEnd w:id="27"/>
+      <w:bookmarkEnd w:id="25"/>
     </w:p>
     <w:p>
       <w:pPr>
@@ -12535,12 +12651,12 @@
         <w:pStyle w:val="Heading1"/>
         <w:spacing w:line="360" w:lineRule="auto"/>
       </w:pPr>
-      <w:bookmarkStart w:id="28" w:name="_Toc202194300"/>
+      <w:bookmarkStart w:id="26" w:name="_Toc202194300"/>
       <w:r>
         <w:lastRenderedPageBreak/>
         <w:t>System Design</w:t>
       </w:r>
-      <w:bookmarkEnd w:id="28"/>
+      <w:bookmarkEnd w:id="26"/>
     </w:p>
     <w:p>
       <w:pPr>
@@ -12741,7 +12857,7 @@
           <w:szCs w:val="24"/>
         </w:rPr>
       </w:pPr>
-      <w:bookmarkStart w:id="29" w:name="_Toc202193836"/>
+      <w:bookmarkStart w:id="27" w:name="_Toc202193836"/>
       <w:r>
         <w:t xml:space="preserve">Figure </w:t>
       </w:r>
@@ -12767,7 +12883,7 @@
       <w:r>
         <w:t xml:space="preserve"> - ER Diagram</w:t>
       </w:r>
-      <w:bookmarkEnd w:id="29"/>
+      <w:bookmarkEnd w:id="27"/>
     </w:p>
     <w:p>
       <w:pPr>
@@ -13164,7 +13280,7 @@
           <w:szCs w:val="24"/>
         </w:rPr>
       </w:pPr>
-      <w:bookmarkStart w:id="30" w:name="_Toc202193837"/>
+      <w:bookmarkStart w:id="28" w:name="_Toc202193837"/>
       <w:r>
         <w:t xml:space="preserve">Figure </w:t>
       </w:r>
@@ -13190,7 +13306,7 @@
       <w:r>
         <w:t xml:space="preserve"> - DFD Level 0</w:t>
       </w:r>
-      <w:bookmarkEnd w:id="30"/>
+      <w:bookmarkEnd w:id="28"/>
     </w:p>
     <w:p>
       <w:pPr>
@@ -13549,7 +13665,7 @@
       <w:pPr>
         <w:pStyle w:val="Caption"/>
       </w:pPr>
-      <w:bookmarkStart w:id="31" w:name="_Toc202193838"/>
+      <w:bookmarkStart w:id="29" w:name="_Toc202193838"/>
       <w:r>
         <w:t xml:space="preserve">Figure </w:t>
       </w:r>
@@ -13575,7 +13691,7 @@
       <w:r>
         <w:t xml:space="preserve"> - DFD Level 1</w:t>
       </w:r>
-      <w:bookmarkEnd w:id="31"/>
+      <w:bookmarkEnd w:id="29"/>
     </w:p>
     <w:p>
       <w:pPr>
@@ -13809,7 +13925,7 @@
           <w:szCs w:val="24"/>
         </w:rPr>
       </w:pPr>
-      <w:bookmarkStart w:id="32" w:name="_Toc202193839"/>
+      <w:bookmarkStart w:id="30" w:name="_Toc202193839"/>
       <w:r>
         <w:t xml:space="preserve">Figure </w:t>
       </w:r>
@@ -13835,7 +13951,7 @@
       <w:r>
         <w:t xml:space="preserve"> - DFD Level 2</w:t>
       </w:r>
-      <w:bookmarkEnd w:id="32"/>
+      <w:bookmarkEnd w:id="30"/>
     </w:p>
     <w:p>
       <w:pPr>
@@ -13972,7 +14088,7 @@
           <w:szCs w:val="28"/>
         </w:rPr>
       </w:pPr>
-      <w:bookmarkStart w:id="33" w:name="_Toc202193840"/>
+      <w:bookmarkStart w:id="31" w:name="_Toc202193840"/>
       <w:r>
         <w:t xml:space="preserve">Figure </w:t>
       </w:r>
@@ -13998,7 +14114,7 @@
       <w:r>
         <w:t xml:space="preserve"> - UML Diagram</w:t>
       </w:r>
-      <w:bookmarkEnd w:id="33"/>
+      <w:bookmarkEnd w:id="31"/>
     </w:p>
     <w:p>
       <w:pPr>
@@ -14144,7 +14260,7 @@
           <w:szCs w:val="24"/>
         </w:rPr>
       </w:pPr>
-      <w:bookmarkStart w:id="34" w:name="_Toc202193841"/>
+      <w:bookmarkStart w:id="32" w:name="_Toc202193841"/>
       <w:r>
         <w:t xml:space="preserve">Figure </w:t>
       </w:r>
@@ -14188,7 +14304,7 @@
         </w:rPr>
         <w:t xml:space="preserve"> Diagram</w:t>
       </w:r>
-      <w:bookmarkEnd w:id="34"/>
+      <w:bookmarkEnd w:id="32"/>
     </w:p>
     <w:p>
       <w:pPr>
@@ -14210,12 +14326,12 @@
         <w:spacing w:line="360" w:lineRule="auto"/>
         <w:ind w:left="0" w:firstLine="0"/>
       </w:pPr>
-      <w:bookmarkStart w:id="35" w:name="_Toc202194301"/>
+      <w:bookmarkStart w:id="33" w:name="_Toc202194301"/>
       <w:r>
         <w:lastRenderedPageBreak/>
         <w:t>Development Process</w:t>
       </w:r>
-      <w:bookmarkEnd w:id="35"/>
+      <w:bookmarkEnd w:id="33"/>
     </w:p>
     <w:p>
       <w:pPr>
@@ -14345,12 +14461,12 @@
         <w:spacing w:line="360" w:lineRule="auto"/>
         <w:ind w:left="0" w:firstLine="0"/>
       </w:pPr>
-      <w:bookmarkStart w:id="36" w:name="_Toc202194302"/>
+      <w:bookmarkStart w:id="34" w:name="_Toc202194302"/>
       <w:r>
         <w:lastRenderedPageBreak/>
         <w:t>Deliverables</w:t>
       </w:r>
-      <w:bookmarkEnd w:id="36"/>
+      <w:bookmarkEnd w:id="34"/>
     </w:p>
     <w:p>
       <w:pPr>
@@ -14600,12 +14716,12 @@
         <w:pStyle w:val="Heading1"/>
         <w:spacing w:line="360" w:lineRule="auto"/>
       </w:pPr>
-      <w:bookmarkStart w:id="37" w:name="_Toc202194303"/>
+      <w:bookmarkStart w:id="35" w:name="_Toc202194303"/>
       <w:r>
         <w:lastRenderedPageBreak/>
         <w:t>Future Enhancements</w:t>
       </w:r>
-      <w:bookmarkEnd w:id="37"/>
+      <w:bookmarkEnd w:id="35"/>
     </w:p>
     <w:p/>
     <w:p>
@@ -14655,12 +14771,12 @@
           <w:szCs w:val="24"/>
         </w:rPr>
       </w:pPr>
-      <w:bookmarkStart w:id="38" w:name="_Toc202194304"/>
+      <w:bookmarkStart w:id="36" w:name="_Toc202194304"/>
       <w:r>
         <w:lastRenderedPageBreak/>
         <w:t>Conclusion</w:t>
       </w:r>
-      <w:bookmarkEnd w:id="38"/>
+      <w:bookmarkEnd w:id="36"/>
     </w:p>
     <w:p>
       <w:pPr>
@@ -14797,12 +14913,12 @@
         <w:pStyle w:val="Heading1"/>
         <w:spacing w:line="360" w:lineRule="auto"/>
       </w:pPr>
-      <w:bookmarkStart w:id="39" w:name="_Toc202194305"/>
+      <w:bookmarkStart w:id="37" w:name="_Toc202194305"/>
       <w:r>
         <w:lastRenderedPageBreak/>
         <w:t>Reference</w:t>
       </w:r>
-      <w:bookmarkEnd w:id="39"/>
+      <w:bookmarkEnd w:id="37"/>
     </w:p>
     <w:p>
       <w:pPr>
@@ -15369,12 +15485,12 @@
         <w:pStyle w:val="Heading1"/>
         <w:spacing w:line="360" w:lineRule="auto"/>
       </w:pPr>
-      <w:bookmarkStart w:id="40" w:name="_Toc202194306"/>
+      <w:bookmarkStart w:id="38" w:name="_Toc202194306"/>
       <w:r>
         <w:lastRenderedPageBreak/>
         <w:t>Anex</w:t>
       </w:r>
-      <w:bookmarkEnd w:id="40"/>
+      <w:bookmarkEnd w:id="38"/>
     </w:p>
     <w:p>
       <w:pPr>
@@ -15885,7 +16001,7 @@
 </file>
 
 <file path=word/endnotes.xml><?xml version="1.0" encoding="utf-8"?>
-<w:endnotes xmlns:wpc="http://schemas.microsoft.com/office/word/2010/wordprocessingCanvas" xmlns:cx="http://schemas.microsoft.com/office/drawing/2014/chartex" xmlns:cx1="http://schemas.microsoft.com/office/drawing/2015/9/8/chartex" xmlns:cx2="http://schemas.microsoft.com/office/drawing/2015/10/21/chartex" xmlns:cx3="http://schemas.microsoft.com/office/drawing/2016/5/9/chartex" xmlns:cx4="http://schemas.microsoft.com/office/drawing/2016/5/10/chartex" xmlns:cx5="http://schemas.microsoft.com/office/drawing/2016/5/11/chartex" xmlns:cx6="http://schemas.microsoft.com/office/drawing/2016/5/12/chartex" xmlns:cx7="http://schemas.microsoft.com/office/drawing/2016/5/13/chartex" xmlns:cx8="http://schemas.microsoft.com/office/drawing/2016/5/14/chartex" xmlns:mc="http://schemas.openxmlformats.org/markup-compatibility/2006" xmlns:aink="http://schemas.microsoft.com/office/drawing/2016/ink" xmlns:am3d="http://schemas.microsoft.com/office/drawing/2017/model3d" xmlns:o="urn:schemas-microsoft-com:office:office" xmlns:oel="http://schemas.microsoft.com/office/2019/extlst" xmlns:r="http://schemas.openxmlformats.org/officeDocument/2006/relationships" xmlns:m="http://schemas.openxmlformats.org/officeDocument/2006/math" xmlns:v="urn:schemas-microsoft-com:vml" xmlns:wp14="http://schemas.microsoft.com/office/word/2010/wordprocessingDrawing" xmlns:wp="http://schemas.openxmlformats.org/drawingml/2006/wordprocessingDrawing" xmlns:w10="urn:schemas-microsoft-com:office:word" xmlns:w="http://schemas.openxmlformats.org/wordprocessingml/2006/main" xmlns:w14="http://schemas.microsoft.com/office/word/2010/wordml" xmlns:w15="http://schemas.microsoft.com/office/word/2012/wordml" xmlns:w16cex="http://schemas.microsoft.com/office/word/2018/wordml/cex" xmlns:w16cid="http://schemas.microsoft.com/office/word/2016/wordml/cid" xmlns:w16="http://schemas.microsoft.com/office/word/2018/wordml" xmlns:w16sdtdh="http://schemas.microsoft.com/office/word/2020/wordml/sdtdatahash" xmlns:w16se="http://schemas.microsoft.com/office/word/2015/wordml/symex" xmlns:wpg="http://schemas.microsoft.com/office/word/2010/wordprocessingGroup" xmlns:wpi="http://schemas.microsoft.com/office/word/2010/wordprocessingInk" xmlns:wne="http://schemas.microsoft.com/office/word/2006/wordml" xmlns:wps="http://schemas.microsoft.com/office/word/2010/wordprocessingShape" mc:Ignorable="w14 w15 w16se w16cid w16 w16cex w16sdtdh wp14">
+<w:endnotes xmlns:wpc="http://schemas.microsoft.com/office/word/2010/wordprocessingCanvas" xmlns:cx="http://schemas.microsoft.com/office/drawing/2014/chartex" xmlns:cx1="http://schemas.microsoft.com/office/drawing/2015/9/8/chartex" xmlns:cx2="http://schemas.microsoft.com/office/drawing/2015/10/21/chartex" xmlns:cx3="http://schemas.microsoft.com/office/drawing/2016/5/9/chartex" xmlns:cx4="http://schemas.microsoft.com/office/drawing/2016/5/10/chartex" xmlns:cx5="http://schemas.microsoft.com/office/drawing/2016/5/11/chartex" xmlns:cx6="http://schemas.microsoft.com/office/drawing/2016/5/12/chartex" xmlns:cx7="http://schemas.microsoft.com/office/drawing/2016/5/13/chartex" xmlns:cx8="http://schemas.microsoft.com/office/drawing/2016/5/14/chartex" xmlns:mc="http://schemas.openxmlformats.org/markup-compatibility/2006" xmlns:aink="http://schemas.microsoft.com/office/drawing/2016/ink" xmlns:am3d="http://schemas.microsoft.com/office/drawing/2017/model3d" xmlns:o="urn:schemas-microsoft-com:office:office" xmlns:oel="http://schemas.microsoft.com/office/2019/extlst" xmlns:r="http://schemas.openxmlformats.org/officeDocument/2006/relationships" xmlns:m="http://schemas.openxmlformats.org/officeDocument/2006/math" xmlns:v="urn:schemas-microsoft-com:vml" xmlns:wp14="http://schemas.microsoft.com/office/word/2010/wordprocessingDrawing" xmlns:wp="http://schemas.openxmlformats.org/drawingml/2006/wordprocessingDrawing" xmlns:w10="urn:schemas-microsoft-com:office:word" xmlns:w="http://schemas.openxmlformats.org/wordprocessingml/2006/main" xmlns:w14="http://schemas.microsoft.com/office/word/2010/wordml" xmlns:w15="http://schemas.microsoft.com/office/word/2012/wordml" xmlns:w16cex="http://schemas.microsoft.com/office/word/2018/wordml/cex" xmlns:w16cid="http://schemas.microsoft.com/office/word/2016/wordml/cid" xmlns:w16="http://schemas.microsoft.com/office/word/2018/wordml" xmlns:w16du="http://schemas.microsoft.com/office/word/2023/wordml/word16du" xmlns:w16sdtdh="http://schemas.microsoft.com/office/word/2020/wordml/sdtdatahash" xmlns:w16sdtfl="http://schemas.microsoft.com/office/word/2024/wordml/sdtformatlock" xmlns:w16se="http://schemas.microsoft.com/office/word/2015/wordml/symex" xmlns:wpg="http://schemas.microsoft.com/office/word/2010/wordprocessingGroup" xmlns:wpi="http://schemas.microsoft.com/office/word/2010/wordprocessingInk" xmlns:wne="http://schemas.microsoft.com/office/word/2006/wordml" xmlns:wps="http://schemas.microsoft.com/office/word/2010/wordprocessingShape" mc:Ignorable="w14 w15 w16se w16cid w16 w16cex w16sdtdh w16sdtfl w16du wp14">
   <w:endnote w:type="separator" w:id="-1">
     <w:p>
       <w:pPr>
@@ -15910,7 +16026,7 @@
 </file>
 
 <file path=word/footer1.xml><?xml version="1.0" encoding="utf-8"?>
-<w:ftr xmlns:wpc="http://schemas.microsoft.com/office/word/2010/wordprocessingCanvas" xmlns:cx="http://schemas.microsoft.com/office/drawing/2014/chartex" xmlns:cx1="http://schemas.microsoft.com/office/drawing/2015/9/8/chartex" xmlns:cx2="http://schemas.microsoft.com/office/drawing/2015/10/21/chartex" xmlns:cx3="http://schemas.microsoft.com/office/drawing/2016/5/9/chartex" xmlns:cx4="http://schemas.microsoft.com/office/drawing/2016/5/10/chartex" xmlns:cx5="http://schemas.microsoft.com/office/drawing/2016/5/11/chartex" xmlns:cx6="http://schemas.microsoft.com/office/drawing/2016/5/12/chartex" xmlns:cx7="http://schemas.microsoft.com/office/drawing/2016/5/13/chartex" xmlns:cx8="http://schemas.microsoft.com/office/drawing/2016/5/14/chartex" xmlns:mc="http://schemas.openxmlformats.org/markup-compatibility/2006" xmlns:aink="http://schemas.microsoft.com/office/drawing/2016/ink" xmlns:am3d="http://schemas.microsoft.com/office/drawing/2017/model3d" xmlns:o="urn:schemas-microsoft-com:office:office" xmlns:oel="http://schemas.microsoft.com/office/2019/extlst" xmlns:r="http://schemas.openxmlformats.org/officeDocument/2006/relationships" xmlns:m="http://schemas.openxmlformats.org/officeDocument/2006/math" xmlns:v="urn:schemas-microsoft-com:vml" xmlns:wp14="http://schemas.microsoft.com/office/word/2010/wordprocessingDrawing" xmlns:wp="http://schemas.openxmlformats.org/drawingml/2006/wordprocessingDrawing" xmlns:w10="urn:schemas-microsoft-com:office:word" xmlns:w="http://schemas.openxmlformats.org/wordprocessingml/2006/main" xmlns:w14="http://schemas.microsoft.com/office/word/2010/wordml" xmlns:w15="http://schemas.microsoft.com/office/word/2012/wordml" xmlns:w16cex="http://schemas.microsoft.com/office/word/2018/wordml/cex" xmlns:w16cid="http://schemas.microsoft.com/office/word/2016/wordml/cid" xmlns:w16="http://schemas.microsoft.com/office/word/2018/wordml" xmlns:w16sdtdh="http://schemas.microsoft.com/office/word/2020/wordml/sdtdatahash" xmlns:w16se="http://schemas.microsoft.com/office/word/2015/wordml/symex" xmlns:wpg="http://schemas.microsoft.com/office/word/2010/wordprocessingGroup" xmlns:wpi="http://schemas.microsoft.com/office/word/2010/wordprocessingInk" xmlns:wne="http://schemas.microsoft.com/office/word/2006/wordml" xmlns:wps="http://schemas.microsoft.com/office/word/2010/wordprocessingShape" mc:Ignorable="w14 w15 w16se w16cid w16 w16cex w16sdtdh wp14">
+<w:ftr xmlns:wpc="http://schemas.microsoft.com/office/word/2010/wordprocessingCanvas" xmlns:cx="http://schemas.microsoft.com/office/drawing/2014/chartex" xmlns:cx1="http://schemas.microsoft.com/office/drawing/2015/9/8/chartex" xmlns:cx2="http://schemas.microsoft.com/office/drawing/2015/10/21/chartex" xmlns:cx3="http://schemas.microsoft.com/office/drawing/2016/5/9/chartex" xmlns:cx4="http://schemas.microsoft.com/office/drawing/2016/5/10/chartex" xmlns:cx5="http://schemas.microsoft.com/office/drawing/2016/5/11/chartex" xmlns:cx6="http://schemas.microsoft.com/office/drawing/2016/5/12/chartex" xmlns:cx7="http://schemas.microsoft.com/office/drawing/2016/5/13/chartex" xmlns:cx8="http://schemas.microsoft.com/office/drawing/2016/5/14/chartex" xmlns:mc="http://schemas.openxmlformats.org/markup-compatibility/2006" xmlns:aink="http://schemas.microsoft.com/office/drawing/2016/ink" xmlns:am3d="http://schemas.microsoft.com/office/drawing/2017/model3d" xmlns:o="urn:schemas-microsoft-com:office:office" xmlns:oel="http://schemas.microsoft.com/office/2019/extlst" xmlns:r="http://schemas.openxmlformats.org/officeDocument/2006/relationships" xmlns:m="http://schemas.openxmlformats.org/officeDocument/2006/math" xmlns:v="urn:schemas-microsoft-com:vml" xmlns:wp14="http://schemas.microsoft.com/office/word/2010/wordprocessingDrawing" xmlns:wp="http://schemas.openxmlformats.org/drawingml/2006/wordprocessingDrawing" xmlns:w10="urn:schemas-microsoft-com:office:word" xmlns:w="http://schemas.openxmlformats.org/wordprocessingml/2006/main" xmlns:w14="http://schemas.microsoft.com/office/word/2010/wordml" xmlns:w15="http://schemas.microsoft.com/office/word/2012/wordml" xmlns:w16cex="http://schemas.microsoft.com/office/word/2018/wordml/cex" xmlns:w16cid="http://schemas.microsoft.com/office/word/2016/wordml/cid" xmlns:w16="http://schemas.microsoft.com/office/word/2018/wordml" xmlns:w16du="http://schemas.microsoft.com/office/word/2023/wordml/word16du" xmlns:w16sdtdh="http://schemas.microsoft.com/office/word/2020/wordml/sdtdatahash" xmlns:w16sdtfl="http://schemas.microsoft.com/office/word/2024/wordml/sdtformatlock" xmlns:w16se="http://schemas.microsoft.com/office/word/2015/wordml/symex" xmlns:wpg="http://schemas.microsoft.com/office/word/2010/wordprocessingGroup" xmlns:wpi="http://schemas.microsoft.com/office/word/2010/wordprocessingInk" xmlns:wne="http://schemas.microsoft.com/office/word/2006/wordml" xmlns:wps="http://schemas.microsoft.com/office/word/2010/wordprocessingShape" mc:Ignorable="w14 w15 w16se w16cid w16 w16cex w16sdtdh w16sdtfl w16du wp14">
   <w:sdt>
     <w:sdtPr>
       <w:id w:val="1206054772"/>
@@ -15963,7 +16079,7 @@
 </file>
 
 <file path=word/footer2.xml><?xml version="1.0" encoding="utf-8"?>
-<w:ftr xmlns:wpc="http://schemas.microsoft.com/office/word/2010/wordprocessingCanvas" xmlns:cx="http://schemas.microsoft.com/office/drawing/2014/chartex" xmlns:cx1="http://schemas.microsoft.com/office/drawing/2015/9/8/chartex" xmlns:cx2="http://schemas.microsoft.com/office/drawing/2015/10/21/chartex" xmlns:cx3="http://schemas.microsoft.com/office/drawing/2016/5/9/chartex" xmlns:cx4="http://schemas.microsoft.com/office/drawing/2016/5/10/chartex" xmlns:cx5="http://schemas.microsoft.com/office/drawing/2016/5/11/chartex" xmlns:cx6="http://schemas.microsoft.com/office/drawing/2016/5/12/chartex" xmlns:cx7="http://schemas.microsoft.com/office/drawing/2016/5/13/chartex" xmlns:cx8="http://schemas.microsoft.com/office/drawing/2016/5/14/chartex" xmlns:mc="http://schemas.openxmlformats.org/markup-compatibility/2006" xmlns:aink="http://schemas.microsoft.com/office/drawing/2016/ink" xmlns:am3d="http://schemas.microsoft.com/office/drawing/2017/model3d" xmlns:o="urn:schemas-microsoft-com:office:office" xmlns:oel="http://schemas.microsoft.com/office/2019/extlst" xmlns:r="http://schemas.openxmlformats.org/officeDocument/2006/relationships" xmlns:m="http://schemas.openxmlformats.org/officeDocument/2006/math" xmlns:v="urn:schemas-microsoft-com:vml" xmlns:wp14="http://schemas.microsoft.com/office/word/2010/wordprocessingDrawing" xmlns:wp="http://schemas.openxmlformats.org/drawingml/2006/wordprocessingDrawing" xmlns:w10="urn:schemas-microsoft-com:office:word" xmlns:w="http://schemas.openxmlformats.org/wordprocessingml/2006/main" xmlns:w14="http://schemas.microsoft.com/office/word/2010/wordml" xmlns:w15="http://schemas.microsoft.com/office/word/2012/wordml" xmlns:w16cex="http://schemas.microsoft.com/office/word/2018/wordml/cex" xmlns:w16cid="http://schemas.microsoft.com/office/word/2016/wordml/cid" xmlns:w16="http://schemas.microsoft.com/office/word/2018/wordml" xmlns:w16sdtdh="http://schemas.microsoft.com/office/word/2020/wordml/sdtdatahash" xmlns:w16se="http://schemas.microsoft.com/office/word/2015/wordml/symex" xmlns:wpg="http://schemas.microsoft.com/office/word/2010/wordprocessingGroup" xmlns:wpi="http://schemas.microsoft.com/office/word/2010/wordprocessingInk" xmlns:wne="http://schemas.microsoft.com/office/word/2006/wordml" xmlns:wps="http://schemas.microsoft.com/office/word/2010/wordprocessingShape" mc:Ignorable="w14 w15 w16se w16cid w16 w16cex w16sdtdh wp14">
+<w:ftr xmlns:wpc="http://schemas.microsoft.com/office/word/2010/wordprocessingCanvas" xmlns:cx="http://schemas.microsoft.com/office/drawing/2014/chartex" xmlns:cx1="http://schemas.microsoft.com/office/drawing/2015/9/8/chartex" xmlns:cx2="http://schemas.microsoft.com/office/drawing/2015/10/21/chartex" xmlns:cx3="http://schemas.microsoft.com/office/drawing/2016/5/9/chartex" xmlns:cx4="http://schemas.microsoft.com/office/drawing/2016/5/10/chartex" xmlns:cx5="http://schemas.microsoft.com/office/drawing/2016/5/11/chartex" xmlns:cx6="http://schemas.microsoft.com/office/drawing/2016/5/12/chartex" xmlns:cx7="http://schemas.microsoft.com/office/drawing/2016/5/13/chartex" xmlns:cx8="http://schemas.microsoft.com/office/drawing/2016/5/14/chartex" xmlns:mc="http://schemas.openxmlformats.org/markup-compatibility/2006" xmlns:aink="http://schemas.microsoft.com/office/drawing/2016/ink" xmlns:am3d="http://schemas.microsoft.com/office/drawing/2017/model3d" xmlns:o="urn:schemas-microsoft-com:office:office" xmlns:oel="http://schemas.microsoft.com/office/2019/extlst" xmlns:r="http://schemas.openxmlformats.org/officeDocument/2006/relationships" xmlns:m="http://schemas.openxmlformats.org/officeDocument/2006/math" xmlns:v="urn:schemas-microsoft-com:vml" xmlns:wp14="http://schemas.microsoft.com/office/word/2010/wordprocessingDrawing" xmlns:wp="http://schemas.openxmlformats.org/drawingml/2006/wordprocessingDrawing" xmlns:w10="urn:schemas-microsoft-com:office:word" xmlns:w="http://schemas.openxmlformats.org/wordprocessingml/2006/main" xmlns:w14="http://schemas.microsoft.com/office/word/2010/wordml" xmlns:w15="http://schemas.microsoft.com/office/word/2012/wordml" xmlns:w16cex="http://schemas.microsoft.com/office/word/2018/wordml/cex" xmlns:w16cid="http://schemas.microsoft.com/office/word/2016/wordml/cid" xmlns:w16="http://schemas.microsoft.com/office/word/2018/wordml" xmlns:w16du="http://schemas.microsoft.com/office/word/2023/wordml/word16du" xmlns:w16sdtdh="http://schemas.microsoft.com/office/word/2020/wordml/sdtdatahash" xmlns:w16sdtfl="http://schemas.microsoft.com/office/word/2024/wordml/sdtformatlock" xmlns:w16se="http://schemas.microsoft.com/office/word/2015/wordml/symex" xmlns:wpg="http://schemas.microsoft.com/office/word/2010/wordprocessingGroup" xmlns:wpi="http://schemas.microsoft.com/office/word/2010/wordprocessingInk" xmlns:wne="http://schemas.microsoft.com/office/word/2006/wordml" xmlns:wps="http://schemas.microsoft.com/office/word/2010/wordprocessingShape" mc:Ignorable="w14 w15 w16se w16cid w16 w16cex w16sdtdh w16sdtfl w16du wp14">
   <w:sdt>
     <w:sdtPr>
       <w:id w:val="27229294"/>
@@ -16016,7 +16132,7 @@
 </file>
 
 <file path=word/footnotes.xml><?xml version="1.0" encoding="utf-8"?>
-<w:footnotes xmlns:wpc="http://schemas.microsoft.com/office/word/2010/wordprocessingCanvas" xmlns:cx="http://schemas.microsoft.com/office/drawing/2014/chartex" xmlns:cx1="http://schemas.microsoft.com/office/drawing/2015/9/8/chartex" xmlns:cx2="http://schemas.microsoft.com/office/drawing/2015/10/21/chartex" xmlns:cx3="http://schemas.microsoft.com/office/drawing/2016/5/9/chartex" xmlns:cx4="http://schemas.microsoft.com/office/drawing/2016/5/10/chartex" xmlns:cx5="http://schemas.microsoft.com/office/drawing/2016/5/11/chartex" xmlns:cx6="http://schemas.microsoft.com/office/drawing/2016/5/12/chartex" xmlns:cx7="http://schemas.microsoft.com/office/drawing/2016/5/13/chartex" xmlns:cx8="http://schemas.microsoft.com/office/drawing/2016/5/14/chartex" xmlns:mc="http://schemas.openxmlformats.org/markup-compatibility/2006" xmlns:aink="http://schemas.microsoft.com/office/drawing/2016/ink" xmlns:am3d="http://schemas.microsoft.com/office/drawing/2017/model3d" xmlns:o="urn:schemas-microsoft-com:office:office" xmlns:oel="http://schemas.microsoft.com/office/2019/extlst" xmlns:r="http://schemas.openxmlformats.org/officeDocument/2006/relationships" xmlns:m="http://schemas.openxmlformats.org/officeDocument/2006/math" xmlns:v="urn:schemas-microsoft-com:vml" xmlns:wp14="http://schemas.microsoft.com/office/word/2010/wordprocessingDrawing" xmlns:wp="http://schemas.openxmlformats.org/drawingml/2006/wordprocessingDrawing" xmlns:w10="urn:schemas-microsoft-com:office:word" xmlns:w="http://schemas.openxmlformats.org/wordprocessingml/2006/main" xmlns:w14="http://schemas.microsoft.com/office/word/2010/wordml" xmlns:w15="http://schemas.microsoft.com/office/word/2012/wordml" xmlns:w16cex="http://schemas.microsoft.com/office/word/2018/wordml/cex" xmlns:w16cid="http://schemas.microsoft.com/office/word/2016/wordml/cid" xmlns:w16="http://schemas.microsoft.com/office/word/2018/wordml" xmlns:w16sdtdh="http://schemas.microsoft.com/office/word/2020/wordml/sdtdatahash" xmlns:w16se="http://schemas.microsoft.com/office/word/2015/wordml/symex" xmlns:wpg="http://schemas.microsoft.com/office/word/2010/wordprocessingGroup" xmlns:wpi="http://schemas.microsoft.com/office/word/2010/wordprocessingInk" xmlns:wne="http://schemas.microsoft.com/office/word/2006/wordml" xmlns:wps="http://schemas.microsoft.com/office/word/2010/wordprocessingShape" mc:Ignorable="w14 w15 w16se w16cid w16 w16cex w16sdtdh wp14">
+<w:footnotes xmlns:wpc="http://schemas.microsoft.com/office/word/2010/wordprocessingCanvas" xmlns:cx="http://schemas.microsoft.com/office/drawing/2014/chartex" xmlns:cx1="http://schemas.microsoft.com/office/drawing/2015/9/8/chartex" xmlns:cx2="http://schemas.microsoft.com/office/drawing/2015/10/21/chartex" xmlns:cx3="http://schemas.microsoft.com/office/drawing/2016/5/9/chartex" xmlns:cx4="http://schemas.microsoft.com/office/drawing/2016/5/10/chartex" xmlns:cx5="http://schemas.microsoft.com/office/drawing/2016/5/11/chartex" xmlns:cx6="http://schemas.microsoft.com/office/drawing/2016/5/12/chartex" xmlns:cx7="http://schemas.microsoft.com/office/drawing/2016/5/13/chartex" xmlns:cx8="http://schemas.microsoft.com/office/drawing/2016/5/14/chartex" xmlns:mc="http://schemas.openxmlformats.org/markup-compatibility/2006" xmlns:aink="http://schemas.microsoft.com/office/drawing/2016/ink" xmlns:am3d="http://schemas.microsoft.com/office/drawing/2017/model3d" xmlns:o="urn:schemas-microsoft-com:office:office" xmlns:oel="http://schemas.microsoft.com/office/2019/extlst" xmlns:r="http://schemas.openxmlformats.org/officeDocument/2006/relationships" xmlns:m="http://schemas.openxmlformats.org/officeDocument/2006/math" xmlns:v="urn:schemas-microsoft-com:vml" xmlns:wp14="http://schemas.microsoft.com/office/word/2010/wordprocessingDrawing" xmlns:wp="http://schemas.openxmlformats.org/drawingml/2006/wordprocessingDrawing" xmlns:w10="urn:schemas-microsoft-com:office:word" xmlns:w="http://schemas.openxmlformats.org/wordprocessingml/2006/main" xmlns:w14="http://schemas.microsoft.com/office/word/2010/wordml" xmlns:w15="http://schemas.microsoft.com/office/word/2012/wordml" xmlns:w16cex="http://schemas.microsoft.com/office/word/2018/wordml/cex" xmlns:w16cid="http://schemas.microsoft.com/office/word/2016/wordml/cid" xmlns:w16="http://schemas.microsoft.com/office/word/2018/wordml" xmlns:w16du="http://schemas.microsoft.com/office/word/2023/wordml/word16du" xmlns:w16sdtdh="http://schemas.microsoft.com/office/word/2020/wordml/sdtdatahash" xmlns:w16sdtfl="http://schemas.microsoft.com/office/word/2024/wordml/sdtformatlock" xmlns:w16se="http://schemas.microsoft.com/office/word/2015/wordml/symex" xmlns:wpg="http://schemas.microsoft.com/office/word/2010/wordprocessingGroup" xmlns:wpi="http://schemas.microsoft.com/office/word/2010/wordprocessingInk" xmlns:wne="http://schemas.microsoft.com/office/word/2006/wordml" xmlns:wps="http://schemas.microsoft.com/office/word/2010/wordprocessingShape" mc:Ignorable="w14 w15 w16se w16cid w16 w16cex w16sdtdh w16sdtfl w16du wp14">
   <w:footnote w:type="separator" w:id="-1">
     <w:p>
       <w:pPr>
@@ -16041,7 +16157,7 @@
 </file>
 
 <file path=word/numbering.xml><?xml version="1.0" encoding="utf-8"?>
-<w:numbering xmlns:wpc="http://schemas.microsoft.com/office/word/2010/wordprocessingCanvas" xmlns:cx="http://schemas.microsoft.com/office/drawing/2014/chartex" xmlns:cx1="http://schemas.microsoft.com/office/drawing/2015/9/8/chartex" xmlns:cx2="http://schemas.microsoft.com/office/drawing/2015/10/21/chartex" xmlns:cx3="http://schemas.microsoft.com/office/drawing/2016/5/9/chartex" xmlns:cx4="http://schemas.microsoft.com/office/drawing/2016/5/10/chartex" xmlns:cx5="http://schemas.microsoft.com/office/drawing/2016/5/11/chartex" xmlns:cx6="http://schemas.microsoft.com/office/drawing/2016/5/12/chartex" xmlns:cx7="http://schemas.microsoft.com/office/drawing/2016/5/13/chartex" xmlns:cx8="http://schemas.microsoft.com/office/drawing/2016/5/14/chartex" xmlns:mc="http://schemas.openxmlformats.org/markup-compatibility/2006" xmlns:aink="http://schemas.microsoft.com/office/drawing/2016/ink" xmlns:am3d="http://schemas.microsoft.com/office/drawing/2017/model3d" xmlns:o="urn:schemas-microsoft-com:office:office" xmlns:oel="http://schemas.microsoft.com/office/2019/extlst" xmlns:r="http://schemas.openxmlformats.org/officeDocument/2006/relationships" xmlns:m="http://schemas.openxmlformats.org/officeDocument/2006/math" xmlns:v="urn:schemas-microsoft-com:vml" xmlns:wp14="http://schemas.microsoft.com/office/word/2010/wordprocessingDrawing" xmlns:wp="http://schemas.openxmlformats.org/drawingml/2006/wordprocessingDrawing" xmlns:w10="urn:schemas-microsoft-com:office:word" xmlns:w="http://schemas.openxmlformats.org/wordprocessingml/2006/main" xmlns:w14="http://schemas.microsoft.com/office/word/2010/wordml" xmlns:w15="http://schemas.microsoft.com/office/word/2012/wordml" xmlns:w16cex="http://schemas.microsoft.com/office/word/2018/wordml/cex" xmlns:w16cid="http://schemas.microsoft.com/office/word/2016/wordml/cid" xmlns:w16="http://schemas.microsoft.com/office/word/2018/wordml" xmlns:w16sdtdh="http://schemas.microsoft.com/office/word/2020/wordml/sdtdatahash" xmlns:w16se="http://schemas.microsoft.com/office/word/2015/wordml/symex" xmlns:wpg="http://schemas.microsoft.com/office/word/2010/wordprocessingGroup" xmlns:wpi="http://schemas.microsoft.com/office/word/2010/wordprocessingInk" xmlns:wne="http://schemas.microsoft.com/office/word/2006/wordml" xmlns:wps="http://schemas.microsoft.com/office/word/2010/wordprocessingShape" mc:Ignorable="w14 w15 w16se w16cid w16 w16cex w16sdtdh wp14">
+<w:numbering xmlns:wpc="http://schemas.microsoft.com/office/word/2010/wordprocessingCanvas" xmlns:cx="http://schemas.microsoft.com/office/drawing/2014/chartex" xmlns:cx1="http://schemas.microsoft.com/office/drawing/2015/9/8/chartex" xmlns:cx2="http://schemas.microsoft.com/office/drawing/2015/10/21/chartex" xmlns:cx3="http://schemas.microsoft.com/office/drawing/2016/5/9/chartex" xmlns:cx4="http://schemas.microsoft.com/office/drawing/2016/5/10/chartex" xmlns:cx5="http://schemas.microsoft.com/office/drawing/2016/5/11/chartex" xmlns:cx6="http://schemas.microsoft.com/office/drawing/2016/5/12/chartex" xmlns:cx7="http://schemas.microsoft.com/office/drawing/2016/5/13/chartex" xmlns:cx8="http://schemas.microsoft.com/office/drawing/2016/5/14/chartex" xmlns:mc="http://schemas.openxmlformats.org/markup-compatibility/2006" xmlns:aink="http://schemas.microsoft.com/office/drawing/2016/ink" xmlns:am3d="http://schemas.microsoft.com/office/drawing/2017/model3d" xmlns:o="urn:schemas-microsoft-com:office:office" xmlns:oel="http://schemas.microsoft.com/office/2019/extlst" xmlns:r="http://schemas.openxmlformats.org/officeDocument/2006/relationships" xmlns:m="http://schemas.openxmlformats.org/officeDocument/2006/math" xmlns:v="urn:schemas-microsoft-com:vml" xmlns:wp14="http://schemas.microsoft.com/office/word/2010/wordprocessingDrawing" xmlns:wp="http://schemas.openxmlformats.org/drawingml/2006/wordprocessingDrawing" xmlns:w10="urn:schemas-microsoft-com:office:word" xmlns:w="http://schemas.openxmlformats.org/wordprocessingml/2006/main" xmlns:w14="http://schemas.microsoft.com/office/word/2010/wordml" xmlns:w15="http://schemas.microsoft.com/office/word/2012/wordml" xmlns:w16cex="http://schemas.microsoft.com/office/word/2018/wordml/cex" xmlns:w16cid="http://schemas.microsoft.com/office/word/2016/wordml/cid" xmlns:w16="http://schemas.microsoft.com/office/word/2018/wordml" xmlns:w16du="http://schemas.microsoft.com/office/word/2023/wordml/word16du" xmlns:w16sdtdh="http://schemas.microsoft.com/office/word/2020/wordml/sdtdatahash" xmlns:w16sdtfl="http://schemas.microsoft.com/office/word/2024/wordml/sdtformatlock" xmlns:w16se="http://schemas.microsoft.com/office/word/2015/wordml/symex" xmlns:wpg="http://schemas.microsoft.com/office/word/2010/wordprocessingGroup" xmlns:wpi="http://schemas.microsoft.com/office/word/2010/wordprocessingInk" xmlns:wne="http://schemas.microsoft.com/office/word/2006/wordml" xmlns:wps="http://schemas.microsoft.com/office/word/2010/wordprocessingShape" mc:Ignorable="w14 w15 w16se w16cid w16 w16cex w16sdtdh w16sdtfl w16du wp14">
   <w:abstractNum w:abstractNumId="0" w15:restartNumberingAfterBreak="0">
     <w:nsid w:val="0224536E"/>
     <w:multiLevelType w:val="multilevel"/>
@@ -20975,7 +21091,7 @@
 </file>
 
 <file path=word/styles.xml><?xml version="1.0" encoding="utf-8"?>
-<w:styles xmlns:mc="http://schemas.openxmlformats.org/markup-compatibility/2006" xmlns:r="http://schemas.openxmlformats.org/officeDocument/2006/relationships" xmlns:w="http://schemas.openxmlformats.org/wordprocessingml/2006/main" xmlns:w14="http://schemas.microsoft.com/office/word/2010/wordml" xmlns:w15="http://schemas.microsoft.com/office/word/2012/wordml" xmlns:w16cex="http://schemas.microsoft.com/office/word/2018/wordml/cex" xmlns:w16cid="http://schemas.microsoft.com/office/word/2016/wordml/cid" xmlns:w16="http://schemas.microsoft.com/office/word/2018/wordml" xmlns:w16sdtdh="http://schemas.microsoft.com/office/word/2020/wordml/sdtdatahash" xmlns:w16se="http://schemas.microsoft.com/office/word/2015/wordml/symex" mc:Ignorable="w14 w15 w16se w16cid w16 w16cex w16sdtdh">
+<w:styles xmlns:mc="http://schemas.openxmlformats.org/markup-compatibility/2006" xmlns:r="http://schemas.openxmlformats.org/officeDocument/2006/relationships" xmlns:w="http://schemas.openxmlformats.org/wordprocessingml/2006/main" xmlns:w14="http://schemas.microsoft.com/office/word/2010/wordml" xmlns:w15="http://schemas.microsoft.com/office/word/2012/wordml" xmlns:w16cex="http://schemas.microsoft.com/office/word/2018/wordml/cex" xmlns:w16cid="http://schemas.microsoft.com/office/word/2016/wordml/cid" xmlns:w16="http://schemas.microsoft.com/office/word/2018/wordml" xmlns:w16du="http://schemas.microsoft.com/office/word/2023/wordml/word16du" xmlns:w16sdtdh="http://schemas.microsoft.com/office/word/2020/wordml/sdtdatahash" xmlns:w16sdtfl="http://schemas.microsoft.com/office/word/2024/wordml/sdtformatlock" xmlns:w16se="http://schemas.microsoft.com/office/word/2015/wordml/symex" mc:Ignorable="w14 w15 w16se w16cid w16 w16cex w16sdtdh w16sdtfl w16du">
   <w:docDefaults>
     <w:rPrDefault>
       <w:rPr>
@@ -21893,7 +22009,7 @@
 </file>
 
 <file path=word/glossary/document.xml><?xml version="1.0" encoding="utf-8"?>
-<w:glossaryDocument xmlns:wpc="http://schemas.microsoft.com/office/word/2010/wordprocessingCanvas" xmlns:cx="http://schemas.microsoft.com/office/drawing/2014/chartex" xmlns:cx1="http://schemas.microsoft.com/office/drawing/2015/9/8/chartex" xmlns:cx2="http://schemas.microsoft.com/office/drawing/2015/10/21/chartex" xmlns:cx3="http://schemas.microsoft.com/office/drawing/2016/5/9/chartex" xmlns:cx4="http://schemas.microsoft.com/office/drawing/2016/5/10/chartex" xmlns:cx5="http://schemas.microsoft.com/office/drawing/2016/5/11/chartex" xmlns:cx6="http://schemas.microsoft.com/office/drawing/2016/5/12/chartex" xmlns:cx7="http://schemas.microsoft.com/office/drawing/2016/5/13/chartex" xmlns:cx8="http://schemas.microsoft.com/office/drawing/2016/5/14/chartex" xmlns:mc="http://schemas.openxmlformats.org/markup-compatibility/2006" xmlns:aink="http://schemas.microsoft.com/office/drawing/2016/ink" xmlns:am3d="http://schemas.microsoft.com/office/drawing/2017/model3d" xmlns:o="urn:schemas-microsoft-com:office:office" xmlns:oel="http://schemas.microsoft.com/office/2019/extlst" xmlns:r="http://schemas.openxmlformats.org/officeDocument/2006/relationships" xmlns:m="http://schemas.openxmlformats.org/officeDocument/2006/math" xmlns:v="urn:schemas-microsoft-com:vml" xmlns:wp14="http://schemas.microsoft.com/office/word/2010/wordprocessingDrawing" xmlns:wp="http://schemas.openxmlformats.org/drawingml/2006/wordprocessingDrawing" xmlns:w10="urn:schemas-microsoft-com:office:word" xmlns:w="http://schemas.openxmlformats.org/wordprocessingml/2006/main" xmlns:w14="http://schemas.microsoft.com/office/word/2010/wordml" xmlns:w15="http://schemas.microsoft.com/office/word/2012/wordml" xmlns:w16cex="http://schemas.microsoft.com/office/word/2018/wordml/cex" xmlns:w16cid="http://schemas.microsoft.com/office/word/2016/wordml/cid" xmlns:w16="http://schemas.microsoft.com/office/word/2018/wordml" xmlns:w16sdtdh="http://schemas.microsoft.com/office/word/2020/wordml/sdtdatahash" xmlns:w16se="http://schemas.microsoft.com/office/word/2015/wordml/symex" xmlns:wpg="http://schemas.microsoft.com/office/word/2010/wordprocessingGroup" xmlns:wpi="http://schemas.microsoft.com/office/word/2010/wordprocessingInk" xmlns:wne="http://schemas.microsoft.com/office/word/2006/wordml" xmlns:wps="http://schemas.microsoft.com/office/word/2010/wordprocessingShape" mc:Ignorable="w14 w15 w16se w16cid w16 w16cex w16sdtdh wp14">
+<w:glossaryDocument xmlns:wpc="http://schemas.microsoft.com/office/word/2010/wordprocessingCanvas" xmlns:cx="http://schemas.microsoft.com/office/drawing/2014/chartex" xmlns:cx1="http://schemas.microsoft.com/office/drawing/2015/9/8/chartex" xmlns:cx2="http://schemas.microsoft.com/office/drawing/2015/10/21/chartex" xmlns:cx3="http://schemas.microsoft.com/office/drawing/2016/5/9/chartex" xmlns:cx4="http://schemas.microsoft.com/office/drawing/2016/5/10/chartex" xmlns:cx5="http://schemas.microsoft.com/office/drawing/2016/5/11/chartex" xmlns:cx6="http://schemas.microsoft.com/office/drawing/2016/5/12/chartex" xmlns:cx7="http://schemas.microsoft.com/office/drawing/2016/5/13/chartex" xmlns:cx8="http://schemas.microsoft.com/office/drawing/2016/5/14/chartex" xmlns:mc="http://schemas.openxmlformats.org/markup-compatibility/2006" xmlns:aink="http://schemas.microsoft.com/office/drawing/2016/ink" xmlns:am3d="http://schemas.microsoft.com/office/drawing/2017/model3d" xmlns:o="urn:schemas-microsoft-com:office:office" xmlns:oel="http://schemas.microsoft.com/office/2019/extlst" xmlns:r="http://schemas.openxmlformats.org/officeDocument/2006/relationships" xmlns:m="http://schemas.openxmlformats.org/officeDocument/2006/math" xmlns:v="urn:schemas-microsoft-com:vml" xmlns:wp14="http://schemas.microsoft.com/office/word/2010/wordprocessingDrawing" xmlns:wp="http://schemas.openxmlformats.org/drawingml/2006/wordprocessingDrawing" xmlns:w10="urn:schemas-microsoft-com:office:word" xmlns:w="http://schemas.openxmlformats.org/wordprocessingml/2006/main" xmlns:w14="http://schemas.microsoft.com/office/word/2010/wordml" xmlns:w15="http://schemas.microsoft.com/office/word/2012/wordml" xmlns:w16cex="http://schemas.microsoft.com/office/word/2018/wordml/cex" xmlns:w16cid="http://schemas.microsoft.com/office/word/2016/wordml/cid" xmlns:w16="http://schemas.microsoft.com/office/word/2018/wordml" xmlns:w16du="http://schemas.microsoft.com/office/word/2023/wordml/word16du" xmlns:w16sdtdh="http://schemas.microsoft.com/office/word/2020/wordml/sdtdatahash" xmlns:w16sdtfl="http://schemas.microsoft.com/office/word/2024/wordml/sdtformatlock" xmlns:w16se="http://schemas.microsoft.com/office/word/2015/wordml/symex" xmlns:wpg="http://schemas.microsoft.com/office/word/2010/wordprocessingGroup" xmlns:wpi="http://schemas.microsoft.com/office/word/2010/wordprocessingInk" xmlns:wne="http://schemas.microsoft.com/office/word/2006/wordml" xmlns:wps="http://schemas.microsoft.com/office/word/2010/wordprocessingShape" mc:Ignorable="w14 w15 w16se w16cid w16 w16cex w16sdtdh w16sdtfl w16du wp14">
   <w:docParts>
     <w:docPart>
       <w:docPartPr>
@@ -21929,7 +22045,7 @@
 </file>
 
 <file path=word/glossary/fontTable.xml><?xml version="1.0" encoding="utf-8"?>
-<w:fonts xmlns:mc="http://schemas.openxmlformats.org/markup-compatibility/2006" xmlns:r="http://schemas.openxmlformats.org/officeDocument/2006/relationships" xmlns:w="http://schemas.openxmlformats.org/wordprocessingml/2006/main" xmlns:w14="http://schemas.microsoft.com/office/word/2010/wordml" xmlns:w15="http://schemas.microsoft.com/office/word/2012/wordml" xmlns:w16cex="http://schemas.microsoft.com/office/word/2018/wordml/cex" xmlns:w16cid="http://schemas.microsoft.com/office/word/2016/wordml/cid" xmlns:w16="http://schemas.microsoft.com/office/word/2018/wordml" xmlns:w16sdtdh="http://schemas.microsoft.com/office/word/2020/wordml/sdtdatahash" xmlns:w16se="http://schemas.microsoft.com/office/word/2015/wordml/symex" mc:Ignorable="w14 w15 w16se w16cid w16 w16cex w16sdtdh">
+<w:fonts xmlns:mc="http://schemas.openxmlformats.org/markup-compatibility/2006" xmlns:r="http://schemas.openxmlformats.org/officeDocument/2006/relationships" xmlns:w="http://schemas.openxmlformats.org/wordprocessingml/2006/main" xmlns:w14="http://schemas.microsoft.com/office/word/2010/wordml" xmlns:w15="http://schemas.microsoft.com/office/word/2012/wordml" xmlns:w16cex="http://schemas.microsoft.com/office/word/2018/wordml/cex" xmlns:w16cid="http://schemas.microsoft.com/office/word/2016/wordml/cid" xmlns:w16="http://schemas.microsoft.com/office/word/2018/wordml" xmlns:w16du="http://schemas.microsoft.com/office/word/2023/wordml/word16du" xmlns:w16sdtdh="http://schemas.microsoft.com/office/word/2020/wordml/sdtdatahash" xmlns:w16sdtfl="http://schemas.microsoft.com/office/word/2024/wordml/sdtformatlock" xmlns:w16se="http://schemas.microsoft.com/office/word/2015/wordml/symex" mc:Ignorable="w14 w15 w16se w16cid w16 w16cex w16sdtdh w16sdtfl w16du">
   <w:font w:name="Symbol">
     <w:panose1 w:val="05050102010706020507"/>
     <w:charset w:val="02"/>
@@ -21966,7 +22082,7 @@
     <w:sig w:usb0="E4002EFF" w:usb1="C200247B" w:usb2="00000009" w:usb3="00000000" w:csb0="000001FF" w:csb1="00000000"/>
   </w:font>
   <w:font w:name="Mangal">
-    <w:panose1 w:val="02040503050203030202"/>
+    <w:panose1 w:val="00000400000000000000"/>
     <w:charset w:val="00"/>
     <w:family w:val="roman"/>
     <w:pitch w:val="variable"/>
@@ -21983,7 +22099,7 @@
 </file>
 
 <file path=word/glossary/settings.xml><?xml version="1.0" encoding="utf-8"?>
-<w:settings xmlns:mc="http://schemas.openxmlformats.org/markup-compatibility/2006" xmlns:o="urn:schemas-microsoft-com:office:office" xmlns:r="http://schemas.openxmlformats.org/officeDocument/2006/relationships" xmlns:m="http://schemas.openxmlformats.org/officeDocument/2006/math" xmlns:v="urn:schemas-microsoft-com:vml" xmlns:w10="urn:schemas-microsoft-com:office:word" xmlns:w="http://schemas.openxmlformats.org/wordprocessingml/2006/main" xmlns:w14="http://schemas.microsoft.com/office/word/2010/wordml" xmlns:w15="http://schemas.microsoft.com/office/word/2012/wordml" xmlns:w16cex="http://schemas.microsoft.com/office/word/2018/wordml/cex" xmlns:w16cid="http://schemas.microsoft.com/office/word/2016/wordml/cid" xmlns:w16="http://schemas.microsoft.com/office/word/2018/wordml" xmlns:w16sdtdh="http://schemas.microsoft.com/office/word/2020/wordml/sdtdatahash" xmlns:w16se="http://schemas.microsoft.com/office/word/2015/wordml/symex" xmlns:sl="http://schemas.openxmlformats.org/schemaLibrary/2006/main" mc:Ignorable="w14 w15 w16se w16cid w16 w16cex w16sdtdh">
+<w:settings xmlns:mc="http://schemas.openxmlformats.org/markup-compatibility/2006" xmlns:o="urn:schemas-microsoft-com:office:office" xmlns:r="http://schemas.openxmlformats.org/officeDocument/2006/relationships" xmlns:m="http://schemas.openxmlformats.org/officeDocument/2006/math" xmlns:v="urn:schemas-microsoft-com:vml" xmlns:w10="urn:schemas-microsoft-com:office:word" xmlns:w="http://schemas.openxmlformats.org/wordprocessingml/2006/main" xmlns:w14="http://schemas.microsoft.com/office/word/2010/wordml" xmlns:w15="http://schemas.microsoft.com/office/word/2012/wordml" xmlns:w16cex="http://schemas.microsoft.com/office/word/2018/wordml/cex" xmlns:w16cid="http://schemas.microsoft.com/office/word/2016/wordml/cid" xmlns:w16="http://schemas.microsoft.com/office/word/2018/wordml" xmlns:w16du="http://schemas.microsoft.com/office/word/2023/wordml/word16du" xmlns:w16sdtdh="http://schemas.microsoft.com/office/word/2020/wordml/sdtdatahash" xmlns:w16sdtfl="http://schemas.microsoft.com/office/word/2024/wordml/sdtformatlock" xmlns:w16se="http://schemas.microsoft.com/office/word/2015/wordml/symex" xmlns:sl="http://schemas.openxmlformats.org/schemaLibrary/2006/main" mc:Ignorable="w14 w15 w16se w16cid w16 w16cex w16sdtdh w16sdtfl w16du">
   <w:view w:val="normal"/>
   <w:defaultTabStop w:val="720"/>
   <w:characterSpacingControl w:val="doNotCompress"/>
@@ -22001,9 +22117,11 @@
     <w:rsid w:val="00057EA6"/>
     <w:rsid w:val="00112FCC"/>
     <w:rsid w:val="0019280E"/>
+    <w:rsid w:val="00212962"/>
     <w:rsid w:val="0021715F"/>
     <w:rsid w:val="00292D1A"/>
     <w:rsid w:val="002B2379"/>
+    <w:rsid w:val="002D6845"/>
     <w:rsid w:val="003149F9"/>
     <w:rsid w:val="003506A8"/>
     <w:rsid w:val="00415430"/>
@@ -22075,7 +22193,7 @@
 </file>
 
 <file path=word/glossary/styles.xml><?xml version="1.0" encoding="utf-8"?>
-<w:styles xmlns:mc="http://schemas.openxmlformats.org/markup-compatibility/2006" xmlns:r="http://schemas.openxmlformats.org/officeDocument/2006/relationships" xmlns:w="http://schemas.openxmlformats.org/wordprocessingml/2006/main" xmlns:w14="http://schemas.microsoft.com/office/word/2010/wordml" xmlns:w15="http://schemas.microsoft.com/office/word/2012/wordml" xmlns:w16cex="http://schemas.microsoft.com/office/word/2018/wordml/cex" xmlns:w16cid="http://schemas.microsoft.com/office/word/2016/wordml/cid" xmlns:w16="http://schemas.microsoft.com/office/word/2018/wordml" xmlns:w16sdtdh="http://schemas.microsoft.com/office/word/2020/wordml/sdtdatahash" xmlns:w16se="http://schemas.microsoft.com/office/word/2015/wordml/symex" mc:Ignorable="w14 w15 w16se w16cid w16 w16cex w16sdtdh">
+<w:styles xmlns:mc="http://schemas.openxmlformats.org/markup-compatibility/2006" xmlns:r="http://schemas.openxmlformats.org/officeDocument/2006/relationships" xmlns:w="http://schemas.openxmlformats.org/wordprocessingml/2006/main" xmlns:w14="http://schemas.microsoft.com/office/word/2010/wordml" xmlns:w15="http://schemas.microsoft.com/office/word/2012/wordml" xmlns:w16cex="http://schemas.microsoft.com/office/word/2018/wordml/cex" xmlns:w16cid="http://schemas.microsoft.com/office/word/2016/wordml/cid" xmlns:w16="http://schemas.microsoft.com/office/word/2018/wordml" xmlns:w16du="http://schemas.microsoft.com/office/word/2023/wordml/word16du" xmlns:w16sdtdh="http://schemas.microsoft.com/office/word/2020/wordml/sdtdatahash" xmlns:w16sdtfl="http://schemas.microsoft.com/office/word/2024/wordml/sdtformatlock" xmlns:w16se="http://schemas.microsoft.com/office/word/2015/wordml/symex" mc:Ignorable="w14 w15 w16se w16cid w16 w16cex w16sdtdh w16sdtfl w16du">
   <w:docDefaults>
     <w:rPrDefault>
       <w:rPr>
@@ -22517,7 +22635,7 @@
 </file>
 
 <file path=word/glossary/webSettings.xml><?xml version="1.0" encoding="utf-8"?>
-<w:webSettings xmlns:mc="http://schemas.openxmlformats.org/markup-compatibility/2006" xmlns:r="http://schemas.openxmlformats.org/officeDocument/2006/relationships" xmlns:w="http://schemas.openxmlformats.org/wordprocessingml/2006/main" xmlns:w14="http://schemas.microsoft.com/office/word/2010/wordml" xmlns:w15="http://schemas.microsoft.com/office/word/2012/wordml" xmlns:w16cex="http://schemas.microsoft.com/office/word/2018/wordml/cex" xmlns:w16cid="http://schemas.microsoft.com/office/word/2016/wordml/cid" xmlns:w16="http://schemas.microsoft.com/office/word/2018/wordml" xmlns:w16sdtdh="http://schemas.microsoft.com/office/word/2020/wordml/sdtdatahash" xmlns:w16se="http://schemas.microsoft.com/office/word/2015/wordml/symex" mc:Ignorable="w14 w15 w16se w16cid w16 w16cex w16sdtdh">
+<w:webSettings xmlns:mc="http://schemas.openxmlformats.org/markup-compatibility/2006" xmlns:r="http://schemas.openxmlformats.org/officeDocument/2006/relationships" xmlns:w="http://schemas.openxmlformats.org/wordprocessingml/2006/main" xmlns:w14="http://schemas.microsoft.com/office/word/2010/wordml" xmlns:w15="http://schemas.microsoft.com/office/word/2012/wordml" xmlns:w16cex="http://schemas.microsoft.com/office/word/2018/wordml/cex" xmlns:w16cid="http://schemas.microsoft.com/office/word/2016/wordml/cid" xmlns:w16="http://schemas.microsoft.com/office/word/2018/wordml" xmlns:w16du="http://schemas.microsoft.com/office/word/2023/wordml/word16du" xmlns:w16sdtdh="http://schemas.microsoft.com/office/word/2020/wordml/sdtdatahash" xmlns:w16sdtfl="http://schemas.microsoft.com/office/word/2024/wordml/sdtformatlock" xmlns:w16se="http://schemas.microsoft.com/office/word/2015/wordml/symex" mc:Ignorable="w14 w15 w16se w16cid w16 w16cex w16sdtdh w16sdtfl w16du">
   <w:optimizeForBrowser/>
   <w:allowPNG/>
 </w:webSettings>

</xml_diff>

<commit_message>
Adding testing and Project result
</commit_message>
<xml_diff>
--- a/documents/final_defence.docx
+++ b/documents/final_defence.docx
@@ -2622,11 +2622,7 @@
           </mc:Choice>
           <mc:Fallback>
             <w:pict>
-              <v:shapetype w14:anchorId="343A5D0F" id="_x0000_t202" coordsize="21600,21600" o:spt="202" path="m,l,21600r21600,l21600,xe">
-                <v:stroke joinstyle="miter"/>
-                <v:path gradientshapeok="t" o:connecttype="rect"/>
-              </v:shapetype>
-              <v:shape id="Text Box 6" o:spid="_x0000_s1028" type="#_x0000_t202" style="position:absolute;left:0;text-align:left;margin-left:0;margin-top:460.35pt;width:96.55pt;height:27.25pt;z-index:251768832;visibility:visible;mso-wrap-style:square;mso-width-percent:0;mso-height-percent:0;mso-wrap-distance-left:9pt;mso-wrap-distance-top:0;mso-wrap-distance-right:9pt;mso-wrap-distance-bottom:0;mso-position-horizontal:center;mso-position-horizontal-relative:margin;mso-position-vertical:absolute;mso-position-vertical-relative:text;mso-width-percent:0;mso-height-percent:0;mso-width-relative:margin;mso-height-relative:margin;v-text-anchor:top" o:gfxdata="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" fillcolor="white [3201]" stroked="f" strokeweight=".5pt">
+              <v:shape w14:anchorId="343A5D0F" id="Text Box 6" o:spid="_x0000_s1028" type="#_x0000_t202" style="position:absolute;left:0;text-align:left;margin-left:0;margin-top:460.35pt;width:96.55pt;height:27.25pt;z-index:251768832;visibility:visible;mso-wrap-style:square;mso-width-percent:0;mso-height-percent:0;mso-wrap-distance-left:9pt;mso-wrap-distance-top:0;mso-wrap-distance-right:9pt;mso-wrap-distance-bottom:0;mso-position-horizontal:center;mso-position-horizontal-relative:margin;mso-position-vertical:absolute;mso-position-vertical-relative:text;mso-width-percent:0;mso-height-percent:0;mso-width-relative:margin;mso-height-relative:margin;v-text-anchor:top" o:gfxdata="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" fillcolor="white [3201]" stroked="f" strokeweight=".5pt">
                 <v:textbox>
                   <w:txbxContent>
                     <w:p>
@@ -4796,7 +4792,7 @@
           <w:rStyle w:val="Heading1Char"/>
         </w:rPr>
       </w:pPr>
-      <w:bookmarkStart w:id="14" w:name="_Toc202194291"/>
+      <w:bookmarkStart w:id="16" w:name="_Toc202194291"/>
       <w:r>
         <w:rPr>
           <w:rStyle w:val="Heading1Char"/>
@@ -4804,7 +4800,7 @@
         <w:lastRenderedPageBreak/>
         <w:t>List of Tables</w:t>
       </w:r>
-      <w:bookmarkEnd w:id="14"/>
+      <w:bookmarkEnd w:id="16"/>
     </w:p>
     <w:p>
       <w:pPr>
@@ -5019,7 +5015,7 @@
           <w:rStyle w:val="Heading1Char"/>
         </w:rPr>
       </w:pPr>
-      <w:bookmarkStart w:id="15" w:name="_Toc202194292"/>
+      <w:bookmarkStart w:id="17" w:name="_Toc202194292"/>
       <w:r>
         <w:rPr>
           <w:rStyle w:val="Heading1Char"/>
@@ -5033,7 +5029,7 @@
         </w:rPr>
         <w:t>Figures</w:t>
       </w:r>
-      <w:bookmarkEnd w:id="15"/>
+      <w:bookmarkEnd w:id="17"/>
     </w:p>
     <w:p>
       <w:pPr>
@@ -5619,7 +5615,7 @@
           <w:rStyle w:val="Heading1Char"/>
         </w:rPr>
       </w:pPr>
-      <w:bookmarkStart w:id="16" w:name="_Toc202194293"/>
+      <w:bookmarkStart w:id="18" w:name="_Toc202194293"/>
       <w:r>
         <w:rPr>
           <w:rStyle w:val="Heading1Char"/>
@@ -5627,7 +5623,7 @@
         <w:lastRenderedPageBreak/>
         <w:t>Abbreviation</w:t>
       </w:r>
-      <w:bookmarkEnd w:id="16"/>
+      <w:bookmarkEnd w:id="18"/>
     </w:p>
     <w:tbl>
       <w:tblPr>
@@ -6929,12 +6925,12 @@
         <w:pStyle w:val="Heading1"/>
         <w:spacing w:line="360" w:lineRule="auto"/>
       </w:pPr>
-      <w:bookmarkStart w:id="17" w:name="_Toc202194294"/>
+      <w:bookmarkStart w:id="19" w:name="_Toc202194294"/>
       <w:r>
         <w:lastRenderedPageBreak/>
         <w:t>Introduction</w:t>
       </w:r>
-      <w:bookmarkEnd w:id="17"/>
+      <w:bookmarkEnd w:id="19"/>
     </w:p>
     <w:p>
       <w:pPr>
@@ -7084,11 +7080,11 @@
         <w:pStyle w:val="Heading1"/>
         <w:spacing w:line="360" w:lineRule="auto"/>
       </w:pPr>
-      <w:bookmarkStart w:id="18" w:name="_Toc202194295"/>
+      <w:bookmarkStart w:id="20" w:name="_Toc202194295"/>
       <w:r>
         <w:t>Problem Statement</w:t>
       </w:r>
-      <w:bookmarkEnd w:id="18"/>
+      <w:bookmarkEnd w:id="20"/>
     </w:p>
     <w:p>
       <w:pPr>
@@ -7198,12 +7194,12 @@
           <w:szCs w:val="24"/>
         </w:rPr>
       </w:pPr>
-      <w:bookmarkStart w:id="19" w:name="_Toc202194296"/>
+      <w:bookmarkStart w:id="21" w:name="_Toc202194296"/>
       <w:r>
         <w:lastRenderedPageBreak/>
         <w:t>Objective</w:t>
       </w:r>
-      <w:bookmarkEnd w:id="19"/>
+      <w:bookmarkEnd w:id="21"/>
     </w:p>
     <w:p>
       <w:pPr>
@@ -7295,12 +7291,12 @@
         <w:pStyle w:val="Heading1"/>
         <w:spacing w:line="360" w:lineRule="auto"/>
       </w:pPr>
-      <w:bookmarkStart w:id="20" w:name="_Toc202194297"/>
+      <w:bookmarkStart w:id="22" w:name="_Toc202194297"/>
       <w:r>
         <w:lastRenderedPageBreak/>
         <w:t>Background Study</w:t>
       </w:r>
-      <w:bookmarkEnd w:id="20"/>
+      <w:bookmarkEnd w:id="22"/>
     </w:p>
     <w:p>
       <w:pPr>
@@ -7719,12 +7715,12 @@
         <w:pStyle w:val="Heading1"/>
         <w:spacing w:line="360" w:lineRule="auto"/>
       </w:pPr>
-      <w:bookmarkStart w:id="21" w:name="_Toc202194298"/>
+      <w:bookmarkStart w:id="23" w:name="_Toc202194298"/>
       <w:r>
         <w:lastRenderedPageBreak/>
         <w:t>Requirement Document</w:t>
       </w:r>
-      <w:bookmarkEnd w:id="21"/>
+      <w:bookmarkEnd w:id="23"/>
     </w:p>
     <w:p>
       <w:pPr>
@@ -8233,25 +8229,7 @@
           <w:szCs w:val="24"/>
         </w:rPr>
         <w:br/>
-        <w:t xml:space="preserve">Use modular, reusable TypeScript components with proper folder structures and state management (e.g., </w:t>
-      </w:r>
-      <w:proofErr w:type="spellStart"/>
-      <w:r>
-        <w:rPr>
-          <w:rFonts w:ascii="Times New Roman" w:hAnsi="Times New Roman" w:cs="Times New Roman"/>
-          <w:sz w:val="24"/>
-          <w:szCs w:val="24"/>
-        </w:rPr>
-        <w:t>Zustand</w:t>
-      </w:r>
-      <w:proofErr w:type="spellEnd"/>
-      <w:r>
-        <w:rPr>
-          <w:rFonts w:ascii="Times New Roman" w:hAnsi="Times New Roman" w:cs="Times New Roman"/>
-          <w:sz w:val="24"/>
-          <w:szCs w:val="24"/>
-        </w:rPr>
-        <w:t>, Redux, or Context API).</w:t>
+        <w:t>Use modular, reusable TypeScript components with proper folder structures and state management (e.g., Zustand, Redux, or Context API).</w:t>
       </w:r>
     </w:p>
     <w:p>
@@ -8794,43 +8772,7 @@
           <w:sz w:val="24"/>
           <w:szCs w:val="24"/>
         </w:rPr>
-        <w:t xml:space="preserve"> </w:t>
-      </w:r>
-      <w:proofErr w:type="spellStart"/>
-      <w:r>
-        <w:rPr>
-          <w:rFonts w:ascii="Times New Roman" w:hAnsi="Times New Roman" w:cs="Times New Roman"/>
-          <w:sz w:val="24"/>
-          <w:szCs w:val="24"/>
-        </w:rPr>
-        <w:t>PostHog</w:t>
-      </w:r>
-      <w:proofErr w:type="spellEnd"/>
-      <w:r>
-        <w:rPr>
-          <w:rFonts w:ascii="Times New Roman" w:hAnsi="Times New Roman" w:cs="Times New Roman"/>
-          <w:sz w:val="24"/>
-          <w:szCs w:val="24"/>
-        </w:rPr>
-        <w:t xml:space="preserve">, </w:t>
-      </w:r>
-      <w:proofErr w:type="spellStart"/>
-      <w:r>
-        <w:rPr>
-          <w:rFonts w:ascii="Times New Roman" w:hAnsi="Times New Roman" w:cs="Times New Roman"/>
-          <w:sz w:val="24"/>
-          <w:szCs w:val="24"/>
-        </w:rPr>
-        <w:t>Mixpanel</w:t>
-      </w:r>
-      <w:proofErr w:type="spellEnd"/>
-      <w:r>
-        <w:rPr>
-          <w:rFonts w:ascii="Times New Roman" w:hAnsi="Times New Roman" w:cs="Times New Roman"/>
-          <w:sz w:val="24"/>
-          <w:szCs w:val="24"/>
-        </w:rPr>
-        <w:t>, or Firebase Analytics</w:t>
+        <w:t xml:space="preserve"> PostHog, Mixpanel, or Firebase Analytics</w:t>
       </w:r>
     </w:p>
     <w:p>
@@ -10929,36 +10871,62 @@
           <w:szCs w:val="24"/>
         </w:rPr>
       </w:pPr>
-      <w:bookmarkStart w:id="22" w:name="_Toc202193783"/>
+      <w:bookmarkStart w:id="24" w:name="_Toc202193783"/>
       <w:r>
         <w:t xml:space="preserve">Table </w:t>
       </w:r>
-      <w:fldSimple w:instr=" STYLEREF 1 \s ">
-        <w:r>
-          <w:rPr>
-            <w:noProof/>
-          </w:rPr>
-          <w:t>6</w:t>
-        </w:r>
-      </w:fldSimple>
+      <w:r>
+        <w:fldChar w:fldCharType="begin"/>
+      </w:r>
+      <w:r>
+        <w:instrText xml:space="preserve"> STYLEREF 1 \s </w:instrText>
+      </w:r>
+      <w:r>
+        <w:fldChar w:fldCharType="separate"/>
+      </w:r>
+      <w:r>
+        <w:rPr>
+          <w:noProof/>
+        </w:rPr>
+        <w:t>6</w:t>
+      </w:r>
+      <w:r>
+        <w:rPr>
+          <w:noProof/>
+        </w:rPr>
+        <w:fldChar w:fldCharType="end"/>
+      </w:r>
       <w:r>
         <w:t>.</w:t>
       </w:r>
-      <w:fldSimple w:instr=" SEQ Table \* ARABIC \s 1 ">
-        <w:r>
-          <w:rPr>
-            <w:noProof/>
-          </w:rPr>
-          <w:t>1</w:t>
-        </w:r>
-      </w:fldSimple>
+      <w:r>
+        <w:fldChar w:fldCharType="begin"/>
+      </w:r>
+      <w:r>
+        <w:instrText xml:space="preserve"> SEQ Table \* ARABIC \s 1 </w:instrText>
+      </w:r>
+      <w:r>
+        <w:fldChar w:fldCharType="separate"/>
+      </w:r>
+      <w:r>
+        <w:rPr>
+          <w:noProof/>
+        </w:rPr>
+        <w:t>1</w:t>
+      </w:r>
+      <w:r>
+        <w:rPr>
+          <w:noProof/>
+        </w:rPr>
+        <w:fldChar w:fldCharType="end"/>
+      </w:r>
       <w:r>
         <w:t>-</w:t>
       </w:r>
       <w:r>
         <w:t xml:space="preserve"> Requirement Matrix</w:t>
       </w:r>
-      <w:bookmarkEnd w:id="22"/>
+      <w:bookmarkEnd w:id="24"/>
     </w:p>
     <w:p>
       <w:pPr>
@@ -10983,12 +10951,12 @@
         <w:pStyle w:val="Heading1"/>
         <w:spacing w:line="360" w:lineRule="auto"/>
       </w:pPr>
-      <w:bookmarkStart w:id="23" w:name="_Toc202194299"/>
+      <w:bookmarkStart w:id="25" w:name="_Toc202194299"/>
       <w:r>
         <w:lastRenderedPageBreak/>
         <w:t>Methodology</w:t>
       </w:r>
-      <w:bookmarkEnd w:id="23"/>
+      <w:bookmarkEnd w:id="25"/>
     </w:p>
     <w:p>
       <w:pPr>
@@ -11096,33 +11064,59 @@
           <w:szCs w:val="24"/>
         </w:rPr>
       </w:pPr>
-      <w:bookmarkStart w:id="24" w:name="_Toc202193835"/>
+      <w:bookmarkStart w:id="26" w:name="_Toc202193835"/>
       <w:r>
         <w:t xml:space="preserve">Figure </w:t>
       </w:r>
-      <w:fldSimple w:instr=" STYLEREF 1 \s ">
-        <w:r>
-          <w:rPr>
-            <w:noProof/>
-          </w:rPr>
-          <w:t>7</w:t>
-        </w:r>
-      </w:fldSimple>
+      <w:r>
+        <w:fldChar w:fldCharType="begin"/>
+      </w:r>
+      <w:r>
+        <w:instrText xml:space="preserve"> STYLEREF 1 \s </w:instrText>
+      </w:r>
+      <w:r>
+        <w:fldChar w:fldCharType="separate"/>
+      </w:r>
+      <w:r>
+        <w:rPr>
+          <w:noProof/>
+        </w:rPr>
+        <w:t>7</w:t>
+      </w:r>
+      <w:r>
+        <w:rPr>
+          <w:noProof/>
+        </w:rPr>
+        <w:fldChar w:fldCharType="end"/>
+      </w:r>
       <w:r>
         <w:t>.</w:t>
       </w:r>
-      <w:fldSimple w:instr=" SEQ Figure \* ARABIC \s 1 ">
-        <w:r>
-          <w:rPr>
-            <w:noProof/>
-          </w:rPr>
-          <w:t>1</w:t>
-        </w:r>
-      </w:fldSimple>
+      <w:r>
+        <w:fldChar w:fldCharType="begin"/>
+      </w:r>
+      <w:r>
+        <w:instrText xml:space="preserve"> SEQ Figure \* ARABIC \s 1 </w:instrText>
+      </w:r>
+      <w:r>
+        <w:fldChar w:fldCharType="separate"/>
+      </w:r>
+      <w:r>
+        <w:rPr>
+          <w:noProof/>
+        </w:rPr>
+        <w:t>1</w:t>
+      </w:r>
+      <w:r>
+        <w:rPr>
+          <w:noProof/>
+        </w:rPr>
+        <w:fldChar w:fldCharType="end"/>
+      </w:r>
       <w:r>
         <w:t xml:space="preserve"> - Iterative Model</w:t>
       </w:r>
-      <w:bookmarkEnd w:id="24"/>
+      <w:bookmarkEnd w:id="26"/>
     </w:p>
     <w:p>
       <w:pPr>
@@ -12598,7 +12592,7 @@
           <w:szCs w:val="24"/>
         </w:rPr>
       </w:pPr>
-      <w:bookmarkStart w:id="25" w:name="_Toc202193784"/>
+      <w:bookmarkStart w:id="27" w:name="_Toc202193784"/>
       <w:r>
         <w:t xml:space="preserve">Table </w:t>
       </w:r>
@@ -12608,18 +12602,31 @@
       <w:r>
         <w:t>.</w:t>
       </w:r>
-      <w:fldSimple w:instr=" SEQ Table \* ARABIC \s 1 ">
-        <w:r>
-          <w:rPr>
-            <w:noProof/>
-          </w:rPr>
-          <w:t>2</w:t>
-        </w:r>
-      </w:fldSimple>
+      <w:r>
+        <w:fldChar w:fldCharType="begin"/>
+      </w:r>
+      <w:r>
+        <w:instrText xml:space="preserve"> SEQ Table \* ARABIC \s 1 </w:instrText>
+      </w:r>
+      <w:r>
+        <w:fldChar w:fldCharType="separate"/>
+      </w:r>
+      <w:r>
+        <w:rPr>
+          <w:noProof/>
+        </w:rPr>
+        <w:t>2</w:t>
+      </w:r>
+      <w:r>
+        <w:rPr>
+          <w:noProof/>
+        </w:rPr>
+        <w:fldChar w:fldCharType="end"/>
+      </w:r>
       <w:r>
         <w:t xml:space="preserve"> - Work Assigned</w:t>
       </w:r>
-      <w:bookmarkEnd w:id="25"/>
+      <w:bookmarkEnd w:id="27"/>
     </w:p>
     <w:p>
       <w:pPr>
@@ -12651,12 +12658,12 @@
         <w:pStyle w:val="Heading1"/>
         <w:spacing w:line="360" w:lineRule="auto"/>
       </w:pPr>
-      <w:bookmarkStart w:id="26" w:name="_Toc202194300"/>
+      <w:bookmarkStart w:id="28" w:name="_Toc202194300"/>
       <w:r>
         <w:lastRenderedPageBreak/>
         <w:t>System Design</w:t>
       </w:r>
-      <w:bookmarkEnd w:id="26"/>
+      <w:bookmarkEnd w:id="28"/>
     </w:p>
     <w:p>
       <w:pPr>
@@ -12857,33 +12864,59 @@
           <w:szCs w:val="24"/>
         </w:rPr>
       </w:pPr>
-      <w:bookmarkStart w:id="27" w:name="_Toc202193836"/>
+      <w:bookmarkStart w:id="29" w:name="_Toc202193836"/>
       <w:r>
         <w:t xml:space="preserve">Figure </w:t>
       </w:r>
-      <w:fldSimple w:instr=" STYLEREF 1 \s ">
-        <w:r>
-          <w:rPr>
-            <w:noProof/>
-          </w:rPr>
-          <w:t>8</w:t>
-        </w:r>
-      </w:fldSimple>
+      <w:r>
+        <w:fldChar w:fldCharType="begin"/>
+      </w:r>
+      <w:r>
+        <w:instrText xml:space="preserve"> STYLEREF 1 \s </w:instrText>
+      </w:r>
+      <w:r>
+        <w:fldChar w:fldCharType="separate"/>
+      </w:r>
+      <w:r>
+        <w:rPr>
+          <w:noProof/>
+        </w:rPr>
+        <w:t>8</w:t>
+      </w:r>
+      <w:r>
+        <w:rPr>
+          <w:noProof/>
+        </w:rPr>
+        <w:fldChar w:fldCharType="end"/>
+      </w:r>
       <w:r>
         <w:t>.</w:t>
       </w:r>
-      <w:fldSimple w:instr=" SEQ Figure \* ARABIC \s 1 ">
-        <w:r>
-          <w:rPr>
-            <w:noProof/>
-          </w:rPr>
-          <w:t>1</w:t>
-        </w:r>
-      </w:fldSimple>
+      <w:r>
+        <w:fldChar w:fldCharType="begin"/>
+      </w:r>
+      <w:r>
+        <w:instrText xml:space="preserve"> SEQ Figure \* ARABIC \s 1 </w:instrText>
+      </w:r>
+      <w:r>
+        <w:fldChar w:fldCharType="separate"/>
+      </w:r>
+      <w:r>
+        <w:rPr>
+          <w:noProof/>
+        </w:rPr>
+        <w:t>1</w:t>
+      </w:r>
+      <w:r>
+        <w:rPr>
+          <w:noProof/>
+        </w:rPr>
+        <w:fldChar w:fldCharType="end"/>
+      </w:r>
       <w:r>
         <w:t xml:space="preserve"> - ER Diagram</w:t>
       </w:r>
-      <w:bookmarkEnd w:id="27"/>
+      <w:bookmarkEnd w:id="29"/>
     </w:p>
     <w:p>
       <w:pPr>
@@ -13183,25 +13216,7 @@
           <w:sz w:val="24"/>
           <w:szCs w:val="24"/>
         </w:rPr>
-        <w:t xml:space="preserve">. The central process involves browsing products, placing orders, handling </w:t>
-      </w:r>
-      <w:proofErr w:type="spellStart"/>
-      <w:r>
-        <w:rPr>
-          <w:rFonts w:ascii="Times New Roman" w:hAnsi="Times New Roman" w:cs="Times New Roman"/>
-          <w:sz w:val="24"/>
-          <w:szCs w:val="24"/>
-        </w:rPr>
-        <w:t>wishlists</w:t>
-      </w:r>
-      <w:proofErr w:type="spellEnd"/>
-      <w:r>
-        <w:rPr>
-          <w:rFonts w:ascii="Times New Roman" w:hAnsi="Times New Roman" w:cs="Times New Roman"/>
-          <w:sz w:val="24"/>
-          <w:szCs w:val="24"/>
-        </w:rPr>
-        <w:t>, managing payments, and maintaining product listings. It provides a simplified snapshot of how the user and admin interact with the e-commerce platform.</w:t>
+        <w:t>. The central process involves browsing products, placing orders, handling wishlists, managing payments, and maintaining product listings. It provides a simplified snapshot of how the user and admin interact with the e-commerce platform.</w:t>
       </w:r>
     </w:p>
     <w:p>
@@ -13280,33 +13295,59 @@
           <w:szCs w:val="24"/>
         </w:rPr>
       </w:pPr>
-      <w:bookmarkStart w:id="28" w:name="_Toc202193837"/>
+      <w:bookmarkStart w:id="30" w:name="_Toc202193837"/>
       <w:r>
         <w:t xml:space="preserve">Figure </w:t>
       </w:r>
-      <w:fldSimple w:instr=" STYLEREF 1 \s ">
-        <w:r>
-          <w:rPr>
-            <w:noProof/>
-          </w:rPr>
-          <w:t>8</w:t>
-        </w:r>
-      </w:fldSimple>
+      <w:r>
+        <w:fldChar w:fldCharType="begin"/>
+      </w:r>
+      <w:r>
+        <w:instrText xml:space="preserve"> STYLEREF 1 \s </w:instrText>
+      </w:r>
+      <w:r>
+        <w:fldChar w:fldCharType="separate"/>
+      </w:r>
+      <w:r>
+        <w:rPr>
+          <w:noProof/>
+        </w:rPr>
+        <w:t>8</w:t>
+      </w:r>
+      <w:r>
+        <w:rPr>
+          <w:noProof/>
+        </w:rPr>
+        <w:fldChar w:fldCharType="end"/>
+      </w:r>
       <w:r>
         <w:t>.</w:t>
       </w:r>
-      <w:fldSimple w:instr=" SEQ Figure \* ARABIC \s 1 ">
-        <w:r>
-          <w:rPr>
-            <w:noProof/>
-          </w:rPr>
-          <w:t>2</w:t>
-        </w:r>
-      </w:fldSimple>
+      <w:r>
+        <w:fldChar w:fldCharType="begin"/>
+      </w:r>
+      <w:r>
+        <w:instrText xml:space="preserve"> SEQ Figure \* ARABIC \s 1 </w:instrText>
+      </w:r>
+      <w:r>
+        <w:fldChar w:fldCharType="separate"/>
+      </w:r>
+      <w:r>
+        <w:rPr>
+          <w:noProof/>
+        </w:rPr>
+        <w:t>2</w:t>
+      </w:r>
+      <w:r>
+        <w:rPr>
+          <w:noProof/>
+        </w:rPr>
+        <w:fldChar w:fldCharType="end"/>
+      </w:r>
       <w:r>
         <w:t xml:space="preserve"> - DFD Level 0</w:t>
       </w:r>
-      <w:bookmarkEnd w:id="28"/>
+      <w:bookmarkEnd w:id="30"/>
     </w:p>
     <w:p>
       <w:pPr>
@@ -13665,33 +13706,59 @@
       <w:pPr>
         <w:pStyle w:val="Caption"/>
       </w:pPr>
-      <w:bookmarkStart w:id="29" w:name="_Toc202193838"/>
+      <w:bookmarkStart w:id="31" w:name="_Toc202193838"/>
       <w:r>
         <w:t xml:space="preserve">Figure </w:t>
       </w:r>
-      <w:fldSimple w:instr=" STYLEREF 1 \s ">
-        <w:r>
-          <w:rPr>
-            <w:noProof/>
-          </w:rPr>
-          <w:t>8</w:t>
-        </w:r>
-      </w:fldSimple>
+      <w:r>
+        <w:fldChar w:fldCharType="begin"/>
+      </w:r>
+      <w:r>
+        <w:instrText xml:space="preserve"> STYLEREF 1 \s </w:instrText>
+      </w:r>
+      <w:r>
+        <w:fldChar w:fldCharType="separate"/>
+      </w:r>
+      <w:r>
+        <w:rPr>
+          <w:noProof/>
+        </w:rPr>
+        <w:t>8</w:t>
+      </w:r>
+      <w:r>
+        <w:rPr>
+          <w:noProof/>
+        </w:rPr>
+        <w:fldChar w:fldCharType="end"/>
+      </w:r>
       <w:r>
         <w:t>.</w:t>
       </w:r>
-      <w:fldSimple w:instr=" SEQ Figure \* ARABIC \s 1 ">
-        <w:r>
-          <w:rPr>
-            <w:noProof/>
-          </w:rPr>
-          <w:t>3</w:t>
-        </w:r>
-      </w:fldSimple>
+      <w:r>
+        <w:fldChar w:fldCharType="begin"/>
+      </w:r>
+      <w:r>
+        <w:instrText xml:space="preserve"> SEQ Figure \* ARABIC \s 1 </w:instrText>
+      </w:r>
+      <w:r>
+        <w:fldChar w:fldCharType="separate"/>
+      </w:r>
+      <w:r>
+        <w:rPr>
+          <w:noProof/>
+        </w:rPr>
+        <w:t>3</w:t>
+      </w:r>
+      <w:r>
+        <w:rPr>
+          <w:noProof/>
+        </w:rPr>
+        <w:fldChar w:fldCharType="end"/>
+      </w:r>
       <w:r>
         <w:t xml:space="preserve"> - DFD Level 1</w:t>
       </w:r>
-      <w:bookmarkEnd w:id="29"/>
+      <w:bookmarkEnd w:id="31"/>
     </w:p>
     <w:p>
       <w:pPr>
@@ -13925,33 +13992,59 @@
           <w:szCs w:val="24"/>
         </w:rPr>
       </w:pPr>
-      <w:bookmarkStart w:id="30" w:name="_Toc202193839"/>
+      <w:bookmarkStart w:id="32" w:name="_Toc202193839"/>
       <w:r>
         <w:t xml:space="preserve">Figure </w:t>
       </w:r>
-      <w:fldSimple w:instr=" STYLEREF 1 \s ">
-        <w:r>
-          <w:rPr>
-            <w:noProof/>
-          </w:rPr>
-          <w:t>8</w:t>
-        </w:r>
-      </w:fldSimple>
+      <w:r>
+        <w:fldChar w:fldCharType="begin"/>
+      </w:r>
+      <w:r>
+        <w:instrText xml:space="preserve"> STYLEREF 1 \s </w:instrText>
+      </w:r>
+      <w:r>
+        <w:fldChar w:fldCharType="separate"/>
+      </w:r>
+      <w:r>
+        <w:rPr>
+          <w:noProof/>
+        </w:rPr>
+        <w:t>8</w:t>
+      </w:r>
+      <w:r>
+        <w:rPr>
+          <w:noProof/>
+        </w:rPr>
+        <w:fldChar w:fldCharType="end"/>
+      </w:r>
       <w:r>
         <w:t>.</w:t>
       </w:r>
-      <w:fldSimple w:instr=" SEQ Figure \* ARABIC \s 1 ">
-        <w:r>
-          <w:rPr>
-            <w:noProof/>
-          </w:rPr>
-          <w:t>4</w:t>
-        </w:r>
-      </w:fldSimple>
+      <w:r>
+        <w:fldChar w:fldCharType="begin"/>
+      </w:r>
+      <w:r>
+        <w:instrText xml:space="preserve"> SEQ Figure \* ARABIC \s 1 </w:instrText>
+      </w:r>
+      <w:r>
+        <w:fldChar w:fldCharType="separate"/>
+      </w:r>
+      <w:r>
+        <w:rPr>
+          <w:noProof/>
+        </w:rPr>
+        <w:t>4</w:t>
+      </w:r>
+      <w:r>
+        <w:rPr>
+          <w:noProof/>
+        </w:rPr>
+        <w:fldChar w:fldCharType="end"/>
+      </w:r>
       <w:r>
         <w:t xml:space="preserve"> - DFD Level 2</w:t>
       </w:r>
-      <w:bookmarkEnd w:id="30"/>
+      <w:bookmarkEnd w:id="32"/>
     </w:p>
     <w:p>
       <w:pPr>
@@ -14088,33 +14181,59 @@
           <w:szCs w:val="28"/>
         </w:rPr>
       </w:pPr>
-      <w:bookmarkStart w:id="31" w:name="_Toc202193840"/>
+      <w:bookmarkStart w:id="33" w:name="_Toc202193840"/>
       <w:r>
         <w:t xml:space="preserve">Figure </w:t>
       </w:r>
-      <w:fldSimple w:instr=" STYLEREF 1 \s ">
-        <w:r>
-          <w:rPr>
-            <w:noProof/>
-          </w:rPr>
-          <w:t>8</w:t>
-        </w:r>
-      </w:fldSimple>
+      <w:r>
+        <w:fldChar w:fldCharType="begin"/>
+      </w:r>
+      <w:r>
+        <w:instrText xml:space="preserve"> STYLEREF 1 \s </w:instrText>
+      </w:r>
+      <w:r>
+        <w:fldChar w:fldCharType="separate"/>
+      </w:r>
+      <w:r>
+        <w:rPr>
+          <w:noProof/>
+        </w:rPr>
+        <w:t>8</w:t>
+      </w:r>
+      <w:r>
+        <w:rPr>
+          <w:noProof/>
+        </w:rPr>
+        <w:fldChar w:fldCharType="end"/>
+      </w:r>
       <w:r>
         <w:t>.</w:t>
       </w:r>
-      <w:fldSimple w:instr=" SEQ Figure \* ARABIC \s 1 ">
-        <w:r>
-          <w:rPr>
-            <w:noProof/>
-          </w:rPr>
-          <w:t>5</w:t>
-        </w:r>
-      </w:fldSimple>
+      <w:r>
+        <w:fldChar w:fldCharType="begin"/>
+      </w:r>
+      <w:r>
+        <w:instrText xml:space="preserve"> SEQ Figure \* ARABIC \s 1 </w:instrText>
+      </w:r>
+      <w:r>
+        <w:fldChar w:fldCharType="separate"/>
+      </w:r>
+      <w:r>
+        <w:rPr>
+          <w:noProof/>
+        </w:rPr>
+        <w:t>5</w:t>
+      </w:r>
+      <w:r>
+        <w:rPr>
+          <w:noProof/>
+        </w:rPr>
+        <w:fldChar w:fldCharType="end"/>
+      </w:r>
       <w:r>
         <w:t xml:space="preserve"> - UML Diagram</w:t>
       </w:r>
-      <w:bookmarkEnd w:id="31"/>
+      <w:bookmarkEnd w:id="33"/>
     </w:p>
     <w:p>
       <w:pPr>
@@ -14260,29 +14379,55 @@
           <w:szCs w:val="24"/>
         </w:rPr>
       </w:pPr>
-      <w:bookmarkStart w:id="32" w:name="_Toc202193841"/>
+      <w:bookmarkStart w:id="34" w:name="_Toc202193841"/>
       <w:r>
         <w:t xml:space="preserve">Figure </w:t>
       </w:r>
-      <w:fldSimple w:instr=" STYLEREF 1 \s ">
-        <w:r>
-          <w:rPr>
-            <w:noProof/>
-          </w:rPr>
-          <w:t>8</w:t>
-        </w:r>
-      </w:fldSimple>
+      <w:r>
+        <w:fldChar w:fldCharType="begin"/>
+      </w:r>
+      <w:r>
+        <w:instrText xml:space="preserve"> STYLEREF 1 \s </w:instrText>
+      </w:r>
+      <w:r>
+        <w:fldChar w:fldCharType="separate"/>
+      </w:r>
+      <w:r>
+        <w:rPr>
+          <w:noProof/>
+        </w:rPr>
+        <w:t>8</w:t>
+      </w:r>
+      <w:r>
+        <w:rPr>
+          <w:noProof/>
+        </w:rPr>
+        <w:fldChar w:fldCharType="end"/>
+      </w:r>
       <w:r>
         <w:t>.</w:t>
       </w:r>
-      <w:fldSimple w:instr=" SEQ Figure \* ARABIC \s 1 ">
-        <w:r>
-          <w:rPr>
-            <w:noProof/>
-          </w:rPr>
-          <w:t>6</w:t>
-        </w:r>
-      </w:fldSimple>
+      <w:r>
+        <w:fldChar w:fldCharType="begin"/>
+      </w:r>
+      <w:r>
+        <w:instrText xml:space="preserve"> SEQ Figure \* ARABIC \s 1 </w:instrText>
+      </w:r>
+      <w:r>
+        <w:fldChar w:fldCharType="separate"/>
+      </w:r>
+      <w:r>
+        <w:rPr>
+          <w:noProof/>
+        </w:rPr>
+        <w:t>6</w:t>
+      </w:r>
+      <w:r>
+        <w:rPr>
+          <w:noProof/>
+        </w:rPr>
+        <w:fldChar w:fldCharType="end"/>
+      </w:r>
       <w:r>
         <w:t xml:space="preserve"> </w:t>
       </w:r>
@@ -14304,7 +14449,7 @@
         </w:rPr>
         <w:t xml:space="preserve"> Diagram</w:t>
       </w:r>
-      <w:bookmarkEnd w:id="32"/>
+      <w:bookmarkEnd w:id="34"/>
     </w:p>
     <w:p>
       <w:pPr>
@@ -14326,12 +14471,12 @@
         <w:spacing w:line="360" w:lineRule="auto"/>
         <w:ind w:left="0" w:firstLine="0"/>
       </w:pPr>
-      <w:bookmarkStart w:id="33" w:name="_Toc202194301"/>
+      <w:bookmarkStart w:id="35" w:name="_Toc202194301"/>
       <w:r>
         <w:lastRenderedPageBreak/>
         <w:t>Development Process</w:t>
       </w:r>
-      <w:bookmarkEnd w:id="33"/>
+      <w:bookmarkEnd w:id="35"/>
     </w:p>
     <w:p>
       <w:pPr>
@@ -14427,6 +14572,7 @@
         <w:spacing w:line="360" w:lineRule="auto"/>
         <w:jc w:val="both"/>
         <w:rPr>
+          <w:rFonts w:ascii="Times New Roman" w:hAnsi="Times New Roman" w:cs="Times New Roman"/>
           <w:sz w:val="24"/>
           <w:szCs w:val="24"/>
         </w:rPr>
@@ -14443,10 +14589,1712 @@
     <w:p>
       <w:pPr>
         <w:rPr>
-          <w:sz w:val="24"/>
-          <w:szCs w:val="24"/>
-        </w:rPr>
-      </w:pPr>
+          <w:rFonts w:ascii="Times New Roman" w:hAnsi="Times New Roman" w:cs="Times New Roman"/>
+          <w:sz w:val="24"/>
+          <w:szCs w:val="24"/>
+        </w:rPr>
+      </w:pPr>
+      <w:r>
+        <w:rPr>
+          <w:rFonts w:ascii="Times New Roman" w:hAnsi="Times New Roman" w:cs="Times New Roman"/>
+          <w:sz w:val="24"/>
+          <w:szCs w:val="24"/>
+        </w:rPr>
+        <w:br w:type="page"/>
+      </w:r>
+    </w:p>
+    <w:p>
+      <w:pPr>
+        <w:jc w:val="center"/>
+      </w:pPr>
+    </w:p>
+    <w:p>
+      <w:pPr>
+        <w:pStyle w:val="Heading1"/>
+      </w:pPr>
+      <w:bookmarkStart w:id="36" w:name="_Toc170747150"/>
+      <w:bookmarkStart w:id="37" w:name="_Toc202020239"/>
+      <w:r>
+        <w:t xml:space="preserve"> </w:t>
+      </w:r>
+      <w:r>
+        <w:t xml:space="preserve"> </w:t>
+      </w:r>
+      <w:r>
+        <w:t>Testing</w:t>
+      </w:r>
+      <w:bookmarkEnd w:id="36"/>
+      <w:bookmarkEnd w:id="37"/>
+    </w:p>
+    <w:tbl>
+      <w:tblPr>
+        <w:tblStyle w:val="TableGrid"/>
+        <w:tblW w:w="8461" w:type="dxa"/>
+        <w:tblLook w:val="04A0" w:firstRow="1" w:lastRow="0" w:firstColumn="1" w:lastColumn="0" w:noHBand="0" w:noVBand="1"/>
+      </w:tblPr>
+      <w:tblGrid>
+        <w:gridCol w:w="1099"/>
+        <w:gridCol w:w="2577"/>
+        <w:gridCol w:w="3313"/>
+        <w:gridCol w:w="1472"/>
+      </w:tblGrid>
+      <w:tr>
+        <w:trPr>
+          <w:trHeight w:val="1541"/>
+        </w:trPr>
+        <w:tc>
+          <w:tcPr>
+            <w:tcW w:w="1099" w:type="dxa"/>
+          </w:tcPr>
+          <w:p>
+            <w:pPr>
+              <w:jc w:val="both"/>
+              <w:rPr>
+                <w:rFonts w:ascii="Times New Roman" w:hAnsi="Times New Roman" w:cs="Times New Roman"/>
+                <w:sz w:val="24"/>
+                <w:szCs w:val="24"/>
+              </w:rPr>
+            </w:pPr>
+            <w:r>
+              <w:rPr>
+                <w:rFonts w:ascii="Times New Roman" w:hAnsi="Times New Roman" w:cs="Times New Roman"/>
+                <w:sz w:val="24"/>
+                <w:szCs w:val="24"/>
+              </w:rPr>
+              <w:t>TEST CASE</w:t>
+            </w:r>
+          </w:p>
+          <w:p>
+            <w:pPr>
+              <w:jc w:val="both"/>
+              <w:rPr>
+                <w:rFonts w:ascii="Times New Roman" w:hAnsi="Times New Roman" w:cs="Times New Roman"/>
+                <w:sz w:val="24"/>
+                <w:szCs w:val="24"/>
+              </w:rPr>
+            </w:pPr>
+            <w:r>
+              <w:rPr>
+                <w:rFonts w:ascii="Times New Roman" w:hAnsi="Times New Roman" w:cs="Times New Roman"/>
+                <w:sz w:val="24"/>
+                <w:szCs w:val="24"/>
+              </w:rPr>
+              <w:t>ID</w:t>
+            </w:r>
+          </w:p>
+        </w:tc>
+        <w:tc>
+          <w:tcPr>
+            <w:tcW w:w="2577" w:type="dxa"/>
+          </w:tcPr>
+          <w:p>
+            <w:pPr>
+              <w:jc w:val="both"/>
+              <w:rPr>
+                <w:rFonts w:ascii="Times New Roman" w:hAnsi="Times New Roman" w:cs="Times New Roman"/>
+                <w:sz w:val="24"/>
+                <w:szCs w:val="24"/>
+              </w:rPr>
+            </w:pPr>
+            <w:r>
+              <w:rPr>
+                <w:rFonts w:ascii="Times New Roman" w:hAnsi="Times New Roman" w:cs="Times New Roman"/>
+                <w:sz w:val="24"/>
+                <w:szCs w:val="24"/>
+              </w:rPr>
+              <w:t>TEST CASE</w:t>
+            </w:r>
+          </w:p>
+        </w:tc>
+        <w:tc>
+          <w:tcPr>
+            <w:tcW w:w="3313" w:type="dxa"/>
+          </w:tcPr>
+          <w:p>
+            <w:pPr>
+              <w:tabs>
+                <w:tab w:val="left" w:pos="445"/>
+              </w:tabs>
+              <w:jc w:val="both"/>
+              <w:rPr>
+                <w:rFonts w:ascii="Times New Roman" w:hAnsi="Times New Roman" w:cs="Times New Roman"/>
+                <w:sz w:val="24"/>
+                <w:szCs w:val="24"/>
+              </w:rPr>
+            </w:pPr>
+            <w:r>
+              <w:rPr>
+                <w:rFonts w:ascii="Times New Roman" w:hAnsi="Times New Roman" w:cs="Times New Roman"/>
+                <w:sz w:val="24"/>
+                <w:szCs w:val="24"/>
+              </w:rPr>
+              <w:t>EXPECTED RESULT</w:t>
+            </w:r>
+          </w:p>
+        </w:tc>
+        <w:tc>
+          <w:tcPr>
+            <w:tcW w:w="1472" w:type="dxa"/>
+          </w:tcPr>
+          <w:p>
+            <w:pPr>
+              <w:jc w:val="both"/>
+              <w:rPr>
+                <w:rFonts w:ascii="Times New Roman" w:hAnsi="Times New Roman" w:cs="Times New Roman"/>
+                <w:sz w:val="24"/>
+                <w:szCs w:val="24"/>
+              </w:rPr>
+            </w:pPr>
+            <w:r>
+              <w:rPr>
+                <w:rFonts w:ascii="Times New Roman" w:hAnsi="Times New Roman" w:cs="Times New Roman"/>
+                <w:sz w:val="24"/>
+                <w:szCs w:val="24"/>
+              </w:rPr>
+              <w:t>TEST</w:t>
+            </w:r>
+          </w:p>
+          <w:p>
+            <w:pPr>
+              <w:jc w:val="both"/>
+              <w:rPr>
+                <w:rFonts w:ascii="Times New Roman" w:hAnsi="Times New Roman" w:cs="Times New Roman"/>
+                <w:sz w:val="24"/>
+                <w:szCs w:val="24"/>
+              </w:rPr>
+            </w:pPr>
+            <w:r>
+              <w:rPr>
+                <w:rFonts w:ascii="Times New Roman" w:hAnsi="Times New Roman" w:cs="Times New Roman"/>
+                <w:sz w:val="24"/>
+                <w:szCs w:val="24"/>
+              </w:rPr>
+              <w:t>RESULTS</w:t>
+            </w:r>
+          </w:p>
+        </w:tc>
+      </w:tr>
+      <w:tr>
+        <w:trPr>
+          <w:trHeight w:val="719"/>
+        </w:trPr>
+        <w:tc>
+          <w:tcPr>
+            <w:tcW w:w="1099" w:type="dxa"/>
+          </w:tcPr>
+          <w:p>
+            <w:pPr>
+              <w:jc w:val="both"/>
+              <w:rPr>
+                <w:rFonts w:ascii="Times New Roman" w:hAnsi="Times New Roman" w:cs="Times New Roman"/>
+                <w:sz w:val="24"/>
+                <w:szCs w:val="24"/>
+              </w:rPr>
+            </w:pPr>
+            <w:r>
+              <w:rPr>
+                <w:rFonts w:ascii="Times New Roman" w:hAnsi="Times New Roman" w:cs="Times New Roman"/>
+                <w:sz w:val="24"/>
+                <w:szCs w:val="24"/>
+              </w:rPr>
+              <w:t>TC-01</w:t>
+            </w:r>
+          </w:p>
+        </w:tc>
+        <w:tc>
+          <w:tcPr>
+            <w:tcW w:w="2577" w:type="dxa"/>
+          </w:tcPr>
+          <w:p>
+            <w:pPr>
+              <w:jc w:val="both"/>
+              <w:rPr>
+                <w:rFonts w:ascii="Times New Roman" w:hAnsi="Times New Roman" w:cs="Times New Roman"/>
+                <w:sz w:val="24"/>
+                <w:szCs w:val="24"/>
+              </w:rPr>
+            </w:pPr>
+            <w:r>
+              <w:rPr>
+                <w:rFonts w:ascii="Times New Roman" w:hAnsi="Times New Roman" w:cs="Times New Roman"/>
+                <w:sz w:val="24"/>
+                <w:szCs w:val="24"/>
+              </w:rPr>
+              <w:t>Provide valid user login credentials.</w:t>
+            </w:r>
+          </w:p>
+        </w:tc>
+        <w:tc>
+          <w:tcPr>
+            <w:tcW w:w="3313" w:type="dxa"/>
+          </w:tcPr>
+          <w:p>
+            <w:pPr>
+              <w:jc w:val="both"/>
+              <w:rPr>
+                <w:rFonts w:ascii="Times New Roman" w:hAnsi="Times New Roman" w:cs="Times New Roman"/>
+                <w:sz w:val="24"/>
+                <w:szCs w:val="24"/>
+              </w:rPr>
+            </w:pPr>
+            <w:r>
+              <w:rPr>
+                <w:rFonts w:ascii="Times New Roman" w:hAnsi="Times New Roman" w:cs="Times New Roman"/>
+                <w:sz w:val="24"/>
+                <w:szCs w:val="24"/>
+              </w:rPr>
+              <w:t>User successfully logged in.</w:t>
+            </w:r>
+          </w:p>
+        </w:tc>
+        <w:tc>
+          <w:tcPr>
+            <w:tcW w:w="1472" w:type="dxa"/>
+          </w:tcPr>
+          <w:p>
+            <w:pPr>
+              <w:jc w:val="both"/>
+              <w:rPr>
+                <w:rFonts w:ascii="Times New Roman" w:hAnsi="Times New Roman" w:cs="Times New Roman"/>
+                <w:sz w:val="24"/>
+                <w:szCs w:val="24"/>
+              </w:rPr>
+            </w:pPr>
+            <w:r>
+              <w:rPr>
+                <w:rFonts w:ascii="Times New Roman" w:hAnsi="Times New Roman" w:cs="Times New Roman"/>
+                <w:sz w:val="24"/>
+                <w:szCs w:val="24"/>
+              </w:rPr>
+              <w:t>PASS</w:t>
+            </w:r>
+          </w:p>
+        </w:tc>
+      </w:tr>
+      <w:tr>
+        <w:trPr>
+          <w:trHeight w:val="719"/>
+        </w:trPr>
+        <w:tc>
+          <w:tcPr>
+            <w:tcW w:w="1099" w:type="dxa"/>
+          </w:tcPr>
+          <w:p>
+            <w:pPr>
+              <w:jc w:val="both"/>
+              <w:rPr>
+                <w:rFonts w:ascii="Times New Roman" w:hAnsi="Times New Roman" w:cs="Times New Roman"/>
+                <w:sz w:val="24"/>
+                <w:szCs w:val="24"/>
+              </w:rPr>
+            </w:pPr>
+            <w:r>
+              <w:rPr>
+                <w:rFonts w:ascii="Times New Roman" w:hAnsi="Times New Roman" w:cs="Times New Roman"/>
+                <w:sz w:val="24"/>
+                <w:szCs w:val="24"/>
+              </w:rPr>
+              <w:t>TC-02</w:t>
+            </w:r>
+          </w:p>
+        </w:tc>
+        <w:tc>
+          <w:tcPr>
+            <w:tcW w:w="2577" w:type="dxa"/>
+          </w:tcPr>
+          <w:p>
+            <w:pPr>
+              <w:jc w:val="both"/>
+              <w:rPr>
+                <w:rFonts w:ascii="Times New Roman" w:hAnsi="Times New Roman" w:cs="Times New Roman"/>
+                <w:sz w:val="24"/>
+                <w:szCs w:val="24"/>
+              </w:rPr>
+            </w:pPr>
+            <w:r>
+              <w:rPr>
+                <w:rFonts w:ascii="Times New Roman" w:hAnsi="Times New Roman" w:cs="Times New Roman"/>
+                <w:sz w:val="24"/>
+                <w:szCs w:val="24"/>
+              </w:rPr>
+              <w:t>Enter invalid user login credentials.</w:t>
+            </w:r>
+          </w:p>
+        </w:tc>
+        <w:tc>
+          <w:tcPr>
+            <w:tcW w:w="3313" w:type="dxa"/>
+          </w:tcPr>
+          <w:p>
+            <w:pPr>
+              <w:jc w:val="both"/>
+              <w:rPr>
+                <w:rFonts w:ascii="Times New Roman" w:hAnsi="Times New Roman" w:cs="Times New Roman"/>
+                <w:sz w:val="24"/>
+                <w:szCs w:val="24"/>
+              </w:rPr>
+            </w:pPr>
+            <w:r>
+              <w:rPr>
+                <w:rFonts w:ascii="Times New Roman" w:hAnsi="Times New Roman" w:cs="Times New Roman"/>
+                <w:sz w:val="24"/>
+                <w:szCs w:val="24"/>
+              </w:rPr>
+              <w:t>Display error message.</w:t>
+            </w:r>
+          </w:p>
+        </w:tc>
+        <w:tc>
+          <w:tcPr>
+            <w:tcW w:w="1472" w:type="dxa"/>
+          </w:tcPr>
+          <w:p>
+            <w:pPr>
+              <w:jc w:val="both"/>
+              <w:rPr>
+                <w:rFonts w:ascii="Times New Roman" w:hAnsi="Times New Roman" w:cs="Times New Roman"/>
+                <w:sz w:val="24"/>
+                <w:szCs w:val="24"/>
+              </w:rPr>
+            </w:pPr>
+            <w:r>
+              <w:rPr>
+                <w:rFonts w:ascii="Times New Roman" w:hAnsi="Times New Roman" w:cs="Times New Roman"/>
+                <w:sz w:val="24"/>
+                <w:szCs w:val="24"/>
+              </w:rPr>
+              <w:t>PASS</w:t>
+            </w:r>
+          </w:p>
+        </w:tc>
+      </w:tr>
+      <w:tr>
+        <w:trPr>
+          <w:trHeight w:val="719"/>
+        </w:trPr>
+        <w:tc>
+          <w:tcPr>
+            <w:tcW w:w="1099" w:type="dxa"/>
+          </w:tcPr>
+          <w:p>
+            <w:pPr>
+              <w:jc w:val="both"/>
+              <w:rPr>
+                <w:rFonts w:ascii="Times New Roman" w:hAnsi="Times New Roman" w:cs="Times New Roman"/>
+                <w:sz w:val="24"/>
+                <w:szCs w:val="24"/>
+              </w:rPr>
+            </w:pPr>
+            <w:r>
+              <w:rPr>
+                <w:rFonts w:ascii="Times New Roman" w:hAnsi="Times New Roman" w:cs="Times New Roman"/>
+                <w:sz w:val="24"/>
+                <w:szCs w:val="24"/>
+              </w:rPr>
+              <w:t>TC-03</w:t>
+            </w:r>
+          </w:p>
+        </w:tc>
+        <w:tc>
+          <w:tcPr>
+            <w:tcW w:w="2577" w:type="dxa"/>
+          </w:tcPr>
+          <w:p>
+            <w:pPr>
+              <w:jc w:val="both"/>
+              <w:rPr>
+                <w:rFonts w:ascii="Times New Roman" w:hAnsi="Times New Roman" w:cs="Times New Roman"/>
+                <w:sz w:val="24"/>
+                <w:szCs w:val="24"/>
+              </w:rPr>
+            </w:pPr>
+            <w:r>
+              <w:rPr>
+                <w:rFonts w:ascii="Times New Roman" w:hAnsi="Times New Roman" w:cs="Times New Roman"/>
+                <w:sz w:val="24"/>
+                <w:szCs w:val="24"/>
+              </w:rPr>
+              <w:t>Register a new user account.</w:t>
+            </w:r>
+          </w:p>
+        </w:tc>
+        <w:tc>
+          <w:tcPr>
+            <w:tcW w:w="3313" w:type="dxa"/>
+          </w:tcPr>
+          <w:p>
+            <w:pPr>
+              <w:jc w:val="both"/>
+              <w:rPr>
+                <w:rFonts w:ascii="Times New Roman" w:hAnsi="Times New Roman" w:cs="Times New Roman"/>
+                <w:sz w:val="24"/>
+                <w:szCs w:val="24"/>
+              </w:rPr>
+            </w:pPr>
+            <w:r>
+              <w:rPr>
+                <w:rFonts w:ascii="Times New Roman" w:hAnsi="Times New Roman" w:cs="Times New Roman"/>
+                <w:sz w:val="24"/>
+                <w:szCs w:val="24"/>
+              </w:rPr>
+              <w:t>User successfully registered and redirected to dashboard.</w:t>
+            </w:r>
+          </w:p>
+        </w:tc>
+        <w:tc>
+          <w:tcPr>
+            <w:tcW w:w="1472" w:type="dxa"/>
+          </w:tcPr>
+          <w:p>
+            <w:pPr>
+              <w:jc w:val="both"/>
+              <w:rPr>
+                <w:rFonts w:ascii="Times New Roman" w:hAnsi="Times New Roman" w:cs="Times New Roman"/>
+                <w:sz w:val="24"/>
+                <w:szCs w:val="24"/>
+              </w:rPr>
+            </w:pPr>
+            <w:r>
+              <w:rPr>
+                <w:rFonts w:ascii="Times New Roman" w:hAnsi="Times New Roman" w:cs="Times New Roman"/>
+                <w:sz w:val="24"/>
+                <w:szCs w:val="24"/>
+              </w:rPr>
+              <w:t>PASS</w:t>
+            </w:r>
+          </w:p>
+        </w:tc>
+      </w:tr>
+      <w:tr>
+        <w:trPr>
+          <w:trHeight w:val="1085"/>
+        </w:trPr>
+        <w:tc>
+          <w:tcPr>
+            <w:tcW w:w="1099" w:type="dxa"/>
+          </w:tcPr>
+          <w:p>
+            <w:pPr>
+              <w:jc w:val="both"/>
+              <w:rPr>
+                <w:rFonts w:ascii="Times New Roman" w:hAnsi="Times New Roman" w:cs="Times New Roman"/>
+                <w:sz w:val="24"/>
+                <w:szCs w:val="24"/>
+              </w:rPr>
+            </w:pPr>
+            <w:r>
+              <w:rPr>
+                <w:rFonts w:ascii="Times New Roman" w:hAnsi="Times New Roman" w:cs="Times New Roman"/>
+                <w:sz w:val="24"/>
+                <w:szCs w:val="24"/>
+              </w:rPr>
+              <w:t>TC-04</w:t>
+            </w:r>
+          </w:p>
+        </w:tc>
+        <w:tc>
+          <w:tcPr>
+            <w:tcW w:w="2577" w:type="dxa"/>
+          </w:tcPr>
+          <w:p>
+            <w:pPr>
+              <w:jc w:val="both"/>
+              <w:rPr>
+                <w:rFonts w:ascii="Times New Roman" w:hAnsi="Times New Roman" w:cs="Times New Roman"/>
+                <w:sz w:val="24"/>
+                <w:szCs w:val="24"/>
+              </w:rPr>
+            </w:pPr>
+            <w:r>
+              <w:rPr>
+                <w:rFonts w:ascii="Times New Roman" w:hAnsi="Times New Roman" w:cs="Times New Roman"/>
+                <w:sz w:val="24"/>
+                <w:szCs w:val="24"/>
+              </w:rPr>
+              <w:t>Browse available gadgets using filters (</w:t>
+            </w:r>
+            <w:r>
+              <w:rPr>
+                <w:rFonts w:ascii="Times New Roman" w:hAnsi="Times New Roman" w:cs="Times New Roman"/>
+                <w:sz w:val="24"/>
+                <w:szCs w:val="24"/>
+              </w:rPr>
+              <w:t>category</w:t>
+            </w:r>
+            <w:r>
+              <w:rPr>
+                <w:rFonts w:ascii="Times New Roman" w:hAnsi="Times New Roman" w:cs="Times New Roman"/>
+                <w:sz w:val="24"/>
+                <w:szCs w:val="24"/>
+              </w:rPr>
+              <w:t xml:space="preserve"> product name</w:t>
+            </w:r>
+            <w:r>
+              <w:rPr>
+                <w:rFonts w:ascii="Times New Roman" w:hAnsi="Times New Roman" w:cs="Times New Roman"/>
+                <w:sz w:val="24"/>
+                <w:szCs w:val="24"/>
+              </w:rPr>
+              <w:t>).</w:t>
+            </w:r>
+          </w:p>
+        </w:tc>
+        <w:tc>
+          <w:tcPr>
+            <w:tcW w:w="3313" w:type="dxa"/>
+          </w:tcPr>
+          <w:p>
+            <w:pPr>
+              <w:jc w:val="both"/>
+              <w:rPr>
+                <w:rFonts w:ascii="Times New Roman" w:hAnsi="Times New Roman" w:cs="Times New Roman"/>
+                <w:sz w:val="24"/>
+                <w:szCs w:val="24"/>
+              </w:rPr>
+            </w:pPr>
+            <w:r>
+              <w:rPr>
+                <w:rFonts w:ascii="Times New Roman" w:hAnsi="Times New Roman" w:cs="Times New Roman"/>
+                <w:sz w:val="24"/>
+                <w:szCs w:val="24"/>
+              </w:rPr>
+              <w:t>Gadgets filtered and displayed correctly.</w:t>
+            </w:r>
+          </w:p>
+        </w:tc>
+        <w:tc>
+          <w:tcPr>
+            <w:tcW w:w="1472" w:type="dxa"/>
+          </w:tcPr>
+          <w:p>
+            <w:pPr>
+              <w:jc w:val="both"/>
+              <w:rPr>
+                <w:rFonts w:ascii="Times New Roman" w:hAnsi="Times New Roman" w:cs="Times New Roman"/>
+                <w:sz w:val="24"/>
+                <w:szCs w:val="24"/>
+              </w:rPr>
+            </w:pPr>
+            <w:r>
+              <w:rPr>
+                <w:rFonts w:ascii="Times New Roman" w:hAnsi="Times New Roman" w:cs="Times New Roman"/>
+                <w:sz w:val="24"/>
+                <w:szCs w:val="24"/>
+              </w:rPr>
+              <w:t>PASS</w:t>
+            </w:r>
+          </w:p>
+        </w:tc>
+      </w:tr>
+      <w:tr>
+        <w:trPr>
+          <w:trHeight w:val="719"/>
+        </w:trPr>
+        <w:tc>
+          <w:tcPr>
+            <w:tcW w:w="1099" w:type="dxa"/>
+          </w:tcPr>
+          <w:p>
+            <w:pPr>
+              <w:jc w:val="both"/>
+              <w:rPr>
+                <w:rFonts w:ascii="Times New Roman" w:hAnsi="Times New Roman" w:cs="Times New Roman"/>
+                <w:sz w:val="24"/>
+                <w:szCs w:val="24"/>
+              </w:rPr>
+            </w:pPr>
+            <w:r>
+              <w:rPr>
+                <w:rFonts w:ascii="Times New Roman" w:hAnsi="Times New Roman" w:cs="Times New Roman"/>
+                <w:sz w:val="24"/>
+                <w:szCs w:val="24"/>
+              </w:rPr>
+              <w:t>TC-05</w:t>
+            </w:r>
+          </w:p>
+        </w:tc>
+        <w:tc>
+          <w:tcPr>
+            <w:tcW w:w="2577" w:type="dxa"/>
+          </w:tcPr>
+          <w:p>
+            <w:pPr>
+              <w:jc w:val="both"/>
+              <w:rPr>
+                <w:rFonts w:ascii="Times New Roman" w:hAnsi="Times New Roman" w:cs="Times New Roman"/>
+                <w:sz w:val="24"/>
+                <w:szCs w:val="24"/>
+              </w:rPr>
+            </w:pPr>
+            <w:r>
+              <w:rPr>
+                <w:rFonts w:ascii="Times New Roman" w:hAnsi="Times New Roman" w:cs="Times New Roman"/>
+                <w:sz w:val="24"/>
+                <w:szCs w:val="24"/>
+              </w:rPr>
+              <w:t>Add gadget to shopping cart.</w:t>
+            </w:r>
+          </w:p>
+        </w:tc>
+        <w:tc>
+          <w:tcPr>
+            <w:tcW w:w="3313" w:type="dxa"/>
+          </w:tcPr>
+          <w:p>
+            <w:pPr>
+              <w:jc w:val="both"/>
+              <w:rPr>
+                <w:rFonts w:ascii="Times New Roman" w:hAnsi="Times New Roman" w:cs="Times New Roman"/>
+                <w:sz w:val="24"/>
+                <w:szCs w:val="24"/>
+              </w:rPr>
+            </w:pPr>
+            <w:r>
+              <w:rPr>
+                <w:rFonts w:ascii="Times New Roman" w:hAnsi="Times New Roman" w:cs="Times New Roman"/>
+                <w:sz w:val="24"/>
+                <w:szCs w:val="24"/>
+              </w:rPr>
+              <w:t>Item added to cart successfully.</w:t>
+            </w:r>
+          </w:p>
+        </w:tc>
+        <w:tc>
+          <w:tcPr>
+            <w:tcW w:w="1472" w:type="dxa"/>
+          </w:tcPr>
+          <w:p>
+            <w:pPr>
+              <w:jc w:val="both"/>
+              <w:rPr>
+                <w:rFonts w:ascii="Times New Roman" w:hAnsi="Times New Roman" w:cs="Times New Roman"/>
+                <w:sz w:val="24"/>
+                <w:szCs w:val="24"/>
+              </w:rPr>
+            </w:pPr>
+            <w:r>
+              <w:rPr>
+                <w:rFonts w:ascii="Times New Roman" w:hAnsi="Times New Roman" w:cs="Times New Roman"/>
+                <w:sz w:val="24"/>
+                <w:szCs w:val="24"/>
+              </w:rPr>
+              <w:t>PASS</w:t>
+            </w:r>
+          </w:p>
+        </w:tc>
+      </w:tr>
+      <w:tr>
+        <w:trPr>
+          <w:trHeight w:val="732"/>
+        </w:trPr>
+        <w:tc>
+          <w:tcPr>
+            <w:tcW w:w="1099" w:type="dxa"/>
+          </w:tcPr>
+          <w:p>
+            <w:pPr>
+              <w:jc w:val="both"/>
+              <w:rPr>
+                <w:rFonts w:ascii="Times New Roman" w:hAnsi="Times New Roman" w:cs="Times New Roman"/>
+                <w:sz w:val="24"/>
+                <w:szCs w:val="24"/>
+              </w:rPr>
+            </w:pPr>
+            <w:r>
+              <w:rPr>
+                <w:rFonts w:ascii="Times New Roman" w:hAnsi="Times New Roman" w:cs="Times New Roman"/>
+                <w:sz w:val="24"/>
+                <w:szCs w:val="24"/>
+              </w:rPr>
+              <w:t>TC-06</w:t>
+            </w:r>
+          </w:p>
+        </w:tc>
+        <w:tc>
+          <w:tcPr>
+            <w:tcW w:w="2577" w:type="dxa"/>
+          </w:tcPr>
+          <w:p>
+            <w:pPr>
+              <w:jc w:val="both"/>
+              <w:rPr>
+                <w:rFonts w:ascii="Times New Roman" w:hAnsi="Times New Roman" w:cs="Times New Roman"/>
+                <w:sz w:val="24"/>
+                <w:szCs w:val="24"/>
+              </w:rPr>
+            </w:pPr>
+            <w:r>
+              <w:rPr>
+                <w:rFonts w:ascii="Times New Roman" w:hAnsi="Times New Roman" w:cs="Times New Roman"/>
+                <w:sz w:val="24"/>
+                <w:szCs w:val="24"/>
+              </w:rPr>
+              <w:t>Proceed to checkout with items in cart.</w:t>
+            </w:r>
+          </w:p>
+        </w:tc>
+        <w:tc>
+          <w:tcPr>
+            <w:tcW w:w="3313" w:type="dxa"/>
+          </w:tcPr>
+          <w:p>
+            <w:pPr>
+              <w:jc w:val="both"/>
+              <w:rPr>
+                <w:rFonts w:ascii="Times New Roman" w:hAnsi="Times New Roman" w:cs="Times New Roman"/>
+                <w:sz w:val="24"/>
+                <w:szCs w:val="24"/>
+              </w:rPr>
+            </w:pPr>
+            <w:r>
+              <w:rPr>
+                <w:rFonts w:ascii="Times New Roman" w:hAnsi="Times New Roman" w:cs="Times New Roman"/>
+                <w:sz w:val="24"/>
+                <w:szCs w:val="24"/>
+              </w:rPr>
+              <w:t>Redirected to checkout page with correct item details.</w:t>
+            </w:r>
+          </w:p>
+        </w:tc>
+        <w:tc>
+          <w:tcPr>
+            <w:tcW w:w="1472" w:type="dxa"/>
+          </w:tcPr>
+          <w:p>
+            <w:pPr>
+              <w:jc w:val="both"/>
+              <w:rPr>
+                <w:rFonts w:ascii="Times New Roman" w:hAnsi="Times New Roman" w:cs="Times New Roman"/>
+                <w:sz w:val="24"/>
+                <w:szCs w:val="24"/>
+              </w:rPr>
+            </w:pPr>
+            <w:r>
+              <w:rPr>
+                <w:rFonts w:ascii="Times New Roman" w:hAnsi="Times New Roman" w:cs="Times New Roman"/>
+                <w:sz w:val="24"/>
+                <w:szCs w:val="24"/>
+              </w:rPr>
+              <w:t>PASS</w:t>
+            </w:r>
+          </w:p>
+        </w:tc>
+      </w:tr>
+      <w:tr>
+        <w:trPr>
+          <w:trHeight w:val="719"/>
+        </w:trPr>
+        <w:tc>
+          <w:tcPr>
+            <w:tcW w:w="1099" w:type="dxa"/>
+          </w:tcPr>
+          <w:p>
+            <w:pPr>
+              <w:jc w:val="both"/>
+              <w:rPr>
+                <w:rFonts w:ascii="Times New Roman" w:hAnsi="Times New Roman" w:cs="Times New Roman"/>
+                <w:sz w:val="24"/>
+                <w:szCs w:val="24"/>
+              </w:rPr>
+            </w:pPr>
+            <w:r>
+              <w:rPr>
+                <w:rFonts w:ascii="Times New Roman" w:hAnsi="Times New Roman" w:cs="Times New Roman"/>
+                <w:sz w:val="24"/>
+                <w:szCs w:val="24"/>
+              </w:rPr>
+              <w:t>TC-07</w:t>
+            </w:r>
+          </w:p>
+        </w:tc>
+        <w:tc>
+          <w:tcPr>
+            <w:tcW w:w="2577" w:type="dxa"/>
+          </w:tcPr>
+          <w:p>
+            <w:pPr>
+              <w:jc w:val="both"/>
+              <w:rPr>
+                <w:rFonts w:ascii="Times New Roman" w:hAnsi="Times New Roman" w:cs="Times New Roman"/>
+                <w:sz w:val="24"/>
+                <w:szCs w:val="24"/>
+              </w:rPr>
+            </w:pPr>
+            <w:r>
+              <w:rPr>
+                <w:rFonts w:ascii="Times New Roman" w:hAnsi="Times New Roman" w:cs="Times New Roman"/>
+                <w:sz w:val="24"/>
+                <w:szCs w:val="24"/>
+              </w:rPr>
+              <w:t>Make payment using available payment options.</w:t>
+            </w:r>
+          </w:p>
+        </w:tc>
+        <w:tc>
+          <w:tcPr>
+            <w:tcW w:w="3313" w:type="dxa"/>
+          </w:tcPr>
+          <w:p>
+            <w:pPr>
+              <w:jc w:val="both"/>
+              <w:rPr>
+                <w:rFonts w:ascii="Times New Roman" w:hAnsi="Times New Roman" w:cs="Times New Roman"/>
+                <w:sz w:val="24"/>
+                <w:szCs w:val="24"/>
+              </w:rPr>
+            </w:pPr>
+            <w:r>
+              <w:rPr>
+                <w:rFonts w:ascii="Times New Roman" w:hAnsi="Times New Roman" w:cs="Times New Roman"/>
+                <w:sz w:val="24"/>
+                <w:szCs w:val="24"/>
+              </w:rPr>
+              <w:t>Payment processed successfully.</w:t>
+            </w:r>
+          </w:p>
+        </w:tc>
+        <w:tc>
+          <w:tcPr>
+            <w:tcW w:w="1472" w:type="dxa"/>
+          </w:tcPr>
+          <w:p>
+            <w:pPr>
+              <w:jc w:val="both"/>
+              <w:rPr>
+                <w:rFonts w:ascii="Times New Roman" w:hAnsi="Times New Roman" w:cs="Times New Roman"/>
+                <w:sz w:val="24"/>
+                <w:szCs w:val="24"/>
+              </w:rPr>
+            </w:pPr>
+            <w:r>
+              <w:rPr>
+                <w:rFonts w:ascii="Times New Roman" w:hAnsi="Times New Roman" w:cs="Times New Roman"/>
+                <w:sz w:val="24"/>
+                <w:szCs w:val="24"/>
+              </w:rPr>
+              <w:t>PASS</w:t>
+            </w:r>
+          </w:p>
+        </w:tc>
+      </w:tr>
+      <w:tr>
+        <w:trPr>
+          <w:trHeight w:val="719"/>
+        </w:trPr>
+        <w:tc>
+          <w:tcPr>
+            <w:tcW w:w="1099" w:type="dxa"/>
+          </w:tcPr>
+          <w:p>
+            <w:pPr>
+              <w:jc w:val="both"/>
+              <w:rPr>
+                <w:rFonts w:ascii="Times New Roman" w:hAnsi="Times New Roman" w:cs="Times New Roman"/>
+                <w:sz w:val="24"/>
+                <w:szCs w:val="24"/>
+              </w:rPr>
+            </w:pPr>
+            <w:r>
+              <w:rPr>
+                <w:rFonts w:ascii="Times New Roman" w:hAnsi="Times New Roman" w:cs="Times New Roman"/>
+                <w:sz w:val="24"/>
+                <w:szCs w:val="24"/>
+              </w:rPr>
+              <w:t>TC-08</w:t>
+            </w:r>
+          </w:p>
+        </w:tc>
+        <w:tc>
+          <w:tcPr>
+            <w:tcW w:w="2577" w:type="dxa"/>
+          </w:tcPr>
+          <w:p>
+            <w:pPr>
+              <w:jc w:val="both"/>
+              <w:rPr>
+                <w:rFonts w:ascii="Times New Roman" w:hAnsi="Times New Roman" w:cs="Times New Roman"/>
+                <w:sz w:val="24"/>
+                <w:szCs w:val="24"/>
+              </w:rPr>
+            </w:pPr>
+            <w:r>
+              <w:rPr>
+                <w:rFonts w:ascii="Times New Roman" w:hAnsi="Times New Roman" w:cs="Times New Roman"/>
+                <w:sz w:val="24"/>
+                <w:szCs w:val="24"/>
+              </w:rPr>
+              <w:t>View order history and details.</w:t>
+            </w:r>
+          </w:p>
+        </w:tc>
+        <w:tc>
+          <w:tcPr>
+            <w:tcW w:w="3313" w:type="dxa"/>
+          </w:tcPr>
+          <w:p>
+            <w:pPr>
+              <w:jc w:val="both"/>
+              <w:rPr>
+                <w:rFonts w:ascii="Times New Roman" w:hAnsi="Times New Roman" w:cs="Times New Roman"/>
+                <w:sz w:val="24"/>
+                <w:szCs w:val="24"/>
+              </w:rPr>
+            </w:pPr>
+            <w:r>
+              <w:rPr>
+                <w:rFonts w:ascii="Times New Roman" w:hAnsi="Times New Roman" w:cs="Times New Roman"/>
+                <w:sz w:val="24"/>
+                <w:szCs w:val="24"/>
+              </w:rPr>
+              <w:t>Order history displayed correctly.</w:t>
+            </w:r>
+          </w:p>
+        </w:tc>
+        <w:tc>
+          <w:tcPr>
+            <w:tcW w:w="1472" w:type="dxa"/>
+          </w:tcPr>
+          <w:p>
+            <w:pPr>
+              <w:jc w:val="both"/>
+              <w:rPr>
+                <w:rFonts w:ascii="Times New Roman" w:hAnsi="Times New Roman" w:cs="Times New Roman"/>
+                <w:sz w:val="24"/>
+                <w:szCs w:val="24"/>
+              </w:rPr>
+            </w:pPr>
+            <w:r>
+              <w:rPr>
+                <w:rFonts w:ascii="Times New Roman" w:hAnsi="Times New Roman" w:cs="Times New Roman"/>
+                <w:sz w:val="24"/>
+                <w:szCs w:val="24"/>
+              </w:rPr>
+              <w:t>PASS</w:t>
+            </w:r>
+          </w:p>
+        </w:tc>
+      </w:tr>
+      <w:tr>
+        <w:trPr>
+          <w:trHeight w:val="1085"/>
+        </w:trPr>
+        <w:tc>
+          <w:tcPr>
+            <w:tcW w:w="1099" w:type="dxa"/>
+          </w:tcPr>
+          <w:p>
+            <w:pPr>
+              <w:jc w:val="both"/>
+              <w:rPr>
+                <w:rFonts w:ascii="Times New Roman" w:hAnsi="Times New Roman" w:cs="Times New Roman"/>
+                <w:sz w:val="24"/>
+                <w:szCs w:val="24"/>
+              </w:rPr>
+            </w:pPr>
+            <w:r>
+              <w:rPr>
+                <w:rFonts w:ascii="Times New Roman" w:hAnsi="Times New Roman" w:cs="Times New Roman"/>
+                <w:sz w:val="24"/>
+                <w:szCs w:val="24"/>
+              </w:rPr>
+              <w:t>TC-09</w:t>
+            </w:r>
+          </w:p>
+        </w:tc>
+        <w:tc>
+          <w:tcPr>
+            <w:tcW w:w="2577" w:type="dxa"/>
+          </w:tcPr>
+          <w:p>
+            <w:pPr>
+              <w:jc w:val="both"/>
+              <w:rPr>
+                <w:rFonts w:ascii="Times New Roman" w:hAnsi="Times New Roman" w:cs="Times New Roman"/>
+                <w:sz w:val="24"/>
+                <w:szCs w:val="24"/>
+              </w:rPr>
+            </w:pPr>
+            <w:r>
+              <w:rPr>
+                <w:rFonts w:ascii="Times New Roman" w:hAnsi="Times New Roman" w:cs="Times New Roman"/>
+                <w:sz w:val="24"/>
+                <w:szCs w:val="24"/>
+              </w:rPr>
+              <w:t>Search for a gadget using the search bar.</w:t>
+            </w:r>
+          </w:p>
+        </w:tc>
+        <w:tc>
+          <w:tcPr>
+            <w:tcW w:w="3313" w:type="dxa"/>
+          </w:tcPr>
+          <w:p>
+            <w:pPr>
+              <w:pStyle w:val="NoSpacing"/>
+              <w:rPr>
+                <w:szCs w:val="24"/>
+              </w:rPr>
+            </w:pPr>
+            <w:r>
+              <w:rPr>
+                <w:szCs w:val="24"/>
+              </w:rPr>
+              <w:t>Search results displayed based on entered keywords.</w:t>
+            </w:r>
+          </w:p>
+        </w:tc>
+        <w:tc>
+          <w:tcPr>
+            <w:tcW w:w="1472" w:type="dxa"/>
+          </w:tcPr>
+          <w:p>
+            <w:pPr>
+              <w:jc w:val="both"/>
+              <w:rPr>
+                <w:rFonts w:ascii="Times New Roman" w:hAnsi="Times New Roman" w:cs="Times New Roman"/>
+                <w:sz w:val="24"/>
+                <w:szCs w:val="24"/>
+              </w:rPr>
+            </w:pPr>
+            <w:r>
+              <w:rPr>
+                <w:rFonts w:ascii="Times New Roman" w:hAnsi="Times New Roman" w:cs="Times New Roman"/>
+                <w:sz w:val="24"/>
+                <w:szCs w:val="24"/>
+              </w:rPr>
+              <w:t>PASS</w:t>
+            </w:r>
+          </w:p>
+        </w:tc>
+      </w:tr>
+      <w:tr>
+        <w:trPr>
+          <w:trHeight w:val="1085"/>
+        </w:trPr>
+        <w:tc>
+          <w:tcPr>
+            <w:tcW w:w="1099" w:type="dxa"/>
+          </w:tcPr>
+          <w:p>
+            <w:pPr>
+              <w:jc w:val="both"/>
+              <w:rPr>
+                <w:rFonts w:ascii="Times New Roman" w:hAnsi="Times New Roman" w:cs="Times New Roman"/>
+                <w:sz w:val="24"/>
+                <w:szCs w:val="24"/>
+              </w:rPr>
+            </w:pPr>
+            <w:r>
+              <w:rPr>
+                <w:rFonts w:ascii="Times New Roman" w:hAnsi="Times New Roman" w:cs="Times New Roman"/>
+                <w:sz w:val="24"/>
+                <w:szCs w:val="24"/>
+              </w:rPr>
+              <w:t>TC-10</w:t>
+            </w:r>
+          </w:p>
+        </w:tc>
+        <w:tc>
+          <w:tcPr>
+            <w:tcW w:w="2577" w:type="dxa"/>
+            <w:tcBorders>
+              <w:bottom w:val="single" w:sz="4" w:space="0" w:color="auto"/>
+            </w:tcBorders>
+          </w:tcPr>
+          <w:p>
+            <w:pPr>
+              <w:jc w:val="both"/>
+              <w:rPr>
+                <w:rFonts w:ascii="Times New Roman" w:hAnsi="Times New Roman" w:cs="Times New Roman"/>
+                <w:sz w:val="24"/>
+                <w:szCs w:val="24"/>
+              </w:rPr>
+            </w:pPr>
+            <w:r>
+              <w:rPr>
+                <w:rFonts w:ascii="Times New Roman" w:hAnsi="Times New Roman" w:cs="Times New Roman"/>
+                <w:sz w:val="24"/>
+                <w:szCs w:val="24"/>
+              </w:rPr>
+              <w:t>Access site from different devices (mobile, tablet, desktop).</w:t>
+            </w:r>
+          </w:p>
+        </w:tc>
+        <w:tc>
+          <w:tcPr>
+            <w:tcW w:w="3313" w:type="dxa"/>
+          </w:tcPr>
+          <w:p>
+            <w:pPr>
+              <w:pStyle w:val="NoSpacing"/>
+              <w:rPr>
+                <w:szCs w:val="24"/>
+              </w:rPr>
+            </w:pPr>
+            <w:r>
+              <w:rPr>
+                <w:szCs w:val="24"/>
+              </w:rPr>
+              <w:t>Responsive layout loads correctly on all devices.</w:t>
+            </w:r>
+          </w:p>
+        </w:tc>
+        <w:tc>
+          <w:tcPr>
+            <w:tcW w:w="1472" w:type="dxa"/>
+          </w:tcPr>
+          <w:p>
+            <w:pPr>
+              <w:jc w:val="both"/>
+              <w:rPr>
+                <w:rFonts w:ascii="Times New Roman" w:hAnsi="Times New Roman" w:cs="Times New Roman"/>
+                <w:sz w:val="24"/>
+                <w:szCs w:val="24"/>
+              </w:rPr>
+            </w:pPr>
+            <w:r>
+              <w:rPr>
+                <w:rFonts w:ascii="Times New Roman" w:hAnsi="Times New Roman" w:cs="Times New Roman"/>
+                <w:sz w:val="24"/>
+                <w:szCs w:val="24"/>
+              </w:rPr>
+              <w:t>PASS</w:t>
+            </w:r>
+          </w:p>
+        </w:tc>
+      </w:tr>
+    </w:tbl>
+    <w:p>
+      <w:pPr>
+        <w:jc w:val="both"/>
+        <w:rPr>
+          <w:sz w:val="24"/>
+          <w:szCs w:val="24"/>
+        </w:rPr>
+      </w:pPr>
+    </w:p>
+    <w:p>
+      <w:pPr>
+        <w:jc w:val="both"/>
+        <w:rPr>
+          <w:sz w:val="24"/>
+          <w:szCs w:val="24"/>
+        </w:rPr>
+      </w:pPr>
+    </w:p>
+    <w:p>
+      <w:pPr>
+        <w:spacing w:line="360" w:lineRule="auto"/>
+        <w:jc w:val="both"/>
+        <w:rPr>
+          <w:sz w:val="24"/>
+          <w:szCs w:val="24"/>
+        </w:rPr>
+      </w:pPr>
+    </w:p>
+    <w:p>
+      <w:pPr>
+        <w:rPr>
+          <w:sz w:val="24"/>
+          <w:szCs w:val="24"/>
+        </w:rPr>
+      </w:pPr>
+      <w:r>
+        <w:rPr>
+          <w:sz w:val="24"/>
+          <w:szCs w:val="24"/>
+        </w:rPr>
+        <w:br w:type="page"/>
+      </w:r>
+    </w:p>
+    <w:p>
+      <w:pPr>
+        <w:pStyle w:val="Heading1"/>
+        <w:spacing w:line="360" w:lineRule="auto"/>
+      </w:pPr>
+      <w:r>
+        <w:lastRenderedPageBreak/>
+        <w:t>Project Result</w:t>
+      </w:r>
+    </w:p>
+    <w:p>
+      <w:pPr>
+        <w:spacing w:line="360" w:lineRule="auto"/>
+        <w:jc w:val="both"/>
+        <w:rPr>
+          <w:sz w:val="24"/>
+          <w:szCs w:val="24"/>
+        </w:rPr>
+      </w:pPr>
+      <w:r>
+        <w:rPr>
+          <w:sz w:val="24"/>
+          <w:szCs w:val="24"/>
+        </w:rPr>
+        <w:t xml:space="preserve">After completing the initial development and testing phases, our e-commerce application </w:t>
+      </w:r>
+      <w:r>
+        <w:rPr>
+          <w:b/>
+          <w:bCs/>
+          <w:sz w:val="24"/>
+          <w:szCs w:val="24"/>
+        </w:rPr>
+        <w:t>“Gadget App”</w:t>
+      </w:r>
+      <w:r>
+        <w:rPr>
+          <w:sz w:val="24"/>
+          <w:szCs w:val="24"/>
+        </w:rPr>
+        <w:t xml:space="preserve"> has successfully met its core objectives. The app now functions as a robust platform for browsing, purchasing, and managing electronic gadgets. While additional advanced features are planned for future releases, the current version offers a complete and reliable shopping experience for both users and business owners.</w:t>
+      </w:r>
+    </w:p>
+    <w:p>
+      <w:pPr>
+        <w:spacing w:line="360" w:lineRule="auto"/>
+        <w:jc w:val="both"/>
+        <w:rPr>
+          <w:sz w:val="24"/>
+          <w:szCs w:val="24"/>
+        </w:rPr>
+      </w:pPr>
+    </w:p>
+    <w:p>
+      <w:pPr>
+        <w:spacing w:line="360" w:lineRule="auto"/>
+        <w:jc w:val="both"/>
+        <w:rPr>
+          <w:b/>
+          <w:bCs/>
+          <w:sz w:val="24"/>
+          <w:szCs w:val="24"/>
+        </w:rPr>
+      </w:pPr>
+      <w:r>
+        <w:rPr>
+          <w:b/>
+          <w:bCs/>
+          <w:sz w:val="24"/>
+          <w:szCs w:val="24"/>
+        </w:rPr>
+        <w:t>I. What are the functions achieved by our project?</w:t>
+      </w:r>
+    </w:p>
+    <w:p>
+      <w:pPr>
+        <w:spacing w:line="360" w:lineRule="auto"/>
+        <w:jc w:val="both"/>
+        <w:rPr>
+          <w:sz w:val="24"/>
+          <w:szCs w:val="24"/>
+        </w:rPr>
+      </w:pPr>
+      <w:r>
+        <w:rPr>
+          <w:b/>
+          <w:bCs/>
+          <w:sz w:val="24"/>
+          <w:szCs w:val="24"/>
+        </w:rPr>
+        <w:t>Gadget App</w:t>
+      </w:r>
+      <w:r>
+        <w:rPr>
+          <w:sz w:val="24"/>
+          <w:szCs w:val="24"/>
+        </w:rPr>
+        <w:t xml:space="preserve"> delivers a comprehensive set of features tailored to the needs of customers and e-commerce businesses in the electronics sector:</w:t>
+      </w:r>
+    </w:p>
+    <w:p>
+      <w:pPr>
+        <w:spacing w:line="360" w:lineRule="auto"/>
+        <w:jc w:val="both"/>
+        <w:rPr>
+          <w:b/>
+          <w:bCs/>
+          <w:sz w:val="24"/>
+          <w:szCs w:val="24"/>
+        </w:rPr>
+      </w:pPr>
+      <w:r>
+        <w:rPr>
+          <w:b/>
+          <w:bCs/>
+          <w:sz w:val="24"/>
+          <w:szCs w:val="24"/>
+        </w:rPr>
+        <w:t>1. Product Catalog and Search</w:t>
+      </w:r>
+    </w:p>
+    <w:p>
+      <w:pPr>
+        <w:spacing w:line="360" w:lineRule="auto"/>
+        <w:ind w:left="720"/>
+        <w:jc w:val="both"/>
+        <w:rPr>
+          <w:sz w:val="24"/>
+          <w:szCs w:val="24"/>
+        </w:rPr>
+      </w:pPr>
+      <w:r>
+        <w:rPr>
+          <w:sz w:val="24"/>
+          <w:szCs w:val="24"/>
+        </w:rPr>
+        <w:t>Users can explore a wide range of gadgets including smartphones, laptops, tablets, smartwatches, and accessories. The product catalog supports smart search, sorting, and filtering by brand, price, and specifications.</w:t>
+      </w:r>
+    </w:p>
+    <w:p>
+      <w:pPr>
+        <w:spacing w:line="360" w:lineRule="auto"/>
+        <w:jc w:val="both"/>
+        <w:rPr>
+          <w:b/>
+          <w:bCs/>
+          <w:sz w:val="24"/>
+          <w:szCs w:val="24"/>
+        </w:rPr>
+      </w:pPr>
+      <w:r>
+        <w:rPr>
+          <w:b/>
+          <w:bCs/>
+          <w:sz w:val="24"/>
+          <w:szCs w:val="24"/>
+        </w:rPr>
+        <w:t>2. Cart and Checkout System</w:t>
+      </w:r>
+    </w:p>
+    <w:p>
+      <w:pPr>
+        <w:spacing w:line="360" w:lineRule="auto"/>
+        <w:ind w:left="720"/>
+        <w:jc w:val="both"/>
+        <w:rPr>
+          <w:sz w:val="24"/>
+          <w:szCs w:val="24"/>
+        </w:rPr>
+      </w:pPr>
+      <w:r>
+        <w:rPr>
+          <w:sz w:val="24"/>
+          <w:szCs w:val="24"/>
+        </w:rPr>
+        <w:t>The app allows users to add items to the cart and proceed with a smooth checkout process. It supports discount codes, multiple delivery options, and preview of the final invoice before payment.</w:t>
+      </w:r>
+    </w:p>
+    <w:p>
+      <w:pPr>
+        <w:spacing w:line="360" w:lineRule="auto"/>
+        <w:jc w:val="both"/>
+        <w:rPr>
+          <w:b/>
+          <w:bCs/>
+          <w:sz w:val="24"/>
+          <w:szCs w:val="24"/>
+        </w:rPr>
+      </w:pPr>
+      <w:r>
+        <w:rPr>
+          <w:b/>
+          <w:bCs/>
+          <w:sz w:val="24"/>
+          <w:szCs w:val="24"/>
+        </w:rPr>
+        <w:t>3. Secure Payment Gateway Integration</w:t>
+      </w:r>
+    </w:p>
+    <w:p>
+      <w:pPr>
+        <w:spacing w:line="360" w:lineRule="auto"/>
+        <w:ind w:left="720"/>
+        <w:jc w:val="both"/>
+        <w:rPr>
+          <w:sz w:val="24"/>
+          <w:szCs w:val="24"/>
+        </w:rPr>
+      </w:pPr>
+      <w:r>
+        <w:rPr>
+          <w:sz w:val="24"/>
+          <w:szCs w:val="24"/>
+        </w:rPr>
+        <w:t>Multiple payment options including credit/debit cards, digital wallets, and bank transfers are supported through secure and encrypted gateways, ensuring safe and fast transactions.</w:t>
+      </w:r>
+    </w:p>
+    <w:p>
+      <w:pPr>
+        <w:spacing w:line="360" w:lineRule="auto"/>
+        <w:jc w:val="both"/>
+        <w:rPr>
+          <w:b/>
+          <w:bCs/>
+          <w:sz w:val="24"/>
+          <w:szCs w:val="24"/>
+        </w:rPr>
+      </w:pPr>
+      <w:r>
+        <w:rPr>
+          <w:b/>
+          <w:bCs/>
+          <w:sz w:val="24"/>
+          <w:szCs w:val="24"/>
+        </w:rPr>
+        <w:t>4. User Profile and Order Management</w:t>
+      </w:r>
+    </w:p>
+    <w:p>
+      <w:pPr>
+        <w:spacing w:line="360" w:lineRule="auto"/>
+        <w:ind w:left="720"/>
+        <w:jc w:val="both"/>
+        <w:rPr>
+          <w:sz w:val="24"/>
+          <w:szCs w:val="24"/>
+        </w:rPr>
+      </w:pPr>
+      <w:r>
+        <w:rPr>
+          <w:sz w:val="24"/>
+          <w:szCs w:val="24"/>
+        </w:rPr>
+        <w:t>Users can manage their profiles, view past orders, download invoices, and track shipment status in real-time, enhancing transparency and customer control.</w:t>
+      </w:r>
+    </w:p>
+    <w:p>
+      <w:pPr>
+        <w:spacing w:line="360" w:lineRule="auto"/>
+        <w:jc w:val="both"/>
+        <w:rPr>
+          <w:b/>
+          <w:bCs/>
+          <w:sz w:val="24"/>
+          <w:szCs w:val="24"/>
+        </w:rPr>
+      </w:pPr>
+      <w:r>
+        <w:rPr>
+          <w:b/>
+          <w:bCs/>
+          <w:sz w:val="24"/>
+          <w:szCs w:val="24"/>
+        </w:rPr>
+        <w:t>5. Mobile Responsiveness and Cross-Platform Support</w:t>
+      </w:r>
+    </w:p>
+    <w:p>
+      <w:pPr>
+        <w:spacing w:line="360" w:lineRule="auto"/>
+        <w:ind w:left="720"/>
+        <w:jc w:val="both"/>
+        <w:rPr>
+          <w:sz w:val="24"/>
+          <w:szCs w:val="24"/>
+        </w:rPr>
+      </w:pPr>
+      <w:r>
+        <w:rPr>
+          <w:sz w:val="24"/>
+          <w:szCs w:val="24"/>
+        </w:rPr>
+        <w:lastRenderedPageBreak/>
+        <w:t>The app offers a seamless user experience across devices including smartphones, tablets, and desktops, thanks to responsive design and cross-platform development using React Native and Next.js.</w:t>
+      </w:r>
+    </w:p>
+    <w:p>
+      <w:pPr>
+        <w:spacing w:line="360" w:lineRule="auto"/>
+        <w:ind w:left="720"/>
+        <w:jc w:val="both"/>
+        <w:rPr>
+          <w:sz w:val="24"/>
+          <w:szCs w:val="24"/>
+        </w:rPr>
+      </w:pPr>
+      <w:r>
+        <w:rPr>
+          <w:sz w:val="24"/>
+          <w:szCs w:val="24"/>
+        </w:rPr>
+        <w:t>These features combine to create a powerful and user-friendly e-commerce solution that supports both customers and administrators efficiently.</w:t>
+      </w:r>
+    </w:p>
+    <w:p>
+      <w:pPr>
+        <w:spacing w:line="360" w:lineRule="auto"/>
+        <w:jc w:val="both"/>
+        <w:rPr>
+          <w:sz w:val="24"/>
+          <w:szCs w:val="24"/>
+        </w:rPr>
+      </w:pPr>
+    </w:p>
+    <w:p>
+      <w:pPr>
+        <w:spacing w:line="360" w:lineRule="auto"/>
+        <w:jc w:val="both"/>
+        <w:rPr>
+          <w:b/>
+          <w:bCs/>
+          <w:sz w:val="24"/>
+          <w:szCs w:val="24"/>
+        </w:rPr>
+      </w:pPr>
+      <w:r>
+        <w:rPr>
+          <w:b/>
+          <w:bCs/>
+          <w:sz w:val="24"/>
+          <w:szCs w:val="24"/>
+        </w:rPr>
+        <w:t>II. What problems have been solved by the project?</w:t>
+      </w:r>
+    </w:p>
+    <w:p>
+      <w:pPr>
+        <w:spacing w:line="360" w:lineRule="auto"/>
+        <w:ind w:left="720"/>
+        <w:jc w:val="both"/>
+        <w:rPr>
+          <w:sz w:val="24"/>
+          <w:szCs w:val="24"/>
+        </w:rPr>
+      </w:pPr>
+      <w:r>
+        <w:rPr>
+          <w:b/>
+          <w:bCs/>
+          <w:sz w:val="24"/>
+          <w:szCs w:val="24"/>
+        </w:rPr>
+        <w:t>Gadget App</w:t>
+      </w:r>
+      <w:r>
+        <w:rPr>
+          <w:sz w:val="24"/>
+          <w:szCs w:val="24"/>
+        </w:rPr>
+        <w:t xml:space="preserve"> addresses several key pain points commonly experienced in traditional and digital gadget shopping:</w:t>
+      </w:r>
+    </w:p>
+    <w:p>
+      <w:pPr>
+        <w:spacing w:line="360" w:lineRule="auto"/>
+        <w:jc w:val="both"/>
+        <w:rPr>
+          <w:b/>
+          <w:bCs/>
+          <w:sz w:val="24"/>
+          <w:szCs w:val="24"/>
+        </w:rPr>
+      </w:pPr>
+      <w:r>
+        <w:rPr>
+          <w:b/>
+          <w:bCs/>
+          <w:sz w:val="24"/>
+          <w:szCs w:val="24"/>
+        </w:rPr>
+        <w:t>1. Lack of a Unified Gadget Shopping Platform</w:t>
+      </w:r>
+    </w:p>
+    <w:p>
+      <w:pPr>
+        <w:spacing w:line="360" w:lineRule="auto"/>
+        <w:ind w:left="720"/>
+        <w:jc w:val="both"/>
+        <w:rPr>
+          <w:sz w:val="24"/>
+          <w:szCs w:val="24"/>
+        </w:rPr>
+      </w:pPr>
+      <w:r>
+        <w:rPr>
+          <w:sz w:val="24"/>
+          <w:szCs w:val="24"/>
+        </w:rPr>
+        <w:t>Previously, users had to visit multiple sites to compare and purchase gadgets. Gadget App consolidates product discovery, comparison, and checkout into one streamlined platform.</w:t>
+      </w:r>
+    </w:p>
+    <w:p>
+      <w:pPr>
+        <w:spacing w:line="360" w:lineRule="auto"/>
+        <w:jc w:val="both"/>
+        <w:rPr>
+          <w:b/>
+          <w:bCs/>
+          <w:sz w:val="24"/>
+          <w:szCs w:val="24"/>
+        </w:rPr>
+      </w:pPr>
+      <w:r>
+        <w:rPr>
+          <w:b/>
+          <w:bCs/>
+          <w:sz w:val="24"/>
+          <w:szCs w:val="24"/>
+        </w:rPr>
+        <w:t>2. Manual Inventory and Order Tracking</w:t>
+      </w:r>
+    </w:p>
+    <w:p>
+      <w:pPr>
+        <w:spacing w:line="360" w:lineRule="auto"/>
+        <w:ind w:left="720"/>
+        <w:jc w:val="both"/>
+        <w:rPr>
+          <w:sz w:val="24"/>
+          <w:szCs w:val="24"/>
+        </w:rPr>
+      </w:pPr>
+      <w:r>
+        <w:rPr>
+          <w:sz w:val="24"/>
+          <w:szCs w:val="24"/>
+        </w:rPr>
+        <w:t>Businesses often struggled with inventory management and manual order handling. This app automates inventory updates, order processing, and status tracking—reducing errors and delays.</w:t>
+      </w:r>
+    </w:p>
+    <w:p>
+      <w:pPr>
+        <w:spacing w:line="360" w:lineRule="auto"/>
+        <w:jc w:val="both"/>
+        <w:rPr>
+          <w:b/>
+          <w:bCs/>
+          <w:sz w:val="24"/>
+          <w:szCs w:val="24"/>
+        </w:rPr>
+      </w:pPr>
+      <w:r>
+        <w:rPr>
+          <w:b/>
+          <w:bCs/>
+          <w:sz w:val="24"/>
+          <w:szCs w:val="24"/>
+        </w:rPr>
+        <w:t>3. Unsecure Payment Methods</w:t>
+      </w:r>
+    </w:p>
+    <w:p>
+      <w:pPr>
+        <w:spacing w:line="360" w:lineRule="auto"/>
+        <w:ind w:left="720"/>
+        <w:jc w:val="both"/>
+        <w:rPr>
+          <w:sz w:val="24"/>
+          <w:szCs w:val="24"/>
+        </w:rPr>
+      </w:pPr>
+      <w:r>
+        <w:rPr>
+          <w:sz w:val="24"/>
+          <w:szCs w:val="24"/>
+        </w:rPr>
+        <w:t>Many platforms lacked secure and diverse payment options. Gadget App ensures safe transactions with industry-standard encryption and multiple verified payment gateways.</w:t>
+      </w:r>
       <w:r>
         <w:rPr>
           <w:sz w:val="24"/>
@@ -14461,12 +16309,12 @@
         <w:spacing w:line="360" w:lineRule="auto"/>
         <w:ind w:left="0" w:firstLine="0"/>
       </w:pPr>
-      <w:bookmarkStart w:id="34" w:name="_Toc202194302"/>
+      <w:bookmarkStart w:id="38" w:name="_Toc202194302"/>
       <w:r>
         <w:lastRenderedPageBreak/>
         <w:t>Deliverables</w:t>
       </w:r>
-      <w:bookmarkEnd w:id="34"/>
+      <w:bookmarkEnd w:id="38"/>
     </w:p>
     <w:p>
       <w:pPr>
@@ -14716,12 +16564,12 @@
         <w:pStyle w:val="Heading1"/>
         <w:spacing w:line="360" w:lineRule="auto"/>
       </w:pPr>
-      <w:bookmarkStart w:id="35" w:name="_Toc202194303"/>
+      <w:bookmarkStart w:id="39" w:name="_Toc202194303"/>
       <w:r>
         <w:lastRenderedPageBreak/>
         <w:t>Future Enhancements</w:t>
       </w:r>
-      <w:bookmarkEnd w:id="35"/>
+      <w:bookmarkEnd w:id="39"/>
     </w:p>
     <w:p/>
     <w:p>
@@ -14771,12 +16619,12 @@
           <w:szCs w:val="24"/>
         </w:rPr>
       </w:pPr>
-      <w:bookmarkStart w:id="36" w:name="_Toc202194304"/>
+      <w:bookmarkStart w:id="40" w:name="_Toc202194304"/>
       <w:r>
         <w:lastRenderedPageBreak/>
         <w:t>Conclusion</w:t>
       </w:r>
-      <w:bookmarkEnd w:id="36"/>
+      <w:bookmarkEnd w:id="40"/>
     </w:p>
     <w:p>
       <w:pPr>
@@ -14913,12 +16761,12 @@
         <w:pStyle w:val="Heading1"/>
         <w:spacing w:line="360" w:lineRule="auto"/>
       </w:pPr>
-      <w:bookmarkStart w:id="37" w:name="_Toc202194305"/>
+      <w:bookmarkStart w:id="41" w:name="_Toc202194305"/>
       <w:r>
         <w:lastRenderedPageBreak/>
         <w:t>Reference</w:t>
       </w:r>
-      <w:bookmarkEnd w:id="37"/>
+      <w:bookmarkEnd w:id="41"/>
     </w:p>
     <w:p>
       <w:pPr>
@@ -15080,25 +16928,7 @@
           <w:sz w:val="24"/>
           <w:szCs w:val="24"/>
         </w:rPr>
-        <w:t xml:space="preserve"> </w:t>
-      </w:r>
-      <w:proofErr w:type="spellStart"/>
-      <w:r>
-        <w:rPr>
-          <w:rFonts w:ascii="Times New Roman" w:hAnsi="Times New Roman" w:cs="Times New Roman"/>
-          <w:sz w:val="24"/>
-          <w:szCs w:val="24"/>
-        </w:rPr>
-        <w:t>Alahmari</w:t>
-      </w:r>
-      <w:proofErr w:type="spellEnd"/>
-      <w:r>
-        <w:rPr>
-          <w:rFonts w:ascii="Times New Roman" w:hAnsi="Times New Roman" w:cs="Times New Roman"/>
-          <w:sz w:val="24"/>
-          <w:szCs w:val="24"/>
-        </w:rPr>
-        <w:t xml:space="preserve">, M., &amp; Khalil, I. (2021). Building scalable eCommerce web applications with Next.js and React. </w:t>
+        <w:t xml:space="preserve"> Alahmari, M., &amp; Khalil, I. (2021). Building scalable eCommerce web applications with Next.js and React. </w:t>
       </w:r>
       <w:r>
         <w:rPr>
@@ -15485,12 +17315,12 @@
         <w:pStyle w:val="Heading1"/>
         <w:spacing w:line="360" w:lineRule="auto"/>
       </w:pPr>
-      <w:bookmarkStart w:id="38" w:name="_Toc202194306"/>
+      <w:bookmarkStart w:id="42" w:name="_Toc202194306"/>
       <w:r>
         <w:lastRenderedPageBreak/>
         <w:t>Anex</w:t>
       </w:r>
-      <w:bookmarkEnd w:id="38"/>
+      <w:bookmarkEnd w:id="42"/>
     </w:p>
     <w:p>
       <w:pPr>
@@ -21588,7 +23418,6 @@
   <w:style w:type="character" w:default="1" w:styleId="DefaultParagraphFont">
     <w:name w:val="Default Paragraph Font"/>
     <w:uiPriority w:val="1"/>
-    <w:semiHidden/>
     <w:unhideWhenUsed/>
   </w:style>
   <w:style w:type="table" w:default="1" w:styleId="TableNormal">
@@ -22005,6 +23834,26 @@
       <w14:ligatures w14:val="none"/>
     </w:rPr>
   </w:style>
+  <w:style w:type="paragraph" w:styleId="NoSpacing">
+    <w:name w:val="No Spacing"/>
+    <w:uiPriority w:val="1"/>
+    <w:qFormat/>
+    <w:rsid w:val="00EC3A6C"/>
+    <w:pPr>
+      <w:spacing w:after="0" w:line="240" w:lineRule="auto"/>
+      <w:ind w:left="10" w:right="63" w:hanging="10"/>
+      <w:jc w:val="both"/>
+    </w:pPr>
+    <w:rPr>
+      <w:rFonts w:ascii="Times New Roman" w:eastAsia="Times New Roman" w:hAnsi="Times New Roman" w:cs="Times New Roman"/>
+      <w:color w:val="000000"/>
+      <w:kern w:val="0"/>
+      <w:sz w:val="24"/>
+      <w:szCs w:val="20"/>
+      <w:lang w:bidi="ne-NP"/>
+      <w14:ligatures w14:val="none"/>
+    </w:rPr>
+  </w:style>
 </w:styles>
 </file>
 
@@ -22116,8 +23965,8 @@
     <w:rsidRoot w:val="005D6DA6"/>
     <w:rsid w:val="00057EA6"/>
     <w:rsid w:val="00112FCC"/>
+    <w:rsid w:val="0011438F"/>
     <w:rsid w:val="0019280E"/>
-    <w:rsid w:val="00212962"/>
     <w:rsid w:val="0021715F"/>
     <w:rsid w:val="00292D1A"/>
     <w:rsid w:val="002B2379"/>
@@ -22170,6 +24019,7 @@
     <w:rsid w:val="00EA5E95"/>
     <w:rsid w:val="00EB5565"/>
     <w:rsid w:val="00F36D49"/>
+    <w:rsid w:val="00FC3155"/>
   </w:rsids>
   <m:mathPr>
     <m:mathFont m:val="Cambria Math"/>

</xml_diff>

<commit_message>
adding future enhancement in documents
</commit_message>
<xml_diff>
--- a/documents/final_defence.docx
+++ b/documents/final_defence.docx
@@ -6808,82 +6808,7 @@
           </w:p>
         </w:tc>
       </w:tr>
-      <w:tr>
-        <w:trPr>
-          <w:trHeight w:val="421"/>
-        </w:trPr>
-        <w:tc>
-          <w:tcPr>
-            <w:tcW w:w="2060" w:type="dxa"/>
-          </w:tcPr>
-          <w:p>
-            <w:pPr>
-              <w:pStyle w:val="BodyText"/>
-              <w:jc w:val="center"/>
-            </w:pPr>
-            <w:r>
-              <w:t>CI</w:t>
-            </w:r>
-          </w:p>
-        </w:tc>
-        <w:tc>
-          <w:tcPr>
-            <w:tcW w:w="5472" w:type="dxa"/>
-          </w:tcPr>
-          <w:p>
-            <w:pPr>
-              <w:pStyle w:val="BodyText"/>
-            </w:pPr>
-            <w:r>
-              <w:t>Continuous Integration</w:t>
-            </w:r>
-          </w:p>
-        </w:tc>
-      </w:tr>
-      <w:tr>
-        <w:trPr>
-          <w:trHeight w:val="421"/>
-        </w:trPr>
-        <w:tc>
-          <w:tcPr>
-            <w:tcW w:w="2060" w:type="dxa"/>
-          </w:tcPr>
-          <w:p>
-            <w:pPr>
-              <w:pStyle w:val="BodyText"/>
-              <w:jc w:val="center"/>
-            </w:pPr>
-            <w:r>
-              <w:t>CD</w:t>
-            </w:r>
-          </w:p>
-        </w:tc>
-        <w:tc>
-          <w:tcPr>
-            <w:tcW w:w="5472" w:type="dxa"/>
-          </w:tcPr>
-          <w:p>
-            <w:pPr>
-              <w:pStyle w:val="BodyText"/>
-            </w:pPr>
-            <w:r>
-              <w:t>Continuous Delivery/Deployment</w:t>
-            </w:r>
-          </w:p>
-        </w:tc>
-      </w:tr>
     </w:tbl>
-    <w:p>
-      <w:pPr>
-        <w:rPr>
-          <w:rStyle w:val="Heading1Char"/>
-          <w:b w:val="0"/>
-          <w:bCs w:val="0"/>
-          <w:sz w:val="24"/>
-          <w:szCs w:val="24"/>
-        </w:rPr>
-      </w:pPr>
-    </w:p>
     <w:p>
       <w:pPr>
         <w:rPr>
@@ -6894,14 +6819,6 @@
           <w:szCs w:val="24"/>
         </w:rPr>
       </w:pPr>
-      <w:r>
-        <w:rPr>
-          <w:rStyle w:val="Heading1Char"/>
-          <w:sz w:val="24"/>
-          <w:szCs w:val="24"/>
-        </w:rPr>
-        <w:br w:type="page"/>
-      </w:r>
     </w:p>
     <w:p>
       <w:pPr>
@@ -7066,22 +6983,12 @@
     </w:p>
     <w:p>
       <w:pPr>
-        <w:spacing w:line="360" w:lineRule="auto"/>
-        <w:jc w:val="both"/>
-        <w:rPr>
-          <w:rFonts w:ascii="Times New Roman" w:hAnsi="Times New Roman" w:cs="Times New Roman"/>
-          <w:sz w:val="24"/>
-          <w:szCs w:val="24"/>
-        </w:rPr>
-      </w:pPr>
-    </w:p>
-    <w:p>
-      <w:pPr>
         <w:pStyle w:val="Heading1"/>
         <w:spacing w:line="360" w:lineRule="auto"/>
       </w:pPr>
       <w:bookmarkStart w:id="20" w:name="_Toc202194295"/>
       <w:r>
+        <w:lastRenderedPageBreak/>
         <w:t>Problem Statement</w:t>
       </w:r>
       <w:bookmarkEnd w:id="20"/>
@@ -11634,6 +11541,7 @@
                 <w:szCs w:val="24"/>
               </w:rPr>
             </w:pPr>
+            <w:proofErr w:type="gramStart"/>
             <w:r>
               <w:rPr>
                 <w:rFonts w:ascii="Times New Roman" w:hAnsi="Times New Roman" w:cs="Times New Roman"/>
@@ -11642,6 +11550,7 @@
               </w:rPr>
               <w:t>S.N</w:t>
             </w:r>
+            <w:proofErr w:type="gramEnd"/>
           </w:p>
         </w:tc>
         <w:tc>
@@ -14745,6 +14654,7 @@
     <w:p>
       <w:pPr>
         <w:pStyle w:val="Heading1"/>
+        <w:spacing w:line="360" w:lineRule="auto"/>
       </w:pPr>
       <w:bookmarkStart w:id="36" w:name="_Toc170747150"/>
       <w:bookmarkStart w:id="37" w:name="_Toc202020239"/>
@@ -14759,6 +14669,14 @@
       </w:r>
       <w:bookmarkEnd w:id="36"/>
       <w:bookmarkEnd w:id="37"/>
+    </w:p>
+    <w:p>
+      <w:pPr>
+        <w:rPr>
+          <w:sz w:val="2"/>
+          <w:szCs w:val="2"/>
+        </w:rPr>
+      </w:pPr>
     </w:p>
     <w:tbl>
       <w:tblPr>
@@ -15245,15 +15163,7 @@
                 <w:sz w:val="24"/>
                 <w:szCs w:val="24"/>
               </w:rPr>
-              <w:t>Browse available gadgets using filters (</w:t>
-            </w:r>
-            <w:r>
-              <w:rPr>
-                <w:rFonts w:ascii="Times New Roman" w:hAnsi="Times New Roman" w:cs="Times New Roman"/>
-                <w:sz w:val="24"/>
-                <w:szCs w:val="24"/>
-              </w:rPr>
-              <w:t>category</w:t>
+              <w:t>Browse available gadgets using filters (category</w:t>
             </w:r>
             <w:r>
               <w:rPr>
@@ -15956,12 +15866,14 @@
         <w:spacing w:line="360" w:lineRule="auto"/>
         <w:jc w:val="both"/>
         <w:rPr>
-          <w:sz w:val="24"/>
-          <w:szCs w:val="24"/>
-        </w:rPr>
-      </w:pPr>
-      <w:r>
-        <w:rPr>
+          <w:rFonts w:ascii="Times New Roman" w:hAnsi="Times New Roman" w:cs="Times New Roman"/>
+          <w:sz w:val="24"/>
+          <w:szCs w:val="24"/>
+        </w:rPr>
+      </w:pPr>
+      <w:r>
+        <w:rPr>
+          <w:rFonts w:ascii="Times New Roman" w:hAnsi="Times New Roman" w:cs="Times New Roman"/>
           <w:sz w:val="24"/>
           <w:szCs w:val="24"/>
         </w:rPr>
@@ -15969,6 +15881,7 @@
       </w:r>
       <w:r>
         <w:rPr>
+          <w:rFonts w:ascii="Times New Roman" w:hAnsi="Times New Roman" w:cs="Times New Roman"/>
           <w:b/>
           <w:bCs/>
           <w:sz w:val="24"/>
@@ -15978,6 +15891,7 @@
       </w:r>
       <w:r>
         <w:rPr>
+          <w:rFonts w:ascii="Times New Roman" w:hAnsi="Times New Roman" w:cs="Times New Roman"/>
           <w:sz w:val="24"/>
           <w:szCs w:val="24"/>
         </w:rPr>
@@ -15989,6 +15903,7 @@
         <w:spacing w:line="360" w:lineRule="auto"/>
         <w:jc w:val="both"/>
         <w:rPr>
+          <w:rFonts w:ascii="Times New Roman" w:hAnsi="Times New Roman" w:cs="Times New Roman"/>
           <w:sz w:val="24"/>
           <w:szCs w:val="24"/>
         </w:rPr>
@@ -15999,6 +15914,7 @@
         <w:spacing w:line="360" w:lineRule="auto"/>
         <w:jc w:val="both"/>
         <w:rPr>
+          <w:rFonts w:ascii="Times New Roman" w:hAnsi="Times New Roman" w:cs="Times New Roman"/>
           <w:b/>
           <w:bCs/>
           <w:sz w:val="24"/>
@@ -16007,6 +15923,7 @@
       </w:pPr>
       <w:r>
         <w:rPr>
+          <w:rFonts w:ascii="Times New Roman" w:hAnsi="Times New Roman" w:cs="Times New Roman"/>
           <w:b/>
           <w:bCs/>
           <w:sz w:val="24"/>
@@ -16020,12 +15937,14 @@
         <w:spacing w:line="360" w:lineRule="auto"/>
         <w:jc w:val="both"/>
         <w:rPr>
-          <w:sz w:val="24"/>
-          <w:szCs w:val="24"/>
-        </w:rPr>
-      </w:pPr>
-      <w:r>
-        <w:rPr>
+          <w:rFonts w:ascii="Times New Roman" w:hAnsi="Times New Roman" w:cs="Times New Roman"/>
+          <w:sz w:val="24"/>
+          <w:szCs w:val="24"/>
+        </w:rPr>
+      </w:pPr>
+      <w:r>
+        <w:rPr>
+          <w:rFonts w:ascii="Times New Roman" w:hAnsi="Times New Roman" w:cs="Times New Roman"/>
           <w:b/>
           <w:bCs/>
           <w:sz w:val="24"/>
@@ -16035,6 +15954,7 @@
       </w:r>
       <w:r>
         <w:rPr>
+          <w:rFonts w:ascii="Times New Roman" w:hAnsi="Times New Roman" w:cs="Times New Roman"/>
           <w:sz w:val="24"/>
           <w:szCs w:val="24"/>
         </w:rPr>
@@ -16046,6 +15966,7 @@
         <w:spacing w:line="360" w:lineRule="auto"/>
         <w:jc w:val="both"/>
         <w:rPr>
+          <w:rFonts w:ascii="Times New Roman" w:hAnsi="Times New Roman" w:cs="Times New Roman"/>
           <w:b/>
           <w:bCs/>
           <w:sz w:val="24"/>
@@ -16054,6 +15975,7 @@
       </w:pPr>
       <w:r>
         <w:rPr>
+          <w:rFonts w:ascii="Times New Roman" w:hAnsi="Times New Roman" w:cs="Times New Roman"/>
           <w:b/>
           <w:bCs/>
           <w:sz w:val="24"/>
@@ -16068,12 +15990,14 @@
         <w:ind w:left="720"/>
         <w:jc w:val="both"/>
         <w:rPr>
-          <w:sz w:val="24"/>
-          <w:szCs w:val="24"/>
-        </w:rPr>
-      </w:pPr>
-      <w:r>
-        <w:rPr>
+          <w:rFonts w:ascii="Times New Roman" w:hAnsi="Times New Roman" w:cs="Times New Roman"/>
+          <w:sz w:val="24"/>
+          <w:szCs w:val="24"/>
+        </w:rPr>
+      </w:pPr>
+      <w:r>
+        <w:rPr>
+          <w:rFonts w:ascii="Times New Roman" w:hAnsi="Times New Roman" w:cs="Times New Roman"/>
           <w:sz w:val="24"/>
           <w:szCs w:val="24"/>
         </w:rPr>
@@ -16085,6 +16009,7 @@
         <w:spacing w:line="360" w:lineRule="auto"/>
         <w:jc w:val="both"/>
         <w:rPr>
+          <w:rFonts w:ascii="Times New Roman" w:hAnsi="Times New Roman" w:cs="Times New Roman"/>
           <w:b/>
           <w:bCs/>
           <w:sz w:val="24"/>
@@ -16093,6 +16018,7 @@
       </w:pPr>
       <w:r>
         <w:rPr>
+          <w:rFonts w:ascii="Times New Roman" w:hAnsi="Times New Roman" w:cs="Times New Roman"/>
           <w:b/>
           <w:bCs/>
           <w:sz w:val="24"/>
@@ -16107,12 +16033,14 @@
         <w:ind w:left="720"/>
         <w:jc w:val="both"/>
         <w:rPr>
-          <w:sz w:val="24"/>
-          <w:szCs w:val="24"/>
-        </w:rPr>
-      </w:pPr>
-      <w:r>
-        <w:rPr>
+          <w:rFonts w:ascii="Times New Roman" w:hAnsi="Times New Roman" w:cs="Times New Roman"/>
+          <w:sz w:val="24"/>
+          <w:szCs w:val="24"/>
+        </w:rPr>
+      </w:pPr>
+      <w:r>
+        <w:rPr>
+          <w:rFonts w:ascii="Times New Roman" w:hAnsi="Times New Roman" w:cs="Times New Roman"/>
           <w:sz w:val="24"/>
           <w:szCs w:val="24"/>
         </w:rPr>
@@ -16124,6 +16052,7 @@
         <w:spacing w:line="360" w:lineRule="auto"/>
         <w:jc w:val="both"/>
         <w:rPr>
+          <w:rFonts w:ascii="Times New Roman" w:hAnsi="Times New Roman" w:cs="Times New Roman"/>
           <w:b/>
           <w:bCs/>
           <w:sz w:val="24"/>
@@ -16132,6 +16061,7 @@
       </w:pPr>
       <w:r>
         <w:rPr>
+          <w:rFonts w:ascii="Times New Roman" w:hAnsi="Times New Roman" w:cs="Times New Roman"/>
           <w:b/>
           <w:bCs/>
           <w:sz w:val="24"/>
@@ -16146,12 +16076,14 @@
         <w:ind w:left="720"/>
         <w:jc w:val="both"/>
         <w:rPr>
-          <w:sz w:val="24"/>
-          <w:szCs w:val="24"/>
-        </w:rPr>
-      </w:pPr>
-      <w:r>
-        <w:rPr>
+          <w:rFonts w:ascii="Times New Roman" w:hAnsi="Times New Roman" w:cs="Times New Roman"/>
+          <w:sz w:val="24"/>
+          <w:szCs w:val="24"/>
+        </w:rPr>
+      </w:pPr>
+      <w:r>
+        <w:rPr>
+          <w:rFonts w:ascii="Times New Roman" w:hAnsi="Times New Roman" w:cs="Times New Roman"/>
           <w:sz w:val="24"/>
           <w:szCs w:val="24"/>
         </w:rPr>
@@ -16163,6 +16095,7 @@
         <w:spacing w:line="360" w:lineRule="auto"/>
         <w:jc w:val="both"/>
         <w:rPr>
+          <w:rFonts w:ascii="Times New Roman" w:hAnsi="Times New Roman" w:cs="Times New Roman"/>
           <w:b/>
           <w:bCs/>
           <w:sz w:val="24"/>
@@ -16171,6 +16104,7 @@
       </w:pPr>
       <w:r>
         <w:rPr>
+          <w:rFonts w:ascii="Times New Roman" w:hAnsi="Times New Roman" w:cs="Times New Roman"/>
           <w:b/>
           <w:bCs/>
           <w:sz w:val="24"/>
@@ -16185,12 +16119,14 @@
         <w:ind w:left="720"/>
         <w:jc w:val="both"/>
         <w:rPr>
-          <w:sz w:val="24"/>
-          <w:szCs w:val="24"/>
-        </w:rPr>
-      </w:pPr>
-      <w:r>
-        <w:rPr>
+          <w:rFonts w:ascii="Times New Roman" w:hAnsi="Times New Roman" w:cs="Times New Roman"/>
+          <w:sz w:val="24"/>
+          <w:szCs w:val="24"/>
+        </w:rPr>
+      </w:pPr>
+      <w:r>
+        <w:rPr>
+          <w:rFonts w:ascii="Times New Roman" w:hAnsi="Times New Roman" w:cs="Times New Roman"/>
           <w:sz w:val="24"/>
           <w:szCs w:val="24"/>
         </w:rPr>
@@ -16202,6 +16138,7 @@
         <w:spacing w:line="360" w:lineRule="auto"/>
         <w:jc w:val="both"/>
         <w:rPr>
+          <w:rFonts w:ascii="Times New Roman" w:hAnsi="Times New Roman" w:cs="Times New Roman"/>
           <w:b/>
           <w:bCs/>
           <w:sz w:val="24"/>
@@ -16210,6 +16147,7 @@
       </w:pPr>
       <w:r>
         <w:rPr>
+          <w:rFonts w:ascii="Times New Roman" w:hAnsi="Times New Roman" w:cs="Times New Roman"/>
           <w:b/>
           <w:bCs/>
           <w:sz w:val="24"/>
@@ -16224,12 +16162,14 @@
         <w:ind w:left="720"/>
         <w:jc w:val="both"/>
         <w:rPr>
-          <w:sz w:val="24"/>
-          <w:szCs w:val="24"/>
-        </w:rPr>
-      </w:pPr>
-      <w:r>
-        <w:rPr>
+          <w:rFonts w:ascii="Times New Roman" w:hAnsi="Times New Roman" w:cs="Times New Roman"/>
+          <w:sz w:val="24"/>
+          <w:szCs w:val="24"/>
+        </w:rPr>
+      </w:pPr>
+      <w:r>
+        <w:rPr>
+          <w:rFonts w:ascii="Times New Roman" w:hAnsi="Times New Roman" w:cs="Times New Roman"/>
           <w:sz w:val="24"/>
           <w:szCs w:val="24"/>
         </w:rPr>
@@ -16243,12 +16183,14 @@
         <w:ind w:left="720"/>
         <w:jc w:val="both"/>
         <w:rPr>
-          <w:sz w:val="24"/>
-          <w:szCs w:val="24"/>
-        </w:rPr>
-      </w:pPr>
-      <w:r>
-        <w:rPr>
+          <w:rFonts w:ascii="Times New Roman" w:hAnsi="Times New Roman" w:cs="Times New Roman"/>
+          <w:sz w:val="24"/>
+          <w:szCs w:val="24"/>
+        </w:rPr>
+      </w:pPr>
+      <w:r>
+        <w:rPr>
+          <w:rFonts w:ascii="Times New Roman" w:hAnsi="Times New Roman" w:cs="Times New Roman"/>
           <w:sz w:val="24"/>
           <w:szCs w:val="24"/>
         </w:rPr>
@@ -16260,6 +16202,7 @@
         <w:spacing w:line="360" w:lineRule="auto"/>
         <w:jc w:val="both"/>
         <w:rPr>
+          <w:rFonts w:ascii="Times New Roman" w:hAnsi="Times New Roman" w:cs="Times New Roman"/>
           <w:sz w:val="24"/>
           <w:szCs w:val="24"/>
         </w:rPr>
@@ -16270,6 +16213,7 @@
         <w:spacing w:line="360" w:lineRule="auto"/>
         <w:jc w:val="both"/>
         <w:rPr>
+          <w:rFonts w:ascii="Times New Roman" w:hAnsi="Times New Roman" w:cs="Times New Roman"/>
           <w:b/>
           <w:bCs/>
           <w:sz w:val="24"/>
@@ -16278,6 +16222,7 @@
       </w:pPr>
       <w:r>
         <w:rPr>
+          <w:rFonts w:ascii="Times New Roman" w:hAnsi="Times New Roman" w:cs="Times New Roman"/>
           <w:b/>
           <w:bCs/>
           <w:sz w:val="24"/>
@@ -16292,12 +16237,14 @@
         <w:ind w:left="720"/>
         <w:jc w:val="both"/>
         <w:rPr>
-          <w:sz w:val="24"/>
-          <w:szCs w:val="24"/>
-        </w:rPr>
-      </w:pPr>
-      <w:r>
-        <w:rPr>
+          <w:rFonts w:ascii="Times New Roman" w:hAnsi="Times New Roman" w:cs="Times New Roman"/>
+          <w:sz w:val="24"/>
+          <w:szCs w:val="24"/>
+        </w:rPr>
+      </w:pPr>
+      <w:r>
+        <w:rPr>
+          <w:rFonts w:ascii="Times New Roman" w:hAnsi="Times New Roman" w:cs="Times New Roman"/>
           <w:b/>
           <w:bCs/>
           <w:sz w:val="24"/>
@@ -16307,6 +16254,7 @@
       </w:r>
       <w:r>
         <w:rPr>
+          <w:rFonts w:ascii="Times New Roman" w:hAnsi="Times New Roman" w:cs="Times New Roman"/>
           <w:sz w:val="24"/>
           <w:szCs w:val="24"/>
         </w:rPr>
@@ -16318,6 +16266,7 @@
         <w:spacing w:line="360" w:lineRule="auto"/>
         <w:jc w:val="both"/>
         <w:rPr>
+          <w:rFonts w:ascii="Times New Roman" w:hAnsi="Times New Roman" w:cs="Times New Roman"/>
           <w:b/>
           <w:bCs/>
           <w:sz w:val="24"/>
@@ -16326,6 +16275,7 @@
       </w:pPr>
       <w:r>
         <w:rPr>
+          <w:rFonts w:ascii="Times New Roman" w:hAnsi="Times New Roman" w:cs="Times New Roman"/>
           <w:b/>
           <w:bCs/>
           <w:sz w:val="24"/>
@@ -16340,12 +16290,14 @@
         <w:ind w:left="720"/>
         <w:jc w:val="both"/>
         <w:rPr>
-          <w:sz w:val="24"/>
-          <w:szCs w:val="24"/>
-        </w:rPr>
-      </w:pPr>
-      <w:r>
-        <w:rPr>
+          <w:rFonts w:ascii="Times New Roman" w:hAnsi="Times New Roman" w:cs="Times New Roman"/>
+          <w:sz w:val="24"/>
+          <w:szCs w:val="24"/>
+        </w:rPr>
+      </w:pPr>
+      <w:r>
+        <w:rPr>
+          <w:rFonts w:ascii="Times New Roman" w:hAnsi="Times New Roman" w:cs="Times New Roman"/>
           <w:sz w:val="24"/>
           <w:szCs w:val="24"/>
         </w:rPr>
@@ -16357,6 +16309,7 @@
         <w:spacing w:line="360" w:lineRule="auto"/>
         <w:jc w:val="both"/>
         <w:rPr>
+          <w:rFonts w:ascii="Times New Roman" w:hAnsi="Times New Roman" w:cs="Times New Roman"/>
           <w:b/>
           <w:bCs/>
           <w:sz w:val="24"/>
@@ -16365,6 +16318,7 @@
       </w:pPr>
       <w:r>
         <w:rPr>
+          <w:rFonts w:ascii="Times New Roman" w:hAnsi="Times New Roman" w:cs="Times New Roman"/>
           <w:b/>
           <w:bCs/>
           <w:sz w:val="24"/>
@@ -16379,12 +16333,14 @@
         <w:ind w:left="720"/>
         <w:jc w:val="both"/>
         <w:rPr>
-          <w:sz w:val="24"/>
-          <w:szCs w:val="24"/>
-        </w:rPr>
-      </w:pPr>
-      <w:r>
-        <w:rPr>
+          <w:rFonts w:ascii="Times New Roman" w:hAnsi="Times New Roman" w:cs="Times New Roman"/>
+          <w:sz w:val="24"/>
+          <w:szCs w:val="24"/>
+        </w:rPr>
+      </w:pPr>
+      <w:r>
+        <w:rPr>
+          <w:rFonts w:ascii="Times New Roman" w:hAnsi="Times New Roman" w:cs="Times New Roman"/>
           <w:sz w:val="24"/>
           <w:szCs w:val="24"/>
         </w:rPr>
@@ -16396,6 +16352,7 @@
         <w:spacing w:line="360" w:lineRule="auto"/>
         <w:jc w:val="both"/>
         <w:rPr>
+          <w:rFonts w:ascii="Times New Roman" w:hAnsi="Times New Roman" w:cs="Times New Roman"/>
           <w:b/>
           <w:bCs/>
           <w:sz w:val="24"/>
@@ -16404,6 +16361,7 @@
       </w:pPr>
       <w:r>
         <w:rPr>
+          <w:rFonts w:ascii="Times New Roman" w:hAnsi="Times New Roman" w:cs="Times New Roman"/>
           <w:b/>
           <w:bCs/>
           <w:sz w:val="24"/>
@@ -16418,12 +16376,14 @@
         <w:ind w:left="720"/>
         <w:jc w:val="both"/>
         <w:rPr>
-          <w:sz w:val="24"/>
-          <w:szCs w:val="24"/>
-        </w:rPr>
-      </w:pPr>
-      <w:r>
-        <w:rPr>
+          <w:rFonts w:ascii="Times New Roman" w:hAnsi="Times New Roman" w:cs="Times New Roman"/>
+          <w:sz w:val="24"/>
+          <w:szCs w:val="24"/>
+        </w:rPr>
+      </w:pPr>
+      <w:r>
+        <w:rPr>
+          <w:rFonts w:ascii="Times New Roman" w:hAnsi="Times New Roman" w:cs="Times New Roman"/>
           <w:sz w:val="24"/>
           <w:szCs w:val="24"/>
         </w:rPr>
@@ -16435,12 +16395,14 @@
         <w:spacing w:line="360" w:lineRule="auto"/>
         <w:jc w:val="both"/>
         <w:rPr>
-          <w:sz w:val="24"/>
-          <w:szCs w:val="24"/>
-        </w:rPr>
-      </w:pPr>
-      <w:r>
-        <w:rPr>
+          <w:rFonts w:ascii="Times New Roman" w:hAnsi="Times New Roman" w:cs="Times New Roman"/>
+          <w:sz w:val="24"/>
+          <w:szCs w:val="24"/>
+        </w:rPr>
+      </w:pPr>
+      <w:r>
+        <w:rPr>
+          <w:rFonts w:ascii="Times New Roman" w:hAnsi="Times New Roman" w:cs="Times New Roman"/>
           <w:sz w:val="24"/>
           <w:szCs w:val="24"/>
         </w:rPr>
@@ -16448,52 +16410,33 @@
       </w:r>
       <w:r>
         <w:rPr>
+          <w:rFonts w:ascii="Times New Roman" w:hAnsi="Times New Roman" w:cs="Times New Roman"/>
           <w:b/>
           <w:bCs/>
           <w:sz w:val="24"/>
           <w:szCs w:val="24"/>
         </w:rPr>
-        <w:t>Gadget App</w:t>
-      </w:r>
-      <w:r>
-        <w:rPr>
-          <w:sz w:val="24"/>
-          <w:szCs w:val="24"/>
-        </w:rPr>
-        <w:t xml:space="preserve"> helps customers shop for electronics more efficiently and securely while enabling businesses to manage operations with greater accuracy and speed. It encourages a more streamlined, convenient, and trusted online shopping experience, empowering users to make informed decisions and businesses to thrive in the competitive digital marketplace.</w:t>
-      </w:r>
-    </w:p>
-    <w:p>
-      <w:pPr>
-        <w:rPr>
-          <w:sz w:val="24"/>
-          <w:szCs w:val="24"/>
-        </w:rPr>
-      </w:pPr>
-      <w:r>
-        <w:rPr>
-          <w:sz w:val="24"/>
-          <w:szCs w:val="24"/>
-        </w:rPr>
-        <w:br w:type="page"/>
-      </w:r>
-    </w:p>
-    <w:p>
-      <w:pPr>
-        <w:pStyle w:val="Heading1"/>
-      </w:pPr>
-      <w:r>
-        <w:lastRenderedPageBreak/>
-        <w:t>Future Enhancements</w:t>
-      </w:r>
-      <w:r>
-        <w:tab/>
-      </w:r>
-    </w:p>
-    <w:p>
-      <w:pPr>
-        <w:spacing w:line="360" w:lineRule="auto"/>
-        <w:jc w:val="both"/>
+        <w:t xml:space="preserve">Electromart </w:t>
+      </w:r>
+      <w:r>
+        <w:rPr>
+          <w:rFonts w:ascii="Times New Roman" w:hAnsi="Times New Roman" w:cs="Times New Roman"/>
+          <w:sz w:val="24"/>
+          <w:szCs w:val="24"/>
+        </w:rPr>
+        <w:t>helps</w:t>
+      </w:r>
+      <w:r>
+        <w:rPr>
+          <w:rFonts w:ascii="Times New Roman" w:hAnsi="Times New Roman" w:cs="Times New Roman"/>
+          <w:sz w:val="24"/>
+          <w:szCs w:val="24"/>
+        </w:rPr>
+        <w:t xml:space="preserve"> customers shop for electronics more efficiently and securely while enabling businesses to manage operations with greater accuracy and speed. It encourages a more streamlined, convenient, and trusted online shopping experience, empowering users to make informed decisions and businesses to thrive in the competitive digital marketplace.</w:t>
+      </w:r>
+    </w:p>
+    <w:p>
+      <w:pPr>
         <w:rPr>
           <w:sz w:val="24"/>
           <w:szCs w:val="24"/>
@@ -16767,13 +16710,494 @@
       <w:pPr>
         <w:pStyle w:val="Heading1"/>
         <w:spacing w:line="360" w:lineRule="auto"/>
+        <w:jc w:val="both"/>
+        <w:rPr>
+          <w:rFonts w:ascii="Times New Roman" w:hAnsi="Times New Roman" w:cs="Times New Roman"/>
+          <w:sz w:val="24"/>
+          <w:szCs w:val="24"/>
+        </w:rPr>
       </w:pPr>
       <w:bookmarkStart w:id="39" w:name="_Toc202194303"/>
       <w:r>
+        <w:rPr>
+          <w:rFonts w:ascii="Times New Roman" w:hAnsi="Times New Roman" w:cs="Times New Roman"/>
+          <w:sz w:val="24"/>
+          <w:szCs w:val="24"/>
+        </w:rPr>
         <w:lastRenderedPageBreak/>
         <w:t>Future Enhancements</w:t>
       </w:r>
       <w:bookmarkEnd w:id="39"/>
+    </w:p>
+    <w:p>
+      <w:pPr>
+        <w:spacing w:line="360" w:lineRule="auto"/>
+        <w:jc w:val="both"/>
+        <w:rPr>
+          <w:rFonts w:ascii="Times New Roman" w:hAnsi="Times New Roman" w:cs="Times New Roman"/>
+          <w:sz w:val="24"/>
+          <w:szCs w:val="24"/>
+        </w:rPr>
+      </w:pPr>
+      <w:r>
+        <w:rPr>
+          <w:rFonts w:ascii="Times New Roman" w:hAnsi="Times New Roman" w:cs="Times New Roman"/>
+          <w:sz w:val="24"/>
+          <w:szCs w:val="24"/>
+        </w:rPr>
+        <w:t xml:space="preserve">Future enhancements in </w:t>
+      </w:r>
+      <w:proofErr w:type="spellStart"/>
+      <w:r>
+        <w:rPr>
+          <w:rFonts w:ascii="Times New Roman" w:hAnsi="Times New Roman" w:cs="Times New Roman"/>
+          <w:b/>
+          <w:bCs/>
+          <w:sz w:val="24"/>
+          <w:szCs w:val="24"/>
+        </w:rPr>
+        <w:t>ElectroMart</w:t>
+      </w:r>
+      <w:proofErr w:type="spellEnd"/>
+      <w:r>
+        <w:rPr>
+          <w:rFonts w:ascii="Times New Roman" w:hAnsi="Times New Roman" w:cs="Times New Roman"/>
+          <w:sz w:val="24"/>
+          <w:szCs w:val="24"/>
+        </w:rPr>
+        <w:t xml:space="preserve"> refer to potential improvements and added functionalities that can significantly enhance user experience, performance, and business scalability. As customer needs evolve and technology advances, these enhancements aim to ensure that </w:t>
+      </w:r>
+      <w:proofErr w:type="spellStart"/>
+      <w:r>
+        <w:rPr>
+          <w:rFonts w:ascii="Times New Roman" w:hAnsi="Times New Roman" w:cs="Times New Roman"/>
+          <w:sz w:val="24"/>
+          <w:szCs w:val="24"/>
+        </w:rPr>
+        <w:t>ElectroMart</w:t>
+      </w:r>
+      <w:proofErr w:type="spellEnd"/>
+      <w:r>
+        <w:rPr>
+          <w:rFonts w:ascii="Times New Roman" w:hAnsi="Times New Roman" w:cs="Times New Roman"/>
+          <w:sz w:val="24"/>
+          <w:szCs w:val="24"/>
+        </w:rPr>
+        <w:t xml:space="preserve"> remains competitive, user-friendly, and feature-rich. Below are five key enhancements planned for future development:</w:t>
+      </w:r>
+    </w:p>
+    <w:p>
+      <w:pPr>
+        <w:spacing w:line="360" w:lineRule="auto"/>
+        <w:jc w:val="both"/>
+        <w:rPr>
+          <w:rFonts w:ascii="Times New Roman" w:hAnsi="Times New Roman" w:cs="Times New Roman"/>
+          <w:sz w:val="24"/>
+          <w:szCs w:val="24"/>
+        </w:rPr>
+      </w:pPr>
+    </w:p>
+    <w:p>
+      <w:pPr>
+        <w:spacing w:line="360" w:lineRule="auto"/>
+        <w:jc w:val="both"/>
+        <w:rPr>
+          <w:rFonts w:ascii="Times New Roman" w:hAnsi="Times New Roman" w:cs="Times New Roman"/>
+          <w:sz w:val="24"/>
+          <w:szCs w:val="24"/>
+        </w:rPr>
+      </w:pPr>
+      <w:proofErr w:type="spellStart"/>
+      <w:r>
+        <w:rPr>
+          <w:rFonts w:ascii="Times New Roman" w:hAnsi="Times New Roman" w:cs="Times New Roman"/>
+          <w:b/>
+          <w:bCs/>
+          <w:sz w:val="24"/>
+          <w:szCs w:val="24"/>
+        </w:rPr>
+        <w:t>i</w:t>
+      </w:r>
+      <w:proofErr w:type="spellEnd"/>
+      <w:r>
+        <w:rPr>
+          <w:rFonts w:ascii="Times New Roman" w:hAnsi="Times New Roman" w:cs="Times New Roman"/>
+          <w:b/>
+          <w:bCs/>
+          <w:sz w:val="24"/>
+          <w:szCs w:val="24"/>
+        </w:rPr>
+        <w:t>. Expansion of Product Categories</w:t>
+      </w:r>
+    </w:p>
+    <w:p>
+      <w:pPr>
+        <w:numPr>
+          <w:ilvl w:val="0"/>
+          <w:numId w:val="44"/>
+        </w:numPr>
+        <w:spacing w:line="360" w:lineRule="auto"/>
+        <w:jc w:val="both"/>
+        <w:rPr>
+          <w:rFonts w:ascii="Times New Roman" w:hAnsi="Times New Roman" w:cs="Times New Roman"/>
+          <w:sz w:val="24"/>
+          <w:szCs w:val="24"/>
+        </w:rPr>
+      </w:pPr>
+      <w:proofErr w:type="spellStart"/>
+      <w:r>
+        <w:rPr>
+          <w:rFonts w:ascii="Times New Roman" w:hAnsi="Times New Roman" w:cs="Times New Roman"/>
+          <w:sz w:val="24"/>
+          <w:szCs w:val="24"/>
+        </w:rPr>
+        <w:t>ElectroMart</w:t>
+      </w:r>
+      <w:proofErr w:type="spellEnd"/>
+      <w:r>
+        <w:rPr>
+          <w:rFonts w:ascii="Times New Roman" w:hAnsi="Times New Roman" w:cs="Times New Roman"/>
+          <w:sz w:val="24"/>
+          <w:szCs w:val="24"/>
+        </w:rPr>
+        <w:t xml:space="preserve"> can expand its catalog to include more electronic categories such as home automation devices, gaming accessories, personal care electronics, and refurbished gadgets.</w:t>
+      </w:r>
+    </w:p>
+    <w:p>
+      <w:pPr>
+        <w:numPr>
+          <w:ilvl w:val="0"/>
+          <w:numId w:val="44"/>
+        </w:numPr>
+        <w:spacing w:line="360" w:lineRule="auto"/>
+        <w:jc w:val="both"/>
+        <w:rPr>
+          <w:rFonts w:ascii="Times New Roman" w:hAnsi="Times New Roman" w:cs="Times New Roman"/>
+          <w:sz w:val="24"/>
+          <w:szCs w:val="24"/>
+        </w:rPr>
+      </w:pPr>
+      <w:r>
+        <w:rPr>
+          <w:rFonts w:ascii="Times New Roman" w:hAnsi="Times New Roman" w:cs="Times New Roman"/>
+          <w:sz w:val="24"/>
+          <w:szCs w:val="24"/>
+        </w:rPr>
+        <w:t>This expansion will help attract a broader customer base and boost sales by meeting more diverse tech needs.</w:t>
+      </w:r>
+    </w:p>
+    <w:p>
+      <w:pPr>
+        <w:spacing w:line="360" w:lineRule="auto"/>
+        <w:jc w:val="both"/>
+        <w:rPr>
+          <w:rFonts w:ascii="Times New Roman" w:hAnsi="Times New Roman" w:cs="Times New Roman"/>
+          <w:sz w:val="24"/>
+          <w:szCs w:val="24"/>
+        </w:rPr>
+      </w:pPr>
+    </w:p>
+    <w:p>
+      <w:pPr>
+        <w:spacing w:line="360" w:lineRule="auto"/>
+        <w:jc w:val="both"/>
+        <w:rPr>
+          <w:rFonts w:ascii="Times New Roman" w:hAnsi="Times New Roman" w:cs="Times New Roman"/>
+          <w:sz w:val="24"/>
+          <w:szCs w:val="24"/>
+        </w:rPr>
+      </w:pPr>
+      <w:r>
+        <w:rPr>
+          <w:rFonts w:ascii="Times New Roman" w:hAnsi="Times New Roman" w:cs="Times New Roman"/>
+          <w:b/>
+          <w:bCs/>
+          <w:sz w:val="24"/>
+          <w:szCs w:val="24"/>
+        </w:rPr>
+        <w:t>ii. AI-Driven Smart Recommendations</w:t>
+      </w:r>
+    </w:p>
+    <w:p>
+      <w:pPr>
+        <w:numPr>
+          <w:ilvl w:val="0"/>
+          <w:numId w:val="45"/>
+        </w:numPr>
+        <w:spacing w:line="360" w:lineRule="auto"/>
+        <w:jc w:val="both"/>
+        <w:rPr>
+          <w:rFonts w:ascii="Times New Roman" w:hAnsi="Times New Roman" w:cs="Times New Roman"/>
+          <w:sz w:val="24"/>
+          <w:szCs w:val="24"/>
+        </w:rPr>
+      </w:pPr>
+      <w:r>
+        <w:rPr>
+          <w:rFonts w:ascii="Times New Roman" w:hAnsi="Times New Roman" w:cs="Times New Roman"/>
+          <w:sz w:val="24"/>
+          <w:szCs w:val="24"/>
+        </w:rPr>
+        <w:t>Integrate AI algorithms to offer personalized product suggestions based on users’ browsing behavior, purchase history, and reviews.</w:t>
+      </w:r>
+    </w:p>
+    <w:p>
+      <w:pPr>
+        <w:numPr>
+          <w:ilvl w:val="0"/>
+          <w:numId w:val="45"/>
+        </w:numPr>
+        <w:spacing w:line="360" w:lineRule="auto"/>
+        <w:jc w:val="both"/>
+        <w:rPr>
+          <w:rFonts w:ascii="Times New Roman" w:hAnsi="Times New Roman" w:cs="Times New Roman"/>
+          <w:sz w:val="24"/>
+          <w:szCs w:val="24"/>
+        </w:rPr>
+      </w:pPr>
+      <w:r>
+        <w:rPr>
+          <w:rFonts w:ascii="Times New Roman" w:hAnsi="Times New Roman" w:cs="Times New Roman"/>
+          <w:sz w:val="24"/>
+          <w:szCs w:val="24"/>
+        </w:rPr>
+        <w:t>This will increase user engagement, improve conversion rates, and simplify the product discovery process.</w:t>
+      </w:r>
+    </w:p>
+    <w:p>
+      <w:pPr>
+        <w:spacing w:line="360" w:lineRule="auto"/>
+        <w:jc w:val="both"/>
+        <w:rPr>
+          <w:rFonts w:ascii="Times New Roman" w:hAnsi="Times New Roman" w:cs="Times New Roman"/>
+          <w:sz w:val="24"/>
+          <w:szCs w:val="24"/>
+        </w:rPr>
+      </w:pPr>
+    </w:p>
+    <w:p>
+      <w:pPr>
+        <w:spacing w:line="360" w:lineRule="auto"/>
+        <w:jc w:val="both"/>
+        <w:rPr>
+          <w:rFonts w:ascii="Times New Roman" w:hAnsi="Times New Roman" w:cs="Times New Roman"/>
+          <w:sz w:val="24"/>
+          <w:szCs w:val="24"/>
+        </w:rPr>
+      </w:pPr>
+      <w:r>
+        <w:rPr>
+          <w:rFonts w:ascii="Times New Roman" w:hAnsi="Times New Roman" w:cs="Times New Roman"/>
+          <w:b/>
+          <w:bCs/>
+          <w:sz w:val="24"/>
+          <w:szCs w:val="24"/>
+        </w:rPr>
+        <w:t>iii. Real-Time Order Tracking</w:t>
+      </w:r>
+    </w:p>
+    <w:p>
+      <w:pPr>
+        <w:numPr>
+          <w:ilvl w:val="0"/>
+          <w:numId w:val="46"/>
+        </w:numPr>
+        <w:spacing w:line="360" w:lineRule="auto"/>
+        <w:jc w:val="both"/>
+        <w:rPr>
+          <w:rFonts w:ascii="Times New Roman" w:hAnsi="Times New Roman" w:cs="Times New Roman"/>
+          <w:sz w:val="24"/>
+          <w:szCs w:val="24"/>
+        </w:rPr>
+      </w:pPr>
+      <w:r>
+        <w:rPr>
+          <w:rFonts w:ascii="Times New Roman" w:hAnsi="Times New Roman" w:cs="Times New Roman"/>
+          <w:sz w:val="24"/>
+          <w:szCs w:val="24"/>
+        </w:rPr>
+        <w:t>Implement real-time GPS tracking for order deliveries, allowing customers to monitor their package location and estimated delivery time.</w:t>
+      </w:r>
+    </w:p>
+    <w:p>
+      <w:pPr>
+        <w:numPr>
+          <w:ilvl w:val="0"/>
+          <w:numId w:val="46"/>
+        </w:numPr>
+        <w:spacing w:line="360" w:lineRule="auto"/>
+        <w:jc w:val="both"/>
+        <w:rPr>
+          <w:rFonts w:ascii="Times New Roman" w:hAnsi="Times New Roman" w:cs="Times New Roman"/>
+          <w:sz w:val="24"/>
+          <w:szCs w:val="24"/>
+        </w:rPr>
+      </w:pPr>
+      <w:r>
+        <w:rPr>
+          <w:rFonts w:ascii="Times New Roman" w:hAnsi="Times New Roman" w:cs="Times New Roman"/>
+          <w:sz w:val="24"/>
+          <w:szCs w:val="24"/>
+        </w:rPr>
+        <w:t>Enhances customer trust and transparency in the shipping process.</w:t>
+      </w:r>
+    </w:p>
+    <w:p>
+      <w:pPr>
+        <w:spacing w:line="360" w:lineRule="auto"/>
+        <w:jc w:val="both"/>
+        <w:rPr>
+          <w:rFonts w:ascii="Times New Roman" w:hAnsi="Times New Roman" w:cs="Times New Roman"/>
+          <w:sz w:val="24"/>
+          <w:szCs w:val="24"/>
+        </w:rPr>
+      </w:pPr>
+    </w:p>
+    <w:p>
+      <w:pPr>
+        <w:spacing w:line="360" w:lineRule="auto"/>
+        <w:jc w:val="both"/>
+        <w:rPr>
+          <w:rFonts w:ascii="Times New Roman" w:hAnsi="Times New Roman" w:cs="Times New Roman"/>
+          <w:sz w:val="24"/>
+          <w:szCs w:val="24"/>
+        </w:rPr>
+      </w:pPr>
+      <w:r>
+        <w:rPr>
+          <w:rFonts w:ascii="Times New Roman" w:hAnsi="Times New Roman" w:cs="Times New Roman"/>
+          <w:b/>
+          <w:bCs/>
+          <w:sz w:val="24"/>
+          <w:szCs w:val="24"/>
+        </w:rPr>
+        <w:t>iv. In-App Customer Support Chat (with Video/Voice Options)</w:t>
+      </w:r>
+    </w:p>
+    <w:p>
+      <w:pPr>
+        <w:numPr>
+          <w:ilvl w:val="0"/>
+          <w:numId w:val="47"/>
+        </w:numPr>
+        <w:spacing w:line="360" w:lineRule="auto"/>
+        <w:jc w:val="both"/>
+        <w:rPr>
+          <w:rFonts w:ascii="Times New Roman" w:hAnsi="Times New Roman" w:cs="Times New Roman"/>
+          <w:sz w:val="24"/>
+          <w:szCs w:val="24"/>
+        </w:rPr>
+      </w:pPr>
+      <w:r>
+        <w:rPr>
+          <w:rFonts w:ascii="Times New Roman" w:hAnsi="Times New Roman" w:cs="Times New Roman"/>
+          <w:sz w:val="24"/>
+          <w:szCs w:val="24"/>
+        </w:rPr>
+        <w:t>Enable real-time chat support with options for voice or video communication to help users resolve technical queries or product-related concerns.</w:t>
+      </w:r>
+    </w:p>
+    <w:p>
+      <w:pPr>
+        <w:numPr>
+          <w:ilvl w:val="0"/>
+          <w:numId w:val="47"/>
+        </w:numPr>
+        <w:spacing w:line="360" w:lineRule="auto"/>
+        <w:jc w:val="both"/>
+        <w:rPr>
+          <w:rFonts w:ascii="Times New Roman" w:hAnsi="Times New Roman" w:cs="Times New Roman"/>
+          <w:sz w:val="24"/>
+          <w:szCs w:val="24"/>
+        </w:rPr>
+      </w:pPr>
+      <w:r>
+        <w:rPr>
+          <w:rFonts w:ascii="Times New Roman" w:hAnsi="Times New Roman" w:cs="Times New Roman"/>
+          <w:sz w:val="24"/>
+          <w:szCs w:val="24"/>
+        </w:rPr>
+        <w:lastRenderedPageBreak/>
+        <w:t>Especially useful for troubleshooting electronics or assisting in product setup.</w:t>
+      </w:r>
+    </w:p>
+    <w:p>
+      <w:pPr>
+        <w:spacing w:line="360" w:lineRule="auto"/>
+        <w:jc w:val="both"/>
+        <w:rPr>
+          <w:rFonts w:ascii="Times New Roman" w:hAnsi="Times New Roman" w:cs="Times New Roman"/>
+          <w:sz w:val="24"/>
+          <w:szCs w:val="24"/>
+        </w:rPr>
+      </w:pPr>
+    </w:p>
+    <w:p>
+      <w:pPr>
+        <w:spacing w:line="360" w:lineRule="auto"/>
+        <w:jc w:val="both"/>
+        <w:rPr>
+          <w:rFonts w:ascii="Times New Roman" w:hAnsi="Times New Roman" w:cs="Times New Roman"/>
+          <w:sz w:val="24"/>
+          <w:szCs w:val="24"/>
+        </w:rPr>
+      </w:pPr>
+      <w:r>
+        <w:rPr>
+          <w:rFonts w:ascii="Times New Roman" w:hAnsi="Times New Roman" w:cs="Times New Roman"/>
+          <w:b/>
+          <w:bCs/>
+          <w:sz w:val="24"/>
+          <w:szCs w:val="24"/>
+        </w:rPr>
+        <w:t>v. Multiple Payment and Financing Options</w:t>
+      </w:r>
+    </w:p>
+    <w:p>
+      <w:pPr>
+        <w:numPr>
+          <w:ilvl w:val="0"/>
+          <w:numId w:val="48"/>
+        </w:numPr>
+        <w:spacing w:line="360" w:lineRule="auto"/>
+        <w:jc w:val="both"/>
+        <w:rPr>
+          <w:rFonts w:ascii="Times New Roman" w:hAnsi="Times New Roman" w:cs="Times New Roman"/>
+          <w:sz w:val="24"/>
+          <w:szCs w:val="24"/>
+        </w:rPr>
+      </w:pPr>
+      <w:r>
+        <w:rPr>
+          <w:rFonts w:ascii="Times New Roman" w:hAnsi="Times New Roman" w:cs="Times New Roman"/>
+          <w:sz w:val="24"/>
+          <w:szCs w:val="24"/>
+        </w:rPr>
+        <w:t>Offer a range of secure payment modes, including digital wallets, EMI (installment) plans, and Buy Now Pay Later (BNPL) services.</w:t>
+      </w:r>
+    </w:p>
+    <w:p>
+      <w:pPr>
+        <w:numPr>
+          <w:ilvl w:val="0"/>
+          <w:numId w:val="48"/>
+        </w:numPr>
+        <w:spacing w:line="360" w:lineRule="auto"/>
+        <w:jc w:val="both"/>
+        <w:rPr>
+          <w:rFonts w:ascii="Times New Roman" w:hAnsi="Times New Roman" w:cs="Times New Roman"/>
+          <w:sz w:val="24"/>
+          <w:szCs w:val="24"/>
+        </w:rPr>
+      </w:pPr>
+      <w:r>
+        <w:rPr>
+          <w:rFonts w:ascii="Times New Roman" w:hAnsi="Times New Roman" w:cs="Times New Roman"/>
+          <w:sz w:val="24"/>
+          <w:szCs w:val="24"/>
+        </w:rPr>
+        <w:t>This will enhance accessibility for users with different purchasing preferences and financial needs.</w:t>
+      </w:r>
     </w:p>
     <w:p/>
     <w:p>
@@ -18211,6 +18635,155 @@
 <file path=word/numbering.xml><?xml version="1.0" encoding="utf-8"?>
 <w:numbering xmlns:wpc="http://schemas.microsoft.com/office/word/2010/wordprocessingCanvas" xmlns:cx="http://schemas.microsoft.com/office/drawing/2014/chartex" xmlns:cx1="http://schemas.microsoft.com/office/drawing/2015/9/8/chartex" xmlns:cx2="http://schemas.microsoft.com/office/drawing/2015/10/21/chartex" xmlns:cx3="http://schemas.microsoft.com/office/drawing/2016/5/9/chartex" xmlns:cx4="http://schemas.microsoft.com/office/drawing/2016/5/10/chartex" xmlns:cx5="http://schemas.microsoft.com/office/drawing/2016/5/11/chartex" xmlns:cx6="http://schemas.microsoft.com/office/drawing/2016/5/12/chartex" xmlns:cx7="http://schemas.microsoft.com/office/drawing/2016/5/13/chartex" xmlns:cx8="http://schemas.microsoft.com/office/drawing/2016/5/14/chartex" xmlns:mc="http://schemas.openxmlformats.org/markup-compatibility/2006" xmlns:aink="http://schemas.microsoft.com/office/drawing/2016/ink" xmlns:am3d="http://schemas.microsoft.com/office/drawing/2017/model3d" xmlns:o="urn:schemas-microsoft-com:office:office" xmlns:oel="http://schemas.microsoft.com/office/2019/extlst" xmlns:r="http://schemas.openxmlformats.org/officeDocument/2006/relationships" xmlns:m="http://schemas.openxmlformats.org/officeDocument/2006/math" xmlns:v="urn:schemas-microsoft-com:vml" xmlns:wp14="http://schemas.microsoft.com/office/word/2010/wordprocessingDrawing" xmlns:wp="http://schemas.openxmlformats.org/drawingml/2006/wordprocessingDrawing" xmlns:w10="urn:schemas-microsoft-com:office:word" xmlns:w="http://schemas.openxmlformats.org/wordprocessingml/2006/main" xmlns:w14="http://schemas.microsoft.com/office/word/2010/wordml" xmlns:w15="http://schemas.microsoft.com/office/word/2012/wordml" xmlns:w16cex="http://schemas.microsoft.com/office/word/2018/wordml/cex" xmlns:w16cid="http://schemas.microsoft.com/office/word/2016/wordml/cid" xmlns:w16="http://schemas.microsoft.com/office/word/2018/wordml" xmlns:w16du="http://schemas.microsoft.com/office/word/2023/wordml/word16du" xmlns:w16sdtdh="http://schemas.microsoft.com/office/word/2020/wordml/sdtdatahash" xmlns:w16sdtfl="http://schemas.microsoft.com/office/word/2024/wordml/sdtformatlock" xmlns:w16se="http://schemas.microsoft.com/office/word/2015/wordml/symex" xmlns:wpg="http://schemas.microsoft.com/office/word/2010/wordprocessingGroup" xmlns:wpi="http://schemas.microsoft.com/office/word/2010/wordprocessingInk" xmlns:wne="http://schemas.microsoft.com/office/word/2006/wordml" xmlns:wps="http://schemas.microsoft.com/office/word/2010/wordprocessingShape" mc:Ignorable="w14 w15 w16se w16cid w16 w16cex w16sdtdh w16sdtfl w16du wp14">
   <w:abstractNum w:abstractNumId="0" w15:restartNumberingAfterBreak="0">
+    <w:nsid w:val="0018487C"/>
+    <w:multiLevelType w:val="multilevel"/>
+    <w:tmpl w:val="E558E106"/>
+    <w:lvl w:ilvl="0">
+      <w:start w:val="1"/>
+      <w:numFmt w:val="bullet"/>
+      <w:lvlText w:val=""/>
+      <w:lvlJc w:val="left"/>
+      <w:pPr>
+        <w:tabs>
+          <w:tab w:val="num" w:pos="720"/>
+        </w:tabs>
+        <w:ind w:left="720" w:hanging="360"/>
+      </w:pPr>
+      <w:rPr>
+        <w:rFonts w:ascii="Symbol" w:hAnsi="Symbol" w:hint="default"/>
+        <w:sz w:val="20"/>
+      </w:rPr>
+    </w:lvl>
+    <w:lvl w:ilvl="1" w:tentative="1">
+      <w:start w:val="1"/>
+      <w:numFmt w:val="bullet"/>
+      <w:lvlText w:val="o"/>
+      <w:lvlJc w:val="left"/>
+      <w:pPr>
+        <w:tabs>
+          <w:tab w:val="num" w:pos="1440"/>
+        </w:tabs>
+        <w:ind w:left="1440" w:hanging="360"/>
+      </w:pPr>
+      <w:rPr>
+        <w:rFonts w:ascii="Courier New" w:hAnsi="Courier New" w:hint="default"/>
+        <w:sz w:val="20"/>
+      </w:rPr>
+    </w:lvl>
+    <w:lvl w:ilvl="2" w:tentative="1">
+      <w:start w:val="1"/>
+      <w:numFmt w:val="bullet"/>
+      <w:lvlText w:val=""/>
+      <w:lvlJc w:val="left"/>
+      <w:pPr>
+        <w:tabs>
+          <w:tab w:val="num" w:pos="2160"/>
+        </w:tabs>
+        <w:ind w:left="2160" w:hanging="360"/>
+      </w:pPr>
+      <w:rPr>
+        <w:rFonts w:ascii="Wingdings" w:hAnsi="Wingdings" w:hint="default"/>
+        <w:sz w:val="20"/>
+      </w:rPr>
+    </w:lvl>
+    <w:lvl w:ilvl="3" w:tentative="1">
+      <w:start w:val="1"/>
+      <w:numFmt w:val="bullet"/>
+      <w:lvlText w:val=""/>
+      <w:lvlJc w:val="left"/>
+      <w:pPr>
+        <w:tabs>
+          <w:tab w:val="num" w:pos="2880"/>
+        </w:tabs>
+        <w:ind w:left="2880" w:hanging="360"/>
+      </w:pPr>
+      <w:rPr>
+        <w:rFonts w:ascii="Wingdings" w:hAnsi="Wingdings" w:hint="default"/>
+        <w:sz w:val="20"/>
+      </w:rPr>
+    </w:lvl>
+    <w:lvl w:ilvl="4" w:tentative="1">
+      <w:start w:val="1"/>
+      <w:numFmt w:val="bullet"/>
+      <w:lvlText w:val=""/>
+      <w:lvlJc w:val="left"/>
+      <w:pPr>
+        <w:tabs>
+          <w:tab w:val="num" w:pos="3600"/>
+        </w:tabs>
+        <w:ind w:left="3600" w:hanging="360"/>
+      </w:pPr>
+      <w:rPr>
+        <w:rFonts w:ascii="Wingdings" w:hAnsi="Wingdings" w:hint="default"/>
+        <w:sz w:val="20"/>
+      </w:rPr>
+    </w:lvl>
+    <w:lvl w:ilvl="5" w:tentative="1">
+      <w:start w:val="1"/>
+      <w:numFmt w:val="bullet"/>
+      <w:lvlText w:val=""/>
+      <w:lvlJc w:val="left"/>
+      <w:pPr>
+        <w:tabs>
+          <w:tab w:val="num" w:pos="4320"/>
+        </w:tabs>
+        <w:ind w:left="4320" w:hanging="360"/>
+      </w:pPr>
+      <w:rPr>
+        <w:rFonts w:ascii="Wingdings" w:hAnsi="Wingdings" w:hint="default"/>
+        <w:sz w:val="20"/>
+      </w:rPr>
+    </w:lvl>
+    <w:lvl w:ilvl="6" w:tentative="1">
+      <w:start w:val="1"/>
+      <w:numFmt w:val="bullet"/>
+      <w:lvlText w:val=""/>
+      <w:lvlJc w:val="left"/>
+      <w:pPr>
+        <w:tabs>
+          <w:tab w:val="num" w:pos="5040"/>
+        </w:tabs>
+        <w:ind w:left="5040" w:hanging="360"/>
+      </w:pPr>
+      <w:rPr>
+        <w:rFonts w:ascii="Wingdings" w:hAnsi="Wingdings" w:hint="default"/>
+        <w:sz w:val="20"/>
+      </w:rPr>
+    </w:lvl>
+    <w:lvl w:ilvl="7" w:tentative="1">
+      <w:start w:val="1"/>
+      <w:numFmt w:val="bullet"/>
+      <w:lvlText w:val=""/>
+      <w:lvlJc w:val="left"/>
+      <w:pPr>
+        <w:tabs>
+          <w:tab w:val="num" w:pos="5760"/>
+        </w:tabs>
+        <w:ind w:left="5760" w:hanging="360"/>
+      </w:pPr>
+      <w:rPr>
+        <w:rFonts w:ascii="Wingdings" w:hAnsi="Wingdings" w:hint="default"/>
+        <w:sz w:val="20"/>
+      </w:rPr>
+    </w:lvl>
+    <w:lvl w:ilvl="8" w:tentative="1">
+      <w:start w:val="1"/>
+      <w:numFmt w:val="bullet"/>
+      <w:lvlText w:val=""/>
+      <w:lvlJc w:val="left"/>
+      <w:pPr>
+        <w:tabs>
+          <w:tab w:val="num" w:pos="6480"/>
+        </w:tabs>
+        <w:ind w:left="6480" w:hanging="360"/>
+      </w:pPr>
+      <w:rPr>
+        <w:rFonts w:ascii="Wingdings" w:hAnsi="Wingdings" w:hint="default"/>
+        <w:sz w:val="20"/>
+      </w:rPr>
+    </w:lvl>
+  </w:abstractNum>
+  <w:abstractNum w:abstractNumId="1" w15:restartNumberingAfterBreak="0">
     <w:nsid w:val="0224536E"/>
     <w:multiLevelType w:val="multilevel"/>
     <w:tmpl w:val="C86083FE"/>
@@ -18359,7 +18932,7 @@
       </w:rPr>
     </w:lvl>
   </w:abstractNum>
-  <w:abstractNum w:abstractNumId="1" w15:restartNumberingAfterBreak="0">
+  <w:abstractNum w:abstractNumId="2" w15:restartNumberingAfterBreak="0">
     <w:nsid w:val="07A877B3"/>
     <w:multiLevelType w:val="hybridMultilevel"/>
     <w:tmpl w:val="B36841BC"/>
@@ -18445,7 +19018,156 @@
       </w:pPr>
     </w:lvl>
   </w:abstractNum>
-  <w:abstractNum w:abstractNumId="2" w15:restartNumberingAfterBreak="0">
+  <w:abstractNum w:abstractNumId="3" w15:restartNumberingAfterBreak="0">
+    <w:nsid w:val="09077A30"/>
+    <w:multiLevelType w:val="multilevel"/>
+    <w:tmpl w:val="A02C347C"/>
+    <w:lvl w:ilvl="0">
+      <w:start w:val="1"/>
+      <w:numFmt w:val="bullet"/>
+      <w:lvlText w:val=""/>
+      <w:lvlJc w:val="left"/>
+      <w:pPr>
+        <w:tabs>
+          <w:tab w:val="num" w:pos="720"/>
+        </w:tabs>
+        <w:ind w:left="720" w:hanging="360"/>
+      </w:pPr>
+      <w:rPr>
+        <w:rFonts w:ascii="Symbol" w:hAnsi="Symbol" w:hint="default"/>
+        <w:sz w:val="20"/>
+      </w:rPr>
+    </w:lvl>
+    <w:lvl w:ilvl="1" w:tentative="1">
+      <w:start w:val="1"/>
+      <w:numFmt w:val="bullet"/>
+      <w:lvlText w:val="o"/>
+      <w:lvlJc w:val="left"/>
+      <w:pPr>
+        <w:tabs>
+          <w:tab w:val="num" w:pos="1440"/>
+        </w:tabs>
+        <w:ind w:left="1440" w:hanging="360"/>
+      </w:pPr>
+      <w:rPr>
+        <w:rFonts w:ascii="Courier New" w:hAnsi="Courier New" w:hint="default"/>
+        <w:sz w:val="20"/>
+      </w:rPr>
+    </w:lvl>
+    <w:lvl w:ilvl="2" w:tentative="1">
+      <w:start w:val="1"/>
+      <w:numFmt w:val="bullet"/>
+      <w:lvlText w:val=""/>
+      <w:lvlJc w:val="left"/>
+      <w:pPr>
+        <w:tabs>
+          <w:tab w:val="num" w:pos="2160"/>
+        </w:tabs>
+        <w:ind w:left="2160" w:hanging="360"/>
+      </w:pPr>
+      <w:rPr>
+        <w:rFonts w:ascii="Wingdings" w:hAnsi="Wingdings" w:hint="default"/>
+        <w:sz w:val="20"/>
+      </w:rPr>
+    </w:lvl>
+    <w:lvl w:ilvl="3" w:tentative="1">
+      <w:start w:val="1"/>
+      <w:numFmt w:val="bullet"/>
+      <w:lvlText w:val=""/>
+      <w:lvlJc w:val="left"/>
+      <w:pPr>
+        <w:tabs>
+          <w:tab w:val="num" w:pos="2880"/>
+        </w:tabs>
+        <w:ind w:left="2880" w:hanging="360"/>
+      </w:pPr>
+      <w:rPr>
+        <w:rFonts w:ascii="Wingdings" w:hAnsi="Wingdings" w:hint="default"/>
+        <w:sz w:val="20"/>
+      </w:rPr>
+    </w:lvl>
+    <w:lvl w:ilvl="4" w:tentative="1">
+      <w:start w:val="1"/>
+      <w:numFmt w:val="bullet"/>
+      <w:lvlText w:val=""/>
+      <w:lvlJc w:val="left"/>
+      <w:pPr>
+        <w:tabs>
+          <w:tab w:val="num" w:pos="3600"/>
+        </w:tabs>
+        <w:ind w:left="3600" w:hanging="360"/>
+      </w:pPr>
+      <w:rPr>
+        <w:rFonts w:ascii="Wingdings" w:hAnsi="Wingdings" w:hint="default"/>
+        <w:sz w:val="20"/>
+      </w:rPr>
+    </w:lvl>
+    <w:lvl w:ilvl="5" w:tentative="1">
+      <w:start w:val="1"/>
+      <w:numFmt w:val="bullet"/>
+      <w:lvlText w:val=""/>
+      <w:lvlJc w:val="left"/>
+      <w:pPr>
+        <w:tabs>
+          <w:tab w:val="num" w:pos="4320"/>
+        </w:tabs>
+        <w:ind w:left="4320" w:hanging="360"/>
+      </w:pPr>
+      <w:rPr>
+        <w:rFonts w:ascii="Wingdings" w:hAnsi="Wingdings" w:hint="default"/>
+        <w:sz w:val="20"/>
+      </w:rPr>
+    </w:lvl>
+    <w:lvl w:ilvl="6" w:tentative="1">
+      <w:start w:val="1"/>
+      <w:numFmt w:val="bullet"/>
+      <w:lvlText w:val=""/>
+      <w:lvlJc w:val="left"/>
+      <w:pPr>
+        <w:tabs>
+          <w:tab w:val="num" w:pos="5040"/>
+        </w:tabs>
+        <w:ind w:left="5040" w:hanging="360"/>
+      </w:pPr>
+      <w:rPr>
+        <w:rFonts w:ascii="Wingdings" w:hAnsi="Wingdings" w:hint="default"/>
+        <w:sz w:val="20"/>
+      </w:rPr>
+    </w:lvl>
+    <w:lvl w:ilvl="7" w:tentative="1">
+      <w:start w:val="1"/>
+      <w:numFmt w:val="bullet"/>
+      <w:lvlText w:val=""/>
+      <w:lvlJc w:val="left"/>
+      <w:pPr>
+        <w:tabs>
+          <w:tab w:val="num" w:pos="5760"/>
+        </w:tabs>
+        <w:ind w:left="5760" w:hanging="360"/>
+      </w:pPr>
+      <w:rPr>
+        <w:rFonts w:ascii="Wingdings" w:hAnsi="Wingdings" w:hint="default"/>
+        <w:sz w:val="20"/>
+      </w:rPr>
+    </w:lvl>
+    <w:lvl w:ilvl="8" w:tentative="1">
+      <w:start w:val="1"/>
+      <w:numFmt w:val="bullet"/>
+      <w:lvlText w:val=""/>
+      <w:lvlJc w:val="left"/>
+      <w:pPr>
+        <w:tabs>
+          <w:tab w:val="num" w:pos="6480"/>
+        </w:tabs>
+        <w:ind w:left="6480" w:hanging="360"/>
+      </w:pPr>
+      <w:rPr>
+        <w:rFonts w:ascii="Wingdings" w:hAnsi="Wingdings" w:hint="default"/>
+        <w:sz w:val="20"/>
+      </w:rPr>
+    </w:lvl>
+  </w:abstractNum>
+  <w:abstractNum w:abstractNumId="4" w15:restartNumberingAfterBreak="0">
     <w:nsid w:val="0A0353FE"/>
     <w:multiLevelType w:val="hybridMultilevel"/>
     <w:tmpl w:val="FE767A2C"/>
@@ -18558,7 +19280,7 @@
       </w:rPr>
     </w:lvl>
   </w:abstractNum>
-  <w:abstractNum w:abstractNumId="3" w15:restartNumberingAfterBreak="0">
+  <w:abstractNum w:abstractNumId="5" w15:restartNumberingAfterBreak="0">
     <w:nsid w:val="0A521A7D"/>
     <w:multiLevelType w:val="hybridMultilevel"/>
     <w:tmpl w:val="815C174C"/>
@@ -18647,7 +19369,7 @@
       </w:pPr>
     </w:lvl>
   </w:abstractNum>
-  <w:abstractNum w:abstractNumId="4" w15:restartNumberingAfterBreak="0">
+  <w:abstractNum w:abstractNumId="6" w15:restartNumberingAfterBreak="0">
     <w:nsid w:val="0BF01C91"/>
     <w:multiLevelType w:val="multilevel"/>
     <w:tmpl w:val="4970BF66"/>
@@ -18796,7 +19518,7 @@
       </w:rPr>
     </w:lvl>
   </w:abstractNum>
-  <w:abstractNum w:abstractNumId="5" w15:restartNumberingAfterBreak="0">
+  <w:abstractNum w:abstractNumId="7" w15:restartNumberingAfterBreak="0">
     <w:nsid w:val="0D8F6A65"/>
     <w:multiLevelType w:val="hybridMultilevel"/>
     <w:tmpl w:val="EC38D4F6"/>
@@ -18909,7 +19631,7 @@
       </w:rPr>
     </w:lvl>
   </w:abstractNum>
-  <w:abstractNum w:abstractNumId="6" w15:restartNumberingAfterBreak="0">
+  <w:abstractNum w:abstractNumId="8" w15:restartNumberingAfterBreak="0">
     <w:nsid w:val="111501AB"/>
     <w:multiLevelType w:val="hybridMultilevel"/>
     <w:tmpl w:val="9B242FF6"/>
@@ -18998,7 +19720,7 @@
       </w:pPr>
     </w:lvl>
   </w:abstractNum>
-  <w:abstractNum w:abstractNumId="7" w15:restartNumberingAfterBreak="0">
+  <w:abstractNum w:abstractNumId="9" w15:restartNumberingAfterBreak="0">
     <w:nsid w:val="11291124"/>
     <w:multiLevelType w:val="multilevel"/>
     <w:tmpl w:val="7908CF00"/>
@@ -19147,7 +19869,7 @@
       </w:rPr>
     </w:lvl>
   </w:abstractNum>
-  <w:abstractNum w:abstractNumId="8" w15:restartNumberingAfterBreak="0">
+  <w:abstractNum w:abstractNumId="10" w15:restartNumberingAfterBreak="0">
     <w:nsid w:val="12502826"/>
     <w:multiLevelType w:val="hybridMultilevel"/>
     <w:tmpl w:val="D6C60E38"/>
@@ -19260,7 +19982,7 @@
       </w:rPr>
     </w:lvl>
   </w:abstractNum>
-  <w:abstractNum w:abstractNumId="9" w15:restartNumberingAfterBreak="0">
+  <w:abstractNum w:abstractNumId="11" w15:restartNumberingAfterBreak="0">
     <w:nsid w:val="167D6C3C"/>
     <w:multiLevelType w:val="hybridMultilevel"/>
     <w:tmpl w:val="F3FE030E"/>
@@ -19373,7 +20095,7 @@
       </w:rPr>
     </w:lvl>
   </w:abstractNum>
-  <w:abstractNum w:abstractNumId="10" w15:restartNumberingAfterBreak="0">
+  <w:abstractNum w:abstractNumId="12" w15:restartNumberingAfterBreak="0">
     <w:nsid w:val="16B13FA1"/>
     <w:multiLevelType w:val="multilevel"/>
     <w:tmpl w:val="82E8A49E"/>
@@ -19522,7 +20244,7 @@
       </w:rPr>
     </w:lvl>
   </w:abstractNum>
-  <w:abstractNum w:abstractNumId="11" w15:restartNumberingAfterBreak="0">
+  <w:abstractNum w:abstractNumId="13" w15:restartNumberingAfterBreak="0">
     <w:nsid w:val="1C1A4231"/>
     <w:multiLevelType w:val="hybridMultilevel"/>
     <w:tmpl w:val="35AA3CE4"/>
@@ -19635,7 +20357,7 @@
       </w:rPr>
     </w:lvl>
   </w:abstractNum>
-  <w:abstractNum w:abstractNumId="12" w15:restartNumberingAfterBreak="0">
+  <w:abstractNum w:abstractNumId="14" w15:restartNumberingAfterBreak="0">
     <w:nsid w:val="1D3C440B"/>
     <w:multiLevelType w:val="multilevel"/>
     <w:tmpl w:val="3A16C03A"/>
@@ -19748,7 +20470,7 @@
       </w:pPr>
     </w:lvl>
   </w:abstractNum>
-  <w:abstractNum w:abstractNumId="13" w15:restartNumberingAfterBreak="0">
+  <w:abstractNum w:abstractNumId="15" w15:restartNumberingAfterBreak="0">
     <w:nsid w:val="1ECC3304"/>
     <w:multiLevelType w:val="multilevel"/>
     <w:tmpl w:val="A0C4065E"/>
@@ -19897,7 +20619,7 @@
       </w:rPr>
     </w:lvl>
   </w:abstractNum>
-  <w:abstractNum w:abstractNumId="14" w15:restartNumberingAfterBreak="0">
+  <w:abstractNum w:abstractNumId="16" w15:restartNumberingAfterBreak="0">
     <w:nsid w:val="2069211A"/>
     <w:multiLevelType w:val="multilevel"/>
     <w:tmpl w:val="18D62D02"/>
@@ -20046,7 +20768,156 @@
       </w:rPr>
     </w:lvl>
   </w:abstractNum>
-  <w:abstractNum w:abstractNumId="15" w15:restartNumberingAfterBreak="0">
+  <w:abstractNum w:abstractNumId="17" w15:restartNumberingAfterBreak="0">
+    <w:nsid w:val="24022283"/>
+    <w:multiLevelType w:val="multilevel"/>
+    <w:tmpl w:val="88B62464"/>
+    <w:lvl w:ilvl="0">
+      <w:start w:val="1"/>
+      <w:numFmt w:val="bullet"/>
+      <w:lvlText w:val=""/>
+      <w:lvlJc w:val="left"/>
+      <w:pPr>
+        <w:tabs>
+          <w:tab w:val="num" w:pos="720"/>
+        </w:tabs>
+        <w:ind w:left="720" w:hanging="360"/>
+      </w:pPr>
+      <w:rPr>
+        <w:rFonts w:ascii="Symbol" w:hAnsi="Symbol" w:hint="default"/>
+        <w:sz w:val="20"/>
+      </w:rPr>
+    </w:lvl>
+    <w:lvl w:ilvl="1" w:tentative="1">
+      <w:start w:val="1"/>
+      <w:numFmt w:val="bullet"/>
+      <w:lvlText w:val="o"/>
+      <w:lvlJc w:val="left"/>
+      <w:pPr>
+        <w:tabs>
+          <w:tab w:val="num" w:pos="1440"/>
+        </w:tabs>
+        <w:ind w:left="1440" w:hanging="360"/>
+      </w:pPr>
+      <w:rPr>
+        <w:rFonts w:ascii="Courier New" w:hAnsi="Courier New" w:hint="default"/>
+        <w:sz w:val="20"/>
+      </w:rPr>
+    </w:lvl>
+    <w:lvl w:ilvl="2" w:tentative="1">
+      <w:start w:val="1"/>
+      <w:numFmt w:val="bullet"/>
+      <w:lvlText w:val=""/>
+      <w:lvlJc w:val="left"/>
+      <w:pPr>
+        <w:tabs>
+          <w:tab w:val="num" w:pos="2160"/>
+        </w:tabs>
+        <w:ind w:left="2160" w:hanging="360"/>
+      </w:pPr>
+      <w:rPr>
+        <w:rFonts w:ascii="Wingdings" w:hAnsi="Wingdings" w:hint="default"/>
+        <w:sz w:val="20"/>
+      </w:rPr>
+    </w:lvl>
+    <w:lvl w:ilvl="3" w:tentative="1">
+      <w:start w:val="1"/>
+      <w:numFmt w:val="bullet"/>
+      <w:lvlText w:val=""/>
+      <w:lvlJc w:val="left"/>
+      <w:pPr>
+        <w:tabs>
+          <w:tab w:val="num" w:pos="2880"/>
+        </w:tabs>
+        <w:ind w:left="2880" w:hanging="360"/>
+      </w:pPr>
+      <w:rPr>
+        <w:rFonts w:ascii="Wingdings" w:hAnsi="Wingdings" w:hint="default"/>
+        <w:sz w:val="20"/>
+      </w:rPr>
+    </w:lvl>
+    <w:lvl w:ilvl="4" w:tentative="1">
+      <w:start w:val="1"/>
+      <w:numFmt w:val="bullet"/>
+      <w:lvlText w:val=""/>
+      <w:lvlJc w:val="left"/>
+      <w:pPr>
+        <w:tabs>
+          <w:tab w:val="num" w:pos="3600"/>
+        </w:tabs>
+        <w:ind w:left="3600" w:hanging="360"/>
+      </w:pPr>
+      <w:rPr>
+        <w:rFonts w:ascii="Wingdings" w:hAnsi="Wingdings" w:hint="default"/>
+        <w:sz w:val="20"/>
+      </w:rPr>
+    </w:lvl>
+    <w:lvl w:ilvl="5" w:tentative="1">
+      <w:start w:val="1"/>
+      <w:numFmt w:val="bullet"/>
+      <w:lvlText w:val=""/>
+      <w:lvlJc w:val="left"/>
+      <w:pPr>
+        <w:tabs>
+          <w:tab w:val="num" w:pos="4320"/>
+        </w:tabs>
+        <w:ind w:left="4320" w:hanging="360"/>
+      </w:pPr>
+      <w:rPr>
+        <w:rFonts w:ascii="Wingdings" w:hAnsi="Wingdings" w:hint="default"/>
+        <w:sz w:val="20"/>
+      </w:rPr>
+    </w:lvl>
+    <w:lvl w:ilvl="6" w:tentative="1">
+      <w:start w:val="1"/>
+      <w:numFmt w:val="bullet"/>
+      <w:lvlText w:val=""/>
+      <w:lvlJc w:val="left"/>
+      <w:pPr>
+        <w:tabs>
+          <w:tab w:val="num" w:pos="5040"/>
+        </w:tabs>
+        <w:ind w:left="5040" w:hanging="360"/>
+      </w:pPr>
+      <w:rPr>
+        <w:rFonts w:ascii="Wingdings" w:hAnsi="Wingdings" w:hint="default"/>
+        <w:sz w:val="20"/>
+      </w:rPr>
+    </w:lvl>
+    <w:lvl w:ilvl="7" w:tentative="1">
+      <w:start w:val="1"/>
+      <w:numFmt w:val="bullet"/>
+      <w:lvlText w:val=""/>
+      <w:lvlJc w:val="left"/>
+      <w:pPr>
+        <w:tabs>
+          <w:tab w:val="num" w:pos="5760"/>
+        </w:tabs>
+        <w:ind w:left="5760" w:hanging="360"/>
+      </w:pPr>
+      <w:rPr>
+        <w:rFonts w:ascii="Wingdings" w:hAnsi="Wingdings" w:hint="default"/>
+        <w:sz w:val="20"/>
+      </w:rPr>
+    </w:lvl>
+    <w:lvl w:ilvl="8" w:tentative="1">
+      <w:start w:val="1"/>
+      <w:numFmt w:val="bullet"/>
+      <w:lvlText w:val=""/>
+      <w:lvlJc w:val="left"/>
+      <w:pPr>
+        <w:tabs>
+          <w:tab w:val="num" w:pos="6480"/>
+        </w:tabs>
+        <w:ind w:left="6480" w:hanging="360"/>
+      </w:pPr>
+      <w:rPr>
+        <w:rFonts w:ascii="Wingdings" w:hAnsi="Wingdings" w:hint="default"/>
+        <w:sz w:val="20"/>
+      </w:rPr>
+    </w:lvl>
+  </w:abstractNum>
+  <w:abstractNum w:abstractNumId="18" w15:restartNumberingAfterBreak="0">
     <w:nsid w:val="263617FC"/>
     <w:multiLevelType w:val="hybridMultilevel"/>
     <w:tmpl w:val="8E7A63AC"/>
@@ -20132,7 +21003,7 @@
       </w:pPr>
     </w:lvl>
   </w:abstractNum>
-  <w:abstractNum w:abstractNumId="16" w15:restartNumberingAfterBreak="0">
+  <w:abstractNum w:abstractNumId="19" w15:restartNumberingAfterBreak="0">
     <w:nsid w:val="29596844"/>
     <w:multiLevelType w:val="multilevel"/>
     <w:tmpl w:val="8F08B654"/>
@@ -20281,7 +21152,7 @@
       </w:rPr>
     </w:lvl>
   </w:abstractNum>
-  <w:abstractNum w:abstractNumId="17" w15:restartNumberingAfterBreak="0">
+  <w:abstractNum w:abstractNumId="20" w15:restartNumberingAfterBreak="0">
     <w:nsid w:val="2C6F5821"/>
     <w:multiLevelType w:val="multilevel"/>
     <w:tmpl w:val="4802078A"/>
@@ -20430,7 +21301,7 @@
       </w:rPr>
     </w:lvl>
   </w:abstractNum>
-  <w:abstractNum w:abstractNumId="18" w15:restartNumberingAfterBreak="0">
+  <w:abstractNum w:abstractNumId="21" w15:restartNumberingAfterBreak="0">
     <w:nsid w:val="2F075972"/>
     <w:multiLevelType w:val="hybridMultilevel"/>
     <w:tmpl w:val="564E806E"/>
@@ -20523,7 +21394,7 @@
       </w:pPr>
     </w:lvl>
   </w:abstractNum>
-  <w:abstractNum w:abstractNumId="19" w15:restartNumberingAfterBreak="0">
+  <w:abstractNum w:abstractNumId="22" w15:restartNumberingAfterBreak="0">
     <w:nsid w:val="30BF5979"/>
     <w:multiLevelType w:val="multilevel"/>
     <w:tmpl w:val="855C7DAA"/>
@@ -20672,7 +21543,7 @@
       </w:rPr>
     </w:lvl>
   </w:abstractNum>
-  <w:abstractNum w:abstractNumId="20" w15:restartNumberingAfterBreak="0">
+  <w:abstractNum w:abstractNumId="23" w15:restartNumberingAfterBreak="0">
     <w:nsid w:val="3549761B"/>
     <w:multiLevelType w:val="hybridMultilevel"/>
     <w:tmpl w:val="939AF464"/>
@@ -20785,7 +21656,156 @@
       </w:rPr>
     </w:lvl>
   </w:abstractNum>
-  <w:abstractNum w:abstractNumId="21" w15:restartNumberingAfterBreak="0">
+  <w:abstractNum w:abstractNumId="24" w15:restartNumberingAfterBreak="0">
+    <w:nsid w:val="40967D97"/>
+    <w:multiLevelType w:val="multilevel"/>
+    <w:tmpl w:val="9D6E20EC"/>
+    <w:lvl w:ilvl="0">
+      <w:start w:val="1"/>
+      <w:numFmt w:val="bullet"/>
+      <w:lvlText w:val=""/>
+      <w:lvlJc w:val="left"/>
+      <w:pPr>
+        <w:tabs>
+          <w:tab w:val="num" w:pos="720"/>
+        </w:tabs>
+        <w:ind w:left="720" w:hanging="360"/>
+      </w:pPr>
+      <w:rPr>
+        <w:rFonts w:ascii="Symbol" w:hAnsi="Symbol" w:hint="default"/>
+        <w:sz w:val="20"/>
+      </w:rPr>
+    </w:lvl>
+    <w:lvl w:ilvl="1" w:tentative="1">
+      <w:start w:val="1"/>
+      <w:numFmt w:val="bullet"/>
+      <w:lvlText w:val="o"/>
+      <w:lvlJc w:val="left"/>
+      <w:pPr>
+        <w:tabs>
+          <w:tab w:val="num" w:pos="1440"/>
+        </w:tabs>
+        <w:ind w:left="1440" w:hanging="360"/>
+      </w:pPr>
+      <w:rPr>
+        <w:rFonts w:ascii="Courier New" w:hAnsi="Courier New" w:hint="default"/>
+        <w:sz w:val="20"/>
+      </w:rPr>
+    </w:lvl>
+    <w:lvl w:ilvl="2" w:tentative="1">
+      <w:start w:val="1"/>
+      <w:numFmt w:val="bullet"/>
+      <w:lvlText w:val=""/>
+      <w:lvlJc w:val="left"/>
+      <w:pPr>
+        <w:tabs>
+          <w:tab w:val="num" w:pos="2160"/>
+        </w:tabs>
+        <w:ind w:left="2160" w:hanging="360"/>
+      </w:pPr>
+      <w:rPr>
+        <w:rFonts w:ascii="Wingdings" w:hAnsi="Wingdings" w:hint="default"/>
+        <w:sz w:val="20"/>
+      </w:rPr>
+    </w:lvl>
+    <w:lvl w:ilvl="3" w:tentative="1">
+      <w:start w:val="1"/>
+      <w:numFmt w:val="bullet"/>
+      <w:lvlText w:val=""/>
+      <w:lvlJc w:val="left"/>
+      <w:pPr>
+        <w:tabs>
+          <w:tab w:val="num" w:pos="2880"/>
+        </w:tabs>
+        <w:ind w:left="2880" w:hanging="360"/>
+      </w:pPr>
+      <w:rPr>
+        <w:rFonts w:ascii="Wingdings" w:hAnsi="Wingdings" w:hint="default"/>
+        <w:sz w:val="20"/>
+      </w:rPr>
+    </w:lvl>
+    <w:lvl w:ilvl="4" w:tentative="1">
+      <w:start w:val="1"/>
+      <w:numFmt w:val="bullet"/>
+      <w:lvlText w:val=""/>
+      <w:lvlJc w:val="left"/>
+      <w:pPr>
+        <w:tabs>
+          <w:tab w:val="num" w:pos="3600"/>
+        </w:tabs>
+        <w:ind w:left="3600" w:hanging="360"/>
+      </w:pPr>
+      <w:rPr>
+        <w:rFonts w:ascii="Wingdings" w:hAnsi="Wingdings" w:hint="default"/>
+        <w:sz w:val="20"/>
+      </w:rPr>
+    </w:lvl>
+    <w:lvl w:ilvl="5" w:tentative="1">
+      <w:start w:val="1"/>
+      <w:numFmt w:val="bullet"/>
+      <w:lvlText w:val=""/>
+      <w:lvlJc w:val="left"/>
+      <w:pPr>
+        <w:tabs>
+          <w:tab w:val="num" w:pos="4320"/>
+        </w:tabs>
+        <w:ind w:left="4320" w:hanging="360"/>
+      </w:pPr>
+      <w:rPr>
+        <w:rFonts w:ascii="Wingdings" w:hAnsi="Wingdings" w:hint="default"/>
+        <w:sz w:val="20"/>
+      </w:rPr>
+    </w:lvl>
+    <w:lvl w:ilvl="6" w:tentative="1">
+      <w:start w:val="1"/>
+      <w:numFmt w:val="bullet"/>
+      <w:lvlText w:val=""/>
+      <w:lvlJc w:val="left"/>
+      <w:pPr>
+        <w:tabs>
+          <w:tab w:val="num" w:pos="5040"/>
+        </w:tabs>
+        <w:ind w:left="5040" w:hanging="360"/>
+      </w:pPr>
+      <w:rPr>
+        <w:rFonts w:ascii="Wingdings" w:hAnsi="Wingdings" w:hint="default"/>
+        <w:sz w:val="20"/>
+      </w:rPr>
+    </w:lvl>
+    <w:lvl w:ilvl="7" w:tentative="1">
+      <w:start w:val="1"/>
+      <w:numFmt w:val="bullet"/>
+      <w:lvlText w:val=""/>
+      <w:lvlJc w:val="left"/>
+      <w:pPr>
+        <w:tabs>
+          <w:tab w:val="num" w:pos="5760"/>
+        </w:tabs>
+        <w:ind w:left="5760" w:hanging="360"/>
+      </w:pPr>
+      <w:rPr>
+        <w:rFonts w:ascii="Wingdings" w:hAnsi="Wingdings" w:hint="default"/>
+        <w:sz w:val="20"/>
+      </w:rPr>
+    </w:lvl>
+    <w:lvl w:ilvl="8" w:tentative="1">
+      <w:start w:val="1"/>
+      <w:numFmt w:val="bullet"/>
+      <w:lvlText w:val=""/>
+      <w:lvlJc w:val="left"/>
+      <w:pPr>
+        <w:tabs>
+          <w:tab w:val="num" w:pos="6480"/>
+        </w:tabs>
+        <w:ind w:left="6480" w:hanging="360"/>
+      </w:pPr>
+      <w:rPr>
+        <w:rFonts w:ascii="Wingdings" w:hAnsi="Wingdings" w:hint="default"/>
+        <w:sz w:val="20"/>
+      </w:rPr>
+    </w:lvl>
+  </w:abstractNum>
+  <w:abstractNum w:abstractNumId="25" w15:restartNumberingAfterBreak="0">
     <w:nsid w:val="45A51AA3"/>
     <w:multiLevelType w:val="hybridMultilevel"/>
     <w:tmpl w:val="0B6ECC96"/>
@@ -20898,7 +21918,7 @@
       </w:rPr>
     </w:lvl>
   </w:abstractNum>
-  <w:abstractNum w:abstractNumId="22" w15:restartNumberingAfterBreak="0">
+  <w:abstractNum w:abstractNumId="26" w15:restartNumberingAfterBreak="0">
     <w:nsid w:val="46C54072"/>
     <w:multiLevelType w:val="hybridMultilevel"/>
     <w:tmpl w:val="378EB1AC"/>
@@ -21011,7 +22031,7 @@
       </w:rPr>
     </w:lvl>
   </w:abstractNum>
-  <w:abstractNum w:abstractNumId="23" w15:restartNumberingAfterBreak="0">
+  <w:abstractNum w:abstractNumId="27" w15:restartNumberingAfterBreak="0">
     <w:nsid w:val="471A7289"/>
     <w:multiLevelType w:val="multilevel"/>
     <w:tmpl w:val="61E61912"/>
@@ -21160,7 +22180,7 @@
       </w:rPr>
     </w:lvl>
   </w:abstractNum>
-  <w:abstractNum w:abstractNumId="24" w15:restartNumberingAfterBreak="0">
+  <w:abstractNum w:abstractNumId="28" w15:restartNumberingAfterBreak="0">
     <w:nsid w:val="49337203"/>
     <w:multiLevelType w:val="multilevel"/>
     <w:tmpl w:val="71287E04"/>
@@ -21309,7 +22329,7 @@
       </w:rPr>
     </w:lvl>
   </w:abstractNum>
-  <w:abstractNum w:abstractNumId="25" w15:restartNumberingAfterBreak="0">
+  <w:abstractNum w:abstractNumId="29" w15:restartNumberingAfterBreak="0">
     <w:nsid w:val="4A8D45E5"/>
     <w:multiLevelType w:val="hybridMultilevel"/>
     <w:tmpl w:val="25F0F3CE"/>
@@ -21395,7 +22415,7 @@
       </w:pPr>
     </w:lvl>
   </w:abstractNum>
-  <w:abstractNum w:abstractNumId="26" w15:restartNumberingAfterBreak="0">
+  <w:abstractNum w:abstractNumId="30" w15:restartNumberingAfterBreak="0">
     <w:nsid w:val="4B123098"/>
     <w:multiLevelType w:val="hybridMultilevel"/>
     <w:tmpl w:val="E320C212"/>
@@ -21508,7 +22528,7 @@
       </w:rPr>
     </w:lvl>
   </w:abstractNum>
-  <w:abstractNum w:abstractNumId="27" w15:restartNumberingAfterBreak="0">
+  <w:abstractNum w:abstractNumId="31" w15:restartNumberingAfterBreak="0">
     <w:nsid w:val="4BD56FA2"/>
     <w:multiLevelType w:val="hybridMultilevel"/>
     <w:tmpl w:val="9964F572"/>
@@ -21597,7 +22617,156 @@
       </w:pPr>
     </w:lvl>
   </w:abstractNum>
-  <w:abstractNum w:abstractNumId="28" w15:restartNumberingAfterBreak="0">
+  <w:abstractNum w:abstractNumId="32" w15:restartNumberingAfterBreak="0">
+    <w:nsid w:val="4F18216E"/>
+    <w:multiLevelType w:val="multilevel"/>
+    <w:tmpl w:val="4BD8FCA2"/>
+    <w:lvl w:ilvl="0">
+      <w:start w:val="1"/>
+      <w:numFmt w:val="bullet"/>
+      <w:lvlText w:val=""/>
+      <w:lvlJc w:val="left"/>
+      <w:pPr>
+        <w:tabs>
+          <w:tab w:val="num" w:pos="720"/>
+        </w:tabs>
+        <w:ind w:left="720" w:hanging="360"/>
+      </w:pPr>
+      <w:rPr>
+        <w:rFonts w:ascii="Symbol" w:hAnsi="Symbol" w:hint="default"/>
+        <w:sz w:val="20"/>
+      </w:rPr>
+    </w:lvl>
+    <w:lvl w:ilvl="1" w:tentative="1">
+      <w:start w:val="1"/>
+      <w:numFmt w:val="bullet"/>
+      <w:lvlText w:val="o"/>
+      <w:lvlJc w:val="left"/>
+      <w:pPr>
+        <w:tabs>
+          <w:tab w:val="num" w:pos="1440"/>
+        </w:tabs>
+        <w:ind w:left="1440" w:hanging="360"/>
+      </w:pPr>
+      <w:rPr>
+        <w:rFonts w:ascii="Courier New" w:hAnsi="Courier New" w:hint="default"/>
+        <w:sz w:val="20"/>
+      </w:rPr>
+    </w:lvl>
+    <w:lvl w:ilvl="2" w:tentative="1">
+      <w:start w:val="1"/>
+      <w:numFmt w:val="bullet"/>
+      <w:lvlText w:val=""/>
+      <w:lvlJc w:val="left"/>
+      <w:pPr>
+        <w:tabs>
+          <w:tab w:val="num" w:pos="2160"/>
+        </w:tabs>
+        <w:ind w:left="2160" w:hanging="360"/>
+      </w:pPr>
+      <w:rPr>
+        <w:rFonts w:ascii="Wingdings" w:hAnsi="Wingdings" w:hint="default"/>
+        <w:sz w:val="20"/>
+      </w:rPr>
+    </w:lvl>
+    <w:lvl w:ilvl="3" w:tentative="1">
+      <w:start w:val="1"/>
+      <w:numFmt w:val="bullet"/>
+      <w:lvlText w:val=""/>
+      <w:lvlJc w:val="left"/>
+      <w:pPr>
+        <w:tabs>
+          <w:tab w:val="num" w:pos="2880"/>
+        </w:tabs>
+        <w:ind w:left="2880" w:hanging="360"/>
+      </w:pPr>
+      <w:rPr>
+        <w:rFonts w:ascii="Wingdings" w:hAnsi="Wingdings" w:hint="default"/>
+        <w:sz w:val="20"/>
+      </w:rPr>
+    </w:lvl>
+    <w:lvl w:ilvl="4" w:tentative="1">
+      <w:start w:val="1"/>
+      <w:numFmt w:val="bullet"/>
+      <w:lvlText w:val=""/>
+      <w:lvlJc w:val="left"/>
+      <w:pPr>
+        <w:tabs>
+          <w:tab w:val="num" w:pos="3600"/>
+        </w:tabs>
+        <w:ind w:left="3600" w:hanging="360"/>
+      </w:pPr>
+      <w:rPr>
+        <w:rFonts w:ascii="Wingdings" w:hAnsi="Wingdings" w:hint="default"/>
+        <w:sz w:val="20"/>
+      </w:rPr>
+    </w:lvl>
+    <w:lvl w:ilvl="5" w:tentative="1">
+      <w:start w:val="1"/>
+      <w:numFmt w:val="bullet"/>
+      <w:lvlText w:val=""/>
+      <w:lvlJc w:val="left"/>
+      <w:pPr>
+        <w:tabs>
+          <w:tab w:val="num" w:pos="4320"/>
+        </w:tabs>
+        <w:ind w:left="4320" w:hanging="360"/>
+      </w:pPr>
+      <w:rPr>
+        <w:rFonts w:ascii="Wingdings" w:hAnsi="Wingdings" w:hint="default"/>
+        <w:sz w:val="20"/>
+      </w:rPr>
+    </w:lvl>
+    <w:lvl w:ilvl="6" w:tentative="1">
+      <w:start w:val="1"/>
+      <w:numFmt w:val="bullet"/>
+      <w:lvlText w:val=""/>
+      <w:lvlJc w:val="left"/>
+      <w:pPr>
+        <w:tabs>
+          <w:tab w:val="num" w:pos="5040"/>
+        </w:tabs>
+        <w:ind w:left="5040" w:hanging="360"/>
+      </w:pPr>
+      <w:rPr>
+        <w:rFonts w:ascii="Wingdings" w:hAnsi="Wingdings" w:hint="default"/>
+        <w:sz w:val="20"/>
+      </w:rPr>
+    </w:lvl>
+    <w:lvl w:ilvl="7" w:tentative="1">
+      <w:start w:val="1"/>
+      <w:numFmt w:val="bullet"/>
+      <w:lvlText w:val=""/>
+      <w:lvlJc w:val="left"/>
+      <w:pPr>
+        <w:tabs>
+          <w:tab w:val="num" w:pos="5760"/>
+        </w:tabs>
+        <w:ind w:left="5760" w:hanging="360"/>
+      </w:pPr>
+      <w:rPr>
+        <w:rFonts w:ascii="Wingdings" w:hAnsi="Wingdings" w:hint="default"/>
+        <w:sz w:val="20"/>
+      </w:rPr>
+    </w:lvl>
+    <w:lvl w:ilvl="8" w:tentative="1">
+      <w:start w:val="1"/>
+      <w:numFmt w:val="bullet"/>
+      <w:lvlText w:val=""/>
+      <w:lvlJc w:val="left"/>
+      <w:pPr>
+        <w:tabs>
+          <w:tab w:val="num" w:pos="6480"/>
+        </w:tabs>
+        <w:ind w:left="6480" w:hanging="360"/>
+      </w:pPr>
+      <w:rPr>
+        <w:rFonts w:ascii="Wingdings" w:hAnsi="Wingdings" w:hint="default"/>
+        <w:sz w:val="20"/>
+      </w:rPr>
+    </w:lvl>
+  </w:abstractNum>
+  <w:abstractNum w:abstractNumId="33" w15:restartNumberingAfterBreak="0">
     <w:nsid w:val="51D40035"/>
     <w:multiLevelType w:val="multilevel"/>
     <w:tmpl w:val="44BA211A"/>
@@ -21746,7 +22915,7 @@
       </w:rPr>
     </w:lvl>
   </w:abstractNum>
-  <w:abstractNum w:abstractNumId="29" w15:restartNumberingAfterBreak="0">
+  <w:abstractNum w:abstractNumId="34" w15:restartNumberingAfterBreak="0">
     <w:nsid w:val="53897609"/>
     <w:multiLevelType w:val="hybridMultilevel"/>
     <w:tmpl w:val="0C0EF78C"/>
@@ -21859,7 +23028,7 @@
       </w:rPr>
     </w:lvl>
   </w:abstractNum>
-  <w:abstractNum w:abstractNumId="30" w15:restartNumberingAfterBreak="0">
+  <w:abstractNum w:abstractNumId="35" w15:restartNumberingAfterBreak="0">
     <w:nsid w:val="5A21709C"/>
     <w:multiLevelType w:val="hybridMultilevel"/>
     <w:tmpl w:val="D2A47092"/>
@@ -21972,7 +23141,7 @@
       </w:rPr>
     </w:lvl>
   </w:abstractNum>
-  <w:abstractNum w:abstractNumId="31" w15:restartNumberingAfterBreak="0">
+  <w:abstractNum w:abstractNumId="36" w15:restartNumberingAfterBreak="0">
     <w:nsid w:val="638832AE"/>
     <w:multiLevelType w:val="multilevel"/>
     <w:tmpl w:val="E00840AC"/>
@@ -22121,7 +23290,7 @@
       </w:rPr>
     </w:lvl>
   </w:abstractNum>
-  <w:abstractNum w:abstractNumId="32" w15:restartNumberingAfterBreak="0">
+  <w:abstractNum w:abstractNumId="37" w15:restartNumberingAfterBreak="0">
     <w:nsid w:val="68460B35"/>
     <w:multiLevelType w:val="hybridMultilevel"/>
     <w:tmpl w:val="E9FA9864"/>
@@ -22210,7 +23379,7 @@
       </w:pPr>
     </w:lvl>
   </w:abstractNum>
-  <w:abstractNum w:abstractNumId="33" w15:restartNumberingAfterBreak="0">
+  <w:abstractNum w:abstractNumId="38" w15:restartNumberingAfterBreak="0">
     <w:nsid w:val="6A7D0134"/>
     <w:multiLevelType w:val="hybridMultilevel"/>
     <w:tmpl w:val="D82CAAD8"/>
@@ -22302,7 +23471,7 @@
       </w:pPr>
     </w:lvl>
   </w:abstractNum>
-  <w:abstractNum w:abstractNumId="34" w15:restartNumberingAfterBreak="0">
+  <w:abstractNum w:abstractNumId="39" w15:restartNumberingAfterBreak="0">
     <w:nsid w:val="79F90F2B"/>
     <w:multiLevelType w:val="hybridMultilevel"/>
     <w:tmpl w:val="1BB8CB02"/>
@@ -22391,7 +23560,7 @@
       </w:pPr>
     </w:lvl>
   </w:abstractNum>
-  <w:abstractNum w:abstractNumId="35" w15:restartNumberingAfterBreak="0">
+  <w:abstractNum w:abstractNumId="40" w15:restartNumberingAfterBreak="0">
     <w:nsid w:val="7C1B5E25"/>
     <w:multiLevelType w:val="hybridMultilevel"/>
     <w:tmpl w:val="0F1CFDEC"/>
@@ -22504,7 +23673,7 @@
       </w:rPr>
     </w:lvl>
   </w:abstractNum>
-  <w:abstractNum w:abstractNumId="36" w15:restartNumberingAfterBreak="0">
+  <w:abstractNum w:abstractNumId="41" w15:restartNumberingAfterBreak="0">
     <w:nsid w:val="7C2455E1"/>
     <w:multiLevelType w:val="multilevel"/>
     <w:tmpl w:val="AF46C000"/>
@@ -22653,7 +23822,7 @@
       </w:rPr>
     </w:lvl>
   </w:abstractNum>
-  <w:abstractNum w:abstractNumId="37" w15:restartNumberingAfterBreak="0">
+  <w:abstractNum w:abstractNumId="42" w15:restartNumberingAfterBreak="0">
     <w:nsid w:val="7C260C15"/>
     <w:multiLevelType w:val="hybridMultilevel"/>
     <w:tmpl w:val="29D8D2C8"/>
@@ -22742,7 +23911,7 @@
       </w:pPr>
     </w:lvl>
   </w:abstractNum>
-  <w:abstractNum w:abstractNumId="38" w15:restartNumberingAfterBreak="0">
+  <w:abstractNum w:abstractNumId="43" w15:restartNumberingAfterBreak="0">
     <w:nsid w:val="7CEE15A2"/>
     <w:multiLevelType w:val="hybridMultilevel"/>
     <w:tmpl w:val="3434FCE6"/>
@@ -22855,7 +24024,7 @@
       </w:rPr>
     </w:lvl>
   </w:abstractNum>
-  <w:abstractNum w:abstractNumId="39" w15:restartNumberingAfterBreak="0">
+  <w:abstractNum w:abstractNumId="44" w15:restartNumberingAfterBreak="0">
     <w:nsid w:val="7D951534"/>
     <w:multiLevelType w:val="multilevel"/>
     <w:tmpl w:val="1AAEE786"/>
@@ -23005,139 +24174,154 @@
     </w:lvl>
   </w:abstractNum>
   <w:num w:numId="1" w16cid:durableId="1026908480">
+    <w:abstractNumId w:val="39"/>
+  </w:num>
+  <w:num w:numId="2" w16cid:durableId="1765610795">
+    <w:abstractNumId w:val="21"/>
+  </w:num>
+  <w:num w:numId="3" w16cid:durableId="931668442">
     <w:abstractNumId w:val="34"/>
   </w:num>
-  <w:num w:numId="2" w16cid:durableId="1765610795">
+  <w:num w:numId="4" w16cid:durableId="1861159746">
+    <w:abstractNumId w:val="13"/>
+  </w:num>
+  <w:num w:numId="5" w16cid:durableId="410588552">
+    <w:abstractNumId w:val="5"/>
+  </w:num>
+  <w:num w:numId="6" w16cid:durableId="843714098">
+    <w:abstractNumId w:val="23"/>
+  </w:num>
+  <w:num w:numId="7" w16cid:durableId="1218782323">
+    <w:abstractNumId w:val="11"/>
+  </w:num>
+  <w:num w:numId="8" w16cid:durableId="1751927382">
+    <w:abstractNumId w:val="38"/>
+  </w:num>
+  <w:num w:numId="9" w16cid:durableId="2106264830">
+    <w:abstractNumId w:val="42"/>
+  </w:num>
+  <w:num w:numId="10" w16cid:durableId="116459168">
+    <w:abstractNumId w:val="31"/>
+  </w:num>
+  <w:num w:numId="11" w16cid:durableId="1176266877">
+    <w:abstractNumId w:val="8"/>
+  </w:num>
+  <w:num w:numId="12" w16cid:durableId="891381886">
+    <w:abstractNumId w:val="4"/>
+  </w:num>
+  <w:num w:numId="13" w16cid:durableId="1191527327">
+    <w:abstractNumId w:val="35"/>
+  </w:num>
+  <w:num w:numId="14" w16cid:durableId="1750804589">
+    <w:abstractNumId w:val="7"/>
+  </w:num>
+  <w:num w:numId="15" w16cid:durableId="1767073353">
+    <w:abstractNumId w:val="26"/>
+  </w:num>
+  <w:num w:numId="16" w16cid:durableId="1727487680">
+    <w:abstractNumId w:val="37"/>
+  </w:num>
+  <w:num w:numId="17" w16cid:durableId="976304042">
     <w:abstractNumId w:val="18"/>
   </w:num>
-  <w:num w:numId="3" w16cid:durableId="931668442">
+  <w:num w:numId="18" w16cid:durableId="168911051">
+    <w:abstractNumId w:val="2"/>
+  </w:num>
+  <w:num w:numId="19" w16cid:durableId="918247409">
+    <w:abstractNumId w:val="10"/>
+  </w:num>
+  <w:num w:numId="20" w16cid:durableId="730078368">
     <w:abstractNumId w:val="29"/>
   </w:num>
-  <w:num w:numId="4" w16cid:durableId="1861159746">
-    <w:abstractNumId w:val="11"/>
+  <w:num w:numId="21" w16cid:durableId="1721439155">
+    <w:abstractNumId w:val="38"/>
   </w:num>
-  <w:num w:numId="5" w16cid:durableId="410588552">
-    <w:abstractNumId w:val="3"/>
+  <w:num w:numId="22" w16cid:durableId="1129125438">
+    <w:abstractNumId w:val="40"/>
   </w:num>
-  <w:num w:numId="6" w16cid:durableId="843714098">
+  <w:num w:numId="23" w16cid:durableId="158354413">
+    <w:abstractNumId w:val="14"/>
+  </w:num>
+  <w:num w:numId="24" w16cid:durableId="47149073">
+    <w:abstractNumId w:val="16"/>
+  </w:num>
+  <w:num w:numId="25" w16cid:durableId="1536308639">
     <w:abstractNumId w:val="20"/>
   </w:num>
-  <w:num w:numId="7" w16cid:durableId="1218782323">
+  <w:num w:numId="26" w16cid:durableId="63380125">
+    <w:abstractNumId w:val="28"/>
+  </w:num>
+  <w:num w:numId="27" w16cid:durableId="429156901">
+    <w:abstractNumId w:val="6"/>
+  </w:num>
+  <w:num w:numId="28" w16cid:durableId="857163459">
+    <w:abstractNumId w:val="43"/>
+  </w:num>
+  <w:num w:numId="29" w16cid:durableId="656231938">
+    <w:abstractNumId w:val="22"/>
+  </w:num>
+  <w:num w:numId="30" w16cid:durableId="1475828024">
+    <w:abstractNumId w:val="12"/>
+  </w:num>
+  <w:num w:numId="31" w16cid:durableId="1605916238">
     <w:abstractNumId w:val="9"/>
   </w:num>
-  <w:num w:numId="8" w16cid:durableId="1751927382">
+  <w:num w:numId="32" w16cid:durableId="737167727">
     <w:abstractNumId w:val="33"/>
   </w:num>
-  <w:num w:numId="9" w16cid:durableId="2106264830">
-    <w:abstractNumId w:val="37"/>
+  <w:num w:numId="33" w16cid:durableId="1163619643">
+    <w:abstractNumId w:val="36"/>
   </w:num>
-  <w:num w:numId="10" w16cid:durableId="116459168">
+  <w:num w:numId="34" w16cid:durableId="439103078">
     <w:abstractNumId w:val="27"/>
   </w:num>
-  <w:num w:numId="11" w16cid:durableId="1176266877">
-    <w:abstractNumId w:val="6"/>
+  <w:num w:numId="35" w16cid:durableId="812988609">
+    <w:abstractNumId w:val="19"/>
   </w:num>
-  <w:num w:numId="12" w16cid:durableId="891381886">
-    <w:abstractNumId w:val="2"/>
+  <w:num w:numId="36" w16cid:durableId="1537351087">
+    <w:abstractNumId w:val="44"/>
   </w:num>
-  <w:num w:numId="13" w16cid:durableId="1191527327">
+  <w:num w:numId="37" w16cid:durableId="300237345">
+    <w:abstractNumId w:val="1"/>
+  </w:num>
+  <w:num w:numId="38" w16cid:durableId="1998222258">
+    <w:abstractNumId w:val="25"/>
+  </w:num>
+  <w:num w:numId="39" w16cid:durableId="581060477">
     <w:abstractNumId w:val="30"/>
   </w:num>
-  <w:num w:numId="14" w16cid:durableId="1750804589">
-    <w:abstractNumId w:val="5"/>
+  <w:num w:numId="40" w16cid:durableId="509873069">
+    <w:abstractNumId w:val="41"/>
   </w:num>
-  <w:num w:numId="15" w16cid:durableId="1767073353">
-    <w:abstractNumId w:val="22"/>
-  </w:num>
-  <w:num w:numId="16" w16cid:durableId="1727487680">
-    <w:abstractNumId w:val="32"/>
-  </w:num>
-  <w:num w:numId="17" w16cid:durableId="976304042">
+  <w:num w:numId="41" w16cid:durableId="1247106406">
     <w:abstractNumId w:val="15"/>
   </w:num>
-  <w:num w:numId="18" w16cid:durableId="168911051">
-    <w:abstractNumId w:val="1"/>
-  </w:num>
-  <w:num w:numId="19" w16cid:durableId="918247409">
-    <w:abstractNumId w:val="8"/>
-  </w:num>
-  <w:num w:numId="20" w16cid:durableId="730078368">
-    <w:abstractNumId w:val="25"/>
-  </w:num>
-  <w:num w:numId="21" w16cid:durableId="1721439155">
-    <w:abstractNumId w:val="33"/>
-  </w:num>
-  <w:num w:numId="22" w16cid:durableId="1129125438">
-    <w:abstractNumId w:val="35"/>
-  </w:num>
-  <w:num w:numId="23" w16cid:durableId="158354413">
-    <w:abstractNumId w:val="12"/>
-  </w:num>
-  <w:num w:numId="24" w16cid:durableId="47149073">
-    <w:abstractNumId w:val="14"/>
-  </w:num>
-  <w:num w:numId="25" w16cid:durableId="1536308639">
-    <w:abstractNumId w:val="17"/>
-  </w:num>
-  <w:num w:numId="26" w16cid:durableId="63380125">
-    <w:abstractNumId w:val="24"/>
-  </w:num>
-  <w:num w:numId="27" w16cid:durableId="429156901">
-    <w:abstractNumId w:val="4"/>
-  </w:num>
-  <w:num w:numId="28" w16cid:durableId="857163459">
+  <w:num w:numId="42" w16cid:durableId="55396222">
     <w:abstractNumId w:val="38"/>
-  </w:num>
-  <w:num w:numId="29" w16cid:durableId="656231938">
-    <w:abstractNumId w:val="19"/>
-  </w:num>
-  <w:num w:numId="30" w16cid:durableId="1475828024">
-    <w:abstractNumId w:val="10"/>
-  </w:num>
-  <w:num w:numId="31" w16cid:durableId="1605916238">
-    <w:abstractNumId w:val="7"/>
-  </w:num>
-  <w:num w:numId="32" w16cid:durableId="737167727">
-    <w:abstractNumId w:val="28"/>
-  </w:num>
-  <w:num w:numId="33" w16cid:durableId="1163619643">
-    <w:abstractNumId w:val="31"/>
-  </w:num>
-  <w:num w:numId="34" w16cid:durableId="439103078">
-    <w:abstractNumId w:val="23"/>
-  </w:num>
-  <w:num w:numId="35" w16cid:durableId="812988609">
-    <w:abstractNumId w:val="16"/>
-  </w:num>
-  <w:num w:numId="36" w16cid:durableId="1537351087">
-    <w:abstractNumId w:val="39"/>
-  </w:num>
-  <w:num w:numId="37" w16cid:durableId="300237345">
-    <w:abstractNumId w:val="0"/>
-  </w:num>
-  <w:num w:numId="38" w16cid:durableId="1998222258">
-    <w:abstractNumId w:val="21"/>
-  </w:num>
-  <w:num w:numId="39" w16cid:durableId="581060477">
-    <w:abstractNumId w:val="26"/>
-  </w:num>
-  <w:num w:numId="40" w16cid:durableId="509873069">
-    <w:abstractNumId w:val="36"/>
-  </w:num>
-  <w:num w:numId="41" w16cid:durableId="1247106406">
-    <w:abstractNumId w:val="13"/>
-  </w:num>
-  <w:num w:numId="42" w16cid:durableId="55396222">
-    <w:abstractNumId w:val="33"/>
     <w:lvlOverride w:ilvl="0">
       <w:startOverride w:val="1"/>
     </w:lvlOverride>
   </w:num>
   <w:num w:numId="43" w16cid:durableId="1538464850">
-    <w:abstractNumId w:val="33"/>
+    <w:abstractNumId w:val="38"/>
     <w:lvlOverride w:ilvl="0">
       <w:startOverride w:val="1"/>
     </w:lvlOverride>
+  </w:num>
+  <w:num w:numId="44" w16cid:durableId="1121220075">
+    <w:abstractNumId w:val="32"/>
+  </w:num>
+  <w:num w:numId="45" w16cid:durableId="1914729997">
+    <w:abstractNumId w:val="3"/>
+  </w:num>
+  <w:num w:numId="46" w16cid:durableId="1054815249">
+    <w:abstractNumId w:val="17"/>
+  </w:num>
+  <w:num w:numId="47" w16cid:durableId="1155029454">
+    <w:abstractNumId w:val="24"/>
+  </w:num>
+  <w:num w:numId="48" w16cid:durableId="435445627">
+    <w:abstractNumId w:val="0"/>
   </w:num>
 </w:numbering>
 </file>
@@ -24212,6 +25396,7 @@
     <w:rsid w:val="00687E44"/>
     <w:rsid w:val="006F00E0"/>
     <w:rsid w:val="00707453"/>
+    <w:rsid w:val="007417FD"/>
     <w:rsid w:val="00757DF3"/>
     <w:rsid w:val="00803AEC"/>
     <w:rsid w:val="008040D1"/>
@@ -24225,12 +25410,14 @@
     <w:rsid w:val="009A5E45"/>
     <w:rsid w:val="009C7662"/>
     <w:rsid w:val="009D656C"/>
+    <w:rsid w:val="00A245D1"/>
     <w:rsid w:val="00A452FA"/>
     <w:rsid w:val="00A6511A"/>
     <w:rsid w:val="00AB1A59"/>
     <w:rsid w:val="00AB46B1"/>
     <w:rsid w:val="00AD2871"/>
     <w:rsid w:val="00B17637"/>
+    <w:rsid w:val="00B90DC4"/>
     <w:rsid w:val="00BC520E"/>
     <w:rsid w:val="00C37E02"/>
     <w:rsid w:val="00C5446E"/>

</xml_diff>